<commit_message>
some progress on Macy 1991 review
</commit_message>
<xml_diff>
--- a/graph-structure/graph-structure.docx
+++ b/graph-structure/graph-structure.docx
@@ -1069,9 +1069,246 @@
         </m:f>
       </m:oMath>
       <w:r>
-        <w:t>.</w:t>
+        <w:t xml:space="preserve"> and the payout matrix can be reformulated as follows:</w:t>
       </w:r>
     </w:p>
+    <w:tbl>
+      <w:tblPr>
+        <w:tblStyle w:val="TableGrid"/>
+        <w:tblW w:w="0" w:type="auto"/>
+        <w:tblInd w:w="1638" w:type="dxa"/>
+        <w:tblLook w:val="04A0" w:firstRow="1" w:lastRow="0" w:firstColumn="1" w:lastColumn="0" w:noHBand="0" w:noVBand="1"/>
+      </w:tblPr>
+      <w:tblGrid>
+        <w:gridCol w:w="1618"/>
+        <w:gridCol w:w="1622"/>
+        <w:gridCol w:w="1530"/>
+      </w:tblGrid>
+      <w:tr>
+        <w:tc>
+          <w:tcPr>
+            <w:tcW w:w="1618" w:type="dxa"/>
+            <w:shd w:val="clear" w:color="auto" w:fill="E0E0E0"/>
+          </w:tcPr>
+          <w:p>
+            <w:pPr>
+              <w:pStyle w:val="Body"/>
+              <w:rPr>
+                <w:b/>
+              </w:rPr>
+            </w:pPr>
+          </w:p>
+        </w:tc>
+        <w:tc>
+          <w:tcPr>
+            <w:tcW w:w="1622" w:type="dxa"/>
+            <w:shd w:val="clear" w:color="auto" w:fill="E0E0E0"/>
+          </w:tcPr>
+          <w:p>
+            <w:pPr>
+              <w:pStyle w:val="Body"/>
+              <w:jc w:val="center"/>
+              <w:rPr>
+                <w:b/>
+              </w:rPr>
+            </w:pPr>
+            <w:r>
+              <w:rPr>
+                <w:b/>
+              </w:rPr>
+              <w:t>Cooperate</w:t>
+            </w:r>
+            <w:r>
+              <w:rPr>
+                <w:b/>
+              </w:rPr>
+              <w:t xml:space="preserve"> (C)</w:t>
+            </w:r>
+          </w:p>
+        </w:tc>
+        <w:tc>
+          <w:tcPr>
+            <w:tcW w:w="1530" w:type="dxa"/>
+            <w:shd w:val="clear" w:color="auto" w:fill="E0E0E0"/>
+          </w:tcPr>
+          <w:p>
+            <w:pPr>
+              <w:pStyle w:val="Body"/>
+              <w:jc w:val="center"/>
+              <w:rPr>
+                <w:b/>
+              </w:rPr>
+            </w:pPr>
+            <w:r>
+              <w:rPr>
+                <w:b/>
+              </w:rPr>
+              <w:t>Defect</w:t>
+            </w:r>
+            <w:r>
+              <w:rPr>
+                <w:b/>
+              </w:rPr>
+              <w:t xml:space="preserve"> (D)</w:t>
+            </w:r>
+          </w:p>
+        </w:tc>
+      </w:tr>
+      <w:tr>
+        <w:tc>
+          <w:tcPr>
+            <w:tcW w:w="1618" w:type="dxa"/>
+            <w:shd w:val="clear" w:color="auto" w:fill="E0E0E0"/>
+          </w:tcPr>
+          <w:p>
+            <w:pPr>
+              <w:pStyle w:val="Body"/>
+              <w:rPr>
+                <w:b/>
+              </w:rPr>
+            </w:pPr>
+            <w:r>
+              <w:rPr>
+                <w:b/>
+              </w:rPr>
+              <w:t>Cooperate</w:t>
+            </w:r>
+            <w:r>
+              <w:rPr>
+                <w:b/>
+              </w:rPr>
+              <w:t xml:space="preserve"> (C)</w:t>
+            </w:r>
+          </w:p>
+        </w:tc>
+        <w:tc>
+          <w:tcPr>
+            <w:tcW w:w="1622" w:type="dxa"/>
+          </w:tcPr>
+          <w:p>
+            <w:pPr>
+              <w:pStyle w:val="Body"/>
+              <w:jc w:val="center"/>
+            </w:pPr>
+            <w:r>
+              <w:sym w:font="Symbol" w:char="F073"/>
+            </w:r>
+            <w:r>
+              <w:t xml:space="preserve">, </w:t>
+            </w:r>
+            <w:r>
+              <w:sym w:font="Symbol" w:char="F073"/>
+            </w:r>
+          </w:p>
+        </w:tc>
+        <w:tc>
+          <w:tcPr>
+            <w:tcW w:w="1530" w:type="dxa"/>
+          </w:tcPr>
+          <w:p>
+            <w:pPr>
+              <w:pStyle w:val="Body"/>
+              <w:jc w:val="center"/>
+            </w:pPr>
+            <w:r>
+              <w:t>-</w:t>
+            </w:r>
+            <w:r>
+              <w:sym w:font="Symbol" w:char="F073"/>
+            </w:r>
+            <w:r>
+              <w:sym w:font="Symbol" w:char="F067"/>
+            </w:r>
+            <w:r>
+              <w:t xml:space="preserve">, </w:t>
+            </w:r>
+            <w:r>
+              <w:sym w:font="Symbol" w:char="F073"/>
+            </w:r>
+            <w:r>
+              <w:sym w:font="Symbol" w:char="F067"/>
+            </w:r>
+          </w:p>
+        </w:tc>
+      </w:tr>
+      <w:tr>
+        <w:tc>
+          <w:tcPr>
+            <w:tcW w:w="1618" w:type="dxa"/>
+            <w:shd w:val="clear" w:color="auto" w:fill="E0E0E0"/>
+          </w:tcPr>
+          <w:p>
+            <w:pPr>
+              <w:pStyle w:val="Body"/>
+              <w:rPr>
+                <w:b/>
+              </w:rPr>
+            </w:pPr>
+            <w:r>
+              <w:rPr>
+                <w:b/>
+              </w:rPr>
+              <w:t>Defect</w:t>
+            </w:r>
+            <w:r>
+              <w:rPr>
+                <w:b/>
+              </w:rPr>
+              <w:t xml:space="preserve"> (D)</w:t>
+            </w:r>
+          </w:p>
+        </w:tc>
+        <w:tc>
+          <w:tcPr>
+            <w:tcW w:w="1622" w:type="dxa"/>
+          </w:tcPr>
+          <w:p>
+            <w:pPr>
+              <w:pStyle w:val="Body"/>
+              <w:jc w:val="center"/>
+            </w:pPr>
+            <w:r>
+              <w:sym w:font="Symbol" w:char="F073"/>
+            </w:r>
+            <w:r>
+              <w:sym w:font="Symbol" w:char="F067"/>
+            </w:r>
+            <w:r>
+              <w:t>, -</w:t>
+            </w:r>
+            <w:r>
+              <w:sym w:font="Symbol" w:char="F073"/>
+            </w:r>
+            <w:r>
+              <w:sym w:font="Symbol" w:char="F067"/>
+            </w:r>
+          </w:p>
+        </w:tc>
+        <w:tc>
+          <w:tcPr>
+            <w:tcW w:w="1530" w:type="dxa"/>
+          </w:tcPr>
+          <w:p>
+            <w:pPr>
+              <w:pStyle w:val="Body"/>
+              <w:jc w:val="center"/>
+            </w:pPr>
+            <w:r>
+              <w:t>-</w:t>
+            </w:r>
+            <w:r>
+              <w:sym w:font="Symbol" w:char="F073"/>
+            </w:r>
+            <w:r>
+              <w:t>, -</w:t>
+            </w:r>
+            <w:r>
+              <w:sym w:font="Symbol" w:char="F073"/>
+            </w:r>
+          </w:p>
+        </w:tc>
+      </w:tr>
+    </w:tbl>
     <w:p>
       <w:pPr>
         <w:pStyle w:val="Body"/>
@@ -1454,6 +1691,7 @@
         <w:pStyle w:val="Body"/>
       </w:pPr>
       <w:r>
+        <w:lastRenderedPageBreak/>
         <w:t>Then the probability</w:t>
       </w:r>
       <w:r>
@@ -2018,11 +2256,7 @@
         <w:t xml:space="preserve">(decreases) </w:t>
       </w:r>
       <w:r>
-        <w:t xml:space="preserve">the probability </w:t>
-      </w:r>
-      <w:r>
-        <w:lastRenderedPageBreak/>
-        <w:t>that the player will cooperate</w:t>
+        <w:t>the probability that the player will cooperate</w:t>
       </w:r>
       <w:r>
         <w:t xml:space="preserve"> </w:t>
@@ -2201,6 +2435,7 @@
         <w:rPr>
           <w:noProof/>
         </w:rPr>
+        <w:lastRenderedPageBreak/>
         <w:drawing>
           <wp:inline distT="0" distB="0" distL="0" distR="0" wp14:anchorId="4EFC8FA3" wp14:editId="2984ADF6">
             <wp:extent cx="4590288" cy="2761488"/>
@@ -2257,54 +2492,1664 @@
         <w:t>Given this model, the symmetric moves</w:t>
       </w:r>
       <w:r>
-        <w:t xml:space="preserve"> CC and DD will increase both players probability to cooperate while the asymmetric moves CD and DC will decrease both players probability to cooperate.</w:t>
+        <w:t xml:space="preserve"> CC and DD </w:t>
+      </w:r>
+      <w:r>
+        <w:t xml:space="preserve">provide positive cooperation reinforcements while the </w:t>
+      </w:r>
+      <w:r>
+        <w:t xml:space="preserve">asymmetric moves CD and DC </w:t>
+      </w:r>
+      <w:r>
+        <w:t>provide negative cooperation reinforcements</w:t>
+      </w:r>
+      <w:r>
+        <w:t>.</w:t>
+      </w:r>
+      <w:r>
+        <w:t xml:space="preserve">  </w:t>
+      </w:r>
+      <w:r>
+        <w:t xml:space="preserve">Let </w:t>
+      </w:r>
+      <w:r>
+        <w:rPr>
+          <w:i/>
+        </w:rPr>
+        <w:t>p</w:t>
+      </w:r>
+      <w:r>
+        <w:rPr>
+          <w:i/>
+          <w:vertAlign w:val="subscript"/>
+        </w:rPr>
+        <w:t>e</w:t>
+      </w:r>
+      <w:r>
+        <w:t xml:space="preserve"> be the probability that that </w:t>
+      </w:r>
+      <w:r>
+        <w:t>a</w:t>
+      </w:r>
+      <w:r>
+        <w:t xml:space="preserve"> player cooperates</w:t>
+      </w:r>
+      <w:r>
+        <w:t xml:space="preserve"> at equilibrium</w:t>
+      </w:r>
+      <w:r>
+        <w:t xml:space="preserve"> and let </w:t>
+      </w:r>
+      <m:oMath>
+        <m:sSub>
+          <m:sSubPr>
+            <m:ctrlPr>
+              <w:rPr>
+                <w:rFonts w:ascii="Cambria Math" w:hAnsi="Cambria Math"/>
+                <w:i/>
+              </w:rPr>
+            </m:ctrlPr>
+          </m:sSubPr>
+          <m:e>
+            <m:r>
+              <w:rPr>
+                <w:rFonts w:ascii="Cambria Math" w:hAnsi="Cambria Math"/>
+              </w:rPr>
+              <m:t>q</m:t>
+            </m:r>
+          </m:e>
+          <m:sub>
+            <m:r>
+              <w:rPr>
+                <w:rFonts w:ascii="Cambria Math" w:hAnsi="Cambria Math"/>
+              </w:rPr>
+              <m:t>e</m:t>
+            </m:r>
+          </m:sub>
+        </m:sSub>
+        <m:r>
+          <w:rPr>
+            <w:rFonts w:ascii="Cambria Math" w:hAnsi="Cambria Math"/>
+          </w:rPr>
+          <m:t>=</m:t>
+        </m:r>
+        <m:d>
+          <m:dPr>
+            <m:ctrlPr>
+              <w:rPr>
+                <w:rFonts w:ascii="Cambria Math" w:hAnsi="Cambria Math"/>
+                <w:i/>
+              </w:rPr>
+            </m:ctrlPr>
+          </m:dPr>
+          <m:e>
+            <m:r>
+              <w:rPr>
+                <w:rFonts w:ascii="Cambria Math" w:hAnsi="Cambria Math"/>
+              </w:rPr>
+              <m:t>1-</m:t>
+            </m:r>
+            <m:sSub>
+              <m:sSubPr>
+                <m:ctrlPr>
+                  <w:rPr>
+                    <w:rFonts w:ascii="Cambria Math" w:hAnsi="Cambria Math"/>
+                    <w:i/>
+                  </w:rPr>
+                </m:ctrlPr>
+              </m:sSubPr>
+              <m:e>
+                <m:r>
+                  <w:rPr>
+                    <w:rFonts w:ascii="Cambria Math" w:hAnsi="Cambria Math"/>
+                  </w:rPr>
+                  <m:t>p</m:t>
+                </m:r>
+              </m:e>
+              <m:sub>
+                <m:r>
+                  <w:rPr>
+                    <w:rFonts w:ascii="Cambria Math" w:hAnsi="Cambria Math"/>
+                  </w:rPr>
+                  <m:t>e</m:t>
+                </m:r>
+              </m:sub>
+            </m:sSub>
+          </m:e>
+        </m:d>
+      </m:oMath>
+      <w:r>
+        <w:t xml:space="preserve"> be the probability that </w:t>
+      </w:r>
+      <w:r>
+        <w:t>a</w:t>
+      </w:r>
+      <w:r>
+        <w:t xml:space="preserve"> player defects</w:t>
+      </w:r>
+      <w:r>
+        <w:t xml:space="preserve"> at equilibrium</w:t>
+      </w:r>
+      <w:r>
+        <w:t>.</w:t>
+      </w:r>
+      <w:r>
+        <w:t xml:space="preserve">  T</w:t>
+      </w:r>
+      <w:r>
+        <w:t>he</w:t>
+      </w:r>
+      <w:r>
+        <w:t xml:space="preserve"> reinforcements receiv</w:t>
+      </w:r>
+      <w:r>
+        <w:t xml:space="preserve">ed by a player for each </w:t>
+      </w:r>
+      <w:r>
+        <w:t xml:space="preserve">possible move and the </w:t>
+      </w:r>
+      <w:r>
+        <w:t>probabilities</w:t>
+      </w:r>
+      <w:r>
+        <w:t xml:space="preserve"> of each move </w:t>
+      </w:r>
+      <w:r>
+        <w:t>are given in the following table:</w:t>
       </w:r>
     </w:p>
     <w:p>
       <w:pPr>
         <w:pStyle w:val="Body"/>
       </w:pPr>
-      <w:r>
-        <w:lastRenderedPageBreak/>
-        <w:t xml:space="preserve">In computer simulations involving two agents using the model described above and playing a repeated Prisoner’s Dilemma, the authors find that find two equilibriums </w:t>
-      </w:r>
-      <w:r>
-        <w:t xml:space="preserve">exist along with </w:t>
-      </w:r>
-      <w:r>
-        <w:t xml:space="preserve">a threshold that determines which equilibrium the agents will obtain.  A non-cooperative equilibrium exists </w:t>
-      </w:r>
-      <w:r>
-        <w:t xml:space="preserve">where </w:t>
-      </w:r>
-      <w:r>
-        <w:t xml:space="preserve">the agents are caught in a “self defeating rut” </w:t>
-      </w:r>
-      <w:r>
-        <w:t>in which</w:t>
-      </w:r>
-      <w:r>
-        <w:t xml:space="preserve"> asymmetric moves are too common for the agents</w:t>
-      </w:r>
-      <w:r>
-        <w:t xml:space="preserve"> to develop the trust required for mutual cooperation to prevail.  A cooperative equilibrium exists where the agents have built up enough trust to withstand the occasional asymmetric move.  </w:t>
-      </w:r>
-      <w:r>
-        <w:t xml:space="preserve">A threshold </w:t>
-      </w:r>
-      <w:r>
-        <w:t xml:space="preserve">exists </w:t>
-      </w:r>
-      <w:r>
-        <w:t>such that if both agents’ probability to cooperate is above the threshold then the agents will be pushed into the cooperate equilibrium.  Below this threshold, the agents are pushed into the non-cooperative equilibrium.</w:t>
+    </w:p>
+    <w:tbl>
+      <w:tblPr>
+        <w:tblStyle w:val="TableGrid"/>
+        <w:tblW w:w="0" w:type="auto"/>
+        <w:tblInd w:w="1098" w:type="dxa"/>
+        <w:tblLayout w:type="fixed"/>
+        <w:tblLook w:val="04A0" w:firstRow="1" w:lastRow="0" w:firstColumn="1" w:lastColumn="0" w:noHBand="0" w:noVBand="1"/>
+      </w:tblPr>
+      <w:tblGrid>
+        <w:gridCol w:w="761"/>
+        <w:gridCol w:w="3060"/>
+        <w:gridCol w:w="2214"/>
+      </w:tblGrid>
+      <w:tr>
+        <w:tc>
+          <w:tcPr>
+            <w:tcW w:w="761" w:type="dxa"/>
+            <w:shd w:val="clear" w:color="auto" w:fill="E0E0E0"/>
+          </w:tcPr>
+          <w:p>
+            <w:pPr>
+              <w:pStyle w:val="Body"/>
+              <w:jc w:val="center"/>
+              <w:rPr>
+                <w:b/>
+              </w:rPr>
+            </w:pPr>
+            <w:r>
+              <w:rPr>
+                <w:b/>
+              </w:rPr>
+              <w:t>Move</w:t>
+            </w:r>
+          </w:p>
+        </w:tc>
+        <w:tc>
+          <w:tcPr>
+            <w:tcW w:w="3060" w:type="dxa"/>
+            <w:shd w:val="clear" w:color="auto" w:fill="E0E0E0"/>
+          </w:tcPr>
+          <w:p>
+            <w:pPr>
+              <w:pStyle w:val="Body"/>
+              <w:jc w:val="center"/>
+              <w:rPr>
+                <w:b/>
+              </w:rPr>
+            </w:pPr>
+            <w:r>
+              <w:rPr>
+                <w:b/>
+              </w:rPr>
+              <w:t>P(Move)</w:t>
+            </w:r>
+          </w:p>
+        </w:tc>
+        <w:tc>
+          <w:tcPr>
+            <w:tcW w:w="2214" w:type="dxa"/>
+            <w:shd w:val="clear" w:color="auto" w:fill="E0E0E0"/>
+          </w:tcPr>
+          <w:p>
+            <w:pPr>
+              <w:pStyle w:val="Body"/>
+              <w:jc w:val="center"/>
+              <w:rPr>
+                <w:b/>
+              </w:rPr>
+            </w:pPr>
+            <w:r>
+              <w:rPr>
+                <w:b/>
+              </w:rPr>
+              <w:t>Reinforcement</w:t>
+            </w:r>
+          </w:p>
+        </w:tc>
+      </w:tr>
+      <w:tr>
+        <w:tc>
+          <w:tcPr>
+            <w:tcW w:w="761" w:type="dxa"/>
+          </w:tcPr>
+          <w:p>
+            <w:pPr>
+              <w:pStyle w:val="Body"/>
+              <w:jc w:val="center"/>
+            </w:pPr>
+            <w:r>
+              <w:t>CC</w:t>
+            </w:r>
+          </w:p>
+        </w:tc>
+        <w:tc>
+          <w:tcPr>
+            <w:tcW w:w="3060" w:type="dxa"/>
+          </w:tcPr>
+          <w:p>
+            <w:pPr>
+              <w:pStyle w:val="Body"/>
+              <w:jc w:val="center"/>
+              <w:rPr>
+                <w:rFonts w:ascii="Calibri" w:eastAsia="ＭＳ ゴシック" w:hAnsi="Calibri" w:cs="Times New Roman"/>
+              </w:rPr>
+            </w:pPr>
+            <m:oMathPara>
+              <m:oMath>
+                <m:r>
+                  <w:rPr>
+                    <w:rFonts w:ascii="Cambria Math" w:eastAsia="ＭＳ ゴシック" w:hAnsi="Cambria Math" w:cs="Times New Roman"/>
+                  </w:rPr>
+                  <m:t>P</m:t>
+                </m:r>
+                <m:d>
+                  <m:dPr>
+                    <m:ctrlPr>
+                      <w:rPr>
+                        <w:rFonts w:ascii="Cambria Math" w:eastAsia="ＭＳ ゴシック" w:hAnsi="Cambria Math" w:cs="Times New Roman"/>
+                        <w:i/>
+                      </w:rPr>
+                    </m:ctrlPr>
+                  </m:dPr>
+                  <m:e>
+                    <m:r>
+                      <w:rPr>
+                        <w:rFonts w:ascii="Cambria Math" w:eastAsia="ＭＳ ゴシック" w:hAnsi="Cambria Math" w:cs="Times New Roman"/>
+                      </w:rPr>
+                      <m:t>CC</m:t>
+                    </m:r>
+                  </m:e>
+                </m:d>
+                <m:r>
+                  <w:rPr>
+                    <w:rFonts w:ascii="Cambria Math" w:eastAsia="ＭＳ ゴシック" w:hAnsi="Cambria Math" w:cs="Times New Roman"/>
+                  </w:rPr>
+                  <m:t>=</m:t>
+                </m:r>
+                <m:sSubSup>
+                  <m:sSubSupPr>
+                    <m:ctrlPr>
+                      <w:rPr>
+                        <w:rFonts w:ascii="Cambria Math" w:hAnsi="Cambria Math"/>
+                        <w:i/>
+                      </w:rPr>
+                    </m:ctrlPr>
+                  </m:sSubSupPr>
+                  <m:e>
+                    <m:r>
+                      <w:rPr>
+                        <w:rFonts w:ascii="Cambria Math" w:hAnsi="Cambria Math"/>
+                      </w:rPr>
+                      <m:t>p</m:t>
+                    </m:r>
+                  </m:e>
+                  <m:sub>
+                    <m:r>
+                      <w:rPr>
+                        <w:rFonts w:ascii="Cambria Math" w:hAnsi="Cambria Math"/>
+                      </w:rPr>
+                      <m:t>e</m:t>
+                    </m:r>
+                  </m:sub>
+                  <m:sup>
+                    <m:r>
+                      <w:rPr>
+                        <w:rFonts w:ascii="Cambria Math" w:hAnsi="Cambria Math"/>
+                      </w:rPr>
+                      <m:t>2</m:t>
+                    </m:r>
+                  </m:sup>
+                </m:sSubSup>
+              </m:oMath>
+            </m:oMathPara>
+          </w:p>
+        </w:tc>
+        <w:tc>
+          <w:tcPr>
+            <w:tcW w:w="2214" w:type="dxa"/>
+          </w:tcPr>
+          <w:p>
+            <w:pPr>
+              <w:pStyle w:val="Body"/>
+              <w:jc w:val="center"/>
+            </w:pPr>
+            <m:oMathPara>
+              <m:oMath>
+                <m:r>
+                  <w:rPr>
+                    <w:rFonts w:ascii="Cambria Math" w:hAnsi="Cambria Math"/>
+                  </w:rPr>
+                  <m:t>σ</m:t>
+                </m:r>
+                <m:d>
+                  <m:dPr>
+                    <m:ctrlPr>
+                      <w:rPr>
+                        <w:rFonts w:ascii="Cambria Math" w:hAnsi="Cambria Math"/>
+                        <w:i/>
+                      </w:rPr>
+                    </m:ctrlPr>
+                  </m:dPr>
+                  <m:e>
+                    <m:r>
+                      <w:rPr>
+                        <w:rFonts w:ascii="Cambria Math" w:hAnsi="Cambria Math"/>
+                      </w:rPr>
+                      <m:t>1-</m:t>
+                    </m:r>
+                    <m:sSubSup>
+                      <m:sSubSupPr>
+                        <m:ctrlPr>
+                          <w:rPr>
+                            <w:rFonts w:ascii="Cambria Math" w:hAnsi="Cambria Math"/>
+                            <w:i/>
+                          </w:rPr>
+                        </m:ctrlPr>
+                      </m:sSubSupPr>
+                      <m:e>
+                        <m:r>
+                          <w:rPr>
+                            <w:rFonts w:ascii="Cambria Math" w:hAnsi="Cambria Math"/>
+                          </w:rPr>
+                          <m:t>p</m:t>
+                        </m:r>
+                      </m:e>
+                      <m:sub>
+                        <m:r>
+                          <w:rPr>
+                            <w:rFonts w:ascii="Cambria Math" w:hAnsi="Cambria Math"/>
+                          </w:rPr>
+                          <m:t>e</m:t>
+                        </m:r>
+                      </m:sub>
+                      <m:sup>
+                        <m:f>
+                          <m:fPr>
+                            <m:type m:val="lin"/>
+                            <m:ctrlPr>
+                              <w:rPr>
+                                <w:rFonts w:ascii="Cambria Math" w:hAnsi="Cambria Math"/>
+                                <w:i/>
+                              </w:rPr>
+                            </m:ctrlPr>
+                          </m:fPr>
+                          <m:num>
+                            <m:r>
+                              <w:rPr>
+                                <w:rFonts w:ascii="Cambria Math" w:hAnsi="Cambria Math"/>
+                              </w:rPr>
+                              <m:t>1</m:t>
+                            </m:r>
+                          </m:num>
+                          <m:den>
+                            <m:r>
+                              <w:rPr>
+                                <w:rFonts w:ascii="Cambria Math" w:hAnsi="Cambria Math"/>
+                              </w:rPr>
+                              <m:t>σ</m:t>
+                            </m:r>
+                          </m:den>
+                        </m:f>
+                      </m:sup>
+                    </m:sSubSup>
+                  </m:e>
+                </m:d>
+              </m:oMath>
+            </m:oMathPara>
+          </w:p>
+        </w:tc>
+      </w:tr>
+      <w:tr>
+        <w:tc>
+          <w:tcPr>
+            <w:tcW w:w="761" w:type="dxa"/>
+          </w:tcPr>
+          <w:p>
+            <w:pPr>
+              <w:pStyle w:val="Body"/>
+              <w:jc w:val="center"/>
+            </w:pPr>
+            <w:r>
+              <w:t>DD</w:t>
+            </w:r>
+          </w:p>
+        </w:tc>
+        <w:tc>
+          <w:tcPr>
+            <w:tcW w:w="3060" w:type="dxa"/>
+          </w:tcPr>
+          <w:p>
+            <w:pPr>
+              <w:pStyle w:val="Body"/>
+              <w:jc w:val="center"/>
+              <w:rPr>
+                <w:rFonts w:ascii="Calibri" w:eastAsia="ＭＳ ゴシック" w:hAnsi="Calibri" w:cs="Times New Roman"/>
+                <w:i/>
+              </w:rPr>
+            </w:pPr>
+            <m:oMathPara>
+              <m:oMath>
+                <m:r>
+                  <w:rPr>
+                    <w:rFonts w:ascii="Cambria Math" w:eastAsia="ＭＳ ゴシック" w:hAnsi="Cambria Math" w:cs="Times New Roman"/>
+                  </w:rPr>
+                  <m:t>P</m:t>
+                </m:r>
+                <m:d>
+                  <m:dPr>
+                    <m:ctrlPr>
+                      <w:rPr>
+                        <w:rFonts w:ascii="Cambria Math" w:eastAsia="ＭＳ ゴシック" w:hAnsi="Cambria Math" w:cs="Times New Roman"/>
+                        <w:i/>
+                      </w:rPr>
+                    </m:ctrlPr>
+                  </m:dPr>
+                  <m:e>
+                    <m:r>
+                      <w:rPr>
+                        <w:rFonts w:ascii="Cambria Math" w:eastAsia="ＭＳ ゴシック" w:hAnsi="Cambria Math" w:cs="Times New Roman"/>
+                      </w:rPr>
+                      <m:t>DD</m:t>
+                    </m:r>
+                  </m:e>
+                </m:d>
+                <m:r>
+                  <w:rPr>
+                    <w:rFonts w:ascii="Cambria Math" w:eastAsia="ＭＳ ゴシック" w:hAnsi="Cambria Math" w:cs="Times New Roman"/>
+                  </w:rPr>
+                  <m:t>=</m:t>
+                </m:r>
+                <m:sSubSup>
+                  <m:sSubSupPr>
+                    <m:ctrlPr>
+                      <w:rPr>
+                        <w:rFonts w:ascii="Cambria Math" w:hAnsi="Cambria Math"/>
+                        <w:i/>
+                      </w:rPr>
+                    </m:ctrlPr>
+                  </m:sSubSupPr>
+                  <m:e>
+                    <m:r>
+                      <w:rPr>
+                        <w:rFonts w:ascii="Cambria Math" w:hAnsi="Cambria Math"/>
+                      </w:rPr>
+                      <m:t>q</m:t>
+                    </m:r>
+                  </m:e>
+                  <m:sub>
+                    <m:r>
+                      <w:rPr>
+                        <w:rFonts w:ascii="Cambria Math" w:hAnsi="Cambria Math"/>
+                      </w:rPr>
+                      <m:t>e</m:t>
+                    </m:r>
+                  </m:sub>
+                  <m:sup>
+                    <m:r>
+                      <w:rPr>
+                        <w:rFonts w:ascii="Cambria Math" w:hAnsi="Cambria Math"/>
+                      </w:rPr>
+                      <m:t>2</m:t>
+                    </m:r>
+                  </m:sup>
+                </m:sSubSup>
+              </m:oMath>
+            </m:oMathPara>
+          </w:p>
+        </w:tc>
+        <w:tc>
+          <w:tcPr>
+            <w:tcW w:w="2214" w:type="dxa"/>
+          </w:tcPr>
+          <w:p>
+            <w:pPr>
+              <w:pStyle w:val="Body"/>
+              <w:jc w:val="center"/>
+            </w:pPr>
+            <m:oMathPara>
+              <m:oMath>
+                <m:r>
+                  <w:rPr>
+                    <w:rFonts w:ascii="Cambria Math" w:hAnsi="Cambria Math"/>
+                  </w:rPr>
+                  <m:t>σ</m:t>
+                </m:r>
+                <m:d>
+                  <m:dPr>
+                    <m:ctrlPr>
+                      <w:rPr>
+                        <w:rFonts w:ascii="Cambria Math" w:hAnsi="Cambria Math"/>
+                        <w:i/>
+                      </w:rPr>
+                    </m:ctrlPr>
+                  </m:dPr>
+                  <m:e>
+                    <m:r>
+                      <w:rPr>
+                        <w:rFonts w:ascii="Cambria Math" w:hAnsi="Cambria Math"/>
+                      </w:rPr>
+                      <m:t>1-</m:t>
+                    </m:r>
+                    <m:sSubSup>
+                      <m:sSubSupPr>
+                        <m:ctrlPr>
+                          <w:rPr>
+                            <w:rFonts w:ascii="Cambria Math" w:hAnsi="Cambria Math"/>
+                            <w:i/>
+                          </w:rPr>
+                        </m:ctrlPr>
+                      </m:sSubSupPr>
+                      <m:e>
+                        <m:r>
+                          <w:rPr>
+                            <w:rFonts w:ascii="Cambria Math" w:hAnsi="Cambria Math"/>
+                          </w:rPr>
+                          <m:t>q</m:t>
+                        </m:r>
+                      </m:e>
+                      <m:sub>
+                        <m:r>
+                          <w:rPr>
+                            <w:rFonts w:ascii="Cambria Math" w:hAnsi="Cambria Math"/>
+                          </w:rPr>
+                          <m:t>e</m:t>
+                        </m:r>
+                      </m:sub>
+                      <m:sup>
+                        <m:f>
+                          <m:fPr>
+                            <m:type m:val="lin"/>
+                            <m:ctrlPr>
+                              <w:rPr>
+                                <w:rFonts w:ascii="Cambria Math" w:hAnsi="Cambria Math"/>
+                                <w:i/>
+                              </w:rPr>
+                            </m:ctrlPr>
+                          </m:fPr>
+                          <m:num>
+                            <m:r>
+                              <w:rPr>
+                                <w:rFonts w:ascii="Cambria Math" w:hAnsi="Cambria Math"/>
+                              </w:rPr>
+                              <m:t>1</m:t>
+                            </m:r>
+                          </m:num>
+                          <m:den>
+                            <m:r>
+                              <w:rPr>
+                                <w:rFonts w:ascii="Cambria Math" w:hAnsi="Cambria Math"/>
+                              </w:rPr>
+                              <m:t>σ</m:t>
+                            </m:r>
+                          </m:den>
+                        </m:f>
+                      </m:sup>
+                    </m:sSubSup>
+                  </m:e>
+                </m:d>
+              </m:oMath>
+            </m:oMathPara>
+          </w:p>
+        </w:tc>
+      </w:tr>
+      <w:tr>
+        <w:tc>
+          <w:tcPr>
+            <w:tcW w:w="761" w:type="dxa"/>
+          </w:tcPr>
+          <w:p>
+            <w:pPr>
+              <w:pStyle w:val="Body"/>
+              <w:jc w:val="center"/>
+            </w:pPr>
+            <w:r>
+              <w:t>CD</w:t>
+            </w:r>
+          </w:p>
+        </w:tc>
+        <w:tc>
+          <w:tcPr>
+            <w:tcW w:w="3060" w:type="dxa"/>
+          </w:tcPr>
+          <w:p>
+            <w:pPr>
+              <w:pStyle w:val="Body"/>
+              <w:jc w:val="center"/>
+              <w:rPr>
+                <w:rFonts w:ascii="Calibri" w:eastAsia="ＭＳ ゴシック" w:hAnsi="Calibri" w:cs="Times New Roman"/>
+                <w:i/>
+              </w:rPr>
+            </w:pPr>
+            <m:oMathPara>
+              <m:oMath>
+                <m:r>
+                  <w:rPr>
+                    <w:rFonts w:ascii="Cambria Math" w:hAnsi="Cambria Math"/>
+                  </w:rPr>
+                  <m:t>P</m:t>
+                </m:r>
+                <m:d>
+                  <m:dPr>
+                    <m:ctrlPr>
+                      <w:rPr>
+                        <w:rFonts w:ascii="Cambria Math" w:hAnsi="Cambria Math"/>
+                        <w:i/>
+                      </w:rPr>
+                    </m:ctrlPr>
+                  </m:dPr>
+                  <m:e>
+                    <m:r>
+                      <w:rPr>
+                        <w:rFonts w:ascii="Cambria Math" w:hAnsi="Cambria Math"/>
+                      </w:rPr>
+                      <m:t>CD</m:t>
+                    </m:r>
+                  </m:e>
+                </m:d>
+                <m:r>
+                  <w:rPr>
+                    <w:rFonts w:ascii="Cambria Math" w:hAnsi="Cambria Math"/>
+                  </w:rPr>
+                  <m:t>=</m:t>
+                </m:r>
+                <m:sSub>
+                  <m:sSubPr>
+                    <m:ctrlPr>
+                      <w:rPr>
+                        <w:rFonts w:ascii="Cambria Math" w:hAnsi="Cambria Math"/>
+                        <w:i/>
+                      </w:rPr>
+                    </m:ctrlPr>
+                  </m:sSubPr>
+                  <m:e>
+                    <m:r>
+                      <w:rPr>
+                        <w:rFonts w:ascii="Cambria Math" w:hAnsi="Cambria Math"/>
+                      </w:rPr>
+                      <m:t>p</m:t>
+                    </m:r>
+                  </m:e>
+                  <m:sub>
+                    <m:r>
+                      <w:rPr>
+                        <w:rFonts w:ascii="Cambria Math" w:hAnsi="Cambria Math"/>
+                      </w:rPr>
+                      <m:t>e</m:t>
+                    </m:r>
+                  </m:sub>
+                </m:sSub>
+                <m:sSub>
+                  <m:sSubPr>
+                    <m:ctrlPr>
+                      <w:rPr>
+                        <w:rFonts w:ascii="Cambria Math" w:hAnsi="Cambria Math"/>
+                        <w:i/>
+                      </w:rPr>
+                    </m:ctrlPr>
+                  </m:sSubPr>
+                  <m:e>
+                    <m:r>
+                      <w:rPr>
+                        <w:rFonts w:ascii="Cambria Math" w:hAnsi="Cambria Math"/>
+                      </w:rPr>
+                      <m:t>q</m:t>
+                    </m:r>
+                  </m:e>
+                  <m:sub>
+                    <m:r>
+                      <w:rPr>
+                        <w:rFonts w:ascii="Cambria Math" w:hAnsi="Cambria Math"/>
+                      </w:rPr>
+                      <m:t>e</m:t>
+                    </m:r>
+                  </m:sub>
+                </m:sSub>
+              </m:oMath>
+            </m:oMathPara>
+          </w:p>
+        </w:tc>
+        <w:tc>
+          <w:tcPr>
+            <w:tcW w:w="2214" w:type="dxa"/>
+          </w:tcPr>
+          <w:p>
+            <w:pPr>
+              <w:pStyle w:val="Body"/>
+              <w:jc w:val="center"/>
+              <w:rPr>
+                <w:rFonts w:ascii="Cambria" w:eastAsia="ＭＳ 明朝" w:hAnsi="Cambria" w:cs="Times New Roman"/>
+              </w:rPr>
+            </w:pPr>
+            <m:oMathPara>
+              <m:oMath>
+                <m:r>
+                  <w:rPr>
+                    <w:rFonts w:ascii="Cambria Math" w:hAnsi="Cambria Math"/>
+                  </w:rPr>
+                  <m:t>-σγ</m:t>
+                </m:r>
+                <m:d>
+                  <m:dPr>
+                    <m:ctrlPr>
+                      <w:rPr>
+                        <w:rFonts w:ascii="Cambria Math" w:hAnsi="Cambria Math"/>
+                        <w:i/>
+                      </w:rPr>
+                    </m:ctrlPr>
+                  </m:dPr>
+                  <m:e>
+                    <m:r>
+                      <w:rPr>
+                        <w:rFonts w:ascii="Cambria Math" w:hAnsi="Cambria Math"/>
+                      </w:rPr>
+                      <m:t>1-</m:t>
+                    </m:r>
+                    <m:sSubSup>
+                      <m:sSubSupPr>
+                        <m:ctrlPr>
+                          <w:rPr>
+                            <w:rFonts w:ascii="Cambria Math" w:hAnsi="Cambria Math"/>
+                            <w:i/>
+                          </w:rPr>
+                        </m:ctrlPr>
+                      </m:sSubSupPr>
+                      <m:e>
+                        <m:r>
+                          <w:rPr>
+                            <w:rFonts w:ascii="Cambria Math" w:hAnsi="Cambria Math"/>
+                          </w:rPr>
+                          <m:t>p</m:t>
+                        </m:r>
+                      </m:e>
+                      <m:sub>
+                        <m:r>
+                          <w:rPr>
+                            <w:rFonts w:ascii="Cambria Math" w:hAnsi="Cambria Math"/>
+                          </w:rPr>
+                          <m:t>e</m:t>
+                        </m:r>
+                      </m:sub>
+                      <m:sup>
+                        <m:f>
+                          <m:fPr>
+                            <m:type m:val="lin"/>
+                            <m:ctrlPr>
+                              <w:rPr>
+                                <w:rFonts w:ascii="Cambria Math" w:hAnsi="Cambria Math"/>
+                                <w:i/>
+                              </w:rPr>
+                            </m:ctrlPr>
+                          </m:fPr>
+                          <m:num>
+                            <m:r>
+                              <w:rPr>
+                                <w:rFonts w:ascii="Cambria Math" w:hAnsi="Cambria Math"/>
+                              </w:rPr>
+                              <m:t>1</m:t>
+                            </m:r>
+                          </m:num>
+                          <m:den>
+                            <m:r>
+                              <w:rPr>
+                                <w:rFonts w:ascii="Cambria Math" w:hAnsi="Cambria Math"/>
+                              </w:rPr>
+                              <m:t>σγ</m:t>
+                            </m:r>
+                          </m:den>
+                        </m:f>
+                      </m:sup>
+                    </m:sSubSup>
+                  </m:e>
+                </m:d>
+              </m:oMath>
+            </m:oMathPara>
+          </w:p>
+        </w:tc>
+      </w:tr>
+      <w:tr>
+        <w:tc>
+          <w:tcPr>
+            <w:tcW w:w="761" w:type="dxa"/>
+          </w:tcPr>
+          <w:p>
+            <w:pPr>
+              <w:pStyle w:val="Body"/>
+              <w:jc w:val="center"/>
+            </w:pPr>
+            <w:r>
+              <w:t>DC</w:t>
+            </w:r>
+          </w:p>
+        </w:tc>
+        <w:tc>
+          <w:tcPr>
+            <w:tcW w:w="3060" w:type="dxa"/>
+          </w:tcPr>
+          <w:p>
+            <w:pPr>
+              <w:pStyle w:val="Body"/>
+              <w:jc w:val="center"/>
+              <w:rPr>
+                <w:rFonts w:ascii="Calibri" w:eastAsia="ＭＳ ゴシック" w:hAnsi="Calibri" w:cs="Times New Roman"/>
+                <w:i/>
+              </w:rPr>
+            </w:pPr>
+            <m:oMathPara>
+              <m:oMath>
+                <m:r>
+                  <w:rPr>
+                    <w:rFonts w:ascii="Cambria Math" w:hAnsi="Cambria Math"/>
+                  </w:rPr>
+                  <m:t>P</m:t>
+                </m:r>
+                <m:d>
+                  <m:dPr>
+                    <m:ctrlPr>
+                      <w:rPr>
+                        <w:rFonts w:ascii="Cambria Math" w:hAnsi="Cambria Math"/>
+                        <w:i/>
+                      </w:rPr>
+                    </m:ctrlPr>
+                  </m:dPr>
+                  <m:e>
+                    <m:r>
+                      <w:rPr>
+                        <w:rFonts w:ascii="Cambria Math" w:hAnsi="Cambria Math"/>
+                      </w:rPr>
+                      <m:t>DC</m:t>
+                    </m:r>
+                  </m:e>
+                </m:d>
+                <m:r>
+                  <w:rPr>
+                    <w:rFonts w:ascii="Cambria Math" w:hAnsi="Cambria Math"/>
+                  </w:rPr>
+                  <m:t>=</m:t>
+                </m:r>
+                <m:sSub>
+                  <m:sSubPr>
+                    <m:ctrlPr>
+                      <w:rPr>
+                        <w:rFonts w:ascii="Cambria Math" w:hAnsi="Cambria Math"/>
+                        <w:i/>
+                      </w:rPr>
+                    </m:ctrlPr>
+                  </m:sSubPr>
+                  <m:e>
+                    <m:r>
+                      <w:rPr>
+                        <w:rFonts w:ascii="Cambria Math" w:hAnsi="Cambria Math"/>
+                      </w:rPr>
+                      <m:t>q</m:t>
+                    </m:r>
+                  </m:e>
+                  <m:sub>
+                    <m:r>
+                      <w:rPr>
+                        <w:rFonts w:ascii="Cambria Math" w:hAnsi="Cambria Math"/>
+                      </w:rPr>
+                      <m:t>e</m:t>
+                    </m:r>
+                  </m:sub>
+                </m:sSub>
+                <m:sSub>
+                  <m:sSubPr>
+                    <m:ctrlPr>
+                      <w:rPr>
+                        <w:rFonts w:ascii="Cambria Math" w:hAnsi="Cambria Math"/>
+                        <w:i/>
+                      </w:rPr>
+                    </m:ctrlPr>
+                  </m:sSubPr>
+                  <m:e>
+                    <m:r>
+                      <w:rPr>
+                        <w:rFonts w:ascii="Cambria Math" w:hAnsi="Cambria Math"/>
+                      </w:rPr>
+                      <m:t>p</m:t>
+                    </m:r>
+                  </m:e>
+                  <m:sub>
+                    <m:r>
+                      <w:rPr>
+                        <w:rFonts w:ascii="Cambria Math" w:hAnsi="Cambria Math"/>
+                      </w:rPr>
+                      <m:t>e</m:t>
+                    </m:r>
+                  </m:sub>
+                </m:sSub>
+              </m:oMath>
+            </m:oMathPara>
+          </w:p>
+        </w:tc>
+        <w:tc>
+          <w:tcPr>
+            <w:tcW w:w="2214" w:type="dxa"/>
+          </w:tcPr>
+          <w:p>
+            <w:pPr>
+              <w:pStyle w:val="Body"/>
+              <w:jc w:val="center"/>
+              <w:rPr>
+                <w:rFonts w:ascii="Cambria" w:eastAsia="ＭＳ 明朝" w:hAnsi="Cambria" w:cs="Times New Roman"/>
+              </w:rPr>
+            </w:pPr>
+            <m:oMathPara>
+              <m:oMath>
+                <m:r>
+                  <w:rPr>
+                    <w:rFonts w:ascii="Cambria Math" w:hAnsi="Cambria Math"/>
+                  </w:rPr>
+                  <m:t>-σγ</m:t>
+                </m:r>
+                <m:d>
+                  <m:dPr>
+                    <m:ctrlPr>
+                      <w:rPr>
+                        <w:rFonts w:ascii="Cambria Math" w:hAnsi="Cambria Math"/>
+                        <w:i/>
+                      </w:rPr>
+                    </m:ctrlPr>
+                  </m:dPr>
+                  <m:e>
+                    <m:r>
+                      <w:rPr>
+                        <w:rFonts w:ascii="Cambria Math" w:hAnsi="Cambria Math"/>
+                      </w:rPr>
+                      <m:t>1-</m:t>
+                    </m:r>
+                    <m:sSubSup>
+                      <m:sSubSupPr>
+                        <m:ctrlPr>
+                          <w:rPr>
+                            <w:rFonts w:ascii="Cambria Math" w:hAnsi="Cambria Math"/>
+                            <w:i/>
+                          </w:rPr>
+                        </m:ctrlPr>
+                      </m:sSubSupPr>
+                      <m:e>
+                        <m:r>
+                          <w:rPr>
+                            <w:rFonts w:ascii="Cambria Math" w:hAnsi="Cambria Math"/>
+                          </w:rPr>
+                          <m:t>q</m:t>
+                        </m:r>
+                      </m:e>
+                      <m:sub>
+                        <m:r>
+                          <w:rPr>
+                            <w:rFonts w:ascii="Cambria Math" w:hAnsi="Cambria Math"/>
+                          </w:rPr>
+                          <m:t>e</m:t>
+                        </m:r>
+                      </m:sub>
+                      <m:sup>
+                        <m:f>
+                          <m:fPr>
+                            <m:type m:val="lin"/>
+                            <m:ctrlPr>
+                              <w:rPr>
+                                <w:rFonts w:ascii="Cambria Math" w:hAnsi="Cambria Math"/>
+                                <w:i/>
+                              </w:rPr>
+                            </m:ctrlPr>
+                          </m:fPr>
+                          <m:num>
+                            <m:r>
+                              <w:rPr>
+                                <w:rFonts w:ascii="Cambria Math" w:hAnsi="Cambria Math"/>
+                              </w:rPr>
+                              <m:t>1</m:t>
+                            </m:r>
+                          </m:num>
+                          <m:den>
+                            <m:r>
+                              <w:rPr>
+                                <w:rFonts w:ascii="Cambria Math" w:hAnsi="Cambria Math"/>
+                              </w:rPr>
+                              <m:t>σγ</m:t>
+                            </m:r>
+                          </m:den>
+                        </m:f>
+                      </m:sup>
+                    </m:sSubSup>
+                  </m:e>
+                </m:d>
+              </m:oMath>
+            </m:oMathPara>
+          </w:p>
+        </w:tc>
+      </w:tr>
+    </w:tbl>
+    <w:p>
+      <w:pPr>
+        <w:pStyle w:val="Body"/>
+      </w:pPr>
+      <w:r>
+        <w:t>At equilibrium, the positive cooperation reinforcements received by a player are balanced by the negative cooperation reinforcements received leading to no net change in the player</w:t>
+      </w:r>
+      <w:r>
+        <w:t>’</w:t>
+      </w:r>
+      <w:r>
+        <w:t>s probability of cooperation.   This is captured in the following equation:</w:t>
       </w:r>
     </w:p>
     <w:p>
       <w:pPr>
         <w:pStyle w:val="Body"/>
       </w:pPr>
-      <w:r>
-        <w:t xml:space="preserve">Agents can escape from the non-cooperative through a process the authors call </w:t>
+      <m:oMathPara>
+        <m:oMath>
+          <m:sSubSup>
+            <m:sSubSupPr>
+              <m:ctrlPr>
+                <w:rPr>
+                  <w:rFonts w:ascii="Cambria Math" w:hAnsi="Cambria Math"/>
+                  <w:i/>
+                </w:rPr>
+              </m:ctrlPr>
+            </m:sSubSupPr>
+            <m:e>
+              <m:r>
+                <w:rPr>
+                  <w:rFonts w:ascii="Cambria Math" w:hAnsi="Cambria Math"/>
+                </w:rPr>
+                <m:t>p</m:t>
+              </m:r>
+            </m:e>
+            <m:sub>
+              <m:r>
+                <w:rPr>
+                  <w:rFonts w:ascii="Cambria Math" w:hAnsi="Cambria Math"/>
+                </w:rPr>
+                <m:t>e</m:t>
+              </m:r>
+            </m:sub>
+            <m:sup>
+              <m:r>
+                <w:rPr>
+                  <w:rFonts w:ascii="Cambria Math" w:hAnsi="Cambria Math"/>
+                </w:rPr>
+                <m:t>2</m:t>
+              </m:r>
+            </m:sup>
+          </m:sSubSup>
+          <m:r>
+            <w:rPr>
+              <w:rFonts w:ascii="Cambria Math" w:hAnsi="Cambria Math"/>
+            </w:rPr>
+            <m:t>σ</m:t>
+          </m:r>
+          <m:d>
+            <m:dPr>
+              <m:ctrlPr>
+                <w:rPr>
+                  <w:rFonts w:ascii="Cambria Math" w:hAnsi="Cambria Math"/>
+                  <w:i/>
+                </w:rPr>
+              </m:ctrlPr>
+            </m:dPr>
+            <m:e>
+              <m:r>
+                <w:rPr>
+                  <w:rFonts w:ascii="Cambria Math" w:hAnsi="Cambria Math"/>
+                </w:rPr>
+                <m:t>1-</m:t>
+              </m:r>
+              <m:sSubSup>
+                <m:sSubSupPr>
+                  <m:ctrlPr>
+                    <w:rPr>
+                      <w:rFonts w:ascii="Cambria Math" w:hAnsi="Cambria Math"/>
+                      <w:i/>
+                    </w:rPr>
+                  </m:ctrlPr>
+                </m:sSubSupPr>
+                <m:e>
+                  <m:r>
+                    <w:rPr>
+                      <w:rFonts w:ascii="Cambria Math" w:hAnsi="Cambria Math"/>
+                    </w:rPr>
+                    <m:t>p</m:t>
+                  </m:r>
+                </m:e>
+                <m:sub>
+                  <m:r>
+                    <w:rPr>
+                      <w:rFonts w:ascii="Cambria Math" w:hAnsi="Cambria Math"/>
+                    </w:rPr>
+                    <m:t>e</m:t>
+                  </m:r>
+                </m:sub>
+                <m:sup>
+                  <m:f>
+                    <m:fPr>
+                      <m:type m:val="lin"/>
+                      <m:ctrlPr>
+                        <w:rPr>
+                          <w:rFonts w:ascii="Cambria Math" w:hAnsi="Cambria Math"/>
+                          <w:i/>
+                        </w:rPr>
+                      </m:ctrlPr>
+                    </m:fPr>
+                    <m:num>
+                      <m:r>
+                        <w:rPr>
+                          <w:rFonts w:ascii="Cambria Math" w:hAnsi="Cambria Math"/>
+                        </w:rPr>
+                        <m:t>1</m:t>
+                      </m:r>
+                    </m:num>
+                    <m:den>
+                      <m:r>
+                        <w:rPr>
+                          <w:rFonts w:ascii="Cambria Math" w:hAnsi="Cambria Math"/>
+                        </w:rPr>
+                        <m:t>σ</m:t>
+                      </m:r>
+                    </m:den>
+                  </m:f>
+                </m:sup>
+              </m:sSubSup>
+            </m:e>
+          </m:d>
+          <m:r>
+            <w:rPr>
+              <w:rFonts w:ascii="Cambria Math" w:hAnsi="Cambria Math"/>
+            </w:rPr>
+            <m:t>+</m:t>
+          </m:r>
+          <m:sSubSup>
+            <m:sSubSupPr>
+              <m:ctrlPr>
+                <w:rPr>
+                  <w:rFonts w:ascii="Cambria Math" w:hAnsi="Cambria Math"/>
+                  <w:i/>
+                </w:rPr>
+              </m:ctrlPr>
+            </m:sSubSupPr>
+            <m:e>
+              <m:r>
+                <w:rPr>
+                  <w:rFonts w:ascii="Cambria Math" w:hAnsi="Cambria Math"/>
+                </w:rPr>
+                <m:t>q</m:t>
+              </m:r>
+            </m:e>
+            <m:sub>
+              <m:r>
+                <w:rPr>
+                  <w:rFonts w:ascii="Cambria Math" w:hAnsi="Cambria Math"/>
+                </w:rPr>
+                <m:t>e</m:t>
+              </m:r>
+            </m:sub>
+            <m:sup>
+              <m:r>
+                <w:rPr>
+                  <w:rFonts w:ascii="Cambria Math" w:hAnsi="Cambria Math"/>
+                </w:rPr>
+                <m:t>2</m:t>
+              </m:r>
+            </m:sup>
+          </m:sSubSup>
+          <m:r>
+            <w:rPr>
+              <w:rFonts w:ascii="Cambria Math" w:hAnsi="Cambria Math"/>
+            </w:rPr>
+            <m:t>σ</m:t>
+          </m:r>
+          <m:d>
+            <m:dPr>
+              <m:ctrlPr>
+                <w:rPr>
+                  <w:rFonts w:ascii="Cambria Math" w:hAnsi="Cambria Math"/>
+                  <w:i/>
+                </w:rPr>
+              </m:ctrlPr>
+            </m:dPr>
+            <m:e>
+              <m:r>
+                <w:rPr>
+                  <w:rFonts w:ascii="Cambria Math" w:hAnsi="Cambria Math"/>
+                </w:rPr>
+                <m:t>1-</m:t>
+              </m:r>
+              <m:sSubSup>
+                <m:sSubSupPr>
+                  <m:ctrlPr>
+                    <w:rPr>
+                      <w:rFonts w:ascii="Cambria Math" w:hAnsi="Cambria Math"/>
+                      <w:i/>
+                    </w:rPr>
+                  </m:ctrlPr>
+                </m:sSubSupPr>
+                <m:e>
+                  <m:r>
+                    <w:rPr>
+                      <w:rFonts w:ascii="Cambria Math" w:hAnsi="Cambria Math"/>
+                    </w:rPr>
+                    <m:t>q</m:t>
+                  </m:r>
+                </m:e>
+                <m:sub>
+                  <m:r>
+                    <w:rPr>
+                      <w:rFonts w:ascii="Cambria Math" w:hAnsi="Cambria Math"/>
+                    </w:rPr>
+                    <m:t>e</m:t>
+                  </m:r>
+                </m:sub>
+                <m:sup>
+                  <m:f>
+                    <m:fPr>
+                      <m:type m:val="lin"/>
+                      <m:ctrlPr>
+                        <w:rPr>
+                          <w:rFonts w:ascii="Cambria Math" w:hAnsi="Cambria Math"/>
+                          <w:i/>
+                        </w:rPr>
+                      </m:ctrlPr>
+                    </m:fPr>
+                    <m:num>
+                      <m:r>
+                        <w:rPr>
+                          <w:rFonts w:ascii="Cambria Math" w:hAnsi="Cambria Math"/>
+                        </w:rPr>
+                        <m:t>1</m:t>
+                      </m:r>
+                    </m:num>
+                    <m:den>
+                      <m:r>
+                        <w:rPr>
+                          <w:rFonts w:ascii="Cambria Math" w:hAnsi="Cambria Math"/>
+                        </w:rPr>
+                        <m:t>σ</m:t>
+                      </m:r>
+                    </m:den>
+                  </m:f>
+                </m:sup>
+              </m:sSubSup>
+            </m:e>
+          </m:d>
+          <m:r>
+            <w:rPr>
+              <w:rFonts w:ascii="Cambria Math" w:hAnsi="Cambria Math"/>
+            </w:rPr>
+            <m:t>-</m:t>
+          </m:r>
+          <m:sSub>
+            <m:sSubPr>
+              <m:ctrlPr>
+                <w:rPr>
+                  <w:rFonts w:ascii="Cambria Math" w:hAnsi="Cambria Math"/>
+                  <w:i/>
+                </w:rPr>
+              </m:ctrlPr>
+            </m:sSubPr>
+            <m:e>
+              <m:r>
+                <w:rPr>
+                  <w:rFonts w:ascii="Cambria Math" w:hAnsi="Cambria Math"/>
+                </w:rPr>
+                <m:t>p</m:t>
+              </m:r>
+            </m:e>
+            <m:sub>
+              <m:r>
+                <w:rPr>
+                  <w:rFonts w:ascii="Cambria Math" w:hAnsi="Cambria Math"/>
+                </w:rPr>
+                <m:t>e</m:t>
+              </m:r>
+            </m:sub>
+          </m:sSub>
+          <m:sSub>
+            <m:sSubPr>
+              <m:ctrlPr>
+                <w:rPr>
+                  <w:rFonts w:ascii="Cambria Math" w:hAnsi="Cambria Math"/>
+                  <w:i/>
+                </w:rPr>
+              </m:ctrlPr>
+            </m:sSubPr>
+            <m:e>
+              <m:r>
+                <w:rPr>
+                  <w:rFonts w:ascii="Cambria Math" w:hAnsi="Cambria Math"/>
+                </w:rPr>
+                <m:t>q</m:t>
+              </m:r>
+            </m:e>
+            <m:sub>
+              <m:r>
+                <w:rPr>
+                  <w:rFonts w:ascii="Cambria Math" w:hAnsi="Cambria Math"/>
+                </w:rPr>
+                <m:t>e</m:t>
+              </m:r>
+            </m:sub>
+          </m:sSub>
+          <m:r>
+            <w:rPr>
+              <w:rFonts w:ascii="Cambria Math" w:hAnsi="Cambria Math"/>
+            </w:rPr>
+            <m:t xml:space="preserve"> </m:t>
+          </m:r>
+          <m:r>
+            <w:rPr>
+              <w:rFonts w:ascii="Cambria Math" w:hAnsi="Cambria Math"/>
+            </w:rPr>
+            <m:t>σγ</m:t>
+          </m:r>
+          <m:d>
+            <m:dPr>
+              <m:ctrlPr>
+                <w:rPr>
+                  <w:rFonts w:ascii="Cambria Math" w:hAnsi="Cambria Math"/>
+                  <w:i/>
+                </w:rPr>
+              </m:ctrlPr>
+            </m:dPr>
+            <m:e>
+              <m:r>
+                <w:rPr>
+                  <w:rFonts w:ascii="Cambria Math" w:hAnsi="Cambria Math"/>
+                </w:rPr>
+                <m:t>1-</m:t>
+              </m:r>
+              <m:sSubSup>
+                <m:sSubSupPr>
+                  <m:ctrlPr>
+                    <w:rPr>
+                      <w:rFonts w:ascii="Cambria Math" w:hAnsi="Cambria Math"/>
+                      <w:i/>
+                    </w:rPr>
+                  </m:ctrlPr>
+                </m:sSubSupPr>
+                <m:e>
+                  <m:r>
+                    <w:rPr>
+                      <w:rFonts w:ascii="Cambria Math" w:hAnsi="Cambria Math"/>
+                    </w:rPr>
+                    <m:t>p</m:t>
+                  </m:r>
+                </m:e>
+                <m:sub>
+                  <m:r>
+                    <w:rPr>
+                      <w:rFonts w:ascii="Cambria Math" w:hAnsi="Cambria Math"/>
+                    </w:rPr>
+                    <m:t>e</m:t>
+                  </m:r>
+                </m:sub>
+                <m:sup>
+                  <m:f>
+                    <m:fPr>
+                      <m:type m:val="lin"/>
+                      <m:ctrlPr>
+                        <w:rPr>
+                          <w:rFonts w:ascii="Cambria Math" w:hAnsi="Cambria Math"/>
+                          <w:i/>
+                        </w:rPr>
+                      </m:ctrlPr>
+                    </m:fPr>
+                    <m:num>
+                      <m:r>
+                        <w:rPr>
+                          <w:rFonts w:ascii="Cambria Math" w:hAnsi="Cambria Math"/>
+                        </w:rPr>
+                        <m:t>1</m:t>
+                      </m:r>
+                    </m:num>
+                    <m:den>
+                      <m:r>
+                        <w:rPr>
+                          <w:rFonts w:ascii="Cambria Math" w:hAnsi="Cambria Math"/>
+                        </w:rPr>
+                        <m:t>σγ</m:t>
+                      </m:r>
+                    </m:den>
+                  </m:f>
+                </m:sup>
+              </m:sSubSup>
+            </m:e>
+          </m:d>
+          <m:r>
+            <w:rPr>
+              <w:rFonts w:ascii="Cambria Math" w:hAnsi="Cambria Math"/>
+            </w:rPr>
+            <m:t>-</m:t>
+          </m:r>
+          <m:sSub>
+            <m:sSubPr>
+              <m:ctrlPr>
+                <w:rPr>
+                  <w:rFonts w:ascii="Cambria Math" w:hAnsi="Cambria Math"/>
+                  <w:i/>
+                </w:rPr>
+              </m:ctrlPr>
+            </m:sSubPr>
+            <m:e>
+              <m:r>
+                <w:rPr>
+                  <w:rFonts w:ascii="Cambria Math" w:hAnsi="Cambria Math"/>
+                </w:rPr>
+                <m:t>q</m:t>
+              </m:r>
+            </m:e>
+            <m:sub>
+              <m:r>
+                <w:rPr>
+                  <w:rFonts w:ascii="Cambria Math" w:hAnsi="Cambria Math"/>
+                </w:rPr>
+                <m:t>e</m:t>
+              </m:r>
+            </m:sub>
+          </m:sSub>
+          <m:sSub>
+            <m:sSubPr>
+              <m:ctrlPr>
+                <w:rPr>
+                  <w:rFonts w:ascii="Cambria Math" w:hAnsi="Cambria Math"/>
+                  <w:i/>
+                </w:rPr>
+              </m:ctrlPr>
+            </m:sSubPr>
+            <m:e>
+              <m:r>
+                <w:rPr>
+                  <w:rFonts w:ascii="Cambria Math" w:hAnsi="Cambria Math"/>
+                </w:rPr>
+                <m:t>p</m:t>
+              </m:r>
+            </m:e>
+            <m:sub>
+              <m:r>
+                <w:rPr>
+                  <w:rFonts w:ascii="Cambria Math" w:hAnsi="Cambria Math"/>
+                </w:rPr>
+                <m:t>e</m:t>
+              </m:r>
+            </m:sub>
+          </m:sSub>
+          <m:r>
+            <w:rPr>
+              <w:rFonts w:ascii="Cambria Math" w:hAnsi="Cambria Math"/>
+            </w:rPr>
+            <m:t>σγ</m:t>
+          </m:r>
+          <m:d>
+            <m:dPr>
+              <m:ctrlPr>
+                <w:rPr>
+                  <w:rFonts w:ascii="Cambria Math" w:hAnsi="Cambria Math"/>
+                  <w:i/>
+                </w:rPr>
+              </m:ctrlPr>
+            </m:dPr>
+            <m:e>
+              <m:r>
+                <w:rPr>
+                  <w:rFonts w:ascii="Cambria Math" w:hAnsi="Cambria Math"/>
+                </w:rPr>
+                <m:t>1-</m:t>
+              </m:r>
+              <m:sSubSup>
+                <m:sSubSupPr>
+                  <m:ctrlPr>
+                    <w:rPr>
+                      <w:rFonts w:ascii="Cambria Math" w:hAnsi="Cambria Math"/>
+                      <w:i/>
+                    </w:rPr>
+                  </m:ctrlPr>
+                </m:sSubSupPr>
+                <m:e>
+                  <m:r>
+                    <w:rPr>
+                      <w:rFonts w:ascii="Cambria Math" w:hAnsi="Cambria Math"/>
+                    </w:rPr>
+                    <m:t>q</m:t>
+                  </m:r>
+                </m:e>
+                <m:sub>
+                  <m:r>
+                    <w:rPr>
+                      <w:rFonts w:ascii="Cambria Math" w:hAnsi="Cambria Math"/>
+                    </w:rPr>
+                    <m:t>e</m:t>
+                  </m:r>
+                </m:sub>
+                <m:sup>
+                  <m:f>
+                    <m:fPr>
+                      <m:type m:val="lin"/>
+                      <m:ctrlPr>
+                        <w:rPr>
+                          <w:rFonts w:ascii="Cambria Math" w:hAnsi="Cambria Math"/>
+                          <w:i/>
+                        </w:rPr>
+                      </m:ctrlPr>
+                    </m:fPr>
+                    <m:num>
+                      <m:r>
+                        <w:rPr>
+                          <w:rFonts w:ascii="Cambria Math" w:hAnsi="Cambria Math"/>
+                        </w:rPr>
+                        <m:t>1</m:t>
+                      </m:r>
+                    </m:num>
+                    <m:den>
+                      <m:r>
+                        <w:rPr>
+                          <w:rFonts w:ascii="Cambria Math" w:hAnsi="Cambria Math"/>
+                        </w:rPr>
+                        <m:t>σγ</m:t>
+                      </m:r>
+                    </m:den>
+                  </m:f>
+                </m:sup>
+              </m:sSubSup>
+            </m:e>
+          </m:d>
+          <m:r>
+            <w:rPr>
+              <w:rFonts w:ascii="Cambria Math" w:hAnsi="Cambria Math"/>
+            </w:rPr>
+            <m:t>=0</m:t>
+          </m:r>
+        </m:oMath>
+      </m:oMathPara>
+    </w:p>
+    <w:p>
+      <w:pPr>
+        <w:pStyle w:val="Body"/>
+      </w:pPr>
+      <w:r>
+        <w:t xml:space="preserve">In computer simulations involving two agents using the model described above and playing a repeated Prisoner’s Dilemma, the authors find that two equilibriums </w:t>
+      </w:r>
+      <w:r>
+        <w:t xml:space="preserve">exist along with </w:t>
+      </w:r>
+      <w:r>
+        <w:t xml:space="preserve">a threshold that determines which equilibrium the agents will obtain.  A non-cooperative equilibrium exists </w:t>
+      </w:r>
+      <w:r>
+        <w:t xml:space="preserve">where </w:t>
+      </w:r>
+      <w:r>
+        <w:t xml:space="preserve">the agents are caught in a “self defeating rut” </w:t>
+      </w:r>
+      <w:r>
+        <w:t>in which</w:t>
+      </w:r>
+      <w:r>
+        <w:t xml:space="preserve"> asymmetric moves are too common for the agents</w:t>
+      </w:r>
+      <w:r>
+        <w:t xml:space="preserve"> to develop the trust required for mutual cooperation to prevail.  A cooperative equilibrium exists where the agents have built up enough trust to withstand the occasional asymmetric move.  </w:t>
+      </w:r>
+      <w:r>
+        <w:t xml:space="preserve">A threshold </w:t>
+      </w:r>
+      <w:r>
+        <w:t xml:space="preserve">exists </w:t>
+      </w:r>
+      <w:r>
+        <w:t xml:space="preserve">such that if both agents’ probability to cooperate is above the threshold then the agents will be pushed into the </w:t>
+      </w:r>
+      <w:r>
+        <w:lastRenderedPageBreak/>
+        <w:t>cooperate equilibrium.  Below this threshold, the agents are pushed into the non-cooperative equilibrium.</w:t>
+      </w:r>
+    </w:p>
+    <w:p>
+      <w:pPr>
+        <w:pStyle w:val="Body"/>
+      </w:pPr>
+      <w:r>
+        <w:t xml:space="preserve">Agents can escape from the non-cooperative </w:t>
+      </w:r>
+      <w:r>
+        <w:t xml:space="preserve">equilibrium </w:t>
+      </w:r>
+      <w:r>
+        <w:t xml:space="preserve">through a process the authors call </w:t>
       </w:r>
       <w:r>
         <w:rPr>
@@ -2313,13 +4158,28 @@
         <w:t>stochastic collusion</w:t>
       </w:r>
       <w:r>
-        <w:t xml:space="preserve">.  In stochastic collusion, the agents are able to string together a sequence of </w:t>
+        <w:t>.  S</w:t>
+      </w:r>
+      <w:r>
+        <w:t>tochastic collusi</w:t>
+      </w:r>
+      <w:r>
+        <w:t xml:space="preserve">on occurs when </w:t>
+      </w:r>
+      <w:r>
+        <w:t xml:space="preserve">the agents are able to string together a sequence of </w:t>
       </w:r>
       <w:r>
         <w:t xml:space="preserve">synchronized </w:t>
       </w:r>
       <w:r>
-        <w:t>symmetric moves that allow them to cross the threshold and get pulled into the cooperative equilibrium.</w:t>
+        <w:t xml:space="preserve">symmetric moves that allow them </w:t>
+      </w:r>
+      <w:r>
+        <w:t xml:space="preserve">increase their probability of cooperation to the point where they </w:t>
+      </w:r>
+      <w:r>
+        <w:t>cross the threshold and get pulled into the cooperative equilibrium.</w:t>
       </w:r>
       <w:r>
         <w:t xml:space="preserve">  Although, the agent</w:t>
@@ -2331,15 +4191,24 @@
         <w:t xml:space="preserve"> select their actions at random, it appears as if the agents “are clever strategists who have finally engineered a tacit collusion”.</w:t>
       </w:r>
       <w:r>
-        <w:t xml:space="preserve">  The fewer move that must be synchronized to achieve </w:t>
-      </w:r>
+        <w:t xml:space="preserve">  </w:t>
+      </w:r>
+      <w:r>
+        <w:t>Reducing the number of coordinated moves required to reach the threshold increases the chances of stochastic collusion occurring.  Increasing the size of probability change that occurs with each move reduces the required number of moves.  Increasing the magnitude (</w:t>
+      </w:r>
+      <w:r>
+        <w:sym w:font="Symbol" w:char="F073"/>
+      </w:r>
+      <w:r>
+        <w:t>) of the payouts increases the size of the probability change and therefore increases the chances that the agents will escape the non-cooperative social trap.</w:t>
+      </w:r>
+    </w:p>
+    <w:p>
+      <w:pPr>
+        <w:pStyle w:val="Body"/>
+      </w:pPr>
       <w:bookmarkStart w:id="0" w:name="_GoBack"/>
       <w:bookmarkEnd w:id="0"/>
-    </w:p>
-    <w:p>
-      <w:pPr>
-        <w:pStyle w:val="Body"/>
-      </w:pPr>
     </w:p>
     <w:p>
       <w:pPr>
@@ -2493,7 +4362,7 @@
         <w:rStyle w:val="PageNumber"/>
         <w:noProof/>
       </w:rPr>
-      <w:t>4</w:t>
+      <w:t>5</w:t>
     </w:r>
     <w:r>
       <w:rPr>

</xml_diff>

<commit_message>
started summary of Santos/Pacheco/Lenaerts 2006
</commit_message>
<xml_diff>
--- a/graph-structure/graph-structure.docx
+++ b/graph-structure/graph-structure.docx
@@ -54,8 +54,6 @@
       <w:r>
         <w:t>Insert (Axelrod/Hamilton 1981) summary here.</w:t>
       </w:r>
-      <w:bookmarkStart w:id="0" w:name="_GoBack"/>
-      <w:bookmarkEnd w:id="0"/>
     </w:p>
     <w:p>
       <w:pPr>
@@ -78,6 +76,533 @@
       <w:pPr>
         <w:pStyle w:val="Body"/>
       </w:pPr>
+      <w:r>
+        <w:t>(</w:t>
+      </w:r>
+      <w:r>
+        <w:t>Santos, Pacheco, Lenaerts 2006)</w:t>
+      </w:r>
+    </w:p>
+    <w:p>
+      <w:pPr>
+        <w:pStyle w:val="Body"/>
+      </w:pPr>
+      <w:r>
+        <w:t xml:space="preserve">The authors consider the following scenario.  </w:t>
+      </w:r>
+      <w:r>
+        <w:rPr>
+          <w:i/>
+        </w:rPr>
+        <w:t>N</w:t>
+      </w:r>
+      <w:r>
+        <w:t xml:space="preserve"> a</w:t>
+      </w:r>
+      <w:r>
+        <w:t>gents occupy the nodes of a graph with</w:t>
+      </w:r>
+      <w:r>
+        <w:t xml:space="preserve"> </w:t>
+      </w:r>
+      <w:r>
+        <w:rPr>
+          <w:i/>
+        </w:rPr>
+        <w:t>N</w:t>
+      </w:r>
+      <w:r>
+        <w:rPr>
+          <w:i/>
+          <w:vertAlign w:val="subscript"/>
+        </w:rPr>
+        <w:t>E</w:t>
+      </w:r>
+      <w:r>
+        <w:t xml:space="preserve"> edges representing connections between agents.  Agents are only able to interact with agents to which they are connected.</w:t>
+      </w:r>
+      <w:r>
+        <w:t xml:space="preserve">  The average connectivity of the graph </w:t>
+      </w:r>
+      <w:r>
+        <w:rPr>
+          <w:i/>
+        </w:rPr>
+        <w:t>z</w:t>
+      </w:r>
+      <w:r>
+        <w:t xml:space="preserve"> is equal to </w:t>
+      </w:r>
+      <m:oMath>
+        <m:f>
+          <m:fPr>
+            <m:type m:val="lin"/>
+            <m:ctrlPr>
+              <w:rPr>
+                <w:rFonts w:ascii="Cambria Math" w:hAnsi="Cambria Math"/>
+                <w:i/>
+              </w:rPr>
+            </m:ctrlPr>
+          </m:fPr>
+          <m:num>
+            <m:sSub>
+              <m:sSubPr>
+                <m:ctrlPr>
+                  <w:rPr>
+                    <w:rFonts w:ascii="Cambria Math" w:hAnsi="Cambria Math"/>
+                    <w:i/>
+                  </w:rPr>
+                </m:ctrlPr>
+              </m:sSubPr>
+              <m:e>
+                <m:r>
+                  <w:rPr>
+                    <w:rFonts w:ascii="Cambria Math" w:hAnsi="Cambria Math"/>
+                  </w:rPr>
+                  <m:t>N</m:t>
+                </m:r>
+              </m:e>
+              <m:sub>
+                <m:r>
+                  <w:rPr>
+                    <w:rFonts w:ascii="Cambria Math" w:hAnsi="Cambria Math"/>
+                  </w:rPr>
+                  <m:t>E</m:t>
+                </m:r>
+              </m:sub>
+            </m:sSub>
+          </m:num>
+          <m:den>
+            <m:r>
+              <w:rPr>
+                <w:rFonts w:ascii="Cambria Math" w:hAnsi="Cambria Math"/>
+              </w:rPr>
+              <m:t>N</m:t>
+            </m:r>
+          </m:den>
+        </m:f>
+      </m:oMath>
+      <w:r>
+        <w:t xml:space="preserve">.  The number of nodes and edges in the graph does not change thus </w:t>
+      </w:r>
+      <w:r>
+        <w:rPr>
+          <w:i/>
+        </w:rPr>
+        <w:t>z</w:t>
+      </w:r>
+      <w:r>
+        <w:t xml:space="preserve"> does not change.</w:t>
+      </w:r>
+      <w:r>
+        <w:t xml:space="preserve">  If a node is connected to only one other node then that edge cannot be removed.  Therefore, the graph remains connected at all times.</w:t>
+      </w:r>
+    </w:p>
+    <w:p>
+      <w:pPr>
+        <w:pStyle w:val="Body"/>
+      </w:pPr>
+      <w:r>
+        <w:t xml:space="preserve">Let </w:t>
+      </w:r>
+      <w:r>
+        <w:rPr>
+          <w:i/>
+        </w:rPr>
+        <w:t>N</w:t>
+      </w:r>
+      <w:r>
+        <w:rPr>
+          <w:i/>
+          <w:vertAlign w:val="subscript"/>
+        </w:rPr>
+        <w:t>k</w:t>
+      </w:r>
+      <w:r>
+        <w:t xml:space="preserve"> equal the number of nodes with degree </w:t>
+      </w:r>
+      <w:r>
+        <w:rPr>
+          <w:i/>
+        </w:rPr>
+        <w:t>k</w:t>
+      </w:r>
+      <w:r>
+        <w:t xml:space="preserve"> and </w:t>
+      </w:r>
+      <w:r>
+        <w:rPr>
+          <w:i/>
+        </w:rPr>
+        <w:t>k</w:t>
+      </w:r>
+      <w:r>
+        <w:rPr>
+          <w:i/>
+          <w:vertAlign w:val="subscript"/>
+        </w:rPr>
+        <w:t>max</w:t>
+      </w:r>
+      <w:r>
+        <w:t xml:space="preserve"> be the maximum degree possessed by any node in the graph.  Then, t</w:t>
+      </w:r>
+      <w:r>
+        <w:t xml:space="preserve">he </w:t>
+      </w:r>
+      <w:r>
+        <w:rPr>
+          <w:i/>
+        </w:rPr>
+        <w:t>degree of heterogeneity</w:t>
+      </w:r>
+      <w:r>
+        <w:t xml:space="preserve"> of the graph </w:t>
+      </w:r>
+      <w:r>
+        <w:rPr>
+          <w:i/>
+        </w:rPr>
+        <w:t>h</w:t>
+      </w:r>
+      <w:r>
+        <w:t xml:space="preserve"> is given by the following equation:</w:t>
+      </w:r>
+    </w:p>
+    <w:p>
+      <w:pPr>
+        <w:pStyle w:val="Body"/>
+      </w:pPr>
+      <m:oMathPara>
+        <m:oMath>
+          <m:r>
+            <w:rPr>
+              <w:rFonts w:ascii="Cambria Math" w:hAnsi="Cambria Math"/>
+            </w:rPr>
+            <m:t>h=</m:t>
+          </m:r>
+          <m:f>
+            <m:fPr>
+              <m:ctrlPr>
+                <w:rPr>
+                  <w:rFonts w:ascii="Cambria Math" w:hAnsi="Cambria Math"/>
+                  <w:i/>
+                </w:rPr>
+              </m:ctrlPr>
+            </m:fPr>
+            <m:num>
+              <m:r>
+                <w:rPr>
+                  <w:rFonts w:ascii="Cambria Math" w:hAnsi="Cambria Math"/>
+                </w:rPr>
+                <m:t>1</m:t>
+              </m:r>
+            </m:num>
+            <m:den>
+              <m:r>
+                <w:rPr>
+                  <w:rFonts w:ascii="Cambria Math" w:hAnsi="Cambria Math"/>
+                </w:rPr>
+                <m:t>N</m:t>
+              </m:r>
+            </m:den>
+          </m:f>
+          <m:d>
+            <m:dPr>
+              <m:ctrlPr>
+                <w:rPr>
+                  <w:rFonts w:ascii="Cambria Math" w:hAnsi="Cambria Math"/>
+                  <w:i/>
+                </w:rPr>
+              </m:ctrlPr>
+            </m:dPr>
+            <m:e>
+              <m:nary>
+                <m:naryPr>
+                  <m:chr m:val="∑"/>
+                  <m:limLoc m:val="undOvr"/>
+                  <m:ctrlPr>
+                    <w:rPr>
+                      <w:rFonts w:ascii="Cambria Math" w:hAnsi="Cambria Math"/>
+                      <w:i/>
+                    </w:rPr>
+                  </m:ctrlPr>
+                </m:naryPr>
+                <m:sub>
+                  <m:r>
+                    <w:rPr>
+                      <w:rFonts w:ascii="Cambria Math" w:hAnsi="Cambria Math"/>
+                    </w:rPr>
+                    <m:t>k=1</m:t>
+                  </m:r>
+                </m:sub>
+                <m:sup>
+                  <m:sSub>
+                    <m:sSubPr>
+                      <m:ctrlPr>
+                        <w:rPr>
+                          <w:rFonts w:ascii="Cambria Math" w:hAnsi="Cambria Math"/>
+                          <w:i/>
+                        </w:rPr>
+                      </m:ctrlPr>
+                    </m:sSubPr>
+                    <m:e>
+                      <m:r>
+                        <w:rPr>
+                          <w:rFonts w:ascii="Cambria Math" w:hAnsi="Cambria Math"/>
+                        </w:rPr>
+                        <m:t>k</m:t>
+                      </m:r>
+                    </m:e>
+                    <m:sub>
+                      <m:r>
+                        <w:rPr>
+                          <w:rFonts w:ascii="Cambria Math" w:hAnsi="Cambria Math"/>
+                        </w:rPr>
+                        <m:t>max</m:t>
+                      </m:r>
+                    </m:sub>
+                  </m:sSub>
+                </m:sup>
+                <m:e>
+                  <m:sSup>
+                    <m:sSupPr>
+                      <m:ctrlPr>
+                        <w:rPr>
+                          <w:rFonts w:ascii="Cambria Math" w:hAnsi="Cambria Math"/>
+                          <w:i/>
+                        </w:rPr>
+                      </m:ctrlPr>
+                    </m:sSupPr>
+                    <m:e>
+                      <m:r>
+                        <w:rPr>
+                          <w:rFonts w:ascii="Cambria Math" w:hAnsi="Cambria Math"/>
+                        </w:rPr>
+                        <m:t>k</m:t>
+                      </m:r>
+                    </m:e>
+                    <m:sup>
+                      <m:r>
+                        <w:rPr>
+                          <w:rFonts w:ascii="Cambria Math" w:hAnsi="Cambria Math"/>
+                        </w:rPr>
+                        <m:t>2</m:t>
+                      </m:r>
+                    </m:sup>
+                  </m:sSup>
+                  <m:sSub>
+                    <m:sSubPr>
+                      <m:ctrlPr>
+                        <w:rPr>
+                          <w:rFonts w:ascii="Cambria Math" w:hAnsi="Cambria Math"/>
+                          <w:i/>
+                        </w:rPr>
+                      </m:ctrlPr>
+                    </m:sSubPr>
+                    <m:e>
+                      <m:r>
+                        <w:rPr>
+                          <w:rFonts w:ascii="Cambria Math" w:hAnsi="Cambria Math"/>
+                        </w:rPr>
+                        <m:t>N</m:t>
+                      </m:r>
+                    </m:e>
+                    <m:sub>
+                      <m:r>
+                        <w:rPr>
+                          <w:rFonts w:ascii="Cambria Math" w:hAnsi="Cambria Math"/>
+                        </w:rPr>
+                        <m:t>k</m:t>
+                      </m:r>
+                    </m:sub>
+                  </m:sSub>
+                </m:e>
+              </m:nary>
+            </m:e>
+          </m:d>
+          <m:r>
+            <w:rPr>
+              <w:rFonts w:ascii="Cambria Math" w:hAnsi="Cambria Math"/>
+            </w:rPr>
+            <m:t>-</m:t>
+          </m:r>
+          <m:sSup>
+            <m:sSupPr>
+              <m:ctrlPr>
+                <w:rPr>
+                  <w:rFonts w:ascii="Cambria Math" w:hAnsi="Cambria Math"/>
+                  <w:i/>
+                </w:rPr>
+              </m:ctrlPr>
+            </m:sSupPr>
+            <m:e>
+              <m:r>
+                <w:rPr>
+                  <w:rFonts w:ascii="Cambria Math" w:hAnsi="Cambria Math"/>
+                </w:rPr>
+                <m:t>z</m:t>
+              </m:r>
+            </m:e>
+            <m:sup>
+              <m:r>
+                <w:rPr>
+                  <w:rFonts w:ascii="Cambria Math" w:hAnsi="Cambria Math"/>
+                </w:rPr>
+                <m:t>2</m:t>
+              </m:r>
+            </m:sup>
+          </m:sSup>
+        </m:oMath>
+      </m:oMathPara>
+    </w:p>
+    <w:p>
+      <w:pPr>
+        <w:pStyle w:val="Body"/>
+      </w:pPr>
+      <w:r>
+        <w:t xml:space="preserve">And the </w:t>
+      </w:r>
+      <w:r>
+        <w:rPr>
+          <w:i/>
+        </w:rPr>
+        <w:t>cumulative degree distribution</w:t>
+      </w:r>
+      <w:r>
+        <w:t xml:space="preserve"> of the graph </w:t>
+      </w:r>
+      <w:r>
+        <w:rPr>
+          <w:i/>
+        </w:rPr>
+        <w:t>D(k)</w:t>
+      </w:r>
+      <w:r>
+        <w:t xml:space="preserve"> is given by the following equation:</w:t>
+      </w:r>
+    </w:p>
+    <w:p>
+      <w:pPr>
+        <w:pStyle w:val="Body"/>
+      </w:pPr>
+      <m:oMathPara>
+        <m:oMath>
+          <m:r>
+            <w:rPr>
+              <w:rFonts w:ascii="Cambria Math" w:hAnsi="Cambria Math"/>
+            </w:rPr>
+            <m:t>D</m:t>
+          </m:r>
+          <m:d>
+            <m:dPr>
+              <m:ctrlPr>
+                <w:rPr>
+                  <w:rFonts w:ascii="Cambria Math" w:hAnsi="Cambria Math"/>
+                  <w:i/>
+                </w:rPr>
+              </m:ctrlPr>
+            </m:dPr>
+            <m:e>
+              <m:r>
+                <w:rPr>
+                  <w:rFonts w:ascii="Cambria Math" w:hAnsi="Cambria Math"/>
+                </w:rPr>
+                <m:t>k</m:t>
+              </m:r>
+            </m:e>
+          </m:d>
+          <m:r>
+            <w:rPr>
+              <w:rFonts w:ascii="Cambria Math" w:hAnsi="Cambria Math"/>
+            </w:rPr>
+            <m:t>=</m:t>
+          </m:r>
+          <m:f>
+            <m:fPr>
+              <m:ctrlPr>
+                <w:rPr>
+                  <w:rFonts w:ascii="Cambria Math" w:hAnsi="Cambria Math"/>
+                  <w:i/>
+                </w:rPr>
+              </m:ctrlPr>
+            </m:fPr>
+            <m:num>
+              <m:r>
+                <w:rPr>
+                  <w:rFonts w:ascii="Cambria Math" w:hAnsi="Cambria Math"/>
+                </w:rPr>
+                <m:t>1</m:t>
+              </m:r>
+            </m:num>
+            <m:den>
+              <m:r>
+                <w:rPr>
+                  <w:rFonts w:ascii="Cambria Math" w:hAnsi="Cambria Math"/>
+                </w:rPr>
+                <m:t>N</m:t>
+              </m:r>
+            </m:den>
+          </m:f>
+          <m:nary>
+            <m:naryPr>
+              <m:chr m:val="∑"/>
+              <m:limLoc m:val="undOvr"/>
+              <m:ctrlPr>
+                <w:rPr>
+                  <w:rFonts w:ascii="Cambria Math" w:hAnsi="Cambria Math"/>
+                  <w:i/>
+                </w:rPr>
+              </m:ctrlPr>
+            </m:naryPr>
+            <m:sub>
+              <m:r>
+                <w:rPr>
+                  <w:rFonts w:ascii="Cambria Math" w:hAnsi="Cambria Math"/>
+                </w:rPr>
+                <m:t>i=k</m:t>
+              </m:r>
+            </m:sub>
+            <m:sup>
+              <m:r>
+                <w:rPr>
+                  <w:rFonts w:ascii="Cambria Math" w:hAnsi="Cambria Math"/>
+                </w:rPr>
+                <m:t>N-1</m:t>
+              </m:r>
+            </m:sup>
+            <m:e>
+              <m:sSub>
+                <m:sSubPr>
+                  <m:ctrlPr>
+                    <w:rPr>
+                      <w:rFonts w:ascii="Cambria Math" w:hAnsi="Cambria Math"/>
+                      <w:i/>
+                    </w:rPr>
+                  </m:ctrlPr>
+                </m:sSubPr>
+                <m:e>
+                  <m:r>
+                    <w:rPr>
+                      <w:rFonts w:ascii="Cambria Math" w:hAnsi="Cambria Math"/>
+                    </w:rPr>
+                    <m:t>N</m:t>
+                  </m:r>
+                </m:e>
+                <m:sub>
+                  <m:r>
+                    <w:rPr>
+                      <w:rFonts w:ascii="Cambria Math" w:hAnsi="Cambria Math"/>
+                    </w:rPr>
+                    <m:t>i</m:t>
+                  </m:r>
+                  <w:bookmarkStart w:id="0" w:name="_GoBack"/>
+                  <w:bookmarkEnd w:id="0"/>
+                </m:sub>
+              </m:sSub>
+            </m:e>
+          </m:nary>
+        </m:oMath>
+      </m:oMathPara>
     </w:p>
     <w:p>
       <w:pPr>
@@ -170,7 +695,11 @@
         <w:t xml:space="preserve">In order for the socially optimal outcome of mutual cooperation to be obtained, there must be a </w:t>
       </w:r>
       <w:r>
-        <w:t>sufficiently high probability that the two players will meet again</w:t>
+        <w:t xml:space="preserve">sufficiently high probability that the two </w:t>
+      </w:r>
+      <w:r>
+        <w:lastRenderedPageBreak/>
+        <w:t>players will meet again</w:t>
       </w:r>
       <w:r>
         <w:t xml:space="preserve">.  In this case, </w:t>
@@ -284,7 +813,6 @@
         <w:pStyle w:val="Body"/>
       </w:pPr>
       <w:r>
-        <w:lastRenderedPageBreak/>
         <w:t>As an alternat</w:t>
       </w:r>
       <w:r>
@@ -903,6 +1431,7 @@
             <w:rPr>
               <w:rFonts w:ascii="Cambria Math" w:hAnsi="Cambria Math"/>
             </w:rPr>
+            <w:lastRenderedPageBreak/>
             <m:t>σ=</m:t>
           </m:r>
           <m:f>
@@ -1286,7 +1815,6 @@
               <w:rPr>
                 <w:b/>
               </w:rPr>
-              <w:lastRenderedPageBreak/>
               <w:t>Defect</w:t>
             </w:r>
             <w:r>
@@ -2422,6 +2950,7 @@
         <w:rPr>
           <w:noProof/>
         </w:rPr>
+        <w:lastRenderedPageBreak/>
         <w:drawing>
           <wp:inline distT="0" distB="0" distL="0" distR="0" wp14:anchorId="7EB4320A" wp14:editId="67AAB42E">
             <wp:extent cx="4590288" cy="2761488"/>
@@ -2473,7 +3002,6 @@
         <w:rPr>
           <w:noProof/>
         </w:rPr>
-        <w:lastRenderedPageBreak/>
         <w:drawing>
           <wp:inline distT="0" distB="0" distL="0" distR="0" wp14:anchorId="4EFC8FA3" wp14:editId="2984ADF6">
             <wp:extent cx="4590288" cy="2761488"/>
@@ -3175,6 +3703,7 @@
               <w:jc w:val="center"/>
             </w:pPr>
             <w:r>
+              <w:lastRenderedPageBreak/>
               <w:t>CD</w:t>
             </w:r>
           </w:p>
@@ -4169,11 +4698,7 @@
         <w:t xml:space="preserve">exists </w:t>
       </w:r>
       <w:r>
-        <w:t xml:space="preserve">such that if both agents’ probability to cooperate is above the threshold then the agents will be pushed into the </w:t>
-      </w:r>
-      <w:r>
-        <w:lastRenderedPageBreak/>
-        <w:t>cooperate equilibrium.  Below this threshold, the agents are pushed into the non-cooperative equilibrium.</w:t>
+        <w:t>such that if both agents’ probability to cooperate is above the threshold then the agents will be pushed into the cooperate equilibrium.  Below this threshold, the agents are pushed into the non-cooperative equilibrium.</w:t>
       </w:r>
     </w:p>
     <w:p>

</xml_diff>

<commit_message>
summarized papers describing impact of graph heterogenetity on cooperation
</commit_message>
<xml_diff>
--- a/graph-structure/graph-structure.docx
+++ b/graph-structure/graph-structure.docx
@@ -38,13 +38,16 @@
       <w:pPr>
         <w:pStyle w:val="Heading1"/>
       </w:pPr>
+      <w:r>
+        <w:t>??</w:t>
+      </w:r>
     </w:p>
     <w:p>
       <w:pPr>
-        <w:pStyle w:val="Heading1"/>
-      </w:pPr>
-      <w:r>
-        <w:t>Related Work</w:t>
+        <w:pStyle w:val="Body"/>
+      </w:pPr>
+      <w:r>
+        <w:t>TBD</w:t>
       </w:r>
     </w:p>
     <w:p>
@@ -52,7 +55,10 @@
         <w:pStyle w:val="Body"/>
       </w:pPr>
       <w:r>
-        <w:t>Insert (Axelrod/Hamilton 1981) summary here.</w:t>
+        <w:t xml:space="preserve">Allow agents to </w:t>
+      </w:r>
+      <w:r>
+        <w:t>add their own links.  Analyze the resulting network.  Is it heterogeneous?  Scale-free?</w:t>
       </w:r>
     </w:p>
     <w:p>
@@ -60,27 +66,15 @@
         <w:pStyle w:val="Body"/>
       </w:pPr>
       <w:r>
-        <w:t>(Nowak/May 1992) modeled a spatial game in which two strategies , ALLD and ALLC, played the prisoners dilemma wth a specific paout structure.</w:t>
-      </w:r>
-      <w:r>
-        <w:t xml:space="preserve">  Interactions between agents were limited to their nearest neighbors on the lattice.  After playing the game with each nearest neighbor, each agents total payout was used as a measure of its fitness.  For the next generation, each lattice site was replaced by the fittest agents among the previous owner and its neighbors.  </w:t>
-      </w:r>
-      <w:r>
-        <w:t xml:space="preserve">  The authors found that ALLD and ALLC could</w:t>
-      </w:r>
-      <w:r>
-        <w:t xml:space="preserve"> coexist while producing fluxuating patterns.</w:t>
+        <w:t>Regular graphs represent unrealistic representations of the real world.</w:t>
       </w:r>
     </w:p>
     <w:p>
       <w:pPr>
-        <w:pStyle w:val="Body"/>
-      </w:pPr>
-      <w:r>
-        <w:t>(</w:t>
-      </w:r>
-      <w:r>
-        <w:t>Santos, Pacheco, Lenaerts 2006)</w:t>
+        <w:pStyle w:val="Heading1"/>
+      </w:pPr>
+      <w:r>
+        <w:t>Social Dilemma’s of Cooperation</w:t>
       </w:r>
     </w:p>
     <w:p>
@@ -88,7 +82,1102 @@
         <w:pStyle w:val="Body"/>
       </w:pPr>
       <w:r>
-        <w:t xml:space="preserve">The authors consider the following scenario.  </w:t>
+        <w:t xml:space="preserve">(insert </w:t>
+      </w:r>
+      <w:r>
+        <w:t xml:space="preserve">description of </w:t>
+      </w:r>
+      <w:r>
+        <w:t>prisoner’s dilemma</w:t>
+      </w:r>
+      <w:r>
+        <w:t>, snowdrift/chicken</w:t>
+      </w:r>
+      <w:r>
+        <w:t>/hawk-dove</w:t>
+      </w:r>
+      <w:r>
+        <w:t>, stag-hunt games</w:t>
+      </w:r>
+      <w:r>
+        <w:t xml:space="preserve"> here)</w:t>
+      </w:r>
+    </w:p>
+    <w:p>
+      <w:pPr>
+        <w:pStyle w:val="Heading1"/>
+      </w:pPr>
+      <w:r>
+        <w:t>Related Work</w:t>
+      </w:r>
+    </w:p>
+    <w:p>
+      <w:pPr>
+        <w:pStyle w:val="Body"/>
+      </w:pPr>
+      <w:r>
+        <w:t>Insert (Axelrod/Hamilton 1981) summary here.</w:t>
+      </w:r>
+    </w:p>
+    <w:p>
+      <w:pPr>
+        <w:pStyle w:val="Body"/>
+      </w:pPr>
+      <w:r>
+        <w:t xml:space="preserve">(Nowak/May 1992) considered the scenario in which </w:t>
+      </w:r>
+      <w:r>
+        <w:rPr>
+          <w:i/>
+        </w:rPr>
+        <w:t>n</w:t>
+      </w:r>
+      <w:r>
+        <w:rPr>
+          <w:i/>
+          <w:vertAlign w:val="superscript"/>
+        </w:rPr>
+        <w:t>2</w:t>
+      </w:r>
+      <w:r>
+        <w:t xml:space="preserve"> agents are arranged on </w:t>
+      </w:r>
+      <w:r>
+        <w:t>a</w:t>
+      </w:r>
+      <w:r>
+        <w:t xml:space="preserve"> </w:t>
+      </w:r>
+      <m:oMath>
+        <m:r>
+          <w:rPr>
+            <w:rFonts w:ascii="Cambria Math" w:hAnsi="Cambria Math"/>
+          </w:rPr>
+          <m:t xml:space="preserve">n </m:t>
+        </m:r>
+        <m:r>
+          <w:rPr>
+            <w:rFonts w:ascii="Cambria Math" w:hAnsi="Cambria Math"/>
+          </w:rPr>
+          <m:t>×</m:t>
+        </m:r>
+        <m:r>
+          <w:rPr>
+            <w:rFonts w:ascii="Cambria Math" w:hAnsi="Cambria Math"/>
+          </w:rPr>
+          <m:t xml:space="preserve"> n</m:t>
+        </m:r>
+      </m:oMath>
+      <w:r>
+        <w:t xml:space="preserve"> lattice and </w:t>
+      </w:r>
+      <w:r>
+        <w:t xml:space="preserve">follow one of two fixed strategies: </w:t>
+      </w:r>
+      <w:r>
+        <w:t>unconditional cooperators</w:t>
+      </w:r>
+      <w:r>
+        <w:t xml:space="preserve"> (C) or </w:t>
+      </w:r>
+      <w:r>
+        <w:t>unconditional defectors</w:t>
+      </w:r>
+      <w:r>
+        <w:t xml:space="preserve"> (D).</w:t>
+      </w:r>
+      <w:r>
+        <w:t xml:space="preserve">  The edges of the l</w:t>
+      </w:r>
+      <w:r>
+        <w:t>a</w:t>
+      </w:r>
+      <w:r>
+        <w:t xml:space="preserve">ttice do not wrap around and therefore agents on the edges have fewer neighbors.  </w:t>
+      </w:r>
+      <w:r>
+        <w:t xml:space="preserve">In each generation, each agent plays the </w:t>
+      </w:r>
+      <w:r>
+        <w:t xml:space="preserve">Prisoner’s Dilemma </w:t>
+      </w:r>
+      <w:r>
+        <w:t>game with its</w:t>
+      </w:r>
+      <w:r>
+        <w:t>elf and its</w:t>
+      </w:r>
+      <w:r>
+        <w:t xml:space="preserve"> </w:t>
+      </w:r>
+      <w:r>
+        <w:t>eight</w:t>
+      </w:r>
+      <w:r>
+        <w:t xml:space="preserve"> </w:t>
+      </w:r>
+      <w:r>
+        <w:t xml:space="preserve">immediate </w:t>
+      </w:r>
+      <w:r>
+        <w:t>neighbors</w:t>
+      </w:r>
+      <w:r>
+        <w:t xml:space="preserve"> achieving</w:t>
+      </w:r>
+      <w:r>
+        <w:t xml:space="preserve"> a </w:t>
+      </w:r>
+      <w:r>
+        <w:t xml:space="preserve">fitness </w:t>
+      </w:r>
+      <w:r>
+        <w:t>score equal to the sum of the payouts earned form each game.</w:t>
+      </w:r>
+      <w:r>
+        <w:t xml:space="preserve">  </w:t>
+      </w:r>
+      <w:r>
+        <w:t xml:space="preserve">After all games for a generation have been played, </w:t>
+      </w:r>
+      <w:r>
+        <w:t>the strategy of each agent is replaced with the strategy of the fittest agent among itself and its eight neighbors.</w:t>
+      </w:r>
+    </w:p>
+    <w:p>
+      <w:pPr>
+        <w:pStyle w:val="Body"/>
+      </w:pPr>
+      <w:r>
+        <w:t xml:space="preserve">Using the following payouts: R=1, T=b&gt;1, S=P=0; the authors run multiple simulations with varying values for </w:t>
+      </w:r>
+      <w:r>
+        <w:rPr>
+          <w:i/>
+        </w:rPr>
+        <w:t>b</w:t>
+      </w:r>
+      <w:r>
+        <w:t xml:space="preserve"> and various starting configurations.  They find that when </w:t>
+      </w:r>
+      <m:oMath>
+        <m:r>
+          <w:rPr>
+            <w:rFonts w:ascii="Cambria Math" w:hAnsi="Cambria Math"/>
+          </w:rPr>
+          <m:t>2&gt;b&gt;1.8</m:t>
+        </m:r>
+      </m:oMath>
+      <w:r>
+        <w:t>, cooperators and defectors coexist in continually shifting patterns.</w:t>
+      </w:r>
+    </w:p>
+    <w:p>
+      <w:pPr>
+        <w:pStyle w:val="Body"/>
+      </w:pPr>
+      <w:r>
+        <w:t>(Sanos, Pacheco 2005 A new route to the evolution of cooperation)</w:t>
+      </w:r>
+    </w:p>
+    <w:p>
+      <w:pPr>
+        <w:pStyle w:val="Body"/>
+      </w:pPr>
+      <w:r>
+        <w:t>(Santos, Rodrigues, Pacheco 2005 Graph topology plays a determinant role in the evolution of cooperation)</w:t>
+      </w:r>
+    </w:p>
+    <w:p>
+      <w:pPr>
+        <w:pStyle w:val="Body"/>
+      </w:pPr>
+      <w:r>
+        <w:t>The previous study considered agents occupying nodes of a hom</w:t>
+      </w:r>
+      <w:r>
+        <w:t>ogeneous regular graph.  In these two studies</w:t>
+      </w:r>
+      <w:r>
+        <w:t>, t</w:t>
+      </w:r>
+      <w:r>
+        <w:t>he author</w:t>
+      </w:r>
+      <w:r>
+        <w:t>s</w:t>
+      </w:r>
+      <w:r>
+        <w:t xml:space="preserve"> consider </w:t>
+      </w:r>
+      <w:r>
+        <w:t xml:space="preserve">the </w:t>
+      </w:r>
+      <w:r>
+        <w:t xml:space="preserve">scenario in which </w:t>
+      </w:r>
+      <w:r>
+        <w:t xml:space="preserve">agents occupy the nodes of a heterogeneous graph with </w:t>
+      </w:r>
+      <w:r>
+        <w:t xml:space="preserve">fixed number of nodes </w:t>
+      </w:r>
+      <w:r>
+        <w:rPr>
+          <w:i/>
+        </w:rPr>
+        <w:t>n</w:t>
+      </w:r>
+      <w:r>
+        <w:t xml:space="preserve"> and fixed average connectivity </w:t>
+      </w:r>
+      <w:r>
+        <w:rPr>
+          <w:i/>
+        </w:rPr>
+        <w:t>z</w:t>
+      </w:r>
+      <w:r>
+        <w:t>.  Two different types of graphs are considered: Watts-Strogatz</w:t>
+      </w:r>
+      <w:r>
+        <w:rPr>
+          <w:rStyle w:val="FootnoteReference"/>
+        </w:rPr>
+        <w:footnoteReference w:id="1"/>
+      </w:r>
+      <w:r>
+        <w:t xml:space="preserve"> and scale-free</w:t>
+      </w:r>
+      <w:r>
+        <w:rPr>
+          <w:rStyle w:val="FootnoteReference"/>
+        </w:rPr>
+        <w:footnoteReference w:id="2"/>
+      </w:r>
+      <w:r>
+        <w:t>.</w:t>
+      </w:r>
+      <w:r>
+        <w:t xml:space="preserve">  In each generation, each agent plays the Prisoner’s Dilemma game with each of its neighbors</w:t>
+      </w:r>
+      <w:r>
+        <w:t xml:space="preserve"> achieving a </w:t>
+      </w:r>
+      <w:r>
+        <w:t xml:space="preserve">fitness </w:t>
+      </w:r>
+      <w:r>
+        <w:t xml:space="preserve">score equal to the sum of the payouts earned form each game.  </w:t>
+      </w:r>
+      <w:r>
+        <w:t xml:space="preserve">Since the </w:t>
+      </w:r>
+      <w:r>
+        <w:lastRenderedPageBreak/>
+        <w:t xml:space="preserve">graph is heterogeneous, agents play </w:t>
+      </w:r>
+      <w:r>
+        <w:t>different</w:t>
+      </w:r>
+      <w:r>
+        <w:t xml:space="preserve"> numbers of games </w:t>
+      </w:r>
+      <w:r>
+        <w:t xml:space="preserve">resulting in different maximum possible scores for each </w:t>
+      </w:r>
+      <w:r>
+        <w:t>agent.</w:t>
+      </w:r>
+    </w:p>
+    <w:p>
+      <w:pPr>
+        <w:pStyle w:val="Body"/>
+      </w:pPr>
+      <w:r>
+        <w:t>After all games for a generation have been played, the agent strategies are evolved as follows.  For each agent</w:t>
+      </w:r>
+      <w:r>
+        <w:t xml:space="preserve"> </w:t>
+      </w:r>
+      <w:r>
+        <w:rPr>
+          <w:i/>
+        </w:rPr>
+        <w:t>x</w:t>
+      </w:r>
+      <w:r>
+        <w:t xml:space="preserve"> with payout </w:t>
+      </w:r>
+      <w:r>
+        <w:rPr>
+          <w:i/>
+        </w:rPr>
+        <w:t>P</w:t>
+      </w:r>
+      <w:r>
+        <w:rPr>
+          <w:i/>
+          <w:vertAlign w:val="subscript"/>
+        </w:rPr>
+        <w:t>x</w:t>
+      </w:r>
+      <w:r>
+        <w:t xml:space="preserve">, one of its neighbors </w:t>
+      </w:r>
+      <w:r>
+        <w:rPr>
+          <w:i/>
+        </w:rPr>
+        <w:t>y</w:t>
+      </w:r>
+      <w:r>
+        <w:t xml:space="preserve"> with payout </w:t>
+      </w:r>
+      <w:r>
+        <w:rPr>
+          <w:i/>
+        </w:rPr>
+        <w:t>P</w:t>
+      </w:r>
+      <w:r>
+        <w:rPr>
+          <w:i/>
+          <w:vertAlign w:val="subscript"/>
+        </w:rPr>
+        <w:t>y</w:t>
+      </w:r>
+      <w:r>
+        <w:t xml:space="preserve"> </w:t>
+      </w:r>
+      <w:r>
+        <w:t xml:space="preserve">is selected at random.  If </w:t>
+      </w:r>
+      <m:oMath>
+        <m:sSub>
+          <m:sSubPr>
+            <m:ctrlPr>
+              <w:rPr>
+                <w:rFonts w:ascii="Cambria Math" w:hAnsi="Cambria Math"/>
+                <w:i/>
+              </w:rPr>
+            </m:ctrlPr>
+          </m:sSubPr>
+          <m:e>
+            <m:r>
+              <w:rPr>
+                <w:rFonts w:ascii="Cambria Math" w:hAnsi="Cambria Math"/>
+              </w:rPr>
+              <m:t>P</m:t>
+            </m:r>
+          </m:e>
+          <m:sub>
+            <m:r>
+              <w:rPr>
+                <w:rFonts w:ascii="Cambria Math" w:hAnsi="Cambria Math"/>
+              </w:rPr>
+              <m:t>x</m:t>
+            </m:r>
+          </m:sub>
+        </m:sSub>
+        <m:r>
+          <w:rPr>
+            <w:rFonts w:ascii="Cambria Math" w:hAnsi="Cambria Math"/>
+          </w:rPr>
+          <m:t>≥</m:t>
+        </m:r>
+        <m:sSub>
+          <m:sSubPr>
+            <m:ctrlPr>
+              <w:rPr>
+                <w:rFonts w:ascii="Cambria Math" w:hAnsi="Cambria Math"/>
+                <w:i/>
+              </w:rPr>
+            </m:ctrlPr>
+          </m:sSubPr>
+          <m:e>
+            <m:r>
+              <w:rPr>
+                <w:rFonts w:ascii="Cambria Math" w:hAnsi="Cambria Math"/>
+              </w:rPr>
+              <m:t>P</m:t>
+            </m:r>
+          </m:e>
+          <m:sub>
+            <m:r>
+              <w:rPr>
+                <w:rFonts w:ascii="Cambria Math" w:hAnsi="Cambria Math"/>
+              </w:rPr>
+              <m:t>y</m:t>
+            </m:r>
+          </m:sub>
+        </m:sSub>
+      </m:oMath>
+      <w:r>
+        <w:t xml:space="preserve"> then agent </w:t>
+      </w:r>
+      <w:r>
+        <w:rPr>
+          <w:i/>
+        </w:rPr>
+        <w:t>x</w:t>
+      </w:r>
+      <w:r>
+        <w:t xml:space="preserve"> </w:t>
+      </w:r>
+      <w:r>
+        <w:t>maintains its original strategy.  Otherwise, agent</w:t>
+      </w:r>
+      <w:r>
+        <w:t xml:space="preserve"> </w:t>
+      </w:r>
+      <w:r>
+        <w:rPr>
+          <w:i/>
+        </w:rPr>
+        <w:t>x</w:t>
+      </w:r>
+      <w:r>
+        <w:t>’s</w:t>
+      </w:r>
+      <w:r>
+        <w:t xml:space="preserve"> strategy is switch</w:t>
+      </w:r>
+      <w:r>
+        <w:t>ed</w:t>
+      </w:r>
+      <w:r>
+        <w:t xml:space="preserve"> to the strategy of </w:t>
+      </w:r>
+      <w:r>
+        <w:t xml:space="preserve">agent </w:t>
+      </w:r>
+      <w:r>
+        <w:rPr>
+          <w:i/>
+        </w:rPr>
+        <w:t>y</w:t>
+      </w:r>
+      <w:r>
+        <w:t xml:space="preserve"> </w:t>
+      </w:r>
+      <w:r>
+        <w:t xml:space="preserve">with </w:t>
+      </w:r>
+      <w:r>
+        <w:t xml:space="preserve">probability </w:t>
+      </w:r>
+      <w:r>
+        <w:rPr>
+          <w:i/>
+        </w:rPr>
+        <w:t>p</w:t>
+      </w:r>
+      <w:r>
+        <w:t xml:space="preserve"> defined as follows</w:t>
+      </w:r>
+      <w:r>
+        <w:t>:</w:t>
+      </w:r>
+    </w:p>
+    <w:p>
+      <w:pPr>
+        <w:pStyle w:val="Body"/>
+      </w:pPr>
+      <m:oMathPara>
+        <m:oMath>
+          <m:r>
+            <w:rPr>
+              <w:rFonts w:ascii="Cambria Math" w:hAnsi="Cambria Math"/>
+            </w:rPr>
+            <m:t>p=</m:t>
+          </m:r>
+          <m:f>
+            <m:fPr>
+              <m:ctrlPr>
+                <w:rPr>
+                  <w:rFonts w:ascii="Cambria Math" w:hAnsi="Cambria Math"/>
+                  <w:i/>
+                </w:rPr>
+              </m:ctrlPr>
+            </m:fPr>
+            <m:num>
+              <m:d>
+                <m:dPr>
+                  <m:ctrlPr>
+                    <w:rPr>
+                      <w:rFonts w:ascii="Cambria Math" w:hAnsi="Cambria Math"/>
+                      <w:i/>
+                    </w:rPr>
+                  </m:ctrlPr>
+                </m:dPr>
+                <m:e>
+                  <m:sSub>
+                    <m:sSubPr>
+                      <m:ctrlPr>
+                        <w:rPr>
+                          <w:rFonts w:ascii="Cambria Math" w:hAnsi="Cambria Math"/>
+                          <w:i/>
+                        </w:rPr>
+                      </m:ctrlPr>
+                    </m:sSubPr>
+                    <m:e>
+                      <m:r>
+                        <w:rPr>
+                          <w:rFonts w:ascii="Cambria Math" w:hAnsi="Cambria Math"/>
+                        </w:rPr>
+                        <m:t>P</m:t>
+                      </m:r>
+                    </m:e>
+                    <m:sub>
+                      <m:r>
+                        <w:rPr>
+                          <w:rFonts w:ascii="Cambria Math" w:hAnsi="Cambria Math"/>
+                        </w:rPr>
+                        <m:t>y</m:t>
+                      </m:r>
+                    </m:sub>
+                  </m:sSub>
+                  <m:r>
+                    <w:rPr>
+                      <w:rFonts w:ascii="Cambria Math" w:hAnsi="Cambria Math"/>
+                    </w:rPr>
+                    <m:t>-</m:t>
+                  </m:r>
+                  <m:sSub>
+                    <m:sSubPr>
+                      <m:ctrlPr>
+                        <w:rPr>
+                          <w:rFonts w:ascii="Cambria Math" w:hAnsi="Cambria Math"/>
+                          <w:i/>
+                        </w:rPr>
+                      </m:ctrlPr>
+                    </m:sSubPr>
+                    <m:e>
+                      <m:r>
+                        <w:rPr>
+                          <w:rFonts w:ascii="Cambria Math" w:hAnsi="Cambria Math"/>
+                        </w:rPr>
+                        <m:t>P</m:t>
+                      </m:r>
+                    </m:e>
+                    <m:sub>
+                      <m:r>
+                        <w:rPr>
+                          <w:rFonts w:ascii="Cambria Math" w:hAnsi="Cambria Math"/>
+                        </w:rPr>
+                        <m:t>x</m:t>
+                      </m:r>
+                    </m:sub>
+                  </m:sSub>
+                </m:e>
+              </m:d>
+            </m:num>
+            <m:den>
+              <m:d>
+                <m:dPr>
+                  <m:ctrlPr>
+                    <w:rPr>
+                      <w:rFonts w:ascii="Cambria Math" w:hAnsi="Cambria Math"/>
+                      <w:i/>
+                    </w:rPr>
+                  </m:ctrlPr>
+                </m:dPr>
+                <m:e>
+                  <m:func>
+                    <m:funcPr>
+                      <m:ctrlPr>
+                        <w:rPr>
+                          <w:rFonts w:ascii="Cambria Math" w:hAnsi="Cambria Math"/>
+                          <w:i/>
+                        </w:rPr>
+                      </m:ctrlPr>
+                    </m:funcPr>
+                    <m:fName>
+                      <m:limLow>
+                        <m:limLowPr>
+                          <m:ctrlPr>
+                            <w:rPr>
+                              <w:rFonts w:ascii="Cambria Math" w:hAnsi="Cambria Math"/>
+                              <w:i/>
+                            </w:rPr>
+                          </m:ctrlPr>
+                        </m:limLowPr>
+                        <m:e>
+                          <m:r>
+                            <m:rPr>
+                              <m:sty m:val="p"/>
+                            </m:rPr>
+                            <w:rPr>
+                              <w:rFonts w:ascii="Cambria Math" w:hAnsi="Cambria Math"/>
+                            </w:rPr>
+                            <m:t>max</m:t>
+                          </m:r>
+                        </m:e>
+                        <m:lim>
+                          <m:r>
+                            <w:rPr>
+                              <w:rFonts w:ascii="Cambria Math" w:hAnsi="Cambria Math"/>
+                            </w:rPr>
+                            <m:t>i∈</m:t>
+                          </m:r>
+                          <m:d>
+                            <m:dPr>
+                              <m:begChr m:val="{"/>
+                              <m:endChr m:val="}"/>
+                              <m:ctrlPr>
+                                <w:rPr>
+                                  <w:rFonts w:ascii="Cambria Math" w:hAnsi="Cambria Math"/>
+                                  <w:i/>
+                                </w:rPr>
+                              </m:ctrlPr>
+                            </m:dPr>
+                            <m:e>
+                              <m:r>
+                                <w:rPr>
+                                  <w:rFonts w:ascii="Cambria Math" w:hAnsi="Cambria Math"/>
+                                </w:rPr>
+                                <m:t>x,y</m:t>
+                              </m:r>
+                            </m:e>
+                          </m:d>
+                        </m:lim>
+                      </m:limLow>
+                    </m:fName>
+                    <m:e>
+                      <m:sSub>
+                        <m:sSubPr>
+                          <m:ctrlPr>
+                            <w:rPr>
+                              <w:rFonts w:ascii="Cambria Math" w:hAnsi="Cambria Math"/>
+                              <w:i/>
+                            </w:rPr>
+                          </m:ctrlPr>
+                        </m:sSubPr>
+                        <m:e>
+                          <m:r>
+                            <w:rPr>
+                              <w:rFonts w:ascii="Cambria Math" w:hAnsi="Cambria Math"/>
+                            </w:rPr>
+                            <m:t>k</m:t>
+                          </m:r>
+                        </m:e>
+                        <m:sub>
+                          <m:r>
+                            <w:rPr>
+                              <w:rFonts w:ascii="Cambria Math" w:hAnsi="Cambria Math"/>
+                            </w:rPr>
+                            <m:t>i</m:t>
+                          </m:r>
+                        </m:sub>
+                      </m:sSub>
+                    </m:e>
+                  </m:func>
+                </m:e>
+              </m:d>
+              <m:d>
+                <m:dPr>
+                  <m:ctrlPr>
+                    <w:rPr>
+                      <w:rFonts w:ascii="Cambria Math" w:hAnsi="Cambria Math"/>
+                      <w:i/>
+                    </w:rPr>
+                  </m:ctrlPr>
+                </m:dPr>
+                <m:e>
+                  <m:r>
+                    <w:rPr>
+                      <w:rFonts w:ascii="Cambria Math" w:hAnsi="Cambria Math"/>
+                    </w:rPr>
+                    <m:t>T-S</m:t>
+                  </m:r>
+                </m:e>
+              </m:d>
+            </m:den>
+          </m:f>
+        </m:oMath>
+      </m:oMathPara>
+    </w:p>
+    <w:p>
+      <w:pPr>
+        <w:pStyle w:val="Body"/>
+      </w:pPr>
+      <w:r>
+        <w:t xml:space="preserve">where </w:t>
+      </w:r>
+      <w:r>
+        <w:rPr>
+          <w:i/>
+        </w:rPr>
+        <w:t>k</w:t>
+      </w:r>
+      <w:r>
+        <w:rPr>
+          <w:i/>
+          <w:vertAlign w:val="subscript"/>
+        </w:rPr>
+        <w:t>i</w:t>
+      </w:r>
+      <w:r>
+        <w:t xml:space="preserve"> is the degree of node </w:t>
+      </w:r>
+      <w:r>
+        <w:rPr>
+          <w:i/>
+        </w:rPr>
+        <w:t>i</w:t>
+      </w:r>
+      <w:r>
+        <w:t>.</w:t>
+      </w:r>
+      <w:r>
+        <w:t xml:space="preserve">  </w:t>
+      </w:r>
+      <w:r>
+        <w:t xml:space="preserve">For any agent </w:t>
+      </w:r>
+      <w:r>
+        <w:rPr>
+          <w:i/>
+        </w:rPr>
+        <w:t>i</w:t>
+      </w:r>
+      <w:r>
+        <w:t xml:space="preserve">, </w:t>
+      </w:r>
+      <m:oMath>
+        <m:func>
+          <m:funcPr>
+            <m:ctrlPr>
+              <w:rPr>
+                <w:rFonts w:ascii="Cambria Math" w:hAnsi="Cambria Math"/>
+                <w:i/>
+              </w:rPr>
+            </m:ctrlPr>
+          </m:funcPr>
+          <m:fName>
+            <m:limLow>
+              <m:limLowPr>
+                <m:ctrlPr>
+                  <w:rPr>
+                    <w:rFonts w:ascii="Cambria Math" w:hAnsi="Cambria Math"/>
+                    <w:i/>
+                  </w:rPr>
+                </m:ctrlPr>
+              </m:limLowPr>
+              <m:e>
+                <m:r>
+                  <m:rPr>
+                    <m:sty m:val="p"/>
+                  </m:rPr>
+                  <w:rPr>
+                    <w:rFonts w:ascii="Cambria Math" w:hAnsi="Cambria Math"/>
+                  </w:rPr>
+                  <m:t>max</m:t>
+                </m:r>
+              </m:e>
+              <m:lim/>
+            </m:limLow>
+          </m:fName>
+          <m:e>
+            <m:sSub>
+              <m:sSubPr>
+                <m:ctrlPr>
+                  <w:rPr>
+                    <w:rFonts w:ascii="Cambria Math" w:hAnsi="Cambria Math"/>
+                    <w:i/>
+                  </w:rPr>
+                </m:ctrlPr>
+              </m:sSubPr>
+              <m:e>
+                <m:r>
+                  <w:rPr>
+                    <w:rFonts w:ascii="Cambria Math" w:hAnsi="Cambria Math"/>
+                  </w:rPr>
+                  <m:t>P</m:t>
+                </m:r>
+              </m:e>
+              <m:sub>
+                <m:r>
+                  <w:rPr>
+                    <w:rFonts w:ascii="Cambria Math" w:hAnsi="Cambria Math"/>
+                  </w:rPr>
+                  <m:t>i</m:t>
+                </m:r>
+              </m:sub>
+            </m:sSub>
+            <m:r>
+              <w:rPr>
+                <w:rFonts w:ascii="Cambria Math" w:hAnsi="Cambria Math"/>
+              </w:rPr>
+              <m:t>=</m:t>
+            </m:r>
+            <m:sSub>
+              <m:sSubPr>
+                <m:ctrlPr>
+                  <w:rPr>
+                    <w:rFonts w:ascii="Cambria Math" w:hAnsi="Cambria Math"/>
+                    <w:i/>
+                  </w:rPr>
+                </m:ctrlPr>
+              </m:sSubPr>
+              <m:e>
+                <m:r>
+                  <w:rPr>
+                    <w:rFonts w:ascii="Cambria Math" w:hAnsi="Cambria Math"/>
+                  </w:rPr>
+                  <m:t>k</m:t>
+                </m:r>
+              </m:e>
+              <m:sub>
+                <m:r>
+                  <w:rPr>
+                    <w:rFonts w:ascii="Cambria Math" w:hAnsi="Cambria Math"/>
+                  </w:rPr>
+                  <m:t>i</m:t>
+                </m:r>
+              </m:sub>
+            </m:sSub>
+            <m:r>
+              <w:rPr>
+                <w:rFonts w:ascii="Cambria Math" w:hAnsi="Cambria Math"/>
+              </w:rPr>
+              <m:t>T</m:t>
+            </m:r>
+          </m:e>
+        </m:func>
+      </m:oMath>
+      <w:r>
+        <w:t xml:space="preserve"> and</w:t>
+      </w:r>
+      <w:r>
+        <w:t xml:space="preserve"> </w:t>
+      </w:r>
+      <m:oMath>
+        <m:func>
+          <m:funcPr>
+            <m:ctrlPr>
+              <w:rPr>
+                <w:rFonts w:ascii="Cambria Math" w:hAnsi="Cambria Math"/>
+                <w:i/>
+              </w:rPr>
+            </m:ctrlPr>
+          </m:funcPr>
+          <m:fName>
+            <m:limLow>
+              <m:limLowPr>
+                <m:ctrlPr>
+                  <w:rPr>
+                    <w:rFonts w:ascii="Cambria Math" w:hAnsi="Cambria Math"/>
+                    <w:i/>
+                  </w:rPr>
+                </m:ctrlPr>
+              </m:limLowPr>
+              <m:e>
+                <m:r>
+                  <m:rPr>
+                    <m:sty m:val="p"/>
+                  </m:rPr>
+                  <w:rPr>
+                    <w:rFonts w:ascii="Cambria Math" w:hAnsi="Cambria Math"/>
+                  </w:rPr>
+                  <m:t>min</m:t>
+                </m:r>
+              </m:e>
+              <m:lim/>
+            </m:limLow>
+          </m:fName>
+          <m:e>
+            <m:sSub>
+              <m:sSubPr>
+                <m:ctrlPr>
+                  <w:rPr>
+                    <w:rFonts w:ascii="Cambria Math" w:hAnsi="Cambria Math"/>
+                    <w:i/>
+                  </w:rPr>
+                </m:ctrlPr>
+              </m:sSubPr>
+              <m:e>
+                <m:r>
+                  <w:rPr>
+                    <w:rFonts w:ascii="Cambria Math" w:hAnsi="Cambria Math"/>
+                  </w:rPr>
+                  <m:t>P</m:t>
+                </m:r>
+              </m:e>
+              <m:sub>
+                <m:r>
+                  <w:rPr>
+                    <w:rFonts w:ascii="Cambria Math" w:hAnsi="Cambria Math"/>
+                  </w:rPr>
+                  <m:t>i</m:t>
+                </m:r>
+              </m:sub>
+            </m:sSub>
+          </m:e>
+        </m:func>
+        <m:r>
+          <w:rPr>
+            <w:rFonts w:ascii="Cambria Math" w:hAnsi="Cambria Math"/>
+          </w:rPr>
+          <m:t>=</m:t>
+        </m:r>
+        <m:sSub>
+          <m:sSubPr>
+            <m:ctrlPr>
+              <w:rPr>
+                <w:rFonts w:ascii="Cambria Math" w:hAnsi="Cambria Math"/>
+                <w:i/>
+              </w:rPr>
+            </m:ctrlPr>
+          </m:sSubPr>
+          <m:e>
+            <m:r>
+              <w:rPr>
+                <w:rFonts w:ascii="Cambria Math" w:hAnsi="Cambria Math"/>
+              </w:rPr>
+              <m:t>k</m:t>
+            </m:r>
+          </m:e>
+          <m:sub>
+            <m:r>
+              <w:rPr>
+                <w:rFonts w:ascii="Cambria Math" w:hAnsi="Cambria Math"/>
+              </w:rPr>
+              <m:t>i</m:t>
+            </m:r>
+          </m:sub>
+        </m:sSub>
+        <m:r>
+          <w:rPr>
+            <w:rFonts w:ascii="Cambria Math" w:hAnsi="Cambria Math"/>
+          </w:rPr>
+          <m:t>S</m:t>
+        </m:r>
+      </m:oMath>
+      <w:r>
+        <w:t>…</w:t>
+      </w:r>
+      <w:r>
+        <w:t xml:space="preserve"> </w:t>
+      </w:r>
+      <w:r>
+        <w:rPr>
+          <w:color w:val="FF0000"/>
+        </w:rPr>
+        <w:t>need to get a better understanding of how this equation works.</w:t>
+      </w:r>
+    </w:p>
+    <w:p>
+      <w:pPr>
+        <w:pStyle w:val="Body"/>
+      </w:pPr>
+      <w:r>
+        <w:t>Initially, an equal number of cooperators and defectors are randomly allocated to the nodes of the graph.</w:t>
+      </w:r>
+      <w:r>
+        <w:t xml:space="preserve">  After executing 10,000 generations</w:t>
+      </w:r>
+      <w:r>
+        <w:t xml:space="preserve"> to reach a stationary distribution of strategies</w:t>
+      </w:r>
+      <w:r>
+        <w:t xml:space="preserve">, the final 1000 generations are used to </w:t>
+      </w:r>
+      <w:r>
+        <w:t>compute</w:t>
+      </w:r>
+      <w:r>
+        <w:t xml:space="preserve"> the</w:t>
+      </w:r>
+      <w:r>
+        <w:t xml:space="preserve"> </w:t>
+      </w:r>
+      <w:r>
+        <w:t>equilibrium</w:t>
+      </w:r>
+      <w:r>
+        <w:t xml:space="preserve"> frequency of cooperators in the population</w:t>
+      </w:r>
+      <w:r>
+        <w:rPr>
+          <w:rStyle w:val="FootnoteReference"/>
+        </w:rPr>
+        <w:footnoteReference w:id="3"/>
+      </w:r>
+      <w:r>
+        <w:t>.</w:t>
+      </w:r>
+    </w:p>
+    <w:p>
+      <w:pPr>
+        <w:pStyle w:val="Body"/>
+      </w:pPr>
+      <w:r>
+        <w:t xml:space="preserve">Using the following payouts: R=1, T=b&gt;1, S=P=0 (same as above); the authors run multiple simulations with varying values for </w:t>
+      </w:r>
+      <w:r>
+        <w:rPr>
+          <w:i/>
+        </w:rPr>
+        <w:t>b</w:t>
+      </w:r>
+      <w:r>
+        <w:t xml:space="preserve"> and various starting configurations.  </w:t>
+      </w:r>
+      <w:r>
+        <w:t xml:space="preserve">The authors find that </w:t>
+      </w:r>
+      <w:r>
+        <w:t xml:space="preserve">graph topology has a significant impact on the </w:t>
+      </w:r>
+      <w:r>
+        <w:t xml:space="preserve">performance of cooperators and defectors.  </w:t>
+      </w:r>
+      <w:r>
+        <w:t xml:space="preserve">Heterogeneous </w:t>
+      </w:r>
+      <w:r>
+        <w:t xml:space="preserve">graphs </w:t>
+      </w:r>
+      <w:r>
+        <w:t>have a significant positive impact on the ability of cooperators to survive and dominate a population of agents.</w:t>
+      </w:r>
+      <w:r>
+        <w:t xml:space="preserve">  In particular, </w:t>
+      </w:r>
+      <w:r>
+        <w:t>graphs such as scale-free net</w:t>
+      </w:r>
+      <w:bookmarkStart w:id="0" w:name="_GoBack"/>
+      <w:bookmarkEnd w:id="0"/>
+      <w:r>
+        <w:t>works that are generated using the mechanisms of growth and preferential attachment have the largest positive impact on the performance of cooperators.</w:t>
+      </w:r>
+    </w:p>
+    <w:p>
+      <w:pPr>
+        <w:pStyle w:val="Body"/>
+      </w:pPr>
+      <w:r>
+        <w:t xml:space="preserve"> </w:t>
+      </w:r>
+      <w:r>
+        <w:t>(</w:t>
+      </w:r>
+      <w:r>
+        <w:t>Santos, Pacheco, Lenaerts 2006)</w:t>
+      </w:r>
+    </w:p>
+    <w:p>
+      <w:pPr>
+        <w:pStyle w:val="Body"/>
+      </w:pPr>
+      <w:r>
+        <w:t xml:space="preserve">The authors consider the </w:t>
+      </w:r>
+      <w:r>
+        <w:t xml:space="preserve">scenario in which </w:t>
       </w:r>
       <w:r>
         <w:rPr>
@@ -119,10 +1208,93 @@
         <w:t>E</w:t>
       </w:r>
       <w:r>
-        <w:t xml:space="preserve"> edges representing connections between agents.  Agents are only able to interact with agents to which they are connected.</w:t>
-      </w:r>
-      <w:r>
-        <w:t xml:space="preserve">  The average connectivity of the graph </w:t>
+        <w:t xml:space="preserve"> edges</w:t>
+      </w:r>
+      <w:r>
+        <w:t>.</w:t>
+      </w:r>
+      <w:r>
+        <w:t xml:space="preserve">  Initially, each node is randomly connected to </w:t>
+      </w:r>
+      <m:oMath>
+        <m:r>
+          <w:rPr>
+            <w:rFonts w:ascii="Cambria Math" w:hAnsi="Cambria Math"/>
+          </w:rPr>
+          <m:t>z=</m:t>
+        </m:r>
+        <m:f>
+          <m:fPr>
+            <m:type m:val="lin"/>
+            <m:ctrlPr>
+              <w:rPr>
+                <w:rFonts w:ascii="Cambria Math" w:hAnsi="Cambria Math"/>
+                <w:i/>
+              </w:rPr>
+            </m:ctrlPr>
+          </m:fPr>
+          <m:num>
+            <m:sSub>
+              <m:sSubPr>
+                <m:ctrlPr>
+                  <w:rPr>
+                    <w:rFonts w:ascii="Cambria Math" w:hAnsi="Cambria Math"/>
+                    <w:i/>
+                  </w:rPr>
+                </m:ctrlPr>
+              </m:sSubPr>
+              <m:e>
+                <m:r>
+                  <w:rPr>
+                    <w:rFonts w:ascii="Cambria Math" w:hAnsi="Cambria Math"/>
+                  </w:rPr>
+                  <m:t>N</m:t>
+                </m:r>
+              </m:e>
+              <m:sub>
+                <m:r>
+                  <w:rPr>
+                    <w:rFonts w:ascii="Cambria Math" w:hAnsi="Cambria Math"/>
+                  </w:rPr>
+                  <m:t>E</m:t>
+                </m:r>
+              </m:sub>
+            </m:sSub>
+          </m:num>
+          <m:den>
+            <m:r>
+              <w:rPr>
+                <w:rFonts w:ascii="Cambria Math" w:hAnsi="Cambria Math"/>
+              </w:rPr>
+              <m:t>N</m:t>
+            </m:r>
+          </m:den>
+        </m:f>
+      </m:oMath>
+      <w:r>
+        <w:t xml:space="preserve"> other nodes.  </w:t>
+      </w:r>
+      <w:r>
+        <w:t>The agents follow one of two fixed strategies: unconditional cooperators (C) or unconditional defectors (D).</w:t>
+      </w:r>
+      <w:r>
+        <w:t xml:space="preserve">  A</w:t>
+      </w:r>
+      <w:r>
+        <w:t>n equal number of cooperators and defectors are randomly allocated to the nodes.</w:t>
+      </w:r>
+    </w:p>
+    <w:p>
+      <w:pPr>
+        <w:pStyle w:val="Body"/>
+      </w:pPr>
+    </w:p>
+    <w:p>
+      <w:pPr>
+        <w:pStyle w:val="Body"/>
+      </w:pPr>
+      <w:r>
+        <w:t xml:space="preserve">The average connectivity of the graph </w:t>
       </w:r>
       <w:r>
         <w:rPr>
@@ -194,8 +1366,19 @@
       <w:r>
         <w:t xml:space="preserve"> does not change.</w:t>
       </w:r>
-      <w:r>
-        <w:t xml:space="preserve">  If a node is connected to only one other node then that edge cannot be removed.  Therefore, the graph remains connected at all times.</w:t>
+    </w:p>
+    <w:p>
+      <w:pPr>
+        <w:pStyle w:val="Body"/>
+      </w:pPr>
+      <w:r>
+        <w:t>Agents are only able to interact with agents to which they are connected.</w:t>
+      </w:r>
+      <w:r>
+        <w:t xml:space="preserve"> </w:t>
+      </w:r>
+      <w:r>
+        <w:t>If a node is connected to only one other node then that edge cannot be removed.  Therefore, the graph remains connected at all times.</w:t>
       </w:r>
     </w:p>
     <w:p>
@@ -491,6 +1674,7 @@
             <w:rPr>
               <w:rFonts w:ascii="Cambria Math" w:hAnsi="Cambria Math"/>
             </w:rPr>
+            <w:lastRenderedPageBreak/>
             <m:t>D</m:t>
           </m:r>
           <m:d>
@@ -595,8 +1779,6 @@
                     </w:rPr>
                     <m:t>i</m:t>
                   </m:r>
-                  <w:bookmarkStart w:id="0" w:name="_GoBack"/>
-                  <w:bookmarkEnd w:id="0"/>
                 </m:sub>
               </m:sSub>
             </m:e>
@@ -608,6 +1790,11 @@
       <w:pPr>
         <w:pStyle w:val="Body"/>
       </w:pPr>
+    </w:p>
+    <w:p>
+      <w:pPr>
+        <w:pStyle w:val="Body"/>
+      </w:pPr>
       <w:r>
         <w:t xml:space="preserve">The authors of </w:t>
       </w:r>
@@ -665,7 +1852,7 @@
         <w:rPr>
           <w:rStyle w:val="FootnoteReference"/>
         </w:rPr>
-        <w:footnoteReference w:id="1"/>
+        <w:footnoteReference w:id="4"/>
       </w:r>
       <w:r>
         <w:t xml:space="preserve"> stipulates that two rational </w:t>
@@ -695,11 +1882,7 @@
         <w:t xml:space="preserve">In order for the socially optimal outcome of mutual cooperation to be obtained, there must be a </w:t>
       </w:r>
       <w:r>
-        <w:t xml:space="preserve">sufficiently high probability that the two </w:t>
-      </w:r>
-      <w:r>
-        <w:lastRenderedPageBreak/>
-        <w:t>players will meet again</w:t>
+        <w:t>sufficiently high probability that the two players will meet again</w:t>
       </w:r>
       <w:r>
         <w:t xml:space="preserve">.  In this case, </w:t>
@@ -1431,7 +2614,6 @@
             <w:rPr>
               <w:rFonts w:ascii="Cambria Math" w:hAnsi="Cambria Math"/>
             </w:rPr>
-            <w:lastRenderedPageBreak/>
             <m:t>σ=</m:t>
           </m:r>
           <m:f>
@@ -2837,7 +4019,11 @@
         <w:t>t+1</w:t>
       </w:r>
       <w:r>
-        <w:t xml:space="preserve"> if a positive (negative) payout was received at time </w:t>
+        <w:t xml:space="preserve"> if a positive (negative) payout was received at </w:t>
+      </w:r>
+      <w:r>
+        <w:lastRenderedPageBreak/>
+        <w:t xml:space="preserve">time </w:t>
       </w:r>
       <w:r>
         <w:rPr>
@@ -2950,7 +4136,6 @@
         <w:rPr>
           <w:noProof/>
         </w:rPr>
-        <w:lastRenderedPageBreak/>
         <w:drawing>
           <wp:inline distT="0" distB="0" distL="0" distR="0" wp14:anchorId="7EB4320A" wp14:editId="67AAB42E">
             <wp:extent cx="4590288" cy="2761488"/>
@@ -3206,7 +4391,11 @@
         <w:t>he</w:t>
       </w:r>
       <w:r>
-        <w:t xml:space="preserve"> reinforcements receiv</w:t>
+        <w:t xml:space="preserve"> reinforcements </w:t>
+      </w:r>
+      <w:r>
+        <w:lastRenderedPageBreak/>
+        <w:t>receiv</w:t>
       </w:r>
       <w:r>
         <w:t xml:space="preserve">ed by a player for each </w:t>
@@ -3703,7 +4892,6 @@
               <w:jc w:val="center"/>
             </w:pPr>
             <w:r>
-              <w:lastRenderedPageBreak/>
               <w:t>CD</w:t>
             </w:r>
           </w:p>
@@ -4791,6 +5979,7 @@
         <w:pStyle w:val="Heading1"/>
       </w:pPr>
       <w:r>
+        <w:lastRenderedPageBreak/>
         <w:t>References</w:t>
       </w:r>
     </w:p>
@@ -4923,7 +6112,7 @@
         <w:rStyle w:val="PageNumber"/>
         <w:noProof/>
       </w:rPr>
-      <w:t>1</w:t>
+      <w:t>2</w:t>
     </w:r>
     <w:r>
       <w:rPr>
@@ -4964,6 +6153,60 @@
     </w:p>
   </w:footnote>
   <w:footnote w:id="1">
+    <w:p>
+      <w:pPr>
+        <w:pStyle w:val="FootnoteText"/>
+      </w:pPr>
+      <w:r>
+        <w:rPr>
+          <w:rStyle w:val="FootnoteReference"/>
+        </w:rPr>
+        <w:footnoteRef/>
+      </w:r>
+      <w:r>
+        <w:t xml:space="preserve"> </w:t>
+      </w:r>
+      <w:r>
+        <w:t>https://en.wikipedia.org/wiki/Watts_and_Strogatz_model</w:t>
+      </w:r>
+    </w:p>
+  </w:footnote>
+  <w:footnote w:id="2">
+    <w:p>
+      <w:pPr>
+        <w:pStyle w:val="FootnoteText"/>
+      </w:pPr>
+      <w:r>
+        <w:rPr>
+          <w:rStyle w:val="FootnoteReference"/>
+        </w:rPr>
+        <w:footnoteRef/>
+      </w:r>
+      <w:r>
+        <w:t xml:space="preserve"> </w:t>
+      </w:r>
+      <w:r>
+        <w:t>https://en.wikipedia.org/wiki/Scale-free_network</w:t>
+      </w:r>
+    </w:p>
+  </w:footnote>
+  <w:footnote w:id="3">
+    <w:p>
+      <w:pPr>
+        <w:pStyle w:val="FootnoteText"/>
+      </w:pPr>
+      <w:r>
+        <w:rPr>
+          <w:rStyle w:val="FootnoteReference"/>
+        </w:rPr>
+        <w:footnoteRef/>
+      </w:r>
+      <w:r>
+        <w:t xml:space="preserve"> Calculated as the average frequency over the last 1000 generations</w:t>
+      </w:r>
+    </w:p>
+  </w:footnote>
+  <w:footnote w:id="4">
     <w:p>
       <w:pPr>
         <w:pStyle w:val="FootnoteText"/>

</xml_diff>

<commit_message>
added summary of Santos, Rodrigues, Pacheco 2005 Epidemic spreading...
</commit_message>
<xml_diff>
--- a/graph-structure/graph-structure.docx
+++ b/graph-structure/graph-structure.docx
@@ -58,7 +58,12 @@
         <w:t xml:space="preserve">Allow agents to </w:t>
       </w:r>
       <w:r>
-        <w:t>add their own links.  Analyze the resulting network.  Is it heterogeneous?  Scale-free?</w:t>
+        <w:t xml:space="preserve">add their own links.  Analyze the resulting </w:t>
+      </w:r>
+      <w:bookmarkStart w:id="0" w:name="_GoBack"/>
+      <w:bookmarkEnd w:id="0"/>
+      <w:r>
+        <w:t>network.  Is it heterogeneous?  Scale-free?</w:t>
       </w:r>
     </w:p>
     <w:p>
@@ -74,7 +79,10 @@
         <w:pStyle w:val="Heading1"/>
       </w:pPr>
       <w:r>
-        <w:t>Social Dilemma’s of Cooperation</w:t>
+        <w:t>Social Dilemma</w:t>
+      </w:r>
+      <w:r>
+        <w:t>s of Cooperation</w:t>
       </w:r>
     </w:p>
     <w:p>
@@ -82,7 +90,15 @@
         <w:pStyle w:val="Body"/>
       </w:pPr>
       <w:r>
-        <w:t xml:space="preserve">(insert </w:t>
+        <w:t>(</w:t>
+      </w:r>
+      <w:proofErr w:type="gramStart"/>
+      <w:r>
+        <w:t>insert</w:t>
+      </w:r>
+      <w:proofErr w:type="gramEnd"/>
+      <w:r>
+        <w:t xml:space="preserve"> </w:t>
       </w:r>
       <w:r>
         <w:t xml:space="preserve">description of </w:t>
@@ -101,6 +117,62 @@
       </w:r>
       <w:r>
         <w:t xml:space="preserve"> here)</w:t>
+      </w:r>
+    </w:p>
+    <w:p>
+      <w:pPr>
+        <w:pStyle w:val="Heading1"/>
+      </w:pPr>
+      <w:r>
+        <w:t>Graph Types</w:t>
+      </w:r>
+    </w:p>
+    <w:p>
+      <w:pPr>
+        <w:pStyle w:val="Body"/>
+      </w:pPr>
+      <w:r>
+        <w:t>Random graphs</w:t>
+      </w:r>
+    </w:p>
+    <w:p>
+      <w:pPr>
+        <w:pStyle w:val="Body"/>
+      </w:pPr>
+      <w:r>
+        <w:t>Small-world networks</w:t>
+      </w:r>
+    </w:p>
+    <w:p>
+      <w:pPr>
+        <w:pStyle w:val="Body"/>
+      </w:pPr>
+      <w:r>
+        <w:t>Single-scale networks</w:t>
+      </w:r>
+    </w:p>
+    <w:p>
+      <w:pPr>
+        <w:pStyle w:val="Body"/>
+      </w:pPr>
+      <w:r>
+        <w:t>Broad-scale networks</w:t>
+      </w:r>
+    </w:p>
+    <w:p>
+      <w:pPr>
+        <w:pStyle w:val="Body"/>
+      </w:pPr>
+      <w:r>
+        <w:t>Scale-free networks</w:t>
+      </w:r>
+    </w:p>
+    <w:p>
+      <w:pPr>
+        <w:pStyle w:val="Body"/>
+      </w:pPr>
+      <w:r>
+        <w:t>Explain heterogeneity of degree distributions…</w:t>
       </w:r>
     </w:p>
     <w:p>
@@ -249,7 +321,15 @@
         <w:pStyle w:val="Body"/>
       </w:pPr>
       <w:r>
-        <w:t xml:space="preserve">Using the following payouts: R=1, T=b&gt;1, S=P=0; the authors run multiple simulations with varying values for </w:t>
+        <w:t>Using the following payouts: R=1, T=b&gt;1, S=P=0</w:t>
+      </w:r>
+      <w:proofErr w:type="gramStart"/>
+      <w:r>
+        <w:t>;</w:t>
+      </w:r>
+      <w:proofErr w:type="gramEnd"/>
+      <w:r>
+        <w:t xml:space="preserve"> the authors run multiple simulations with varying values for </w:t>
       </w:r>
       <w:r>
         <w:rPr>
@@ -277,7 +357,15 @@
         <w:pStyle w:val="Body"/>
       </w:pPr>
       <w:r>
-        <w:t>(Sanos, Pacheco 2005 A new route to the evolution of cooperation)</w:t>
+        <w:t>(</w:t>
+      </w:r>
+      <w:proofErr w:type="spellStart"/>
+      <w:r>
+        <w:t>Sanos</w:t>
+      </w:r>
+      <w:proofErr w:type="spellEnd"/>
+      <w:r>
+        <w:t>, Pacheco 2005 A new route to the evolution of cooperation)</w:t>
       </w:r>
     </w:p>
     <w:p>
@@ -293,6 +381,7 @@
         <w:pStyle w:val="Body"/>
       </w:pPr>
       <w:r>
+        <w:lastRenderedPageBreak/>
         <w:t>The previous study considered agents occupying nodes of a hom</w:t>
       </w:r>
       <w:r>
@@ -338,8 +427,13 @@
         <w:t>z</w:t>
       </w:r>
       <w:r>
-        <w:t>.  Two different types of graphs are considered: Watts-Strogatz</w:t>
-      </w:r>
+        <w:t>.  Two different types of graphs are considered: Watts-</w:t>
+      </w:r>
+      <w:proofErr w:type="spellStart"/>
+      <w:r>
+        <w:t>Strogatz</w:t>
+      </w:r>
+      <w:proofErr w:type="spellEnd"/>
       <w:r>
         <w:rPr>
           <w:rStyle w:val="FootnoteReference"/>
@@ -371,11 +465,7 @@
         <w:t xml:space="preserve">score equal to the sum of the payouts earned form each game.  </w:t>
       </w:r>
       <w:r>
-        <w:t xml:space="preserve">Since the </w:t>
-      </w:r>
-      <w:r>
-        <w:lastRenderedPageBreak/>
-        <w:t xml:space="preserve">graph is heterogeneous, agents play </w:t>
+        <w:t xml:space="preserve">Since the graph is heterogeneous, agents play </w:t>
       </w:r>
       <w:r>
         <w:t>different</w:t>
@@ -409,6 +499,7 @@
       <w:r>
         <w:t xml:space="preserve"> with payout </w:t>
       </w:r>
+      <w:proofErr w:type="spellStart"/>
       <w:r>
         <w:rPr>
           <w:i/>
@@ -422,6 +513,7 @@
         </w:rPr>
         <w:t>x</w:t>
       </w:r>
+      <w:proofErr w:type="spellEnd"/>
       <w:r>
         <w:t xml:space="preserve">, one of its neighbors </w:t>
       </w:r>
@@ -434,6 +526,7 @@
       <w:r>
         <w:t xml:space="preserve"> with payout </w:t>
       </w:r>
+      <w:proofErr w:type="spellStart"/>
       <w:r>
         <w:rPr>
           <w:i/>
@@ -447,6 +540,7 @@
         </w:rPr>
         <w:t>y</w:t>
       </w:r>
+      <w:proofErr w:type="spellEnd"/>
       <w:r>
         <w:t xml:space="preserve"> </w:t>
       </w:r>
@@ -802,9 +896,15 @@
       <w:pPr>
         <w:pStyle w:val="Body"/>
       </w:pPr>
-      <w:r>
-        <w:t xml:space="preserve">where </w:t>
-      </w:r>
+      <w:proofErr w:type="gramStart"/>
+      <w:r>
+        <w:t>where</w:t>
+      </w:r>
+      <w:proofErr w:type="gramEnd"/>
+      <w:r>
+        <w:t xml:space="preserve"> </w:t>
+      </w:r>
+      <w:proofErr w:type="spellStart"/>
       <w:r>
         <w:rPr>
           <w:i/>
@@ -818,15 +918,18 @@
         </w:rPr>
         <w:t>i</w:t>
       </w:r>
+      <w:proofErr w:type="spellEnd"/>
       <w:r>
         <w:t xml:space="preserve"> is the degree of node </w:t>
       </w:r>
+      <w:proofErr w:type="spellStart"/>
       <w:r>
         <w:rPr>
           <w:i/>
         </w:rPr>
         <w:t>i</w:t>
       </w:r>
+      <w:proofErr w:type="spellEnd"/>
       <w:r>
         <w:t>.</w:t>
       </w:r>
@@ -836,12 +939,14 @@
       <w:r>
         <w:t xml:space="preserve">For any agent </w:t>
       </w:r>
+      <w:proofErr w:type="spellStart"/>
       <w:r>
         <w:rPr>
           <w:i/>
         </w:rPr>
         <w:t>i</w:t>
       </w:r>
+      <w:proofErr w:type="spellEnd"/>
       <w:r>
         <w:t xml:space="preserve">, </w:t>
       </w:r>
@@ -1079,7 +1184,10 @@
         <w:t xml:space="preserve">  After executing 10,000 generations</w:t>
       </w:r>
       <w:r>
-        <w:t xml:space="preserve"> to reach a stationary distribution of strategies</w:t>
+        <w:t xml:space="preserve"> to reach a stationary </w:t>
+      </w:r>
+      <w:r>
+        <w:t>regime</w:t>
       </w:r>
       <w:r>
         <w:t xml:space="preserve">, the final 1000 generations are used to </w:t>
@@ -1114,7 +1222,15 @@
         <w:pStyle w:val="Body"/>
       </w:pPr>
       <w:r>
-        <w:t xml:space="preserve">Using the following payouts: R=1, T=b&gt;1, S=P=0 (same as above); the authors run multiple simulations with varying values for </w:t>
+        <w:t>Using the following payouts: R=1, T=b&gt;1, S=P=0 (same as above)</w:t>
+      </w:r>
+      <w:proofErr w:type="gramStart"/>
+      <w:r>
+        <w:t>;</w:t>
+      </w:r>
+      <w:proofErr w:type="gramEnd"/>
+      <w:r>
+        <w:t xml:space="preserve"> the authors run multiple simulations with varying values for </w:t>
       </w:r>
       <w:r>
         <w:rPr>
@@ -1147,12 +1263,7 @@
         <w:t xml:space="preserve">  In particular, </w:t>
       </w:r>
       <w:r>
-        <w:t>graphs such as scale-free net</w:t>
-      </w:r>
-      <w:bookmarkStart w:id="0" w:name="_GoBack"/>
-      <w:bookmarkEnd w:id="0"/>
-      <w:r>
-        <w:t>works that are generated using the mechanisms of growth and preferential attachment have the largest positive impact on the performance of cooperators.</w:t>
+        <w:t>graphs such as scale-free networks that are generated using the mechanisms of growth and preferential attachment have the largest positive impact on the performance of cooperators.</w:t>
       </w:r>
     </w:p>
     <w:p>
@@ -1160,13 +1271,135 @@
         <w:pStyle w:val="Body"/>
       </w:pPr>
       <w:r>
-        <w:t xml:space="preserve"> </w:t>
-      </w:r>
+        <w:t xml:space="preserve">(Santos, Rodrigues, Pacheco 2005 </w:t>
+      </w:r>
+      <w:proofErr w:type="gramStart"/>
+      <w:r>
+        <w:t>Epidemic</w:t>
+      </w:r>
+      <w:proofErr w:type="gramEnd"/>
+      <w:r>
+        <w:t xml:space="preserve"> spreading and cooperation dynamics…)</w:t>
+      </w:r>
+    </w:p>
+    <w:p>
+      <w:pPr>
+        <w:pStyle w:val="Body"/>
+      </w:pPr>
+      <w:r>
+        <w:t xml:space="preserve">The authors investigate the evolution of cooperation on a special class of graphs that exhibit small-world effects while still being homogeneous.  </w:t>
+      </w:r>
+      <w:r>
+        <w:t>This allows the impact of the small-world effect to be investigated independently of the effect of heterogeneity.  Small-world networks are measured by two parameters: the average distance L between two nodes in the graph and the clustering coefficient C that measures the degree to which nodes cluster together.</w:t>
+      </w:r>
+    </w:p>
+    <w:p>
+      <w:pPr>
+        <w:pStyle w:val="Body"/>
+      </w:pPr>
+      <w:r>
+        <w:t>Once again, the following payout structure is used for the game: R=1, T=b&gt;1, S=P=0.</w:t>
+      </w:r>
+      <w:r>
+        <w:t xml:space="preserve">  Using the same procedure for playing games during a generation and evolving agents strategies from one generation to the next, the authors run simulations on both the special homogeneous small-world (</w:t>
+      </w:r>
+      <w:proofErr w:type="spellStart"/>
+      <w:r>
+        <w:t>HoSW</w:t>
+      </w:r>
+      <w:proofErr w:type="spellEnd"/>
+      <w:r>
+        <w:t>) networks and the heterogeneous small-world (</w:t>
+      </w:r>
+      <w:proofErr w:type="spellStart"/>
+      <w:r>
+        <w:t>HeSW</w:t>
+      </w:r>
+      <w:proofErr w:type="spellEnd"/>
+      <w:r>
+        <w:t xml:space="preserve">, aka scale-free) </w:t>
+      </w:r>
+      <w:proofErr w:type="spellStart"/>
+      <w:r>
+        <w:t>netwoks</w:t>
+      </w:r>
+      <w:proofErr w:type="spellEnd"/>
+      <w:r>
+        <w:t xml:space="preserve">.  A comparison of the results shows that </w:t>
+      </w:r>
+      <w:r>
+        <w:t xml:space="preserve">for relatively high average distance L and clustering coefficient C, </w:t>
+      </w:r>
+      <w:proofErr w:type="spellStart"/>
+      <w:r>
+        <w:t>HoSW</w:t>
+      </w:r>
+      <w:proofErr w:type="spellEnd"/>
+      <w:r>
+        <w:t xml:space="preserve"> topology has a similar impact on the performance of cooperators to that of </w:t>
+      </w:r>
+      <w:proofErr w:type="spellStart"/>
+      <w:r>
+        <w:t>HeSW</w:t>
+      </w:r>
+      <w:proofErr w:type="spellEnd"/>
+      <w:r>
+        <w:t xml:space="preserve"> topology indicating that in this region small-</w:t>
+      </w:r>
+      <w:r>
+        <w:lastRenderedPageBreak/>
+        <w:t xml:space="preserve">world effects may be significant.  However, in this region, cooperators still perform better on </w:t>
+      </w:r>
+      <w:proofErr w:type="spellStart"/>
+      <w:r>
+        <w:t>HeSW</w:t>
+      </w:r>
+      <w:proofErr w:type="spellEnd"/>
+      <w:r>
+        <w:t xml:space="preserve"> graphs showing that the effects of heterogeneity are also significant.  As L and C decrease, the </w:t>
+      </w:r>
+      <w:proofErr w:type="spellStart"/>
+      <w:r>
+        <w:t>performace</w:t>
+      </w:r>
+      <w:proofErr w:type="spellEnd"/>
+      <w:r>
+        <w:t xml:space="preserve"> of cooperators on </w:t>
+      </w:r>
+      <w:proofErr w:type="spellStart"/>
+      <w:r>
+        <w:t>HeSW</w:t>
+      </w:r>
+      <w:proofErr w:type="spellEnd"/>
+      <w:r>
+        <w:t xml:space="preserve"> graphs becomes significantly better than on </w:t>
+      </w:r>
+      <w:proofErr w:type="spellStart"/>
+      <w:r>
+        <w:t>HoSW</w:t>
+      </w:r>
+      <w:proofErr w:type="spellEnd"/>
+      <w:r>
+        <w:t xml:space="preserve"> graphs showing that in this region heterogeneity is the driving force behind the enhanced performance of cooperators.</w:t>
+      </w:r>
+    </w:p>
+    <w:p>
+      <w:pPr>
+        <w:pStyle w:val="Body"/>
+      </w:pPr>
       <w:r>
         <w:t>(</w:t>
       </w:r>
       <w:r>
-        <w:t>Santos, Pacheco, Lenaerts 2006)</w:t>
+        <w:t xml:space="preserve">Santos, Pacheco, </w:t>
+      </w:r>
+      <w:proofErr w:type="spellStart"/>
+      <w:r>
+        <w:t>Lenaerts</w:t>
+      </w:r>
+      <w:proofErr w:type="spellEnd"/>
+      <w:r>
+        <w:t xml:space="preserve"> 2006)</w:t>
       </w:r>
     </w:p>
     <w:p>
@@ -1388,6 +1621,7 @@
       <w:r>
         <w:t xml:space="preserve">Let </w:t>
       </w:r>
+      <w:proofErr w:type="spellStart"/>
       <w:r>
         <w:rPr>
           <w:i/>
@@ -1401,6 +1635,7 @@
         </w:rPr>
         <w:t>k</w:t>
       </w:r>
+      <w:proofErr w:type="spellEnd"/>
       <w:r>
         <w:t xml:space="preserve"> equal the number of nodes with degree </w:t>
       </w:r>
@@ -1413,6 +1648,7 @@
       <w:r>
         <w:t xml:space="preserve"> and </w:t>
       </w:r>
+      <w:proofErr w:type="spellStart"/>
       <w:r>
         <w:rPr>
           <w:i/>
@@ -1426,6 +1662,7 @@
         </w:rPr>
         <w:t>max</w:t>
       </w:r>
+      <w:proofErr w:type="spellEnd"/>
       <w:r>
         <w:t xml:space="preserve"> be the maximum degree possessed by any node in the graph.  Then, t</w:t>
       </w:r>
@@ -1654,11 +1891,19 @@
       <w:r>
         <w:t xml:space="preserve"> of the graph </w:t>
       </w:r>
+      <w:proofErr w:type="gramStart"/>
       <w:r>
         <w:rPr>
           <w:i/>
         </w:rPr>
-        <w:t>D(k)</w:t>
+        <w:t>D(</w:t>
+      </w:r>
+      <w:proofErr w:type="gramEnd"/>
+      <w:r>
+        <w:rPr>
+          <w:i/>
+        </w:rPr>
+        <w:t>k)</w:t>
       </w:r>
       <w:r>
         <w:t xml:space="preserve"> is given by the following equation:</w:t>
@@ -1674,7 +1919,6 @@
             <w:rPr>
               <w:rFonts w:ascii="Cambria Math" w:hAnsi="Cambria Math"/>
             </w:rPr>
-            <w:lastRenderedPageBreak/>
             <m:t>D</m:t>
           </m:r>
           <m:d>
@@ -1950,6 +2194,7 @@
         </w:numPr>
       </w:pPr>
       <w:r>
+        <w:lastRenderedPageBreak/>
         <w:t>Estimate the probability of being recognized by their opponent in a future interaction</w:t>
       </w:r>
     </w:p>
@@ -2032,7 +2277,15 @@
         <w:t>.</w:t>
       </w:r>
       <w:r>
-        <w:t xml:space="preserve">  In this model, the players are adaptive, backward-looking and reactive rather than purposive, forward-looking and preemptive.</w:t>
+        <w:t xml:space="preserve">  In this model, the players are adaptive, </w:t>
+      </w:r>
+      <w:proofErr w:type="gramStart"/>
+      <w:r>
+        <w:t>backward-looking</w:t>
+      </w:r>
+      <w:proofErr w:type="gramEnd"/>
+      <w:r>
+        <w:t xml:space="preserve"> and reactive rather than purposive, forward-looking and preemptive.</w:t>
       </w:r>
       <w:r>
         <w:t xml:space="preserve">  In this model, the game payoffs act as positive or negative rewards that reinforce or attenuate </w:t>
@@ -2111,7 +2364,15 @@
         <w:t xml:space="preserve">  </w:t>
       </w:r>
       <w:r>
-        <w:t xml:space="preserve">The model is based on the Bush-Mosteller stochastic learning model for binary choice </w:t>
+        <w:t>The model is based on the Bush-</w:t>
+      </w:r>
+      <w:proofErr w:type="spellStart"/>
+      <w:r>
+        <w:t>Mosteller</w:t>
+      </w:r>
+      <w:proofErr w:type="spellEnd"/>
+      <w:r>
+        <w:t xml:space="preserve"> stochastic learning model for binary choice </w:t>
       </w:r>
       <w:r>
         <w:fldChar w:fldCharType="begin"/>
@@ -2305,8 +2566,13 @@
       <w:pPr>
         <w:pStyle w:val="Body"/>
       </w:pPr>
-      <w:r>
-        <w:t xml:space="preserve">where </w:t>
+      <w:proofErr w:type="gramStart"/>
+      <w:r>
+        <w:t>where</w:t>
+      </w:r>
+      <w:proofErr w:type="gramEnd"/>
+      <w:r>
+        <w:t xml:space="preserve"> </w:t>
       </w:r>
       <w:r>
         <w:rPr>
@@ -2545,8 +2811,13 @@
       <w:pPr>
         <w:pStyle w:val="Body"/>
       </w:pPr>
-      <w:r>
-        <w:t>where the payout</w:t>
+      <w:proofErr w:type="gramStart"/>
+      <w:r>
+        <w:t>where</w:t>
+      </w:r>
+      <w:proofErr w:type="gramEnd"/>
+      <w:r>
+        <w:t xml:space="preserve"> the payout</w:t>
       </w:r>
       <w:r>
         <w:t>s</w:t>
@@ -2731,6 +3002,7 @@
             <w:rPr>
               <w:rFonts w:ascii="Cambria Math" w:hAnsi="Cambria Math"/>
             </w:rPr>
+            <w:lastRenderedPageBreak/>
             <m:t>R= -P</m:t>
           </m:r>
         </m:oMath>
@@ -3088,20 +3360,30 @@
               <w:rPr>
                 <w:rFonts w:ascii="Cambria Math" w:hAnsi="Cambria Math"/>
               </w:rPr>
-              <m:t>t,i</m:t>
+              <m:t>t</m:t>
             </m:r>
+            <w:proofErr w:type="gramStart"/>
+            <m:r>
+              <w:rPr>
+                <w:rFonts w:ascii="Cambria Math" w:hAnsi="Cambria Math"/>
+              </w:rPr>
+              <m:t>,i</m:t>
+            </m:r>
+            <w:proofErr w:type="gramEnd"/>
           </m:sub>
         </m:sSub>
       </m:oMath>
       <w:r>
         <w:t xml:space="preserve"> be the payout received by player </w:t>
       </w:r>
+      <w:proofErr w:type="spellStart"/>
       <w:r>
         <w:rPr>
           <w:i/>
         </w:rPr>
         <w:t>i</w:t>
       </w:r>
+      <w:proofErr w:type="spellEnd"/>
       <w:r>
         <w:t xml:space="preserve"> at time </w:t>
       </w:r>
@@ -3155,8 +3437,16 @@
               <w:rPr>
                 <w:rFonts w:ascii="Cambria Math" w:hAnsi="Cambria Math"/>
               </w:rPr>
-              <m:t>t,i</m:t>
+              <m:t>t</m:t>
             </m:r>
+            <w:proofErr w:type="gramStart"/>
+            <m:r>
+              <w:rPr>
+                <w:rFonts w:ascii="Cambria Math" w:hAnsi="Cambria Math"/>
+              </w:rPr>
+              <m:t>,i</m:t>
+            </m:r>
+            <w:proofErr w:type="gramEnd"/>
           </m:sub>
         </m:sSub>
         <m:r>
@@ -3300,8 +3590,16 @@
               <w:rPr>
                 <w:rFonts w:ascii="Cambria Math" w:hAnsi="Cambria Math"/>
               </w:rPr>
-              <m:t>i,t</m:t>
+              <m:t>i</m:t>
             </m:r>
+            <w:proofErr w:type="gramStart"/>
+            <m:r>
+              <w:rPr>
+                <w:rFonts w:ascii="Cambria Math" w:hAnsi="Cambria Math"/>
+              </w:rPr>
+              <m:t>,t</m:t>
+            </m:r>
+            <w:proofErr w:type="gramEnd"/>
           </m:sub>
         </m:sSub>
       </m:oMath>
@@ -3314,12 +3612,14 @@
       <w:r>
         <w:t xml:space="preserve">action taken by player </w:t>
       </w:r>
+      <w:proofErr w:type="spellStart"/>
       <w:r>
         <w:rPr>
           <w:i/>
         </w:rPr>
         <w:t>i</w:t>
       </w:r>
+      <w:proofErr w:type="spellEnd"/>
       <w:r>
         <w:t xml:space="preserve"> at time </w:t>
       </w:r>
@@ -3468,8 +3768,16 @@
               <w:rPr>
                 <w:rFonts w:ascii="Cambria Math" w:hAnsi="Cambria Math"/>
               </w:rPr>
-              <m:t>t,i</m:t>
+              <m:t>t</m:t>
             </m:r>
+            <w:proofErr w:type="gramStart"/>
+            <m:r>
+              <w:rPr>
+                <w:rFonts w:ascii="Cambria Math" w:hAnsi="Cambria Math"/>
+              </w:rPr>
+              <m:t>,i</m:t>
+            </m:r>
+            <w:proofErr w:type="gramEnd"/>
           </m:sub>
         </m:sSub>
       </m:oMath>
@@ -3479,12 +3787,14 @@
       <w:r>
         <w:t xml:space="preserve">that player </w:t>
       </w:r>
+      <w:proofErr w:type="spellStart"/>
       <w:r>
         <w:rPr>
           <w:i/>
         </w:rPr>
         <w:t>i</w:t>
       </w:r>
+      <w:proofErr w:type="spellEnd"/>
       <w:r>
         <w:t xml:space="preserve"> will cooperate at time </w:t>
       </w:r>
@@ -4004,7 +4314,15 @@
         <w:t xml:space="preserve">(decreases) </w:t>
       </w:r>
       <w:r>
-        <w:t>the probability that the player will cooperate</w:t>
+        <w:t xml:space="preserve">the probability </w:t>
+      </w:r>
+      <w:proofErr w:type="gramStart"/>
+      <w:r>
+        <w:t>that</w:t>
+      </w:r>
+      <w:proofErr w:type="gramEnd"/>
+      <w:r>
+        <w:t xml:space="preserve"> the player will cooperate</w:t>
       </w:r>
       <w:r>
         <w:t xml:space="preserve"> </w:t>
@@ -4019,11 +4337,7 @@
         <w:t>t+1</w:t>
       </w:r>
       <w:r>
-        <w:t xml:space="preserve"> if a positive (negative) payout was received at </w:t>
-      </w:r>
-      <w:r>
-        <w:lastRenderedPageBreak/>
-        <w:t xml:space="preserve">time </w:t>
+        <w:t xml:space="preserve"> if a positive (negative) payout was received at time </w:t>
       </w:r>
       <w:r>
         <w:rPr>
@@ -4119,8 +4433,16 @@
               <w:rPr>
                 <w:rFonts w:ascii="Cambria Math" w:hAnsi="Cambria Math"/>
               </w:rPr>
-              <m:t>t,i</m:t>
+              <m:t>t</m:t>
             </m:r>
+            <w:proofErr w:type="gramStart"/>
+            <m:r>
+              <w:rPr>
+                <w:rFonts w:ascii="Cambria Math" w:hAnsi="Cambria Math"/>
+              </w:rPr>
+              <m:t>,i</m:t>
+            </m:r>
+            <w:proofErr w:type="gramEnd"/>
           </m:sub>
         </m:sSub>
       </m:oMath>
@@ -4136,6 +4458,7 @@
         <w:rPr>
           <w:noProof/>
         </w:rPr>
+        <w:lastRenderedPageBreak/>
         <w:drawing>
           <wp:inline distT="0" distB="0" distL="0" distR="0" wp14:anchorId="7EB4320A" wp14:editId="67AAB42E">
             <wp:extent cx="4590288" cy="2761488"/>
@@ -4263,6 +4586,7 @@
       <w:r>
         <w:t xml:space="preserve">Let </w:t>
       </w:r>
+      <w:proofErr w:type="spellStart"/>
       <w:r>
         <w:rPr>
           <w:i/>
@@ -4276,6 +4600,7 @@
         </w:rPr>
         <w:t>e</w:t>
       </w:r>
+      <w:proofErr w:type="spellEnd"/>
       <w:r>
         <w:t xml:space="preserve"> be the probability that that </w:t>
       </w:r>
@@ -4391,11 +4716,7 @@
         <w:t>he</w:t>
       </w:r>
       <w:r>
-        <w:t xml:space="preserve"> reinforcements </w:t>
-      </w:r>
-      <w:r>
-        <w:lastRenderedPageBreak/>
-        <w:t>receiv</w:t>
+        <w:t xml:space="preserve"> reinforcements receiv</w:t>
       </w:r>
       <w:r>
         <w:t xml:space="preserve">ed by a player for each </w:t>
@@ -4466,11 +4787,19 @@
                 <w:b/>
               </w:rPr>
             </w:pPr>
+            <w:proofErr w:type="gramStart"/>
             <w:r>
               <w:rPr>
                 <w:b/>
               </w:rPr>
-              <w:t>P(Move)</w:t>
+              <w:t>P(</w:t>
+            </w:r>
+            <w:proofErr w:type="gramEnd"/>
+            <w:r>
+              <w:rPr>
+                <w:b/>
+              </w:rPr>
+              <w:t>Move)</w:t>
             </w:r>
           </w:p>
         </w:tc>
@@ -4892,6 +5221,7 @@
               <w:jc w:val="center"/>
             </w:pPr>
             <w:r>
+              <w:lastRenderedPageBreak/>
               <w:t>CD</w:t>
             </w:r>
           </w:p>
@@ -5979,7 +6309,6 @@
         <w:pStyle w:val="Heading1"/>
       </w:pPr>
       <w:r>
-        <w:lastRenderedPageBreak/>
         <w:t>References</w:t>
       </w:r>
     </w:p>
@@ -6035,7 +6364,15 @@
       </w:pPr>
       <w:bookmarkStart w:id="2" w:name="_Ref323132317"/>
       <w:r>
-        <w:t xml:space="preserve">Bush, R. R., and F. Mosteller, </w:t>
+        <w:t xml:space="preserve">Bush, R. R., and F. </w:t>
+      </w:r>
+      <w:proofErr w:type="spellStart"/>
+      <w:r>
+        <w:t>Mosteller</w:t>
+      </w:r>
+      <w:proofErr w:type="spellEnd"/>
+      <w:r>
+        <w:t xml:space="preserve">, </w:t>
       </w:r>
       <w:r>
         <w:rPr>
@@ -6112,7 +6449,7 @@
         <w:rStyle w:val="PageNumber"/>
         <w:noProof/>
       </w:rPr>
-      <w:t>2</w:t>
+      <w:t>1</w:t>
     </w:r>
     <w:r>
       <w:rPr>

</xml_diff>

<commit_message>
completed draft summary of Santos/Pacheco/Lenaerts 2006 PNAS - Evolutionary dynamics of...
</commit_message>
<xml_diff>
--- a/graph-structure/graph-structure.docx
+++ b/graph-structure/graph-structure.docx
@@ -60,8 +60,9 @@
       <w:r>
         <w:t xml:space="preserve">add their own links.  Analyze the resulting </w:t>
       </w:r>
-      <w:bookmarkStart w:id="0" w:name="_GoBack"/>
-      <w:bookmarkEnd w:id="0"/>
+      <w:r>
+        <w:tab/>
+      </w:r>
       <w:r>
         <w:t>network.  Is it heterogeneous?  Scale-free?</w:t>
       </w:r>
@@ -354,18 +355,10 @@
     </w:p>
     <w:p>
       <w:pPr>
-        <w:pStyle w:val="Body"/>
-      </w:pPr>
-      <w:r>
-        <w:t>(</w:t>
-      </w:r>
-      <w:proofErr w:type="spellStart"/>
-      <w:r>
-        <w:t>Sanos</w:t>
-      </w:r>
-      <w:proofErr w:type="spellEnd"/>
-      <w:r>
-        <w:t>, Pacheco 2005 A new route to the evolution of cooperation)</w:t>
+        <w:pStyle w:val="Heading2"/>
+      </w:pPr>
+      <w:r>
+        <w:t>Impact of Graph Topology on Evolution of Cooperation</w:t>
       </w:r>
     </w:p>
     <w:p>
@@ -373,43 +366,13 @@
         <w:pStyle w:val="Body"/>
       </w:pPr>
       <w:r>
-        <w:t>(Santos, Rodrigues, Pacheco 2005 Graph topology plays a determinant role in the evolution of cooperation)</w:t>
-      </w:r>
-    </w:p>
-    <w:p>
-      <w:pPr>
-        <w:pStyle w:val="Body"/>
-      </w:pPr>
-      <w:r>
-        <w:lastRenderedPageBreak/>
-        <w:t>The previous study considered agents occupying nodes of a hom</w:t>
-      </w:r>
-      <w:r>
-        <w:t>ogeneous regular graph.  In these two studies</w:t>
-      </w:r>
-      <w:r>
-        <w:t>, t</w:t>
-      </w:r>
-      <w:r>
-        <w:t>he author</w:t>
-      </w:r>
-      <w:r>
-        <w:t>s</w:t>
-      </w:r>
-      <w:r>
-        <w:t xml:space="preserve"> consider </w:t>
-      </w:r>
-      <w:r>
-        <w:t xml:space="preserve">the </w:t>
-      </w:r>
-      <w:r>
-        <w:t xml:space="preserve">scenario in which </w:t>
-      </w:r>
-      <w:r>
-        <w:t xml:space="preserve">agents occupy the nodes of a heterogeneous graph with </w:t>
-      </w:r>
-      <w:r>
-        <w:t xml:space="preserve">fixed number of nodes </w:t>
+        <w:t xml:space="preserve">In the following studies (list </w:t>
+      </w:r>
+      <w:r>
+        <w:t>references</w:t>
+      </w:r>
+      <w:r>
+        <w:t xml:space="preserve">), agents occupy the nodes of a graph with a fixed number of nodes </w:t>
       </w:r>
       <w:r>
         <w:rPr>
@@ -418,7 +381,7 @@
         <w:t>n</w:t>
       </w:r>
       <w:r>
-        <w:t xml:space="preserve"> and fixed average connectivity </w:t>
+        <w:t xml:space="preserve"> and a fixed average connectivity </w:t>
       </w:r>
       <w:r>
         <w:rPr>
@@ -427,57 +390,70 @@
         <w:t>z</w:t>
       </w:r>
       <w:r>
-        <w:t>.  Two different types of graphs are considered: Watts-</w:t>
+        <w:t xml:space="preserve">.  The fixed average connectivity </w:t>
+      </w:r>
+      <w:r>
+        <w:lastRenderedPageBreak/>
+        <w:t>implies that the number of edges in the graph is the same for all graphs.</w:t>
+      </w:r>
+      <w:r>
+        <w:t xml:space="preserve">  The agents follow one of two fixed strategies: unconditional cooperation or unconditional defection.  The authors consider different social dilemma games and evaluate the impact of graph topology on the evolution of cooperation.  In each generation, </w:t>
+      </w:r>
+      <w:r>
+        <w:t xml:space="preserve">each agent plays the game with each of its neighbors achieving a fitness score equal to the sum of the payouts earned form each game.  The number of games played </w:t>
+      </w:r>
+      <w:r>
+        <w:t xml:space="preserve">by </w:t>
+      </w:r>
+      <w:r>
+        <w:t xml:space="preserve">agent </w:t>
       </w:r>
       <w:proofErr w:type="spellStart"/>
       <w:r>
-        <w:t>Strogatz</w:t>
+        <w:rPr>
+          <w:i/>
+        </w:rPr>
+        <w:t>i</w:t>
       </w:r>
       <w:proofErr w:type="spellEnd"/>
       <w:r>
+        <w:t xml:space="preserve"> </w:t>
+      </w:r>
+      <w:r>
+        <w:t xml:space="preserve">is equal to the degree </w:t>
+      </w:r>
+      <w:proofErr w:type="spellStart"/>
+      <w:r>
         <w:rPr>
-          <w:rStyle w:val="FootnoteReference"/>
+          <w:i/>
         </w:rPr>
-        <w:footnoteReference w:id="1"/>
-      </w:r>
-      <w:r>
-        <w:t xml:space="preserve"> and scale-free</w:t>
+        <w:t>k</w:t>
       </w:r>
       <w:r>
         <w:rPr>
-          <w:rStyle w:val="FootnoteReference"/>
+          <w:i/>
+          <w:vertAlign w:val="subscript"/>
         </w:rPr>
-        <w:footnoteReference w:id="2"/>
-      </w:r>
-      <w:r>
-        <w:t>.</w:t>
-      </w:r>
-      <w:r>
-        <w:t xml:space="preserve">  In each generation, each agent plays the Prisoner’s Dilemma game with each of its neighbors</w:t>
-      </w:r>
-      <w:r>
-        <w:t xml:space="preserve"> achieving a </w:t>
-      </w:r>
-      <w:r>
-        <w:t xml:space="preserve">fitness </w:t>
-      </w:r>
-      <w:r>
-        <w:t xml:space="preserve">score equal to the sum of the payouts earned form each game.  </w:t>
-      </w:r>
-      <w:r>
-        <w:t xml:space="preserve">Since the graph is heterogeneous, agents play </w:t>
-      </w:r>
-      <w:r>
-        <w:t>different</w:t>
-      </w:r>
-      <w:r>
-        <w:t xml:space="preserve"> numbers of games </w:t>
-      </w:r>
-      <w:r>
-        <w:t xml:space="preserve">resulting in different maximum possible scores for each </w:t>
-      </w:r>
-      <w:r>
-        <w:t>agent.</w:t>
+        <w:t>i</w:t>
+      </w:r>
+      <w:proofErr w:type="spellEnd"/>
+      <w:r>
+        <w:t xml:space="preserve"> of the node it occupies and the total number of gam</w:t>
+      </w:r>
+      <w:r>
+        <w:t>e</w:t>
+      </w:r>
+      <w:r>
+        <w:t>s played by all agents is equal to the number of edges in the graph.</w:t>
+      </w:r>
+      <w:r>
+        <w:t xml:space="preserve">  For non-homogeneous network structures, some agents may play more games than other age</w:t>
+      </w:r>
+      <w:r>
+        <w:t>n</w:t>
+      </w:r>
+      <w:r>
+        <w:t>ts.</w:t>
       </w:r>
     </w:p>
     <w:p>
@@ -485,10 +461,53 @@
         <w:pStyle w:val="Body"/>
       </w:pPr>
       <w:r>
-        <w:t>After all games for a generation have been played, the agent strategies are evolved as follows.  For each agent</w:t>
-      </w:r>
-      <w:r>
-        <w:t xml:space="preserve"> </w:t>
+        <w:t xml:space="preserve">The evolutionary dynamics are </w:t>
+      </w:r>
+      <w:r>
+        <w:t>an extension of</w:t>
+      </w:r>
+      <w:r>
+        <w:t xml:space="preserve"> those used in pure strategy simulations in reference (</w:t>
+      </w:r>
+      <w:proofErr w:type="spellStart"/>
+      <w:r>
+        <w:t>Hauert</w:t>
+      </w:r>
+      <w:proofErr w:type="spellEnd"/>
+      <w:r>
+        <w:t>/</w:t>
+      </w:r>
+      <w:proofErr w:type="spellStart"/>
+      <w:r>
+        <w:t>Doebeli</w:t>
+      </w:r>
+      <w:proofErr w:type="spellEnd"/>
+      <w:r>
+        <w:t xml:space="preserve"> 2004 Nature)</w:t>
+      </w:r>
+      <w:r>
+        <w:t xml:space="preserve"> to support </w:t>
+      </w:r>
+      <w:r>
+        <w:t xml:space="preserve">graphs with </w:t>
+      </w:r>
+      <w:r>
+        <w:t xml:space="preserve">both </w:t>
+      </w:r>
+      <w:r>
+        <w:t>homogeneous and heterogeneous degree</w:t>
+      </w:r>
+      <w:r>
+        <w:t xml:space="preserve">.  </w:t>
+      </w:r>
+      <w:r>
+        <w:t xml:space="preserve">After all games for a generation have been played, </w:t>
+      </w:r>
+      <w:r>
+        <w:t>synchronous updating is used to evolve the agent strategies</w:t>
+      </w:r>
+      <w:r>
+        <w:t xml:space="preserve">.  For each agent </w:t>
       </w:r>
       <w:r>
         <w:rPr>
@@ -542,10 +561,7 @@
       </w:r>
       <w:proofErr w:type="spellEnd"/>
       <w:r>
-        <w:t xml:space="preserve"> </w:t>
-      </w:r>
-      <w:r>
-        <w:t xml:space="preserve">is selected at random.  If </w:t>
+        <w:t xml:space="preserve"> is selected at random.  If </w:t>
       </w:r>
       <m:oMath>
         <m:sSub>
@@ -617,13 +633,7 @@
         <w:t>x</w:t>
       </w:r>
       <w:r>
-        <w:t xml:space="preserve"> </w:t>
-      </w:r>
-      <w:r>
-        <w:t>maintains its original strategy.  Otherwise, agent</w:t>
-      </w:r>
-      <w:r>
-        <w:t xml:space="preserve"> </w:t>
+        <w:t xml:space="preserve"> maintains its original strategy.  Otherwise, agent </w:t>
       </w:r>
       <w:r>
         <w:rPr>
@@ -632,19 +642,7 @@
         <w:t>x</w:t>
       </w:r>
       <w:r>
-        <w:t>’s</w:t>
-      </w:r>
-      <w:r>
-        <w:t xml:space="preserve"> strategy is switch</w:t>
-      </w:r>
-      <w:r>
-        <w:t>ed</w:t>
-      </w:r>
-      <w:r>
-        <w:t xml:space="preserve"> to the strategy of </w:t>
-      </w:r>
-      <w:r>
-        <w:t xml:space="preserve">agent </w:t>
+        <w:t xml:space="preserve">’s strategy is switched to the strategy of agent </w:t>
       </w:r>
       <w:r>
         <w:rPr>
@@ -653,13 +651,7 @@
         <w:t>y</w:t>
       </w:r>
       <w:r>
-        <w:t xml:space="preserve"> </w:t>
-      </w:r>
-      <w:r>
-        <w:t xml:space="preserve">with </w:t>
-      </w:r>
-      <w:r>
-        <w:t xml:space="preserve">probability </w:t>
+        <w:t xml:space="preserve"> with probability </w:t>
       </w:r>
       <w:r>
         <w:rPr>
@@ -668,10 +660,7 @@
         <w:t>p</w:t>
       </w:r>
       <w:r>
-        <w:t xml:space="preserve"> defined as follows</w:t>
-      </w:r>
-      <w:r>
-        <w:t>:</w:t>
+        <w:t xml:space="preserve"> defined as follows:</w:t>
       </w:r>
     </w:p>
     <w:p>
@@ -898,6 +887,345 @@
       </w:pPr>
       <w:proofErr w:type="gramStart"/>
       <w:r>
+        <w:t>or</w:t>
+      </w:r>
+      <w:proofErr w:type="gramEnd"/>
+    </w:p>
+    <w:p>
+      <w:pPr>
+        <w:pStyle w:val="Body"/>
+      </w:pPr>
+      <m:oMathPara>
+        <m:oMath>
+          <m:r>
+            <w:rPr>
+              <w:rFonts w:ascii="Cambria Math" w:hAnsi="Cambria Math"/>
+            </w:rPr>
+            <m:t>p=</m:t>
+          </m:r>
+          <m:f>
+            <m:fPr>
+              <m:ctrlPr>
+                <w:rPr>
+                  <w:rFonts w:ascii="Cambria Math" w:hAnsi="Cambria Math"/>
+                  <w:i/>
+                </w:rPr>
+              </m:ctrlPr>
+            </m:fPr>
+            <m:num>
+              <m:d>
+                <m:dPr>
+                  <m:ctrlPr>
+                    <w:rPr>
+                      <w:rFonts w:ascii="Cambria Math" w:hAnsi="Cambria Math"/>
+                      <w:i/>
+                    </w:rPr>
+                  </m:ctrlPr>
+                </m:dPr>
+                <m:e>
+                  <m:sSub>
+                    <m:sSubPr>
+                      <m:ctrlPr>
+                        <w:rPr>
+                          <w:rFonts w:ascii="Cambria Math" w:hAnsi="Cambria Math"/>
+                          <w:i/>
+                        </w:rPr>
+                      </m:ctrlPr>
+                    </m:sSubPr>
+                    <m:e>
+                      <m:r>
+                        <w:rPr>
+                          <w:rFonts w:ascii="Cambria Math" w:hAnsi="Cambria Math"/>
+                        </w:rPr>
+                        <m:t>P</m:t>
+                      </m:r>
+                    </m:e>
+                    <m:sub>
+                      <m:r>
+                        <w:rPr>
+                          <w:rFonts w:ascii="Cambria Math" w:hAnsi="Cambria Math"/>
+                        </w:rPr>
+                        <m:t>y</m:t>
+                      </m:r>
+                    </m:sub>
+                  </m:sSub>
+                  <m:r>
+                    <w:rPr>
+                      <w:rFonts w:ascii="Cambria Math" w:hAnsi="Cambria Math"/>
+                    </w:rPr>
+                    <m:t>-</m:t>
+                  </m:r>
+                  <m:sSub>
+                    <m:sSubPr>
+                      <m:ctrlPr>
+                        <w:rPr>
+                          <w:rFonts w:ascii="Cambria Math" w:hAnsi="Cambria Math"/>
+                          <w:i/>
+                        </w:rPr>
+                      </m:ctrlPr>
+                    </m:sSubPr>
+                    <m:e>
+                      <m:r>
+                        <w:rPr>
+                          <w:rFonts w:ascii="Cambria Math" w:hAnsi="Cambria Math"/>
+                        </w:rPr>
+                        <m:t>P</m:t>
+                      </m:r>
+                    </m:e>
+                    <m:sub>
+                      <m:r>
+                        <w:rPr>
+                          <w:rFonts w:ascii="Cambria Math" w:hAnsi="Cambria Math"/>
+                        </w:rPr>
+                        <m:t>x</m:t>
+                      </m:r>
+                    </m:sub>
+                  </m:sSub>
+                </m:e>
+              </m:d>
+            </m:num>
+            <m:den>
+              <m:d>
+                <m:dPr>
+                  <m:ctrlPr>
+                    <w:rPr>
+                      <w:rFonts w:ascii="Cambria Math" w:hAnsi="Cambria Math"/>
+                      <w:i/>
+                    </w:rPr>
+                  </m:ctrlPr>
+                </m:dPr>
+                <m:e>
+                  <m:func>
+                    <m:funcPr>
+                      <m:ctrlPr>
+                        <w:rPr>
+                          <w:rFonts w:ascii="Cambria Math" w:hAnsi="Cambria Math"/>
+                          <w:i/>
+                        </w:rPr>
+                      </m:ctrlPr>
+                    </m:funcPr>
+                    <m:fName>
+                      <m:limLow>
+                        <m:limLowPr>
+                          <m:ctrlPr>
+                            <w:rPr>
+                              <w:rFonts w:ascii="Cambria Math" w:hAnsi="Cambria Math"/>
+                              <w:i/>
+                            </w:rPr>
+                          </m:ctrlPr>
+                        </m:limLowPr>
+                        <m:e>
+                          <m:r>
+                            <m:rPr>
+                              <m:sty m:val="p"/>
+                            </m:rPr>
+                            <w:rPr>
+                              <w:rFonts w:ascii="Cambria Math" w:hAnsi="Cambria Math"/>
+                            </w:rPr>
+                            <m:t>max</m:t>
+                          </m:r>
+                        </m:e>
+                        <m:lim>
+                          <m:r>
+                            <w:rPr>
+                              <w:rFonts w:ascii="Cambria Math" w:hAnsi="Cambria Math"/>
+                            </w:rPr>
+                            <m:t>i∈</m:t>
+                          </m:r>
+                          <m:d>
+                            <m:dPr>
+                              <m:begChr m:val="{"/>
+                              <m:endChr m:val="}"/>
+                              <m:ctrlPr>
+                                <w:rPr>
+                                  <w:rFonts w:ascii="Cambria Math" w:hAnsi="Cambria Math"/>
+                                  <w:i/>
+                                </w:rPr>
+                              </m:ctrlPr>
+                            </m:dPr>
+                            <m:e>
+                              <m:r>
+                                <w:rPr>
+                                  <w:rFonts w:ascii="Cambria Math" w:hAnsi="Cambria Math"/>
+                                </w:rPr>
+                                <m:t>x,y</m:t>
+                              </m:r>
+                            </m:e>
+                          </m:d>
+                        </m:lim>
+                      </m:limLow>
+                    </m:fName>
+                    <m:e>
+                      <m:sSub>
+                        <m:sSubPr>
+                          <m:ctrlPr>
+                            <w:rPr>
+                              <w:rFonts w:ascii="Cambria Math" w:hAnsi="Cambria Math"/>
+                              <w:i/>
+                            </w:rPr>
+                          </m:ctrlPr>
+                        </m:sSubPr>
+                        <m:e>
+                          <m:r>
+                            <w:rPr>
+                              <w:rFonts w:ascii="Cambria Math" w:hAnsi="Cambria Math"/>
+                            </w:rPr>
+                            <m:t>k</m:t>
+                          </m:r>
+                        </m:e>
+                        <m:sub>
+                          <m:r>
+                            <w:rPr>
+                              <w:rFonts w:ascii="Cambria Math" w:hAnsi="Cambria Math"/>
+                            </w:rPr>
+                            <m:t>i</m:t>
+                          </m:r>
+                        </m:sub>
+                      </m:sSub>
+                    </m:e>
+                  </m:func>
+                </m:e>
+              </m:d>
+              <m:d>
+                <m:dPr>
+                  <m:ctrlPr>
+                    <w:rPr>
+                      <w:rFonts w:ascii="Cambria Math" w:hAnsi="Cambria Math"/>
+                      <w:i/>
+                    </w:rPr>
+                  </m:ctrlPr>
+                </m:dPr>
+                <m:e>
+                  <m:func>
+                    <m:funcPr>
+                      <m:ctrlPr>
+                        <w:rPr>
+                          <w:rFonts w:ascii="Cambria Math" w:hAnsi="Cambria Math"/>
+                          <w:i/>
+                        </w:rPr>
+                      </m:ctrlPr>
+                    </m:funcPr>
+                    <m:fName>
+                      <m:limLow>
+                        <m:limLowPr>
+                          <m:ctrlPr>
+                            <w:rPr>
+                              <w:rFonts w:ascii="Cambria Math" w:hAnsi="Cambria Math"/>
+                              <w:i/>
+                            </w:rPr>
+                          </m:ctrlPr>
+                        </m:limLowPr>
+                        <m:e>
+                          <m:r>
+                            <m:rPr>
+                              <m:sty m:val="p"/>
+                            </m:rPr>
+                            <w:rPr>
+                              <w:rFonts w:ascii="Cambria Math" w:hAnsi="Cambria Math"/>
+                            </w:rPr>
+                            <m:t>max</m:t>
+                          </m:r>
+                        </m:e>
+                        <m:lim/>
+                      </m:limLow>
+                    </m:fName>
+                    <m:e>
+                      <m:d>
+                        <m:dPr>
+                          <m:ctrlPr>
+                            <w:rPr>
+                              <w:rFonts w:ascii="Cambria Math" w:hAnsi="Cambria Math"/>
+                              <w:i/>
+                            </w:rPr>
+                          </m:ctrlPr>
+                        </m:dPr>
+                        <m:e>
+                          <m:r>
+                            <w:rPr>
+                              <w:rFonts w:ascii="Cambria Math" w:hAnsi="Cambria Math"/>
+                            </w:rPr>
+                            <m:t>T,1</m:t>
+                          </m:r>
+                        </m:e>
+                      </m:d>
+                    </m:e>
+                  </m:func>
+                  <m:r>
+                    <w:rPr>
+                      <w:rFonts w:ascii="Cambria Math" w:hAnsi="Cambria Math"/>
+                    </w:rPr>
+                    <m:t>-</m:t>
+                  </m:r>
+                  <m:func>
+                    <m:funcPr>
+                      <m:ctrlPr>
+                        <w:rPr>
+                          <w:rFonts w:ascii="Cambria Math" w:hAnsi="Cambria Math"/>
+                          <w:i/>
+                        </w:rPr>
+                      </m:ctrlPr>
+                    </m:funcPr>
+                    <m:fName>
+                      <m:limLow>
+                        <m:limLowPr>
+                          <m:ctrlPr>
+                            <w:rPr>
+                              <w:rFonts w:ascii="Cambria Math" w:hAnsi="Cambria Math"/>
+                              <w:i/>
+                            </w:rPr>
+                          </m:ctrlPr>
+                        </m:limLowPr>
+                        <m:e>
+                          <m:r>
+                            <m:rPr>
+                              <m:sty m:val="p"/>
+                            </m:rPr>
+                            <w:rPr>
+                              <w:rFonts w:ascii="Cambria Math" w:hAnsi="Cambria Math"/>
+                            </w:rPr>
+                            <m:t>min</m:t>
+                          </m:r>
+                        </m:e>
+                        <m:lim/>
+                      </m:limLow>
+                    </m:fName>
+                    <m:e>
+                      <m:d>
+                        <m:dPr>
+                          <m:ctrlPr>
+                            <w:rPr>
+                              <w:rFonts w:ascii="Cambria Math" w:hAnsi="Cambria Math"/>
+                              <w:i/>
+                            </w:rPr>
+                          </m:ctrlPr>
+                        </m:dPr>
+                        <m:e>
+                          <m:r>
+                            <w:rPr>
+                              <w:rFonts w:ascii="Cambria Math" w:hAnsi="Cambria Math"/>
+                            </w:rPr>
+                            <m:t>S,0</m:t>
+                          </m:r>
+                        </m:e>
+                      </m:d>
+                    </m:e>
+                  </m:func>
+                </m:e>
+              </m:d>
+            </m:den>
+          </m:f>
+        </m:oMath>
+      </m:oMathPara>
+    </w:p>
+    <w:p>
+      <w:pPr>
+        <w:pStyle w:val="Body"/>
+        <w:rPr>
+          <w:color w:val="FF0000"/>
+        </w:rPr>
+      </w:pPr>
+      <w:proofErr w:type="gramStart"/>
+      <w:r>
         <w:t>where</w:t>
       </w:r>
       <w:proofErr w:type="gramEnd"/>
@@ -931,13 +1259,7 @@
       </w:r>
       <w:proofErr w:type="spellEnd"/>
       <w:r>
-        <w:t>.</w:t>
-      </w:r>
-      <w:r>
-        <w:t xml:space="preserve">  </w:t>
-      </w:r>
-      <w:r>
-        <w:t xml:space="preserve">For any agent </w:t>
+        <w:t xml:space="preserve">.  For any agent </w:t>
       </w:r>
       <w:proofErr w:type="spellStart"/>
       <w:r>
@@ -1053,10 +1375,7 @@
         </m:func>
       </m:oMath>
       <w:r>
-        <w:t xml:space="preserve"> and</w:t>
-      </w:r>
-      <w:r>
-        <w:t xml:space="preserve"> </w:t>
+        <w:t xml:space="preserve"> and </w:t>
       </w:r>
       <m:oMath>
         <m:func>
@@ -1161,10 +1480,7 @@
         </m:r>
       </m:oMath>
       <w:r>
-        <w:t>…</w:t>
-      </w:r>
-      <w:r>
-        <w:t xml:space="preserve"> </w:t>
+        <w:t xml:space="preserve">… </w:t>
       </w:r>
       <w:r>
         <w:rPr>
@@ -1178,34 +1494,242 @@
         <w:pStyle w:val="Body"/>
       </w:pPr>
       <w:r>
-        <w:t>Initially, an equal number of cooperators and defectors are randomly allocated to the nodes of the graph.</w:t>
-      </w:r>
-      <w:r>
-        <w:t xml:space="preserve">  After executing 10,000 generations</w:t>
-      </w:r>
-      <w:r>
-        <w:t xml:space="preserve"> to reach a stationary </w:t>
-      </w:r>
-      <w:r>
-        <w:t>regime</w:t>
-      </w:r>
-      <w:r>
-        <w:t xml:space="preserve">, the final 1000 generations are used to </w:t>
-      </w:r>
-      <w:r>
-        <w:t>compute</w:t>
-      </w:r>
-      <w:r>
-        <w:t xml:space="preserve"> the</w:t>
-      </w:r>
-      <w:r>
-        <w:t xml:space="preserve"> </w:t>
-      </w:r>
-      <w:r>
-        <w:t>equilibrium</w:t>
-      </w:r>
-      <w:r>
-        <w:t xml:space="preserve"> frequency of cooperators in the population</w:t>
+        <w:rPr>
+          <w:color w:val="FF0000"/>
+        </w:rPr>
+        <w:t>The second term in the denominator may depend on the game being played.  For example, it might be (T-P) for the snowdrift gam</w:t>
+      </w:r>
+      <w:r>
+        <w:rPr>
+          <w:color w:val="FF0000"/>
+        </w:rPr>
+        <w:t>e.</w:t>
+      </w:r>
+    </w:p>
+    <w:p>
+      <w:pPr>
+        <w:pStyle w:val="Body"/>
+      </w:pPr>
+      <w:r>
+        <w:t>Initially, an equal number of cooperators and defectors are randomly allocated to the nodes of the graph.  After executing 10,000 generations to reach a stationary regime, the final 1000 generations are used to compute the equilibrium frequency of cooperators in the population</w:t>
+      </w:r>
+      <w:r>
+        <w:rPr>
+          <w:rStyle w:val="FootnoteReference"/>
+        </w:rPr>
+        <w:footnoteReference w:id="1"/>
+      </w:r>
+      <w:r>
+        <w:t>.</w:t>
+      </w:r>
+    </w:p>
+    <w:p>
+      <w:pPr>
+        <w:pStyle w:val="Body"/>
+      </w:pPr>
+      <w:r>
+        <w:t xml:space="preserve">The results reported in each study are for </w:t>
+      </w:r>
+      <w:r>
+        <w:rPr>
+          <w:i/>
+        </w:rPr>
+        <w:t>n</w:t>
+      </w:r>
+      <w:r>
+        <w:t xml:space="preserve"> = 10</w:t>
+      </w:r>
+      <w:r>
+        <w:rPr>
+          <w:vertAlign w:val="superscript"/>
+        </w:rPr>
+        <w:t>4</w:t>
+      </w:r>
+      <w:r>
+        <w:t xml:space="preserve"> and </w:t>
+      </w:r>
+      <w:r>
+        <w:rPr>
+          <w:i/>
+        </w:rPr>
+        <w:t>z</w:t>
+      </w:r>
+      <w:r>
+        <w:t xml:space="preserve"> = 4.</w:t>
+      </w:r>
+    </w:p>
+    <w:p>
+      <w:pPr>
+        <w:pStyle w:val="Body"/>
+      </w:pPr>
+      <w:r>
+        <w:t>(Pacheco Santos 2005 Network dependence of the dilemmas of cooperation)</w:t>
+      </w:r>
+    </w:p>
+    <w:p>
+      <w:pPr>
+        <w:pStyle w:val="Body"/>
+      </w:pPr>
+      <w:r>
+        <w:t>Besides also reaching conclusions for non-regular and heterogeneous graph, this study provides results for the evolution of cooperation on regular graphs.</w:t>
+      </w:r>
+      <w:r>
+        <w:t xml:space="preserve">  The authors find that as the average connectivity </w:t>
+      </w:r>
+      <w:r>
+        <w:rPr>
+          <w:i/>
+        </w:rPr>
+        <w:t>z</w:t>
+      </w:r>
+      <w:r>
+        <w:t xml:space="preserve"> increases (thus moving closer to the well-mixed fully connected case), the ability of cooperators to thrive is decreased.</w:t>
+      </w:r>
+      <w:r>
+        <w:t xml:space="preserve">  However, for vales of </w:t>
+      </w:r>
+      <w:r>
+        <w:rPr>
+          <w:i/>
+        </w:rPr>
+        <w:t>z</w:t>
+      </w:r>
+      <w:r>
+        <w:t xml:space="preserve"> that are significantly smaller than the population size (thus the population is far removed from the well-mixed fully connected case), cooperators can </w:t>
+      </w:r>
+      <w:r>
+        <w:t>out-perform</w:t>
+      </w:r>
+      <w:r>
+        <w:t xml:space="preserve"> defectors for small values of </w:t>
+      </w:r>
+      <w:r>
+        <w:rPr>
+          <w:i/>
+        </w:rPr>
+        <w:t>b</w:t>
+      </w:r>
+      <w:r>
+        <w:t>.</w:t>
+      </w:r>
+    </w:p>
+    <w:p>
+      <w:pPr>
+        <w:pStyle w:val="Body"/>
+      </w:pPr>
+      <w:r>
+        <w:t xml:space="preserve">The authors also analyze the impact of population size (while keeping a constant average connectivity z) on the success of cooperators.  They find that the size of the population has </w:t>
+      </w:r>
+      <w:r>
+        <w:lastRenderedPageBreak/>
+        <w:t xml:space="preserve">little effect on the performance of cooperators.  Leading to the insight that the structure of the network is more important than the size of the network.  The authors note that for small populations, the graphs constructed using the growth and preferential attachment approach are not scale free.  Leading to the insight that growing the network using preferential attachment is more important than the scale-free </w:t>
+      </w:r>
+      <w:proofErr w:type="spellStart"/>
+      <w:r>
+        <w:t>characeristics</w:t>
+      </w:r>
+      <w:proofErr w:type="spellEnd"/>
+      <w:r>
+        <w:t>.</w:t>
+      </w:r>
+    </w:p>
+    <w:p>
+      <w:pPr>
+        <w:pStyle w:val="Body"/>
+      </w:pPr>
+      <w:r>
+        <w:t>This study applies the same payout structure as (Nowak/May 1992).</w:t>
+      </w:r>
+    </w:p>
+    <w:p>
+      <w:pPr>
+        <w:pStyle w:val="Body"/>
+      </w:pPr>
+      <w:r>
+        <w:t>(</w:t>
+      </w:r>
+      <w:proofErr w:type="spellStart"/>
+      <w:r>
+        <w:t>Sanos</w:t>
+      </w:r>
+      <w:proofErr w:type="spellEnd"/>
+      <w:r>
+        <w:t>, Pacheco 2005 A new route to the evolution of cooperation)</w:t>
+      </w:r>
+    </w:p>
+    <w:p>
+      <w:pPr>
+        <w:pStyle w:val="Body"/>
+      </w:pPr>
+      <w:r>
+        <w:t>(Santos, Rodrigues, Pacheco 2005 Graph topology plays a determinant role in the evolution of cooperation)</w:t>
+      </w:r>
+    </w:p>
+    <w:p>
+      <w:pPr>
+        <w:pStyle w:val="Body"/>
+      </w:pPr>
+      <w:r>
+        <w:t>The previous study considered agents occupying nodes of a hom</w:t>
+      </w:r>
+      <w:r>
+        <w:t>ogeneous regular graph.  In these two studies</w:t>
+      </w:r>
+      <w:r>
+        <w:t>, t</w:t>
+      </w:r>
+      <w:r>
+        <w:t>he author</w:t>
+      </w:r>
+      <w:r>
+        <w:t>s</w:t>
+      </w:r>
+      <w:r>
+        <w:t xml:space="preserve"> consider </w:t>
+      </w:r>
+      <w:r>
+        <w:t xml:space="preserve">the </w:t>
+      </w:r>
+      <w:r>
+        <w:t xml:space="preserve">scenario in which </w:t>
+      </w:r>
+      <w:r>
+        <w:t xml:space="preserve">agents occupy the nodes of a heterogeneous graph with </w:t>
+      </w:r>
+      <w:r>
+        <w:t xml:space="preserve">fixed number of nodes </w:t>
+      </w:r>
+      <w:r>
+        <w:rPr>
+          <w:i/>
+        </w:rPr>
+        <w:t>n</w:t>
+      </w:r>
+      <w:r>
+        <w:t xml:space="preserve"> and fixed average connectivity </w:t>
+      </w:r>
+      <w:r>
+        <w:rPr>
+          <w:i/>
+        </w:rPr>
+        <w:t>z</w:t>
+      </w:r>
+      <w:r>
+        <w:t>.  Two different types of graphs are considered: Watts-</w:t>
+      </w:r>
+      <w:proofErr w:type="spellStart"/>
+      <w:r>
+        <w:t>Strogatz</w:t>
+      </w:r>
+      <w:proofErr w:type="spellEnd"/>
+      <w:r>
+        <w:rPr>
+          <w:rStyle w:val="FootnoteReference"/>
+        </w:rPr>
+        <w:footnoteReference w:id="2"/>
+      </w:r>
+      <w:r>
+        <w:t xml:space="preserve"> and scale-free</w:t>
       </w:r>
       <w:r>
         <w:rPr>
@@ -1216,6 +1740,770 @@
       <w:r>
         <w:t>.</w:t>
       </w:r>
+      <w:r>
+        <w:t xml:space="preserve">  In each generation, each agent plays the Prisoner’s Dilemma game with each of its neighbors</w:t>
+      </w:r>
+      <w:r>
+        <w:t xml:space="preserve"> achieving a </w:t>
+      </w:r>
+      <w:r>
+        <w:t xml:space="preserve">fitness </w:t>
+      </w:r>
+      <w:r>
+        <w:t xml:space="preserve">score equal to the sum of the payouts earned form each game.  </w:t>
+      </w:r>
+      <w:r>
+        <w:t xml:space="preserve">Since the graph is heterogeneous, agents play </w:t>
+      </w:r>
+      <w:r>
+        <w:t>different</w:t>
+      </w:r>
+      <w:r>
+        <w:t xml:space="preserve"> numbers of games </w:t>
+      </w:r>
+      <w:r>
+        <w:t xml:space="preserve">resulting in different maximum possible scores for each </w:t>
+      </w:r>
+      <w:r>
+        <w:t>agent.</w:t>
+      </w:r>
+    </w:p>
+    <w:p>
+      <w:pPr>
+        <w:pStyle w:val="Body"/>
+      </w:pPr>
+      <w:r>
+        <w:t>After all games for a generation have been played, the agent strategies are evolved as follows.  For each agent</w:t>
+      </w:r>
+      <w:r>
+        <w:t xml:space="preserve"> </w:t>
+      </w:r>
+      <w:r>
+        <w:rPr>
+          <w:i/>
+        </w:rPr>
+        <w:t>x</w:t>
+      </w:r>
+      <w:r>
+        <w:t xml:space="preserve"> with payout </w:t>
+      </w:r>
+      <w:proofErr w:type="spellStart"/>
+      <w:r>
+        <w:rPr>
+          <w:i/>
+        </w:rPr>
+        <w:t>P</w:t>
+      </w:r>
+      <w:r>
+        <w:rPr>
+          <w:i/>
+          <w:vertAlign w:val="subscript"/>
+        </w:rPr>
+        <w:t>x</w:t>
+      </w:r>
+      <w:proofErr w:type="spellEnd"/>
+      <w:r>
+        <w:t xml:space="preserve">, one of its neighbors </w:t>
+      </w:r>
+      <w:r>
+        <w:rPr>
+          <w:i/>
+        </w:rPr>
+        <w:t>y</w:t>
+      </w:r>
+      <w:r>
+        <w:t xml:space="preserve"> with payout </w:t>
+      </w:r>
+      <w:proofErr w:type="spellStart"/>
+      <w:r>
+        <w:rPr>
+          <w:i/>
+        </w:rPr>
+        <w:t>P</w:t>
+      </w:r>
+      <w:r>
+        <w:rPr>
+          <w:i/>
+          <w:vertAlign w:val="subscript"/>
+        </w:rPr>
+        <w:t>y</w:t>
+      </w:r>
+      <w:proofErr w:type="spellEnd"/>
+      <w:r>
+        <w:t xml:space="preserve"> </w:t>
+      </w:r>
+      <w:r>
+        <w:t xml:space="preserve">is selected at random.  If </w:t>
+      </w:r>
+      <m:oMath>
+        <m:sSub>
+          <m:sSubPr>
+            <m:ctrlPr>
+              <w:rPr>
+                <w:rFonts w:ascii="Cambria Math" w:hAnsi="Cambria Math"/>
+                <w:i/>
+              </w:rPr>
+            </m:ctrlPr>
+          </m:sSubPr>
+          <m:e>
+            <m:r>
+              <w:rPr>
+                <w:rFonts w:ascii="Cambria Math" w:hAnsi="Cambria Math"/>
+              </w:rPr>
+              <m:t>P</m:t>
+            </m:r>
+          </m:e>
+          <m:sub>
+            <m:r>
+              <w:rPr>
+                <w:rFonts w:ascii="Cambria Math" w:hAnsi="Cambria Math"/>
+              </w:rPr>
+              <m:t>x</m:t>
+            </m:r>
+          </m:sub>
+        </m:sSub>
+        <m:r>
+          <w:rPr>
+            <w:rFonts w:ascii="Cambria Math" w:hAnsi="Cambria Math"/>
+          </w:rPr>
+          <m:t>≥</m:t>
+        </m:r>
+        <m:sSub>
+          <m:sSubPr>
+            <m:ctrlPr>
+              <w:rPr>
+                <w:rFonts w:ascii="Cambria Math" w:hAnsi="Cambria Math"/>
+                <w:i/>
+              </w:rPr>
+            </m:ctrlPr>
+          </m:sSubPr>
+          <m:e>
+            <m:r>
+              <w:rPr>
+                <w:rFonts w:ascii="Cambria Math" w:hAnsi="Cambria Math"/>
+              </w:rPr>
+              <m:t>P</m:t>
+            </m:r>
+          </m:e>
+          <m:sub>
+            <m:r>
+              <w:rPr>
+                <w:rFonts w:ascii="Cambria Math" w:hAnsi="Cambria Math"/>
+              </w:rPr>
+              <m:t>y</m:t>
+            </m:r>
+          </m:sub>
+        </m:sSub>
+      </m:oMath>
+      <w:r>
+        <w:t xml:space="preserve"> then agent </w:t>
+      </w:r>
+      <w:r>
+        <w:rPr>
+          <w:i/>
+        </w:rPr>
+        <w:t>x</w:t>
+      </w:r>
+      <w:r>
+        <w:t xml:space="preserve"> </w:t>
+      </w:r>
+      <w:r>
+        <w:t>maintains its original strategy.  Otherwise, agent</w:t>
+      </w:r>
+      <w:r>
+        <w:t xml:space="preserve"> </w:t>
+      </w:r>
+      <w:r>
+        <w:rPr>
+          <w:i/>
+        </w:rPr>
+        <w:t>x</w:t>
+      </w:r>
+      <w:r>
+        <w:t>’s</w:t>
+      </w:r>
+      <w:r>
+        <w:t xml:space="preserve"> strategy is switch</w:t>
+      </w:r>
+      <w:r>
+        <w:t>ed</w:t>
+      </w:r>
+      <w:r>
+        <w:t xml:space="preserve"> to the strategy of </w:t>
+      </w:r>
+      <w:r>
+        <w:t xml:space="preserve">agent </w:t>
+      </w:r>
+      <w:r>
+        <w:rPr>
+          <w:i/>
+        </w:rPr>
+        <w:t>y</w:t>
+      </w:r>
+      <w:r>
+        <w:t xml:space="preserve"> </w:t>
+      </w:r>
+      <w:r>
+        <w:t xml:space="preserve">with </w:t>
+      </w:r>
+      <w:r>
+        <w:t xml:space="preserve">probability </w:t>
+      </w:r>
+      <w:r>
+        <w:rPr>
+          <w:i/>
+        </w:rPr>
+        <w:t>p</w:t>
+      </w:r>
+      <w:r>
+        <w:t xml:space="preserve"> defined as follows</w:t>
+      </w:r>
+      <w:r>
+        <w:t>:</w:t>
+      </w:r>
+    </w:p>
+    <w:p>
+      <w:pPr>
+        <w:pStyle w:val="Body"/>
+      </w:pPr>
+      <m:oMathPara>
+        <m:oMath>
+          <m:r>
+            <w:rPr>
+              <w:rFonts w:ascii="Cambria Math" w:hAnsi="Cambria Math"/>
+            </w:rPr>
+            <m:t>p=</m:t>
+          </m:r>
+          <m:f>
+            <m:fPr>
+              <m:ctrlPr>
+                <w:rPr>
+                  <w:rFonts w:ascii="Cambria Math" w:hAnsi="Cambria Math"/>
+                  <w:i/>
+                </w:rPr>
+              </m:ctrlPr>
+            </m:fPr>
+            <m:num>
+              <m:d>
+                <m:dPr>
+                  <m:ctrlPr>
+                    <w:rPr>
+                      <w:rFonts w:ascii="Cambria Math" w:hAnsi="Cambria Math"/>
+                      <w:i/>
+                    </w:rPr>
+                  </m:ctrlPr>
+                </m:dPr>
+                <m:e>
+                  <m:sSub>
+                    <m:sSubPr>
+                      <m:ctrlPr>
+                        <w:rPr>
+                          <w:rFonts w:ascii="Cambria Math" w:hAnsi="Cambria Math"/>
+                          <w:i/>
+                        </w:rPr>
+                      </m:ctrlPr>
+                    </m:sSubPr>
+                    <m:e>
+                      <m:r>
+                        <w:rPr>
+                          <w:rFonts w:ascii="Cambria Math" w:hAnsi="Cambria Math"/>
+                        </w:rPr>
+                        <m:t>P</m:t>
+                      </m:r>
+                    </m:e>
+                    <m:sub>
+                      <m:r>
+                        <w:rPr>
+                          <w:rFonts w:ascii="Cambria Math" w:hAnsi="Cambria Math"/>
+                        </w:rPr>
+                        <m:t>y</m:t>
+                      </m:r>
+                    </m:sub>
+                  </m:sSub>
+                  <m:r>
+                    <w:rPr>
+                      <w:rFonts w:ascii="Cambria Math" w:hAnsi="Cambria Math"/>
+                    </w:rPr>
+                    <m:t>-</m:t>
+                  </m:r>
+                  <m:sSub>
+                    <m:sSubPr>
+                      <m:ctrlPr>
+                        <w:rPr>
+                          <w:rFonts w:ascii="Cambria Math" w:hAnsi="Cambria Math"/>
+                          <w:i/>
+                        </w:rPr>
+                      </m:ctrlPr>
+                    </m:sSubPr>
+                    <m:e>
+                      <m:r>
+                        <w:rPr>
+                          <w:rFonts w:ascii="Cambria Math" w:hAnsi="Cambria Math"/>
+                        </w:rPr>
+                        <m:t>P</m:t>
+                      </m:r>
+                    </m:e>
+                    <m:sub>
+                      <m:r>
+                        <w:rPr>
+                          <w:rFonts w:ascii="Cambria Math" w:hAnsi="Cambria Math"/>
+                        </w:rPr>
+                        <m:t>x</m:t>
+                      </m:r>
+                    </m:sub>
+                  </m:sSub>
+                </m:e>
+              </m:d>
+            </m:num>
+            <m:den>
+              <m:d>
+                <m:dPr>
+                  <m:ctrlPr>
+                    <w:rPr>
+                      <w:rFonts w:ascii="Cambria Math" w:hAnsi="Cambria Math"/>
+                      <w:i/>
+                    </w:rPr>
+                  </m:ctrlPr>
+                </m:dPr>
+                <m:e>
+                  <m:func>
+                    <m:funcPr>
+                      <m:ctrlPr>
+                        <w:rPr>
+                          <w:rFonts w:ascii="Cambria Math" w:hAnsi="Cambria Math"/>
+                          <w:i/>
+                        </w:rPr>
+                      </m:ctrlPr>
+                    </m:funcPr>
+                    <m:fName>
+                      <m:limLow>
+                        <m:limLowPr>
+                          <m:ctrlPr>
+                            <w:rPr>
+                              <w:rFonts w:ascii="Cambria Math" w:hAnsi="Cambria Math"/>
+                              <w:i/>
+                            </w:rPr>
+                          </m:ctrlPr>
+                        </m:limLowPr>
+                        <m:e>
+                          <m:r>
+                            <m:rPr>
+                              <m:sty m:val="p"/>
+                            </m:rPr>
+                            <w:rPr>
+                              <w:rFonts w:ascii="Cambria Math" w:hAnsi="Cambria Math"/>
+                            </w:rPr>
+                            <m:t>max</m:t>
+                          </m:r>
+                        </m:e>
+                        <m:lim>
+                          <m:r>
+                            <w:rPr>
+                              <w:rFonts w:ascii="Cambria Math" w:hAnsi="Cambria Math"/>
+                            </w:rPr>
+                            <m:t>i∈</m:t>
+                          </m:r>
+                          <m:d>
+                            <m:dPr>
+                              <m:begChr m:val="{"/>
+                              <m:endChr m:val="}"/>
+                              <m:ctrlPr>
+                                <w:rPr>
+                                  <w:rFonts w:ascii="Cambria Math" w:hAnsi="Cambria Math"/>
+                                  <w:i/>
+                                </w:rPr>
+                              </m:ctrlPr>
+                            </m:dPr>
+                            <m:e>
+                              <m:r>
+                                <w:rPr>
+                                  <w:rFonts w:ascii="Cambria Math" w:hAnsi="Cambria Math"/>
+                                </w:rPr>
+                                <m:t>x,y</m:t>
+                              </m:r>
+                            </m:e>
+                          </m:d>
+                        </m:lim>
+                      </m:limLow>
+                    </m:fName>
+                    <m:e>
+                      <m:sSub>
+                        <m:sSubPr>
+                          <m:ctrlPr>
+                            <w:rPr>
+                              <w:rFonts w:ascii="Cambria Math" w:hAnsi="Cambria Math"/>
+                              <w:i/>
+                            </w:rPr>
+                          </m:ctrlPr>
+                        </m:sSubPr>
+                        <m:e>
+                          <m:r>
+                            <w:rPr>
+                              <w:rFonts w:ascii="Cambria Math" w:hAnsi="Cambria Math"/>
+                            </w:rPr>
+                            <m:t>k</m:t>
+                          </m:r>
+                        </m:e>
+                        <m:sub>
+                          <m:r>
+                            <w:rPr>
+                              <w:rFonts w:ascii="Cambria Math" w:hAnsi="Cambria Math"/>
+                            </w:rPr>
+                            <m:t>i</m:t>
+                          </m:r>
+                        </m:sub>
+                      </m:sSub>
+                    </m:e>
+                  </m:func>
+                </m:e>
+              </m:d>
+              <m:d>
+                <m:dPr>
+                  <m:ctrlPr>
+                    <w:rPr>
+                      <w:rFonts w:ascii="Cambria Math" w:hAnsi="Cambria Math"/>
+                      <w:i/>
+                    </w:rPr>
+                  </m:ctrlPr>
+                </m:dPr>
+                <m:e>
+                  <m:r>
+                    <w:rPr>
+                      <w:rFonts w:ascii="Cambria Math" w:hAnsi="Cambria Math"/>
+                    </w:rPr>
+                    <m:t>T-S</m:t>
+                  </m:r>
+                </m:e>
+              </m:d>
+            </m:den>
+          </m:f>
+        </m:oMath>
+      </m:oMathPara>
+    </w:p>
+    <w:p>
+      <w:pPr>
+        <w:pStyle w:val="Body"/>
+      </w:pPr>
+      <w:proofErr w:type="gramStart"/>
+      <w:r>
+        <w:t>where</w:t>
+      </w:r>
+      <w:proofErr w:type="gramEnd"/>
+      <w:r>
+        <w:t xml:space="preserve"> </w:t>
+      </w:r>
+      <w:proofErr w:type="spellStart"/>
+      <w:r>
+        <w:rPr>
+          <w:i/>
+        </w:rPr>
+        <w:t>k</w:t>
+      </w:r>
+      <w:r>
+        <w:rPr>
+          <w:i/>
+          <w:vertAlign w:val="subscript"/>
+        </w:rPr>
+        <w:t>i</w:t>
+      </w:r>
+      <w:proofErr w:type="spellEnd"/>
+      <w:r>
+        <w:t xml:space="preserve"> is the degree of node </w:t>
+      </w:r>
+      <w:proofErr w:type="spellStart"/>
+      <w:r>
+        <w:rPr>
+          <w:i/>
+        </w:rPr>
+        <w:t>i</w:t>
+      </w:r>
+      <w:proofErr w:type="spellEnd"/>
+      <w:r>
+        <w:t>.</w:t>
+      </w:r>
+      <w:r>
+        <w:t xml:space="preserve">  </w:t>
+      </w:r>
+      <w:r>
+        <w:t xml:space="preserve">For any agent </w:t>
+      </w:r>
+      <w:proofErr w:type="spellStart"/>
+      <w:r>
+        <w:rPr>
+          <w:i/>
+        </w:rPr>
+        <w:t>i</w:t>
+      </w:r>
+      <w:proofErr w:type="spellEnd"/>
+      <w:r>
+        <w:t xml:space="preserve">, </w:t>
+      </w:r>
+      <m:oMath>
+        <m:func>
+          <m:funcPr>
+            <m:ctrlPr>
+              <w:rPr>
+                <w:rFonts w:ascii="Cambria Math" w:hAnsi="Cambria Math"/>
+                <w:i/>
+              </w:rPr>
+            </m:ctrlPr>
+          </m:funcPr>
+          <m:fName>
+            <m:limLow>
+              <m:limLowPr>
+                <m:ctrlPr>
+                  <w:rPr>
+                    <w:rFonts w:ascii="Cambria Math" w:hAnsi="Cambria Math"/>
+                    <w:i/>
+                  </w:rPr>
+                </m:ctrlPr>
+              </m:limLowPr>
+              <m:e>
+                <m:r>
+                  <m:rPr>
+                    <m:sty m:val="p"/>
+                  </m:rPr>
+                  <w:rPr>
+                    <w:rFonts w:ascii="Cambria Math" w:hAnsi="Cambria Math"/>
+                  </w:rPr>
+                  <m:t>max</m:t>
+                </m:r>
+              </m:e>
+              <m:lim/>
+            </m:limLow>
+          </m:fName>
+          <m:e>
+            <m:sSub>
+              <m:sSubPr>
+                <m:ctrlPr>
+                  <w:rPr>
+                    <w:rFonts w:ascii="Cambria Math" w:hAnsi="Cambria Math"/>
+                    <w:i/>
+                  </w:rPr>
+                </m:ctrlPr>
+              </m:sSubPr>
+              <m:e>
+                <m:r>
+                  <w:rPr>
+                    <w:rFonts w:ascii="Cambria Math" w:hAnsi="Cambria Math"/>
+                  </w:rPr>
+                  <m:t>P</m:t>
+                </m:r>
+              </m:e>
+              <m:sub>
+                <m:r>
+                  <w:rPr>
+                    <w:rFonts w:ascii="Cambria Math" w:hAnsi="Cambria Math"/>
+                  </w:rPr>
+                  <m:t>i</m:t>
+                </m:r>
+              </m:sub>
+            </m:sSub>
+            <m:r>
+              <w:rPr>
+                <w:rFonts w:ascii="Cambria Math" w:hAnsi="Cambria Math"/>
+              </w:rPr>
+              <m:t>=</m:t>
+            </m:r>
+            <m:sSub>
+              <m:sSubPr>
+                <m:ctrlPr>
+                  <w:rPr>
+                    <w:rFonts w:ascii="Cambria Math" w:hAnsi="Cambria Math"/>
+                    <w:i/>
+                  </w:rPr>
+                </m:ctrlPr>
+              </m:sSubPr>
+              <m:e>
+                <m:r>
+                  <w:rPr>
+                    <w:rFonts w:ascii="Cambria Math" w:hAnsi="Cambria Math"/>
+                  </w:rPr>
+                  <m:t>k</m:t>
+                </m:r>
+              </m:e>
+              <m:sub>
+                <m:r>
+                  <w:rPr>
+                    <w:rFonts w:ascii="Cambria Math" w:hAnsi="Cambria Math"/>
+                  </w:rPr>
+                  <m:t>i</m:t>
+                </m:r>
+              </m:sub>
+            </m:sSub>
+            <m:r>
+              <w:rPr>
+                <w:rFonts w:ascii="Cambria Math" w:hAnsi="Cambria Math"/>
+              </w:rPr>
+              <m:t>T</m:t>
+            </m:r>
+          </m:e>
+        </m:func>
+      </m:oMath>
+      <w:r>
+        <w:t xml:space="preserve"> and</w:t>
+      </w:r>
+      <w:r>
+        <w:t xml:space="preserve"> </w:t>
+      </w:r>
+      <m:oMath>
+        <m:func>
+          <m:funcPr>
+            <m:ctrlPr>
+              <w:rPr>
+                <w:rFonts w:ascii="Cambria Math" w:hAnsi="Cambria Math"/>
+                <w:i/>
+              </w:rPr>
+            </m:ctrlPr>
+          </m:funcPr>
+          <m:fName>
+            <m:limLow>
+              <m:limLowPr>
+                <m:ctrlPr>
+                  <w:rPr>
+                    <w:rFonts w:ascii="Cambria Math" w:hAnsi="Cambria Math"/>
+                    <w:i/>
+                  </w:rPr>
+                </m:ctrlPr>
+              </m:limLowPr>
+              <m:e>
+                <m:r>
+                  <m:rPr>
+                    <m:sty m:val="p"/>
+                  </m:rPr>
+                  <w:rPr>
+                    <w:rFonts w:ascii="Cambria Math" w:hAnsi="Cambria Math"/>
+                  </w:rPr>
+                  <m:t>min</m:t>
+                </m:r>
+              </m:e>
+              <m:lim/>
+            </m:limLow>
+          </m:fName>
+          <m:e>
+            <m:sSub>
+              <m:sSubPr>
+                <m:ctrlPr>
+                  <w:rPr>
+                    <w:rFonts w:ascii="Cambria Math" w:hAnsi="Cambria Math"/>
+                    <w:i/>
+                  </w:rPr>
+                </m:ctrlPr>
+              </m:sSubPr>
+              <m:e>
+                <m:r>
+                  <w:rPr>
+                    <w:rFonts w:ascii="Cambria Math" w:hAnsi="Cambria Math"/>
+                  </w:rPr>
+                  <m:t>P</m:t>
+                </m:r>
+              </m:e>
+              <m:sub>
+                <m:r>
+                  <w:rPr>
+                    <w:rFonts w:ascii="Cambria Math" w:hAnsi="Cambria Math"/>
+                  </w:rPr>
+                  <m:t>i</m:t>
+                </m:r>
+              </m:sub>
+            </m:sSub>
+          </m:e>
+        </m:func>
+        <m:r>
+          <w:rPr>
+            <w:rFonts w:ascii="Cambria Math" w:hAnsi="Cambria Math"/>
+          </w:rPr>
+          <m:t>=</m:t>
+        </m:r>
+        <m:sSub>
+          <m:sSubPr>
+            <m:ctrlPr>
+              <w:rPr>
+                <w:rFonts w:ascii="Cambria Math" w:hAnsi="Cambria Math"/>
+                <w:i/>
+              </w:rPr>
+            </m:ctrlPr>
+          </m:sSubPr>
+          <m:e>
+            <m:r>
+              <w:rPr>
+                <w:rFonts w:ascii="Cambria Math" w:hAnsi="Cambria Math"/>
+              </w:rPr>
+              <m:t>k</m:t>
+            </m:r>
+          </m:e>
+          <m:sub>
+            <m:r>
+              <w:rPr>
+                <w:rFonts w:ascii="Cambria Math" w:hAnsi="Cambria Math"/>
+              </w:rPr>
+              <m:t>i</m:t>
+            </m:r>
+          </m:sub>
+        </m:sSub>
+        <m:r>
+          <w:rPr>
+            <w:rFonts w:ascii="Cambria Math" w:hAnsi="Cambria Math"/>
+          </w:rPr>
+          <m:t>S</m:t>
+        </m:r>
+      </m:oMath>
+      <w:r>
+        <w:t>…</w:t>
+      </w:r>
+      <w:r>
+        <w:t xml:space="preserve"> </w:t>
+      </w:r>
+      <w:r>
+        <w:rPr>
+          <w:color w:val="FF0000"/>
+        </w:rPr>
+        <w:t>need to get a better understanding of how this equation works.</w:t>
+      </w:r>
+    </w:p>
+    <w:p>
+      <w:pPr>
+        <w:pStyle w:val="Body"/>
+      </w:pPr>
+      <w:r>
+        <w:t>Initially, an equal number of cooperators and defectors are randomly allocated to the nodes of the graph.</w:t>
+      </w:r>
+      <w:r>
+        <w:t xml:space="preserve">  After executing 10,000 generations</w:t>
+      </w:r>
+      <w:r>
+        <w:t xml:space="preserve"> to reach a stationary </w:t>
+      </w:r>
+      <w:r>
+        <w:t>regime</w:t>
+      </w:r>
+      <w:r>
+        <w:t xml:space="preserve">, the final 1000 generations are used to </w:t>
+      </w:r>
+      <w:r>
+        <w:t>compute</w:t>
+      </w:r>
+      <w:r>
+        <w:t xml:space="preserve"> the</w:t>
+      </w:r>
+      <w:r>
+        <w:t xml:space="preserve"> </w:t>
+      </w:r>
+      <w:r>
+        <w:t>equilibrium</w:t>
+      </w:r>
+      <w:r>
+        <w:t xml:space="preserve"> frequency of cooperators in the population</w:t>
+      </w:r>
+      <w:r>
+        <w:rPr>
+          <w:rStyle w:val="FootnoteReference"/>
+        </w:rPr>
+        <w:footnoteReference w:id="4"/>
+      </w:r>
+      <w:r>
+        <w:t>.</w:t>
+      </w:r>
     </w:p>
     <w:p>
       <w:pPr>
@@ -1290,7 +2578,11 @@
         <w:t xml:space="preserve">The authors investigate the evolution of cooperation on a special class of graphs that exhibit small-world effects while still being homogeneous.  </w:t>
       </w:r>
       <w:r>
-        <w:t>This allows the impact of the small-world effect to be investigated independently of the effect of heterogeneity.  Small-world networks are measured by two parameters: the average distance L between two nodes in the graph and the clustering coefficient C that measures the degree to which nodes cluster together.</w:t>
+        <w:t xml:space="preserve">This allows the impact of the small-world effect to be investigated independently of the effect of heterogeneity.  Small-world </w:t>
+      </w:r>
+      <w:r>
+        <w:lastRenderedPageBreak/>
+        <w:t>networks are measured by two parameters: the average distance L between two nodes in the graph and the clustering coefficient C that measures the degree to which nodes cluster together.</w:t>
       </w:r>
     </w:p>
     <w:p>
@@ -1344,11 +2636,7 @@
       </w:r>
       <w:proofErr w:type="spellEnd"/>
       <w:r>
-        <w:t xml:space="preserve"> topology indicating that in this region small-</w:t>
-      </w:r>
-      <w:r>
-        <w:lastRenderedPageBreak/>
-        <w:t xml:space="preserve">world effects may be significant.  However, in this region, cooperators still perform better on </w:t>
+        <w:t xml:space="preserve"> topology indicating that in this region small-world effects may be significant.  However, in this region, cooperators still perform better on </w:t>
       </w:r>
       <w:proofErr w:type="spellStart"/>
       <w:r>
@@ -1388,6 +2676,903 @@
         <w:pStyle w:val="Body"/>
       </w:pPr>
       <w:r>
+        <w:t xml:space="preserve">(Santos, Pacheco, </w:t>
+      </w:r>
+      <w:proofErr w:type="spellStart"/>
+      <w:r>
+        <w:t>Lenaerts</w:t>
+      </w:r>
+      <w:proofErr w:type="spellEnd"/>
+      <w:r>
+        <w:t xml:space="preserve"> 2006 Evolutionary dynamics of social dilemmas in structured…)</w:t>
+      </w:r>
+    </w:p>
+    <w:p>
+      <w:pPr>
+        <w:pStyle w:val="Body"/>
+      </w:pPr>
+      <w:r>
+        <w:t>Similar to the studies reviewed above, t</w:t>
+      </w:r>
+      <w:r>
+        <w:t xml:space="preserve">he authors </w:t>
+      </w:r>
+      <w:r>
+        <w:t xml:space="preserve">consider the scenario in which agents occupy the nodes of a graph.  The authors consider a slightly different payout structure: R = 1, P = 0, </w:t>
+      </w:r>
+      <m:oMath>
+        <m:r>
+          <w:rPr>
+            <w:rFonts w:ascii="Cambria Math" w:hAnsi="Cambria Math"/>
+          </w:rPr>
+          <m:t>0≤T≤2</m:t>
+        </m:r>
+      </m:oMath>
+      <w:r>
+        <w:t xml:space="preserve"> and </w:t>
+      </w:r>
+      <m:oMath>
+        <m:r>
+          <w:rPr>
+            <w:rFonts w:ascii="Cambria Math" w:hAnsi="Cambria Math"/>
+          </w:rPr>
+          <m:t>-1≤S≤1</m:t>
+        </m:r>
+      </m:oMath>
+      <w:r>
+        <w:t xml:space="preserve">.  The evolutionary dynamics works in a similar fashion except that, due to the modified payout structure, the formula used to determine the probability that an agent’s </w:t>
+      </w:r>
+      <w:proofErr w:type="spellStart"/>
+      <w:r>
+        <w:t>trategy</w:t>
+      </w:r>
+      <w:proofErr w:type="spellEnd"/>
+      <w:r>
+        <w:t xml:space="preserve"> is replaced is given by the following:</w:t>
+      </w:r>
+    </w:p>
+    <w:p>
+      <w:pPr>
+        <w:pStyle w:val="Body"/>
+      </w:pPr>
+      <m:oMathPara>
+        <m:oMath>
+          <m:r>
+            <w:rPr>
+              <w:rFonts w:ascii="Cambria Math" w:hAnsi="Cambria Math"/>
+            </w:rPr>
+            <m:t>p=</m:t>
+          </m:r>
+          <m:f>
+            <m:fPr>
+              <m:ctrlPr>
+                <w:rPr>
+                  <w:rFonts w:ascii="Cambria Math" w:hAnsi="Cambria Math"/>
+                  <w:i/>
+                </w:rPr>
+              </m:ctrlPr>
+            </m:fPr>
+            <m:num>
+              <m:d>
+                <m:dPr>
+                  <m:ctrlPr>
+                    <w:rPr>
+                      <w:rFonts w:ascii="Cambria Math" w:hAnsi="Cambria Math"/>
+                      <w:i/>
+                    </w:rPr>
+                  </m:ctrlPr>
+                </m:dPr>
+                <m:e>
+                  <m:sSub>
+                    <m:sSubPr>
+                      <m:ctrlPr>
+                        <w:rPr>
+                          <w:rFonts w:ascii="Cambria Math" w:hAnsi="Cambria Math"/>
+                          <w:i/>
+                        </w:rPr>
+                      </m:ctrlPr>
+                    </m:sSubPr>
+                    <m:e>
+                      <m:r>
+                        <w:rPr>
+                          <w:rFonts w:ascii="Cambria Math" w:hAnsi="Cambria Math"/>
+                        </w:rPr>
+                        <m:t>P</m:t>
+                      </m:r>
+                    </m:e>
+                    <m:sub>
+                      <m:r>
+                        <w:rPr>
+                          <w:rFonts w:ascii="Cambria Math" w:hAnsi="Cambria Math"/>
+                        </w:rPr>
+                        <m:t>y</m:t>
+                      </m:r>
+                    </m:sub>
+                  </m:sSub>
+                  <m:r>
+                    <w:rPr>
+                      <w:rFonts w:ascii="Cambria Math" w:hAnsi="Cambria Math"/>
+                    </w:rPr>
+                    <m:t>-</m:t>
+                  </m:r>
+                  <m:sSub>
+                    <m:sSubPr>
+                      <m:ctrlPr>
+                        <w:rPr>
+                          <w:rFonts w:ascii="Cambria Math" w:hAnsi="Cambria Math"/>
+                          <w:i/>
+                        </w:rPr>
+                      </m:ctrlPr>
+                    </m:sSubPr>
+                    <m:e>
+                      <m:r>
+                        <w:rPr>
+                          <w:rFonts w:ascii="Cambria Math" w:hAnsi="Cambria Math"/>
+                        </w:rPr>
+                        <m:t>P</m:t>
+                      </m:r>
+                    </m:e>
+                    <m:sub>
+                      <m:r>
+                        <w:rPr>
+                          <w:rFonts w:ascii="Cambria Math" w:hAnsi="Cambria Math"/>
+                        </w:rPr>
+                        <m:t>x</m:t>
+                      </m:r>
+                    </m:sub>
+                  </m:sSub>
+                </m:e>
+              </m:d>
+            </m:num>
+            <m:den>
+              <m:d>
+                <m:dPr>
+                  <m:ctrlPr>
+                    <w:rPr>
+                      <w:rFonts w:ascii="Cambria Math" w:hAnsi="Cambria Math"/>
+                      <w:i/>
+                    </w:rPr>
+                  </m:ctrlPr>
+                </m:dPr>
+                <m:e>
+                  <m:func>
+                    <m:funcPr>
+                      <m:ctrlPr>
+                        <w:rPr>
+                          <w:rFonts w:ascii="Cambria Math" w:hAnsi="Cambria Math"/>
+                          <w:i/>
+                        </w:rPr>
+                      </m:ctrlPr>
+                    </m:funcPr>
+                    <m:fName>
+                      <m:limLow>
+                        <m:limLowPr>
+                          <m:ctrlPr>
+                            <w:rPr>
+                              <w:rFonts w:ascii="Cambria Math" w:hAnsi="Cambria Math"/>
+                              <w:i/>
+                            </w:rPr>
+                          </m:ctrlPr>
+                        </m:limLowPr>
+                        <m:e>
+                          <m:r>
+                            <m:rPr>
+                              <m:sty m:val="p"/>
+                            </m:rPr>
+                            <w:rPr>
+                              <w:rFonts w:ascii="Cambria Math" w:hAnsi="Cambria Math"/>
+                            </w:rPr>
+                            <m:t>max</m:t>
+                          </m:r>
+                        </m:e>
+                        <m:lim>
+                          <m:r>
+                            <w:rPr>
+                              <w:rFonts w:ascii="Cambria Math" w:hAnsi="Cambria Math"/>
+                            </w:rPr>
+                            <m:t>i∈</m:t>
+                          </m:r>
+                          <m:d>
+                            <m:dPr>
+                              <m:begChr m:val="{"/>
+                              <m:endChr m:val="}"/>
+                              <m:ctrlPr>
+                                <w:rPr>
+                                  <w:rFonts w:ascii="Cambria Math" w:hAnsi="Cambria Math"/>
+                                  <w:i/>
+                                </w:rPr>
+                              </m:ctrlPr>
+                            </m:dPr>
+                            <m:e>
+                              <m:r>
+                                <w:rPr>
+                                  <w:rFonts w:ascii="Cambria Math" w:hAnsi="Cambria Math"/>
+                                </w:rPr>
+                                <m:t>x,y</m:t>
+                              </m:r>
+                            </m:e>
+                          </m:d>
+                        </m:lim>
+                      </m:limLow>
+                    </m:fName>
+                    <m:e>
+                      <m:sSub>
+                        <m:sSubPr>
+                          <m:ctrlPr>
+                            <w:rPr>
+                              <w:rFonts w:ascii="Cambria Math" w:hAnsi="Cambria Math"/>
+                              <w:i/>
+                            </w:rPr>
+                          </m:ctrlPr>
+                        </m:sSubPr>
+                        <m:e>
+                          <m:r>
+                            <w:rPr>
+                              <w:rFonts w:ascii="Cambria Math" w:hAnsi="Cambria Math"/>
+                            </w:rPr>
+                            <m:t>k</m:t>
+                          </m:r>
+                        </m:e>
+                        <m:sub>
+                          <m:r>
+                            <w:rPr>
+                              <w:rFonts w:ascii="Cambria Math" w:hAnsi="Cambria Math"/>
+                            </w:rPr>
+                            <m:t>i</m:t>
+                          </m:r>
+                        </m:sub>
+                      </m:sSub>
+                    </m:e>
+                  </m:func>
+                </m:e>
+              </m:d>
+              <m:d>
+                <m:dPr>
+                  <m:ctrlPr>
+                    <w:rPr>
+                      <w:rFonts w:ascii="Cambria Math" w:hAnsi="Cambria Math"/>
+                      <w:i/>
+                    </w:rPr>
+                  </m:ctrlPr>
+                </m:dPr>
+                <m:e>
+                  <m:func>
+                    <m:funcPr>
+                      <m:ctrlPr>
+                        <w:rPr>
+                          <w:rFonts w:ascii="Cambria Math" w:hAnsi="Cambria Math"/>
+                          <w:i/>
+                        </w:rPr>
+                      </m:ctrlPr>
+                    </m:funcPr>
+                    <m:fName>
+                      <m:limLow>
+                        <m:limLowPr>
+                          <m:ctrlPr>
+                            <w:rPr>
+                              <w:rFonts w:ascii="Cambria Math" w:hAnsi="Cambria Math"/>
+                              <w:i/>
+                            </w:rPr>
+                          </m:ctrlPr>
+                        </m:limLowPr>
+                        <m:e>
+                          <m:r>
+                            <m:rPr>
+                              <m:sty m:val="p"/>
+                            </m:rPr>
+                            <w:rPr>
+                              <w:rFonts w:ascii="Cambria Math" w:hAnsi="Cambria Math"/>
+                            </w:rPr>
+                            <m:t>max</m:t>
+                          </m:r>
+                        </m:e>
+                        <m:lim/>
+                      </m:limLow>
+                    </m:fName>
+                    <m:e>
+                      <m:d>
+                        <m:dPr>
+                          <m:ctrlPr>
+                            <w:rPr>
+                              <w:rFonts w:ascii="Cambria Math" w:hAnsi="Cambria Math"/>
+                              <w:i/>
+                            </w:rPr>
+                          </m:ctrlPr>
+                        </m:dPr>
+                        <m:e>
+                          <m:r>
+                            <w:rPr>
+                              <w:rFonts w:ascii="Cambria Math" w:hAnsi="Cambria Math"/>
+                            </w:rPr>
+                            <m:t>T,1</m:t>
+                          </m:r>
+                        </m:e>
+                      </m:d>
+                    </m:e>
+                  </m:func>
+                  <m:r>
+                    <w:rPr>
+                      <w:rFonts w:ascii="Cambria Math" w:hAnsi="Cambria Math"/>
+                    </w:rPr>
+                    <m:t>-</m:t>
+                  </m:r>
+                  <m:func>
+                    <m:funcPr>
+                      <m:ctrlPr>
+                        <w:rPr>
+                          <w:rFonts w:ascii="Cambria Math" w:hAnsi="Cambria Math"/>
+                          <w:i/>
+                        </w:rPr>
+                      </m:ctrlPr>
+                    </m:funcPr>
+                    <m:fName>
+                      <m:limLow>
+                        <m:limLowPr>
+                          <m:ctrlPr>
+                            <w:rPr>
+                              <w:rFonts w:ascii="Cambria Math" w:hAnsi="Cambria Math"/>
+                              <w:i/>
+                            </w:rPr>
+                          </m:ctrlPr>
+                        </m:limLowPr>
+                        <m:e>
+                          <m:r>
+                            <m:rPr>
+                              <m:sty m:val="p"/>
+                            </m:rPr>
+                            <w:rPr>
+                              <w:rFonts w:ascii="Cambria Math" w:hAnsi="Cambria Math"/>
+                            </w:rPr>
+                            <m:t>min</m:t>
+                          </m:r>
+                        </m:e>
+                        <m:lim/>
+                      </m:limLow>
+                    </m:fName>
+                    <m:e>
+                      <m:d>
+                        <m:dPr>
+                          <m:ctrlPr>
+                            <w:rPr>
+                              <w:rFonts w:ascii="Cambria Math" w:hAnsi="Cambria Math"/>
+                              <w:i/>
+                            </w:rPr>
+                          </m:ctrlPr>
+                        </m:dPr>
+                        <m:e>
+                          <m:r>
+                            <w:rPr>
+                              <w:rFonts w:ascii="Cambria Math" w:hAnsi="Cambria Math"/>
+                            </w:rPr>
+                            <m:t>S,0</m:t>
+                          </m:r>
+                        </m:e>
+                      </m:d>
+                    </m:e>
+                  </m:func>
+                </m:e>
+              </m:d>
+            </m:den>
+          </m:f>
+        </m:oMath>
+      </m:oMathPara>
+    </w:p>
+    <w:p>
+      <w:pPr>
+        <w:pStyle w:val="Body"/>
+      </w:pPr>
+      <w:r>
+        <w:t>The authors consider several different network topologies:</w:t>
+      </w:r>
+    </w:p>
+    <w:p>
+      <w:pPr>
+        <w:pStyle w:val="Body"/>
+        <w:numPr>
+          <w:ilvl w:val="0"/>
+          <w:numId w:val="26"/>
+        </w:numPr>
+      </w:pPr>
+      <w:r>
+        <w:t xml:space="preserve">Well-mixed populations: This corresponds to the case when the graph is fully connected resulting in a homogeneous network with average connectivity </w:t>
+      </w:r>
+      <m:oMath>
+        <m:r>
+          <w:rPr>
+            <w:rFonts w:ascii="Cambria Math" w:hAnsi="Cambria Math"/>
+          </w:rPr>
+          <m:t>z=</m:t>
+        </m:r>
+        <m:d>
+          <m:dPr>
+            <m:ctrlPr>
+              <w:rPr>
+                <w:rFonts w:ascii="Cambria Math" w:hAnsi="Cambria Math"/>
+                <w:i/>
+              </w:rPr>
+            </m:ctrlPr>
+          </m:dPr>
+          <m:e>
+            <m:r>
+              <w:rPr>
+                <w:rFonts w:ascii="Cambria Math" w:hAnsi="Cambria Math"/>
+              </w:rPr>
+              <m:t>n-1</m:t>
+            </m:r>
+          </m:e>
+        </m:d>
+      </m:oMath>
+      <w:r>
+        <w:t>.</w:t>
+      </w:r>
+      <w:r>
+        <w:t xml:space="preserve">  For each node </w:t>
+      </w:r>
+      <w:proofErr w:type="spellStart"/>
+      <w:r>
+        <w:rPr>
+          <w:i/>
+        </w:rPr>
+        <w:t>i</w:t>
+      </w:r>
+      <w:proofErr w:type="spellEnd"/>
+      <w:r>
+        <w:t xml:space="preserve"> in the network, </w:t>
+      </w:r>
+      <m:oMath>
+        <m:sSub>
+          <m:sSubPr>
+            <m:ctrlPr>
+              <w:rPr>
+                <w:rFonts w:ascii="Cambria Math" w:hAnsi="Cambria Math"/>
+                <w:i/>
+              </w:rPr>
+            </m:ctrlPr>
+          </m:sSubPr>
+          <m:e>
+            <m:r>
+              <w:rPr>
+                <w:rFonts w:ascii="Cambria Math" w:hAnsi="Cambria Math"/>
+              </w:rPr>
+              <m:t>k</m:t>
+            </m:r>
+          </m:e>
+          <m:sub>
+            <m:r>
+              <w:rPr>
+                <w:rFonts w:ascii="Cambria Math" w:hAnsi="Cambria Math"/>
+              </w:rPr>
+              <m:t>i</m:t>
+            </m:r>
+          </m:sub>
+        </m:sSub>
+        <m:r>
+          <w:rPr>
+            <w:rFonts w:ascii="Cambria Math" w:hAnsi="Cambria Math"/>
+          </w:rPr>
+          <m:t>=z</m:t>
+        </m:r>
+      </m:oMath>
+      <w:r>
+        <w:t>.</w:t>
+      </w:r>
+      <w:r>
+        <w:t xml:space="preserve">  The authors reconfirm that cooperators are unable to compete with defectors w</w:t>
+      </w:r>
+      <w:r>
+        <w:t>h</w:t>
+      </w:r>
+      <w:r>
+        <w:t>en playing the Prisoner’s Dilemma in a well-mixed population.</w:t>
+      </w:r>
+    </w:p>
+    <w:p>
+      <w:pPr>
+        <w:pStyle w:val="Body"/>
+        <w:numPr>
+          <w:ilvl w:val="0"/>
+          <w:numId w:val="26"/>
+        </w:numPr>
+      </w:pPr>
+      <w:r>
+        <w:t>Homogeneous structured population</w:t>
+      </w:r>
+      <w:r>
+        <w:t>s: In this case, the network is a regular graph</w:t>
+      </w:r>
+      <w:r>
+        <w:t xml:space="preserve"> with an average </w:t>
+      </w:r>
+      <w:r>
+        <w:t xml:space="preserve">connectivity </w:t>
+      </w:r>
+      <m:oMath>
+        <m:r>
+          <w:rPr>
+            <w:rFonts w:ascii="Cambria Math" w:hAnsi="Cambria Math"/>
+          </w:rPr>
+          <m:t>z</m:t>
+        </m:r>
+        <m:r>
+          <w:rPr>
+            <w:rFonts w:ascii="Cambria Math" w:hAnsi="Cambria Math"/>
+          </w:rPr>
+          <m:t>&lt;</m:t>
+        </m:r>
+        <m:d>
+          <m:dPr>
+            <m:ctrlPr>
+              <w:rPr>
+                <w:rFonts w:ascii="Cambria Math" w:hAnsi="Cambria Math"/>
+                <w:i/>
+              </w:rPr>
+            </m:ctrlPr>
+          </m:dPr>
+          <m:e>
+            <m:r>
+              <w:rPr>
+                <w:rFonts w:ascii="Cambria Math" w:hAnsi="Cambria Math"/>
+              </w:rPr>
+              <m:t>n-1</m:t>
+            </m:r>
+          </m:e>
+        </m:d>
+      </m:oMath>
+      <w:r>
+        <w:t xml:space="preserve">.  The authors find that cooperators can outperform </w:t>
+      </w:r>
+      <w:r>
+        <w:t xml:space="preserve">defectors in the Prisoner’s Dilemma </w:t>
+      </w:r>
+      <w:r>
+        <w:t xml:space="preserve">when T is slightly larger than R </w:t>
+      </w:r>
+      <w:r>
+        <w:t>and S is only slightly less than</w:t>
+      </w:r>
+      <w:r>
+        <w:t xml:space="preserve"> P.</w:t>
+      </w:r>
+      <w:r>
+        <w:t xml:space="preserve">  This small window of opportunity exists because the </w:t>
+      </w:r>
+      <w:r>
+        <w:t xml:space="preserve">correlated </w:t>
+      </w:r>
+      <w:r>
+        <w:t xml:space="preserve">spatial structure allows cooperators to form small clusters that resist invasion by defectors. </w:t>
+      </w:r>
+    </w:p>
+    <w:p>
+      <w:pPr>
+        <w:pStyle w:val="Body"/>
+        <w:numPr>
+          <w:ilvl w:val="0"/>
+          <w:numId w:val="26"/>
+        </w:numPr>
+      </w:pPr>
+      <w:r>
+        <w:t xml:space="preserve">Homogeneous unstructured populations: In this case, the network is a random graph where the degree </w:t>
+      </w:r>
+      <w:proofErr w:type="spellStart"/>
+      <w:r>
+        <w:rPr>
+          <w:i/>
+        </w:rPr>
+        <w:t>k</w:t>
+      </w:r>
+      <w:r>
+        <w:rPr>
+          <w:i/>
+          <w:vertAlign w:val="subscript"/>
+        </w:rPr>
+        <w:t>i</w:t>
+      </w:r>
+      <w:proofErr w:type="spellEnd"/>
+      <w:r>
+        <w:t xml:space="preserve"> of each node is equal to the average connectivity </w:t>
+      </w:r>
+      <m:oMath>
+        <m:r>
+          <w:rPr>
+            <w:rFonts w:ascii="Cambria Math" w:hAnsi="Cambria Math"/>
+          </w:rPr>
+          <m:t>z≤</m:t>
+        </m:r>
+        <m:d>
+          <m:dPr>
+            <m:ctrlPr>
+              <w:rPr>
+                <w:rFonts w:ascii="Cambria Math" w:hAnsi="Cambria Math"/>
+                <w:i/>
+              </w:rPr>
+            </m:ctrlPr>
+          </m:dPr>
+          <m:e>
+            <m:r>
+              <w:rPr>
+                <w:rFonts w:ascii="Cambria Math" w:hAnsi="Cambria Math"/>
+              </w:rPr>
+              <m:t>n-1</m:t>
+            </m:r>
+          </m:e>
+        </m:d>
+      </m:oMath>
+      <w:r>
+        <w:t xml:space="preserve"> of the graph.</w:t>
+      </w:r>
+      <w:r>
+        <w:t xml:space="preserve">  </w:t>
+      </w:r>
+      <w:r>
+        <w:t xml:space="preserve">The authors find that </w:t>
+      </w:r>
+      <w:r>
+        <w:t>the ability of cooperators to outperform defectors is reduced in this case.  The reduction occurs because the uncorrelated social structure no longer allows cooperators to form tight clusters that resist invasion by defectors.</w:t>
+      </w:r>
+      <w:r>
+        <w:t xml:space="preserve">  However, there is still a small window where cooperators can coexist with defectors showing that the reduction in connectedness provides some benefits to cooperation compared to the well-mixed </w:t>
+      </w:r>
+      <w:proofErr w:type="gramStart"/>
+      <w:r>
+        <w:t>fully-connected</w:t>
+      </w:r>
+      <w:proofErr w:type="gramEnd"/>
+      <w:r>
+        <w:t xml:space="preserve"> case.</w:t>
+      </w:r>
+    </w:p>
+    <w:p>
+      <w:pPr>
+        <w:pStyle w:val="Body"/>
+        <w:numPr>
+          <w:ilvl w:val="0"/>
+          <w:numId w:val="26"/>
+        </w:numPr>
+      </w:pPr>
+      <w:r>
+        <w:lastRenderedPageBreak/>
+        <w:t xml:space="preserve">Heterogeneous structured populations: In this case, the network is a non-regular graph where the degree </w:t>
+      </w:r>
+      <w:proofErr w:type="spellStart"/>
+      <w:r>
+        <w:rPr>
+          <w:i/>
+        </w:rPr>
+        <w:t>k</w:t>
+      </w:r>
+      <w:r>
+        <w:rPr>
+          <w:i/>
+          <w:vertAlign w:val="subscript"/>
+        </w:rPr>
+        <w:t>i</w:t>
+      </w:r>
+      <w:proofErr w:type="spellEnd"/>
+      <w:r>
+        <w:t xml:space="preserve"> of each node is not necessarily equal to the average connectivity </w:t>
+      </w:r>
+      <w:r>
+        <w:rPr>
+          <w:i/>
+        </w:rPr>
+        <w:t>z</w:t>
+      </w:r>
+      <w:r>
+        <w:t xml:space="preserve"> of the graph.</w:t>
+      </w:r>
+      <w:r>
+        <w:t xml:space="preserve">  </w:t>
+      </w:r>
+      <w:r>
+        <w:t>Th</w:t>
+      </w:r>
+      <w:r>
+        <w:t>e</w:t>
+      </w:r>
+      <w:r>
+        <w:t xml:space="preserve"> authors consider two types of</w:t>
+      </w:r>
+      <w:r>
+        <w:t xml:space="preserve"> heterogeneous networks </w:t>
+      </w:r>
+      <w:r>
+        <w:t>that fall into the class of small-world networks (</w:t>
+      </w:r>
+      <w:proofErr w:type="spellStart"/>
+      <w:r>
+        <w:t>Amaral</w:t>
+      </w:r>
+      <w:proofErr w:type="spellEnd"/>
+      <w:r>
+        <w:t xml:space="preserve"> 2000)</w:t>
+      </w:r>
+      <w:r>
+        <w:t>:</w:t>
+      </w:r>
+    </w:p>
+    <w:p>
+      <w:pPr>
+        <w:pStyle w:val="Body"/>
+        <w:numPr>
+          <w:ilvl w:val="1"/>
+          <w:numId w:val="26"/>
+        </w:numPr>
+      </w:pPr>
+      <w:r>
+        <w:t>Single-scale network: a graph with moderate heterogeneity where the degree of most nodes does not deviate significantly from the graph’s average connectivity</w:t>
+      </w:r>
+      <w:r>
+        <w:t>.  The authors find that cooperators can outperform defectors in the Prisoner’s Dilemma when T is slightly larger than R and S is only slightly less than P.  This window is slightly larger that the window provided by the homogeneous structured case.</w:t>
+      </w:r>
+      <w:r>
+        <w:t xml:space="preserve">  The single scale network has characteristics similar to the random graph in the homogeneous unstructured case that prevents compact clusters of cooperators from forming.  However, the heterogeneity of the network offsets this effect and leads to an overall improvement in the conditions for cooperation.</w:t>
+      </w:r>
+    </w:p>
+    <w:p>
+      <w:pPr>
+        <w:pStyle w:val="Body"/>
+        <w:numPr>
+          <w:ilvl w:val="1"/>
+          <w:numId w:val="26"/>
+        </w:numPr>
+      </w:pPr>
+      <w:r>
+        <w:t>Scale-free network</w:t>
+      </w:r>
+      <w:r>
+        <w:rPr>
+          <w:rStyle w:val="FootnoteReference"/>
+        </w:rPr>
+        <w:footnoteReference w:id="5"/>
+      </w:r>
+      <w:r>
+        <w:t>: a graph with strong heterogeneity whose degree distribution follows a power-law.</w:t>
+      </w:r>
+      <w:r>
+        <w:t xml:space="preserve">  The authors consider two types of scale free networks:</w:t>
+      </w:r>
+    </w:p>
+    <w:p>
+      <w:pPr>
+        <w:pStyle w:val="Body"/>
+        <w:numPr>
+          <w:ilvl w:val="2"/>
+          <w:numId w:val="26"/>
+        </w:numPr>
+      </w:pPr>
+      <w:r>
+        <w:t>Random scale free network: In this scale-free network in which the connections between nodes remain random.</w:t>
+      </w:r>
+      <w:r>
+        <w:t xml:space="preserve">  The authors find that the introduction of scale-free characteristics into the network significantly improves the chances that cooperators can coexist with defectors in the Prisoner’s Dilemma game.</w:t>
+      </w:r>
+      <w:r>
+        <w:t xml:space="preserve">  Comparing this to the result obtained for single-scale networks shows that incr</w:t>
+      </w:r>
+      <w:r>
+        <w:t>e</w:t>
+      </w:r>
+      <w:r>
+        <w:t>asing heterogeneity appears to have a positive impact on cooperation.</w:t>
+      </w:r>
+      <w:r>
+        <w:t xml:space="preserve">  However, the randomness of the connections decreases the ability of cooperators to form tight clusters that resist invasion thus reducing the effectiveness of heterogeneity.</w:t>
+      </w:r>
+    </w:p>
+    <w:p>
+      <w:pPr>
+        <w:pStyle w:val="Body"/>
+        <w:numPr>
+          <w:ilvl w:val="2"/>
+          <w:numId w:val="26"/>
+        </w:numPr>
+      </w:pPr>
+      <w:proofErr w:type="spellStart"/>
+      <w:r>
+        <w:t>Barab</w:t>
+      </w:r>
+      <w:r>
+        <w:rPr>
+          <w:rFonts w:ascii="Cambria" w:hAnsi="Cambria"/>
+        </w:rPr>
+        <w:t>ási</w:t>
+      </w:r>
+      <w:proofErr w:type="spellEnd"/>
+      <w:r>
+        <w:rPr>
+          <w:rFonts w:ascii="Cambria" w:hAnsi="Cambria"/>
+        </w:rPr>
+        <w:t xml:space="preserve">-Albert model: This scale-free </w:t>
+      </w:r>
+      <w:r>
+        <w:rPr>
+          <w:rFonts w:ascii="Cambria" w:hAnsi="Cambria"/>
+        </w:rPr>
+        <w:t>network is grown using a process that involves</w:t>
+      </w:r>
+      <w:r>
+        <w:rPr>
+          <w:rFonts w:ascii="Cambria" w:hAnsi="Cambria"/>
+        </w:rPr>
+        <w:t xml:space="preserve"> preferential </w:t>
+      </w:r>
+      <w:r>
+        <w:rPr>
+          <w:rFonts w:ascii="Cambria" w:hAnsi="Cambria"/>
+        </w:rPr>
+        <w:t>attachment</w:t>
+      </w:r>
+      <w:r>
+        <w:rPr>
+          <w:rFonts w:ascii="Cambria" w:hAnsi="Cambria"/>
+        </w:rPr>
+        <w:t xml:space="preserve">.  The process introduces “age correlation” in which older vertices have higher degree and are </w:t>
+      </w:r>
+      <w:r>
+        <w:rPr>
+          <w:rFonts w:ascii="Cambria" w:hAnsi="Cambria"/>
+        </w:rPr>
+        <w:t>interconnected with each other.</w:t>
+      </w:r>
+      <w:r>
+        <w:rPr>
+          <w:rFonts w:ascii="Cambria" w:hAnsi="Cambria"/>
+        </w:rPr>
+        <w:t xml:space="preserve">  The authors find that the introduction of </w:t>
+      </w:r>
+      <w:r>
+        <w:rPr>
+          <w:rFonts w:ascii="Cambria" w:hAnsi="Cambria"/>
+        </w:rPr>
+        <w:t>age correlation has a significant positive impact on the ability of cooperators to dominate defectors.</w:t>
+      </w:r>
+      <w:r>
+        <w:rPr>
+          <w:rFonts w:ascii="Cambria" w:hAnsi="Cambria"/>
+        </w:rPr>
+        <w:t xml:space="preserve">  The </w:t>
+      </w:r>
+      <w:r>
+        <w:rPr>
+          <w:rFonts w:ascii="Cambria" w:hAnsi="Cambria"/>
+        </w:rPr>
+        <w:t>introduction of age correlation effectively eliminates</w:t>
+      </w:r>
+      <w:r>
+        <w:rPr>
+          <w:rFonts w:ascii="Cambria" w:hAnsi="Cambria"/>
+        </w:rPr>
+        <w:t xml:space="preserve"> the randomness that prevents clusters of cooperators from forming.</w:t>
+      </w:r>
+      <w:bookmarkStart w:id="0" w:name="_GoBack"/>
+      <w:bookmarkEnd w:id="0"/>
+    </w:p>
+    <w:p>
+      <w:pPr>
+        <w:pStyle w:val="Body"/>
+        <w:numPr>
+          <w:ilvl w:val="1"/>
+          <w:numId w:val="26"/>
+        </w:numPr>
+      </w:pPr>
+      <w:r>
+        <w:t>The authors consider graphs that acquire their scale-free characteristics due to fact that they are generated using a process that involves growth and preferential attachment.</w:t>
+      </w:r>
+    </w:p>
+    <w:p>
+      <w:pPr>
+        <w:pStyle w:val="Body"/>
+      </w:pPr>
+      <w:r>
+        <w:t xml:space="preserve">In the case of homogeneous structured populations, </w:t>
+      </w:r>
+    </w:p>
+    <w:p>
+      <w:pPr>
+        <w:pStyle w:val="Body"/>
+      </w:pPr>
+      <w:r>
         <w:t>(</w:t>
       </w:r>
       <w:r>
@@ -1395,11 +3580,20 @@
       </w:r>
       <w:proofErr w:type="spellStart"/>
       <w:r>
-        <w:t>Lenaerts</w:t>
+        <w:t>Lenaert</w:t>
       </w:r>
       <w:proofErr w:type="spellEnd"/>
       <w:r>
-        <w:t xml:space="preserve"> 2006)</w:t>
+        <w:t xml:space="preserve"> </w:t>
+      </w:r>
+      <w:r>
+        <w:t>2006</w:t>
+      </w:r>
+      <w:r>
+        <w:t xml:space="preserve"> Cooperation prevails when individuals adjust their social ties</w:t>
+      </w:r>
+      <w:r>
+        <w:t>)</w:t>
       </w:r>
     </w:p>
     <w:p>
@@ -1508,7 +3702,11 @@
         <w:t xml:space="preserve"> other nodes.  </w:t>
       </w:r>
       <w:r>
-        <w:t>The agents follow one of two fixed strategies: unconditional cooperators (C) or unconditional defectors (D).</w:t>
+        <w:t xml:space="preserve">The agents </w:t>
+      </w:r>
+      <w:r>
+        <w:lastRenderedPageBreak/>
+        <w:t>follow one of two fixed strategies: unconditional cooperators (C) or unconditional defectors (D).</w:t>
       </w:r>
       <w:r>
         <w:t xml:space="preserve">  A</w:t>
@@ -2096,7 +4294,7 @@
         <w:rPr>
           <w:rStyle w:val="FootnoteReference"/>
         </w:rPr>
-        <w:footnoteReference w:id="4"/>
+        <w:footnoteReference w:id="6"/>
       </w:r>
       <w:r>
         <w:t xml:space="preserve"> stipulates that two rational </w:t>
@@ -2194,7 +4392,6 @@
         </w:numPr>
       </w:pPr>
       <w:r>
-        <w:lastRenderedPageBreak/>
         <w:t>Estimate the probability of being recognized by their opponent in a future interaction</w:t>
       </w:r>
     </w:p>
@@ -2241,6 +4438,7 @@
         <w:pStyle w:val="Body"/>
       </w:pPr>
       <w:r>
+        <w:lastRenderedPageBreak/>
         <w:t>As an alternat</w:t>
       </w:r>
       <w:r>
@@ -3002,7 +5200,6 @@
             <w:rPr>
               <w:rFonts w:ascii="Cambria Math" w:hAnsi="Cambria Math"/>
             </w:rPr>
-            <w:lastRenderedPageBreak/>
             <m:t>R= -P</m:t>
           </m:r>
         </m:oMath>
@@ -3269,6 +5466,7 @@
               <w:rPr>
                 <w:b/>
               </w:rPr>
+              <w:lastRenderedPageBreak/>
               <w:t>Defect</w:t>
             </w:r>
             <w:r>
@@ -4458,7 +6656,6 @@
         <w:rPr>
           <w:noProof/>
         </w:rPr>
-        <w:lastRenderedPageBreak/>
         <w:drawing>
           <wp:inline distT="0" distB="0" distL="0" distR="0" wp14:anchorId="7EB4320A" wp14:editId="67AAB42E">
             <wp:extent cx="4590288" cy="2761488"/>
@@ -4510,6 +6707,7 @@
         <w:rPr>
           <w:noProof/>
         </w:rPr>
+        <w:lastRenderedPageBreak/>
         <w:drawing>
           <wp:inline distT="0" distB="0" distL="0" distR="0" wp14:anchorId="4EFC8FA3" wp14:editId="2984ADF6">
             <wp:extent cx="4590288" cy="2761488"/>
@@ -5221,7 +7419,6 @@
               <w:jc w:val="center"/>
             </w:pPr>
             <w:r>
-              <w:lastRenderedPageBreak/>
               <w:t>CD</w:t>
             </w:r>
           </w:p>
@@ -6216,7 +8413,11 @@
         <w:t xml:space="preserve">exists </w:t>
       </w:r>
       <w:r>
-        <w:t>such that if both agents’ probability to cooperate is above the threshold then the agents will be pushed into the cooperate equilibrium.  Below this threshold, the agents are pushed into the non-cooperative equilibrium.</w:t>
+        <w:t xml:space="preserve">such that if both agents’ probability to cooperate is above the threshold then the agents will be pushed into the </w:t>
+      </w:r>
+      <w:r>
+        <w:lastRenderedPageBreak/>
+        <w:t>cooperate equilibrium.  Below this threshold, the agents are pushed into the non-cooperative equilibrium.</w:t>
       </w:r>
     </w:p>
     <w:p>
@@ -6449,7 +8650,7 @@
         <w:rStyle w:val="PageNumber"/>
         <w:noProof/>
       </w:rPr>
-      <w:t>1</w:t>
+      <w:t>5</w:t>
     </w:r>
     <w:r>
       <w:rPr>
@@ -6501,10 +8702,7 @@
         <w:footnoteRef/>
       </w:r>
       <w:r>
-        <w:t xml:space="preserve"> </w:t>
-      </w:r>
-      <w:r>
-        <w:t>https://en.wikipedia.org/wiki/Watts_and_Strogatz_model</w:t>
+        <w:t xml:space="preserve"> Calculated as the average frequency over the last 1000 generations</w:t>
       </w:r>
     </w:p>
   </w:footnote>
@@ -6523,7 +8721,7 @@
         <w:t xml:space="preserve"> </w:t>
       </w:r>
       <w:r>
-        <w:t>https://en.wikipedia.org/wiki/Scale-free_network</w:t>
+        <w:t>https://en.wikipedia.org/wiki/Watts_and_Strogatz_model</w:t>
       </w:r>
     </w:p>
   </w:footnote>
@@ -6539,11 +8737,49 @@
         <w:footnoteRef/>
       </w:r>
       <w:r>
-        <w:t xml:space="preserve"> Calculated as the average frequency over the last 1000 generations</w:t>
+        <w:t xml:space="preserve"> </w:t>
+      </w:r>
+      <w:r>
+        <w:t>https://en.wikipedia.org/wiki/Scale-free_network</w:t>
       </w:r>
     </w:p>
   </w:footnote>
   <w:footnote w:id="4">
+    <w:p>
+      <w:pPr>
+        <w:pStyle w:val="FootnoteText"/>
+      </w:pPr>
+      <w:r>
+        <w:rPr>
+          <w:rStyle w:val="FootnoteReference"/>
+        </w:rPr>
+        <w:footnoteRef/>
+      </w:r>
+      <w:r>
+        <w:t xml:space="preserve"> Calculated as the average frequency over the last 1000 generations</w:t>
+      </w:r>
+    </w:p>
+  </w:footnote>
+  <w:footnote w:id="5">
+    <w:p>
+      <w:pPr>
+        <w:pStyle w:val="FootnoteText"/>
+      </w:pPr>
+      <w:r>
+        <w:rPr>
+          <w:rStyle w:val="FootnoteReference"/>
+        </w:rPr>
+        <w:footnoteRef/>
+      </w:r>
+      <w:r>
+        <w:t xml:space="preserve"> </w:t>
+      </w:r>
+      <w:r>
+        <w:t>https://en.wikipedia.org/wiki/Scale-free_network</w:t>
+      </w:r>
+    </w:p>
+  </w:footnote>
+  <w:footnote w:id="6">
     <w:p>
       <w:pPr>
         <w:pStyle w:val="FootnoteText"/>
@@ -7673,6 +9909,119 @@
     </w:lvl>
   </w:abstractNum>
   <w:abstractNum w:abstractNumId="10">
+    <w:nsid w:val="270E783E"/>
+    <w:multiLevelType w:val="hybridMultilevel"/>
+    <w:tmpl w:val="7C2ABC6E"/>
+    <w:lvl w:ilvl="0" w:tplc="04090001">
+      <w:start w:val="1"/>
+      <w:numFmt w:val="bullet"/>
+      <w:lvlText w:val=""/>
+      <w:lvlJc w:val="left"/>
+      <w:pPr>
+        <w:ind w:left="720" w:hanging="360"/>
+      </w:pPr>
+      <w:rPr>
+        <w:rFonts w:ascii="Symbol" w:hAnsi="Symbol" w:hint="default"/>
+      </w:rPr>
+    </w:lvl>
+    <w:lvl w:ilvl="1" w:tplc="04090003">
+      <w:start w:val="1"/>
+      <w:numFmt w:val="bullet"/>
+      <w:lvlText w:val="o"/>
+      <w:lvlJc w:val="left"/>
+      <w:pPr>
+        <w:ind w:left="1440" w:hanging="360"/>
+      </w:pPr>
+      <w:rPr>
+        <w:rFonts w:ascii="Courier New" w:hAnsi="Courier New" w:hint="default"/>
+      </w:rPr>
+    </w:lvl>
+    <w:lvl w:ilvl="2" w:tplc="04090005">
+      <w:start w:val="1"/>
+      <w:numFmt w:val="bullet"/>
+      <w:lvlText w:val=""/>
+      <w:lvlJc w:val="left"/>
+      <w:pPr>
+        <w:ind w:left="2160" w:hanging="360"/>
+      </w:pPr>
+      <w:rPr>
+        <w:rFonts w:ascii="Wingdings" w:hAnsi="Wingdings" w:hint="default"/>
+      </w:rPr>
+    </w:lvl>
+    <w:lvl w:ilvl="3" w:tplc="04090001" w:tentative="1">
+      <w:start w:val="1"/>
+      <w:numFmt w:val="bullet"/>
+      <w:lvlText w:val=""/>
+      <w:lvlJc w:val="left"/>
+      <w:pPr>
+        <w:ind w:left="2880" w:hanging="360"/>
+      </w:pPr>
+      <w:rPr>
+        <w:rFonts w:ascii="Symbol" w:hAnsi="Symbol" w:hint="default"/>
+      </w:rPr>
+    </w:lvl>
+    <w:lvl w:ilvl="4" w:tplc="04090003" w:tentative="1">
+      <w:start w:val="1"/>
+      <w:numFmt w:val="bullet"/>
+      <w:lvlText w:val="o"/>
+      <w:lvlJc w:val="left"/>
+      <w:pPr>
+        <w:ind w:left="3600" w:hanging="360"/>
+      </w:pPr>
+      <w:rPr>
+        <w:rFonts w:ascii="Courier New" w:hAnsi="Courier New" w:hint="default"/>
+      </w:rPr>
+    </w:lvl>
+    <w:lvl w:ilvl="5" w:tplc="04090005" w:tentative="1">
+      <w:start w:val="1"/>
+      <w:numFmt w:val="bullet"/>
+      <w:lvlText w:val=""/>
+      <w:lvlJc w:val="left"/>
+      <w:pPr>
+        <w:ind w:left="4320" w:hanging="360"/>
+      </w:pPr>
+      <w:rPr>
+        <w:rFonts w:ascii="Wingdings" w:hAnsi="Wingdings" w:hint="default"/>
+      </w:rPr>
+    </w:lvl>
+    <w:lvl w:ilvl="6" w:tplc="04090001" w:tentative="1">
+      <w:start w:val="1"/>
+      <w:numFmt w:val="bullet"/>
+      <w:lvlText w:val=""/>
+      <w:lvlJc w:val="left"/>
+      <w:pPr>
+        <w:ind w:left="5040" w:hanging="360"/>
+      </w:pPr>
+      <w:rPr>
+        <w:rFonts w:ascii="Symbol" w:hAnsi="Symbol" w:hint="default"/>
+      </w:rPr>
+    </w:lvl>
+    <w:lvl w:ilvl="7" w:tplc="04090003" w:tentative="1">
+      <w:start w:val="1"/>
+      <w:numFmt w:val="bullet"/>
+      <w:lvlText w:val="o"/>
+      <w:lvlJc w:val="left"/>
+      <w:pPr>
+        <w:ind w:left="5760" w:hanging="360"/>
+      </w:pPr>
+      <w:rPr>
+        <w:rFonts w:ascii="Courier New" w:hAnsi="Courier New" w:hint="default"/>
+      </w:rPr>
+    </w:lvl>
+    <w:lvl w:ilvl="8" w:tplc="04090005" w:tentative="1">
+      <w:start w:val="1"/>
+      <w:numFmt w:val="bullet"/>
+      <w:lvlText w:val=""/>
+      <w:lvlJc w:val="left"/>
+      <w:pPr>
+        <w:ind w:left="6480" w:hanging="360"/>
+      </w:pPr>
+      <w:rPr>
+        <w:rFonts w:ascii="Wingdings" w:hAnsi="Wingdings" w:hint="default"/>
+      </w:rPr>
+    </w:lvl>
+  </w:abstractNum>
+  <w:abstractNum w:abstractNumId="11">
     <w:nsid w:val="310077AE"/>
     <w:multiLevelType w:val="hybridMultilevel"/>
     <w:tmpl w:val="4FFA9476"/>
@@ -7785,7 +10134,7 @@
       </w:rPr>
     </w:lvl>
   </w:abstractNum>
-  <w:abstractNum w:abstractNumId="11">
+  <w:abstractNum w:abstractNumId="12">
     <w:nsid w:val="31C504B5"/>
     <w:multiLevelType w:val="hybridMultilevel"/>
     <w:tmpl w:val="95403B48"/>
@@ -7871,7 +10220,7 @@
       </w:pPr>
     </w:lvl>
   </w:abstractNum>
-  <w:abstractNum w:abstractNumId="12">
+  <w:abstractNum w:abstractNumId="13">
     <w:nsid w:val="344D385C"/>
     <w:multiLevelType w:val="hybridMultilevel"/>
     <w:tmpl w:val="E21E2620"/>
@@ -7984,7 +10333,7 @@
       </w:rPr>
     </w:lvl>
   </w:abstractNum>
-  <w:abstractNum w:abstractNumId="13">
+  <w:abstractNum w:abstractNumId="14">
     <w:nsid w:val="3DD9700C"/>
     <w:multiLevelType w:val="hybridMultilevel"/>
     <w:tmpl w:val="81FC1CB0"/>
@@ -8097,7 +10446,7 @@
       </w:rPr>
     </w:lvl>
   </w:abstractNum>
-  <w:abstractNum w:abstractNumId="14">
+  <w:abstractNum w:abstractNumId="15">
     <w:nsid w:val="4EA43015"/>
     <w:multiLevelType w:val="multilevel"/>
     <w:tmpl w:val="8978428A"/>
@@ -8210,7 +10559,7 @@
       </w:pPr>
     </w:lvl>
   </w:abstractNum>
-  <w:abstractNum w:abstractNumId="15">
+  <w:abstractNum w:abstractNumId="16">
     <w:nsid w:val="514A56C4"/>
     <w:multiLevelType w:val="hybridMultilevel"/>
     <w:tmpl w:val="AD4A705A"/>
@@ -8323,7 +10672,7 @@
       </w:rPr>
     </w:lvl>
   </w:abstractNum>
-  <w:abstractNum w:abstractNumId="16">
+  <w:abstractNum w:abstractNumId="17">
     <w:nsid w:val="550D0F1E"/>
     <w:multiLevelType w:val="hybridMultilevel"/>
     <w:tmpl w:val="5A969F4E"/>
@@ -8436,7 +10785,7 @@
       </w:rPr>
     </w:lvl>
   </w:abstractNum>
-  <w:abstractNum w:abstractNumId="17">
+  <w:abstractNum w:abstractNumId="18">
     <w:nsid w:val="56287B3B"/>
     <w:multiLevelType w:val="hybridMultilevel"/>
     <w:tmpl w:val="9760B976"/>
@@ -8549,7 +10898,7 @@
       </w:rPr>
     </w:lvl>
   </w:abstractNum>
-  <w:abstractNum w:abstractNumId="18">
+  <w:abstractNum w:abstractNumId="19">
     <w:nsid w:val="599738EA"/>
     <w:multiLevelType w:val="multilevel"/>
     <w:tmpl w:val="04090025"/>
@@ -8644,7 +10993,7 @@
       </w:pPr>
     </w:lvl>
   </w:abstractNum>
-  <w:abstractNum w:abstractNumId="19">
+  <w:abstractNum w:abstractNumId="20">
     <w:nsid w:val="5AFA6412"/>
     <w:multiLevelType w:val="hybridMultilevel"/>
     <w:tmpl w:val="BDE0CE52"/>
@@ -8757,7 +11106,7 @@
       </w:rPr>
     </w:lvl>
   </w:abstractNum>
-  <w:abstractNum w:abstractNumId="20">
+  <w:abstractNum w:abstractNumId="21">
     <w:nsid w:val="6E6B4EB9"/>
     <w:multiLevelType w:val="hybridMultilevel"/>
     <w:tmpl w:val="8CCE2622"/>
@@ -8870,7 +11219,7 @@
       </w:rPr>
     </w:lvl>
   </w:abstractNum>
-  <w:abstractNum w:abstractNumId="21">
+  <w:abstractNum w:abstractNumId="22">
     <w:nsid w:val="73B00093"/>
     <w:multiLevelType w:val="hybridMultilevel"/>
     <w:tmpl w:val="7DD48F26"/>
@@ -8956,7 +11305,7 @@
       </w:pPr>
     </w:lvl>
   </w:abstractNum>
-  <w:abstractNum w:abstractNumId="22">
+  <w:abstractNum w:abstractNumId="23">
     <w:nsid w:val="75033269"/>
     <w:multiLevelType w:val="hybridMultilevel"/>
     <w:tmpl w:val="7F4AC11C"/>
@@ -9045,7 +11394,7 @@
       </w:pPr>
     </w:lvl>
   </w:abstractNum>
-  <w:abstractNum w:abstractNumId="23">
+  <w:abstractNum w:abstractNumId="24">
     <w:nsid w:val="750F062B"/>
     <w:multiLevelType w:val="hybridMultilevel"/>
     <w:tmpl w:val="3AF08B4A"/>
@@ -9158,7 +11507,7 @@
       </w:rPr>
     </w:lvl>
   </w:abstractNum>
-  <w:abstractNum w:abstractNumId="24">
+  <w:abstractNum w:abstractNumId="25">
     <w:nsid w:val="7C4C4D1C"/>
     <w:multiLevelType w:val="hybridMultilevel"/>
     <w:tmpl w:val="D048F472"/>
@@ -9272,10 +11621,10 @@
     </w:lvl>
   </w:abstractNum>
   <w:num w:numId="1">
-    <w:abstractNumId w:val="17"/>
+    <w:abstractNumId w:val="18"/>
   </w:num>
   <w:num w:numId="2">
-    <w:abstractNumId w:val="14"/>
+    <w:abstractNumId w:val="15"/>
   </w:num>
   <w:num w:numId="3">
     <w:abstractNumId w:val="0"/>
@@ -9290,19 +11639,19 @@
     <w:abstractNumId w:val="2"/>
   </w:num>
   <w:num w:numId="7">
-    <w:abstractNumId w:val="22"/>
+    <w:abstractNumId w:val="23"/>
   </w:num>
   <w:num w:numId="8">
     <w:abstractNumId w:val="6"/>
   </w:num>
   <w:num w:numId="9">
-    <w:abstractNumId w:val="19"/>
+    <w:abstractNumId w:val="20"/>
   </w:num>
   <w:num w:numId="10">
     <w:abstractNumId w:val="3"/>
   </w:num>
   <w:num w:numId="11">
-    <w:abstractNumId w:val="10"/>
+    <w:abstractNumId w:val="11"/>
   </w:num>
   <w:num w:numId="12">
     <w:abstractNumId w:val="5"/>
@@ -9311,40 +11660,43 @@
     <w:abstractNumId w:val="1"/>
   </w:num>
   <w:num w:numId="14">
-    <w:abstractNumId w:val="16"/>
+    <w:abstractNumId w:val="17"/>
   </w:num>
   <w:num w:numId="15">
     <w:abstractNumId w:val="7"/>
   </w:num>
   <w:num w:numId="16">
-    <w:abstractNumId w:val="23"/>
+    <w:abstractNumId w:val="24"/>
   </w:num>
   <w:num w:numId="17">
-    <w:abstractNumId w:val="24"/>
+    <w:abstractNumId w:val="25"/>
   </w:num>
   <w:num w:numId="18">
-    <w:abstractNumId w:val="20"/>
+    <w:abstractNumId w:val="21"/>
   </w:num>
   <w:num w:numId="19">
-    <w:abstractNumId w:val="12"/>
+    <w:abstractNumId w:val="13"/>
   </w:num>
   <w:num w:numId="20">
-    <w:abstractNumId w:val="15"/>
+    <w:abstractNumId w:val="16"/>
   </w:num>
   <w:num w:numId="21">
-    <w:abstractNumId w:val="13"/>
+    <w:abstractNumId w:val="14"/>
   </w:num>
   <w:num w:numId="22">
     <w:abstractNumId w:val="4"/>
   </w:num>
   <w:num w:numId="23">
-    <w:abstractNumId w:val="18"/>
+    <w:abstractNumId w:val="19"/>
   </w:num>
   <w:num w:numId="24">
-    <w:abstractNumId w:val="21"/>
+    <w:abstractNumId w:val="22"/>
   </w:num>
   <w:num w:numId="25">
-    <w:abstractNumId w:val="11"/>
+    <w:abstractNumId w:val="12"/>
+  </w:num>
+  <w:num w:numId="26">
+    <w:abstractNumId w:val="10"/>
   </w:num>
 </w:numbering>
 </file>

</xml_diff>

<commit_message>
partial summary of Santos Pacheco Lenaerts 2006 PLoS Cooperation prevails when...
</commit_message>
<xml_diff>
--- a/graph-structure/graph-structure.docx
+++ b/graph-structure/graph-structure.docx
@@ -77,13 +77,10 @@
     </w:p>
     <w:p>
       <w:pPr>
-        <w:pStyle w:val="Heading1"/>
-      </w:pPr>
-      <w:r>
-        <w:t>Social Dilemma</w:t>
-      </w:r>
-      <w:r>
-        <w:t>s of Cooperation</w:t>
+        <w:pStyle w:val="Body"/>
+      </w:pPr>
+      <w:r>
+        <w:t>Run simulations, gather statistics about resulting networks, compare to the characteristics for different network types: scale free, etc.</w:t>
       </w:r>
     </w:p>
     <w:p>
@@ -91,33 +88,7 @@
         <w:pStyle w:val="Body"/>
       </w:pPr>
       <w:r>
-        <w:t>(</w:t>
-      </w:r>
-      <w:proofErr w:type="gramStart"/>
-      <w:r>
-        <w:t>insert</w:t>
-      </w:r>
-      <w:proofErr w:type="gramEnd"/>
-      <w:r>
-        <w:t xml:space="preserve"> </w:t>
-      </w:r>
-      <w:r>
-        <w:t xml:space="preserve">description of </w:t>
-      </w:r>
-      <w:r>
-        <w:t>prisoner’s dilemma</w:t>
-      </w:r>
-      <w:r>
-        <w:t>, snowdrift/chicken</w:t>
-      </w:r>
-      <w:r>
-        <w:t>/hawk-dove</w:t>
-      </w:r>
-      <w:r>
-        <w:t>, stag-hunt games</w:t>
-      </w:r>
-      <w:r>
-        <w:t xml:space="preserve"> here)</w:t>
+        <w:t>Two different forms up update dynamics (or evolutionary dynamics): synchronous and asynchronous.  In synchronous updating, after all games in a generation have been played, the agents then proceed to update their strategies simultaneously.  In asynchronous updating, a randomly chosen player plays the game and immediately updates its strategy followed by the next randomly shoes agent and so on. (Tanimoto – Fundamentals of Evolutionary Game Theory and its Applications).</w:t>
       </w:r>
     </w:p>
     <w:p>
@@ -125,7 +96,47 @@
         <w:pStyle w:val="Heading1"/>
       </w:pPr>
       <w:r>
-        <w:t>Graph Types</w:t>
+        <w:t>Social Dilemma</w:t>
+      </w:r>
+      <w:r>
+        <w:t>s of Cooperation</w:t>
+      </w:r>
+    </w:p>
+    <w:p>
+      <w:pPr>
+        <w:pStyle w:val="Body"/>
+      </w:pPr>
+      <w:r>
+        <w:t xml:space="preserve">(insert </w:t>
+      </w:r>
+      <w:r>
+        <w:t xml:space="preserve">description of </w:t>
+      </w:r>
+      <w:r>
+        <w:t>prisoner’s dilemma</w:t>
+      </w:r>
+      <w:r>
+        <w:t>, snowdrift/chicken</w:t>
+      </w:r>
+      <w:r>
+        <w:t>/hawk-dove</w:t>
+      </w:r>
+      <w:r>
+        <w:t>, stag-hunt games</w:t>
+      </w:r>
+      <w:r>
+        <w:t xml:space="preserve"> here)</w:t>
+      </w:r>
+    </w:p>
+    <w:p>
+      <w:pPr>
+        <w:pStyle w:val="Heading1"/>
+      </w:pPr>
+      <w:r>
+        <w:t>Network</w:t>
+      </w:r>
+      <w:r>
+        <w:t xml:space="preserve"> Types</w:t>
       </w:r>
     </w:p>
     <w:p>
@@ -248,16 +259,16 @@
         <w:t xml:space="preserve">follow one of two fixed strategies: </w:t>
       </w:r>
       <w:r>
-        <w:t>unconditional cooperators</w:t>
-      </w:r>
-      <w:r>
-        <w:t xml:space="preserve"> (C) or </w:t>
-      </w:r>
-      <w:r>
-        <w:t>unconditional defectors</w:t>
-      </w:r>
-      <w:r>
-        <w:t xml:space="preserve"> (D).</w:t>
+        <w:t>unconditional cooperation</w:t>
+      </w:r>
+      <w:r>
+        <w:t xml:space="preserve"> or </w:t>
+      </w:r>
+      <w:r>
+        <w:t>unconditional defection</w:t>
+      </w:r>
+      <w:r>
+        <w:t>.</w:t>
       </w:r>
       <w:r>
         <w:t xml:space="preserve">  The edges of the l</w:t>
@@ -314,7 +325,11 @@
         <w:t xml:space="preserve">After all games for a generation have been played, </w:t>
       </w:r>
       <w:r>
-        <w:t>the strategy of each agent is replaced with the strategy of the fittest agent among itself and its eight neighbors.</w:t>
+        <w:t xml:space="preserve">the </w:t>
+      </w:r>
+      <w:r>
+        <w:lastRenderedPageBreak/>
+        <w:t>strategy of each agent is replaced with the strategy of the fittest agent among itself and its eight neighbors.</w:t>
       </w:r>
     </w:p>
     <w:p>
@@ -322,15 +337,7 @@
         <w:pStyle w:val="Body"/>
       </w:pPr>
       <w:r>
-        <w:t>Using the following payouts: R=1, T=b&gt;1, S=P=0</w:t>
-      </w:r>
-      <w:proofErr w:type="gramStart"/>
-      <w:r>
-        <w:t>;</w:t>
-      </w:r>
-      <w:proofErr w:type="gramEnd"/>
-      <w:r>
-        <w:t xml:space="preserve"> the authors run multiple simulations with varying values for </w:t>
+        <w:t xml:space="preserve">Using the following payouts: R=1, T=b&gt;1, S=P=0; the authors run multiple simulations with varying values for </w:t>
       </w:r>
       <w:r>
         <w:rPr>
@@ -358,7 +365,13 @@
         <w:pStyle w:val="Heading2"/>
       </w:pPr>
       <w:r>
-        <w:t>Impact of Graph Topology on Evolution of Cooperation</w:t>
+        <w:t xml:space="preserve">Impact of </w:t>
+      </w:r>
+      <w:r>
+        <w:t>Network</w:t>
+      </w:r>
+      <w:r>
+        <w:t xml:space="preserve"> Topology on Evolution of Cooperation</w:t>
       </w:r>
     </w:p>
     <w:p>
@@ -390,11 +403,13 @@
         <w:t>z</w:t>
       </w:r>
       <w:r>
-        <w:t xml:space="preserve">.  The fixed average connectivity </w:t>
-      </w:r>
-      <w:r>
-        <w:lastRenderedPageBreak/>
-        <w:t>implies that the number of edges in the graph is the same for all graphs.</w:t>
+        <w:t xml:space="preserve">.  The fixed average connectivity implies that the number of edges </w:t>
+      </w:r>
+      <w:r>
+        <w:t>in the graph is the same for the entire simulation</w:t>
+      </w:r>
+      <w:r>
+        <w:t>.</w:t>
       </w:r>
       <w:r>
         <w:t xml:space="preserve">  The agents follow one of two fixed strategies: unconditional cooperation or unconditional defection.  The authors consider different social dilemma games and evaluate the impact of graph topology on the evolution of cooperation.  In each generation, </w:t>
@@ -408,21 +423,18 @@
       <w:r>
         <w:t xml:space="preserve">agent </w:t>
       </w:r>
-      <w:proofErr w:type="spellStart"/>
       <w:r>
         <w:rPr>
           <w:i/>
         </w:rPr>
         <w:t>i</w:t>
       </w:r>
-      <w:proofErr w:type="spellEnd"/>
       <w:r>
         <w:t xml:space="preserve"> </w:t>
       </w:r>
       <w:r>
         <w:t xml:space="preserve">is equal to the degree </w:t>
       </w:r>
-      <w:proofErr w:type="spellStart"/>
       <w:r>
         <w:rPr>
           <w:i/>
@@ -436,7 +448,6 @@
         </w:rPr>
         <w:t>i</w:t>
       </w:r>
-      <w:proofErr w:type="spellEnd"/>
       <w:r>
         <w:t xml:space="preserve"> of the node it occupies and the total number of gam</w:t>
       </w:r>
@@ -467,23 +478,7 @@
         <w:t>an extension of</w:t>
       </w:r>
       <w:r>
-        <w:t xml:space="preserve"> those used in pure strategy simulations in reference (</w:t>
-      </w:r>
-      <w:proofErr w:type="spellStart"/>
-      <w:r>
-        <w:t>Hauert</w:t>
-      </w:r>
-      <w:proofErr w:type="spellEnd"/>
-      <w:r>
-        <w:t>/</w:t>
-      </w:r>
-      <w:proofErr w:type="spellStart"/>
-      <w:r>
-        <w:t>Doebeli</w:t>
-      </w:r>
-      <w:proofErr w:type="spellEnd"/>
-      <w:r>
-        <w:t xml:space="preserve"> 2004 Nature)</w:t>
+        <w:t xml:space="preserve"> those used in pure strategy simulations in reference (Hauert/Doebeli 2004 Nature)</w:t>
       </w:r>
       <w:r>
         <w:t xml:space="preserve"> to support </w:t>
@@ -518,7 +513,6 @@
       <w:r>
         <w:t xml:space="preserve"> with payout </w:t>
       </w:r>
-      <w:proofErr w:type="spellStart"/>
       <w:r>
         <w:rPr>
           <w:i/>
@@ -532,7 +526,6 @@
         </w:rPr>
         <w:t>x</w:t>
       </w:r>
-      <w:proofErr w:type="spellEnd"/>
       <w:r>
         <w:t xml:space="preserve">, one of its neighbors </w:t>
       </w:r>
@@ -545,7 +538,6 @@
       <w:r>
         <w:t xml:space="preserve"> with payout </w:t>
       </w:r>
-      <w:proofErr w:type="spellStart"/>
       <w:r>
         <w:rPr>
           <w:i/>
@@ -559,7 +551,6 @@
         </w:rPr>
         <w:t>y</w:t>
       </w:r>
-      <w:proofErr w:type="spellEnd"/>
       <w:r>
         <w:t xml:space="preserve"> is selected at random.  If </w:t>
       </w:r>
@@ -885,11 +876,9 @@
       <w:pPr>
         <w:pStyle w:val="Body"/>
       </w:pPr>
-      <w:proofErr w:type="gramStart"/>
       <w:r>
         <w:t>or</w:t>
       </w:r>
-      <w:proofErr w:type="gramEnd"/>
     </w:p>
     <w:p>
       <w:pPr>
@@ -1224,15 +1213,9 @@
           <w:color w:val="FF0000"/>
         </w:rPr>
       </w:pPr>
-      <w:proofErr w:type="gramStart"/>
-      <w:r>
-        <w:t>where</w:t>
-      </w:r>
-      <w:proofErr w:type="gramEnd"/>
-      <w:r>
-        <w:t xml:space="preserve"> </w:t>
-      </w:r>
-      <w:proofErr w:type="spellStart"/>
+      <w:r>
+        <w:t xml:space="preserve">where </w:t>
+      </w:r>
       <w:r>
         <w:rPr>
           <w:i/>
@@ -1246,29 +1229,24 @@
         </w:rPr>
         <w:t>i</w:t>
       </w:r>
-      <w:proofErr w:type="spellEnd"/>
       <w:r>
         <w:t xml:space="preserve"> is the degree of node </w:t>
       </w:r>
-      <w:proofErr w:type="spellStart"/>
       <w:r>
         <w:rPr>
           <w:i/>
         </w:rPr>
         <w:t>i</w:t>
       </w:r>
-      <w:proofErr w:type="spellEnd"/>
       <w:r>
         <w:t xml:space="preserve">.  For any agent </w:t>
       </w:r>
-      <w:proofErr w:type="spellStart"/>
       <w:r>
         <w:rPr>
           <w:i/>
         </w:rPr>
         <w:t>i</w:t>
       </w:r>
-      <w:proofErr w:type="spellEnd"/>
       <w:r>
         <w:t xml:space="preserve">, </w:t>
       </w:r>
@@ -1571,6 +1549,7 @@
         <w:pStyle w:val="Body"/>
       </w:pPr>
       <w:r>
+        <w:lastRenderedPageBreak/>
         <w:t>Besides also reaching conclusions for non-regular and heterogeneous graph, this study provides results for the evolution of cooperation on regular graphs.</w:t>
       </w:r>
       <w:r>
@@ -1618,19 +1597,7 @@
         <w:pStyle w:val="Body"/>
       </w:pPr>
       <w:r>
-        <w:t xml:space="preserve">The authors also analyze the impact of population size (while keeping a constant average connectivity z) on the success of cooperators.  They find that the size of the population has </w:t>
-      </w:r>
-      <w:r>
-        <w:lastRenderedPageBreak/>
-        <w:t xml:space="preserve">little effect on the performance of cooperators.  Leading to the insight that the structure of the network is more important than the size of the network.  The authors note that for small populations, the graphs constructed using the growth and preferential attachment approach are not scale free.  Leading to the insight that growing the network using preferential attachment is more important than the scale-free </w:t>
-      </w:r>
-      <w:proofErr w:type="spellStart"/>
-      <w:r>
-        <w:t>characeristics</w:t>
-      </w:r>
-      <w:proofErr w:type="spellEnd"/>
-      <w:r>
-        <w:t>.</w:t>
+        <w:t>The authors also analyze the impact of population size (while keeping a constant average connectivity z) on the success of cooperators.  They find that the size of the population has little effect on the performance of cooperators.  Leading to the insight that the structure of the network is more important than the size of the network.  The authors note that for small populations, the graphs constructed using the growth and preferential attachment approach are not scale free.  Leading to the insight that growing the network using preferential attachment is more important than the scale-free characeristics.</w:t>
       </w:r>
     </w:p>
     <w:p>
@@ -1646,15 +1613,7 @@
         <w:pStyle w:val="Body"/>
       </w:pPr>
       <w:r>
-        <w:t>(</w:t>
-      </w:r>
-      <w:proofErr w:type="spellStart"/>
-      <w:r>
-        <w:t>Sanos</w:t>
-      </w:r>
-      <w:proofErr w:type="spellEnd"/>
-      <w:r>
-        <w:t>, Pacheco 2005 A new route to the evolution of cooperation)</w:t>
+        <w:t>(Sanos, Pacheco 2005 A new route to the evolution of cooperation)</w:t>
       </w:r>
     </w:p>
     <w:p>
@@ -1715,13 +1674,8 @@
         <w:t>z</w:t>
       </w:r>
       <w:r>
-        <w:t>.  Two different types of graphs are considered: Watts-</w:t>
-      </w:r>
-      <w:proofErr w:type="spellStart"/>
-      <w:r>
-        <w:t>Strogatz</w:t>
-      </w:r>
-      <w:proofErr w:type="spellEnd"/>
+        <w:t>.  Two different types of graphs are considered: Watts-Strogatz</w:t>
+      </w:r>
       <w:r>
         <w:rPr>
           <w:rStyle w:val="FootnoteReference"/>
@@ -1787,7 +1741,6 @@
       <w:r>
         <w:t xml:space="preserve"> with payout </w:t>
       </w:r>
-      <w:proofErr w:type="spellStart"/>
       <w:r>
         <w:rPr>
           <w:i/>
@@ -1801,7 +1754,6 @@
         </w:rPr>
         <w:t>x</w:t>
       </w:r>
-      <w:proofErr w:type="spellEnd"/>
       <w:r>
         <w:t xml:space="preserve">, one of its neighbors </w:t>
       </w:r>
@@ -1814,7 +1766,6 @@
       <w:r>
         <w:t xml:space="preserve"> with payout </w:t>
       </w:r>
-      <w:proofErr w:type="spellStart"/>
       <w:r>
         <w:rPr>
           <w:i/>
@@ -1828,7 +1779,6 @@
         </w:rPr>
         <w:t>y</w:t>
       </w:r>
-      <w:proofErr w:type="spellEnd"/>
       <w:r>
         <w:t xml:space="preserve"> </w:t>
       </w:r>
@@ -2184,15 +2134,9 @@
       <w:pPr>
         <w:pStyle w:val="Body"/>
       </w:pPr>
-      <w:proofErr w:type="gramStart"/>
-      <w:r>
-        <w:t>where</w:t>
-      </w:r>
-      <w:proofErr w:type="gramEnd"/>
-      <w:r>
-        <w:t xml:space="preserve"> </w:t>
-      </w:r>
-      <w:proofErr w:type="spellStart"/>
+      <w:r>
+        <w:t xml:space="preserve">where </w:t>
+      </w:r>
       <w:r>
         <w:rPr>
           <w:i/>
@@ -2206,18 +2150,15 @@
         </w:rPr>
         <w:t>i</w:t>
       </w:r>
-      <w:proofErr w:type="spellEnd"/>
       <w:r>
         <w:t xml:space="preserve"> is the degree of node </w:t>
       </w:r>
-      <w:proofErr w:type="spellStart"/>
       <w:r>
         <w:rPr>
           <w:i/>
         </w:rPr>
         <w:t>i</w:t>
       </w:r>
-      <w:proofErr w:type="spellEnd"/>
       <w:r>
         <w:t>.</w:t>
       </w:r>
@@ -2227,14 +2168,12 @@
       <w:r>
         <w:t xml:space="preserve">For any agent </w:t>
       </w:r>
-      <w:proofErr w:type="spellStart"/>
       <w:r>
         <w:rPr>
           <w:i/>
         </w:rPr>
         <w:t>i</w:t>
       </w:r>
-      <w:proofErr w:type="spellEnd"/>
       <w:r>
         <w:t xml:space="preserve">, </w:t>
       </w:r>
@@ -2510,15 +2449,7 @@
         <w:pStyle w:val="Body"/>
       </w:pPr>
       <w:r>
-        <w:t>Using the following payouts: R=1, T=b&gt;1, S=P=0 (same as above)</w:t>
-      </w:r>
-      <w:proofErr w:type="gramStart"/>
-      <w:r>
-        <w:t>;</w:t>
-      </w:r>
-      <w:proofErr w:type="gramEnd"/>
-      <w:r>
-        <w:t xml:space="preserve"> the authors run multiple simulations with varying values for </w:t>
+        <w:t xml:space="preserve">Using the following payouts: R=1, T=b&gt;1, S=P=0 (same as above); the authors run multiple simulations with varying values for </w:t>
       </w:r>
       <w:r>
         <w:rPr>
@@ -2530,7 +2461,11 @@
         <w:t xml:space="preserve"> and various starting configurations.  </w:t>
       </w:r>
       <w:r>
-        <w:t xml:space="preserve">The authors find that </w:t>
+        <w:t xml:space="preserve">The authors find </w:t>
+      </w:r>
+      <w:r>
+        <w:lastRenderedPageBreak/>
+        <w:t xml:space="preserve">that </w:t>
       </w:r>
       <w:r>
         <w:t xml:space="preserve">graph topology has a significant impact on the </w:t>
@@ -2559,15 +2494,7 @@
         <w:pStyle w:val="Body"/>
       </w:pPr>
       <w:r>
-        <w:t xml:space="preserve">(Santos, Rodrigues, Pacheco 2005 </w:t>
-      </w:r>
-      <w:proofErr w:type="gramStart"/>
-      <w:r>
-        <w:t>Epidemic</w:t>
-      </w:r>
-      <w:proofErr w:type="gramEnd"/>
-      <w:r>
-        <w:t xml:space="preserve"> spreading and cooperation dynamics…)</w:t>
+        <w:t>(Santos, Rodrigues, Pacheco 2005 Epidemic spreading and cooperation dynamics…)</w:t>
       </w:r>
     </w:p>
     <w:p>
@@ -2578,11 +2505,7 @@
         <w:t xml:space="preserve">The authors investigate the evolution of cooperation on a special class of graphs that exhibit small-world effects while still being homogeneous.  </w:t>
       </w:r>
       <w:r>
-        <w:t xml:space="preserve">This allows the impact of the small-world effect to be investigated independently of the effect of heterogeneity.  Small-world </w:t>
-      </w:r>
-      <w:r>
-        <w:lastRenderedPageBreak/>
-        <w:t>networks are measured by two parameters: the average distance L between two nodes in the graph and the clustering coefficient C that measures the degree to which nodes cluster together.</w:t>
+        <w:t>This allows the impact of the small-world effect to be investigated independently of the effect of heterogeneity.  Small-world networks are measured by two parameters: the average distance L between two nodes in the graph and the clustering coefficient C that measures the degree to which nodes cluster together.</w:t>
       </w:r>
     </w:p>
     <w:p>
@@ -2593,82 +2516,13 @@
         <w:t>Once again, the following payout structure is used for the game: R=1, T=b&gt;1, S=P=0.</w:t>
       </w:r>
       <w:r>
-        <w:t xml:space="preserve">  Using the same procedure for playing games during a generation and evolving agents strategies from one generation to the next, the authors run simulations on both the special homogeneous small-world (</w:t>
-      </w:r>
-      <w:proofErr w:type="spellStart"/>
-      <w:r>
-        <w:t>HoSW</w:t>
-      </w:r>
-      <w:proofErr w:type="spellEnd"/>
-      <w:r>
-        <w:t>) networks and the heterogeneous small-world (</w:t>
-      </w:r>
-      <w:proofErr w:type="spellStart"/>
-      <w:r>
-        <w:t>HeSW</w:t>
-      </w:r>
-      <w:proofErr w:type="spellEnd"/>
-      <w:r>
-        <w:t xml:space="preserve">, aka scale-free) </w:t>
-      </w:r>
-      <w:proofErr w:type="spellStart"/>
-      <w:r>
-        <w:t>netwoks</w:t>
-      </w:r>
-      <w:proofErr w:type="spellEnd"/>
-      <w:r>
-        <w:t xml:space="preserve">.  A comparison of the results shows that </w:t>
-      </w:r>
-      <w:r>
-        <w:t xml:space="preserve">for relatively high average distance L and clustering coefficient C, </w:t>
-      </w:r>
-      <w:proofErr w:type="spellStart"/>
-      <w:r>
-        <w:t>HoSW</w:t>
-      </w:r>
-      <w:proofErr w:type="spellEnd"/>
-      <w:r>
-        <w:t xml:space="preserve"> topology has a similar impact on the performance of cooperators to that of </w:t>
-      </w:r>
-      <w:proofErr w:type="spellStart"/>
-      <w:r>
-        <w:t>HeSW</w:t>
-      </w:r>
-      <w:proofErr w:type="spellEnd"/>
-      <w:r>
-        <w:t xml:space="preserve"> topology indicating that in this region small-world effects may be significant.  However, in this region, cooperators still perform better on </w:t>
-      </w:r>
-      <w:proofErr w:type="spellStart"/>
-      <w:r>
-        <w:t>HeSW</w:t>
-      </w:r>
-      <w:proofErr w:type="spellEnd"/>
-      <w:r>
-        <w:t xml:space="preserve"> graphs showing that the effects of heterogeneity are also significant.  As L and C decrease, the </w:t>
-      </w:r>
-      <w:proofErr w:type="spellStart"/>
-      <w:r>
-        <w:t>performace</w:t>
-      </w:r>
-      <w:proofErr w:type="spellEnd"/>
-      <w:r>
-        <w:t xml:space="preserve"> of cooperators on </w:t>
-      </w:r>
-      <w:proofErr w:type="spellStart"/>
-      <w:r>
-        <w:t>HeSW</w:t>
-      </w:r>
-      <w:proofErr w:type="spellEnd"/>
-      <w:r>
-        <w:t xml:space="preserve"> graphs becomes significantly better than on </w:t>
-      </w:r>
-      <w:proofErr w:type="spellStart"/>
-      <w:r>
-        <w:t>HoSW</w:t>
-      </w:r>
-      <w:proofErr w:type="spellEnd"/>
-      <w:r>
-        <w:t xml:space="preserve"> graphs showing that in this region heterogeneity is the driving force behind the enhanced performance of cooperators.</w:t>
+        <w:t xml:space="preserve">  Using the same procedure for playing games during a generation and evolving agents strategies from one generation to the next, the authors run simulations on both the special homogeneous small-world (HoSW) networks and the heterogeneous small-world (HeSW, aka scale-free) netwoks.  A comparison of the results shows that </w:t>
+      </w:r>
+      <w:r>
+        <w:t>for relatively high average distance L and clustering coefficient C, HoSW topology has a similar impact on the performance of cooperators to that of HeSW topology indicating that in this region small-world effects may be significant.  However, in this region, cooperators still perform better on HeSW graphs showing that the effects of heterogeneity are also significant.  As L and C decrease, the performace</w:t>
+      </w:r>
+      <w:r>
+        <w:t xml:space="preserve"> of cooperators on HeSW graphs becomes significantly better than on HoSW graphs showing that in this region heterogeneity is the driving force behind the enhanced performance of cooperators.</w:t>
       </w:r>
     </w:p>
     <w:p>
@@ -2676,15 +2530,7 @@
         <w:pStyle w:val="Body"/>
       </w:pPr>
       <w:r>
-        <w:t xml:space="preserve">(Santos, Pacheco, </w:t>
-      </w:r>
-      <w:proofErr w:type="spellStart"/>
-      <w:r>
-        <w:t>Lenaerts</w:t>
-      </w:r>
-      <w:proofErr w:type="spellEnd"/>
-      <w:r>
-        <w:t xml:space="preserve"> 2006 Evolutionary dynamics of social dilemmas in structured…)</w:t>
+        <w:t>(Santos, Pacheco, Lenaerts 2006 Evolutionary dynamics of social dilemmas in structured…)</w:t>
       </w:r>
     </w:p>
     <w:p>
@@ -2720,15 +2566,7 @@
         </m:r>
       </m:oMath>
       <w:r>
-        <w:t xml:space="preserve">.  The evolutionary dynamics works in a similar fashion except that, due to the modified payout structure, the formula used to determine the probability that an agent’s </w:t>
-      </w:r>
-      <w:proofErr w:type="spellStart"/>
-      <w:r>
-        <w:t>trategy</w:t>
-      </w:r>
-      <w:proofErr w:type="spellEnd"/>
-      <w:r>
-        <w:t xml:space="preserve"> is replaced is given by the following:</w:t>
+        <w:t>.  The evolutionary dynamics works in a similar fashion except that, due to the modified payout structure, the formula used to determine the probability that an agent’s trategy is replaced is given by the following:</w:t>
       </w:r>
     </w:p>
     <w:p>
@@ -3108,14 +2946,12 @@
       <w:r>
         <w:t xml:space="preserve">  For each node </w:t>
       </w:r>
-      <w:proofErr w:type="spellStart"/>
       <w:r>
         <w:rPr>
           <w:i/>
         </w:rPr>
         <w:t>i</w:t>
       </w:r>
-      <w:proofErr w:type="spellEnd"/>
       <w:r>
         <w:t xml:space="preserve"> in the network, </w:t>
       </w:r>
@@ -3252,9 +3088,9 @@
         </w:numPr>
       </w:pPr>
       <w:r>
+        <w:lastRenderedPageBreak/>
         <w:t xml:space="preserve">Homogeneous unstructured populations: In this case, the network is a random graph where the degree </w:t>
       </w:r>
-      <w:proofErr w:type="spellStart"/>
       <w:r>
         <w:rPr>
           <w:i/>
@@ -3268,7 +3104,6 @@
         </w:rPr>
         <w:t>i</w:t>
       </w:r>
-      <w:proofErr w:type="spellEnd"/>
       <w:r>
         <w:t xml:space="preserve"> of each node is equal to the average connectivity </w:t>
       </w:r>
@@ -3311,15 +3146,7 @@
         <w:t>the ability of cooperators to outperform defectors is reduced in this case.  The reduction occurs because the uncorrelated social structure no longer allows cooperators to form tight clusters that resist invasion by defectors.</w:t>
       </w:r>
       <w:r>
-        <w:t xml:space="preserve">  However, there is still a small window where cooperators can coexist with defectors showing that the reduction in connectedness provides some benefits to cooperation compared to the well-mixed </w:t>
-      </w:r>
-      <w:proofErr w:type="gramStart"/>
-      <w:r>
-        <w:t>fully-connected</w:t>
-      </w:r>
-      <w:proofErr w:type="gramEnd"/>
-      <w:r>
-        <w:t xml:space="preserve"> case.</w:t>
+        <w:t xml:space="preserve">  However, there is still a small window where cooperators can coexist with defectors showing that the reduction in connectedness provides some benefits to cooperation compared to the well-mixed fully-connected case.</w:t>
       </w:r>
     </w:p>
     <w:p>
@@ -3331,10 +3158,8 @@
         </w:numPr>
       </w:pPr>
       <w:r>
-        <w:lastRenderedPageBreak/>
         <w:t xml:space="preserve">Heterogeneous structured populations: In this case, the network is a non-regular graph where the degree </w:t>
       </w:r>
-      <w:proofErr w:type="spellStart"/>
       <w:r>
         <w:rPr>
           <w:i/>
@@ -3348,7 +3173,6 @@
         </w:rPr>
         <w:t>i</w:t>
       </w:r>
-      <w:proofErr w:type="spellEnd"/>
       <w:r>
         <w:t xml:space="preserve"> of each node is not necessarily equal to the average connectivity </w:t>
       </w:r>
@@ -3377,15 +3201,7 @@
         <w:t xml:space="preserve"> heterogeneous networks </w:t>
       </w:r>
       <w:r>
-        <w:t>that fall into the class of small-world networks (</w:t>
-      </w:r>
-      <w:proofErr w:type="spellStart"/>
-      <w:r>
-        <w:t>Amaral</w:t>
-      </w:r>
-      <w:proofErr w:type="spellEnd"/>
-      <w:r>
-        <w:t xml:space="preserve"> 2000)</w:t>
+        <w:t>that fall into the class of small-world networks (Amaral 2000)</w:t>
       </w:r>
       <w:r>
         <w:t>:</w:t>
@@ -3468,7 +3284,6 @@
           <w:numId w:val="26"/>
         </w:numPr>
       </w:pPr>
-      <w:proofErr w:type="spellStart"/>
       <w:r>
         <w:t>Barab</w:t>
       </w:r>
@@ -3476,77 +3291,68 @@
         <w:rPr>
           <w:rFonts w:ascii="Cambria" w:hAnsi="Cambria"/>
         </w:rPr>
-        <w:t>ási</w:t>
-      </w:r>
-      <w:proofErr w:type="spellEnd"/>
+        <w:t xml:space="preserve">ási-Albert model: This scale-free </w:t>
+      </w:r>
       <w:r>
         <w:rPr>
           <w:rFonts w:ascii="Cambria" w:hAnsi="Cambria"/>
         </w:rPr>
-        <w:t xml:space="preserve">-Albert model: This scale-free </w:t>
+        <w:t>network is grown using a process that involves</w:t>
       </w:r>
       <w:r>
         <w:rPr>
           <w:rFonts w:ascii="Cambria" w:hAnsi="Cambria"/>
         </w:rPr>
-        <w:t>network is grown using a process that involves</w:t>
+        <w:t xml:space="preserve"> preferential </w:t>
       </w:r>
       <w:r>
         <w:rPr>
           <w:rFonts w:ascii="Cambria" w:hAnsi="Cambria"/>
         </w:rPr>
-        <w:t xml:space="preserve"> preferential </w:t>
+        <w:t>attachment</w:t>
       </w:r>
       <w:r>
         <w:rPr>
           <w:rFonts w:ascii="Cambria" w:hAnsi="Cambria"/>
         </w:rPr>
-        <w:t>attachment</w:t>
+        <w:t xml:space="preserve">.  The process introduces “age correlation” in which older vertices have higher degree and are </w:t>
       </w:r>
       <w:r>
         <w:rPr>
           <w:rFonts w:ascii="Cambria" w:hAnsi="Cambria"/>
         </w:rPr>
-        <w:t xml:space="preserve">.  The process introduces “age correlation” in which older vertices have higher degree and are </w:t>
+        <w:t>interconnected with each other.</w:t>
       </w:r>
       <w:r>
         <w:rPr>
           <w:rFonts w:ascii="Cambria" w:hAnsi="Cambria"/>
         </w:rPr>
-        <w:t>interconnected with each other.</w:t>
+        <w:t xml:space="preserve">  The authors find that the introduction of </w:t>
       </w:r>
       <w:r>
         <w:rPr>
           <w:rFonts w:ascii="Cambria" w:hAnsi="Cambria"/>
         </w:rPr>
-        <w:t xml:space="preserve">  The authors find that the introduction of </w:t>
+        <w:t>age correlation has a significant positive impact on the ability of cooperators to dominate defectors.</w:t>
       </w:r>
       <w:r>
         <w:rPr>
           <w:rFonts w:ascii="Cambria" w:hAnsi="Cambria"/>
         </w:rPr>
-        <w:t>age correlation has a significant positive impact on the ability of cooperators to dominate defectors.</w:t>
+        <w:t xml:space="preserve">  The </w:t>
       </w:r>
       <w:r>
         <w:rPr>
           <w:rFonts w:ascii="Cambria" w:hAnsi="Cambria"/>
         </w:rPr>
-        <w:t xml:space="preserve">  The </w:t>
+        <w:t>introduction of age correlation effectively eliminates</w:t>
       </w:r>
       <w:r>
         <w:rPr>
           <w:rFonts w:ascii="Cambria" w:hAnsi="Cambria"/>
         </w:rPr>
-        <w:t>introduction of age correlation effectively eliminates</w:t>
-      </w:r>
-      <w:r>
-        <w:rPr>
-          <w:rFonts w:ascii="Cambria" w:hAnsi="Cambria"/>
-        </w:rPr>
         <w:t xml:space="preserve"> the randomness that prevents clusters of cooperators from forming.</w:t>
       </w:r>
-      <w:bookmarkStart w:id="0" w:name="_GoBack"/>
-      <w:bookmarkEnd w:id="0"/>
     </w:p>
     <w:p>
       <w:pPr>
@@ -3557,15 +3363,22 @@
         </w:numPr>
       </w:pPr>
       <w:r>
+        <w:lastRenderedPageBreak/>
         <w:t>The authors consider graphs that acquire their scale-free characteristics due to fact that they are generated using a process that involves growth and preferential attachment.</w:t>
       </w:r>
     </w:p>
     <w:p>
       <w:pPr>
-        <w:pStyle w:val="Body"/>
-      </w:pPr>
-      <w:r>
-        <w:t xml:space="preserve">In the case of homogeneous structured populations, </w:t>
+        <w:pStyle w:val="Heading2"/>
+      </w:pPr>
+      <w:r>
+        <w:t xml:space="preserve">Evolution of </w:t>
+      </w:r>
+      <w:r>
+        <w:t>Network</w:t>
+      </w:r>
+      <w:r>
+        <w:t xml:space="preserve"> Topology</w:t>
       </w:r>
     </w:p>
     <w:p>
@@ -3573,26 +3386,339 @@
         <w:pStyle w:val="Body"/>
       </w:pPr>
       <w:r>
+        <w:t>(Eguiluz Zimmrman 2005 Cooperation and the emergence of role differentiation…)</w:t>
+      </w:r>
+    </w:p>
+    <w:p>
+      <w:pPr>
+        <w:pStyle w:val="Body"/>
+      </w:pPr>
+      <w:r>
+        <w:t xml:space="preserve">The authors consider the scenario in which </w:t>
+      </w:r>
+      <w:r>
+        <w:rPr>
+          <w:i/>
+        </w:rPr>
+        <w:t>N</w:t>
+      </w:r>
+      <w:r>
+        <w:t xml:space="preserve"> agents occupy the nodes of a graph.  The graph contains </w:t>
+      </w:r>
+      <m:oMath>
+        <m:r>
+          <w:rPr>
+            <w:rFonts w:ascii="Cambria Math" w:hAnsi="Cambria Math"/>
+          </w:rPr>
+          <m:t>K</m:t>
+        </m:r>
+        <m:f>
+          <m:fPr>
+            <m:ctrlPr>
+              <w:rPr>
+                <w:rFonts w:ascii="Cambria Math" w:hAnsi="Cambria Math"/>
+                <w:i/>
+              </w:rPr>
+            </m:ctrlPr>
+          </m:fPr>
+          <m:num>
+            <m:r>
+              <w:rPr>
+                <w:rFonts w:ascii="Cambria Math" w:hAnsi="Cambria Math"/>
+              </w:rPr>
+              <m:t>N</m:t>
+            </m:r>
+          </m:num>
+          <m:den>
+            <m:r>
+              <w:rPr>
+                <w:rFonts w:ascii="Cambria Math" w:hAnsi="Cambria Math"/>
+              </w:rPr>
+              <m:t>2</m:t>
+            </m:r>
+          </m:den>
+        </m:f>
+      </m:oMath>
+      <w:r>
+        <w:t xml:space="preserve"> edges that are initially inserted randomly between pairs of nodes.  The constant </w:t>
+      </w:r>
+      <w:r>
+        <w:rPr>
+          <w:i/>
+        </w:rPr>
+        <w:t>K</w:t>
+      </w:r>
+      <w:r>
+        <w:t xml:space="preserve"> defines the average connectivi</w:t>
+      </w:r>
+      <w:r>
+        <w:t xml:space="preserve">ty of the nodes in the graph (denoted </w:t>
+      </w:r>
+      <w:r>
+        <w:rPr>
+          <w:i/>
+        </w:rPr>
+        <w:t>z</w:t>
+      </w:r>
+      <w:r>
+        <w:t xml:space="preserve"> above).</w:t>
+      </w:r>
+      <w:r>
+        <w:t xml:space="preserve">  The agents follow one of two fixed strategies: unconditional cooperation or unconditional defection.  In each generation, each agent plays the </w:t>
+      </w:r>
+      <w:r>
+        <w:t xml:space="preserve">Prisoner’s Dilemma </w:t>
+      </w:r>
+      <w:r>
+        <w:t>game with each of its neighbors achieving a fitness score equal to the sum of the payouts earned form each game.</w:t>
+      </w:r>
+      <w:r>
+        <w:t xml:space="preserve">  Following (Nowak/May 1992), the following payouts are used when p</w:t>
+      </w:r>
+      <w:r>
+        <w:t>laying th</w:t>
+      </w:r>
+      <w:r>
+        <w:t>e game: R=1, T=b&gt;1, S=P=0.</w:t>
+      </w:r>
+    </w:p>
+    <w:p>
+      <w:pPr>
+        <w:pStyle w:val="Body"/>
+      </w:pPr>
+      <w:r>
+        <w:t>After all games for a generation have been played, synchronous updating is used to evolve both agent strategies and the network topology.  Following (Nowak/May 1992), after all games for a generation have been played, the strategy of each agent is replaced with the strategy of the fittest agent among itself and its neighbors.</w:t>
+      </w:r>
+      <w:r>
+        <w:t xml:space="preserve">  In addition, if an agent imitates a neighbor that is a defector then, with probability </w:t>
+      </w:r>
+      <w:r>
+        <w:rPr>
+          <w:i/>
+        </w:rPr>
+        <w:t>p</w:t>
+      </w:r>
+      <w:r>
+        <w:t>, the link between the agent an the imitated defector is replaced with a link between the agent and an agent selected randomly from among all agents in the network.</w:t>
+      </w:r>
+    </w:p>
+    <w:p>
+      <w:pPr>
+        <w:pStyle w:val="Body"/>
+      </w:pPr>
+      <w:r>
+        <w:t>Initially, the graph is populated with 60% cooperators randomly allocated to nodes in the graph.  The remaining nodes are populated with defectors.</w:t>
+      </w:r>
+      <w:r>
+        <w:t xml:space="preserve">  </w:t>
+      </w:r>
+      <w:r>
+        <w:t>After the simulation reaches a stationary state, the fraction of cooperative agents that exist in the population is computed.</w:t>
+      </w:r>
+      <w:r>
+        <w:t xml:space="preserve">  The authors </w:t>
+      </w:r>
+      <w:r>
+        <w:t xml:space="preserve">report simulation results for various </w:t>
+      </w:r>
+      <w:r>
+        <w:t xml:space="preserve">values </w:t>
+      </w:r>
+      <w:r>
+        <w:t>of</w:t>
+      </w:r>
+      <w:r>
+        <w:t xml:space="preserve"> </w:t>
+      </w:r>
+      <w:r>
+        <w:rPr>
+          <w:i/>
+        </w:rPr>
+        <w:t>p</w:t>
+      </w:r>
+      <w:r>
+        <w:t xml:space="preserve"> and </w:t>
+      </w:r>
+      <w:r>
+        <w:rPr>
+          <w:i/>
+        </w:rPr>
+        <w:t>b</w:t>
+      </w:r>
+      <w:r>
+        <w:t xml:space="preserve">.  </w:t>
+      </w:r>
+      <w:r>
+        <w:t>T</w:t>
+      </w:r>
+      <w:r>
+        <w:t xml:space="preserve">he values reported </w:t>
+      </w:r>
+      <w:r>
+        <w:t>are ave</w:t>
+      </w:r>
+      <w:r>
+        <w:t>rages over 100 simulation runs.</w:t>
+      </w:r>
+    </w:p>
+    <w:p>
+      <w:pPr>
+        <w:pStyle w:val="Body"/>
+      </w:pPr>
+      <w:r>
+        <w:t xml:space="preserve">The authors collected results for the following range of values for </w:t>
+      </w:r>
+      <w:r>
+        <w:rPr>
+          <w:i/>
+        </w:rPr>
+        <w:t>p</w:t>
+      </w:r>
+      <w:r>
+        <w:t xml:space="preserve"> and </w:t>
+      </w:r>
+      <w:r>
+        <w:rPr>
+          <w:i/>
+        </w:rPr>
+        <w:t>b</w:t>
+      </w:r>
+      <w:r>
+        <w:t xml:space="preserve">: </w:t>
+      </w:r>
+      <m:oMath>
+        <m:r>
+          <w:rPr>
+            <w:rFonts w:ascii="Cambria Math" w:hAnsi="Cambria Math"/>
+          </w:rPr>
+          <m:t>p∈</m:t>
+        </m:r>
+        <m:d>
+          <m:dPr>
+            <m:begChr m:val="{"/>
+            <m:endChr m:val="}"/>
+            <m:ctrlPr>
+              <w:rPr>
+                <w:rFonts w:ascii="Cambria Math" w:hAnsi="Cambria Math"/>
+                <w:i/>
+              </w:rPr>
+            </m:ctrlPr>
+          </m:dPr>
+          <m:e>
+            <m:r>
+              <w:rPr>
+                <w:rFonts w:ascii="Cambria Math" w:hAnsi="Cambria Math"/>
+              </w:rPr>
+              <m:t>0, 0.01, 0.1, 1</m:t>
+            </m:r>
+          </m:e>
+        </m:d>
+      </m:oMath>
+      <w:r>
+        <w:t xml:space="preserve"> and </w:t>
+      </w:r>
+      <m:oMath>
+        <m:r>
+          <w:rPr>
+            <w:rFonts w:ascii="Cambria Math" w:hAnsi="Cambria Math"/>
+          </w:rPr>
+          <m:t>b∈</m:t>
+        </m:r>
+        <m:d>
+          <m:dPr>
+            <m:begChr m:val="{"/>
+            <m:endChr m:val="}"/>
+            <m:ctrlPr>
+              <w:rPr>
+                <w:rFonts w:ascii="Cambria Math" w:hAnsi="Cambria Math"/>
+                <w:i/>
+              </w:rPr>
+            </m:ctrlPr>
+          </m:dPr>
+          <m:e>
+            <m:r>
+              <w:rPr>
+                <w:rFonts w:ascii="Cambria Math" w:hAnsi="Cambria Math"/>
+              </w:rPr>
+              <m:t>1.2, 1.4, 1.6, 1.8</m:t>
+            </m:r>
+          </m:e>
+        </m:d>
+      </m:oMath>
+      <w:r>
+        <w:t xml:space="preserve">.  </w:t>
+      </w:r>
+      <w:r>
+        <w:t xml:space="preserve">The authors find that for </w:t>
+      </w:r>
+      <m:oMath>
+        <m:r>
+          <w:rPr>
+            <w:rFonts w:ascii="Cambria Math" w:hAnsi="Cambria Math"/>
+          </w:rPr>
+          <m:t>p&gt;0</m:t>
+        </m:r>
+      </m:oMath>
+      <w:r>
+        <w:t>, the fraction of cooperators in the population is</w:t>
+      </w:r>
+      <w:r>
+        <w:t xml:space="preserve"> kept above 90% for the range of values of </w:t>
+      </w:r>
+      <w:r>
+        <w:rPr>
+          <w:i/>
+        </w:rPr>
+        <w:t>b</w:t>
+      </w:r>
+      <w:r>
+        <w:t xml:space="preserve"> considered</w:t>
+      </w:r>
+      <w:r>
+        <w:t>.</w:t>
+      </w:r>
+    </w:p>
+    <w:p>
+      <w:pPr>
+        <w:pStyle w:val="Body"/>
+        <w:rPr>
+          <w:b/>
+        </w:rPr>
+      </w:pPr>
+      <w:r>
+        <w:rPr>
+          <w:b/>
+        </w:rPr>
         <w:t>(</w:t>
       </w:r>
       <w:r>
-        <w:t xml:space="preserve">Santos, Pacheco, </w:t>
-      </w:r>
-      <w:proofErr w:type="spellStart"/>
-      <w:r>
-        <w:t>Lenaert</w:t>
-      </w:r>
-      <w:proofErr w:type="spellEnd"/>
-      <w:r>
+        <w:rPr>
+          <w:b/>
+        </w:rPr>
+        <w:t>Santos, Pacheco, Lenaert</w:t>
+      </w:r>
+      <w:r>
+        <w:rPr>
+          <w:b/>
+        </w:rPr>
         <w:t xml:space="preserve"> </w:t>
       </w:r>
       <w:r>
+        <w:rPr>
+          <w:b/>
+        </w:rPr>
         <w:t>2006</w:t>
       </w:r>
       <w:r>
+        <w:rPr>
+          <w:b/>
+        </w:rPr>
         <w:t xml:space="preserve"> Cooperation prevails when individuals adjust their social ties</w:t>
       </w:r>
       <w:r>
+        <w:rPr>
+          <w:b/>
+        </w:rPr>
         <w:t>)</w:t>
       </w:r>
     </w:p>
@@ -3699,17 +3825,1230 @@
         </m:f>
       </m:oMath>
       <w:r>
-        <w:t xml:space="preserve"> other nodes.  </w:t>
-      </w:r>
-      <w:r>
-        <w:t xml:space="preserve">The agents </w:t>
-      </w:r>
-      <w:r>
-        <w:lastRenderedPageBreak/>
-        <w:t>follow one of two fixed strategies: unconditional cooperators (C) or unconditional defectors (D).</w:t>
-      </w:r>
-      <w:r>
-        <w:t xml:space="preserve">  A</w:t>
+        <w:t xml:space="preserve"> other nodes.  Each agent follows one of two fixed strategies, unconditional cooperation or unconditional defection, and earns a fitness score that is equal to the sum of the payouts earned when playing social dilemma games against other agents.  As usual, the fitness score earned by the agents are used to update the strategies </w:t>
+      </w:r>
+      <w:r>
+        <w:t>those agents follow.  In addition, the fitness scores are also used to update the structure of the network.  This leads to the co-evolution of the strategy composition of the population and the structure of the network that holds that population.</w:t>
+      </w:r>
+    </w:p>
+    <w:p>
+      <w:pPr>
+        <w:pStyle w:val="Body"/>
+      </w:pPr>
+      <w:r>
+        <w:t xml:space="preserve">The evolution of the strategies and network structure occur at different time scales.  Let </w:t>
+      </w:r>
+      <w:r>
+        <w:rPr>
+          <w:i/>
+        </w:rPr>
+        <w:sym w:font="Symbol" w:char="F074"/>
+      </w:r>
+      <w:r>
+        <w:rPr>
+          <w:i/>
+          <w:vertAlign w:val="subscript"/>
+        </w:rPr>
+        <w:t>e</w:t>
+      </w:r>
+      <w:r>
+        <w:t xml:space="preserve"> be the time scale at which strategy updates occur and </w:t>
+      </w:r>
+      <w:r>
+        <w:rPr>
+          <w:i/>
+        </w:rPr>
+        <w:sym w:font="Symbol" w:char="F074"/>
+      </w:r>
+      <w:r>
+        <w:rPr>
+          <w:i/>
+          <w:vertAlign w:val="subscript"/>
+        </w:rPr>
+        <w:t>a</w:t>
+      </w:r>
+      <w:r>
+        <w:t xml:space="preserve"> be the time scale for network structure updates.</w:t>
+      </w:r>
+      <w:r>
+        <w:t xml:space="preserve">  In this case, the ratio </w:t>
+      </w:r>
+      <m:oMath>
+        <m:r>
+          <w:rPr>
+            <w:rFonts w:ascii="Cambria Math" w:hAnsi="Cambria Math"/>
+          </w:rPr>
+          <m:t>W=</m:t>
+        </m:r>
+        <m:f>
+          <m:fPr>
+            <m:type m:val="skw"/>
+            <m:ctrlPr>
+              <w:rPr>
+                <w:rFonts w:ascii="Cambria Math" w:hAnsi="Cambria Math"/>
+                <w:i/>
+              </w:rPr>
+            </m:ctrlPr>
+          </m:fPr>
+          <m:num>
+            <m:sSub>
+              <m:sSubPr>
+                <m:ctrlPr>
+                  <w:rPr>
+                    <w:rFonts w:ascii="Cambria Math" w:hAnsi="Cambria Math"/>
+                    <w:i/>
+                  </w:rPr>
+                </m:ctrlPr>
+              </m:sSubPr>
+              <m:e>
+                <m:r>
+                  <w:rPr>
+                    <w:rFonts w:ascii="Cambria Math" w:hAnsi="Cambria Math"/>
+                  </w:rPr>
+                  <m:t>τ</m:t>
+                </m:r>
+              </m:e>
+              <m:sub>
+                <m:r>
+                  <w:rPr>
+                    <w:rFonts w:ascii="Cambria Math" w:hAnsi="Cambria Math"/>
+                  </w:rPr>
+                  <m:t>e</m:t>
+                </m:r>
+              </m:sub>
+            </m:sSub>
+          </m:num>
+          <m:den>
+            <m:sSub>
+              <m:sSubPr>
+                <m:ctrlPr>
+                  <w:rPr>
+                    <w:rFonts w:ascii="Cambria Math" w:hAnsi="Cambria Math"/>
+                    <w:i/>
+                  </w:rPr>
+                </m:ctrlPr>
+              </m:sSubPr>
+              <m:e>
+                <m:r>
+                  <w:rPr>
+                    <w:rFonts w:ascii="Cambria Math" w:hAnsi="Cambria Math"/>
+                  </w:rPr>
+                  <m:t>τ</m:t>
+                </m:r>
+              </m:e>
+              <m:sub>
+                <m:r>
+                  <w:rPr>
+                    <w:rFonts w:ascii="Cambria Math" w:hAnsi="Cambria Math"/>
+                  </w:rPr>
+                  <m:t>a</m:t>
+                </m:r>
+              </m:sub>
+            </m:sSub>
+          </m:den>
+        </m:f>
+      </m:oMath>
+      <w:r>
+        <w:t xml:space="preserve"> specifies how frequently </w:t>
+      </w:r>
+      <w:r>
+        <w:t>structure</w:t>
+      </w:r>
+      <w:r>
+        <w:t xml:space="preserve"> updates occur relative to </w:t>
+      </w:r>
+      <w:r>
+        <w:t>strategy</w:t>
+      </w:r>
+      <w:r>
+        <w:t xml:space="preserve"> updates.  For example, if </w:t>
+      </w:r>
+      <m:oMath>
+        <m:sSub>
+          <m:sSubPr>
+            <m:ctrlPr>
+              <w:rPr>
+                <w:rFonts w:ascii="Cambria Math" w:hAnsi="Cambria Math"/>
+                <w:i/>
+              </w:rPr>
+            </m:ctrlPr>
+          </m:sSubPr>
+          <m:e>
+            <m:r>
+              <w:rPr>
+                <w:rFonts w:ascii="Cambria Math" w:hAnsi="Cambria Math"/>
+              </w:rPr>
+              <m:t>τ</m:t>
+            </m:r>
+          </m:e>
+          <m:sub>
+            <m:r>
+              <w:rPr>
+                <w:rFonts w:ascii="Cambria Math" w:hAnsi="Cambria Math"/>
+              </w:rPr>
+              <m:t>e</m:t>
+            </m:r>
+          </m:sub>
+        </m:sSub>
+        <m:r>
+          <w:rPr>
+            <w:rFonts w:ascii="Cambria Math" w:hAnsi="Cambria Math"/>
+          </w:rPr>
+          <m:t>=6</m:t>
+        </m:r>
+      </m:oMath>
+      <w:r>
+        <w:t xml:space="preserve"> and </w:t>
+      </w:r>
+      <m:oMath>
+        <m:sSub>
+          <m:sSubPr>
+            <m:ctrlPr>
+              <w:rPr>
+                <w:rFonts w:ascii="Cambria Math" w:hAnsi="Cambria Math"/>
+                <w:i/>
+              </w:rPr>
+            </m:ctrlPr>
+          </m:sSubPr>
+          <m:e>
+            <m:r>
+              <w:rPr>
+                <w:rFonts w:ascii="Cambria Math" w:hAnsi="Cambria Math"/>
+              </w:rPr>
+              <m:t>τ</m:t>
+            </m:r>
+          </m:e>
+          <m:sub>
+            <m:r>
+              <w:rPr>
+                <w:rFonts w:ascii="Cambria Math" w:hAnsi="Cambria Math"/>
+              </w:rPr>
+              <m:t>a</m:t>
+            </m:r>
+          </m:sub>
+        </m:sSub>
+        <m:r>
+          <w:rPr>
+            <w:rFonts w:ascii="Cambria Math" w:hAnsi="Cambria Math"/>
+          </w:rPr>
+          <m:t>=2</m:t>
+        </m:r>
+      </m:oMath>
+      <w:r>
+        <w:t xml:space="preserve"> then </w:t>
+      </w:r>
+      <m:oMath>
+        <m:r>
+          <w:rPr>
+            <w:rFonts w:ascii="Cambria Math" w:hAnsi="Cambria Math"/>
+          </w:rPr>
+          <m:t>W=3</m:t>
+        </m:r>
+      </m:oMath>
+      <w:r>
+        <w:t xml:space="preserve"> indicating that </w:t>
+      </w:r>
+      <w:r>
+        <w:t>structure</w:t>
+      </w:r>
+      <w:r>
+        <w:t xml:space="preserve"> updates occur three times as often as </w:t>
+      </w:r>
+      <w:r>
+        <w:t>strategy</w:t>
+      </w:r>
+      <w:r>
+        <w:t xml:space="preserve"> updates.</w:t>
+      </w:r>
+      <w:r>
+        <w:t xml:space="preserve">  T</w:t>
+      </w:r>
+      <w:r>
+        <w:t xml:space="preserve">he probability </w:t>
+      </w:r>
+      <w:r>
+        <w:rPr>
+          <w:i/>
+        </w:rPr>
+        <w:t>p</w:t>
+      </w:r>
+      <w:r>
+        <w:t xml:space="preserve"> that a </w:t>
+      </w:r>
+      <w:r>
+        <w:t>strategy</w:t>
+      </w:r>
+      <w:r>
+        <w:t xml:space="preserve"> update occurs during any time step is given by the following formula:</w:t>
+      </w:r>
+    </w:p>
+    <w:p>
+      <w:pPr>
+        <w:pStyle w:val="Body"/>
+      </w:pPr>
+      <m:oMathPara>
+        <m:oMath>
+          <m:r>
+            <w:rPr>
+              <w:rFonts w:ascii="Cambria Math" w:hAnsi="Cambria Math"/>
+            </w:rPr>
+            <w:lastRenderedPageBreak/>
+            <m:t>p=</m:t>
+          </m:r>
+          <m:f>
+            <m:fPr>
+              <m:ctrlPr>
+                <w:rPr>
+                  <w:rFonts w:ascii="Cambria Math" w:hAnsi="Cambria Math"/>
+                  <w:i/>
+                </w:rPr>
+              </m:ctrlPr>
+            </m:fPr>
+            <m:num>
+              <m:r>
+                <w:rPr>
+                  <w:rFonts w:ascii="Cambria Math" w:hAnsi="Cambria Math"/>
+                </w:rPr>
+                <m:t>1</m:t>
+              </m:r>
+            </m:num>
+            <m:den>
+              <m:r>
+                <w:rPr>
+                  <w:rFonts w:ascii="Cambria Math" w:hAnsi="Cambria Math"/>
+                </w:rPr>
+                <m:t>1+W</m:t>
+              </m:r>
+            </m:den>
+          </m:f>
+          <m:r>
+            <w:rPr>
+              <w:rFonts w:ascii="Cambria Math" w:hAnsi="Cambria Math"/>
+            </w:rPr>
+            <m:t>=</m:t>
+          </m:r>
+          <m:f>
+            <m:fPr>
+              <m:ctrlPr>
+                <w:rPr>
+                  <w:rFonts w:ascii="Cambria Math" w:hAnsi="Cambria Math"/>
+                  <w:i/>
+                </w:rPr>
+              </m:ctrlPr>
+            </m:fPr>
+            <m:num>
+              <m:sSub>
+                <m:sSubPr>
+                  <m:ctrlPr>
+                    <w:rPr>
+                      <w:rFonts w:ascii="Cambria Math" w:hAnsi="Cambria Math"/>
+                      <w:i/>
+                    </w:rPr>
+                  </m:ctrlPr>
+                </m:sSubPr>
+                <m:e>
+                  <m:r>
+                    <w:rPr>
+                      <w:rFonts w:ascii="Cambria Math" w:hAnsi="Cambria Math"/>
+                    </w:rPr>
+                    <m:t>τ</m:t>
+                  </m:r>
+                </m:e>
+                <m:sub>
+                  <m:r>
+                    <w:rPr>
+                      <w:rFonts w:ascii="Cambria Math" w:hAnsi="Cambria Math"/>
+                    </w:rPr>
+                    <m:t>a</m:t>
+                  </m:r>
+                </m:sub>
+              </m:sSub>
+            </m:num>
+            <m:den>
+              <m:sSub>
+                <m:sSubPr>
+                  <m:ctrlPr>
+                    <w:rPr>
+                      <w:rFonts w:ascii="Cambria Math" w:hAnsi="Cambria Math"/>
+                      <w:i/>
+                    </w:rPr>
+                  </m:ctrlPr>
+                </m:sSubPr>
+                <m:e>
+                  <m:r>
+                    <w:rPr>
+                      <w:rFonts w:ascii="Cambria Math" w:hAnsi="Cambria Math"/>
+                    </w:rPr>
+                    <m:t>τ</m:t>
+                  </m:r>
+                </m:e>
+                <m:sub>
+                  <m:r>
+                    <w:rPr>
+                      <w:rFonts w:ascii="Cambria Math" w:hAnsi="Cambria Math"/>
+                    </w:rPr>
+                    <m:t>a</m:t>
+                  </m:r>
+                </m:sub>
+              </m:sSub>
+              <m:r>
+                <w:rPr>
+                  <w:rFonts w:ascii="Cambria Math" w:hAnsi="Cambria Math"/>
+                </w:rPr>
+                <m:t>+</m:t>
+              </m:r>
+              <m:sSub>
+                <m:sSubPr>
+                  <m:ctrlPr>
+                    <w:rPr>
+                      <w:rFonts w:ascii="Cambria Math" w:hAnsi="Cambria Math"/>
+                      <w:i/>
+                    </w:rPr>
+                  </m:ctrlPr>
+                </m:sSubPr>
+                <m:e>
+                  <m:r>
+                    <w:rPr>
+                      <w:rFonts w:ascii="Cambria Math" w:hAnsi="Cambria Math"/>
+                    </w:rPr>
+                    <m:t>τ</m:t>
+                  </m:r>
+                </m:e>
+                <m:sub>
+                  <m:r>
+                    <w:rPr>
+                      <w:rFonts w:ascii="Cambria Math" w:hAnsi="Cambria Math"/>
+                    </w:rPr>
+                    <m:t>e</m:t>
+                  </m:r>
+                </m:sub>
+              </m:sSub>
+            </m:den>
+          </m:f>
+        </m:oMath>
+      </m:oMathPara>
+    </w:p>
+    <w:p>
+      <w:pPr>
+        <w:pStyle w:val="Body"/>
+      </w:pPr>
+      <w:r>
+        <w:t xml:space="preserve">Given this, a structure update occurs with probability </w:t>
+      </w:r>
+      <m:oMath>
+        <m:d>
+          <m:dPr>
+            <m:ctrlPr>
+              <w:rPr>
+                <w:rFonts w:ascii="Cambria Math" w:hAnsi="Cambria Math"/>
+                <w:i/>
+              </w:rPr>
+            </m:ctrlPr>
+          </m:dPr>
+          <m:e>
+            <m:r>
+              <w:rPr>
+                <w:rFonts w:ascii="Cambria Math" w:hAnsi="Cambria Math"/>
+              </w:rPr>
+              <m:t>1-p</m:t>
+            </m:r>
+          </m:e>
+        </m:d>
+      </m:oMath>
+      <w:r>
+        <w:t xml:space="preserve">.  </w:t>
+      </w:r>
+      <w:r>
+        <w:t xml:space="preserve">In the example presented earlier, the probability that a strategy update occurs during any time step is </w:t>
+      </w:r>
+      <m:oMath>
+        <m:box>
+          <m:boxPr>
+            <m:ctrlPr>
+              <w:rPr>
+                <w:rFonts w:ascii="Cambria Math" w:hAnsi="Cambria Math"/>
+                <w:i/>
+              </w:rPr>
+            </m:ctrlPr>
+          </m:boxPr>
+          <m:e>
+            <m:argPr>
+              <m:argSz m:val="-1"/>
+            </m:argPr>
+            <m:f>
+              <m:fPr>
+                <m:ctrlPr>
+                  <w:rPr>
+                    <w:rFonts w:ascii="Cambria Math" w:hAnsi="Cambria Math"/>
+                    <w:i/>
+                  </w:rPr>
+                </m:ctrlPr>
+              </m:fPr>
+              <m:num>
+                <m:r>
+                  <w:rPr>
+                    <w:rFonts w:ascii="Cambria Math" w:hAnsi="Cambria Math"/>
+                  </w:rPr>
+                  <m:t>1</m:t>
+                </m:r>
+              </m:num>
+              <m:den>
+                <m:r>
+                  <w:rPr>
+                    <w:rFonts w:ascii="Cambria Math" w:hAnsi="Cambria Math"/>
+                  </w:rPr>
+                  <m:t>4</m:t>
+                </m:r>
+              </m:den>
+            </m:f>
+          </m:e>
+        </m:box>
+      </m:oMath>
+      <w:r>
+        <w:t xml:space="preserve"> while the probability that a structure update occurs is </w:t>
+      </w:r>
+      <m:oMath>
+        <m:box>
+          <m:boxPr>
+            <m:ctrlPr>
+              <w:rPr>
+                <w:rFonts w:ascii="Cambria Math" w:hAnsi="Cambria Math"/>
+                <w:i/>
+              </w:rPr>
+            </m:ctrlPr>
+          </m:boxPr>
+          <m:e>
+            <m:argPr>
+              <m:argSz m:val="-1"/>
+            </m:argPr>
+            <m:f>
+              <m:fPr>
+                <m:ctrlPr>
+                  <w:rPr>
+                    <w:rFonts w:ascii="Cambria Math" w:hAnsi="Cambria Math"/>
+                    <w:i/>
+                  </w:rPr>
+                </m:ctrlPr>
+              </m:fPr>
+              <m:num>
+                <m:r>
+                  <w:rPr>
+                    <w:rFonts w:ascii="Cambria Math" w:hAnsi="Cambria Math"/>
+                  </w:rPr>
+                  <m:t>3</m:t>
+                </m:r>
+              </m:num>
+              <m:den>
+                <m:r>
+                  <w:rPr>
+                    <w:rFonts w:ascii="Cambria Math" w:hAnsi="Cambria Math"/>
+                  </w:rPr>
+                  <m:t>4</m:t>
+                </m:r>
+              </m:den>
+            </m:f>
+          </m:e>
+        </m:box>
+      </m:oMath>
+      <w:r>
+        <w:t>.  Therefore, on average one</w:t>
+      </w:r>
+      <w:r>
+        <w:t xml:space="preserve"> st</w:t>
+      </w:r>
+      <w:r>
+        <w:t>rategy update occurs for every three</w:t>
+      </w:r>
+      <w:r>
+        <w:t xml:space="preserve"> structure updates.</w:t>
+      </w:r>
+    </w:p>
+    <w:p>
+      <w:pPr>
+        <w:pStyle w:val="Body"/>
+      </w:pPr>
+      <w:r>
+        <w:t xml:space="preserve">For both types of updates, </w:t>
+      </w:r>
+      <w:r>
+        <w:t xml:space="preserve">an agent </w:t>
+      </w:r>
+      <w:r>
+        <w:rPr>
+          <w:i/>
+        </w:rPr>
+        <w:t>x</w:t>
+      </w:r>
+      <w:r>
+        <w:t xml:space="preserve"> is chosen at random and another agent </w:t>
+      </w:r>
+      <w:r>
+        <w:rPr>
+          <w:i/>
+        </w:rPr>
+        <w:t>y</w:t>
+      </w:r>
+      <w:r>
+        <w:t xml:space="preserve"> is chosen at random from </w:t>
+      </w:r>
+      <w:r>
+        <w:rPr>
+          <w:i/>
+        </w:rPr>
+        <w:t>x</w:t>
+      </w:r>
+      <w:r>
+        <w:t xml:space="preserve">’s neighbors.  The two agents play the game with each of its neighbors and earn fitness scores </w:t>
+      </w:r>
+      <w:r>
+        <w:rPr>
+          <w:i/>
+        </w:rPr>
+        <w:t>P</w:t>
+      </w:r>
+      <w:r>
+        <w:rPr>
+          <w:i/>
+          <w:vertAlign w:val="subscript"/>
+        </w:rPr>
+        <w:t>x</w:t>
+      </w:r>
+      <w:r>
+        <w:t xml:space="preserve"> and </w:t>
+      </w:r>
+      <w:r>
+        <w:rPr>
+          <w:i/>
+        </w:rPr>
+        <w:t>P</w:t>
+      </w:r>
+      <w:r>
+        <w:rPr>
+          <w:i/>
+          <w:vertAlign w:val="subscript"/>
+        </w:rPr>
+        <w:t>y</w:t>
+      </w:r>
+      <w:r>
+        <w:t xml:space="preserve"> respectively.</w:t>
+      </w:r>
+    </w:p>
+    <w:p>
+      <w:pPr>
+        <w:pStyle w:val="Body"/>
+      </w:pPr>
+      <w:r>
+        <w:t>In the case of a strategy update, a</w:t>
+      </w:r>
+      <w:r>
+        <w:t xml:space="preserve">fter the games have been played, the strategy of </w:t>
+      </w:r>
+      <w:r>
+        <w:rPr>
+          <w:i/>
+        </w:rPr>
+        <w:t>y</w:t>
+      </w:r>
+      <w:r>
+        <w:t xml:space="preserve"> replaces the strategy of </w:t>
+      </w:r>
+      <w:r>
+        <w:rPr>
+          <w:i/>
+        </w:rPr>
+        <w:t>x</w:t>
+      </w:r>
+      <w:r>
+        <w:t xml:space="preserve"> with probability </w:t>
+      </w:r>
+      <w:r>
+        <w:rPr>
+          <w:i/>
+        </w:rPr>
+        <w:t>p</w:t>
+      </w:r>
+      <w:r>
+        <w:rPr>
+          <w:i/>
+          <w:vertAlign w:val="subscript"/>
+        </w:rPr>
+        <w:t>e</w:t>
+      </w:r>
+      <w:r>
+        <w:t xml:space="preserve"> given by the following equation:</w:t>
+      </w:r>
+    </w:p>
+    <w:p>
+      <w:pPr>
+        <w:pStyle w:val="Body"/>
+      </w:pPr>
+      <m:oMathPara>
+        <m:oMath>
+          <m:sSub>
+            <m:sSubPr>
+              <m:ctrlPr>
+                <w:rPr>
+                  <w:rFonts w:ascii="Cambria Math" w:hAnsi="Cambria Math"/>
+                  <w:i/>
+                </w:rPr>
+              </m:ctrlPr>
+            </m:sSubPr>
+            <m:e>
+              <m:r>
+                <w:rPr>
+                  <w:rFonts w:ascii="Cambria Math" w:hAnsi="Cambria Math"/>
+                </w:rPr>
+                <m:t>p</m:t>
+              </m:r>
+            </m:e>
+            <m:sub>
+              <m:r>
+                <w:rPr>
+                  <w:rFonts w:ascii="Cambria Math" w:hAnsi="Cambria Math"/>
+                </w:rPr>
+                <m:t>e</m:t>
+              </m:r>
+            </m:sub>
+          </m:sSub>
+          <m:r>
+            <w:rPr>
+              <w:rFonts w:ascii="Cambria Math" w:hAnsi="Cambria Math"/>
+            </w:rPr>
+            <m:t>=</m:t>
+          </m:r>
+          <m:f>
+            <m:fPr>
+              <m:ctrlPr>
+                <w:rPr>
+                  <w:rFonts w:ascii="Cambria Math" w:hAnsi="Cambria Math"/>
+                  <w:i/>
+                </w:rPr>
+              </m:ctrlPr>
+            </m:fPr>
+            <m:num>
+              <m:r>
+                <w:rPr>
+                  <w:rFonts w:ascii="Cambria Math" w:hAnsi="Cambria Math"/>
+                </w:rPr>
+                <m:t>1</m:t>
+              </m:r>
+            </m:num>
+            <m:den>
+              <m:r>
+                <w:rPr>
+                  <w:rFonts w:ascii="Cambria Math" w:hAnsi="Cambria Math"/>
+                </w:rPr>
+                <m:t>1+</m:t>
+              </m:r>
+              <m:sSup>
+                <m:sSupPr>
+                  <m:ctrlPr>
+                    <w:rPr>
+                      <w:rFonts w:ascii="Cambria Math" w:hAnsi="Cambria Math"/>
+                      <w:i/>
+                    </w:rPr>
+                  </m:ctrlPr>
+                </m:sSupPr>
+                <m:e>
+                  <m:r>
+                    <w:rPr>
+                      <w:rFonts w:ascii="Cambria Math" w:hAnsi="Cambria Math"/>
+                    </w:rPr>
+                    <m:t>e</m:t>
+                  </m:r>
+                </m:e>
+                <m:sup>
+                  <m:r>
+                    <w:rPr>
+                      <w:rFonts w:ascii="Cambria Math" w:hAnsi="Cambria Math"/>
+                    </w:rPr>
+                    <m:t>-</m:t>
+                  </m:r>
+                  <m:r>
+                    <w:rPr>
+                      <w:rFonts w:ascii="Cambria Math" w:hAnsi="Cambria Math"/>
+                    </w:rPr>
+                    <m:t>β</m:t>
+                  </m:r>
+                  <m:d>
+                    <m:dPr>
+                      <m:ctrlPr>
+                        <w:rPr>
+                          <w:rFonts w:ascii="Cambria Math" w:hAnsi="Cambria Math"/>
+                          <w:i/>
+                        </w:rPr>
+                      </m:ctrlPr>
+                    </m:dPr>
+                    <m:e>
+                      <m:sSub>
+                        <m:sSubPr>
+                          <m:ctrlPr>
+                            <w:rPr>
+                              <w:rFonts w:ascii="Cambria Math" w:hAnsi="Cambria Math"/>
+                              <w:i/>
+                            </w:rPr>
+                          </m:ctrlPr>
+                        </m:sSubPr>
+                        <m:e>
+                          <m:r>
+                            <w:rPr>
+                              <w:rFonts w:ascii="Cambria Math" w:hAnsi="Cambria Math"/>
+                            </w:rPr>
+                            <m:t>P</m:t>
+                          </m:r>
+                        </m:e>
+                        <m:sub>
+                          <m:r>
+                            <w:rPr>
+                              <w:rFonts w:ascii="Cambria Math" w:hAnsi="Cambria Math"/>
+                            </w:rPr>
+                            <m:t>y</m:t>
+                          </m:r>
+                        </m:sub>
+                      </m:sSub>
+                      <m:r>
+                        <w:rPr>
+                          <w:rFonts w:ascii="Cambria Math" w:hAnsi="Cambria Math"/>
+                        </w:rPr>
+                        <m:t>-</m:t>
+                      </m:r>
+                      <m:sSub>
+                        <m:sSubPr>
+                          <m:ctrlPr>
+                            <w:rPr>
+                              <w:rFonts w:ascii="Cambria Math" w:hAnsi="Cambria Math"/>
+                              <w:i/>
+                            </w:rPr>
+                          </m:ctrlPr>
+                        </m:sSubPr>
+                        <m:e>
+                          <m:r>
+                            <w:rPr>
+                              <w:rFonts w:ascii="Cambria Math" w:hAnsi="Cambria Math"/>
+                            </w:rPr>
+                            <m:t>P</m:t>
+                          </m:r>
+                        </m:e>
+                        <m:sub>
+                          <m:r>
+                            <w:rPr>
+                              <w:rFonts w:ascii="Cambria Math" w:hAnsi="Cambria Math"/>
+                            </w:rPr>
+                            <m:t>x</m:t>
+                          </m:r>
+                        </m:sub>
+                      </m:sSub>
+                    </m:e>
+                  </m:d>
+                </m:sup>
+              </m:sSup>
+            </m:den>
+          </m:f>
+        </m:oMath>
+      </m:oMathPara>
+    </w:p>
+    <w:p>
+      <w:pPr>
+        <w:pStyle w:val="Body"/>
+      </w:pPr>
+      <w:r>
+        <w:t xml:space="preserve">The parameter </w:t>
+      </w:r>
+      <w:r>
+        <w:rPr>
+          <w:i/>
+        </w:rPr>
+        <w:sym w:font="Symbol" w:char="F062"/>
+      </w:r>
+      <w:r>
+        <w:t xml:space="preserve"> represents the selection strength and determines how </w:t>
+      </w:r>
+      <w:r>
+        <w:t xml:space="preserve">strongly the fitness score impacts the decision to replace </w:t>
+      </w:r>
+      <w:r>
+        <w:rPr>
+          <w:i/>
+        </w:rPr>
+        <w:t>x</w:t>
+      </w:r>
+      <w:r>
+        <w:t xml:space="preserve">’s strategy with </w:t>
+      </w:r>
+      <w:r>
+        <w:rPr>
+          <w:i/>
+        </w:rPr>
+        <w:t>y</w:t>
+      </w:r>
+      <w:r>
+        <w:t xml:space="preserve">’s strategy.  As </w:t>
+      </w:r>
+      <m:oMath>
+        <m:r>
+          <w:rPr>
+            <w:rFonts w:ascii="Cambria Math" w:hAnsi="Cambria Math"/>
+          </w:rPr>
+          <m:t>β</m:t>
+        </m:r>
+        <m:box>
+          <m:boxPr>
+            <m:opEmu m:val="1"/>
+            <m:ctrlPr>
+              <w:rPr>
+                <w:rFonts w:ascii="Cambria Math" w:hAnsi="Cambria Math"/>
+                <w:i/>
+              </w:rPr>
+            </m:ctrlPr>
+          </m:boxPr>
+          <m:e>
+            <m:groupChr>
+              <m:groupChrPr>
+                <m:chr m:val="→"/>
+                <m:pos m:val="top"/>
+                <m:ctrlPr>
+                  <w:rPr>
+                    <w:rFonts w:ascii="Cambria Math" w:hAnsi="Cambria Math"/>
+                    <w:i/>
+                  </w:rPr>
+                </m:ctrlPr>
+              </m:groupChrPr>
+              <m:e/>
+            </m:groupChr>
+          </m:e>
+        </m:box>
+        <m:r>
+          <w:rPr>
+            <w:rFonts w:ascii="Cambria Math" w:hAnsi="Cambria Math"/>
+          </w:rPr>
+          <m:t>0</m:t>
+        </m:r>
+      </m:oMath>
+      <w:r>
+        <w:t xml:space="preserve">, the dynamics approach neutral drift where each strategy has 50% chance of selection.  As </w:t>
+      </w:r>
+      <m:oMath>
+        <m:r>
+          <w:rPr>
+            <w:rFonts w:ascii="Cambria Math" w:hAnsi="Cambria Math"/>
+          </w:rPr>
+          <m:t>β</m:t>
+        </m:r>
+        <m:box>
+          <m:boxPr>
+            <m:opEmu m:val="1"/>
+            <m:ctrlPr>
+              <w:rPr>
+                <w:rFonts w:ascii="Cambria Math" w:hAnsi="Cambria Math"/>
+                <w:i/>
+              </w:rPr>
+            </m:ctrlPr>
+          </m:boxPr>
+          <m:e>
+            <m:groupChr>
+              <m:groupChrPr>
+                <m:chr m:val="→"/>
+                <m:pos m:val="top"/>
+                <m:ctrlPr>
+                  <w:rPr>
+                    <w:rFonts w:ascii="Cambria Math" w:hAnsi="Cambria Math"/>
+                    <w:i/>
+                  </w:rPr>
+                </m:ctrlPr>
+              </m:groupChrPr>
+              <m:e/>
+            </m:groupChr>
+          </m:e>
+        </m:box>
+        <m:r>
+          <w:rPr>
+            <w:rFonts w:ascii="Cambria Math" w:hAnsi="Cambria Math"/>
+          </w:rPr>
+          <m:t>∞</m:t>
+        </m:r>
+      </m:oMath>
+      <w:r>
+        <w:t>,  the dynamics approach imitation dynamics in which the strategy of the fittest agent is always selected.</w:t>
+      </w:r>
+    </w:p>
+    <w:p>
+      <w:pPr>
+        <w:pStyle w:val="Body"/>
+      </w:pPr>
+      <w:r>
+        <w:t xml:space="preserve">In the case of a structure update, agent </w:t>
+      </w:r>
+      <w:r>
+        <w:rPr>
+          <w:i/>
+        </w:rPr>
+        <w:t>x</w:t>
+      </w:r>
+      <w:r>
+        <w:t xml:space="preserve"> attempts to rewire the link between it and agent </w:t>
+      </w:r>
+      <w:r>
+        <w:rPr>
+          <w:i/>
+        </w:rPr>
+        <w:t>y</w:t>
+      </w:r>
+      <w:r>
+        <w:t xml:space="preserve"> if it is dissatisfied with the link.  An agent is satisfied with a link if the agent on the other end is a cooperator and dissatisfied otherwise.</w:t>
+      </w:r>
+      <w:r>
+        <w:t xml:space="preserve">  In the case that agent x is dissatisfied, the link is switched to a random neighbor of agent y with probability </w:t>
+      </w:r>
+      <w:r>
+        <w:rPr>
+          <w:i/>
+        </w:rPr>
+        <w:t>p</w:t>
+      </w:r>
+      <w:r>
+        <w:rPr>
+          <w:i/>
+          <w:vertAlign w:val="subscript"/>
+        </w:rPr>
+        <w:t>a</w:t>
+      </w:r>
+      <w:r>
+        <w:t xml:space="preserve"> given by the following equation:</w:t>
+      </w:r>
+    </w:p>
+    <w:p>
+      <w:pPr>
+        <w:pStyle w:val="Body"/>
+      </w:pPr>
+      <m:oMathPara>
+        <m:oMath>
+          <m:sSub>
+            <m:sSubPr>
+              <m:ctrlPr>
+                <w:rPr>
+                  <w:rFonts w:ascii="Cambria Math" w:hAnsi="Cambria Math"/>
+                  <w:i/>
+                </w:rPr>
+              </m:ctrlPr>
+            </m:sSubPr>
+            <m:e>
+              <m:r>
+                <w:rPr>
+                  <w:rFonts w:ascii="Cambria Math" w:hAnsi="Cambria Math"/>
+                </w:rPr>
+                <m:t>p</m:t>
+              </m:r>
+            </m:e>
+            <m:sub>
+              <m:r>
+                <w:rPr>
+                  <w:rFonts w:ascii="Cambria Math" w:hAnsi="Cambria Math"/>
+                </w:rPr>
+                <m:t>a</m:t>
+              </m:r>
+            </m:sub>
+          </m:sSub>
+          <m:r>
+            <w:rPr>
+              <w:rFonts w:ascii="Cambria Math" w:hAnsi="Cambria Math"/>
+            </w:rPr>
+            <m:t>=</m:t>
+          </m:r>
+          <m:f>
+            <m:fPr>
+              <m:ctrlPr>
+                <w:rPr>
+                  <w:rFonts w:ascii="Cambria Math" w:hAnsi="Cambria Math"/>
+                  <w:i/>
+                </w:rPr>
+              </m:ctrlPr>
+            </m:fPr>
+            <m:num>
+              <m:r>
+                <w:rPr>
+                  <w:rFonts w:ascii="Cambria Math" w:hAnsi="Cambria Math"/>
+                </w:rPr>
+                <m:t>1</m:t>
+              </m:r>
+            </m:num>
+            <m:den>
+              <m:r>
+                <w:rPr>
+                  <w:rFonts w:ascii="Cambria Math" w:hAnsi="Cambria Math"/>
+                </w:rPr>
+                <m:t>1+</m:t>
+              </m:r>
+              <m:sSup>
+                <m:sSupPr>
+                  <m:ctrlPr>
+                    <w:rPr>
+                      <w:rFonts w:ascii="Cambria Math" w:hAnsi="Cambria Math"/>
+                      <w:i/>
+                    </w:rPr>
+                  </m:ctrlPr>
+                </m:sSupPr>
+                <m:e>
+                  <m:r>
+                    <w:rPr>
+                      <w:rFonts w:ascii="Cambria Math" w:hAnsi="Cambria Math"/>
+                    </w:rPr>
+                    <m:t>e</m:t>
+                  </m:r>
+                </m:e>
+                <m:sup>
+                  <m:r>
+                    <w:rPr>
+                      <w:rFonts w:ascii="Cambria Math" w:hAnsi="Cambria Math"/>
+                    </w:rPr>
+                    <m:t>-</m:t>
+                  </m:r>
+                  <m:r>
+                    <w:rPr>
+                      <w:rFonts w:ascii="Cambria Math" w:hAnsi="Cambria Math"/>
+                    </w:rPr>
+                    <m:t>β</m:t>
+                  </m:r>
+                  <m:d>
+                    <m:dPr>
+                      <m:ctrlPr>
+                        <w:rPr>
+                          <w:rFonts w:ascii="Cambria Math" w:hAnsi="Cambria Math"/>
+                          <w:i/>
+                        </w:rPr>
+                      </m:ctrlPr>
+                    </m:dPr>
+                    <m:e>
+                      <m:sSub>
+                        <m:sSubPr>
+                          <m:ctrlPr>
+                            <w:rPr>
+                              <w:rFonts w:ascii="Cambria Math" w:hAnsi="Cambria Math"/>
+                              <w:i/>
+                            </w:rPr>
+                          </m:ctrlPr>
+                        </m:sSubPr>
+                        <m:e>
+                          <m:r>
+                            <w:rPr>
+                              <w:rFonts w:ascii="Cambria Math" w:hAnsi="Cambria Math"/>
+                            </w:rPr>
+                            <m:t>P</m:t>
+                          </m:r>
+                        </m:e>
+                        <m:sub>
+                          <m:r>
+                            <w:rPr>
+                              <w:rFonts w:ascii="Cambria Math" w:hAnsi="Cambria Math"/>
+                            </w:rPr>
+                            <m:t>x</m:t>
+                          </m:r>
+                        </m:sub>
+                      </m:sSub>
+                      <m:r>
+                        <w:rPr>
+                          <w:rFonts w:ascii="Cambria Math" w:hAnsi="Cambria Math"/>
+                        </w:rPr>
+                        <m:t>-</m:t>
+                      </m:r>
+                      <m:sSub>
+                        <m:sSubPr>
+                          <m:ctrlPr>
+                            <w:rPr>
+                              <w:rFonts w:ascii="Cambria Math" w:hAnsi="Cambria Math"/>
+                              <w:i/>
+                            </w:rPr>
+                          </m:ctrlPr>
+                        </m:sSubPr>
+                        <m:e>
+                          <m:r>
+                            <w:rPr>
+                              <w:rFonts w:ascii="Cambria Math" w:hAnsi="Cambria Math"/>
+                            </w:rPr>
+                            <m:t>P</m:t>
+                          </m:r>
+                        </m:e>
+                        <m:sub>
+                          <m:r>
+                            <w:rPr>
+                              <w:rFonts w:ascii="Cambria Math" w:hAnsi="Cambria Math"/>
+                            </w:rPr>
+                            <m:t>y</m:t>
+                          </m:r>
+                        </m:sub>
+                      </m:sSub>
+                    </m:e>
+                  </m:d>
+                </m:sup>
+              </m:sSup>
+            </m:den>
+          </m:f>
+        </m:oMath>
+      </m:oMathPara>
+    </w:p>
+    <w:p>
+      <w:pPr>
+        <w:pStyle w:val="Body"/>
+      </w:pPr>
+      <w:r>
+        <w:t xml:space="preserve">This equation is almost identical to the equation for </w:t>
+      </w:r>
+      <w:r>
+        <w:rPr>
+          <w:i/>
+        </w:rPr>
+        <w:t>p</w:t>
+      </w:r>
+      <w:r>
+        <w:rPr>
+          <w:i/>
+          <w:vertAlign w:val="subscript"/>
+        </w:rPr>
+        <w:t>e</w:t>
+      </w:r>
+      <w:r>
+        <w:t xml:space="preserve"> except that the roles of </w:t>
+      </w:r>
+      <w:r>
+        <w:rPr>
+          <w:i/>
+        </w:rPr>
+        <w:t>P</w:t>
+      </w:r>
+      <w:r>
+        <w:rPr>
+          <w:i/>
+          <w:vertAlign w:val="subscript"/>
+        </w:rPr>
+        <w:t>x</w:t>
+      </w:r>
+      <w:r>
+        <w:t xml:space="preserve"> and </w:t>
+      </w:r>
+      <w:r>
+        <w:rPr>
+          <w:i/>
+        </w:rPr>
+        <w:t>P</w:t>
+      </w:r>
+      <w:r>
+        <w:rPr>
+          <w:i/>
+          <w:vertAlign w:val="subscript"/>
+        </w:rPr>
+        <w:t>y</w:t>
+      </w:r>
+      <w:r>
+        <w:t xml:space="preserve"> are switched.</w:t>
+      </w:r>
+      <w:bookmarkStart w:id="0" w:name="_GoBack"/>
+      <w:bookmarkEnd w:id="0"/>
+    </w:p>
+    <w:p>
+      <w:pPr>
+        <w:pStyle w:val="Body"/>
+      </w:pPr>
+      <w:r>
+        <w:t>Initially, a</w:t>
       </w:r>
       <w:r>
         <w:t>n equal number of cooperators and defectors are randomly allocated to the nodes.</w:t>
@@ -3819,7 +5158,6 @@
       <w:r>
         <w:t xml:space="preserve">Let </w:t>
       </w:r>
-      <w:proofErr w:type="spellStart"/>
       <w:r>
         <w:rPr>
           <w:i/>
@@ -3833,7 +5171,6 @@
         </w:rPr>
         <w:t>k</w:t>
       </w:r>
-      <w:proofErr w:type="spellEnd"/>
       <w:r>
         <w:t xml:space="preserve"> equal the number of nodes with degree </w:t>
       </w:r>
@@ -3846,7 +5183,6 @@
       <w:r>
         <w:t xml:space="preserve"> and </w:t>
       </w:r>
-      <w:proofErr w:type="spellStart"/>
       <w:r>
         <w:rPr>
           <w:i/>
@@ -3860,7 +5196,6 @@
         </w:rPr>
         <w:t>max</w:t>
       </w:r>
-      <w:proofErr w:type="spellEnd"/>
       <w:r>
         <w:t xml:space="preserve"> be the maximum degree possessed by any node in the graph.  Then, t</w:t>
       </w:r>
@@ -4089,19 +5424,11 @@
       <w:r>
         <w:t xml:space="preserve"> of the graph </w:t>
       </w:r>
-      <w:proofErr w:type="gramStart"/>
       <w:r>
         <w:rPr>
           <w:i/>
         </w:rPr>
-        <w:t>D(</w:t>
-      </w:r>
-      <w:proofErr w:type="gramEnd"/>
-      <w:r>
-        <w:rPr>
-          <w:i/>
-        </w:rPr>
-        <w:t>k)</w:t>
+        <w:t>D(k)</w:t>
       </w:r>
       <w:r>
         <w:t xml:space="preserve"> is given by the following equation:</w:t>
@@ -4117,6 +5444,7 @@
             <w:rPr>
               <w:rFonts w:ascii="Cambria Math" w:hAnsi="Cambria Math"/>
             </w:rPr>
+            <w:lastRenderedPageBreak/>
             <m:t>D</m:t>
           </m:r>
           <m:d>
@@ -4438,7 +5766,6 @@
         <w:pStyle w:val="Body"/>
       </w:pPr>
       <w:r>
-        <w:lastRenderedPageBreak/>
         <w:t>As an alternat</w:t>
       </w:r>
       <w:r>
@@ -4475,15 +5802,7 @@
         <w:t>.</w:t>
       </w:r>
       <w:r>
-        <w:t xml:space="preserve">  In this model, the players are adaptive, </w:t>
-      </w:r>
-      <w:proofErr w:type="gramStart"/>
-      <w:r>
-        <w:t>backward-looking</w:t>
-      </w:r>
-      <w:proofErr w:type="gramEnd"/>
-      <w:r>
-        <w:t xml:space="preserve"> and reactive rather than purposive, forward-looking and preemptive.</w:t>
+        <w:t xml:space="preserve">  In this model, the players are adaptive, backward-looking and reactive rather than purposive, forward-looking and preemptive.</w:t>
       </w:r>
       <w:r>
         <w:t xml:space="preserve">  In this model, the game payoffs act as positive or negative rewards that reinforce or attenuate </w:t>
@@ -4562,15 +5881,7 @@
         <w:t xml:space="preserve">  </w:t>
       </w:r>
       <w:r>
-        <w:t>The model is based on the Bush-</w:t>
-      </w:r>
-      <w:proofErr w:type="spellStart"/>
-      <w:r>
-        <w:t>Mosteller</w:t>
-      </w:r>
-      <w:proofErr w:type="spellEnd"/>
-      <w:r>
-        <w:t xml:space="preserve"> stochastic learning model for binary choice </w:t>
+        <w:t xml:space="preserve">The model is based on the Bush-Mosteller stochastic learning model for binary choice </w:t>
       </w:r>
       <w:r>
         <w:fldChar w:fldCharType="begin"/>
@@ -4764,13 +6075,8 @@
       <w:pPr>
         <w:pStyle w:val="Body"/>
       </w:pPr>
-      <w:proofErr w:type="gramStart"/>
-      <w:r>
-        <w:t>where</w:t>
-      </w:r>
-      <w:proofErr w:type="gramEnd"/>
-      <w:r>
-        <w:t xml:space="preserve"> </w:t>
+      <w:r>
+        <w:t xml:space="preserve">where </w:t>
       </w:r>
       <w:r>
         <w:rPr>
@@ -5009,13 +6315,8 @@
       <w:pPr>
         <w:pStyle w:val="Body"/>
       </w:pPr>
-      <w:proofErr w:type="gramStart"/>
-      <w:r>
-        <w:t>where</w:t>
-      </w:r>
-      <w:proofErr w:type="gramEnd"/>
-      <w:r>
-        <w:t xml:space="preserve"> the payout</w:t>
+      <w:r>
+        <w:t>where the payout</w:t>
       </w:r>
       <w:r>
         <w:t>s</w:t>
@@ -5466,7 +6767,6 @@
               <w:rPr>
                 <w:b/>
               </w:rPr>
-              <w:lastRenderedPageBreak/>
               <w:t>Defect</w:t>
             </w:r>
             <w:r>
@@ -5558,30 +6858,20 @@
               <w:rPr>
                 <w:rFonts w:ascii="Cambria Math" w:hAnsi="Cambria Math"/>
               </w:rPr>
-              <m:t>t</m:t>
+              <m:t>t,i</m:t>
             </m:r>
-            <w:proofErr w:type="gramStart"/>
-            <m:r>
-              <w:rPr>
-                <w:rFonts w:ascii="Cambria Math" w:hAnsi="Cambria Math"/>
-              </w:rPr>
-              <m:t>,i</m:t>
-            </m:r>
-            <w:proofErr w:type="gramEnd"/>
           </m:sub>
         </m:sSub>
       </m:oMath>
       <w:r>
         <w:t xml:space="preserve"> be the payout received by player </w:t>
       </w:r>
-      <w:proofErr w:type="spellStart"/>
       <w:r>
         <w:rPr>
           <w:i/>
         </w:rPr>
         <w:t>i</w:t>
       </w:r>
-      <w:proofErr w:type="spellEnd"/>
       <w:r>
         <w:t xml:space="preserve"> at time </w:t>
       </w:r>
@@ -5635,16 +6925,8 @@
               <w:rPr>
                 <w:rFonts w:ascii="Cambria Math" w:hAnsi="Cambria Math"/>
               </w:rPr>
-              <m:t>t</m:t>
+              <m:t>t,i</m:t>
             </m:r>
-            <w:proofErr w:type="gramStart"/>
-            <m:r>
-              <w:rPr>
-                <w:rFonts w:ascii="Cambria Math" w:hAnsi="Cambria Math"/>
-              </w:rPr>
-              <m:t>,i</m:t>
-            </m:r>
-            <w:proofErr w:type="gramEnd"/>
           </m:sub>
         </m:sSub>
         <m:r>
@@ -5788,16 +7070,8 @@
               <w:rPr>
                 <w:rFonts w:ascii="Cambria Math" w:hAnsi="Cambria Math"/>
               </w:rPr>
-              <m:t>i</m:t>
+              <m:t>i,t</m:t>
             </m:r>
-            <w:proofErr w:type="gramStart"/>
-            <m:r>
-              <w:rPr>
-                <w:rFonts w:ascii="Cambria Math" w:hAnsi="Cambria Math"/>
-              </w:rPr>
-              <m:t>,t</m:t>
-            </m:r>
-            <w:proofErr w:type="gramEnd"/>
           </m:sub>
         </m:sSub>
       </m:oMath>
@@ -5810,14 +7084,12 @@
       <w:r>
         <w:t xml:space="preserve">action taken by player </w:t>
       </w:r>
-      <w:proofErr w:type="spellStart"/>
       <w:r>
         <w:rPr>
           <w:i/>
         </w:rPr>
         <w:t>i</w:t>
       </w:r>
-      <w:proofErr w:type="spellEnd"/>
       <w:r>
         <w:t xml:space="preserve"> at time </w:t>
       </w:r>
@@ -5966,16 +7238,8 @@
               <w:rPr>
                 <w:rFonts w:ascii="Cambria Math" w:hAnsi="Cambria Math"/>
               </w:rPr>
-              <m:t>t</m:t>
+              <m:t>t,i</m:t>
             </m:r>
-            <w:proofErr w:type="gramStart"/>
-            <m:r>
-              <w:rPr>
-                <w:rFonts w:ascii="Cambria Math" w:hAnsi="Cambria Math"/>
-              </w:rPr>
-              <m:t>,i</m:t>
-            </m:r>
-            <w:proofErr w:type="gramEnd"/>
           </m:sub>
         </m:sSub>
       </m:oMath>
@@ -5985,14 +7249,12 @@
       <w:r>
         <w:t xml:space="preserve">that player </w:t>
       </w:r>
-      <w:proofErr w:type="spellStart"/>
       <w:r>
         <w:rPr>
           <w:i/>
         </w:rPr>
         <w:t>i</w:t>
       </w:r>
-      <w:proofErr w:type="spellEnd"/>
       <w:r>
         <w:t xml:space="preserve"> will cooperate at time </w:t>
       </w:r>
@@ -6512,15 +7774,7 @@
         <w:t xml:space="preserve">(decreases) </w:t>
       </w:r>
       <w:r>
-        <w:t xml:space="preserve">the probability </w:t>
-      </w:r>
-      <w:proofErr w:type="gramStart"/>
-      <w:r>
-        <w:t>that</w:t>
-      </w:r>
-      <w:proofErr w:type="gramEnd"/>
-      <w:r>
-        <w:t xml:space="preserve"> the player will cooperate</w:t>
+        <w:t>the probability that the player will cooperate</w:t>
       </w:r>
       <w:r>
         <w:t xml:space="preserve"> </w:t>
@@ -6535,7 +7789,11 @@
         <w:t>t+1</w:t>
       </w:r>
       <w:r>
-        <w:t xml:space="preserve"> if a positive (negative) payout was received at time </w:t>
+        <w:t xml:space="preserve"> if a positive (negative) payout was received at </w:t>
+      </w:r>
+      <w:r>
+        <w:lastRenderedPageBreak/>
+        <w:t xml:space="preserve">time </w:t>
       </w:r>
       <w:r>
         <w:rPr>
@@ -6631,16 +7889,8 @@
               <w:rPr>
                 <w:rFonts w:ascii="Cambria Math" w:hAnsi="Cambria Math"/>
               </w:rPr>
-              <m:t>t</m:t>
+              <m:t>t,i</m:t>
             </m:r>
-            <w:proofErr w:type="gramStart"/>
-            <m:r>
-              <w:rPr>
-                <w:rFonts w:ascii="Cambria Math" w:hAnsi="Cambria Math"/>
-              </w:rPr>
-              <m:t>,i</m:t>
-            </m:r>
-            <w:proofErr w:type="gramEnd"/>
           </m:sub>
         </m:sSub>
       </m:oMath>
@@ -6707,7 +7957,6 @@
         <w:rPr>
           <w:noProof/>
         </w:rPr>
-        <w:lastRenderedPageBreak/>
         <w:drawing>
           <wp:inline distT="0" distB="0" distL="0" distR="0" wp14:anchorId="4EFC8FA3" wp14:editId="2984ADF6">
             <wp:extent cx="4590288" cy="2761488"/>
@@ -6784,7 +8033,6 @@
       <w:r>
         <w:t xml:space="preserve">Let </w:t>
       </w:r>
-      <w:proofErr w:type="spellStart"/>
       <w:r>
         <w:rPr>
           <w:i/>
@@ -6798,7 +8046,6 @@
         </w:rPr>
         <w:t>e</w:t>
       </w:r>
-      <w:proofErr w:type="spellEnd"/>
       <w:r>
         <w:t xml:space="preserve"> be the probability that that </w:t>
       </w:r>
@@ -6914,7 +8161,11 @@
         <w:t>he</w:t>
       </w:r>
       <w:r>
-        <w:t xml:space="preserve"> reinforcements receiv</w:t>
+        <w:t xml:space="preserve"> reinforcements </w:t>
+      </w:r>
+      <w:r>
+        <w:lastRenderedPageBreak/>
+        <w:t>receiv</w:t>
       </w:r>
       <w:r>
         <w:t xml:space="preserve">ed by a player for each </w:t>
@@ -6985,19 +8236,11 @@
                 <w:b/>
               </w:rPr>
             </w:pPr>
-            <w:proofErr w:type="gramStart"/>
             <w:r>
               <w:rPr>
                 <w:b/>
               </w:rPr>
-              <w:t>P(</w:t>
-            </w:r>
-            <w:proofErr w:type="gramEnd"/>
-            <w:r>
-              <w:rPr>
-                <w:b/>
-              </w:rPr>
-              <w:t>Move)</w:t>
+              <w:t>P(Move)</w:t>
             </w:r>
           </w:p>
         </w:tc>
@@ -8413,11 +9656,7 @@
         <w:t xml:space="preserve">exists </w:t>
       </w:r>
       <w:r>
-        <w:t xml:space="preserve">such that if both agents’ probability to cooperate is above the threshold then the agents will be pushed into the </w:t>
-      </w:r>
-      <w:r>
-        <w:lastRenderedPageBreak/>
-        <w:t>cooperate equilibrium.  Below this threshold, the agents are pushed into the non-cooperative equilibrium.</w:t>
+        <w:t>such that if both agents’ probability to cooperate is above the threshold then the agents will be pushed into the cooperate equilibrium.  Below this threshold, the agents are pushed into the non-cooperative equilibrium.</w:t>
       </w:r>
     </w:p>
     <w:p>
@@ -8510,6 +9749,7 @@
         <w:pStyle w:val="Heading1"/>
       </w:pPr>
       <w:r>
+        <w:lastRenderedPageBreak/>
         <w:t>References</w:t>
       </w:r>
     </w:p>
@@ -8565,15 +9805,7 @@
       </w:pPr>
       <w:bookmarkStart w:id="2" w:name="_Ref323132317"/>
       <w:r>
-        <w:t xml:space="preserve">Bush, R. R., and F. </w:t>
-      </w:r>
-      <w:proofErr w:type="spellStart"/>
-      <w:r>
-        <w:t>Mosteller</w:t>
-      </w:r>
-      <w:proofErr w:type="spellEnd"/>
-      <w:r>
-        <w:t xml:space="preserve">, </w:t>
+        <w:t xml:space="preserve">Bush, R. R., and F. Mosteller, </w:t>
       </w:r>
       <w:r>
         <w:rPr>
@@ -8650,7 +9882,7 @@
         <w:rStyle w:val="PageNumber"/>
         <w:noProof/>
       </w:rPr>
-      <w:t>5</w:t>
+      <w:t>8</w:t>
     </w:r>
     <w:r>
       <w:rPr>

</xml_diff>

<commit_message>
finished draft summary of Santos/Pacheco/Lenaerts 2006 PLoS
</commit_message>
<xml_diff>
--- a/graph-structure/graph-structure.docx
+++ b/graph-structure/graph-structure.docx
@@ -88,8 +88,21 @@
         <w:pStyle w:val="Body"/>
       </w:pPr>
       <w:r>
-        <w:t>Two different forms up update dynamics (or evolutionary dynamics): synchronous and asynchronous.  In synchronous updating, after all games in a generation have been played, the agents then proceed to update their strategies simultaneously.  In asynchronous updating, a randomly chosen player plays the game and immediately updates its strategy followed by the next randomly shoes agent and so on. (Tanimoto – Fundamentals of Evolutionary Game Theory and its Applications).</w:t>
-      </w:r>
+        <w:t xml:space="preserve">Two different forms up update dynamics (or evolutionary dynamics): synchronous and asynchronous.  In synchronous updating, after all games in a generation have been played, the agents then proceed to update their strategies simultaneously.  In asynchronous updating, a randomly chosen player plays the game and immediately updates its strategy followed by the next randomly shoes agent and so on. </w:t>
+      </w:r>
+      <w:proofErr w:type="gramStart"/>
+      <w:r>
+        <w:t>(</w:t>
+      </w:r>
+      <w:proofErr w:type="spellStart"/>
+      <w:r>
+        <w:t>Tanimoto</w:t>
+      </w:r>
+      <w:proofErr w:type="spellEnd"/>
+      <w:r>
+        <w:t xml:space="preserve"> – Fundamentals of Evolutionary Game Theory and its Applications).</w:t>
+      </w:r>
+      <w:proofErr w:type="gramEnd"/>
     </w:p>
     <w:p>
       <w:pPr>
@@ -107,7 +120,15 @@
         <w:pStyle w:val="Body"/>
       </w:pPr>
       <w:r>
-        <w:t xml:space="preserve">(insert </w:t>
+        <w:t>(</w:t>
+      </w:r>
+      <w:proofErr w:type="gramStart"/>
+      <w:r>
+        <w:t>insert</w:t>
+      </w:r>
+      <w:proofErr w:type="gramEnd"/>
+      <w:r>
+        <w:t xml:space="preserve"> </w:t>
       </w:r>
       <w:r>
         <w:t xml:space="preserve">description of </w:t>
@@ -337,7 +358,15 @@
         <w:pStyle w:val="Body"/>
       </w:pPr>
       <w:r>
-        <w:t xml:space="preserve">Using the following payouts: R=1, T=b&gt;1, S=P=0; the authors run multiple simulations with varying values for </w:t>
+        <w:t>Using the following payouts: R=1, T=b&gt;1, S=P=0</w:t>
+      </w:r>
+      <w:proofErr w:type="gramStart"/>
+      <w:r>
+        <w:t>;</w:t>
+      </w:r>
+      <w:proofErr w:type="gramEnd"/>
+      <w:r>
+        <w:t xml:space="preserve"> the authors run multiple simulations with varying values for </w:t>
       </w:r>
       <w:r>
         <w:rPr>
@@ -423,18 +452,21 @@
       <w:r>
         <w:t xml:space="preserve">agent </w:t>
       </w:r>
+      <w:proofErr w:type="spellStart"/>
       <w:r>
         <w:rPr>
           <w:i/>
         </w:rPr>
         <w:t>i</w:t>
       </w:r>
+      <w:proofErr w:type="spellEnd"/>
       <w:r>
         <w:t xml:space="preserve"> </w:t>
       </w:r>
       <w:r>
         <w:t xml:space="preserve">is equal to the degree </w:t>
       </w:r>
+      <w:proofErr w:type="spellStart"/>
       <w:r>
         <w:rPr>
           <w:i/>
@@ -448,6 +480,7 @@
         </w:rPr>
         <w:t>i</w:t>
       </w:r>
+      <w:proofErr w:type="spellEnd"/>
       <w:r>
         <w:t xml:space="preserve"> of the node it occupies and the total number of gam</w:t>
       </w:r>
@@ -478,7 +511,23 @@
         <w:t>an extension of</w:t>
       </w:r>
       <w:r>
-        <w:t xml:space="preserve"> those used in pure strategy simulations in reference (Hauert/Doebeli 2004 Nature)</w:t>
+        <w:t xml:space="preserve"> those used in pure strategy simulations in reference (</w:t>
+      </w:r>
+      <w:proofErr w:type="spellStart"/>
+      <w:r>
+        <w:t>Hauert</w:t>
+      </w:r>
+      <w:proofErr w:type="spellEnd"/>
+      <w:r>
+        <w:t>/</w:t>
+      </w:r>
+      <w:proofErr w:type="spellStart"/>
+      <w:r>
+        <w:t>Doebeli</w:t>
+      </w:r>
+      <w:proofErr w:type="spellEnd"/>
+      <w:r>
+        <w:t xml:space="preserve"> 2004 Nature)</w:t>
       </w:r>
       <w:r>
         <w:t xml:space="preserve"> to support </w:t>
@@ -513,6 +562,7 @@
       <w:r>
         <w:t xml:space="preserve"> with payout </w:t>
       </w:r>
+      <w:proofErr w:type="spellStart"/>
       <w:r>
         <w:rPr>
           <w:i/>
@@ -526,6 +576,7 @@
         </w:rPr>
         <w:t>x</w:t>
       </w:r>
+      <w:proofErr w:type="spellEnd"/>
       <w:r>
         <w:t xml:space="preserve">, one of its neighbors </w:t>
       </w:r>
@@ -538,6 +589,7 @@
       <w:r>
         <w:t xml:space="preserve"> with payout </w:t>
       </w:r>
+      <w:proofErr w:type="spellStart"/>
       <w:r>
         <w:rPr>
           <w:i/>
@@ -551,6 +603,7 @@
         </w:rPr>
         <w:t>y</w:t>
       </w:r>
+      <w:proofErr w:type="spellEnd"/>
       <w:r>
         <w:t xml:space="preserve"> is selected at random.  If </w:t>
       </w:r>
@@ -876,9 +929,11 @@
       <w:pPr>
         <w:pStyle w:val="Body"/>
       </w:pPr>
+      <w:proofErr w:type="gramStart"/>
       <w:r>
         <w:t>or</w:t>
       </w:r>
+      <w:proofErr w:type="gramEnd"/>
     </w:p>
     <w:p>
       <w:pPr>
@@ -1213,9 +1268,15 @@
           <w:color w:val="FF0000"/>
         </w:rPr>
       </w:pPr>
-      <w:r>
-        <w:t xml:space="preserve">where </w:t>
-      </w:r>
+      <w:proofErr w:type="gramStart"/>
+      <w:r>
+        <w:t>where</w:t>
+      </w:r>
+      <w:proofErr w:type="gramEnd"/>
+      <w:r>
+        <w:t xml:space="preserve"> </w:t>
+      </w:r>
+      <w:proofErr w:type="spellStart"/>
       <w:r>
         <w:rPr>
           <w:i/>
@@ -1229,24 +1290,29 @@
         </w:rPr>
         <w:t>i</w:t>
       </w:r>
+      <w:proofErr w:type="spellEnd"/>
       <w:r>
         <w:t xml:space="preserve"> is the degree of node </w:t>
       </w:r>
+      <w:proofErr w:type="spellStart"/>
       <w:r>
         <w:rPr>
           <w:i/>
         </w:rPr>
         <w:t>i</w:t>
       </w:r>
+      <w:proofErr w:type="spellEnd"/>
       <w:r>
         <w:t xml:space="preserve">.  For any agent </w:t>
       </w:r>
+      <w:proofErr w:type="spellStart"/>
       <w:r>
         <w:rPr>
           <w:i/>
         </w:rPr>
         <w:t>i</w:t>
       </w:r>
+      <w:proofErr w:type="spellEnd"/>
       <w:r>
         <w:t xml:space="preserve">, </w:t>
       </w:r>
@@ -1597,7 +1663,15 @@
         <w:pStyle w:val="Body"/>
       </w:pPr>
       <w:r>
-        <w:t>The authors also analyze the impact of population size (while keeping a constant average connectivity z) on the success of cooperators.  They find that the size of the population has little effect on the performance of cooperators.  Leading to the insight that the structure of the network is more important than the size of the network.  The authors note that for small populations, the graphs constructed using the growth and preferential attachment approach are not scale free.  Leading to the insight that growing the network using preferential attachment is more important than the scale-free characeristics.</w:t>
+        <w:t xml:space="preserve">The authors also analyze the impact of population size (while keeping a constant average connectivity z) on the success of cooperators.  They find that the size of the population has little effect on the performance of cooperators.  Leading to the insight that the structure of the network is more important than the size of the network.  The authors note that for small populations, the graphs constructed using the growth and preferential attachment approach are not scale free.  Leading to the insight that growing the network using preferential attachment is more important than the scale-free </w:t>
+      </w:r>
+      <w:proofErr w:type="spellStart"/>
+      <w:r>
+        <w:t>characeristics</w:t>
+      </w:r>
+      <w:proofErr w:type="spellEnd"/>
+      <w:r>
+        <w:t>.</w:t>
       </w:r>
     </w:p>
     <w:p>
@@ -1613,7 +1687,15 @@
         <w:pStyle w:val="Body"/>
       </w:pPr>
       <w:r>
-        <w:t>(Sanos, Pacheco 2005 A new route to the evolution of cooperation)</w:t>
+        <w:t>(</w:t>
+      </w:r>
+      <w:proofErr w:type="spellStart"/>
+      <w:r>
+        <w:t>Sanos</w:t>
+      </w:r>
+      <w:proofErr w:type="spellEnd"/>
+      <w:r>
+        <w:t>, Pacheco 2005 A new route to the evolution of cooperation)</w:t>
       </w:r>
     </w:p>
     <w:p>
@@ -1674,8 +1756,13 @@
         <w:t>z</w:t>
       </w:r>
       <w:r>
-        <w:t>.  Two different types of graphs are considered: Watts-Strogatz</w:t>
-      </w:r>
+        <w:t>.  Two different types of graphs are considered: Watts-</w:t>
+      </w:r>
+      <w:proofErr w:type="spellStart"/>
+      <w:r>
+        <w:t>Strogatz</w:t>
+      </w:r>
+      <w:proofErr w:type="spellEnd"/>
       <w:r>
         <w:rPr>
           <w:rStyle w:val="FootnoteReference"/>
@@ -1741,6 +1828,7 @@
       <w:r>
         <w:t xml:space="preserve"> with payout </w:t>
       </w:r>
+      <w:proofErr w:type="spellStart"/>
       <w:r>
         <w:rPr>
           <w:i/>
@@ -1754,6 +1842,7 @@
         </w:rPr>
         <w:t>x</w:t>
       </w:r>
+      <w:proofErr w:type="spellEnd"/>
       <w:r>
         <w:t xml:space="preserve">, one of its neighbors </w:t>
       </w:r>
@@ -1766,6 +1855,7 @@
       <w:r>
         <w:t xml:space="preserve"> with payout </w:t>
       </w:r>
+      <w:proofErr w:type="spellStart"/>
       <w:r>
         <w:rPr>
           <w:i/>
@@ -1779,6 +1869,7 @@
         </w:rPr>
         <w:t>y</w:t>
       </w:r>
+      <w:proofErr w:type="spellEnd"/>
       <w:r>
         <w:t xml:space="preserve"> </w:t>
       </w:r>
@@ -2134,9 +2225,15 @@
       <w:pPr>
         <w:pStyle w:val="Body"/>
       </w:pPr>
-      <w:r>
-        <w:t xml:space="preserve">where </w:t>
-      </w:r>
+      <w:proofErr w:type="gramStart"/>
+      <w:r>
+        <w:t>where</w:t>
+      </w:r>
+      <w:proofErr w:type="gramEnd"/>
+      <w:r>
+        <w:t xml:space="preserve"> </w:t>
+      </w:r>
+      <w:proofErr w:type="spellStart"/>
       <w:r>
         <w:rPr>
           <w:i/>
@@ -2150,15 +2247,18 @@
         </w:rPr>
         <w:t>i</w:t>
       </w:r>
+      <w:proofErr w:type="spellEnd"/>
       <w:r>
         <w:t xml:space="preserve"> is the degree of node </w:t>
       </w:r>
+      <w:proofErr w:type="spellStart"/>
       <w:r>
         <w:rPr>
           <w:i/>
         </w:rPr>
         <w:t>i</w:t>
       </w:r>
+      <w:proofErr w:type="spellEnd"/>
       <w:r>
         <w:t>.</w:t>
       </w:r>
@@ -2168,12 +2268,14 @@
       <w:r>
         <w:t xml:space="preserve">For any agent </w:t>
       </w:r>
+      <w:proofErr w:type="spellStart"/>
       <w:r>
         <w:rPr>
           <w:i/>
         </w:rPr>
         <w:t>i</w:t>
       </w:r>
+      <w:proofErr w:type="spellEnd"/>
       <w:r>
         <w:t xml:space="preserve">, </w:t>
       </w:r>
@@ -2449,7 +2551,15 @@
         <w:pStyle w:val="Body"/>
       </w:pPr>
       <w:r>
-        <w:t xml:space="preserve">Using the following payouts: R=1, T=b&gt;1, S=P=0 (same as above); the authors run multiple simulations with varying values for </w:t>
+        <w:t>Using the following payouts: R=1, T=b&gt;1, S=P=0 (same as above)</w:t>
+      </w:r>
+      <w:proofErr w:type="gramStart"/>
+      <w:r>
+        <w:t>;</w:t>
+      </w:r>
+      <w:proofErr w:type="gramEnd"/>
+      <w:r>
+        <w:t xml:space="preserve"> the authors run multiple simulations with varying values for </w:t>
       </w:r>
       <w:r>
         <w:rPr>
@@ -2494,7 +2604,15 @@
         <w:pStyle w:val="Body"/>
       </w:pPr>
       <w:r>
-        <w:t>(Santos, Rodrigues, Pacheco 2005 Epidemic spreading and cooperation dynamics…)</w:t>
+        <w:t xml:space="preserve">(Santos, Rodrigues, Pacheco 2005 </w:t>
+      </w:r>
+      <w:proofErr w:type="gramStart"/>
+      <w:r>
+        <w:t>Epidemic</w:t>
+      </w:r>
+      <w:proofErr w:type="gramEnd"/>
+      <w:r>
+        <w:t xml:space="preserve"> spreading and cooperation dynamics…)</w:t>
       </w:r>
     </w:p>
     <w:p>
@@ -2516,13 +2634,82 @@
         <w:t>Once again, the following payout structure is used for the game: R=1, T=b&gt;1, S=P=0.</w:t>
       </w:r>
       <w:r>
-        <w:t xml:space="preserve">  Using the same procedure for playing games during a generation and evolving agents strategies from one generation to the next, the authors run simulations on both the special homogeneous small-world (HoSW) networks and the heterogeneous small-world (HeSW, aka scale-free) netwoks.  A comparison of the results shows that </w:t>
-      </w:r>
-      <w:r>
-        <w:t>for relatively high average distance L and clustering coefficient C, HoSW topology has a similar impact on the performance of cooperators to that of HeSW topology indicating that in this region small-world effects may be significant.  However, in this region, cooperators still perform better on HeSW graphs showing that the effects of heterogeneity are also significant.  As L and C decrease, the performace</w:t>
-      </w:r>
-      <w:r>
-        <w:t xml:space="preserve"> of cooperators on HeSW graphs becomes significantly better than on HoSW graphs showing that in this region heterogeneity is the driving force behind the enhanced performance of cooperators.</w:t>
+        <w:t xml:space="preserve">  Using the same procedure for playing games during a generation and evolving agents strategies from one generation to the next, the authors run simulations on both the special homogeneous small-world (</w:t>
+      </w:r>
+      <w:proofErr w:type="spellStart"/>
+      <w:r>
+        <w:t>HoSW</w:t>
+      </w:r>
+      <w:proofErr w:type="spellEnd"/>
+      <w:r>
+        <w:t>) networks and the heterogeneous small-world (</w:t>
+      </w:r>
+      <w:proofErr w:type="spellStart"/>
+      <w:r>
+        <w:t>HeSW</w:t>
+      </w:r>
+      <w:proofErr w:type="spellEnd"/>
+      <w:r>
+        <w:t xml:space="preserve">, aka scale-free) </w:t>
+      </w:r>
+      <w:proofErr w:type="spellStart"/>
+      <w:r>
+        <w:t>netwoks</w:t>
+      </w:r>
+      <w:proofErr w:type="spellEnd"/>
+      <w:r>
+        <w:t xml:space="preserve">.  A comparison of the results shows that </w:t>
+      </w:r>
+      <w:r>
+        <w:t xml:space="preserve">for relatively high average distance L and clustering coefficient C, </w:t>
+      </w:r>
+      <w:proofErr w:type="spellStart"/>
+      <w:r>
+        <w:t>HoSW</w:t>
+      </w:r>
+      <w:proofErr w:type="spellEnd"/>
+      <w:r>
+        <w:t xml:space="preserve"> topology has a similar impact on the performance of cooperators to that of </w:t>
+      </w:r>
+      <w:proofErr w:type="spellStart"/>
+      <w:r>
+        <w:t>HeSW</w:t>
+      </w:r>
+      <w:proofErr w:type="spellEnd"/>
+      <w:r>
+        <w:t xml:space="preserve"> topology indicating that in this region small-world effects may be significant.  However, in this region, cooperators still perform better on </w:t>
+      </w:r>
+      <w:proofErr w:type="spellStart"/>
+      <w:r>
+        <w:t>HeSW</w:t>
+      </w:r>
+      <w:proofErr w:type="spellEnd"/>
+      <w:r>
+        <w:t xml:space="preserve"> graphs showing that the effects of heterogeneity are also significant.  As L and C decrease, the </w:t>
+      </w:r>
+      <w:proofErr w:type="spellStart"/>
+      <w:r>
+        <w:t>performace</w:t>
+      </w:r>
+      <w:proofErr w:type="spellEnd"/>
+      <w:r>
+        <w:t xml:space="preserve"> of cooperators on </w:t>
+      </w:r>
+      <w:proofErr w:type="spellStart"/>
+      <w:r>
+        <w:t>HeSW</w:t>
+      </w:r>
+      <w:proofErr w:type="spellEnd"/>
+      <w:r>
+        <w:t xml:space="preserve"> graphs becomes significantly better than on </w:t>
+      </w:r>
+      <w:proofErr w:type="spellStart"/>
+      <w:r>
+        <w:t>HoSW</w:t>
+      </w:r>
+      <w:proofErr w:type="spellEnd"/>
+      <w:r>
+        <w:t xml:space="preserve"> graphs showing that in this region heterogeneity is the driving force behind the enhanced performance of cooperators.</w:t>
       </w:r>
     </w:p>
     <w:p>
@@ -2530,7 +2717,15 @@
         <w:pStyle w:val="Body"/>
       </w:pPr>
       <w:r>
-        <w:t>(Santos, Pacheco, Lenaerts 2006 Evolutionary dynamics of social dilemmas in structured…)</w:t>
+        <w:t xml:space="preserve">(Santos, Pacheco, </w:t>
+      </w:r>
+      <w:proofErr w:type="spellStart"/>
+      <w:r>
+        <w:t>Lenaerts</w:t>
+      </w:r>
+      <w:proofErr w:type="spellEnd"/>
+      <w:r>
+        <w:t xml:space="preserve"> 2006 Evolutionary dynamics of social dilemmas in structured…)</w:t>
       </w:r>
     </w:p>
     <w:p>
@@ -2566,7 +2761,15 @@
         </m:r>
       </m:oMath>
       <w:r>
-        <w:t>.  The evolutionary dynamics works in a similar fashion except that, due to the modified payout structure, the formula used to determine the probability that an agent’s trategy is replaced is given by the following:</w:t>
+        <w:t xml:space="preserve">.  The evolutionary dynamics works in a similar fashion except that, due to the modified payout structure, the formula used to determine the probability that an agent’s </w:t>
+      </w:r>
+      <w:proofErr w:type="spellStart"/>
+      <w:r>
+        <w:t>trategy</w:t>
+      </w:r>
+      <w:proofErr w:type="spellEnd"/>
+      <w:r>
+        <w:t xml:space="preserve"> is replaced is given by the following:</w:t>
       </w:r>
     </w:p>
     <w:p>
@@ -2946,12 +3149,14 @@
       <w:r>
         <w:t xml:space="preserve">  For each node </w:t>
       </w:r>
+      <w:proofErr w:type="spellStart"/>
       <w:r>
         <w:rPr>
           <w:i/>
         </w:rPr>
         <w:t>i</w:t>
       </w:r>
+      <w:proofErr w:type="spellEnd"/>
       <w:r>
         <w:t xml:space="preserve"> in the network, </w:t>
       </w:r>
@@ -3091,6 +3296,7 @@
         <w:lastRenderedPageBreak/>
         <w:t xml:space="preserve">Homogeneous unstructured populations: In this case, the network is a random graph where the degree </w:t>
       </w:r>
+      <w:proofErr w:type="spellStart"/>
       <w:r>
         <w:rPr>
           <w:i/>
@@ -3104,6 +3310,7 @@
         </w:rPr>
         <w:t>i</w:t>
       </w:r>
+      <w:proofErr w:type="spellEnd"/>
       <w:r>
         <w:t xml:space="preserve"> of each node is equal to the average connectivity </w:t>
       </w:r>
@@ -3146,7 +3353,15 @@
         <w:t>the ability of cooperators to outperform defectors is reduced in this case.  The reduction occurs because the uncorrelated social structure no longer allows cooperators to form tight clusters that resist invasion by defectors.</w:t>
       </w:r>
       <w:r>
-        <w:t xml:space="preserve">  However, there is still a small window where cooperators can coexist with defectors showing that the reduction in connectedness provides some benefits to cooperation compared to the well-mixed fully-connected case.</w:t>
+        <w:t xml:space="preserve">  However, there is still a small window where cooperators can coexist with defectors showing that the reduction in connectedness provides some benefits to cooperation compared to the well-mixed </w:t>
+      </w:r>
+      <w:proofErr w:type="gramStart"/>
+      <w:r>
+        <w:t>fully-connected</w:t>
+      </w:r>
+      <w:proofErr w:type="gramEnd"/>
+      <w:r>
+        <w:t xml:space="preserve"> case.</w:t>
       </w:r>
     </w:p>
     <w:p>
@@ -3160,6 +3375,7 @@
       <w:r>
         <w:t xml:space="preserve">Heterogeneous structured populations: In this case, the network is a non-regular graph where the degree </w:t>
       </w:r>
+      <w:proofErr w:type="spellStart"/>
       <w:r>
         <w:rPr>
           <w:i/>
@@ -3173,6 +3389,7 @@
         </w:rPr>
         <w:t>i</w:t>
       </w:r>
+      <w:proofErr w:type="spellEnd"/>
       <w:r>
         <w:t xml:space="preserve"> of each node is not necessarily equal to the average connectivity </w:t>
       </w:r>
@@ -3201,7 +3418,15 @@
         <w:t xml:space="preserve"> heterogeneous networks </w:t>
       </w:r>
       <w:r>
-        <w:t>that fall into the class of small-world networks (Amaral 2000)</w:t>
+        <w:t>that fall into the class of small-world networks (</w:t>
+      </w:r>
+      <w:proofErr w:type="spellStart"/>
+      <w:r>
+        <w:t>Amaral</w:t>
+      </w:r>
+      <w:proofErr w:type="spellEnd"/>
+      <w:r>
+        <w:t xml:space="preserve"> 2000)</w:t>
       </w:r>
       <w:r>
         <w:t>:</w:t>
@@ -3284,6 +3509,7 @@
           <w:numId w:val="26"/>
         </w:numPr>
       </w:pPr>
+      <w:proofErr w:type="spellStart"/>
       <w:r>
         <w:t>Barab</w:t>
       </w:r>
@@ -3291,7 +3517,14 @@
         <w:rPr>
           <w:rFonts w:ascii="Cambria" w:hAnsi="Cambria"/>
         </w:rPr>
-        <w:t xml:space="preserve">ási-Albert model: This scale-free </w:t>
+        <w:t>ási</w:t>
+      </w:r>
+      <w:proofErr w:type="spellEnd"/>
+      <w:r>
+        <w:rPr>
+          <w:rFonts w:ascii="Cambria" w:hAnsi="Cambria"/>
+        </w:rPr>
+        <w:t xml:space="preserve">-Albert model: This scale-free </w:t>
       </w:r>
       <w:r>
         <w:rPr>
@@ -3386,7 +3619,23 @@
         <w:pStyle w:val="Body"/>
       </w:pPr>
       <w:r>
-        <w:t>(Eguiluz Zimmrman 2005 Cooperation and the emergence of role differentiation…)</w:t>
+        <w:t>(</w:t>
+      </w:r>
+      <w:proofErr w:type="spellStart"/>
+      <w:r>
+        <w:t>Eguiluz</w:t>
+      </w:r>
+      <w:proofErr w:type="spellEnd"/>
+      <w:r>
+        <w:t xml:space="preserve"> </w:t>
+      </w:r>
+      <w:proofErr w:type="spellStart"/>
+      <w:r>
+        <w:t>Zimmrman</w:t>
+      </w:r>
+      <w:proofErr w:type="spellEnd"/>
+      <w:r>
+        <w:t xml:space="preserve"> 2005 Cooperation and the emergence of role differentiation…)</w:t>
       </w:r>
     </w:p>
     <w:p>
@@ -3695,8 +3944,16 @@
         <w:rPr>
           <w:b/>
         </w:rPr>
-        <w:t>Santos, Pacheco, Lenaert</w:t>
-      </w:r>
+        <w:t xml:space="preserve">Santos, Pacheco, </w:t>
+      </w:r>
+      <w:proofErr w:type="spellStart"/>
+      <w:r>
+        <w:rPr>
+          <w:b/>
+        </w:rPr>
+        <w:t>Lenaert</w:t>
+      </w:r>
+      <w:proofErr w:type="spellEnd"/>
       <w:r>
         <w:rPr>
           <w:b/>
@@ -3860,6 +4117,7 @@
         </w:rPr>
         <w:sym w:font="Symbol" w:char="F074"/>
       </w:r>
+      <w:proofErr w:type="gramStart"/>
       <w:r>
         <w:rPr>
           <w:i/>
@@ -3868,7 +4126,11 @@
         <w:t>a</w:t>
       </w:r>
       <w:r>
-        <w:t xml:space="preserve"> be the time scale for network structure updates.</w:t>
+        <w:t xml:space="preserve"> be</w:t>
+      </w:r>
+      <w:proofErr w:type="gramEnd"/>
+      <w:r>
+        <w:t xml:space="preserve"> the time scale for network structure updates.</w:t>
       </w:r>
       <w:r>
         <w:t xml:space="preserve">  In this case, the ratio </w:t>
@@ -4368,10 +4630,7 @@
         <w:pStyle w:val="Body"/>
       </w:pPr>
       <w:r>
-        <w:t xml:space="preserve">For both types of updates, </w:t>
-      </w:r>
-      <w:r>
-        <w:t xml:space="preserve">an agent </w:t>
+        <w:t xml:space="preserve">For both types of updates, an agent </w:t>
       </w:r>
       <w:r>
         <w:rPr>
@@ -4389,7 +4648,13 @@
         <w:t>y</w:t>
       </w:r>
       <w:r>
-        <w:t xml:space="preserve"> is chosen at random from </w:t>
+        <w:t xml:space="preserve"> is chosen at random from</w:t>
+      </w:r>
+      <w:r>
+        <w:t xml:space="preserve"> agent</w:t>
+      </w:r>
+      <w:r>
+        <w:t xml:space="preserve"> </w:t>
       </w:r>
       <w:r>
         <w:rPr>
@@ -4400,6 +4665,7 @@
       <w:r>
         <w:t xml:space="preserve">’s neighbors.  The two agents play the game with each of its neighbors and earn fitness scores </w:t>
       </w:r>
+      <w:proofErr w:type="spellStart"/>
       <w:r>
         <w:rPr>
           <w:i/>
@@ -4413,9 +4679,11 @@
         </w:rPr>
         <w:t>x</w:t>
       </w:r>
+      <w:proofErr w:type="spellEnd"/>
       <w:r>
         <w:t xml:space="preserve"> and </w:t>
       </w:r>
+      <w:proofErr w:type="spellStart"/>
       <w:r>
         <w:rPr>
           <w:i/>
@@ -4429,6 +4697,7 @@
         </w:rPr>
         <w:t>y</w:t>
       </w:r>
+      <w:proofErr w:type="spellEnd"/>
       <w:r>
         <w:t xml:space="preserve"> respectively.</w:t>
       </w:r>
@@ -4461,6 +4730,7 @@
       <w:r>
         <w:t xml:space="preserve"> with probability </w:t>
       </w:r>
+      <w:proofErr w:type="spellStart"/>
       <w:r>
         <w:rPr>
           <w:i/>
@@ -4474,6 +4744,7 @@
         </w:rPr>
         <w:t>e</w:t>
       </w:r>
+      <w:proofErr w:type="spellEnd"/>
       <w:r>
         <w:t xml:space="preserve"> given by the following equation:</w:t>
       </w:r>
@@ -4564,12 +4835,32 @@
                     </w:rPr>
                     <m:t>-</m:t>
                   </m:r>
-                  <m:r>
-                    <w:rPr>
-                      <w:rFonts w:ascii="Cambria Math" w:hAnsi="Cambria Math"/>
-                    </w:rPr>
-                    <m:t>β</m:t>
-                  </m:r>
+                  <m:sSub>
+                    <m:sSubPr>
+                      <m:ctrlPr>
+                        <w:rPr>
+                          <w:rFonts w:ascii="Cambria Math" w:hAnsi="Cambria Math"/>
+                          <w:i/>
+                        </w:rPr>
+                      </m:ctrlPr>
+                    </m:sSubPr>
+                    <m:e>
+                      <m:r>
+                        <w:rPr>
+                          <w:rFonts w:ascii="Cambria Math" w:hAnsi="Cambria Math"/>
+                        </w:rPr>
+                        <m:t>β</m:t>
+                      </m:r>
+                    </m:e>
+                    <m:sub>
+                      <m:r>
+                        <w:rPr>
+                          <w:rFonts w:ascii="Cambria Math" w:hAnsi="Cambria Math"/>
+                        </w:rPr>
+                        <m:t>e</m:t>
+                      </m:r>
+                    </m:sub>
+                  </m:sSub>
                   <m:d>
                     <m:dPr>
                       <m:ctrlPr>
@@ -4661,6 +4952,13 @@
         <w:sym w:font="Symbol" w:char="F062"/>
       </w:r>
       <w:r>
+        <w:rPr>
+          <w:i/>
+          <w:vertAlign w:val="subscript"/>
+        </w:rPr>
+        <w:t>e</w:t>
+      </w:r>
+      <w:r>
         <w:t xml:space="preserve"> represents the selection strength and determines how </w:t>
       </w:r>
       <w:r>
@@ -4685,12 +4983,32 @@
         <w:t xml:space="preserve">’s strategy.  As </w:t>
       </w:r>
       <m:oMath>
-        <m:r>
-          <w:rPr>
-            <w:rFonts w:ascii="Cambria Math" w:hAnsi="Cambria Math"/>
-          </w:rPr>
-          <m:t>β</m:t>
-        </m:r>
+        <m:sSub>
+          <m:sSubPr>
+            <m:ctrlPr>
+              <w:rPr>
+                <w:rFonts w:ascii="Cambria Math" w:hAnsi="Cambria Math"/>
+                <w:i/>
+              </w:rPr>
+            </m:ctrlPr>
+          </m:sSubPr>
+          <m:e>
+            <m:r>
+              <w:rPr>
+                <w:rFonts w:ascii="Cambria Math" w:hAnsi="Cambria Math"/>
+              </w:rPr>
+              <m:t>β</m:t>
+            </m:r>
+          </m:e>
+          <m:sub>
+            <m:r>
+              <w:rPr>
+                <w:rFonts w:ascii="Cambria Math" w:hAnsi="Cambria Math"/>
+              </w:rPr>
+              <m:t>e</m:t>
+            </m:r>
+          </m:sub>
+        </m:sSub>
         <m:box>
           <m:boxPr>
             <m:opEmu m:val="1"/>
@@ -4728,12 +5046,32 @@
         <w:t xml:space="preserve">, the dynamics approach neutral drift where each strategy has 50% chance of selection.  As </w:t>
       </w:r>
       <m:oMath>
-        <m:r>
-          <w:rPr>
-            <w:rFonts w:ascii="Cambria Math" w:hAnsi="Cambria Math"/>
-          </w:rPr>
-          <m:t>β</m:t>
-        </m:r>
+        <m:sSub>
+          <m:sSubPr>
+            <m:ctrlPr>
+              <w:rPr>
+                <w:rFonts w:ascii="Cambria Math" w:hAnsi="Cambria Math"/>
+                <w:i/>
+              </w:rPr>
+            </m:ctrlPr>
+          </m:sSubPr>
+          <m:e>
+            <m:r>
+              <w:rPr>
+                <w:rFonts w:ascii="Cambria Math" w:hAnsi="Cambria Math"/>
+              </w:rPr>
+              <m:t>β</m:t>
+            </m:r>
+          </m:e>
+          <m:sub>
+            <m:r>
+              <w:rPr>
+                <w:rFonts w:ascii="Cambria Math" w:hAnsi="Cambria Math"/>
+              </w:rPr>
+              <m:t>e</m:t>
+            </m:r>
+          </m:sub>
+        </m:sSub>
         <m:box>
           <m:boxPr>
             <m:opEmu m:val="1"/>
@@ -4768,7 +5106,7 @@
         </m:r>
       </m:oMath>
       <w:r>
-        <w:t>,  the dynamics approach imitation dynamics in which the strategy of the fittest agent is always selected.</w:t>
+        <w:t>, the dynamics approach imitation dynamics in which the strategy of the fittest agent is always selected.</w:t>
       </w:r>
     </w:p>
     <w:p>
@@ -4794,10 +5132,34 @@
         <w:t>y</w:t>
       </w:r>
       <w:r>
-        <w:t xml:space="preserve"> if it is dissatisfied with the link.  An agent is satisfied with a link if the agent on the other end is a cooperator and dissatisfied otherwise.</w:t>
-      </w:r>
-      <w:r>
-        <w:t xml:space="preserve">  In the case that agent x is dissatisfied, the link is switched to a random neighbor of agent y with probability </w:t>
+        <w:t xml:space="preserve"> if it is dissatisfied with the </w:t>
+      </w:r>
+      <w:r>
+        <w:t xml:space="preserve">current </w:t>
+      </w:r>
+      <w:r>
+        <w:t>link.  An agent is satisfied with a link if the agent on the other end is a cooperator and dissatisfied otherwise.</w:t>
+      </w:r>
+      <w:r>
+        <w:t xml:space="preserve">  In the case that agent </w:t>
+      </w:r>
+      <w:r>
+        <w:rPr>
+          <w:i/>
+        </w:rPr>
+        <w:t>x</w:t>
+      </w:r>
+      <w:r>
+        <w:t xml:space="preserve"> is dissatisfied, the link is switched to a random neighbor of agent </w:t>
+      </w:r>
+      <w:r>
+        <w:rPr>
+          <w:i/>
+        </w:rPr>
+        <w:t>y</w:t>
+      </w:r>
+      <w:r>
+        <w:t xml:space="preserve"> with probability </w:t>
       </w:r>
       <w:r>
         <w:rPr>
@@ -4902,12 +5264,32 @@
                     </w:rPr>
                     <m:t>-</m:t>
                   </m:r>
-                  <m:r>
-                    <w:rPr>
-                      <w:rFonts w:ascii="Cambria Math" w:hAnsi="Cambria Math"/>
-                    </w:rPr>
-                    <m:t>β</m:t>
-                  </m:r>
+                  <m:sSub>
+                    <m:sSubPr>
+                      <m:ctrlPr>
+                        <w:rPr>
+                          <w:rFonts w:ascii="Cambria Math" w:hAnsi="Cambria Math"/>
+                          <w:i/>
+                        </w:rPr>
+                      </m:ctrlPr>
+                    </m:sSubPr>
+                    <m:e>
+                      <m:r>
+                        <w:rPr>
+                          <w:rFonts w:ascii="Cambria Math" w:hAnsi="Cambria Math"/>
+                        </w:rPr>
+                        <m:t>β</m:t>
+                      </m:r>
+                    </m:e>
+                    <m:sub>
+                      <m:r>
+                        <w:rPr>
+                          <w:rFonts w:ascii="Cambria Math" w:hAnsi="Cambria Math"/>
+                        </w:rPr>
+                        <m:t>a</m:t>
+                      </m:r>
+                    </m:sub>
+                  </m:sSub>
                   <m:d>
                     <m:dPr>
                       <m:ctrlPr>
@@ -4992,6 +5374,7 @@
       <w:r>
         <w:t xml:space="preserve">This equation is almost identical to the equation for </w:t>
       </w:r>
+      <w:proofErr w:type="spellStart"/>
       <w:r>
         <w:rPr>
           <w:i/>
@@ -5005,9 +5388,11 @@
         </w:rPr>
         <w:t>e</w:t>
       </w:r>
+      <w:proofErr w:type="spellEnd"/>
       <w:r>
         <w:t xml:space="preserve"> except that the roles of </w:t>
       </w:r>
+      <w:proofErr w:type="spellStart"/>
       <w:r>
         <w:rPr>
           <w:i/>
@@ -5021,9 +5406,11 @@
         </w:rPr>
         <w:t>x</w:t>
       </w:r>
+      <w:proofErr w:type="spellEnd"/>
       <w:r>
         <w:t xml:space="preserve"> and </w:t>
       </w:r>
+      <w:proofErr w:type="spellStart"/>
       <w:r>
         <w:rPr>
           <w:i/>
@@ -5037,104 +5424,262 @@
         </w:rPr>
         <w:t>y</w:t>
       </w:r>
-      <w:r>
-        <w:t xml:space="preserve"> are switched.</w:t>
-      </w:r>
-      <w:bookmarkStart w:id="0" w:name="_GoBack"/>
-      <w:bookmarkEnd w:id="0"/>
+      <w:proofErr w:type="spellEnd"/>
+      <w:r>
+        <w:t xml:space="preserve"> are switched and selection strength is controlled by the parameter </w:t>
+      </w:r>
+      <w:r>
+        <w:rPr>
+          <w:i/>
+        </w:rPr>
+        <w:sym w:font="Symbol" w:char="F062"/>
+      </w:r>
+      <w:r>
+        <w:rPr>
+          <w:i/>
+          <w:vertAlign w:val="subscript"/>
+        </w:rPr>
+        <w:t>a</w:t>
+      </w:r>
+      <w:r>
+        <w:t>.</w:t>
+      </w:r>
     </w:p>
     <w:p>
       <w:pPr>
         <w:pStyle w:val="Body"/>
       </w:pPr>
       <w:r>
-        <w:t>Initially, a</w:t>
-      </w:r>
-      <w:r>
-        <w:t>n equal number of cooperators and defectors are randomly allocated to the nodes.</w:t>
+        <w:t xml:space="preserve">Initially, </w:t>
+      </w:r>
+      <w:r>
+        <w:t xml:space="preserve">the structure of the network is a homogeneous random graph in which the degree of each node is equal to the average connectivity </w:t>
+      </w:r>
+      <w:r>
+        <w:rPr>
+          <w:i/>
+        </w:rPr>
+        <w:t>z</w:t>
+      </w:r>
+      <w:r>
+        <w:t xml:space="preserve"> of the graph.  A</w:t>
+      </w:r>
+      <w:r>
+        <w:t xml:space="preserve">n equal number of cooperators and defectors are </w:t>
+      </w:r>
+      <w:r>
+        <w:t>randomly allocated to the nodes of the graph.</w:t>
+      </w:r>
+      <w:r>
+        <w:t xml:space="preserve">  Each simulation is run until the fraction of cooperators reaches 100% or the number of generations reaches 10</w:t>
+      </w:r>
+      <w:r>
+        <w:rPr>
+          <w:vertAlign w:val="superscript"/>
+        </w:rPr>
+        <w:t>8</w:t>
+      </w:r>
+      <w:r>
+        <w:t>.  In the case that the fraction of cooperators does not reach 100%, the average fraction of cooperators over the last 1000 generations is used as the result.</w:t>
+      </w:r>
+      <w:r>
+        <w:t xml:space="preserve">  The authors run simulations with varying values for T, S and W.  For each set of parameter values, 100 simulations are run, each with a different starting configuration, and the results are averaged to determine the fraction of cooperators that survive evolution.</w:t>
       </w:r>
     </w:p>
     <w:p>
       <w:pPr>
         <w:pStyle w:val="Body"/>
       </w:pPr>
-    </w:p>
-    <w:p>
-      <w:pPr>
-        <w:pStyle w:val="Body"/>
-      </w:pPr>
-      <w:r>
-        <w:t xml:space="preserve">The average connectivity of the graph </w:t>
+      <w:r>
+        <w:t xml:space="preserve">The authors find that for </w:t>
       </w:r>
       <w:r>
         <w:rPr>
           <w:i/>
         </w:rPr>
-        <w:t>z</w:t>
-      </w:r>
-      <w:r>
-        <w:t xml:space="preserve"> is equal to </w:t>
+        <w:t>W</w:t>
+      </w:r>
+      <w:r>
+        <w:t xml:space="preserve"> = 0 and moderate selection strength</w:t>
+      </w:r>
+      <w:r>
+        <w:rPr>
+          <w:i/>
+        </w:rPr>
+        <w:t xml:space="preserve"> </w:t>
       </w:r>
       <m:oMath>
-        <m:f>
-          <m:fPr>
-            <m:type m:val="lin"/>
+        <m:r>
+          <w:rPr>
+            <w:rFonts w:ascii="Cambria Math" w:hAnsi="Cambria Math"/>
+          </w:rPr>
+          <m:t>β=</m:t>
+        </m:r>
+        <m:sSub>
+          <m:sSubPr>
             <m:ctrlPr>
               <w:rPr>
                 <w:rFonts w:ascii="Cambria Math" w:hAnsi="Cambria Math"/>
                 <w:i/>
               </w:rPr>
             </m:ctrlPr>
-          </m:fPr>
-          <m:num>
-            <m:sSub>
-              <m:sSubPr>
-                <m:ctrlPr>
-                  <w:rPr>
-                    <w:rFonts w:ascii="Cambria Math" w:hAnsi="Cambria Math"/>
-                    <w:i/>
-                  </w:rPr>
-                </m:ctrlPr>
-              </m:sSubPr>
-              <m:e>
-                <m:r>
-                  <w:rPr>
-                    <w:rFonts w:ascii="Cambria Math" w:hAnsi="Cambria Math"/>
-                  </w:rPr>
-                  <m:t>N</m:t>
-                </m:r>
-              </m:e>
-              <m:sub>
-                <m:r>
-                  <w:rPr>
-                    <w:rFonts w:ascii="Cambria Math" w:hAnsi="Cambria Math"/>
-                  </w:rPr>
-                  <m:t>E</m:t>
-                </m:r>
-              </m:sub>
-            </m:sSub>
-          </m:num>
-          <m:den>
+          </m:sSubPr>
+          <m:e>
             <m:r>
               <w:rPr>
                 <w:rFonts w:ascii="Cambria Math" w:hAnsi="Cambria Math"/>
               </w:rPr>
-              <m:t>N</m:t>
+              <m:t>β</m:t>
             </m:r>
-          </m:den>
-        </m:f>
+          </m:e>
+          <m:sub>
+            <m:r>
+              <w:rPr>
+                <w:rFonts w:ascii="Cambria Math" w:hAnsi="Cambria Math"/>
+              </w:rPr>
+              <m:t>e</m:t>
+            </m:r>
+          </m:sub>
+        </m:sSub>
+        <m:r>
+          <w:rPr>
+            <w:rFonts w:ascii="Cambria Math" w:hAnsi="Cambria Math"/>
+          </w:rPr>
+          <m:t>=</m:t>
+        </m:r>
+        <m:sSub>
+          <m:sSubPr>
+            <m:ctrlPr>
+              <w:rPr>
+                <w:rFonts w:ascii="Cambria Math" w:hAnsi="Cambria Math"/>
+                <w:i/>
+              </w:rPr>
+            </m:ctrlPr>
+          </m:sSubPr>
+          <m:e>
+            <m:r>
+              <w:rPr>
+                <w:rFonts w:ascii="Cambria Math" w:hAnsi="Cambria Math"/>
+              </w:rPr>
+              <m:t>β</m:t>
+            </m:r>
+          </m:e>
+          <m:sub>
+            <m:r>
+              <w:rPr>
+                <w:rFonts w:ascii="Cambria Math" w:hAnsi="Cambria Math"/>
+              </w:rPr>
+              <m:t>a</m:t>
+            </m:r>
+          </m:sub>
+        </m:sSub>
       </m:oMath>
       <w:r>
-        <w:t xml:space="preserve">.  The number of nodes and edges in the graph does not change thus </w:t>
+        <w:t>,</w:t>
+      </w:r>
+      <w:r>
+        <w:t xml:space="preserve"> the results reproduce the predictions for finite, well-mixed populations.</w:t>
+      </w:r>
+      <w:r>
+        <w:t xml:space="preserve">  As </w:t>
       </w:r>
       <w:r>
         <w:rPr>
           <w:i/>
         </w:rPr>
+        <w:t>W</w:t>
+      </w:r>
+      <w:r>
+        <w:t xml:space="preserve"> increases, it becomes easier for cooperators to survive</w:t>
+      </w:r>
+      <w:r>
+        <w:t xml:space="preserve"> until </w:t>
+      </w:r>
+      <w:r>
+        <w:rPr>
+          <w:i/>
+        </w:rPr>
+        <w:t>W</w:t>
+      </w:r>
+      <w:r>
+        <w:t xml:space="preserve"> reaches a critical </w:t>
+      </w:r>
+      <w:r>
+        <w:t>value (</w:t>
+      </w:r>
+      <w:proofErr w:type="spellStart"/>
+      <w:r>
+        <w:rPr>
+          <w:i/>
+        </w:rPr>
+        <w:t>W</w:t>
+      </w:r>
+      <w:r>
+        <w:rPr>
+          <w:i/>
+          <w:vertAlign w:val="subscript"/>
+        </w:rPr>
+        <w:t>critical</w:t>
+      </w:r>
+      <w:proofErr w:type="spellEnd"/>
+      <w:r>
+        <w:t>)</w:t>
+      </w:r>
+      <w:r>
+        <w:t xml:space="preserve"> at which </w:t>
+      </w:r>
+      <w:r>
+        <w:t>cooperators domin</w:t>
+      </w:r>
+      <w:r>
+        <w:t xml:space="preserve">ate for </w:t>
+      </w:r>
+      <w:r>
+        <w:t>any value of T and S.</w:t>
+      </w:r>
+      <w:r>
+        <w:t xml:space="preserve">  The value of </w:t>
+      </w:r>
+      <w:proofErr w:type="spellStart"/>
+      <w:r>
+        <w:rPr>
+          <w:i/>
+        </w:rPr>
+        <w:t>W</w:t>
+      </w:r>
+      <w:r>
+        <w:rPr>
+          <w:i/>
+          <w:vertAlign w:val="subscript"/>
+        </w:rPr>
+        <w:t>critical</w:t>
+      </w:r>
+      <w:proofErr w:type="spellEnd"/>
+      <w:r>
+        <w:t xml:space="preserve"> increases as </w:t>
+      </w:r>
+      <w:r>
+        <w:rPr>
+          <w:i/>
+        </w:rPr>
         <w:t>z</w:t>
       </w:r>
       <w:r>
-        <w:t xml:space="preserve"> does not change.</w:t>
+        <w:t xml:space="preserve"> increases as expected since there are more links to be rewired in order to reach a state where cooperators </w:t>
+      </w:r>
+      <w:r>
+        <w:t>can</w:t>
+      </w:r>
+      <w:r>
+        <w:t xml:space="preserve"> </w:t>
+      </w:r>
+      <w:proofErr w:type="gramStart"/>
+      <w:r>
+        <w:t>dominate</w:t>
+      </w:r>
+      <w:proofErr w:type="gramEnd"/>
+      <w:r>
+        <w:t>.</w:t>
       </w:r>
     </w:p>
     <w:p>
@@ -5142,13 +5687,53 @@
         <w:pStyle w:val="Body"/>
       </w:pPr>
       <w:r>
-        <w:t>Agents are only able to interact with agents to which they are connected.</w:t>
-      </w:r>
-      <w:r>
-        <w:t xml:space="preserve"> </w:t>
-      </w:r>
-      <w:r>
-        <w:t>If a node is connected to only one other node then that edge cannot be removed.  Therefore, the graph remains connected at all times.</w:t>
+        <w:lastRenderedPageBreak/>
+        <w:t xml:space="preserve">The authors find that the value of </w:t>
+      </w:r>
+      <w:r>
+        <w:rPr>
+          <w:i/>
+        </w:rPr>
+        <w:t>W</w:t>
+      </w:r>
+      <w:r>
+        <w:t xml:space="preserve">, as well as the structure of the game payouts, determines the level of heterogeneity that evolves in the network.  In general, as </w:t>
+      </w:r>
+      <w:r>
+        <w:rPr>
+          <w:i/>
+        </w:rPr>
+        <w:t>W</w:t>
+      </w:r>
+      <w:r>
+        <w:t xml:space="preserve"> increases, the heterogeneity of the evolved network increases.  When the payout structure of the game </w:t>
+      </w:r>
+      <w:r>
+        <w:t xml:space="preserve">favors defectors </w:t>
+      </w:r>
+      <w:r>
+        <w:t>but allows cooperators to coexist at low levels, the few cooperators that rem</w:t>
+      </w:r>
+      <w:r>
+        <w:t xml:space="preserve">ain </w:t>
+      </w:r>
+      <w:r>
+        <w:t>accumulate</w:t>
+      </w:r>
+      <w:r>
+        <w:t xml:space="preserve"> large number</w:t>
+      </w:r>
+      <w:r>
+        <w:t>s</w:t>
+      </w:r>
+      <w:r>
+        <w:t xml:space="preserve"> of</w:t>
+      </w:r>
+      <w:r>
+        <w:t xml:space="preserve"> links leading to highly heterogeneous networks.</w:t>
+      </w:r>
+      <w:r>
+        <w:t xml:space="preserve">  The authors find that large T promotes heterogeneity more than large S.</w:t>
       </w:r>
     </w:p>
     <w:p>
@@ -5156,46 +5741,128 @@
         <w:pStyle w:val="Body"/>
       </w:pPr>
       <w:r>
-        <w:t xml:space="preserve">Let </w:t>
-      </w:r>
+        <w:t xml:space="preserve">Finally, the authors find that the value of </w:t>
+      </w:r>
+      <w:proofErr w:type="spellStart"/>
       <w:r>
         <w:rPr>
           <w:i/>
         </w:rPr>
-        <w:t>N</w:t>
+        <w:t>W</w:t>
       </w:r>
       <w:r>
         <w:rPr>
           <w:i/>
           <w:vertAlign w:val="subscript"/>
         </w:rPr>
-        <w:t>k</w:t>
-      </w:r>
-      <w:r>
-        <w:t xml:space="preserve"> equal the number of nodes with degree </w:t>
+        <w:t>critical</w:t>
+      </w:r>
+      <w:proofErr w:type="spellEnd"/>
+      <w:r>
+        <w:t xml:space="preserve"> decreases as either of the selection strength parameters (</w:t>
       </w:r>
       <w:r>
         <w:rPr>
           <w:i/>
         </w:rPr>
-        <w:t>k</w:t>
-      </w:r>
-      <w:r>
-        <w:t xml:space="preserve"> and </w:t>
-      </w:r>
-      <w:r>
-        <w:rPr>
-          <w:i/>
-        </w:rPr>
-        <w:t>k</w:t>
+        <w:sym w:font="Symbol" w:char="F062"/>
       </w:r>
       <w:r>
         <w:rPr>
           <w:i/>
           <w:vertAlign w:val="subscript"/>
         </w:rPr>
+        <w:t>e</w:t>
+      </w:r>
+      <w:r>
+        <w:t xml:space="preserve"> and </w:t>
+      </w:r>
+      <w:r>
+        <w:rPr>
+          <w:i/>
+        </w:rPr>
+        <w:sym w:font="Symbol" w:char="F062"/>
+      </w:r>
+      <w:r>
+        <w:rPr>
+          <w:i/>
+          <w:vertAlign w:val="subscript"/>
+        </w:rPr>
+        <w:t>a</w:t>
+      </w:r>
+      <w:r>
+        <w:t>) increase.</w:t>
+      </w:r>
+      <w:r>
+        <w:t xml:space="preserve">  Smaller selection strength values allow less fit agents to survive</w:t>
+      </w:r>
+      <w:r>
+        <w:t xml:space="preserve">.  Prior to the network being rewired, cooperators are generally less fit than defectors.  Smaller </w:t>
+      </w:r>
+      <w:r>
+        <w:sym w:font="Symbol" w:char="F062"/>
+      </w:r>
+      <w:r>
+        <w:t xml:space="preserve"> values allow less fit cooperators to survive </w:t>
+      </w:r>
+      <w:r>
+        <w:t>long enough to restructure the network into a state where cooperators dominate defectors</w:t>
+      </w:r>
+      <w:r>
+        <w:t>.</w:t>
+      </w:r>
+    </w:p>
+    <w:p>
+      <w:pPr>
+        <w:pStyle w:val="Body"/>
+      </w:pPr>
+      <w:bookmarkStart w:id="0" w:name="_GoBack"/>
+      <w:bookmarkEnd w:id="0"/>
+      <w:r>
+        <w:t xml:space="preserve">Let </w:t>
+      </w:r>
+      <w:proofErr w:type="spellStart"/>
+      <w:r>
+        <w:rPr>
+          <w:i/>
+        </w:rPr>
+        <w:t>N</w:t>
+      </w:r>
+      <w:r>
+        <w:rPr>
+          <w:i/>
+          <w:vertAlign w:val="subscript"/>
+        </w:rPr>
+        <w:t>k</w:t>
+      </w:r>
+      <w:proofErr w:type="spellEnd"/>
+      <w:r>
+        <w:t xml:space="preserve"> equal the number of nodes with degree </w:t>
+      </w:r>
+      <w:r>
+        <w:rPr>
+          <w:i/>
+        </w:rPr>
+        <w:t>k</w:t>
+      </w:r>
+      <w:r>
+        <w:t xml:space="preserve"> and </w:t>
+      </w:r>
+      <w:proofErr w:type="spellStart"/>
+      <w:r>
+        <w:rPr>
+          <w:i/>
+        </w:rPr>
+        <w:t>k</w:t>
+      </w:r>
+      <w:r>
+        <w:rPr>
+          <w:i/>
+          <w:vertAlign w:val="subscript"/>
+        </w:rPr>
         <w:t>max</w:t>
       </w:r>
+      <w:proofErr w:type="spellEnd"/>
       <w:r>
         <w:t xml:space="preserve"> be the maximum degree possessed by any node in the graph.  Then, t</w:t>
       </w:r>
@@ -5424,11 +6091,19 @@
       <w:r>
         <w:t xml:space="preserve"> of the graph </w:t>
       </w:r>
+      <w:proofErr w:type="gramStart"/>
       <w:r>
         <w:rPr>
           <w:i/>
         </w:rPr>
-        <w:t>D(k)</w:t>
+        <w:t>D(</w:t>
+      </w:r>
+      <w:proofErr w:type="gramEnd"/>
+      <w:r>
+        <w:rPr>
+          <w:i/>
+        </w:rPr>
+        <w:t>k)</w:t>
       </w:r>
       <w:r>
         <w:t xml:space="preserve"> is given by the following equation:</w:t>
@@ -5444,7 +6119,6 @@
             <w:rPr>
               <w:rFonts w:ascii="Cambria Math" w:hAnsi="Cambria Math"/>
             </w:rPr>
-            <w:lastRenderedPageBreak/>
             <m:t>D</m:t>
           </m:r>
           <m:d>
@@ -5752,6 +6426,7 @@
         <w:pStyle w:val="Body"/>
       </w:pPr>
       <w:r>
+        <w:lastRenderedPageBreak/>
         <w:t xml:space="preserve">In addition, the rational choice explanation assumes that cooperation emerges as a by-product of players seeking private gain.  However, in human society, </w:t>
       </w:r>
       <w:r>
@@ -5802,7 +6477,15 @@
         <w:t>.</w:t>
       </w:r>
       <w:r>
-        <w:t xml:space="preserve">  In this model, the players are adaptive, backward-looking and reactive rather than purposive, forward-looking and preemptive.</w:t>
+        <w:t xml:space="preserve">  In this model, the players are adaptive, </w:t>
+      </w:r>
+      <w:proofErr w:type="gramStart"/>
+      <w:r>
+        <w:t>backward-looking</w:t>
+      </w:r>
+      <w:proofErr w:type="gramEnd"/>
+      <w:r>
+        <w:t xml:space="preserve"> and reactive rather than purposive, forward-looking and preemptive.</w:t>
       </w:r>
       <w:r>
         <w:t xml:space="preserve">  In this model, the game payoffs act as positive or negative rewards that reinforce or attenuate </w:t>
@@ -5881,7 +6564,15 @@
         <w:t xml:space="preserve">  </w:t>
       </w:r>
       <w:r>
-        <w:t xml:space="preserve">The model is based on the Bush-Mosteller stochastic learning model for binary choice </w:t>
+        <w:t>The model is based on the Bush-</w:t>
+      </w:r>
+      <w:proofErr w:type="spellStart"/>
+      <w:r>
+        <w:t>Mosteller</w:t>
+      </w:r>
+      <w:proofErr w:type="spellEnd"/>
+      <w:r>
+        <w:t xml:space="preserve"> stochastic learning model for binary choice </w:t>
       </w:r>
       <w:r>
         <w:fldChar w:fldCharType="begin"/>
@@ -6075,8 +6766,13 @@
       <w:pPr>
         <w:pStyle w:val="Body"/>
       </w:pPr>
-      <w:r>
-        <w:t xml:space="preserve">where </w:t>
+      <w:proofErr w:type="gramStart"/>
+      <w:r>
+        <w:t>where</w:t>
+      </w:r>
+      <w:proofErr w:type="gramEnd"/>
+      <w:r>
+        <w:t xml:space="preserve"> </w:t>
       </w:r>
       <w:r>
         <w:rPr>
@@ -6315,8 +7011,13 @@
       <w:pPr>
         <w:pStyle w:val="Body"/>
       </w:pPr>
-      <w:r>
-        <w:t>where the payout</w:t>
+      <w:proofErr w:type="gramStart"/>
+      <w:r>
+        <w:t>where</w:t>
+      </w:r>
+      <w:proofErr w:type="gramEnd"/>
+      <w:r>
+        <w:t xml:space="preserve"> the payout</w:t>
       </w:r>
       <w:r>
         <w:t>s</w:t>
@@ -6858,20 +7559,30 @@
               <w:rPr>
                 <w:rFonts w:ascii="Cambria Math" w:hAnsi="Cambria Math"/>
               </w:rPr>
-              <m:t>t,i</m:t>
+              <m:t>t</m:t>
             </m:r>
+            <w:proofErr w:type="gramStart"/>
+            <m:r>
+              <w:rPr>
+                <w:rFonts w:ascii="Cambria Math" w:hAnsi="Cambria Math"/>
+              </w:rPr>
+              <m:t>,i</m:t>
+            </m:r>
+            <w:proofErr w:type="gramEnd"/>
           </m:sub>
         </m:sSub>
       </m:oMath>
       <w:r>
         <w:t xml:space="preserve"> be the payout received by player </w:t>
       </w:r>
+      <w:proofErr w:type="spellStart"/>
       <w:r>
         <w:rPr>
           <w:i/>
         </w:rPr>
         <w:t>i</w:t>
       </w:r>
+      <w:proofErr w:type="spellEnd"/>
       <w:r>
         <w:t xml:space="preserve"> at time </w:t>
       </w:r>
@@ -6925,8 +7636,16 @@
               <w:rPr>
                 <w:rFonts w:ascii="Cambria Math" w:hAnsi="Cambria Math"/>
               </w:rPr>
-              <m:t>t,i</m:t>
+              <m:t>t</m:t>
             </m:r>
+            <w:proofErr w:type="gramStart"/>
+            <m:r>
+              <w:rPr>
+                <w:rFonts w:ascii="Cambria Math" w:hAnsi="Cambria Math"/>
+              </w:rPr>
+              <m:t>,i</m:t>
+            </m:r>
+            <w:proofErr w:type="gramEnd"/>
           </m:sub>
         </m:sSub>
         <m:r>
@@ -7070,8 +7789,16 @@
               <w:rPr>
                 <w:rFonts w:ascii="Cambria Math" w:hAnsi="Cambria Math"/>
               </w:rPr>
-              <m:t>i,t</m:t>
+              <m:t>i</m:t>
             </m:r>
+            <w:proofErr w:type="gramStart"/>
+            <m:r>
+              <w:rPr>
+                <w:rFonts w:ascii="Cambria Math" w:hAnsi="Cambria Math"/>
+              </w:rPr>
+              <m:t>,t</m:t>
+            </m:r>
+            <w:proofErr w:type="gramEnd"/>
           </m:sub>
         </m:sSub>
       </m:oMath>
@@ -7084,12 +7811,14 @@
       <w:r>
         <w:t xml:space="preserve">action taken by player </w:t>
       </w:r>
+      <w:proofErr w:type="spellStart"/>
       <w:r>
         <w:rPr>
           <w:i/>
         </w:rPr>
         <w:t>i</w:t>
       </w:r>
+      <w:proofErr w:type="spellEnd"/>
       <w:r>
         <w:t xml:space="preserve"> at time </w:t>
       </w:r>
@@ -7238,8 +7967,16 @@
               <w:rPr>
                 <w:rFonts w:ascii="Cambria Math" w:hAnsi="Cambria Math"/>
               </w:rPr>
-              <m:t>t,i</m:t>
+              <m:t>t</m:t>
             </m:r>
+            <w:proofErr w:type="gramStart"/>
+            <m:r>
+              <w:rPr>
+                <w:rFonts w:ascii="Cambria Math" w:hAnsi="Cambria Math"/>
+              </w:rPr>
+              <m:t>,i</m:t>
+            </m:r>
+            <w:proofErr w:type="gramEnd"/>
           </m:sub>
         </m:sSub>
       </m:oMath>
@@ -7249,12 +7986,14 @@
       <w:r>
         <w:t xml:space="preserve">that player </w:t>
       </w:r>
+      <w:proofErr w:type="spellStart"/>
       <w:r>
         <w:rPr>
           <w:i/>
         </w:rPr>
         <w:t>i</w:t>
       </w:r>
+      <w:proofErr w:type="spellEnd"/>
       <w:r>
         <w:t xml:space="preserve"> will cooperate at time </w:t>
       </w:r>
@@ -7774,7 +8513,15 @@
         <w:t xml:space="preserve">(decreases) </w:t>
       </w:r>
       <w:r>
-        <w:t>the probability that the player will cooperate</w:t>
+        <w:t xml:space="preserve">the probability </w:t>
+      </w:r>
+      <w:proofErr w:type="gramStart"/>
+      <w:r>
+        <w:t>that</w:t>
+      </w:r>
+      <w:proofErr w:type="gramEnd"/>
+      <w:r>
+        <w:t xml:space="preserve"> the player will cooperate</w:t>
       </w:r>
       <w:r>
         <w:t xml:space="preserve"> </w:t>
@@ -7789,11 +8536,7 @@
         <w:t>t+1</w:t>
       </w:r>
       <w:r>
-        <w:t xml:space="preserve"> if a positive (negative) payout was received at </w:t>
-      </w:r>
-      <w:r>
-        <w:lastRenderedPageBreak/>
-        <w:t xml:space="preserve">time </w:t>
+        <w:t xml:space="preserve"> if a positive (negative) payout was received at time </w:t>
       </w:r>
       <w:r>
         <w:rPr>
@@ -7889,8 +8632,16 @@
               <w:rPr>
                 <w:rFonts w:ascii="Cambria Math" w:hAnsi="Cambria Math"/>
               </w:rPr>
-              <m:t>t,i</m:t>
+              <m:t>t</m:t>
             </m:r>
+            <w:proofErr w:type="gramStart"/>
+            <m:r>
+              <w:rPr>
+                <w:rFonts w:ascii="Cambria Math" w:hAnsi="Cambria Math"/>
+              </w:rPr>
+              <m:t>,i</m:t>
+            </m:r>
+            <w:proofErr w:type="gramEnd"/>
           </m:sub>
         </m:sSub>
       </m:oMath>
@@ -7957,6 +8708,7 @@
         <w:rPr>
           <w:noProof/>
         </w:rPr>
+        <w:lastRenderedPageBreak/>
         <w:drawing>
           <wp:inline distT="0" distB="0" distL="0" distR="0" wp14:anchorId="4EFC8FA3" wp14:editId="2984ADF6">
             <wp:extent cx="4590288" cy="2761488"/>
@@ -8033,6 +8785,7 @@
       <w:r>
         <w:t xml:space="preserve">Let </w:t>
       </w:r>
+      <w:proofErr w:type="spellStart"/>
       <w:r>
         <w:rPr>
           <w:i/>
@@ -8046,6 +8799,7 @@
         </w:rPr>
         <w:t>e</w:t>
       </w:r>
+      <w:proofErr w:type="spellEnd"/>
       <w:r>
         <w:t xml:space="preserve"> be the probability that that </w:t>
       </w:r>
@@ -8161,11 +8915,7 @@
         <w:t>he</w:t>
       </w:r>
       <w:r>
-        <w:t xml:space="preserve"> reinforcements </w:t>
-      </w:r>
-      <w:r>
-        <w:lastRenderedPageBreak/>
-        <w:t>receiv</w:t>
+        <w:t xml:space="preserve"> reinforcements receiv</w:t>
       </w:r>
       <w:r>
         <w:t xml:space="preserve">ed by a player for each </w:t>
@@ -8236,11 +8986,19 @@
                 <w:b/>
               </w:rPr>
             </w:pPr>
+            <w:proofErr w:type="gramStart"/>
             <w:r>
               <w:rPr>
                 <w:b/>
               </w:rPr>
-              <w:t>P(Move)</w:t>
+              <w:t>P(</w:t>
+            </w:r>
+            <w:proofErr w:type="gramEnd"/>
+            <w:r>
+              <w:rPr>
+                <w:b/>
+              </w:rPr>
+              <w:t>Move)</w:t>
             </w:r>
           </w:p>
         </w:tc>
@@ -9656,7 +10414,11 @@
         <w:t xml:space="preserve">exists </w:t>
       </w:r>
       <w:r>
-        <w:t>such that if both agents’ probability to cooperate is above the threshold then the agents will be pushed into the cooperate equilibrium.  Below this threshold, the agents are pushed into the non-cooperative equilibrium.</w:t>
+        <w:t xml:space="preserve">such that if both agents’ probability to cooperate is above the threshold then the agents will be pushed into the </w:t>
+      </w:r>
+      <w:r>
+        <w:lastRenderedPageBreak/>
+        <w:t>cooperate equilibrium.  Below this threshold, the agents are pushed into the non-cooperative equilibrium.</w:t>
       </w:r>
     </w:p>
     <w:p>
@@ -9749,7 +10511,6 @@
         <w:pStyle w:val="Heading1"/>
       </w:pPr>
       <w:r>
-        <w:lastRenderedPageBreak/>
         <w:t>References</w:t>
       </w:r>
     </w:p>
@@ -9805,7 +10566,15 @@
       </w:pPr>
       <w:bookmarkStart w:id="2" w:name="_Ref323132317"/>
       <w:r>
-        <w:t xml:space="preserve">Bush, R. R., and F. Mosteller, </w:t>
+        <w:t xml:space="preserve">Bush, R. R., and F. </w:t>
+      </w:r>
+      <w:proofErr w:type="spellStart"/>
+      <w:r>
+        <w:t>Mosteller</w:t>
+      </w:r>
+      <w:proofErr w:type="spellEnd"/>
+      <w:r>
+        <w:t xml:space="preserve">, </w:t>
       </w:r>
       <w:r>
         <w:rPr>
@@ -9882,7 +10651,7 @@
         <w:rStyle w:val="PageNumber"/>
         <w:noProof/>
       </w:rPr>
-      <w:t>8</w:t>
+      <w:t>12</w:t>
     </w:r>
     <w:r>
       <w:rPr>

</xml_diff>

<commit_message>
finished summary of Fu 2008 Physical Review E 78
</commit_message>
<xml_diff>
--- a/graph-structure/graph-structure.docx
+++ b/graph-structure/graph-structure.docx
@@ -1685,25 +1685,55 @@
     <w:p>
       <w:pPr>
         <w:pStyle w:val="Body"/>
-      </w:pPr>
-      <w:r>
+        <w:rPr>
+          <w:b/>
+        </w:rPr>
+      </w:pPr>
+      <w:r>
+        <w:rPr>
+          <w:b/>
+        </w:rPr>
         <w:t>(</w:t>
       </w:r>
       <w:proofErr w:type="spellStart"/>
       <w:r>
+        <w:rPr>
+          <w:b/>
+        </w:rPr>
         <w:t>Sanos</w:t>
       </w:r>
       <w:proofErr w:type="spellEnd"/>
       <w:r>
+        <w:rPr>
+          <w:b/>
+        </w:rPr>
         <w:t>, Pacheco 2005 A new route to the evolution of cooperation)</w:t>
       </w:r>
     </w:p>
     <w:p>
       <w:pPr>
         <w:pStyle w:val="Body"/>
-      </w:pPr>
-      <w:r>
-        <w:t>(Santos, Rodrigues, Pacheco 2005 Graph topology plays a determinant role in the evolution of cooperation)</w:t>
+        <w:rPr>
+          <w:b/>
+        </w:rPr>
+      </w:pPr>
+      <w:r>
+        <w:rPr>
+          <w:b/>
+        </w:rPr>
+        <w:t>(Santos, Rodrigues, Pacheco 2005 Graph topology plays a determinant role</w:t>
+      </w:r>
+      <w:r>
+        <w:rPr>
+          <w:b/>
+        </w:rPr>
+        <w:t xml:space="preserve"> in the…</w:t>
+      </w:r>
+      <w:r>
+        <w:rPr>
+          <w:b/>
+        </w:rPr>
+        <w:t>)</w:t>
       </w:r>
     </w:p>
     <w:p>
@@ -2571,17 +2601,17 @@
         <w:t xml:space="preserve"> and various starting configurations.  </w:t>
       </w:r>
       <w:r>
-        <w:t xml:space="preserve">The authors find </w:t>
+        <w:t xml:space="preserve">The authors find that </w:t>
+      </w:r>
+      <w:r>
+        <w:t xml:space="preserve">graph topology has a significant impact on the </w:t>
+      </w:r>
+      <w:r>
+        <w:t xml:space="preserve">performance of cooperators and </w:t>
       </w:r>
       <w:r>
         <w:lastRenderedPageBreak/>
-        <w:t xml:space="preserve">that </w:t>
-      </w:r>
-      <w:r>
-        <w:t xml:space="preserve">graph topology has a significant impact on the </w:t>
-      </w:r>
-      <w:r>
-        <w:t xml:space="preserve">performance of cooperators and defectors.  </w:t>
+        <w:t xml:space="preserve">defectors.  </w:t>
       </w:r>
       <w:r>
         <w:t xml:space="preserve">Heterogeneous </w:t>
@@ -2602,16 +2632,28 @@
     <w:p>
       <w:pPr>
         <w:pStyle w:val="Body"/>
-      </w:pPr>
-      <w:r>
+        <w:rPr>
+          <w:b/>
+        </w:rPr>
+      </w:pPr>
+      <w:r>
+        <w:rPr>
+          <w:b/>
+        </w:rPr>
         <w:t xml:space="preserve">(Santos, Rodrigues, Pacheco 2005 </w:t>
       </w:r>
       <w:proofErr w:type="gramStart"/>
       <w:r>
+        <w:rPr>
+          <w:b/>
+        </w:rPr>
         <w:t>Epidemic</w:t>
       </w:r>
       <w:proofErr w:type="gramEnd"/>
       <w:r>
+        <w:rPr>
+          <w:b/>
+        </w:rPr>
         <w:t xml:space="preserve"> spreading and cooperation dynamics…)</w:t>
       </w:r>
     </w:p>
@@ -2715,17 +2757,41 @@
     <w:p>
       <w:pPr>
         <w:pStyle w:val="Body"/>
-      </w:pPr>
-      <w:r>
+        <w:rPr>
+          <w:b/>
+        </w:rPr>
+      </w:pPr>
+      <w:r>
+        <w:rPr>
+          <w:b/>
+        </w:rPr>
         <w:t xml:space="preserve">(Santos, Pacheco, </w:t>
       </w:r>
       <w:proofErr w:type="spellStart"/>
       <w:r>
+        <w:rPr>
+          <w:b/>
+        </w:rPr>
         <w:t>Lenaerts</w:t>
       </w:r>
       <w:proofErr w:type="spellEnd"/>
       <w:r>
-        <w:t xml:space="preserve"> 2006 Evolutionary dynamics of social dilemmas in structured…)</w:t>
+        <w:rPr>
+          <w:b/>
+        </w:rPr>
+        <w:t xml:space="preserve"> 2006 Evolutionary dynamics </w:t>
+      </w:r>
+      <w:r>
+        <w:rPr>
+          <w:b/>
+        </w:rPr>
+        <w:t>of social dilemmas in</w:t>
+      </w:r>
+      <w:r>
+        <w:rPr>
+          <w:b/>
+        </w:rPr>
+        <w:t>…)</w:t>
       </w:r>
     </w:p>
     <w:p>
@@ -2763,13 +2829,11 @@
       <w:r>
         <w:t xml:space="preserve">.  The evolutionary dynamics works in a similar fashion except that, due to the modified payout structure, the formula used to determine the probability that an agent’s </w:t>
       </w:r>
-      <w:proofErr w:type="spellStart"/>
-      <w:r>
-        <w:t>trategy</w:t>
-      </w:r>
-      <w:proofErr w:type="spellEnd"/>
-      <w:r>
-        <w:t xml:space="preserve"> is replaced is given by the following:</w:t>
+      <w:r>
+        <w:t>s</w:t>
+      </w:r>
+      <w:r>
+        <w:t>trategy is replaced is given by the following:</w:t>
       </w:r>
     </w:p>
     <w:p>
@@ -3960,17 +4024,37 @@
         </w:rPr>
         <w:t xml:space="preserve"> </w:t>
       </w:r>
+      <w:proofErr w:type="spellStart"/>
       <w:r>
         <w:rPr>
           <w:b/>
         </w:rPr>
+        <w:t>PLoS</w:t>
+      </w:r>
+      <w:proofErr w:type="spellEnd"/>
+      <w:r>
+        <w:rPr>
+          <w:b/>
+        </w:rPr>
+        <w:t xml:space="preserve"> </w:t>
+      </w:r>
+      <w:r>
+        <w:rPr>
+          <w:b/>
+        </w:rPr>
         <w:t>2006</w:t>
       </w:r>
       <w:r>
         <w:rPr>
           <w:b/>
         </w:rPr>
-        <w:t xml:space="preserve"> Cooperation prevails when individuals adjust their social ties</w:t>
+        <w:t xml:space="preserve"> Cooperation prevails when individuals</w:t>
+      </w:r>
+      <w:r>
+        <w:rPr>
+          <w:b/>
+        </w:rPr>
+        <w:t xml:space="preserve"> adjust…</w:t>
       </w:r>
       <w:r>
         <w:rPr>
@@ -4082,7 +4166,35 @@
         </m:f>
       </m:oMath>
       <w:r>
-        <w:t xml:space="preserve"> other nodes.  Each agent follows one of two fixed strategies, unconditional cooperation or unconditional defection, and earns a fitness score that is equal to the sum of the payouts earned when playing social dilemma games against other agents.  As usual, the fitness score earned by the agents are used to update the strategies </w:t>
+        <w:t xml:space="preserve"> other nodes.  Each agent follows one of two fixed strategies, unconditional cooperation or unconditional defection, and earns a fitness score that is equal to the sum of the payouts earned when playing social dilem</w:t>
+      </w:r>
+      <w:r>
+        <w:t xml:space="preserve">ma games against other agents.  The payout matrix used for the games fixes R =1 and P = 0 and allows T and S to vary with </w:t>
+      </w:r>
+      <m:oMath>
+        <m:r>
+          <w:rPr>
+            <w:rFonts w:ascii="Cambria Math" w:hAnsi="Cambria Math"/>
+          </w:rPr>
+          <m:t>0≤T≤2</m:t>
+        </m:r>
+      </m:oMath>
+      <w:r>
+        <w:t xml:space="preserve"> and </w:t>
+      </w:r>
+      <m:oMath>
+        <m:r>
+          <w:rPr>
+            <w:rFonts w:ascii="Cambria Math" w:hAnsi="Cambria Math"/>
+          </w:rPr>
+          <m:t>-1≤S≤1</m:t>
+        </m:r>
+      </m:oMath>
+      <w:r>
+        <w:t xml:space="preserve">.  </w:t>
+      </w:r>
+      <w:r>
+        <w:t xml:space="preserve">As usual, the fitness score earned by the agents are used to update the strategies </w:t>
       </w:r>
       <w:r>
         <w:t>those agents follow.  In addition, the fitness scores are also used to update the structure of the network.  This leads to the co-evolution of the strategy composition of the population and the structure of the network that holds that population.</w:t>
@@ -4326,7 +4438,11 @@
         <w:t xml:space="preserve">  T</w:t>
       </w:r>
       <w:r>
-        <w:t xml:space="preserve">he probability </w:t>
+        <w:t xml:space="preserve">he </w:t>
+      </w:r>
+      <w:r>
+        <w:lastRenderedPageBreak/>
+        <w:t xml:space="preserve">probability </w:t>
       </w:r>
       <w:r>
         <w:rPr>
@@ -4354,7 +4470,6 @@
             <w:rPr>
               <w:rFonts w:ascii="Cambria Math" w:hAnsi="Cambria Math"/>
             </w:rPr>
-            <w:lastRenderedPageBreak/>
             <m:t>p=</m:t>
           </m:r>
           <m:f>
@@ -4943,6 +5058,34 @@
         <w:pStyle w:val="Body"/>
       </w:pPr>
       <w:r>
+        <w:t xml:space="preserve">This is the </w:t>
+      </w:r>
+      <w:r>
+        <w:rPr>
+          <w:i/>
+        </w:rPr>
+        <w:t>pairwise comparison</w:t>
+      </w:r>
+      <w:r>
+        <w:t xml:space="preserve"> process introduced in </w:t>
+      </w:r>
+      <w:proofErr w:type="spellStart"/>
+      <w:r>
+        <w:t>Traulsen</w:t>
+      </w:r>
+      <w:proofErr w:type="spellEnd"/>
+      <w:r>
+        <w:t xml:space="preserve">/Nowak/Pacheco </w:t>
+      </w:r>
+      <w:proofErr w:type="spellStart"/>
+      <w:r>
+        <w:t>Phys</w:t>
+      </w:r>
+      <w:proofErr w:type="spellEnd"/>
+      <w:r>
+        <w:t xml:space="preserve"> Rev E 2006).  </w:t>
+      </w:r>
+      <w:r>
         <w:t xml:space="preserve">The parameter </w:t>
       </w:r>
       <w:r>
@@ -5444,6 +5587,30 @@
       <w:r>
         <w:t>.</w:t>
       </w:r>
+      <w:r>
+        <w:t xml:space="preserve">  T</w:t>
+      </w:r>
+      <w:r>
+        <w:t xml:space="preserve">o ensure that the network remains connected, the link to agent </w:t>
+      </w:r>
+      <w:r>
+        <w:rPr>
+          <w:i/>
+        </w:rPr>
+        <w:t>y</w:t>
+      </w:r>
+      <w:r>
+        <w:t xml:space="preserve"> cannot be removed if this is agent </w:t>
+      </w:r>
+      <w:r>
+        <w:rPr>
+          <w:i/>
+        </w:rPr>
+        <w:t>y</w:t>
+      </w:r>
+      <w:r>
+        <w:t>’s only link.</w:t>
+      </w:r>
     </w:p>
     <w:p>
       <w:pPr>
@@ -5590,7 +5757,11 @@
         <w:t>W</w:t>
       </w:r>
       <w:r>
-        <w:t xml:space="preserve"> increases, it becomes easier for cooperators to survive</w:t>
+        <w:t xml:space="preserve"> increases, it becomes </w:t>
+      </w:r>
+      <w:r>
+        <w:lastRenderedPageBreak/>
+        <w:t>easier for cooperators to survive</w:t>
       </w:r>
       <w:r>
         <w:t xml:space="preserve"> until </w:t>
@@ -5619,7 +5790,7 @@
           <w:i/>
           <w:vertAlign w:val="subscript"/>
         </w:rPr>
-        <w:t>critical</w:t>
+        <w:t>c</w:t>
       </w:r>
       <w:proofErr w:type="spellEnd"/>
       <w:r>
@@ -5652,7 +5823,7 @@
           <w:i/>
           <w:vertAlign w:val="subscript"/>
         </w:rPr>
-        <w:t>critical</w:t>
+        <w:t>c</w:t>
       </w:r>
       <w:proofErr w:type="spellEnd"/>
       <w:r>
@@ -5687,7 +5858,6 @@
         <w:pStyle w:val="Body"/>
       </w:pPr>
       <w:r>
-        <w:lastRenderedPageBreak/>
         <w:t xml:space="preserve">The authors find that the value of </w:t>
       </w:r>
       <w:r>
@@ -5706,13 +5876,7 @@
         <w:t>W</w:t>
       </w:r>
       <w:r>
-        <w:t xml:space="preserve"> increases, the heterogeneity of the evolved network increases.  When the payout structure of the game </w:t>
-      </w:r>
-      <w:r>
-        <w:t xml:space="preserve">favors defectors </w:t>
-      </w:r>
-      <w:r>
-        <w:t>but allows cooperators to coexist at low levels, the few cooperators that rem</w:t>
+        <w:t xml:space="preserve"> increases, the heterogeneity of the evolved network increases.  When the payout structure of the game favors defectors but allows cooperators to coexist at low levels, the few cooperators that rem</w:t>
       </w:r>
       <w:r>
         <w:t xml:space="preserve">ain </w:t>
@@ -5755,7 +5919,7 @@
           <w:i/>
           <w:vertAlign w:val="subscript"/>
         </w:rPr>
-        <w:t>critical</w:t>
+        <w:t>c</w:t>
       </w:r>
       <w:proofErr w:type="spellEnd"/>
       <w:r>
@@ -5816,8 +5980,6 @@
       <w:pPr>
         <w:pStyle w:val="Body"/>
       </w:pPr>
-      <w:bookmarkStart w:id="0" w:name="_GoBack"/>
-      <w:bookmarkEnd w:id="0"/>
       <w:r>
         <w:t xml:space="preserve">Let </w:t>
       </w:r>
@@ -6238,33 +6400,43 @@
     <w:p>
       <w:pPr>
         <w:pStyle w:val="Body"/>
-      </w:pPr>
-      <w:r>
-        <w:t xml:space="preserve">The authors of </w:t>
-      </w:r>
-      <w:r>
-        <w:fldChar w:fldCharType="begin"/>
-      </w:r>
-      <w:r>
-        <w:instrText xml:space="preserve"> REF _Ref310874251 \r \h </w:instrText>
-      </w:r>
-      <w:r>
-        <w:fldChar w:fldCharType="separate"/>
-      </w:r>
-      <w:r>
-        <w:t>[1]</w:t>
-      </w:r>
-      <w:r>
-        <w:fldChar w:fldCharType="end"/>
-      </w:r>
-      <w:r>
-        <w:t xml:space="preserve"> propose an alternative analysis of the evolution of cooperation in the two-person Iterated Prisoner’</w:t>
-      </w:r>
-      <w:r>
-        <w:t>s Dilem</w:t>
-      </w:r>
-      <w:r>
-        <w:t>ma game.</w:t>
+        <w:rPr>
+          <w:b/>
+        </w:rPr>
+      </w:pPr>
+      <w:r>
+        <w:rPr>
+          <w:b/>
+        </w:rPr>
+        <w:t xml:space="preserve">(Fu </w:t>
+      </w:r>
+      <w:proofErr w:type="spellStart"/>
+      <w:r>
+        <w:rPr>
+          <w:b/>
+        </w:rPr>
+        <w:t>Hauert</w:t>
+      </w:r>
+      <w:proofErr w:type="spellEnd"/>
+      <w:r>
+        <w:rPr>
+          <w:b/>
+        </w:rPr>
+        <w:t xml:space="preserve"> Nowak Wang </w:t>
+      </w:r>
+      <w:proofErr w:type="spellStart"/>
+      <w:r>
+        <w:rPr>
+          <w:b/>
+        </w:rPr>
+        <w:t>Phy</w:t>
+      </w:r>
+      <w:proofErr w:type="spellEnd"/>
+      <w:r>
+        <w:rPr>
+          <w:b/>
+        </w:rPr>
+        <w:t xml:space="preserve"> Rev E 78 2008 Reputation-based partner choice…)</w:t>
       </w:r>
     </w:p>
     <w:p>
@@ -6272,6 +6444,1304 @@
         <w:pStyle w:val="Body"/>
       </w:pPr>
       <w:r>
+        <w:t>The authors extend the framework introduced in (Santos/Pacheco/</w:t>
+      </w:r>
+      <w:proofErr w:type="spellStart"/>
+      <w:r>
+        <w:t>Lenaert</w:t>
+      </w:r>
+      <w:proofErr w:type="spellEnd"/>
+      <w:r>
+        <w:t xml:space="preserve"> </w:t>
+      </w:r>
+      <w:proofErr w:type="spellStart"/>
+      <w:r>
+        <w:t>PLoS</w:t>
+      </w:r>
+      <w:proofErr w:type="spellEnd"/>
+      <w:r>
+        <w:t xml:space="preserve"> 2006) to </w:t>
+      </w:r>
+      <w:r>
+        <w:t>allow reputation to infl</w:t>
+      </w:r>
+      <w:r>
+        <w:t xml:space="preserve">uence the link rewiring process.  The authors use the </w:t>
+      </w:r>
+      <w:r>
+        <w:rPr>
+          <w:i/>
+        </w:rPr>
+        <w:t>image score</w:t>
+      </w:r>
+      <w:r>
+        <w:t xml:space="preserve"> metric introduced in (Nowak/Sigmund 1998) to measure an agent’</w:t>
+      </w:r>
+      <w:r>
+        <w:t>s reputation.</w:t>
+      </w:r>
+    </w:p>
+    <w:p>
+      <w:pPr>
+        <w:pStyle w:val="Body"/>
+      </w:pPr>
+      <w:r>
+        <w:t>As in (</w:t>
+      </w:r>
+      <w:r>
+        <w:t xml:space="preserve">Santos, Pacheco, </w:t>
+      </w:r>
+      <w:proofErr w:type="spellStart"/>
+      <w:r>
+        <w:t>Lenaert</w:t>
+      </w:r>
+      <w:proofErr w:type="spellEnd"/>
+      <w:r>
+        <w:t xml:space="preserve"> </w:t>
+      </w:r>
+      <w:proofErr w:type="spellStart"/>
+      <w:r>
+        <w:t>PLoS</w:t>
+      </w:r>
+      <w:proofErr w:type="spellEnd"/>
+      <w:r>
+        <w:t xml:space="preserve"> 2006</w:t>
+      </w:r>
+      <w:r>
+        <w:t xml:space="preserve">), </w:t>
+      </w:r>
+      <w:r>
+        <w:t>the evolution of strategies and network structure occurs asynchronously.  A strategy update proceeds as defined in (</w:t>
+      </w:r>
+      <w:r>
+        <w:t xml:space="preserve">Santos, Pacheco, </w:t>
+      </w:r>
+      <w:proofErr w:type="spellStart"/>
+      <w:r>
+        <w:t>Lenaert</w:t>
+      </w:r>
+      <w:proofErr w:type="spellEnd"/>
+      <w:r>
+        <w:t xml:space="preserve"> </w:t>
+      </w:r>
+      <w:proofErr w:type="spellStart"/>
+      <w:r>
+        <w:t>PLoS</w:t>
+      </w:r>
+      <w:proofErr w:type="spellEnd"/>
+      <w:r>
+        <w:t xml:space="preserve"> 2006</w:t>
+      </w:r>
+      <w:r>
+        <w:t xml:space="preserve">).  However, in addition, </w:t>
+      </w:r>
+      <w:r>
+        <w:t>agent</w:t>
+      </w:r>
+      <w:r>
+        <w:t xml:space="preserve"> </w:t>
+      </w:r>
+      <w:r>
+        <w:rPr>
+          <w:i/>
+        </w:rPr>
+        <w:t>x</w:t>
+      </w:r>
+      <w:r>
+        <w:t>’s reputation is also updated using the following formula:</w:t>
+      </w:r>
+    </w:p>
+    <w:p>
+      <w:pPr>
+        <w:pStyle w:val="Body"/>
+      </w:pPr>
+      <m:oMathPara>
+        <m:oMath>
+          <m:sSub>
+            <m:sSubPr>
+              <m:ctrlPr>
+                <w:rPr>
+                  <w:rFonts w:ascii="Cambria Math" w:hAnsi="Cambria Math"/>
+                  <w:i/>
+                </w:rPr>
+              </m:ctrlPr>
+            </m:sSubPr>
+            <m:e>
+              <m:r>
+                <w:rPr>
+                  <w:rFonts w:ascii="Cambria Math" w:hAnsi="Cambria Math"/>
+                </w:rPr>
+                <m:t>R</m:t>
+              </m:r>
+            </m:e>
+            <m:sub>
+              <m:r>
+                <w:rPr>
+                  <w:rFonts w:ascii="Cambria Math" w:hAnsi="Cambria Math"/>
+                </w:rPr>
+                <m:t>x</m:t>
+              </m:r>
+            </m:sub>
+          </m:sSub>
+          <m:d>
+            <m:dPr>
+              <m:ctrlPr>
+                <w:rPr>
+                  <w:rFonts w:ascii="Cambria Math" w:hAnsi="Cambria Math"/>
+                  <w:i/>
+                </w:rPr>
+              </m:ctrlPr>
+            </m:dPr>
+            <m:e>
+              <m:r>
+                <w:rPr>
+                  <w:rFonts w:ascii="Cambria Math" w:hAnsi="Cambria Math"/>
+                </w:rPr>
+                <m:t>t</m:t>
+              </m:r>
+            </m:e>
+          </m:d>
+          <m:r>
+            <w:rPr>
+              <w:rFonts w:ascii="Cambria Math" w:hAnsi="Cambria Math"/>
+            </w:rPr>
+            <m:t>=</m:t>
+          </m:r>
+          <m:sSub>
+            <m:sSubPr>
+              <m:ctrlPr>
+                <w:rPr>
+                  <w:rFonts w:ascii="Cambria Math" w:hAnsi="Cambria Math"/>
+                  <w:i/>
+                </w:rPr>
+              </m:ctrlPr>
+            </m:sSubPr>
+            <m:e>
+              <m:r>
+                <w:rPr>
+                  <w:rFonts w:ascii="Cambria Math" w:hAnsi="Cambria Math"/>
+                </w:rPr>
+                <m:t>R</m:t>
+              </m:r>
+            </m:e>
+            <m:sub>
+              <m:r>
+                <w:rPr>
+                  <w:rFonts w:ascii="Cambria Math" w:hAnsi="Cambria Math"/>
+                </w:rPr>
+                <m:t>x</m:t>
+              </m:r>
+            </m:sub>
+          </m:sSub>
+          <m:d>
+            <m:dPr>
+              <m:ctrlPr>
+                <w:rPr>
+                  <w:rFonts w:ascii="Cambria Math" w:hAnsi="Cambria Math"/>
+                  <w:i/>
+                </w:rPr>
+              </m:ctrlPr>
+            </m:dPr>
+            <m:e>
+              <m:r>
+                <w:rPr>
+                  <w:rFonts w:ascii="Cambria Math" w:hAnsi="Cambria Math"/>
+                </w:rPr>
+                <m:t>t-1</m:t>
+              </m:r>
+            </m:e>
+          </m:d>
+          <m:r>
+            <w:rPr>
+              <w:rFonts w:ascii="Cambria Math" w:hAnsi="Cambria Math"/>
+            </w:rPr>
+            <m:t>+</m:t>
+          </m:r>
+          <m:sSub>
+            <m:sSubPr>
+              <m:ctrlPr>
+                <w:rPr>
+                  <w:rFonts w:ascii="Cambria Math" w:hAnsi="Cambria Math"/>
+                  <w:i/>
+                </w:rPr>
+              </m:ctrlPr>
+            </m:sSubPr>
+            <m:e>
+              <m:r>
+                <w:rPr>
+                  <w:rFonts w:ascii="Cambria Math" w:hAnsi="Cambria Math"/>
+                </w:rPr>
+                <m:t>∆</m:t>
+              </m:r>
+            </m:e>
+            <m:sub>
+              <m:r>
+                <w:rPr>
+                  <w:rFonts w:ascii="Cambria Math" w:hAnsi="Cambria Math"/>
+                </w:rPr>
+                <m:t>x</m:t>
+              </m:r>
+            </m:sub>
+          </m:sSub>
+          <m:d>
+            <m:dPr>
+              <m:ctrlPr>
+                <w:rPr>
+                  <w:rFonts w:ascii="Cambria Math" w:hAnsi="Cambria Math"/>
+                  <w:i/>
+                </w:rPr>
+              </m:ctrlPr>
+            </m:dPr>
+            <m:e>
+              <m:r>
+                <w:rPr>
+                  <w:rFonts w:ascii="Cambria Math" w:hAnsi="Cambria Math"/>
+                </w:rPr>
+                <m:t>t</m:t>
+              </m:r>
+            </m:e>
+          </m:d>
+        </m:oMath>
+      </m:oMathPara>
+    </w:p>
+    <w:p>
+      <w:pPr>
+        <w:pStyle w:val="Body"/>
+      </w:pPr>
+      <w:proofErr w:type="gramStart"/>
+      <w:r>
+        <w:t>where</w:t>
+      </w:r>
+      <w:proofErr w:type="gramEnd"/>
+      <w:r>
+        <w:t xml:space="preserve"> </w:t>
+      </w:r>
+      <m:oMath>
+        <m:sSub>
+          <m:sSubPr>
+            <m:ctrlPr>
+              <w:rPr>
+                <w:rFonts w:ascii="Cambria Math" w:hAnsi="Cambria Math"/>
+                <w:i/>
+              </w:rPr>
+            </m:ctrlPr>
+          </m:sSubPr>
+          <m:e>
+            <m:r>
+              <w:rPr>
+                <w:rFonts w:ascii="Cambria Math" w:hAnsi="Cambria Math"/>
+              </w:rPr>
+              <m:t>R</m:t>
+            </m:r>
+          </m:e>
+          <m:sub>
+            <m:r>
+              <w:rPr>
+                <w:rFonts w:ascii="Cambria Math" w:hAnsi="Cambria Math"/>
+              </w:rPr>
+              <m:t>x</m:t>
+            </m:r>
+          </m:sub>
+        </m:sSub>
+        <m:d>
+          <m:dPr>
+            <m:ctrlPr>
+              <w:rPr>
+                <w:rFonts w:ascii="Cambria Math" w:hAnsi="Cambria Math"/>
+                <w:i/>
+              </w:rPr>
+            </m:ctrlPr>
+          </m:dPr>
+          <m:e>
+            <m:r>
+              <w:rPr>
+                <w:rFonts w:ascii="Cambria Math" w:hAnsi="Cambria Math"/>
+              </w:rPr>
+              <m:t>t</m:t>
+            </m:r>
+          </m:e>
+        </m:d>
+      </m:oMath>
+      <w:r>
+        <w:t xml:space="preserve"> </w:t>
+      </w:r>
+      <w:r>
+        <w:t xml:space="preserve">is the reputation of </w:t>
+      </w:r>
+      <w:r>
+        <w:t xml:space="preserve">agent </w:t>
+      </w:r>
+      <w:r>
+        <w:rPr>
+          <w:i/>
+        </w:rPr>
+        <w:t>x</w:t>
+      </w:r>
+      <w:r>
+        <w:t xml:space="preserve"> at time </w:t>
+      </w:r>
+      <w:r>
+        <w:rPr>
+          <w:i/>
+        </w:rPr>
+        <w:t>t</w:t>
+      </w:r>
+      <w:r>
+        <w:t xml:space="preserve">, </w:t>
+      </w:r>
+      <m:oMath>
+        <m:sSub>
+          <m:sSubPr>
+            <m:ctrlPr>
+              <w:rPr>
+                <w:rFonts w:ascii="Cambria Math" w:hAnsi="Cambria Math"/>
+                <w:i/>
+              </w:rPr>
+            </m:ctrlPr>
+          </m:sSubPr>
+          <m:e>
+            <m:r>
+              <w:rPr>
+                <w:rFonts w:ascii="Cambria Math" w:hAnsi="Cambria Math"/>
+              </w:rPr>
+              <m:t>∆</m:t>
+            </m:r>
+          </m:e>
+          <m:sub>
+            <m:r>
+              <w:rPr>
+                <w:rFonts w:ascii="Cambria Math" w:hAnsi="Cambria Math"/>
+              </w:rPr>
+              <m:t>x</m:t>
+            </m:r>
+          </m:sub>
+        </m:sSub>
+        <m:d>
+          <m:dPr>
+            <m:ctrlPr>
+              <w:rPr>
+                <w:rFonts w:ascii="Cambria Math" w:hAnsi="Cambria Math"/>
+                <w:i/>
+              </w:rPr>
+            </m:ctrlPr>
+          </m:dPr>
+          <m:e>
+            <m:r>
+              <w:rPr>
+                <w:rFonts w:ascii="Cambria Math" w:hAnsi="Cambria Math"/>
+              </w:rPr>
+              <m:t>t</m:t>
+            </m:r>
+          </m:e>
+        </m:d>
+      </m:oMath>
+      <w:r>
+        <w:t xml:space="preserve"> equals 1 if agent </w:t>
+      </w:r>
+      <w:r>
+        <w:rPr>
+          <w:i/>
+        </w:rPr>
+        <w:t>x</w:t>
+      </w:r>
+      <w:r>
+        <w:t xml:space="preserve"> cooperated at time </w:t>
+      </w:r>
+      <w:r>
+        <w:rPr>
+          <w:i/>
+        </w:rPr>
+        <w:t>t</w:t>
+      </w:r>
+      <w:r>
+        <w:t xml:space="preserve"> and </w:t>
+      </w:r>
+      <w:r>
+        <w:t xml:space="preserve">zero otherwise and </w:t>
+      </w:r>
+      <m:oMath>
+        <m:sSub>
+          <m:sSubPr>
+            <m:ctrlPr>
+              <w:rPr>
+                <w:rFonts w:ascii="Cambria Math" w:hAnsi="Cambria Math"/>
+                <w:i/>
+              </w:rPr>
+            </m:ctrlPr>
+          </m:sSubPr>
+          <m:e>
+            <m:r>
+              <w:rPr>
+                <w:rFonts w:ascii="Cambria Math" w:hAnsi="Cambria Math"/>
+              </w:rPr>
+              <m:t>R</m:t>
+            </m:r>
+          </m:e>
+          <m:sub>
+            <m:r>
+              <w:rPr>
+                <w:rFonts w:ascii="Cambria Math" w:hAnsi="Cambria Math"/>
+              </w:rPr>
+              <m:t>i</m:t>
+            </m:r>
+          </m:sub>
+        </m:sSub>
+        <m:d>
+          <m:dPr>
+            <m:ctrlPr>
+              <w:rPr>
+                <w:rFonts w:ascii="Cambria Math" w:hAnsi="Cambria Math"/>
+                <w:i/>
+              </w:rPr>
+            </m:ctrlPr>
+          </m:dPr>
+          <m:e>
+            <m:r>
+              <w:rPr>
+                <w:rFonts w:ascii="Cambria Math" w:hAnsi="Cambria Math"/>
+              </w:rPr>
+              <m:t>0</m:t>
+            </m:r>
+          </m:e>
+        </m:d>
+        <m:r>
+          <w:rPr>
+            <w:rFonts w:ascii="Cambria Math" w:hAnsi="Cambria Math"/>
+          </w:rPr>
+          <m:t>=0</m:t>
+        </m:r>
+      </m:oMath>
+      <w:r>
+        <w:t xml:space="preserve"> for any agent </w:t>
+      </w:r>
+      <w:proofErr w:type="spellStart"/>
+      <w:r>
+        <w:rPr>
+          <w:i/>
+        </w:rPr>
+        <w:t>i</w:t>
+      </w:r>
+      <w:proofErr w:type="spellEnd"/>
+      <w:r>
+        <w:t>.</w:t>
+      </w:r>
+    </w:p>
+    <w:p>
+      <w:pPr>
+        <w:pStyle w:val="Body"/>
+      </w:pPr>
+      <w:r>
+        <w:t xml:space="preserve">The structure update procedure is modified to allow reputation to guide the relinking process.  An agent </w:t>
+      </w:r>
+      <w:r>
+        <w:rPr>
+          <w:i/>
+        </w:rPr>
+        <w:t>x</w:t>
+      </w:r>
+      <w:r>
+        <w:t xml:space="preserve"> is select</w:t>
+      </w:r>
+      <w:r>
+        <w:t xml:space="preserve">ed at random to </w:t>
+      </w:r>
+      <w:r>
+        <w:t>replace the link that exists between itself and its lowe</w:t>
+      </w:r>
+      <w:r>
+        <w:t>s</w:t>
+      </w:r>
+      <w:r>
+        <w:t>t reputation neigh</w:t>
+      </w:r>
+      <w:r>
+        <w:t>bor</w:t>
+      </w:r>
+      <w:r>
+        <w:t>.</w:t>
+      </w:r>
+      <w:r>
+        <w:t xml:space="preserve">  </w:t>
+      </w:r>
+      <w:r>
+        <w:t xml:space="preserve">With probability </w:t>
+      </w:r>
+      <w:r>
+        <w:rPr>
+          <w:i/>
+        </w:rPr>
+        <w:t>p</w:t>
+      </w:r>
+      <w:r>
+        <w:t xml:space="preserve">, </w:t>
+      </w:r>
+      <w:r>
+        <w:t xml:space="preserve">the link that exists between </w:t>
+      </w:r>
+      <w:r>
+        <w:t xml:space="preserve">agent </w:t>
+      </w:r>
+      <w:r>
+        <w:rPr>
+          <w:i/>
+        </w:rPr>
+        <w:t>x</w:t>
+      </w:r>
+      <w:r>
+        <w:t xml:space="preserve"> and</w:t>
+      </w:r>
+      <w:r>
+        <w:t xml:space="preserve"> </w:t>
+      </w:r>
+      <w:r>
+        <w:t xml:space="preserve">its lowest reputation neighbor </w:t>
+      </w:r>
+      <w:r>
+        <w:t xml:space="preserve">is </w:t>
+      </w:r>
+      <w:r>
+        <w:t>replace</w:t>
+      </w:r>
+      <w:r>
+        <w:t>d</w:t>
+      </w:r>
+      <w:r>
+        <w:t xml:space="preserve"> with a link to </w:t>
+      </w:r>
+      <w:r>
+        <w:t>the agent with the highest reputation among a</w:t>
+      </w:r>
+      <w:r>
+        <w:t>ge</w:t>
+      </w:r>
+      <w:r>
+        <w:t xml:space="preserve">nt </w:t>
+      </w:r>
+      <w:r>
+        <w:rPr>
+          <w:i/>
+        </w:rPr>
+        <w:t>x</w:t>
+      </w:r>
+      <w:r>
+        <w:t>’s neighbors’</w:t>
+      </w:r>
+      <w:r>
+        <w:t xml:space="preserve"> neighbors while with probability </w:t>
+      </w:r>
+      <m:oMath>
+        <m:d>
+          <m:dPr>
+            <m:ctrlPr>
+              <w:rPr>
+                <w:rFonts w:ascii="Cambria Math" w:hAnsi="Cambria Math"/>
+                <w:i/>
+              </w:rPr>
+            </m:ctrlPr>
+          </m:dPr>
+          <m:e>
+            <m:r>
+              <w:rPr>
+                <w:rFonts w:ascii="Cambria Math" w:hAnsi="Cambria Math"/>
+              </w:rPr>
+              <m:t>1-p</m:t>
+            </m:r>
+          </m:e>
+        </m:d>
+      </m:oMath>
+      <w:r>
+        <w:t xml:space="preserve"> that link is </w:t>
+      </w:r>
+      <w:r>
+        <w:t>replaced with a link</w:t>
+      </w:r>
+      <w:r>
+        <w:t xml:space="preserve"> to an agent selected at random from </w:t>
+      </w:r>
+      <w:r>
+        <w:t>amo</w:t>
+      </w:r>
+      <w:r>
+        <w:t xml:space="preserve">ng </w:t>
+      </w:r>
+      <w:r>
+        <w:t xml:space="preserve">all agents except agent </w:t>
+      </w:r>
+      <w:r>
+        <w:rPr>
+          <w:i/>
+        </w:rPr>
+        <w:t>x</w:t>
+      </w:r>
+      <w:r>
+        <w:t xml:space="preserve">’s </w:t>
+      </w:r>
+      <w:r>
+        <w:lastRenderedPageBreak/>
+        <w:t>neighbors.</w:t>
+      </w:r>
+      <w:r>
+        <w:t xml:space="preserve">  To ensure that the network remains connected, the link to agent </w:t>
+      </w:r>
+      <w:r>
+        <w:rPr>
+          <w:i/>
+        </w:rPr>
+        <w:t>x</w:t>
+      </w:r>
+      <w:r>
+        <w:t>’s lowest reputation neighbor cannot be removed if this is that agent’s only link.</w:t>
+      </w:r>
+    </w:p>
+    <w:p>
+      <w:pPr>
+        <w:pStyle w:val="Body"/>
+      </w:pPr>
+      <w:r>
+        <w:t>In their simulations, t</w:t>
+      </w:r>
+      <w:r>
+        <w:t xml:space="preserve">he authors focus on </w:t>
+      </w:r>
+      <w:r>
+        <w:t>a</w:t>
+      </w:r>
+      <w:r>
+        <w:t xml:space="preserve"> payout</w:t>
+      </w:r>
+      <w:r>
+        <w:t xml:space="preserve"> </w:t>
+      </w:r>
+      <w:r>
+        <w:t>s</w:t>
+      </w:r>
+      <w:r>
+        <w:t>tructure</w:t>
+      </w:r>
+      <w:r>
+        <w:t xml:space="preserve"> that </w:t>
+      </w:r>
+      <w:r>
+        <w:t>is</w:t>
+      </w:r>
+      <w:r>
+        <w:t xml:space="preserve"> consistent with the </w:t>
+      </w:r>
+      <w:proofErr w:type="gramStart"/>
+      <w:r>
+        <w:t>Prisoner’s Dilemma game.</w:t>
+      </w:r>
+      <w:proofErr w:type="gramEnd"/>
+      <w:r>
+        <w:t xml:space="preserve">  Specifically, they use the payout structure introduced by (May/Nowak 1992): R=1, T=b&gt;1, S=P=0.</w:t>
+      </w:r>
+      <w:r>
+        <w:t xml:space="preserve">  As in (</w:t>
+      </w:r>
+      <w:r>
+        <w:t xml:space="preserve">Santos, Pacheco, </w:t>
+      </w:r>
+      <w:proofErr w:type="spellStart"/>
+      <w:r>
+        <w:t>Lenaert</w:t>
+      </w:r>
+      <w:proofErr w:type="spellEnd"/>
+      <w:r>
+        <w:t xml:space="preserve"> </w:t>
+      </w:r>
+      <w:proofErr w:type="spellStart"/>
+      <w:r>
+        <w:t>PLoS</w:t>
+      </w:r>
+      <w:proofErr w:type="spellEnd"/>
+      <w:r>
+        <w:t xml:space="preserve"> 2006</w:t>
+      </w:r>
+      <w:r>
+        <w:t>), each simulation begins with an equal number of cooperators and defectors randomly allocated to the nodes in a homogeneous random network.</w:t>
+      </w:r>
+      <w:r>
+        <w:t xml:space="preserve">  For each simulation, a total of 10</w:t>
+      </w:r>
+      <w:r>
+        <w:rPr>
+          <w:vertAlign w:val="superscript"/>
+        </w:rPr>
+        <w:t>6</w:t>
+      </w:r>
+      <w:r>
+        <w:t xml:space="preserve"> generations are executed and the fraction of cooperators that survive evolution is determined by averaging over the last 1000 generation.</w:t>
+      </w:r>
+      <w:r>
+        <w:t xml:space="preserve">  The data presented in the paper results from averaging over 10</w:t>
+      </w:r>
+      <w:r>
+        <w:rPr>
+          <w:vertAlign w:val="superscript"/>
+        </w:rPr>
+        <w:t>3</w:t>
+      </w:r>
+      <w:r>
+        <w:t xml:space="preserve"> simulation runs.</w:t>
+      </w:r>
+    </w:p>
+    <w:p>
+      <w:pPr>
+        <w:pStyle w:val="Body"/>
+      </w:pPr>
+      <w:r>
+        <w:t>For moderate parameter settings (N=10</w:t>
+      </w:r>
+      <w:r>
+        <w:rPr>
+          <w:vertAlign w:val="superscript"/>
+        </w:rPr>
+        <w:t>4</w:t>
+      </w:r>
+      <w:r>
+        <w:t xml:space="preserve">, z=10, b=1.2, W=1, p=0.5 and </w:t>
+      </w:r>
+      <w:r>
+        <w:sym w:font="Symbol" w:char="F062"/>
+      </w:r>
+      <w:r>
+        <w:t>=0.01), the authors fi</w:t>
+      </w:r>
+      <w:r>
+        <w:t>n</w:t>
+      </w:r>
+      <w:r>
+        <w:t>d that cooperation steadily increases with cooperators coming to dominate the population after 25,000 generations.</w:t>
+      </w:r>
+      <w:r>
+        <w:t xml:space="preserve">  </w:t>
+      </w:r>
+      <w:r>
+        <w:t xml:space="preserve">A growth in the </w:t>
+      </w:r>
+      <w:r>
+        <w:t xml:space="preserve">frequency of links between cooperators (CC) </w:t>
+      </w:r>
+      <w:r>
+        <w:t>mirrors the growth in cooperation with a corresponding decrease in the links to defectors.</w:t>
+      </w:r>
+      <w:r>
+        <w:t xml:space="preserve">  After reaching a steady state dominated by cooperators, </w:t>
+      </w:r>
+      <w:r>
+        <w:t xml:space="preserve">as expected based on earlier studies (cite here), </w:t>
+      </w:r>
+      <w:r>
+        <w:t>the network is highly heterogeneous with a degree distribution that follows a power law indicating that the network has properties similar to a scale free network.</w:t>
+      </w:r>
+      <w:r>
+        <w:t xml:space="preserve">  As expect</w:t>
+      </w:r>
+      <w:r>
+        <w:t>ed, due to introduction of high reputation partner seeking behavior</w:t>
+      </w:r>
+      <w:r>
+        <w:t>, t</w:t>
+      </w:r>
+      <w:r>
+        <w:t xml:space="preserve">he authors find </w:t>
+      </w:r>
+      <w:r>
+        <w:t>a</w:t>
+      </w:r>
+      <w:r>
+        <w:t xml:space="preserve"> positive </w:t>
+      </w:r>
+      <w:r>
+        <w:t>correlation between the reputation score of an agent and the degree of the node occupied by that agent.</w:t>
+      </w:r>
+    </w:p>
+    <w:p>
+      <w:pPr>
+        <w:pStyle w:val="Body"/>
+      </w:pPr>
+      <w:r>
+        <w:t>Consistent with (</w:t>
+      </w:r>
+      <w:r>
+        <w:t xml:space="preserve">Santos, Pacheco, </w:t>
+      </w:r>
+      <w:proofErr w:type="spellStart"/>
+      <w:r>
+        <w:t>Lenaert</w:t>
+      </w:r>
+      <w:proofErr w:type="spellEnd"/>
+      <w:r>
+        <w:t xml:space="preserve"> </w:t>
+      </w:r>
+      <w:proofErr w:type="spellStart"/>
+      <w:r>
+        <w:t>PLoS</w:t>
+      </w:r>
+      <w:proofErr w:type="spellEnd"/>
+      <w:r>
+        <w:t xml:space="preserve"> 2006</w:t>
+      </w:r>
+      <w:r>
+        <w:t xml:space="preserve">), the authors observe a existence of a critical value </w:t>
+      </w:r>
+      <w:proofErr w:type="spellStart"/>
+      <w:r>
+        <w:rPr>
+          <w:i/>
+        </w:rPr>
+        <w:t>W</w:t>
+      </w:r>
+      <w:r>
+        <w:rPr>
+          <w:i/>
+          <w:vertAlign w:val="subscript"/>
+        </w:rPr>
+        <w:t>c</w:t>
+      </w:r>
+      <w:proofErr w:type="spellEnd"/>
+      <w:r>
+        <w:t xml:space="preserve"> for </w:t>
+      </w:r>
+      <w:r>
+        <w:rPr>
+          <w:i/>
+        </w:rPr>
+        <w:t>W</w:t>
+      </w:r>
+      <w:r>
+        <w:t xml:space="preserve"> above which cooperators eliminate defectors from the population and that </w:t>
+      </w:r>
+      <w:proofErr w:type="spellStart"/>
+      <w:r>
+        <w:rPr>
+          <w:i/>
+        </w:rPr>
+        <w:t>W</w:t>
+      </w:r>
+      <w:r>
+        <w:rPr>
+          <w:i/>
+          <w:vertAlign w:val="subscript"/>
+        </w:rPr>
+        <w:t>c</w:t>
+      </w:r>
+      <w:proofErr w:type="spellEnd"/>
+      <w:r>
+        <w:t xml:space="preserve"> increases with increasing </w:t>
+      </w:r>
+      <w:r>
+        <w:rPr>
+          <w:i/>
+        </w:rPr>
+        <w:t>b</w:t>
+      </w:r>
+      <w:r>
+        <w:t xml:space="preserve"> (T).</w:t>
+      </w:r>
+      <w:r>
+        <w:t xml:space="preserve">  However, the introduction of reputation-based partner switching lowers critical point at which cooperators are able to dominate.</w:t>
+      </w:r>
+      <w:r>
+        <w:t xml:space="preserve"> </w:t>
+      </w:r>
+      <w:r>
+        <w:t xml:space="preserve">While </w:t>
+      </w:r>
+      <w:r>
+        <w:t>(</w:t>
+      </w:r>
+      <w:r>
+        <w:t xml:space="preserve">Santos, Pacheco, </w:t>
+      </w:r>
+      <w:proofErr w:type="spellStart"/>
+      <w:r>
+        <w:t>Lenaert</w:t>
+      </w:r>
+      <w:proofErr w:type="spellEnd"/>
+      <w:r>
+        <w:t xml:space="preserve"> </w:t>
+      </w:r>
+      <w:proofErr w:type="spellStart"/>
+      <w:r>
+        <w:t>PLoS</w:t>
+      </w:r>
+      <w:proofErr w:type="spellEnd"/>
+      <w:r>
+        <w:t xml:space="preserve"> 2006</w:t>
+      </w:r>
+      <w:r>
+        <w:t xml:space="preserve">) report that for S=0 and T=1.8, </w:t>
+      </w:r>
+      <w:r>
+        <w:rPr>
+          <w:i/>
+        </w:rPr>
+        <w:t>W</w:t>
+      </w:r>
+      <w:r>
+        <w:t xml:space="preserve"> must be equal to approximately 2 before cooperators can dominate, the current study finds that</w:t>
+      </w:r>
+      <w:r>
+        <w:t>,</w:t>
+      </w:r>
+      <w:r>
+        <w:t xml:space="preserve"> </w:t>
+      </w:r>
+      <w:r>
+        <w:t xml:space="preserve">for the same values of S and T, </w:t>
+      </w:r>
+      <w:r>
+        <w:t>cooperators can dominate for val</w:t>
+      </w:r>
+      <w:r>
+        <w:t xml:space="preserve">ues of </w:t>
+      </w:r>
+      <w:r>
+        <w:rPr>
+          <w:i/>
+        </w:rPr>
+        <w:t>W</w:t>
+      </w:r>
+      <w:r>
+        <w:t xml:space="preserve"> as low as approximately 0.3</w:t>
+      </w:r>
+      <w:r>
+        <w:t>.</w:t>
+      </w:r>
+    </w:p>
+    <w:p>
+      <w:pPr>
+        <w:pStyle w:val="Body"/>
+      </w:pPr>
+      <w:r>
+        <w:t>The authors also consider a reputation model variation that includes reputation discounting:</w:t>
+      </w:r>
+    </w:p>
+    <w:p>
+      <w:pPr>
+        <w:pStyle w:val="Body"/>
+      </w:pPr>
+      <m:oMathPara>
+        <m:oMath>
+          <m:sSub>
+            <m:sSubPr>
+              <m:ctrlPr>
+                <w:rPr>
+                  <w:rFonts w:ascii="Cambria Math" w:hAnsi="Cambria Math"/>
+                  <w:i/>
+                </w:rPr>
+              </m:ctrlPr>
+            </m:sSubPr>
+            <m:e>
+              <m:r>
+                <w:rPr>
+                  <w:rFonts w:ascii="Cambria Math" w:hAnsi="Cambria Math"/>
+                </w:rPr>
+                <m:t>R</m:t>
+              </m:r>
+            </m:e>
+            <m:sub>
+              <m:r>
+                <w:rPr>
+                  <w:rFonts w:ascii="Cambria Math" w:hAnsi="Cambria Math"/>
+                </w:rPr>
+                <m:t>x</m:t>
+              </m:r>
+            </m:sub>
+          </m:sSub>
+          <m:d>
+            <m:dPr>
+              <m:ctrlPr>
+                <w:rPr>
+                  <w:rFonts w:ascii="Cambria Math" w:hAnsi="Cambria Math"/>
+                  <w:i/>
+                </w:rPr>
+              </m:ctrlPr>
+            </m:dPr>
+            <m:e>
+              <m:r>
+                <w:rPr>
+                  <w:rFonts w:ascii="Cambria Math" w:hAnsi="Cambria Math"/>
+                </w:rPr>
+                <m:t>t</m:t>
+              </m:r>
+            </m:e>
+          </m:d>
+          <m:r>
+            <w:rPr>
+              <w:rFonts w:ascii="Cambria Math" w:hAnsi="Cambria Math"/>
+            </w:rPr>
+            <m:t>=</m:t>
+          </m:r>
+          <m:sSub>
+            <m:sSubPr>
+              <m:ctrlPr>
+                <w:rPr>
+                  <w:rFonts w:ascii="Cambria Math" w:hAnsi="Cambria Math"/>
+                  <w:i/>
+                </w:rPr>
+              </m:ctrlPr>
+            </m:sSubPr>
+            <m:e>
+              <m:r>
+                <w:rPr>
+                  <w:rFonts w:ascii="Cambria Math" w:hAnsi="Cambria Math"/>
+                </w:rPr>
+                <m:t>δR</m:t>
+              </m:r>
+            </m:e>
+            <m:sub>
+              <m:r>
+                <w:rPr>
+                  <w:rFonts w:ascii="Cambria Math" w:hAnsi="Cambria Math"/>
+                </w:rPr>
+                <m:t>x</m:t>
+              </m:r>
+            </m:sub>
+          </m:sSub>
+          <m:d>
+            <m:dPr>
+              <m:ctrlPr>
+                <w:rPr>
+                  <w:rFonts w:ascii="Cambria Math" w:hAnsi="Cambria Math"/>
+                  <w:i/>
+                </w:rPr>
+              </m:ctrlPr>
+            </m:dPr>
+            <m:e>
+              <m:r>
+                <w:rPr>
+                  <w:rFonts w:ascii="Cambria Math" w:hAnsi="Cambria Math"/>
+                </w:rPr>
+                <m:t>t-1</m:t>
+              </m:r>
+            </m:e>
+          </m:d>
+          <m:r>
+            <w:rPr>
+              <w:rFonts w:ascii="Cambria Math" w:hAnsi="Cambria Math"/>
+            </w:rPr>
+            <m:t>+</m:t>
+          </m:r>
+          <m:sSub>
+            <m:sSubPr>
+              <m:ctrlPr>
+                <w:rPr>
+                  <w:rFonts w:ascii="Cambria Math" w:hAnsi="Cambria Math"/>
+                  <w:i/>
+                </w:rPr>
+              </m:ctrlPr>
+            </m:sSubPr>
+            <m:e>
+              <m:r>
+                <w:rPr>
+                  <w:rFonts w:ascii="Cambria Math" w:hAnsi="Cambria Math"/>
+                </w:rPr>
+                <m:t>∆</m:t>
+              </m:r>
+            </m:e>
+            <m:sub>
+              <m:r>
+                <w:rPr>
+                  <w:rFonts w:ascii="Cambria Math" w:hAnsi="Cambria Math"/>
+                </w:rPr>
+                <m:t>x</m:t>
+              </m:r>
+            </m:sub>
+          </m:sSub>
+          <m:d>
+            <m:dPr>
+              <m:ctrlPr>
+                <w:rPr>
+                  <w:rFonts w:ascii="Cambria Math" w:hAnsi="Cambria Math"/>
+                  <w:i/>
+                </w:rPr>
+              </m:ctrlPr>
+            </m:dPr>
+            <m:e>
+              <m:r>
+                <w:rPr>
+                  <w:rFonts w:ascii="Cambria Math" w:hAnsi="Cambria Math"/>
+                </w:rPr>
+                <m:t>t</m:t>
+              </m:r>
+            </m:e>
+          </m:d>
+        </m:oMath>
+      </m:oMathPara>
+    </w:p>
+    <w:p>
+      <w:pPr>
+        <w:pStyle w:val="Body"/>
+      </w:pPr>
+      <w:r>
+        <w:t xml:space="preserve">Where </w:t>
+      </w:r>
+      <m:oMath>
+        <m:r>
+          <w:rPr>
+            <w:rFonts w:ascii="Cambria Math" w:hAnsi="Cambria Math"/>
+          </w:rPr>
+          <m:t>δ∈</m:t>
+        </m:r>
+        <m:d>
+          <m:dPr>
+            <m:begChr m:val="["/>
+            <m:endChr m:val="]"/>
+            <m:ctrlPr>
+              <w:rPr>
+                <w:rFonts w:ascii="Cambria Math" w:hAnsi="Cambria Math"/>
+                <w:i/>
+              </w:rPr>
+            </m:ctrlPr>
+          </m:dPr>
+          <m:e>
+            <m:r>
+              <w:rPr>
+                <w:rFonts w:ascii="Cambria Math" w:hAnsi="Cambria Math"/>
+              </w:rPr>
+              <m:t>0,1</m:t>
+            </m:r>
+          </m:e>
+        </m:d>
+      </m:oMath>
+      <w:r>
+        <w:t xml:space="preserve"> is the discount rate that diminishes the value or</w:t>
+      </w:r>
+      <w:r>
+        <w:t xml:space="preserve"> earlier good deeds over time.  When </w:t>
+      </w:r>
+      <m:oMath>
+        <m:r>
+          <w:rPr>
+            <w:rFonts w:ascii="Cambria Math" w:hAnsi="Cambria Math"/>
+          </w:rPr>
+          <m:t>δ=0</m:t>
+        </m:r>
+      </m:oMath>
+      <w:r>
+        <w:t xml:space="preserve"> the agent’s last action alone determines it reputation while when </w:t>
+      </w:r>
+      <m:oMath>
+        <m:r>
+          <w:rPr>
+            <w:rFonts w:ascii="Cambria Math" w:hAnsi="Cambria Math"/>
+          </w:rPr>
+          <m:t>δ</m:t>
+        </m:r>
+        <m:box>
+          <m:boxPr>
+            <m:opEmu m:val="1"/>
+            <m:ctrlPr>
+              <w:rPr>
+                <w:rFonts w:ascii="Cambria Math" w:hAnsi="Cambria Math"/>
+                <w:i/>
+              </w:rPr>
+            </m:ctrlPr>
+          </m:boxPr>
+          <m:e>
+            <m:r>
+              <w:rPr>
+                <w:rFonts w:ascii="Cambria Math" w:hAnsi="Cambria Math"/>
+              </w:rPr>
+              <m:t>=</m:t>
+            </m:r>
+          </m:e>
+        </m:box>
+        <m:r>
+          <w:rPr>
+            <w:rFonts w:ascii="Cambria Math" w:hAnsi="Cambria Math"/>
+          </w:rPr>
+          <m:t>1</m:t>
+        </m:r>
+      </m:oMath>
+      <w:r>
+        <w:t xml:space="preserve"> the original model is restored.  The authors find that </w:t>
+      </w:r>
+      <w:r>
+        <w:t xml:space="preserve">if the frequency of partner switching is high enough (approximately </w:t>
+      </w:r>
+      <m:oMath>
+        <m:r>
+          <w:rPr>
+            <w:rFonts w:ascii="Cambria Math" w:hAnsi="Cambria Math"/>
+          </w:rPr>
+          <m:t>W&gt;0.02</m:t>
+        </m:r>
+      </m:oMath>
+      <w:r>
+        <w:t xml:space="preserve">), </w:t>
+      </w:r>
+      <w:r>
+        <w:t xml:space="preserve">smaller values of </w:t>
+      </w:r>
+      <w:r>
+        <w:sym w:font="Symbol" w:char="F064"/>
+      </w:r>
+      <w:r>
+        <w:t xml:space="preserve"> make it easier for cooperators to dominate.  </w:t>
+      </w:r>
+      <w:r>
+        <w:t>IN this case, w</w:t>
+      </w:r>
+      <w:bookmarkStart w:id="0" w:name="_GoBack"/>
+      <w:bookmarkEnd w:id="0"/>
+      <w:r>
+        <w:t>hen agents react immediately to defection, it makes it harder for defectors to maintain links that allow them to exploit cooperators.</w:t>
+      </w:r>
+    </w:p>
+    <w:p>
+      <w:pPr>
+        <w:pStyle w:val="Body"/>
+        <w:rPr>
+          <w:b/>
+        </w:rPr>
+      </w:pPr>
+      <w:r>
+        <w:rPr>
+          <w:b/>
+        </w:rPr>
+        <w:t>(Macy AJS 1991 Learning to cooperate)</w:t>
+      </w:r>
+    </w:p>
+    <w:p>
+      <w:pPr>
+        <w:pStyle w:val="Body"/>
+      </w:pPr>
+      <w:r>
+        <w:t xml:space="preserve">The authors of </w:t>
+      </w:r>
+      <w:r>
+        <w:fldChar w:fldCharType="begin"/>
+      </w:r>
+      <w:r>
+        <w:instrText xml:space="preserve"> REF _Ref310874251 \r \h </w:instrText>
+      </w:r>
+      <w:r>
+        <w:fldChar w:fldCharType="separate"/>
+      </w:r>
+      <w:r>
+        <w:t>[1]</w:t>
+      </w:r>
+      <w:r>
+        <w:fldChar w:fldCharType="end"/>
+      </w:r>
+      <w:r>
+        <w:t xml:space="preserve"> propose an alternative analysis of the evolution of cooperation in the two-person Iterated Prisoner’</w:t>
+      </w:r>
+      <w:r>
+        <w:t>s Dilem</w:t>
+      </w:r>
+      <w:r>
+        <w:t>ma game.</w:t>
+      </w:r>
+    </w:p>
+    <w:p>
+      <w:pPr>
+        <w:pStyle w:val="Body"/>
+      </w:pPr>
+      <w:r>
         <w:t xml:space="preserve">In the </w:t>
       </w:r>
       <w:r>
@@ -6326,7 +7796,11 @@
         <w:t xml:space="preserve">In order for the socially optimal outcome of mutual cooperation to be obtained, there must be a </w:t>
       </w:r>
       <w:r>
-        <w:t>sufficiently high probability that the two players will meet again</w:t>
+        <w:t xml:space="preserve">sufficiently high probability that the two </w:t>
+      </w:r>
+      <w:r>
+        <w:lastRenderedPageBreak/>
+        <w:t>players will meet again</w:t>
       </w:r>
       <w:r>
         <w:t xml:space="preserve">.  In this case, </w:t>
@@ -6426,7 +7900,6 @@
         <w:pStyle w:val="Body"/>
       </w:pPr>
       <w:r>
-        <w:lastRenderedPageBreak/>
         <w:t xml:space="preserve">In addition, the rational choice explanation assumes that cooperation emerges as a by-product of players seeking private gain.  However, in human society, </w:t>
       </w:r>
       <w:r>
@@ -7085,6 +8558,7 @@
             <w:rPr>
               <w:rFonts w:ascii="Cambria Math" w:hAnsi="Cambria Math"/>
             </w:rPr>
+            <w:lastRenderedPageBreak/>
             <m:t>σ=</m:t>
           </m:r>
           <m:f>
@@ -8657,6 +10131,7 @@
         <w:rPr>
           <w:noProof/>
         </w:rPr>
+        <w:lastRenderedPageBreak/>
         <w:drawing>
           <wp:inline distT="0" distB="0" distL="0" distR="0" wp14:anchorId="7EB4320A" wp14:editId="67AAB42E">
             <wp:extent cx="4590288" cy="2761488"/>
@@ -8708,7 +10183,6 @@
         <w:rPr>
           <w:noProof/>
         </w:rPr>
-        <w:lastRenderedPageBreak/>
         <w:drawing>
           <wp:inline distT="0" distB="0" distL="0" distR="0" wp14:anchorId="4EFC8FA3" wp14:editId="2984ADF6">
             <wp:extent cx="4590288" cy="2761488"/>
@@ -9420,6 +10894,7 @@
               <w:jc w:val="center"/>
             </w:pPr>
             <w:r>
+              <w:lastRenderedPageBreak/>
               <w:t>CD</w:t>
             </w:r>
           </w:p>
@@ -10414,11 +11889,7 @@
         <w:t xml:space="preserve">exists </w:t>
       </w:r>
       <w:r>
-        <w:t xml:space="preserve">such that if both agents’ probability to cooperate is above the threshold then the agents will be pushed into the </w:t>
-      </w:r>
-      <w:r>
-        <w:lastRenderedPageBreak/>
-        <w:t>cooperate equilibrium.  Below this threshold, the agents are pushed into the non-cooperative equilibrium.</w:t>
+        <w:t>such that if both agents’ probability to cooperate is above the threshold then the agents will be pushed into the cooperate equilibrium.  Below this threshold, the agents are pushed into the non-cooperative equilibrium.</w:t>
       </w:r>
     </w:p>
     <w:p>
@@ -10651,7 +12122,7 @@
         <w:rStyle w:val="PageNumber"/>
         <w:noProof/>
       </w:rPr>
-      <w:t>12</w:t>
+      <w:t>10</w:t>
     </w:r>
     <w:r>
       <w:rPr>

</xml_diff>

<commit_message>
started refining lit review
</commit_message>
<xml_diff>
--- a/graph-structure/graph-structure.docx
+++ b/graph-structure/graph-structure.docx
@@ -130,13 +130,10 @@
     </w:p>
     <w:p>
       <w:pPr>
-        <w:pStyle w:val="Heading1"/>
-      </w:pPr>
-      <w:r>
-        <w:t>Network</w:t>
-      </w:r>
-      <w:r>
-        <w:t xml:space="preserve"> Types</w:t>
+        <w:pStyle w:val="Body"/>
+      </w:pPr>
+      <w:r>
+        <w:t>prisoner’s dilemma – PD</w:t>
       </w:r>
     </w:p>
     <w:p>
@@ -144,7 +141,7 @@
         <w:pStyle w:val="Body"/>
       </w:pPr>
       <w:r>
-        <w:t>Random graphs</w:t>
+        <w:t>snowdrift/chicken/hawk-dove game – SG</w:t>
       </w:r>
     </w:p>
     <w:p>
@@ -152,15 +149,18 @@
         <w:pStyle w:val="Body"/>
       </w:pPr>
       <w:r>
-        <w:t>Small-world networks</w:t>
+        <w:t>stag-hunt game - SH</w:t>
       </w:r>
     </w:p>
     <w:p>
       <w:pPr>
-        <w:pStyle w:val="Body"/>
-      </w:pPr>
-      <w:r>
-        <w:t>Single-scale networks</w:t>
+        <w:pStyle w:val="Heading1"/>
+      </w:pPr>
+      <w:r>
+        <w:t>Network</w:t>
+      </w:r>
+      <w:r>
+        <w:t xml:space="preserve"> Types</w:t>
       </w:r>
     </w:p>
     <w:p>
@@ -168,7 +168,7 @@
         <w:pStyle w:val="Body"/>
       </w:pPr>
       <w:r>
-        <w:t>Broad-scale networks</w:t>
+        <w:t>Random graphs</w:t>
       </w:r>
     </w:p>
     <w:p>
@@ -176,7 +176,7 @@
         <w:pStyle w:val="Body"/>
       </w:pPr>
       <w:r>
-        <w:t>Scale-free networks</w:t>
+        <w:t>Small-world networks</w:t>
       </w:r>
     </w:p>
     <w:p>
@@ -184,15 +184,15 @@
         <w:pStyle w:val="Body"/>
       </w:pPr>
       <w:r>
-        <w:t>Explain heterogeneity of degree distributions…</w:t>
+        <w:t>Single-scale networks</w:t>
       </w:r>
     </w:p>
     <w:p>
       <w:pPr>
-        <w:pStyle w:val="Heading1"/>
-      </w:pPr>
-      <w:r>
-        <w:t>Related Work</w:t>
+        <w:pStyle w:val="Body"/>
+      </w:pPr>
+      <w:r>
+        <w:t>Broad-scale networks</w:t>
       </w:r>
     </w:p>
     <w:p>
@@ -200,7 +200,7 @@
         <w:pStyle w:val="Body"/>
       </w:pPr>
       <w:r>
-        <w:t>Insert (Axelrod/Hamilton 1981) summary here.</w:t>
+        <w:t>Scale-free networks</w:t>
       </w:r>
     </w:p>
     <w:p>
@@ -208,7 +208,74 @@
         <w:pStyle w:val="Body"/>
       </w:pPr>
       <w:r>
-        <w:t xml:space="preserve">(Nowak/May 1992) considered the scenario in which </w:t>
+        <w:t>Explain heterogeneity of degree distributions…</w:t>
+      </w:r>
+    </w:p>
+    <w:p>
+      <w:pPr>
+        <w:pStyle w:val="Heading1"/>
+      </w:pPr>
+      <w:r>
+        <w:t>Related Work</w:t>
+      </w:r>
+    </w:p>
+    <w:p>
+      <w:pPr>
+        <w:pStyle w:val="Heading2"/>
+      </w:pPr>
+      <w:r>
+        <w:t>Evolution of Cooperation in Well Mixed Populations</w:t>
+      </w:r>
+    </w:p>
+    <w:p>
+      <w:pPr>
+        <w:pStyle w:val="Body"/>
+      </w:pPr>
+      <w:r>
+        <w:t>Insert (Axelrod/Hamilton 1981) summary here.</w:t>
+      </w:r>
+    </w:p>
+    <w:p>
+      <w:pPr>
+        <w:pStyle w:val="Body"/>
+      </w:pPr>
+      <w:r>
+        <w:lastRenderedPageBreak/>
+        <w:t>Others…?</w:t>
+      </w:r>
+    </w:p>
+    <w:p>
+      <w:pPr>
+        <w:pStyle w:val="Heading2"/>
+      </w:pPr>
+      <w:r>
+        <w:t>Evolution of Cooperation on a Square Lattice</w:t>
+      </w:r>
+    </w:p>
+    <w:p>
+      <w:pPr>
+        <w:pStyle w:val="Body"/>
+      </w:pPr>
+      <w:r>
+        <w:t xml:space="preserve">In </w:t>
+      </w:r>
+      <w:r>
+        <w:fldChar w:fldCharType="begin"/>
+      </w:r>
+      <w:r>
+        <w:instrText xml:space="preserve"> REF _Ref323745979 \r \h </w:instrText>
+      </w:r>
+      <w:r>
+        <w:fldChar w:fldCharType="separate"/>
+      </w:r>
+      <w:r>
+        <w:t>[2]</w:t>
+      </w:r>
+      <w:r>
+        <w:fldChar w:fldCharType="end"/>
+      </w:r>
+      <w:r>
+        <w:t xml:space="preserve">, the authors consider a scenario in which </w:t>
       </w:r>
       <w:r>
         <w:rPr>
@@ -217,107 +284,58 @@
         <w:t>n</w:t>
       </w:r>
       <w:r>
-        <w:rPr>
-          <w:i/>
-          <w:vertAlign w:val="superscript"/>
-        </w:rPr>
-        <w:t>2</w:t>
-      </w:r>
-      <w:r>
-        <w:t xml:space="preserve"> agents are arranged on </w:t>
-      </w:r>
-      <w:r>
-        <w:t>a</w:t>
-      </w:r>
-      <w:r>
-        <w:t xml:space="preserve"> </w:t>
+        <w:t xml:space="preserve"> agents are arranged on a </w:t>
       </w:r>
       <m:oMath>
+        <m:rad>
+          <m:radPr>
+            <m:degHide m:val="1"/>
+            <m:ctrlPr>
+              <w:rPr>
+                <w:rFonts w:ascii="Cambria Math" w:hAnsi="Cambria Math"/>
+                <w:i/>
+              </w:rPr>
+            </m:ctrlPr>
+          </m:radPr>
+          <m:deg/>
+          <m:e>
+            <m:r>
+              <w:rPr>
+                <w:rFonts w:ascii="Cambria Math" w:hAnsi="Cambria Math"/>
+              </w:rPr>
+              <m:t>n</m:t>
+            </m:r>
+          </m:e>
+        </m:rad>
         <m:r>
           <w:rPr>
             <w:rFonts w:ascii="Cambria Math" w:hAnsi="Cambria Math"/>
           </w:rPr>
-          <m:t>n × n</m:t>
+          <m:t xml:space="preserve"> × </m:t>
         </m:r>
+        <m:rad>
+          <m:radPr>
+            <m:degHide m:val="1"/>
+            <m:ctrlPr>
+              <w:rPr>
+                <w:rFonts w:ascii="Cambria Math" w:hAnsi="Cambria Math"/>
+                <w:i/>
+              </w:rPr>
+            </m:ctrlPr>
+          </m:radPr>
+          <m:deg/>
+          <m:e>
+            <m:r>
+              <w:rPr>
+                <w:rFonts w:ascii="Cambria Math" w:hAnsi="Cambria Math"/>
+              </w:rPr>
+              <m:t>n</m:t>
+            </m:r>
+          </m:e>
+        </m:rad>
       </m:oMath>
       <w:r>
-        <w:t xml:space="preserve"> lattice and </w:t>
-      </w:r>
-      <w:r>
-        <w:t xml:space="preserve">follow one of two fixed strategies: </w:t>
-      </w:r>
-      <w:r>
-        <w:t>unconditional cooperation</w:t>
-      </w:r>
-      <w:r>
-        <w:t xml:space="preserve"> or </w:t>
-      </w:r>
-      <w:r>
-        <w:t>unconditional defection</w:t>
-      </w:r>
-      <w:r>
-        <w:t>.</w:t>
-      </w:r>
-      <w:r>
-        <w:t xml:space="preserve">  The edges of the l</w:t>
-      </w:r>
-      <w:r>
-        <w:t>a</w:t>
-      </w:r>
-      <w:r>
-        <w:t xml:space="preserve">ttice do not wrap around and therefore agents on the edges have fewer neighbors.  </w:t>
-      </w:r>
-      <w:r>
-        <w:t xml:space="preserve">In each generation, each agent plays the </w:t>
-      </w:r>
-      <w:r>
-        <w:t xml:space="preserve">Prisoner’s Dilemma </w:t>
-      </w:r>
-      <w:r>
-        <w:t>game with its</w:t>
-      </w:r>
-      <w:r>
-        <w:t>elf and its</w:t>
-      </w:r>
-      <w:r>
-        <w:t xml:space="preserve"> </w:t>
-      </w:r>
-      <w:r>
-        <w:t>eight</w:t>
-      </w:r>
-      <w:r>
-        <w:t xml:space="preserve"> </w:t>
-      </w:r>
-      <w:r>
-        <w:t xml:space="preserve">immediate </w:t>
-      </w:r>
-      <w:r>
-        <w:t>neighbors</w:t>
-      </w:r>
-      <w:r>
-        <w:t xml:space="preserve"> achieving</w:t>
-      </w:r>
-      <w:r>
-        <w:t xml:space="preserve"> a </w:t>
-      </w:r>
-      <w:r>
-        <w:t xml:space="preserve">fitness </w:t>
-      </w:r>
-      <w:r>
-        <w:t>score equal to the sum of the payouts earned form each game.</w:t>
-      </w:r>
-      <w:r>
-        <w:t xml:space="preserve">  </w:t>
-      </w:r>
-      <w:r>
-        <w:t xml:space="preserve">After all games for a generation have been played, </w:t>
-      </w:r>
-      <w:r>
-        <w:t xml:space="preserve">the </w:t>
-      </w:r>
-      <w:r>
-        <w:lastRenderedPageBreak/>
-        <w:t>strategy of each agent is replaced with the strategy of the fittest agent among itself and its eight neighbors.</w:t>
+        <w:t xml:space="preserve"> square lattice with each agent connected to its nine immediate neighbors.  The edges of the lattice do not wrap around giving agents on its edges fewer neighbors.  Unlike other studies reviewed in this section, in each generation, each agent plays the game with itself as well as its nine immediate neighbors.  After all games for a generation have been played, the strategy of each agent is replaced with the strategy of the fittest agent among itself and its eight neighbors.</w:t>
       </w:r>
     </w:p>
     <w:p>
@@ -325,7 +343,7 @@
         <w:pStyle w:val="Body"/>
       </w:pPr>
       <w:r>
-        <w:t xml:space="preserve">Using the following payouts: R=1, T=b&gt;1, S=P=0; the authors run multiple simulations with varying values for </w:t>
+        <w:t xml:space="preserve">The authors only consider the PD game and use a simplified payout structure for that game with R=1, T=b and S=P=0 where b&gt;1.  At the start of each simulation, a specified fraction of cooperators are allocated to nodes in the lattice with the remaining nodes allocated to defectors.  Various starting configurations are considered consisting of different fractions of cooperators and different initial placement of those cooperators.  The authors run multiple simulations with varying values for </w:t>
       </w:r>
       <w:r>
         <w:rPr>
@@ -345,8 +363,13 @@
         </m:r>
       </m:oMath>
       <w:r>
-        <w:t>, cooperators and defectors coexist in continually shifting patterns.</w:t>
-      </w:r>
+        <w:t>, cooperators and defectors coexist in the population</w:t>
+      </w:r>
+      <w:r>
+        <w:t>.</w:t>
+      </w:r>
+      <w:bookmarkStart w:id="0" w:name="_GoBack"/>
+      <w:bookmarkEnd w:id="0"/>
     </w:p>
     <w:p>
       <w:pPr>
@@ -367,92 +390,159 @@
         <w:pStyle w:val="Body"/>
       </w:pPr>
       <w:r>
+        <w:t>The well-mixed population</w:t>
+      </w:r>
+      <w:r>
+        <w:t xml:space="preserve"> considered in the previous section correspond</w:t>
+      </w:r>
+      <w:r>
+        <w:t>s</w:t>
+      </w:r>
+      <w:r>
+        <w:t xml:space="preserve"> to the case when age</w:t>
+      </w:r>
+      <w:r>
+        <w:t xml:space="preserve">nts occupy the nodes of a fully </w:t>
+      </w:r>
+      <w:r>
+        <w:t>connected graph.</w:t>
+      </w:r>
+      <w:r>
+        <w:t xml:space="preserve">  </w:t>
+      </w:r>
+      <w:r>
+        <w:t xml:space="preserve">In this section, </w:t>
+      </w:r>
+      <w:r>
+        <w:t xml:space="preserve">the impact of alternative </w:t>
+      </w:r>
+      <w:r>
+        <w:t>graph topologies</w:t>
+      </w:r>
+      <w:r>
+        <w:t xml:space="preserve"> on the evolution of cooperation is considered.</w:t>
+      </w:r>
+      <w:r>
+        <w:t xml:space="preserve"> </w:t>
+      </w:r>
+      <w:r>
+        <w:t xml:space="preserve">  In each</w:t>
+      </w:r>
+      <w:r>
+        <w:t xml:space="preserve"> case, </w:t>
+      </w:r>
+      <w:r>
+        <w:t xml:space="preserve">agents are allocated to the nodes of a </w:t>
+      </w:r>
+      <w:r>
+        <w:t xml:space="preserve">graph </w:t>
+      </w:r>
+      <w:r>
+        <w:t>with</w:t>
+      </w:r>
+      <w:r>
+        <w:t xml:space="preserve"> a </w:t>
+      </w:r>
+      <w:r>
+        <w:t xml:space="preserve">fixed number of </w:t>
+      </w:r>
+      <w:r>
+        <w:t xml:space="preserve">nodes equal to the number of </w:t>
+      </w:r>
+      <w:r>
+        <w:t xml:space="preserve">agents </w:t>
+      </w:r>
+      <w:r>
+        <w:rPr>
+          <w:i/>
+        </w:rPr>
+        <w:t>n</w:t>
+      </w:r>
+      <w:r>
+        <w:t xml:space="preserve">.  The graph has a </w:t>
+      </w:r>
+      <w:r>
+        <w:t xml:space="preserve">fixed number of edges giving the graph a fixed average connectivity </w:t>
+      </w:r>
+      <w:r>
+        <w:rPr>
+          <w:i/>
+        </w:rPr>
+        <w:t>z</w:t>
+      </w:r>
+      <w:r>
+        <w:t>.  T</w:t>
+      </w:r>
+      <w:r>
+        <w:t xml:space="preserve">he </w:t>
+      </w:r>
+      <w:r>
+        <w:t xml:space="preserve">agents follow one of two strategies: </w:t>
+      </w:r>
+      <w:r>
+        <w:t>unconditional cooperation or unconditional defection</w:t>
+      </w:r>
+      <w:r>
+        <w:t>.</w:t>
+      </w:r>
+    </w:p>
+    <w:p>
+      <w:pPr>
+        <w:pStyle w:val="Body"/>
+      </w:pPr>
+      <w:r>
+        <w:t xml:space="preserve">In each generation, each agent plays the game with each of its neighbors achieving a fitness score equal to the sum of the payouts earned form each game.  The number of games played by agent </w:t>
+      </w:r>
+      <w:r>
+        <w:rPr>
+          <w:i/>
+        </w:rPr>
+        <w:t>i</w:t>
+      </w:r>
+      <w:r>
+        <w:t xml:space="preserve"> is equal to the degree </w:t>
+      </w:r>
+      <w:r>
+        <w:rPr>
+          <w:i/>
+        </w:rPr>
+        <w:t>k</w:t>
+      </w:r>
+      <w:r>
+        <w:rPr>
+          <w:i/>
+          <w:vertAlign w:val="subscript"/>
+        </w:rPr>
+        <w:t>i</w:t>
+      </w:r>
+      <w:r>
+        <w:t xml:space="preserve"> of the node it occupies and the total number of games played by all agents is equal to the number of edges in the graph.  For non-homogeneous network structures, some agents </w:t>
+      </w:r>
+      <w:r>
+        <w:t>will</w:t>
+      </w:r>
+      <w:r>
+        <w:t xml:space="preserve"> play more games than other agents.</w:t>
+      </w:r>
+    </w:p>
+    <w:p>
+      <w:pPr>
+        <w:pStyle w:val="Body"/>
+      </w:pPr>
+      <w:r>
         <w:t xml:space="preserve">In the following studies (list </w:t>
       </w:r>
       <w:r>
         <w:t>references</w:t>
       </w:r>
       <w:r>
-        <w:t xml:space="preserve">), agents occupy the nodes of a graph with a fixed number of nodes </w:t>
-      </w:r>
-      <w:r>
-        <w:rPr>
-          <w:i/>
-        </w:rPr>
-        <w:t>n</w:t>
-      </w:r>
-      <w:r>
-        <w:t xml:space="preserve"> and a fixed average connectivity </w:t>
-      </w:r>
-      <w:r>
-        <w:rPr>
-          <w:i/>
-        </w:rPr>
-        <w:t>z</w:t>
-      </w:r>
-      <w:r>
-        <w:t xml:space="preserve">.  The fixed average connectivity implies that the number of edges </w:t>
-      </w:r>
-      <w:r>
-        <w:t>in the graph is the same for the entire simulation</w:t>
-      </w:r>
-      <w:r>
-        <w:t>.</w:t>
-      </w:r>
-      <w:r>
-        <w:t xml:space="preserve">  The agents follow one of two fixed strategies: unconditional cooperation or unconditional defection.  The authors consider different social dilemma games and evaluate the impact of graph topology on the evolution of cooperation.  In each generation, </w:t>
-      </w:r>
-      <w:r>
-        <w:t xml:space="preserve">each agent plays the game with each of its neighbors achieving a fitness score equal to the sum of the payouts earned form each game.  The number of games played </w:t>
-      </w:r>
-      <w:r>
-        <w:t xml:space="preserve">by </w:t>
-      </w:r>
-      <w:r>
-        <w:t xml:space="preserve">agent </w:t>
-      </w:r>
-      <w:r>
-        <w:rPr>
-          <w:i/>
-        </w:rPr>
-        <w:t>i</w:t>
-      </w:r>
-      <w:r>
-        <w:t xml:space="preserve"> </w:t>
-      </w:r>
-      <w:r>
-        <w:t xml:space="preserve">is equal to the degree </w:t>
-      </w:r>
-      <w:r>
-        <w:rPr>
-          <w:i/>
-        </w:rPr>
-        <w:t>k</w:t>
-      </w:r>
-      <w:r>
-        <w:rPr>
-          <w:i/>
-          <w:vertAlign w:val="subscript"/>
-        </w:rPr>
-        <w:t>i</w:t>
-      </w:r>
-      <w:r>
-        <w:t xml:space="preserve"> of the node it occupies and the total number of gam</w:t>
-      </w:r>
-      <w:r>
-        <w:t>e</w:t>
-      </w:r>
-      <w:r>
-        <w:t>s played by all agents is equal to the number of edges in the graph.</w:t>
-      </w:r>
-      <w:r>
-        <w:t xml:space="preserve">  For non-homogeneous network structures, some agents may play more games than other age</w:t>
-      </w:r>
-      <w:r>
-        <w:t>n</w:t>
-      </w:r>
-      <w:r>
-        <w:t>ts.</w:t>
+        <w:t xml:space="preserve">), </w:t>
+      </w:r>
+      <w:r>
+        <w:t>t</w:t>
+      </w:r>
+      <w:r>
+        <w:t xml:space="preserve">he authors consider different social dilemma games and evaluate the impact of graph topology on the evolution of cooperation.  </w:t>
       </w:r>
     </w:p>
     <w:p>
@@ -878,6 +968,7 @@
             <w:rPr>
               <w:rFonts w:ascii="Cambria Math" w:hAnsi="Cambria Math"/>
             </w:rPr>
+            <w:lastRenderedPageBreak/>
             <m:t>p=</m:t>
           </m:r>
           <m:f>
@@ -1543,7 +1634,6 @@
         <w:pStyle w:val="Body"/>
       </w:pPr>
       <w:r>
-        <w:lastRenderedPageBreak/>
         <w:t>Besides also reaching conclusions for non-regular and heterogeneous graph, this study provides results for the evolution of cooperation on regular graphs.</w:t>
       </w:r>
       <w:r>
@@ -1801,7 +1891,11 @@
         <w:t xml:space="preserve"> </w:t>
       </w:r>
       <w:r>
-        <w:t xml:space="preserve">is selected at random.  If </w:t>
+        <w:t xml:space="preserve">is selected at </w:t>
+      </w:r>
+      <w:r>
+        <w:lastRenderedPageBreak/>
+        <w:t xml:space="preserve">random.  If </w:t>
       </w:r>
       <m:oMath>
         <m:sSub>
@@ -2485,11 +2579,7 @@
         <w:t xml:space="preserve">graph topology has a significant impact on the </w:t>
       </w:r>
       <w:r>
-        <w:t xml:space="preserve">performance of cooperators and </w:t>
-      </w:r>
-      <w:r>
-        <w:lastRenderedPageBreak/>
-        <w:t xml:space="preserve">defectors.  </w:t>
+        <w:t xml:space="preserve">performance of cooperators and defectors.  </w:t>
       </w:r>
       <w:r>
         <w:t xml:space="preserve">Heterogeneous </w:t>
@@ -2627,6 +2717,7 @@
             <w:rPr>
               <w:rFonts w:ascii="Cambria Math" w:hAnsi="Cambria Math"/>
             </w:rPr>
+            <w:lastRenderedPageBreak/>
             <m:t>p=</m:t>
           </m:r>
           <m:f>
@@ -3130,7 +3221,6 @@
         </w:numPr>
       </w:pPr>
       <w:r>
-        <w:lastRenderedPageBreak/>
         <w:t xml:space="preserve">Homogeneous unstructured populations: In this case, the network is a random graph where the degree </w:t>
       </w:r>
       <w:r>
@@ -3303,7 +3393,11 @@
         <w:t>Random scale free network: In this scale-free network in which the connections between nodes remain random.</w:t>
       </w:r>
       <w:r>
-        <w:t xml:space="preserve">  The authors find that the introduction of scale-free characteristics into the network significantly improves the chances that cooperators can coexist with defectors in the Prisoner’s Dilemma game.</w:t>
+        <w:t xml:space="preserve">  The authors find that </w:t>
+      </w:r>
+      <w:r>
+        <w:lastRenderedPageBreak/>
+        <w:t>the introduction of scale-free characteristics into the network significantly improves the chances that cooperators can coexist with defectors in the Prisoner’s Dilemma game.</w:t>
       </w:r>
       <w:r>
         <w:t xml:space="preserve">  Comparing this to the result obtained for single-scale networks shows that incr</w:t>
@@ -3405,7 +3499,6 @@
         </w:numPr>
       </w:pPr>
       <w:r>
-        <w:lastRenderedPageBreak/>
         <w:t>The authors consider graphs that acquire their scale-free characteristics due to fact that they are generated using a process that involves growth and preferential attachment.</w:t>
       </w:r>
     </w:p>
@@ -3781,6 +3874,7 @@
         <w:pStyle w:val="Body"/>
       </w:pPr>
       <w:r>
+        <w:lastRenderedPageBreak/>
         <w:t xml:space="preserve">The authors consider the </w:t>
       </w:r>
       <w:r>
@@ -4146,11 +4240,7 @@
         <w:t xml:space="preserve">  T</w:t>
       </w:r>
       <w:r>
-        <w:t xml:space="preserve">he </w:t>
-      </w:r>
-      <w:r>
-        <w:lastRenderedPageBreak/>
-        <w:t xml:space="preserve">probability </w:t>
+        <w:t xml:space="preserve">he probability </w:t>
       </w:r>
       <w:r>
         <w:rPr>
@@ -5201,6 +5291,7 @@
         <w:pStyle w:val="Body"/>
       </w:pPr>
       <w:r>
+        <w:lastRenderedPageBreak/>
         <w:t xml:space="preserve">This equation is almost identical to the equation for </w:t>
       </w:r>
       <w:r>
@@ -5437,11 +5528,7 @@
         <w:t>W</w:t>
       </w:r>
       <w:r>
-        <w:t xml:space="preserve"> increases, it becomes </w:t>
-      </w:r>
-      <w:r>
-        <w:lastRenderedPageBreak/>
-        <w:t>easier for cooperators to survive</w:t>
+        <w:t xml:space="preserve"> increases, it becomes easier for cooperators to survive</w:t>
       </w:r>
       <w:r>
         <w:t xml:space="preserve"> until </w:t>
@@ -6076,6 +6163,7 @@
         <w:pStyle w:val="Body"/>
       </w:pPr>
       <w:r>
+        <w:lastRenderedPageBreak/>
         <w:t xml:space="preserve">The authors extend the framework introduced in (Santos/Pacheco/Lenaert PLoS 2006) to </w:t>
       </w:r>
       <w:r>
@@ -6651,11 +6739,7 @@
         <w:t>x</w:t>
       </w:r>
       <w:r>
-        <w:t xml:space="preserve">’s </w:t>
-      </w:r>
-      <w:r>
-        <w:lastRenderedPageBreak/>
-        <w:t>neighbors.</w:t>
+        <w:t>’s neighbors.</w:t>
       </w:r>
       <w:r>
         <w:t xml:space="preserve">  To ensure that the network remains connected, the link to agent </w:t>
@@ -7093,6 +7177,7 @@
         <w:pStyle w:val="Body"/>
       </w:pPr>
       <w:r>
+        <w:lastRenderedPageBreak/>
         <w:t xml:space="preserve">Where </w:t>
       </w:r>
       <m:oMath>
@@ -7217,9 +7302,10 @@
     <w:p>
       <w:pPr>
         <w:pStyle w:val="Reference"/>
-      </w:pPr>
-      <w:bookmarkStart w:id="0" w:name="_Ref323132317"/>
-      <w:bookmarkStart w:id="1" w:name="_Ref310874251"/>
+        <w:keepNext/>
+      </w:pPr>
+      <w:bookmarkStart w:id="1" w:name="_Ref323132317"/>
+      <w:bookmarkStart w:id="2" w:name="_Ref310874251"/>
       <w:r>
         <w:t xml:space="preserve">Axelrod, R., and W. D. Hamilton, “The evolution of cooperation,” </w:t>
       </w:r>
@@ -7238,129 +7324,29 @@
       <w:r>
         <w:t>.</w:t>
       </w:r>
-      <w:bookmarkEnd w:id="1"/>
-    </w:p>
-    <w:p>
-      <w:pPr>
-        <w:pStyle w:val="Reference"/>
-      </w:pPr>
-      <w:r>
-        <w:t>Nowak, M. A.</w:t>
-      </w:r>
-      <w:r>
-        <w:t xml:space="preserve">, and </w:t>
-      </w:r>
-      <w:r>
-        <w:t>R. M. May</w:t>
-      </w:r>
-      <w:r>
-        <w:t>,</w:t>
-      </w:r>
-      <w:bookmarkEnd w:id="0"/>
-      <w:r>
-        <w:t xml:space="preserve"> “Evolutionary games and spatial chaos,” </w:t>
-      </w:r>
-      <w:r>
-        <w:rPr>
-          <w:i/>
-        </w:rPr>
-        <w:t>Nature</w:t>
-      </w:r>
-      <w:r>
-        <w:t>, vol. 359, pp. 826-829, 1992.</w:t>
-      </w:r>
-    </w:p>
-    <w:p>
-      <w:pPr>
-        <w:pStyle w:val="Reference"/>
-      </w:pPr>
-      <w:r>
-        <w:t xml:space="preserve">Pacheco, J. M., and F. C. Santos, “Network dependence of the dilemmas of cooperation,” </w:t>
-      </w:r>
-      <w:r>
-        <w:rPr>
-          <w:i/>
-        </w:rPr>
-        <w:t>AIP Conference Proceedings 776</w:t>
-      </w:r>
-      <w:r>
-        <w:t>, pp. 90-100, 2005</w:t>
-      </w:r>
-      <w:r>
-        <w:t>.</w:t>
-      </w:r>
-    </w:p>
-    <w:p>
-      <w:pPr>
-        <w:pStyle w:val="Reference"/>
-      </w:pPr>
-      <w:r>
-        <w:lastRenderedPageBreak/>
-        <w:t xml:space="preserve">Santos, F. C., J. F. Rodrigues, and J. M. Pacheco, “Graph topology plays a determinant role in the evolution of cooperation,” </w:t>
-      </w:r>
-      <w:r>
-        <w:rPr>
-          <w:i/>
-        </w:rPr>
-        <w:t>Proceedings of the Royal Society B</w:t>
-      </w:r>
-      <w:r>
-        <w:t xml:space="preserve">, vol. 273, pp. 51-55, </w:t>
-      </w:r>
-      <w:r>
-        <w:t xml:space="preserve">Jan </w:t>
-      </w:r>
-      <w:r>
-        <w:t>2006.</w:t>
-      </w:r>
-    </w:p>
-    <w:p>
-      <w:pPr>
-        <w:pStyle w:val="Reference"/>
-      </w:pPr>
-      <w:r>
-        <w:t xml:space="preserve">Santos, F. C., and J. M. Pacheco, “A new route to the evolution of cooperation,” </w:t>
-      </w:r>
-      <w:r>
-        <w:rPr>
-          <w:i/>
-        </w:rPr>
-        <w:t>Journal of Evolutionary Biology</w:t>
-      </w:r>
-      <w:r>
-        <w:t xml:space="preserve">, vol. 19, pp. 726-733, </w:t>
-      </w:r>
-      <w:r>
-        <w:t xml:space="preserve">May </w:t>
-      </w:r>
-      <w:r>
-        <w:t>2006.</w:t>
-      </w:r>
-    </w:p>
-    <w:p>
-      <w:pPr>
-        <w:pStyle w:val="Reference"/>
-      </w:pPr>
-      <w:r>
-        <w:t>Santos, F. C., J. F. Rodrigues, and J. M. Pacheco, “Epidemic spreading and cooperation dynamics on homogeneous small-world networks,” Physical Review E, vol. 72, 056128, Nov 2005.</w:t>
-      </w:r>
-    </w:p>
-    <w:p>
-      <w:pPr>
-        <w:pStyle w:val="Reference"/>
-      </w:pPr>
-      <w:r>
-        <w:t>Santos, F. C., J. M. Pacheco, T. Lenaerts, “Evolutionary dynamics of social dilemmas in structured heterogeneous populations,” Proceedings of the National Academy of Sciences, vol. 103, 2006.</w:t>
-      </w:r>
-      <w:bookmarkStart w:id="2" w:name="_GoBack"/>
       <w:bookmarkEnd w:id="2"/>
     </w:p>
     <w:p>
       <w:pPr>
         <w:pStyle w:val="Reference"/>
-      </w:pPr>
-      <w:r>
-        <w:t xml:space="preserve">Hauert, C., and M. Doebeli, “Spatial structure often inhibits evolution of cooperation in the snowdrift game,” </w:t>
+        <w:keepNext/>
+      </w:pPr>
+      <w:bookmarkStart w:id="3" w:name="_Ref323745979"/>
+      <w:r>
+        <w:t>Nowak, M. A.</w:t>
+      </w:r>
+      <w:r>
+        <w:t xml:space="preserve">, and </w:t>
+      </w:r>
+      <w:r>
+        <w:t>R. M. May</w:t>
+      </w:r>
+      <w:r>
+        <w:t>,</w:t>
+      </w:r>
+      <w:bookmarkEnd w:id="1"/>
+      <w:r>
+        <w:t xml:space="preserve"> “Evolutionary games and spatial chaos,” </w:t>
       </w:r>
       <w:r>
         <w:rPr>
@@ -7369,13 +7355,257 @@
         <w:t>Nature</w:t>
       </w:r>
       <w:r>
-        <w:t>, vol. 428, pp. 643-646, 2004.</w:t>
-      </w:r>
+        <w:t>, vol. 359, pp. 826-829, 1992.</w:t>
+      </w:r>
+      <w:bookmarkEnd w:id="3"/>
     </w:p>
     <w:p>
       <w:pPr>
         <w:pStyle w:val="Reference"/>
-      </w:pPr>
+        <w:keepNext/>
+      </w:pPr>
+      <w:r>
+        <w:t xml:space="preserve">Pacheco, J. M., and F. C. Santos, “Network dependence of the dilemmas of cooperation,” </w:t>
+      </w:r>
+      <w:r>
+        <w:rPr>
+          <w:i/>
+        </w:rPr>
+        <w:t>AIP Conference Proceedings 776</w:t>
+      </w:r>
+      <w:r>
+        <w:t>, pp. 90-100, 2005</w:t>
+      </w:r>
+      <w:r>
+        <w:t>.</w:t>
+      </w:r>
+    </w:p>
+    <w:p>
+      <w:pPr>
+        <w:pStyle w:val="Reference"/>
+        <w:keepNext/>
+      </w:pPr>
+      <w:r>
+        <w:t xml:space="preserve">Santos, F. C., J. F. Rodrigues, and J. M. Pacheco, “Graph topology plays a determinant role in the evolution of cooperation,” </w:t>
+      </w:r>
+      <w:r>
+        <w:rPr>
+          <w:i/>
+        </w:rPr>
+        <w:t>Proceedings of the Royal Society B</w:t>
+      </w:r>
+      <w:r>
+        <w:t xml:space="preserve">, vol. 273, pp. 51-55, </w:t>
+      </w:r>
+      <w:r>
+        <w:t xml:space="preserve">Jan </w:t>
+      </w:r>
+      <w:r>
+        <w:t>2006.</w:t>
+      </w:r>
+    </w:p>
+    <w:p>
+      <w:pPr>
+        <w:pStyle w:val="Reference"/>
+        <w:keepNext/>
+      </w:pPr>
+      <w:r>
+        <w:t xml:space="preserve">Santos, F. C., and J. M. Pacheco, “A new route to the evolution of cooperation,” </w:t>
+      </w:r>
+      <w:r>
+        <w:rPr>
+          <w:i/>
+        </w:rPr>
+        <w:t>Journal of Evolutionary Biology</w:t>
+      </w:r>
+      <w:r>
+        <w:t xml:space="preserve">, vol. 19, pp. 726-733, </w:t>
+      </w:r>
+      <w:r>
+        <w:t xml:space="preserve">May </w:t>
+      </w:r>
+      <w:r>
+        <w:t>2006.</w:t>
+      </w:r>
+    </w:p>
+    <w:p>
+      <w:pPr>
+        <w:pStyle w:val="Reference"/>
+        <w:keepNext/>
+      </w:pPr>
+      <w:r>
+        <w:t xml:space="preserve">Santos, F. C., J. F. Rodrigues, and J. M. Pacheco, “Epidemic spreading and cooperation dynamics on homogeneous small-world networks,” </w:t>
+      </w:r>
+      <w:r>
+        <w:rPr>
+          <w:i/>
+        </w:rPr>
+        <w:t>Physical Review E</w:t>
+      </w:r>
+      <w:r>
+        <w:t>, vol. 72, 056128, Nov 2005.</w:t>
+      </w:r>
+    </w:p>
+    <w:p>
+      <w:pPr>
+        <w:pStyle w:val="Reference"/>
+        <w:keepNext/>
+      </w:pPr>
+      <w:r>
+        <w:t xml:space="preserve">Santos, F. C., J. M. Pacheco, T. Lenaerts, “Evolutionary dynamics of social dilemmas in structured heterogeneous populations,” Proceedings of the National Academy of Sciences, vol. 103, </w:t>
+      </w:r>
+      <w:r>
+        <w:t xml:space="preserve">pp, 3490-3494, </w:t>
+      </w:r>
+      <w:r>
+        <w:t>2006.</w:t>
+      </w:r>
+    </w:p>
+    <w:p>
+      <w:pPr>
+        <w:pStyle w:val="Reference"/>
+        <w:keepNext/>
+      </w:pPr>
+      <w:r>
+        <w:t xml:space="preserve">Hauert, C., and M. Doebeli, “Spatial structure often inhibits evolution of cooperation in the snowdrift game,” </w:t>
+      </w:r>
+      <w:r>
+        <w:rPr>
+          <w:i/>
+        </w:rPr>
+        <w:t>Nature</w:t>
+      </w:r>
+      <w:r>
+        <w:t>, vol. 428, pp. 643-646, 2004.</w:t>
+      </w:r>
+    </w:p>
+    <w:p>
+      <w:pPr>
+        <w:pStyle w:val="Reference"/>
+        <w:keepNext/>
+      </w:pPr>
+      <w:r>
+        <w:t>Egu</w:t>
+      </w:r>
+      <w:r>
+        <w:rPr>
+          <w:rFonts w:ascii="Cambria" w:hAnsi="Cambria"/>
+        </w:rPr>
+        <w:t>í</w:t>
+      </w:r>
+      <w:r>
+        <w:t xml:space="preserve">luz, V. M., </w:t>
+      </w:r>
+      <w:r>
+        <w:t xml:space="preserve">M. G. Zimmermann, C. J. Cela-Conde, </w:t>
+      </w:r>
+      <w:r>
+        <w:t>and M. S. Miguel, “Cooperation and emergence of role di</w:t>
+      </w:r>
+      <w:r>
+        <w:t xml:space="preserve">fferentiation in the dynamics of social networks,” </w:t>
+      </w:r>
+      <w:r>
+        <w:rPr>
+          <w:i/>
+        </w:rPr>
+        <w:t>American Journal of Sociology</w:t>
+      </w:r>
+      <w:r>
+        <w:t>, vol. 110, pp. 977-1008, Jan 2005.</w:t>
+      </w:r>
+    </w:p>
+    <w:p>
+      <w:pPr>
+        <w:pStyle w:val="Reference"/>
+        <w:keepNext/>
+      </w:pPr>
+      <w:r>
+        <w:t xml:space="preserve">Santos, F. C., J. M. Pacheco, T. Lenaerts, “Cooperation prevails when individuals adjust their social ties,” </w:t>
+      </w:r>
+      <w:r>
+        <w:rPr>
+          <w:i/>
+        </w:rPr>
+        <w:t>PLoS Computational Biology</w:t>
+      </w:r>
+      <w:r>
+        <w:t>, vol. 2, pp. 1284-1291, Oct 2006.</w:t>
+      </w:r>
+    </w:p>
+    <w:p>
+      <w:pPr>
+        <w:pStyle w:val="Reference"/>
+        <w:keepNext/>
+      </w:pPr>
+      <w:r>
+        <w:t xml:space="preserve">Fu, F., C. Hauert, M. A. Nowak, and L. Wong, “Reputation-based partner choice promotes cooperation in social networks,” </w:t>
+      </w:r>
+      <w:r>
+        <w:rPr>
+          <w:i/>
+        </w:rPr>
+        <w:t>Physical Review E</w:t>
+      </w:r>
+      <w:r>
+        <w:t>, vol. 78, 026117, Aug 2008.</w:t>
+      </w:r>
+    </w:p>
+    <w:p>
+      <w:pPr>
+        <w:pStyle w:val="Reference"/>
+        <w:keepNext/>
+      </w:pPr>
+      <w:r>
+        <w:t xml:space="preserve">Traulsen, A., M. A. Nowak, and J. M. Pacheco, “Stochastic dynamics of invasion and fixation,” </w:t>
+      </w:r>
+      <w:r>
+        <w:rPr>
+          <w:i/>
+        </w:rPr>
+        <w:t>Physical Review E</w:t>
+      </w:r>
+      <w:r>
+        <w:t>, vol. 74, 011909, Jul 2006.</w:t>
+      </w:r>
+    </w:p>
+    <w:p>
+      <w:pPr>
+        <w:pStyle w:val="Reference"/>
+      </w:pPr>
+      <w:r>
+        <w:t>Amaral, L. A. N., A. Scala, M. Barth</w:t>
+      </w:r>
+      <w:r>
+        <w:rPr>
+          <w:rFonts w:ascii="Cambria" w:hAnsi="Cambria"/>
+        </w:rPr>
+        <w:t>é</w:t>
+      </w:r>
+      <w:r>
+        <w:t>l</w:t>
+      </w:r>
+      <w:r>
+        <w:rPr>
+          <w:rFonts w:ascii="Cambria" w:hAnsi="Cambria"/>
+        </w:rPr>
+        <w:t>é</w:t>
+      </w:r>
+      <w:r>
+        <w:t xml:space="preserve">my, and H. E. Stanley, “Classes of small-world networks,” </w:t>
+      </w:r>
+      <w:r>
+        <w:rPr>
+          <w:i/>
+        </w:rPr>
+        <w:t>Proceedings of the National Academy of Sciences</w:t>
+      </w:r>
+      <w:r>
+        <w:t xml:space="preserve">, </w:t>
+      </w:r>
+      <w:r>
+        <w:t>vol. 97, pp. 11149-11152, Oct 2000.</w:t>
+      </w:r>
     </w:p>
     <w:sectPr>
       <w:footerReference w:type="default" r:id="rId9"/>
@@ -7441,7 +7671,7 @@
         <w:rStyle w:val="PageNumber"/>
         <w:noProof/>
       </w:rPr>
-      <w:t>10</w:t>
+      <w:t>2</w:t>
     </w:r>
     <w:r>
       <w:rPr>

</xml_diff>

<commit_message>
more refinement of lit review
</commit_message>
<xml_diff>
--- a/graph-structure/graph-structure.docx
+++ b/graph-structure/graph-structure.docx
@@ -8,7 +8,7 @@
         <w:jc w:val="center"/>
       </w:pPr>
       <w:r>
-        <w:t>Cooperation in Graph Structured Populations</w:t>
+        <w:t>Impact of Population Structure on Cooperation</w:t>
       </w:r>
     </w:p>
     <w:p>
@@ -1138,7 +1138,13 @@
                   <w:rPr>
                     <w:rFonts w:ascii="Cambria Math" w:hAnsi="Cambria Math"/>
                   </w:rPr>
-                  <m:t>T,1</m:t>
+                  <m:t>T</m:t>
+                </m:r>
+                <m:r>
+                  <w:rPr>
+                    <w:rFonts w:ascii="Cambria Math" w:hAnsi="Cambria Math"/>
+                  </w:rPr>
+                  <m:t>,R</m:t>
                 </m:r>
               </m:e>
             </m:d>
@@ -1690,7 +1696,13 @@
         <w:t>network</w:t>
       </w:r>
       <w:r>
-        <w:t>: In this case, the network is a random graph wher</w:t>
+        <w:t xml:space="preserve">: In this case, the network is a random </w:t>
+      </w:r>
+      <w:r>
+        <w:t xml:space="preserve">regular </w:t>
+      </w:r>
+      <w:r>
+        <w:t>graph wher</w:t>
       </w:r>
       <w:r>
         <w:t xml:space="preserve">e the degree </w:t>
@@ -1803,6 +1815,95 @@
       <w:r>
         <w:t>.</w:t>
       </w:r>
+      <w:r>
+        <w:t xml:space="preserve">  Starting from a regular ring graph with each node connected to its </w:t>
+      </w:r>
+      <w:r>
+        <w:rPr>
+          <w:i/>
+        </w:rPr>
+        <w:t>k</w:t>
+      </w:r>
+      <w:r>
+        <w:t xml:space="preserve"> nearest neighbors, </w:t>
+      </w:r>
+      <w:r>
+        <w:t>edges in the graph are rewired randomly with probability p</w:t>
+      </w:r>
+      <w:r>
+        <w:t xml:space="preserve"> to produce a </w:t>
+      </w:r>
+      <w:r>
+        <w:t>Watts-</w:t>
+      </w:r>
+      <w:proofErr w:type="spellStart"/>
+      <w:r>
+        <w:t>Strogatz</w:t>
+      </w:r>
+      <w:proofErr w:type="spellEnd"/>
+      <w:r>
+        <w:t xml:space="preserve"> graph</w:t>
+      </w:r>
+      <w:r>
+        <w:t xml:space="preserve">.  When </w:t>
+      </w:r>
+      <w:r>
+        <w:rPr>
+          <w:i/>
+        </w:rPr>
+        <w:t>p</w:t>
+      </w:r>
+      <w:r>
+        <w:t xml:space="preserve">=0, the graph is unchanged while setting </w:t>
+      </w:r>
+      <w:r>
+        <w:rPr>
+          <w:i/>
+        </w:rPr>
+        <w:t>p</w:t>
+      </w:r>
+      <w:r>
+        <w:t>=1 produces a random graph.</w:t>
+      </w:r>
+      <w:r>
+        <w:t xml:space="preserve">  For intermediate values of p, the graph displays small world characteristics</w:t>
+      </w:r>
+      <w:r>
+        <w:t xml:space="preserve"> of short path length and cliquishness as measured by the clustering coefficient</w:t>
+      </w:r>
+      <w:r>
+        <w:rPr>
+          <w:rStyle w:val="FootnoteReference"/>
+        </w:rPr>
+        <w:footnoteReference w:id="1"/>
+      </w:r>
+      <w:r>
+        <w:t>.</w:t>
+      </w:r>
+      <w:r>
+        <w:t xml:space="preserve">  For </w:t>
+      </w:r>
+      <w:r>
+        <w:rPr>
+          <w:i/>
+        </w:rPr>
+        <w:t>p</w:t>
+      </w:r>
+      <w:r>
+        <w:t>&lt;0.1 the path length decreases sharply while the clustering coefficient</w:t>
+      </w:r>
+      <w:r>
+        <w:t xml:space="preserve"> remains fairly constant while for </w:t>
+      </w:r>
+      <w:r>
+        <w:rPr>
+          <w:i/>
+        </w:rPr>
+        <w:t>p</w:t>
+      </w:r>
+      <w:r>
+        <w:t>&gt;0.1 the clustering coefficient decreases quickly.</w:t>
+      </w:r>
     </w:p>
     <w:p>
       <w:pPr>
@@ -1915,13 +2016,34 @@
         </w:numPr>
       </w:pPr>
       <w:r>
+        <w:t>Scale-free network with uniform attachment: In this case, the graph is generated using the same process as scale-free networks except that uniform attachment is instead of preferential attachment.</w:t>
+      </w:r>
+    </w:p>
+    <w:p>
+      <w:pPr>
+        <w:pStyle w:val="Body"/>
+        <w:numPr>
+          <w:ilvl w:val="0"/>
+          <w:numId w:val="26"/>
+        </w:numPr>
+      </w:pPr>
+      <w:r>
+        <w:lastRenderedPageBreak/>
         <w:t xml:space="preserve">Random scale free network: </w:t>
       </w:r>
       <w:r>
         <w:t xml:space="preserve">In this case, the network is a </w:t>
       </w:r>
       <w:r>
-        <w:t>scale-free network in which the c</w:t>
+        <w:t xml:space="preserve">scale-free network in </w:t>
+      </w:r>
+      <w:proofErr w:type="gramStart"/>
+      <w:r>
+        <w:t>which</w:t>
+      </w:r>
+      <w:proofErr w:type="gramEnd"/>
+      <w:r>
+        <w:t xml:space="preserve"> the c</w:t>
       </w:r>
       <w:r>
         <w:t xml:space="preserve">onnections between nodes have been </w:t>
@@ -2058,11 +2180,7 @@
         <w:t>and scale-free networks.</w:t>
       </w:r>
       <w:r>
-        <w:t xml:space="preserve">  The authors use the following payout structure for the PD and SG games.  For PD the payout structure is 2&gt;T=b&gt;1, R=1 and </w:t>
-      </w:r>
-      <w:r>
-        <w:lastRenderedPageBreak/>
-        <w:t>P=S=0.  For the SG game the payout structure is T=</w:t>
+        <w:t xml:space="preserve">  The authors use the following payout structure for the PD and SG games.  For PD the payout structure is 2&gt;T=b&gt;1, R=1 and P=S=0.  For the SG game the payout structure is T=</w:t>
       </w:r>
       <w:r>
         <w:sym w:font="Symbol" w:char="F062"/>
@@ -2137,10 +2255,39 @@
     </w:p>
     <w:p>
       <w:pPr>
+        <w:pStyle w:val="Heading3"/>
+      </w:pPr>
+      <w:r>
+        <w:t xml:space="preserve">Homogeneous Regular </w:t>
+      </w:r>
+      <w:r>
+        <w:t>Networks</w:t>
+      </w:r>
+    </w:p>
+    <w:p>
+      <w:pPr>
         <w:pStyle w:val="Body"/>
       </w:pPr>
       <w:r>
-        <w:t xml:space="preserve">The authors find that as the average connectivity </w:t>
+        <w:t xml:space="preserve">The authors find that cooperation is difficult to maintain for both games when played on a regular ring.  As expected, increasing </w:t>
+      </w:r>
+      <w:r>
+        <w:rPr>
+          <w:i/>
+        </w:rPr>
+        <w:t>b</w:t>
+      </w:r>
+      <w:r>
+        <w:t xml:space="preserve"> and </w:t>
+      </w:r>
+      <w:r>
+        <w:rPr>
+          <w:i/>
+        </w:rPr>
+        <w:t>r</w:t>
+      </w:r>
+      <w:r>
+        <w:t xml:space="preserve"> decreases the performance of cooperators.  In addition, as the average connectivity </w:t>
       </w:r>
       <w:r>
         <w:rPr>
@@ -2149,10 +2296,78 @@
         <w:t>z</w:t>
       </w:r>
       <w:r>
-        <w:t xml:space="preserve"> increases (thus moving closer to the well-mixed fully connected case), the ability of cooperators to thrive is decreased.</w:t>
-      </w:r>
-      <w:r>
-        <w:t xml:space="preserve">  However, for vales of </w:t>
+        <w:t xml:space="preserve"> of the graph increases</w:t>
+      </w:r>
+      <w:r>
+        <w:t xml:space="preserve"> the population structure begins to mirror a well-mixed population and </w:t>
+      </w:r>
+      <w:r>
+        <w:t>cooperation becomes more difficult.</w:t>
+      </w:r>
+    </w:p>
+    <w:p>
+      <w:pPr>
+        <w:pStyle w:val="Heading3"/>
+      </w:pPr>
+      <w:r>
+        <w:t>Watts-</w:t>
+      </w:r>
+      <w:proofErr w:type="spellStart"/>
+      <w:r>
+        <w:t>Strogatz</w:t>
+      </w:r>
+      <w:proofErr w:type="spellEnd"/>
+      <w:r>
+        <w:t xml:space="preserve"> </w:t>
+      </w:r>
+      <w:r>
+        <w:t>- Small World and Random Networks</w:t>
+      </w:r>
+    </w:p>
+    <w:p>
+      <w:pPr>
+        <w:pStyle w:val="Body"/>
+      </w:pPr>
+      <w:r>
+        <w:t xml:space="preserve">Considering graphs generated using the </w:t>
+      </w:r>
+      <w:r>
+        <w:t>Watts-</w:t>
+      </w:r>
+      <w:proofErr w:type="spellStart"/>
+      <w:r>
+        <w:t>Strogatz</w:t>
+      </w:r>
+      <w:proofErr w:type="spellEnd"/>
+      <w:r>
+        <w:t xml:space="preserve"> </w:t>
+      </w:r>
+      <w:r>
+        <w:t xml:space="preserve">algorithm with varying values for </w:t>
+      </w:r>
+      <w:r>
+        <w:rPr>
+          <w:i/>
+        </w:rPr>
+        <w:t>p</w:t>
+      </w:r>
+      <w:r>
+        <w:t xml:space="preserve">, the authors find that the performance of cooperators improves as </w:t>
+      </w:r>
+      <w:r>
+        <w:rPr>
+          <w:i/>
+        </w:rPr>
+        <w:t>p</w:t>
+      </w:r>
+      <w:r>
+        <w:t xml:space="preserve"> increases. </w:t>
+      </w:r>
+      <w:r>
+        <w:t xml:space="preserve">  As with the case of a regular graph, cooperation suffers as </w:t>
+      </w:r>
+      <w:r>
+        <w:t xml:space="preserve">the average connectivity </w:t>
       </w:r>
       <w:r>
         <w:rPr>
@@ -2161,13 +2376,41 @@
         <w:t>z</w:t>
       </w:r>
       <w:r>
-        <w:t xml:space="preserve"> that are significantly smaller than the population size (thus the population is far removed from the well-mixed fully connected case), cooperators can </w:t>
-      </w:r>
-      <w:r>
-        <w:t>out-perform</w:t>
-      </w:r>
-      <w:r>
-        <w:t xml:space="preserve"> defectors for small values of </w:t>
+        <w:t xml:space="preserve"> of the graph increases</w:t>
+      </w:r>
+      <w:r>
+        <w:t xml:space="preserve"> and the population approaches a well-mixed population.</w:t>
+      </w:r>
+      <w:r>
+        <w:t xml:space="preserve">  This leads to the result that cooperation receives the largest boost for a random graph (</w:t>
+      </w:r>
+      <w:r>
+        <w:rPr>
+          <w:i/>
+        </w:rPr>
+        <w:t>p</w:t>
+      </w:r>
+      <w:r>
+        <w:t>=1) with small average connectivity.</w:t>
+      </w:r>
+    </w:p>
+    <w:p>
+      <w:pPr>
+        <w:pStyle w:val="Heading3"/>
+      </w:pPr>
+      <w:r>
+        <w:t>Scale Free Networks</w:t>
+      </w:r>
+    </w:p>
+    <w:p>
+      <w:pPr>
+        <w:pStyle w:val="Body"/>
+      </w:pPr>
+      <w:r>
+        <w:t xml:space="preserve">For scale free graphs, </w:t>
+      </w:r>
+      <w:r>
+        <w:t xml:space="preserve">the authors find that cooperation dominates for both games for almost the entire range of values for </w:t>
       </w:r>
       <w:r>
         <w:rPr>
@@ -2176,13 +2419,7 @@
         <w:t>b</w:t>
       </w:r>
       <w:r>
-        <w:t xml:space="preserve"> in the PD game and </w:t>
-      </w:r>
-      <w:r>
-        <w:t>small</w:t>
-      </w:r>
-      <w:r>
-        <w:t xml:space="preserve"> values of </w:t>
+        <w:t xml:space="preserve"> and </w:t>
       </w:r>
       <w:r>
         <w:rPr>
@@ -2191,10 +2428,61 @@
         <w:t>r</w:t>
       </w:r>
       <w:r>
-        <w:t xml:space="preserve"> in the SG</w:t>
+        <w:t xml:space="preserve">.  In addition, they find that, unlike for other graphs types considered, the performance of cooperators improves as the </w:t>
+      </w:r>
+      <w:r>
+        <w:t xml:space="preserve">average connectivity </w:t>
+      </w:r>
+      <w:r>
+        <w:rPr>
+          <w:i/>
+        </w:rPr>
+        <w:t>z</w:t>
+      </w:r>
+      <w:r>
+        <w:t xml:space="preserve"> of the graph increases</w:t>
       </w:r>
       <w:r>
         <w:t>.</w:t>
+      </w:r>
+    </w:p>
+    <w:p>
+      <w:pPr>
+        <w:pStyle w:val="Body"/>
+      </w:pPr>
+      <w:r>
+        <w:t xml:space="preserve">To evaluate the impact of preferential attachment, the authors consider a graph that is generated using the same process used to generate a scale-free graph except that preferential attachment is replaced with </w:t>
+      </w:r>
+      <w:r>
+        <w:t xml:space="preserve">uniform attachment.  While the uniform attachment network sustains cooperation better than a </w:t>
+      </w:r>
+      <w:r>
+        <w:t>Watts-</w:t>
+      </w:r>
+      <w:proofErr w:type="spellStart"/>
+      <w:r>
+        <w:t>Strogatz</w:t>
+      </w:r>
+      <w:proofErr w:type="spellEnd"/>
+      <w:r>
+        <w:t xml:space="preserve"> network with </w:t>
+      </w:r>
+      <w:r>
+        <w:rPr>
+          <w:i/>
+        </w:rPr>
+        <w:t>p</w:t>
+      </w:r>
+      <w:r>
+        <w:t>=1, a cooperators perform significantly better on a true scale-free network.</w:t>
+      </w:r>
+    </w:p>
+    <w:p>
+      <w:pPr>
+        <w:pStyle w:val="Heading3"/>
+      </w:pPr>
+      <w:r>
+        <w:t>Impact of Population Size</w:t>
       </w:r>
       <w:bookmarkStart w:id="0" w:name="_GoBack"/>
       <w:bookmarkEnd w:id="0"/>
@@ -2204,7 +2492,11 @@
         <w:pStyle w:val="Body"/>
       </w:pPr>
       <w:r>
-        <w:t xml:space="preserve">The authors also analyze the impact of population size (while keeping a constant average connectivity z) on the success of cooperators.  They find that the size of the population has little effect on the performance of cooperators.  Leading to the insight that the structure of the network is more important than the size of the network.  The authors note that for small populations, the graphs constructed using the growth and preferential attachment approach are not scale free.  Leading to the insight that growing the network using preferential attachment is more important than the scale-free </w:t>
+        <w:t xml:space="preserve">The authors also analyze the impact of population size (while keeping a constant average connectivity z) on the success of cooperators.  They find that the size of the population has little effect on the performance of cooperators.  Leading to the insight that the structure of the network is more important than the size of the network.  The authors note that for small populations, the graphs constructed using the growth and preferential attachment approach </w:t>
+      </w:r>
+      <w:r>
+        <w:lastRenderedPageBreak/>
+        <w:t xml:space="preserve">are not scale free.  Leading to the insight that growing the network using preferential attachment is more important than the scale-free </w:t>
       </w:r>
       <w:proofErr w:type="spellStart"/>
       <w:r>
@@ -2338,7 +2630,7 @@
         <w:rPr>
           <w:rStyle w:val="FootnoteReference"/>
         </w:rPr>
-        <w:footnoteReference w:id="1"/>
+        <w:footnoteReference w:id="2"/>
       </w:r>
       <w:r>
         <w:t xml:space="preserve"> and scale-free</w:t>
@@ -2347,7 +2639,7 @@
         <w:rPr>
           <w:rStyle w:val="FootnoteReference"/>
         </w:rPr>
-        <w:footnoteReference w:id="2"/>
+        <w:footnoteReference w:id="3"/>
       </w:r>
       <w:r>
         <w:t>.</w:t>
@@ -2487,11 +2779,7 @@
       </w:r>
       <w:proofErr w:type="spellEnd"/>
       <w:r>
-        <w:t xml:space="preserve">) networks </w:t>
-      </w:r>
-      <w:r>
-        <w:lastRenderedPageBreak/>
-        <w:t>and the heterogeneous small-world (</w:t>
+        <w:t>) networks and the heterogeneous small-world (</w:t>
       </w:r>
       <w:proofErr w:type="spellStart"/>
       <w:r>
@@ -2653,6 +2941,7 @@
           <w:rPr>
             <w:rFonts w:ascii="Cambria Math" w:hAnsi="Cambria Math"/>
           </w:rPr>
+          <w:lastRenderedPageBreak/>
           <m:t>z=</m:t>
         </m:r>
         <m:d>
@@ -2983,14 +3272,13 @@
         </w:numPr>
       </w:pPr>
       <w:r>
-        <w:lastRenderedPageBreak/>
         <w:t>Scale-free network</w:t>
       </w:r>
       <w:r>
         <w:rPr>
           <w:rStyle w:val="FootnoteReference"/>
         </w:rPr>
-        <w:footnoteReference w:id="3"/>
+        <w:footnoteReference w:id="4"/>
       </w:r>
       <w:r>
         <w:t>: a graph with strong heterogeneity whose degree distribution follows a power-law.</w:t>
@@ -3036,6 +3324,7 @@
       </w:pPr>
       <w:proofErr w:type="spellStart"/>
       <w:r>
+        <w:lastRenderedPageBreak/>
         <w:t>Barab</w:t>
       </w:r>
       <w:r>
@@ -3327,7 +3616,6 @@
         <w:pStyle w:val="Body"/>
       </w:pPr>
       <w:r>
-        <w:lastRenderedPageBreak/>
         <w:t xml:space="preserve">The authors collected results for the following range of values for </w:t>
       </w:r>
       <w:r>
@@ -3654,6 +3942,7 @@
         <w:pStyle w:val="Body"/>
       </w:pPr>
       <w:r>
+        <w:lastRenderedPageBreak/>
         <w:t xml:space="preserve">The evolution of the strategies and network structure occur at different time scales.  Let </w:t>
       </w:r>
       <w:r>
@@ -4746,11 +5035,7 @@
         <w:t>x</w:t>
       </w:r>
       <w:r>
-        <w:t xml:space="preserve"> is dissatisfied, </w:t>
-      </w:r>
-      <w:r>
-        <w:lastRenderedPageBreak/>
-        <w:t xml:space="preserve">the link is switched to a random neighbor of agent </w:t>
+        <w:t xml:space="preserve"> is dissatisfied, the link is switched to a random neighbor of agent </w:t>
       </w:r>
       <w:r>
         <w:rPr>
@@ -5107,7 +5392,11 @@
         <w:t>.  In the case that the fraction of cooperators does not reach 100%, the average fraction of cooperators over the last 1000 generations is used as the result.</w:t>
       </w:r>
       <w:r>
-        <w:t xml:space="preserve">  The authors run simulations with varying values for T, S and W.  For each set of parameter values, 100 simulations are run, each with a different starting configuration, and the results are averaged to determine the fraction of cooperators that survive evolution.</w:t>
+        <w:t xml:space="preserve">  The </w:t>
+      </w:r>
+      <w:r>
+        <w:lastRenderedPageBreak/>
+        <w:t>authors run simulations with varying values for T, S and W.  For each set of parameter values, 100 simulations are run, each with a different starting configuration, and the results are averaged to determine the fraction of cooperators that survive evolution.</w:t>
       </w:r>
     </w:p>
     <w:p>
@@ -6384,6 +6673,7 @@
         <w:pStyle w:val="Body"/>
       </w:pPr>
       <w:r>
+        <w:lastRenderedPageBreak/>
         <w:t xml:space="preserve">The structure update procedure is modified to allow reputation to guide the relinking process.  An agent </w:t>
       </w:r>
       <w:r>
@@ -6856,7 +7146,6 @@
         <w:pStyle w:val="Body"/>
       </w:pPr>
       <w:r>
-        <w:lastRenderedPageBreak/>
         <w:t>The authors also consider a reputation model variation that includes reputation discounting:</w:t>
       </w:r>
     </w:p>
@@ -7734,7 +8023,7 @@
         <w:t xml:space="preserve"> </w:t>
       </w:r>
       <w:r>
-        <w:t>https://en.wikipedia.org/wiki/Watts_and_Strogatz_model</w:t>
+        <w:t>https://en.wikipedia.org/wiki/Clustering_coefficient</w:t>
       </w:r>
     </w:p>
   </w:footnote>
@@ -7753,11 +8042,30 @@
         <w:t xml:space="preserve"> </w:t>
       </w:r>
       <w:r>
-        <w:t>https://en.wikipedia.org/wiki/Scale-free_network</w:t>
+        <w:t>https://en.wikipedia.org/wiki/Watts_and_Strogatz_model</w:t>
       </w:r>
     </w:p>
   </w:footnote>
   <w:footnote w:id="3">
+    <w:p>
+      <w:pPr>
+        <w:pStyle w:val="FootnoteText"/>
+      </w:pPr>
+      <w:r>
+        <w:rPr>
+          <w:rStyle w:val="FootnoteReference"/>
+        </w:rPr>
+        <w:footnoteRef/>
+      </w:r>
+      <w:r>
+        <w:t xml:space="preserve"> </w:t>
+      </w:r>
+      <w:r>
+        <w:t>https://en.wikipedia.org/wiki/Scale-free_network</w:t>
+      </w:r>
+    </w:p>
+  </w:footnote>
+  <w:footnote w:id="4">
     <w:p>
       <w:pPr>
         <w:pStyle w:val="FootnoteText"/>
@@ -10906,7 +11214,6 @@
     <w:next w:val="Normal"/>
     <w:link w:val="Heading3Char"/>
     <w:uiPriority w:val="9"/>
-    <w:semiHidden/>
     <w:unhideWhenUsed/>
     <w:qFormat/>
     <w:rsid w:val="001437AB"/>
@@ -11525,7 +11832,6 @@
     <w:basedOn w:val="DefaultParagraphFont"/>
     <w:link w:val="Heading3"/>
     <w:uiPriority w:val="9"/>
-    <w:semiHidden/>
     <w:rsid w:val="001437AB"/>
     <w:rPr>
       <w:rFonts w:asciiTheme="majorHAnsi" w:eastAsiaTheme="majorEastAsia" w:hAnsiTheme="majorHAnsi" w:cstheme="majorBidi"/>
@@ -11845,7 +12151,6 @@
     <w:next w:val="Normal"/>
     <w:link w:val="Heading3Char"/>
     <w:uiPriority w:val="9"/>
-    <w:semiHidden/>
     <w:unhideWhenUsed/>
     <w:qFormat/>
     <w:rsid w:val="001437AB"/>
@@ -12464,7 +12769,6 @@
     <w:basedOn w:val="DefaultParagraphFont"/>
     <w:link w:val="Heading3"/>
     <w:uiPriority w:val="9"/>
-    <w:semiHidden/>
     <w:rsid w:val="001437AB"/>
     <w:rPr>
       <w:rFonts w:asciiTheme="majorHAnsi" w:eastAsiaTheme="majorEastAsia" w:hAnsiTheme="majorHAnsi" w:cstheme="majorBidi"/>

</xml_diff>

<commit_message>
progress made on plane
</commit_message>
<xml_diff>
--- a/graph-structure/graph-structure.docx
+++ b/graph-structure/graph-structure.docx
@@ -8,7 +8,14 @@
         <w:jc w:val="center"/>
       </w:pPr>
       <w:r>
-        <w:t>Impact of Population Structure on Cooperation</w:t>
+        <w:t>I</w:t>
+      </w:r>
+      <w:bookmarkStart w:id="0" w:name="_Ref323923585"/>
+      <w:bookmarkStart w:id="1" w:name="_Ref323924838"/>
+      <w:bookmarkEnd w:id="0"/>
+      <w:bookmarkEnd w:id="1"/>
+      <w:r>
+        <w:t>mpact of Population Structure on Cooperation</w:t>
       </w:r>
     </w:p>
     <w:p>
@@ -491,6 +498,29 @@
         <w:pStyle w:val="Body"/>
       </w:pPr>
       <w:r>
+        <w:t xml:space="preserve">In this section, studies are reviewed that demonstrate the sensitivity of cooperation </w:t>
+      </w:r>
+      <w:r>
+        <w:t>to the topology of the ne</w:t>
+      </w:r>
+      <w:r>
+        <w:t>t</w:t>
+      </w:r>
+      <w:r>
+        <w:t>w</w:t>
+      </w:r>
+      <w:r>
+        <w:t>ork occupied by the agents.</w:t>
+      </w:r>
+      <w:r>
+        <w:t xml:space="preserve">  In the cases considered here, the network topology remains fixed during the simulation.</w:t>
+      </w:r>
+    </w:p>
+    <w:p>
+      <w:pPr>
+        <w:pStyle w:val="Body"/>
+      </w:pPr>
+      <w:r>
         <w:t>The well-mixed population</w:t>
       </w:r>
       <w:r>
@@ -699,7 +729,11 @@
         <w:t xml:space="preserve">.  </w:t>
       </w:r>
       <w:r>
-        <w:t xml:space="preserve">After all games for a generation have been played, </w:t>
+        <w:t xml:space="preserve">After all games for </w:t>
+      </w:r>
+      <w:r>
+        <w:lastRenderedPageBreak/>
+        <w:t xml:space="preserve">a generation have been played, </w:t>
       </w:r>
       <w:r>
         <w:t xml:space="preserve">the nodes are updated simultaneously.  </w:t>
@@ -822,11 +856,7 @@
         </m:sSub>
       </m:oMath>
       <w:r>
-        <w:t xml:space="preserve"> then </w:t>
-      </w:r>
-      <w:r>
-        <w:lastRenderedPageBreak/>
-        <w:t xml:space="preserve">agent </w:t>
+        <w:t xml:space="preserve"> then agent </w:t>
       </w:r>
       <w:r>
         <w:rPr>
@@ -1243,6 +1273,9 @@
       <w:r>
         <w:t>.</w:t>
       </w:r>
+      <w:r>
+        <w:t xml:space="preserve"> (The probability calculation can be re-written as a single equation by taking the max of zero and p as defined above).</w:t>
+      </w:r>
     </w:p>
     <w:p>
       <w:pPr>
@@ -1504,7 +1537,29 @@
         <w:t xml:space="preserve">and defectors </w:t>
       </w:r>
       <w:r>
-        <w:t>in the population.</w:t>
+        <w:t>in the population</w:t>
+      </w:r>
+      <w:r>
+        <w:t xml:space="preserve"> (</w:t>
+      </w:r>
+      <w:proofErr w:type="spellStart"/>
+      <w:r>
+        <w:t>Hauert</w:t>
+      </w:r>
+      <w:proofErr w:type="spellEnd"/>
+      <w:r>
+        <w:t xml:space="preserve"> &amp; </w:t>
+      </w:r>
+      <w:proofErr w:type="spellStart"/>
+      <w:r>
+        <w:t>Doebeli</w:t>
+      </w:r>
+      <w:proofErr w:type="spellEnd"/>
+      <w:r>
+        <w:t xml:space="preserve"> 2004)</w:t>
+      </w:r>
+      <w:r>
+        <w:t>.</w:t>
       </w:r>
     </w:p>
     <w:p>
@@ -1828,13 +1883,16 @@
         <w:t xml:space="preserve"> nearest neighbors, </w:t>
       </w:r>
       <w:r>
-        <w:t>edges in the graph are rewired randomly with probability p</w:t>
-      </w:r>
-      <w:r>
-        <w:t xml:space="preserve"> to produce a </w:t>
-      </w:r>
-      <w:r>
-        <w:t>Watts-</w:t>
+        <w:t xml:space="preserve">edges in the graph are rewired randomly with probability </w:t>
+      </w:r>
+      <w:r>
+        <w:rPr>
+          <w:i/>
+        </w:rPr>
+        <w:t>p</w:t>
+      </w:r>
+      <w:r>
+        <w:t xml:space="preserve"> to produce a Watts-</w:t>
       </w:r>
       <w:proofErr w:type="spellStart"/>
       <w:r>
@@ -1863,7 +1921,66 @@
         <w:t>p</w:t>
       </w:r>
       <w:r>
-        <w:t>=1 produces a random graph.</w:t>
+        <w:t xml:space="preserve">=1 produces a </w:t>
+      </w:r>
+      <w:r>
+        <w:t xml:space="preserve">graph very similar to a </w:t>
+      </w:r>
+      <w:r>
+        <w:t>random graph</w:t>
+      </w:r>
+      <w:r>
+        <w:t xml:space="preserve"> except there are no vertices with degree less than </w:t>
+      </w:r>
+      <m:oMath>
+        <m:f>
+          <m:fPr>
+            <m:type m:val="skw"/>
+            <m:ctrlPr>
+              <w:rPr>
+                <w:rFonts w:ascii="Cambria Math" w:hAnsi="Cambria Math"/>
+                <w:i/>
+              </w:rPr>
+            </m:ctrlPr>
+          </m:fPr>
+          <m:num>
+            <m:r>
+              <w:rPr>
+                <w:rFonts w:ascii="Cambria Math" w:hAnsi="Cambria Math"/>
+              </w:rPr>
+              <m:t>z</m:t>
+            </m:r>
+          </m:num>
+          <m:den>
+            <m:r>
+              <w:rPr>
+                <w:rFonts w:ascii="Cambria Math" w:hAnsi="Cambria Math"/>
+              </w:rPr>
+              <m:t>2</m:t>
+            </m:r>
+          </m:den>
+        </m:f>
+      </m:oMath>
+      <w:r>
+        <w:t xml:space="preserve"> </w:t>
+      </w:r>
+      <w:r>
+        <w:fldChar w:fldCharType="begin"/>
+      </w:r>
+      <w:r>
+        <w:instrText xml:space="preserve"> REF _Ref323923600 \r \h </w:instrText>
+      </w:r>
+      <w:r>
+        <w:fldChar w:fldCharType="separate"/>
+      </w:r>
+      <w:r>
+        <w:t>[6]</w:t>
+      </w:r>
+      <w:r>
+        <w:fldChar w:fldCharType="end"/>
+      </w:r>
+      <w:r>
+        <w:t>.</w:t>
       </w:r>
       <w:r>
         <w:t xml:space="preserve">  For intermediate values of p, the graph displays small world characteristics</w:t>
@@ -1914,19 +2031,43 @@
         </w:numPr>
       </w:pPr>
       <w:r>
-        <w:t xml:space="preserve">Single-scale network: </w:t>
-      </w:r>
-      <w:r>
-        <w:t xml:space="preserve">In this case, the network is </w:t>
-      </w:r>
-      <w:r>
-        <w:t xml:space="preserve">a </w:t>
-      </w:r>
-      <w:r>
-        <w:t>type of small-world network</w:t>
-      </w:r>
-      <w:r>
-        <w:t xml:space="preserve"> with moderate heterogeneity where the degree of most nodes does not deviate significantly from the graph’s average connectivity</w:t>
+        <w:t xml:space="preserve">Homogeneous small-world network: </w:t>
+      </w:r>
+      <w:r>
+        <w:t xml:space="preserve">In this case, the network is generated using a modification of the </w:t>
+      </w:r>
+      <w:r>
+        <w:t>Watts-</w:t>
+      </w:r>
+      <w:proofErr w:type="spellStart"/>
+      <w:r>
+        <w:t>Strogatz</w:t>
+      </w:r>
+      <w:proofErr w:type="spellEnd"/>
+      <w:r>
+        <w:t xml:space="preserve"> graph generation algorithm</w:t>
+      </w:r>
+      <w:r>
+        <w:t xml:space="preserve"> that </w:t>
+      </w:r>
+      <w:proofErr w:type="gramStart"/>
+      <w:r>
+        <w:t>ensure</w:t>
+      </w:r>
+      <w:proofErr w:type="gramEnd"/>
+      <w:r>
+        <w:t xml:space="preserve"> that the degree of each node remains unchanged.  Therefore, th</w:t>
+      </w:r>
+      <w:r>
+        <w:t xml:space="preserve">e resulting graph is </w:t>
+      </w:r>
+      <w:proofErr w:type="spellStart"/>
+      <w:r>
+        <w:t>homogeneus</w:t>
+      </w:r>
+      <w:proofErr w:type="spellEnd"/>
+      <w:r>
+        <w:t>.  In</w:t>
       </w:r>
       <w:r>
         <w:t xml:space="preserve"> </w:t>
@@ -1935,19 +2076,31 @@
         <w:fldChar w:fldCharType="begin"/>
       </w:r>
       <w:r>
-        <w:instrText xml:space="preserve"> REF _Ref323762926 \r \h </w:instrText>
+        <w:instrText xml:space="preserve"> REF _Ref323927417 \r \h </w:instrText>
       </w:r>
       <w:r>
         <w:fldChar w:fldCharType="separate"/>
       </w:r>
       <w:r>
-        <w:t>[15]</w:t>
+        <w:t>[7]</w:t>
       </w:r>
       <w:r>
         <w:fldChar w:fldCharType="end"/>
       </w:r>
       <w:r>
-        <w:t>.</w:t>
+        <w:t xml:space="preserve">, the authors show that the path length and clustering coefficient of these graphs is very similar to graphs generated using the unmodified </w:t>
+      </w:r>
+      <w:r>
+        <w:t>Watts-</w:t>
+      </w:r>
+      <w:proofErr w:type="spellStart"/>
+      <w:r>
+        <w:lastRenderedPageBreak/>
+        <w:t>Strogatz</w:t>
+      </w:r>
+      <w:proofErr w:type="spellEnd"/>
+      <w:r>
+        <w:t xml:space="preserve"> algorithm indicating that the main difference between these two types of small world networks is their heterogeneity.</w:t>
       </w:r>
     </w:p>
     <w:p>
@@ -1959,28 +2112,19 @@
         </w:numPr>
       </w:pPr>
       <w:r>
-        <w:t xml:space="preserve">Scale-free network: </w:t>
+        <w:t xml:space="preserve">Single-scale network: </w:t>
       </w:r>
       <w:r>
         <w:t xml:space="preserve">In this case, the network is </w:t>
       </w:r>
       <w:r>
-        <w:t xml:space="preserve">a graph </w:t>
-      </w:r>
-      <w:r>
-        <w:rPr>
-          <w:rFonts w:ascii="Cambria" w:hAnsi="Cambria"/>
-        </w:rPr>
-        <w:t>generated using a process that involves preferential attachment.  The resulting graph has</w:t>
-      </w:r>
-      <w:r>
-        <w:t xml:space="preserve"> strong heterogeneity </w:t>
-      </w:r>
-      <w:r>
-        <w:t>with a</w:t>
-      </w:r>
-      <w:r>
-        <w:t xml:space="preserve"> degree distribution follows a power-law</w:t>
+        <w:t xml:space="preserve">a </w:t>
+      </w:r>
+      <w:r>
+        <w:t>type of small-world network</w:t>
+      </w:r>
+      <w:r>
+        <w:t xml:space="preserve"> with moderate heterogeneity where the degree of most nodes does not deviate significantly from the graph’s average connectivity</w:t>
       </w:r>
       <w:r>
         <w:t xml:space="preserve"> </w:t>
@@ -1989,22 +2133,19 @@
         <w:fldChar w:fldCharType="begin"/>
       </w:r>
       <w:r>
-        <w:instrText xml:space="preserve"> REF _Ref323764344 \r \h </w:instrText>
+        <w:instrText xml:space="preserve"> REF _Ref323762926 \r \h </w:instrText>
       </w:r>
       <w:r>
         <w:fldChar w:fldCharType="separate"/>
       </w:r>
       <w:r>
-        <w:t>[14]</w:t>
+        <w:t>[15]</w:t>
       </w:r>
       <w:r>
         <w:fldChar w:fldCharType="end"/>
       </w:r>
       <w:r>
         <w:t>.</w:t>
-      </w:r>
-      <w:r>
-        <w:t xml:space="preserve"> </w:t>
       </w:r>
     </w:p>
     <w:p>
@@ -2016,7 +2157,69 @@
         </w:numPr>
       </w:pPr>
       <w:r>
-        <w:t>Scale-free network with uniform attachment: In this case, the graph is generated using the same process as scale-free networks except that uniform attachment is instead of preferential attachment.</w:t>
+        <w:t xml:space="preserve">Scale-free network: </w:t>
+      </w:r>
+      <w:r>
+        <w:t>(</w:t>
+      </w:r>
+      <w:proofErr w:type="spellStart"/>
+      <w:r>
+        <w:t>Bar</w:t>
+      </w:r>
+      <w:r>
+        <w:t>abasi</w:t>
+      </w:r>
+      <w:proofErr w:type="spellEnd"/>
+      <w:r>
+        <w:t xml:space="preserve">-Albert) </w:t>
+      </w:r>
+      <w:r>
+        <w:t xml:space="preserve">In this case, the network is </w:t>
+      </w:r>
+      <w:r>
+        <w:t xml:space="preserve">a graph </w:t>
+      </w:r>
+      <w:r>
+        <w:rPr>
+          <w:rFonts w:ascii="Cambria" w:hAnsi="Cambria"/>
+        </w:rPr>
+        <w:t>generated using a process that involves preferential attachment.  The resulting graph has</w:t>
+      </w:r>
+      <w:r>
+        <w:t xml:space="preserve"> strong heterogeneity </w:t>
+      </w:r>
+      <w:r>
+        <w:t>with a</w:t>
+      </w:r>
+      <w:r>
+        <w:t xml:space="preserve"> degree distribution follows a power-law</w:t>
+      </w:r>
+      <w:r>
+        <w:t xml:space="preserve"> </w:t>
+      </w:r>
+      <w:r>
+        <w:fldChar w:fldCharType="begin"/>
+      </w:r>
+      <w:r>
+        <w:instrText xml:space="preserve"> REF _Ref323764344 \r \h </w:instrText>
+      </w:r>
+      <w:r>
+        <w:fldChar w:fldCharType="separate"/>
+      </w:r>
+      <w:r>
+        <w:t>[14]</w:t>
+      </w:r>
+      <w:r>
+        <w:fldChar w:fldCharType="end"/>
+      </w:r>
+      <w:r>
+        <w:t>.</w:t>
+      </w:r>
+      <w:r>
+        <w:t xml:space="preserve"> </w:t>
+      </w:r>
+      <w:r>
+        <w:t xml:space="preserve">  The process used to generate these graphs results in a network with large hubs and age correlations between the vertices.  The age correlation causes these high connectivity hubs to be interconnected.</w:t>
       </w:r>
     </w:p>
     <w:p>
@@ -2028,31 +2231,149 @@
         </w:numPr>
       </w:pPr>
       <w:r>
-        <w:lastRenderedPageBreak/>
+        <w:t>Scale-free network with uniform attachment: In this case, the graph is generated using the same process as scale-free networks except that uniform attachment is instead of preferential attachment.</w:t>
+      </w:r>
+    </w:p>
+    <w:p>
+      <w:pPr>
+        <w:pStyle w:val="Body"/>
+        <w:numPr>
+          <w:ilvl w:val="0"/>
+          <w:numId w:val="26"/>
+        </w:numPr>
+      </w:pPr>
+      <w:r>
+        <w:t xml:space="preserve">Minimal model network: See </w:t>
+      </w:r>
+      <w:proofErr w:type="spellStart"/>
+      <w:r>
+        <w:t>Dorogotsev</w:t>
+      </w:r>
+      <w:proofErr w:type="spellEnd"/>
+      <w:r>
+        <w:t xml:space="preserve"> Size-dependent degree distribution of a scale-free growing network, </w:t>
+      </w:r>
+      <w:proofErr w:type="spellStart"/>
+      <w:r>
+        <w:t>Phy</w:t>
+      </w:r>
+      <w:proofErr w:type="spellEnd"/>
+      <w:r>
+        <w:t xml:space="preserve"> Rev E, 63, 2001.  </w:t>
+      </w:r>
+      <w:r>
+        <w:t>Algorithm that generates a graph with the same power-law distribution of scale-free network but with a larger</w:t>
+      </w:r>
+      <w:r>
+        <w:t xml:space="preserve"> clustering coefficient. (D</w:t>
+      </w:r>
+      <w:r>
+        <w:t xml:space="preserve">oes it also reduce the total degree of the nodes with the highest connectivity?)  This model is referenced in </w:t>
+      </w:r>
+      <w:r>
+        <w:fldChar w:fldCharType="begin"/>
+      </w:r>
+      <w:r>
+        <w:instrText xml:space="preserve"> REF _Ref323913876 \r \h </w:instrText>
+      </w:r>
+      <w:r>
+        <w:fldChar w:fldCharType="separate"/>
+      </w:r>
+      <w:r>
+        <w:t>[5]</w:t>
+      </w:r>
+      <w:r>
+        <w:fldChar w:fldCharType="end"/>
+      </w:r>
+      <w:r>
+        <w:t>.</w:t>
+      </w:r>
+    </w:p>
+    <w:p>
+      <w:pPr>
+        <w:pStyle w:val="Body"/>
+        <w:numPr>
+          <w:ilvl w:val="0"/>
+          <w:numId w:val="26"/>
+        </w:numPr>
+      </w:pPr>
+      <w:r>
         <w:t xml:space="preserve">Random scale free network: </w:t>
       </w:r>
       <w:r>
         <w:t xml:space="preserve">In this case, the network is a </w:t>
       </w:r>
       <w:r>
-        <w:t xml:space="preserve">scale-free network in </w:t>
+        <w:t>scale-free network in which the c</w:t>
+      </w:r>
+      <w:r>
+        <w:t xml:space="preserve">onnections between nodes have been </w:t>
+      </w:r>
+      <w:r>
+        <w:t>random</w:t>
+      </w:r>
+      <w:r>
+        <w:t>ized to remove “age correlation” introduced by the process of generating the graph</w:t>
+      </w:r>
+      <w:r>
+        <w:t xml:space="preserve"> while preserving the power-law degree distribution</w:t>
+      </w:r>
+      <w:r>
+        <w:t xml:space="preserve"> </w:t>
+      </w:r>
+      <w:r>
+        <w:fldChar w:fldCharType="begin"/>
+      </w:r>
+      <w:r>
+        <w:instrText xml:space="preserve"> REF _Ref323923600 \r \h </w:instrText>
+      </w:r>
+      <w:r>
+        <w:fldChar w:fldCharType="separate"/>
+      </w:r>
+      <w:r>
+        <w:t>[6]</w:t>
+      </w:r>
+      <w:r>
+        <w:fldChar w:fldCharType="end"/>
+      </w:r>
+      <w:r>
+        <w:t>.</w:t>
+      </w:r>
+    </w:p>
+    <w:p>
+      <w:pPr>
+        <w:pStyle w:val="Body"/>
+        <w:numPr>
+          <w:ilvl w:val="0"/>
+          <w:numId w:val="26"/>
+        </w:numPr>
+      </w:pPr>
+      <w:r>
+        <w:t xml:space="preserve">Configuration model network: Used to generate “random-scale free” network?  See Molloy &amp; Reed, A critical point for random degree graphs with a given degree sequence, random </w:t>
+      </w:r>
+      <w:proofErr w:type="spellStart"/>
+      <w:r>
+        <w:t>Struct</w:t>
+      </w:r>
+      <w:proofErr w:type="spellEnd"/>
+      <w:r>
+        <w:t xml:space="preserve"> </w:t>
+      </w:r>
+      <w:proofErr w:type="spellStart"/>
+      <w:r>
+        <w:t>Alg</w:t>
+      </w:r>
+      <w:proofErr w:type="spellEnd"/>
+      <w:r>
+        <w:t>, 6, 1995.  “</w:t>
       </w:r>
       <w:proofErr w:type="gramStart"/>
       <w:r>
-        <w:t>which</w:t>
+        <w:t>ensures</w:t>
       </w:r>
       <w:proofErr w:type="gramEnd"/>
       <w:r>
-        <w:t xml:space="preserve"> the c</w:t>
-      </w:r>
-      <w:r>
-        <w:t xml:space="preserve">onnections between nodes have been </w:t>
-      </w:r>
-      <w:r>
-        <w:t>random</w:t>
-      </w:r>
-      <w:r>
-        <w:t>ized to remove “age correlation” introduced by the process of generating the graph</w:t>
+        <w:t xml:space="preserve"> a maximally random graph compatible with a pre-defined degree distribution”</w:t>
       </w:r>
     </w:p>
     <w:p>
@@ -2255,9 +2576,102 @@
     </w:p>
     <w:p>
       <w:pPr>
+        <w:pStyle w:val="Body"/>
+      </w:pPr>
+      <w:r>
+        <w:t>PD payout structure:</w:t>
+      </w:r>
+      <w:r>
+        <w:t xml:space="preserve"> 2&gt;T=b&gt;1, R=1 and P=S=0</w:t>
+      </w:r>
+      <w:r>
+        <w:t xml:space="preserve"> </w:t>
+      </w:r>
+      <w:r>
+        <w:fldChar w:fldCharType="begin"/>
+      </w:r>
+      <w:r>
+        <w:instrText xml:space="preserve"> REF _Ref323745979 \r \h </w:instrText>
+      </w:r>
+      <w:r>
+        <w:fldChar w:fldCharType="separate"/>
+      </w:r>
+      <w:r>
+        <w:t>[2]</w:t>
+      </w:r>
+      <w:r>
+        <w:fldChar w:fldCharType="end"/>
+      </w:r>
+      <w:r>
+        <w:fldChar w:fldCharType="begin"/>
+      </w:r>
+      <w:r>
+        <w:instrText xml:space="preserve"> REF _Ref323765446 \r \h </w:instrText>
+      </w:r>
+      <w:r>
+        <w:fldChar w:fldCharType="separate"/>
+      </w:r>
+      <w:r>
+        <w:t>[4]</w:t>
+      </w:r>
+      <w:r>
+        <w:fldChar w:fldCharType="end"/>
+      </w:r>
+      <w:r>
+        <w:fldChar w:fldCharType="begin"/>
+      </w:r>
+      <w:r>
+        <w:instrText xml:space="preserve"> REF _Ref323913876 \r \h </w:instrText>
+      </w:r>
+      <w:r>
+        <w:fldChar w:fldCharType="separate"/>
+      </w:r>
+      <w:r>
+        <w:t>[5]</w:t>
+      </w:r>
+      <w:r>
+        <w:fldChar w:fldCharType="end"/>
+      </w:r>
+      <w:r>
+        <w:fldChar w:fldCharType="begin"/>
+      </w:r>
+      <w:r>
+        <w:instrText xml:space="preserve"> REF _Ref323923600 \r \h </w:instrText>
+      </w:r>
+      <w:r>
+        <w:fldChar w:fldCharType="separate"/>
+      </w:r>
+      <w:r>
+        <w:t>[6]</w:t>
+      </w:r>
+      <w:r>
+        <w:fldChar w:fldCharType="end"/>
+      </w:r>
+      <w:r>
+        <w:fldChar w:fldCharType="begin"/>
+      </w:r>
+      <w:r>
+        <w:instrText xml:space="preserve"> REF _Ref323927417 \r \h </w:instrText>
+      </w:r>
+      <w:r>
+        <w:fldChar w:fldCharType="separate"/>
+      </w:r>
+      <w:r>
+        <w:t>[7]</w:t>
+      </w:r>
+      <w:r>
+        <w:fldChar w:fldCharType="end"/>
+      </w:r>
+      <w:r>
+        <w:t>.</w:t>
+      </w:r>
+    </w:p>
+    <w:p>
+      <w:pPr>
         <w:pStyle w:val="Heading3"/>
       </w:pPr>
       <w:r>
+        <w:lastRenderedPageBreak/>
         <w:t xml:space="preserve">Homogeneous Regular </w:t>
       </w:r>
       <w:r>
@@ -2267,17 +2681,126 @@
     <w:p>
       <w:pPr>
         <w:pStyle w:val="Body"/>
-      </w:pPr>
-      <w:r>
-        <w:t xml:space="preserve">The authors find that cooperation is difficult to maintain for both games when played on a regular ring.  As expected, increasing </w:t>
-      </w:r>
-      <w:r>
-        <w:rPr>
+        <w:keepNext/>
+      </w:pPr>
+      <w:r>
+        <w:t>N=10</w:t>
+      </w:r>
+      <w:r>
+        <w:rPr>
+          <w:vertAlign w:val="superscript"/>
+        </w:rPr>
+        <w:t>4</w:t>
+      </w:r>
+    </w:p>
+    <w:p>
+      <w:pPr>
+        <w:pStyle w:val="Body"/>
+      </w:pPr>
+      <w:r>
+        <w:t>The authors</w:t>
+      </w:r>
+      <w:r>
+        <w:t xml:space="preserve"> of </w:t>
+      </w:r>
+      <w:r>
+        <w:fldChar w:fldCharType="begin"/>
+      </w:r>
+      <w:r>
+        <w:instrText xml:space="preserve"> REF _Ref323765446 \r \h </w:instrText>
+      </w:r>
+      <w:r>
+        <w:fldChar w:fldCharType="separate"/>
+      </w:r>
+      <w:r>
+        <w:t>[4]</w:t>
+      </w:r>
+      <w:r>
+        <w:fldChar w:fldCharType="end"/>
+      </w:r>
+      <w:r>
+        <w:t>,</w:t>
+      </w:r>
+      <w:r>
+        <w:t xml:space="preserve"> </w:t>
+      </w:r>
+      <w:r>
+        <w:fldChar w:fldCharType="begin"/>
+      </w:r>
+      <w:r>
+        <w:instrText xml:space="preserve"> REF _Ref323913876 \r \h </w:instrText>
+      </w:r>
+      <w:r>
+        <w:fldChar w:fldCharType="separate"/>
+      </w:r>
+      <w:r>
+        <w:t>[5]</w:t>
+      </w:r>
+      <w:r>
+        <w:fldChar w:fldCharType="end"/>
+      </w:r>
+      <w:r>
+        <w:t xml:space="preserve"> </w:t>
+      </w:r>
+      <w:r>
+        <w:t xml:space="preserve">and </w:t>
+      </w:r>
+      <w:r>
+        <w:fldChar w:fldCharType="begin"/>
+      </w:r>
+      <w:r>
+        <w:instrText xml:space="preserve"> REF _Ref323923600 \r \h </w:instrText>
+      </w:r>
+      <w:r>
+        <w:fldChar w:fldCharType="separate"/>
+      </w:r>
+      <w:r>
+        <w:t>[6]</w:t>
+      </w:r>
+      <w:r>
+        <w:fldChar w:fldCharType="end"/>
+      </w:r>
+      <w:r>
+        <w:t xml:space="preserve"> </w:t>
+      </w:r>
+      <w:r>
+        <w:t xml:space="preserve">find that cooperation is difficult to maintain for both games when played on a regular ring.  </w:t>
+      </w:r>
+      <w:r>
+        <w:t>(</w:t>
+      </w:r>
+      <w:r>
+        <w:rPr>
+          <w:b/>
+        </w:rPr>
+        <w:t xml:space="preserve">But they find that cooperation can be sustained fro small values of </w:t>
+      </w:r>
+      <w:r>
+        <w:rPr>
+          <w:b/>
           <w:i/>
         </w:rPr>
         <w:t>b</w:t>
       </w:r>
       <w:r>
+        <w:rPr>
+          <w:b/>
+        </w:rPr>
+        <w:t xml:space="preserve"> which is an improvement over the well-mixed case</w:t>
+      </w:r>
+      <w:r>
+        <w:t xml:space="preserve"> – need to update this) </w:t>
+      </w:r>
+      <w:r>
+        <w:t xml:space="preserve">As expected, increasing </w:t>
+      </w:r>
+      <w:r>
+        <w:rPr>
+          <w:i/>
+        </w:rPr>
+        <w:t>b</w:t>
+      </w:r>
+      <w:r>
         <w:t xml:space="preserve"> and </w:t>
       </w:r>
       <w:r>
@@ -2318,10 +2841,426 @@
       </w:r>
       <w:proofErr w:type="spellEnd"/>
       <w:r>
+        <w:t xml:space="preserve"> - Small World and Random Networks</w:t>
+      </w:r>
+    </w:p>
+    <w:p>
+      <w:pPr>
+        <w:pStyle w:val="Body"/>
+      </w:pPr>
+      <w:r>
+        <w:t xml:space="preserve">In </w:t>
+      </w:r>
+      <w:r>
+        <w:fldChar w:fldCharType="begin"/>
+      </w:r>
+      <w:r>
+        <w:instrText xml:space="preserve"> REF _Ref323765446 \r \h </w:instrText>
+      </w:r>
+      <w:r>
+        <w:fldChar w:fldCharType="separate"/>
+      </w:r>
+      <w:r>
+        <w:t>[4]</w:t>
+      </w:r>
+      <w:r>
+        <w:fldChar w:fldCharType="end"/>
+      </w:r>
+      <w:r>
+        <w:t>, the authors consider</w:t>
+      </w:r>
+      <w:r>
+        <w:t xml:space="preserve"> graphs generated using the Watts-</w:t>
+      </w:r>
+      <w:proofErr w:type="spellStart"/>
+      <w:r>
+        <w:t>Strogatz</w:t>
+      </w:r>
+      <w:proofErr w:type="spellEnd"/>
+      <w:r>
+        <w:t xml:space="preserve"> algorithm with varying values for </w:t>
+      </w:r>
+      <w:proofErr w:type="gramStart"/>
+      <w:r>
+        <w:rPr>
+          <w:i/>
+        </w:rPr>
+        <w:t>p</w:t>
+      </w:r>
+      <w:r>
+        <w:t>,</w:t>
+      </w:r>
+      <w:proofErr w:type="gramEnd"/>
+      <w:r>
+        <w:t xml:space="preserve"> the authors find that the performance of cooperators improves as </w:t>
+      </w:r>
+      <w:r>
+        <w:rPr>
+          <w:i/>
+        </w:rPr>
+        <w:t>p</w:t>
+      </w:r>
+      <w:r>
+        <w:t xml:space="preserve"> increases. </w:t>
+      </w:r>
+      <w:r>
+        <w:t xml:space="preserve">  As with the case of a regular graph, cooperation suffers as the average connectivity </w:t>
+      </w:r>
+      <w:r>
+        <w:rPr>
+          <w:i/>
+        </w:rPr>
+        <w:t>z</w:t>
+      </w:r>
+      <w:r>
+        <w:t xml:space="preserve"> of the graph increases and the population approaches a well-mixed population.</w:t>
+      </w:r>
+      <w:r>
+        <w:t xml:space="preserve">  This leads to the result that cooperation receives the largest boost for a random graph (</w:t>
+      </w:r>
+      <w:r>
+        <w:rPr>
+          <w:i/>
+        </w:rPr>
+        <w:t>p</w:t>
+      </w:r>
+      <w:r>
+        <w:t>=1) with small average connectivity.</w:t>
+      </w:r>
+    </w:p>
+    <w:p>
+      <w:pPr>
+        <w:pStyle w:val="Body"/>
+      </w:pPr>
+      <w:r>
+        <w:t xml:space="preserve">In </w:t>
+      </w:r>
+      <w:r>
+        <w:fldChar w:fldCharType="begin"/>
+      </w:r>
+      <w:r>
+        <w:instrText xml:space="preserve"> REF _Ref323913876 \r \h </w:instrText>
+      </w:r>
+      <w:r>
+        <w:fldChar w:fldCharType="separate"/>
+      </w:r>
+      <w:r>
+        <w:t>[5]</w:t>
+      </w:r>
+      <w:r>
+        <w:fldChar w:fldCharType="end"/>
+      </w:r>
+      <w:r>
+        <w:t xml:space="preserve">, the authors consider </w:t>
+      </w:r>
+      <w:r>
+        <w:t xml:space="preserve">random </w:t>
+      </w:r>
+      <w:r>
+        <w:t>graphs generated using the Watts-</w:t>
+      </w:r>
+      <w:proofErr w:type="spellStart"/>
+      <w:r>
+        <w:t>Strogatz</w:t>
+      </w:r>
+      <w:proofErr w:type="spellEnd"/>
+      <w:r>
+        <w:t xml:space="preserve"> algorithm with </w:t>
+      </w:r>
+      <w:r>
+        <w:rPr>
+          <w:i/>
+        </w:rPr>
+        <w:t>p</w:t>
+      </w:r>
+      <w:r>
+        <w:t>=1</w:t>
+      </w:r>
+      <w:r>
+        <w:t xml:space="preserve"> and find that this topology improves the performance of cooperators compared to that of a regular ring.</w:t>
+      </w:r>
+      <w:r>
+        <w:t xml:space="preserve">  </w:t>
+      </w:r>
+      <w:r>
+        <w:t xml:space="preserve">However, cooperators are still not able to out-perform defectors for large values of </w:t>
+      </w:r>
+      <w:r>
+        <w:rPr>
+          <w:i/>
+        </w:rPr>
+        <w:t>b</w:t>
+      </w:r>
+      <w:r>
+        <w:t xml:space="preserve"> highlighting the fact that it </w:t>
+      </w:r>
+      <w:r>
+        <w:t xml:space="preserve">does not benefit cooperation as much as the </w:t>
+      </w:r>
+      <w:r>
+        <w:t>scale-free</w:t>
+      </w:r>
+      <w:r>
+        <w:t xml:space="preserve"> topologies considered next.</w:t>
+      </w:r>
+    </w:p>
+    <w:p>
+      <w:pPr>
+        <w:pStyle w:val="Body"/>
+      </w:pPr>
+      <w:r>
+        <w:t xml:space="preserve">To analyze the impact of </w:t>
+      </w:r>
+      <w:proofErr w:type="gramStart"/>
+      <w:r>
+        <w:t>small-world</w:t>
+      </w:r>
+      <w:proofErr w:type="gramEnd"/>
+      <w:r>
+        <w:t xml:space="preserve"> independently of heterogeneity, t</w:t>
+      </w:r>
+      <w:r>
+        <w:t>he authors</w:t>
+      </w:r>
+      <w:r>
+        <w:t xml:space="preserve"> of </w:t>
+      </w:r>
+      <w:r>
+        <w:fldChar w:fldCharType="begin"/>
+      </w:r>
+      <w:r>
+        <w:instrText xml:space="preserve"> REF _Ref323927417 \r \h </w:instrText>
+      </w:r>
+      <w:r>
+        <w:fldChar w:fldCharType="separate"/>
+      </w:r>
+      <w:r>
+        <w:t>[7]</w:t>
+      </w:r>
+      <w:r>
+        <w:fldChar w:fldCharType="end"/>
+      </w:r>
+      <w:r>
+        <w:t xml:space="preserve"> investigate the evolution of cooperation on </w:t>
+      </w:r>
+      <w:r>
+        <w:t xml:space="preserve">homogeneous small world networks: </w:t>
+      </w:r>
+      <w:r>
+        <w:t xml:space="preserve">a special class of graphs that exhibit small-world effects </w:t>
+      </w:r>
+      <w:r>
+        <w:t>while still being homogeneous.</w:t>
+      </w:r>
+      <w:r>
+        <w:t xml:space="preserve">  A comparison of the performance of cooperators on these graphs with the performance on standard </w:t>
+      </w:r>
+      <w:r>
+        <w:t>Watts-</w:t>
+      </w:r>
+      <w:proofErr w:type="spellStart"/>
+      <w:r>
+        <w:t>Strogatz</w:t>
+      </w:r>
+      <w:proofErr w:type="spellEnd"/>
+      <w:r>
+        <w:t xml:space="preserve"> small world networks reveals</w:t>
+      </w:r>
+      <w:bookmarkStart w:id="2" w:name="_GoBack"/>
+      <w:bookmarkEnd w:id="2"/>
+      <w:r>
+        <w:t xml:space="preserve"> that for relatively high average distance L and clustering coefficient C, </w:t>
+      </w:r>
+      <w:proofErr w:type="spellStart"/>
+      <w:r>
+        <w:t>HoSW</w:t>
+      </w:r>
+      <w:proofErr w:type="spellEnd"/>
+      <w:r>
+        <w:t xml:space="preserve"> topology has a similar impact on the performance of cooperators to that of </w:t>
+      </w:r>
+      <w:proofErr w:type="spellStart"/>
+      <w:r>
+        <w:t>HeSW</w:t>
+      </w:r>
+      <w:proofErr w:type="spellEnd"/>
+      <w:r>
+        <w:t xml:space="preserve"> topology indicating that in this region small-world effects may be significant.  However, in this region, cooperators still perform better on </w:t>
+      </w:r>
+      <w:proofErr w:type="spellStart"/>
+      <w:r>
+        <w:t>HeSW</w:t>
+      </w:r>
+      <w:proofErr w:type="spellEnd"/>
+      <w:r>
+        <w:t xml:space="preserve"> graphs showing that the effects of heterogeneity are also significant.  As L and C decrease, the </w:t>
+      </w:r>
+      <w:proofErr w:type="spellStart"/>
+      <w:r>
+        <w:t>performace</w:t>
+      </w:r>
+      <w:proofErr w:type="spellEnd"/>
+      <w:r>
+        <w:t xml:space="preserve"> of cooperators on </w:t>
+      </w:r>
+      <w:proofErr w:type="spellStart"/>
+      <w:r>
+        <w:t>HeSW</w:t>
+      </w:r>
+      <w:proofErr w:type="spellEnd"/>
+      <w:r>
+        <w:t xml:space="preserve"> graphs becomes significantly better than on </w:t>
+      </w:r>
+      <w:proofErr w:type="spellStart"/>
+      <w:r>
+        <w:t>HoSW</w:t>
+      </w:r>
+      <w:proofErr w:type="spellEnd"/>
+      <w:r>
+        <w:t xml:space="preserve"> graphs showing that in this region heterogeneity is the driving force behind the enhanced performance of cooperators.</w:t>
+      </w:r>
+    </w:p>
+    <w:p>
+      <w:pPr>
+        <w:pStyle w:val="Heading3"/>
+      </w:pPr>
+      <w:r>
+        <w:t>Scale Free Networks</w:t>
+      </w:r>
+    </w:p>
+    <w:p>
+      <w:pPr>
+        <w:pStyle w:val="Body"/>
+      </w:pPr>
+      <w:r>
+        <w:t>M</w:t>
+      </w:r>
+      <w:r>
+        <w:rPr>
+          <w:vertAlign w:val="subscript"/>
+        </w:rPr>
+        <w:t>0</w:t>
+      </w:r>
+      <w:r>
+        <w:t xml:space="preserve"> &gt;= 2</w:t>
+      </w:r>
+      <w:r>
+        <w:t>, z&gt;=4</w:t>
+      </w:r>
+      <w:r>
+        <w:t>, N=10</w:t>
+      </w:r>
+      <w:r>
+        <w:rPr>
+          <w:vertAlign w:val="superscript"/>
+        </w:rPr>
+        <w:t>4</w:t>
+      </w:r>
+    </w:p>
+    <w:p>
+      <w:pPr>
+        <w:pStyle w:val="Body"/>
+      </w:pPr>
+      <w:r>
+        <w:fldChar w:fldCharType="begin"/>
+      </w:r>
+      <w:r>
+        <w:instrText xml:space="preserve"> REF _Ref323765446 \r \h </w:instrText>
+      </w:r>
+      <w:r>
+        <w:fldChar w:fldCharType="separate"/>
+      </w:r>
+      <w:r>
+        <w:t>[4]</w:t>
+      </w:r>
+      <w:r>
+        <w:fldChar w:fldCharType="end"/>
+      </w:r>
+      <w:r>
+        <w:fldChar w:fldCharType="begin"/>
+      </w:r>
+      <w:r>
+        <w:instrText xml:space="preserve"> REF _Ref323913876 \r \h </w:instrText>
+      </w:r>
+      <w:r>
+        <w:fldChar w:fldCharType="separate"/>
+      </w:r>
+      <w:r>
+        <w:t>[5]</w:t>
+      </w:r>
+      <w:r>
+        <w:fldChar w:fldCharType="end"/>
+      </w:r>
+      <w:r>
+        <w:fldChar w:fldCharType="begin"/>
+      </w:r>
+      <w:r>
+        <w:instrText xml:space="preserve"> REF _Ref323923600 \r \h </w:instrText>
+      </w:r>
+      <w:r>
+        <w:fldChar w:fldCharType="separate"/>
+      </w:r>
+      <w:r>
+        <w:t>[6]</w:t>
+      </w:r>
+      <w:r>
+        <w:fldChar w:fldCharType="end"/>
+      </w:r>
+      <w:r>
         <w:t xml:space="preserve"> </w:t>
       </w:r>
       <w:r>
-        <w:t>- Small World and Random Networks</w:t>
+        <w:t xml:space="preserve">For scale free graphs, </w:t>
+      </w:r>
+      <w:r>
+        <w:t xml:space="preserve">the authors find that cooperation dominates for both games for almost the </w:t>
+      </w:r>
+      <w:r>
+        <w:rPr>
+          <w:b/>
+        </w:rPr>
+        <w:t xml:space="preserve">entire range of values for </w:t>
+      </w:r>
+      <w:r>
+        <w:rPr>
+          <w:b/>
+          <w:i/>
+        </w:rPr>
+        <w:t>b</w:t>
+      </w:r>
+      <w:r>
+        <w:rPr>
+          <w:b/>
+        </w:rPr>
+        <w:t xml:space="preserve"> and </w:t>
+      </w:r>
+      <w:r>
+        <w:rPr>
+          <w:b/>
+          <w:i/>
+        </w:rPr>
+        <w:t>r</w:t>
+      </w:r>
+      <w:r>
+        <w:t xml:space="preserve">.  In addition, they find that, unlike for other graphs types considered, the performance of cooperators improves as the average connectivity </w:t>
+      </w:r>
+      <w:r>
+        <w:rPr>
+          <w:i/>
+        </w:rPr>
+        <w:t>z</w:t>
+      </w:r>
+      <w:r>
+        <w:t xml:space="preserve"> of the graph increases</w:t>
+      </w:r>
+      <w:r>
+        <w:t xml:space="preserve"> up to a critical value at which the population approaches the well-mixed </w:t>
+      </w:r>
+      <w:r>
+        <w:t>condition</w:t>
+      </w:r>
+      <w:r>
+        <w:t>.</w:t>
       </w:r>
     </w:p>
     <w:p>
@@ -2329,10 +3268,56 @@
         <w:pStyle w:val="Body"/>
       </w:pPr>
       <w:r>
-        <w:t xml:space="preserve">Considering graphs generated using the </w:t>
-      </w:r>
-      <w:r>
-        <w:t>Watts-</w:t>
+        <w:fldChar w:fldCharType="begin"/>
+      </w:r>
+      <w:r>
+        <w:instrText xml:space="preserve"> REF _Ref323765446 \r \h </w:instrText>
+      </w:r>
+      <w:r>
+        <w:fldChar w:fldCharType="separate"/>
+      </w:r>
+      <w:r>
+        <w:t>[4]</w:t>
+      </w:r>
+      <w:r>
+        <w:fldChar w:fldCharType="end"/>
+      </w:r>
+      <w:r>
+        <w:fldChar w:fldCharType="begin"/>
+      </w:r>
+      <w:r>
+        <w:instrText xml:space="preserve"> REF _Ref323913876 \r \h </w:instrText>
+      </w:r>
+      <w:r>
+        <w:fldChar w:fldCharType="separate"/>
+      </w:r>
+      <w:r>
+        <w:t>[5]</w:t>
+      </w:r>
+      <w:r>
+        <w:fldChar w:fldCharType="end"/>
+      </w:r>
+      <w:r>
+        <w:t xml:space="preserve"> </w:t>
+      </w:r>
+      <w:r>
+        <w:t xml:space="preserve">To evaluate the impact of preferential attachment, the authors consider a graph that is generated using the same process used to generate a scale-free graph except that preferential attachment is replaced with </w:t>
+      </w:r>
+      <w:r>
+        <w:t xml:space="preserve">uniform attachment.  </w:t>
+      </w:r>
+      <w:r>
+        <w:t xml:space="preserve">This leads to a graph with an exponential degree distribution rather than the power-law distribution possessed by scale-free networks.  </w:t>
+      </w:r>
+      <w:r>
+        <w:t xml:space="preserve">This network virtually eliminates the presence of large hubs in the network.  </w:t>
+      </w:r>
+      <w:r>
+        <w:lastRenderedPageBreak/>
+        <w:t xml:space="preserve">Correlations still exist but to a much lesser degree than A-B networks.  This provides some opportunity to analyze the impact of vertex correlations produced by the growth process independently of the power-law degree distribution.  </w:t>
+      </w:r>
+      <w:r>
+        <w:t>While the uniform attachment network sustains cooperation better than a Watts-</w:t>
       </w:r>
       <w:proofErr w:type="spellStart"/>
       <w:r>
@@ -2340,34 +3325,564 @@
       </w:r>
       <w:proofErr w:type="spellEnd"/>
       <w:r>
+        <w:t xml:space="preserve"> network with </w:t>
+      </w:r>
+      <w:r>
+        <w:rPr>
+          <w:i/>
+        </w:rPr>
+        <w:t>p</w:t>
+      </w:r>
+      <w:r>
+        <w:t>=1</w:t>
+      </w:r>
+      <w:r>
+        <w:t xml:space="preserve"> (a random graph)</w:t>
+      </w:r>
+      <w:r>
+        <w:t>,</w:t>
+      </w:r>
+      <w:r>
+        <w:t xml:space="preserve"> cooperators pe</w:t>
+      </w:r>
+      <w:r>
+        <w:t>rform significantly better on a</w:t>
+      </w:r>
+      <w:r>
+        <w:t xml:space="preserve"> scale-free network</w:t>
+      </w:r>
+      <w:r>
+        <w:t xml:space="preserve"> generated using preferential at</w:t>
+      </w:r>
+      <w:r>
+        <w:t>t</w:t>
+      </w:r>
+      <w:r>
+        <w:t>achment</w:t>
+      </w:r>
+      <w:r>
+        <w:t>.</w:t>
+      </w:r>
+    </w:p>
+    <w:p>
+      <w:pPr>
+        <w:pStyle w:val="Body"/>
+      </w:pPr>
+      <w:r>
+        <w:t xml:space="preserve">In </w:t>
+      </w:r>
+      <w:r>
+        <w:fldChar w:fldCharType="begin"/>
+      </w:r>
+      <w:r>
+        <w:instrText xml:space="preserve"> REF _Ref323913876 \r \h </w:instrText>
+      </w:r>
+      <w:r>
+        <w:fldChar w:fldCharType="separate"/>
+      </w:r>
+      <w:r>
+        <w:t>[5]</w:t>
+      </w:r>
+      <w:r>
+        <w:fldChar w:fldCharType="end"/>
+      </w:r>
+      <w:r>
+        <w:t xml:space="preserve"> the authors consider a network generated using the configuration model algorithm with a power law degree distribution.  This produces a random graph with a degree distribution that is the same as</w:t>
+      </w:r>
+      <w:r>
+        <w:t xml:space="preserve"> a scale-free network but is lacking the correlations between vertices that are produced when preferential </w:t>
+      </w:r>
+      <w:r>
+        <w:t>attachment is used to grow the graph.</w:t>
+      </w:r>
+      <w:r>
+        <w:t xml:space="preserve">  This provides an opportunity to analyze the impact of the power-law degree distribution independent of the vertex correlations introduced by the growth and preferential attachment process defined by A-B.</w:t>
+      </w:r>
+      <w:r>
+        <w:t xml:space="preserve">  While the configuration model network sustains cooperation better than a Watts-</w:t>
+      </w:r>
+      <w:proofErr w:type="spellStart"/>
+      <w:r>
+        <w:t>Strogatz</w:t>
+      </w:r>
+      <w:proofErr w:type="spellEnd"/>
+      <w:r>
+        <w:t xml:space="preserve"> network with </w:t>
+      </w:r>
+      <w:r>
+        <w:rPr>
+          <w:i/>
+        </w:rPr>
+        <w:t>p</w:t>
+      </w:r>
+      <w:r>
+        <w:t>=1 (a random graph</w:t>
+      </w:r>
+      <w:r>
+        <w:t xml:space="preserve"> without a power-law degree distribution</w:t>
+      </w:r>
+      <w:r>
+        <w:t>), cooperators perform</w:t>
+      </w:r>
+      <w:r>
+        <w:t xml:space="preserve"> better on the uniform attachment network</w:t>
+      </w:r>
+      <w:r>
+        <w:t xml:space="preserve"> except for b&gt;1.8 and perform</w:t>
+      </w:r>
+      <w:r>
+        <w:t xml:space="preserve"> significantly better for all v</w:t>
+      </w:r>
+      <w:r>
+        <w:t>a</w:t>
+      </w:r>
+      <w:r>
+        <w:t>lu</w:t>
+      </w:r>
+      <w:r>
+        <w:t>e</w:t>
+      </w:r>
+      <w:r>
+        <w:t>s of b on scale-free networks.</w:t>
+      </w:r>
+      <w:r>
+        <w:t xml:space="preserve">  This</w:t>
+      </w:r>
+      <w:r>
+        <w:t>,</w:t>
+      </w:r>
+      <w:r>
+        <w:t xml:space="preserve"> combined with the result for the uniform attachment network</w:t>
+      </w:r>
+      <w:r>
+        <w:t>,</w:t>
+      </w:r>
+      <w:r>
+        <w:t xml:space="preserve"> shows </w:t>
+      </w:r>
+      <w:r>
+        <w:t xml:space="preserve">that </w:t>
+      </w:r>
+      <w:r>
+        <w:t xml:space="preserve">independently of each other, vertex correlations and power-law degree distribution (hubs) can promote cooperation.  </w:t>
+      </w:r>
+      <w:proofErr w:type="gramStart"/>
+      <w:r>
+        <w:t>However, in combination, they a significantly higher impact.</w:t>
+      </w:r>
+      <w:proofErr w:type="gramEnd"/>
+    </w:p>
+    <w:p>
+      <w:pPr>
+        <w:pStyle w:val="Body"/>
+      </w:pPr>
+      <w:r>
+        <w:t xml:space="preserve">In </w:t>
+      </w:r>
+      <w:r>
+        <w:fldChar w:fldCharType="begin"/>
+      </w:r>
+      <w:r>
+        <w:instrText xml:space="preserve"> REF _Ref323923600 \r \h </w:instrText>
+      </w:r>
+      <w:r>
+        <w:fldChar w:fldCharType="separate"/>
+      </w:r>
+      <w:r>
+        <w:t>[6]</w:t>
+      </w:r>
+      <w:r>
+        <w:fldChar w:fldCharType="end"/>
+      </w:r>
+      <w:r>
+        <w:t>, the authors consider an A-B graph that has had age correlations removed by randomizing the edges while preserving the power-law degree distribution.</w:t>
+      </w:r>
+      <w:r>
+        <w:t xml:space="preserve">  </w:t>
+      </w:r>
+      <w:r>
+        <w:t>(This may be the same configuration model process described in the previous paragraph).</w:t>
+      </w:r>
+      <w:r>
+        <w:t xml:space="preserve">  </w:t>
+      </w:r>
+      <w:r>
+        <w:t xml:space="preserve">This allows analysis of the scale-free features independent </w:t>
+      </w:r>
+      <w:proofErr w:type="gramStart"/>
+      <w:r>
+        <w:t>of  the</w:t>
+      </w:r>
+      <w:proofErr w:type="gramEnd"/>
+      <w:r>
+        <w:t xml:space="preserve"> age correlation introduced by preferential attachment used in the B-A algorithm.  </w:t>
+      </w:r>
+      <w:r>
+        <w:t xml:space="preserve">The </w:t>
+      </w:r>
+      <w:proofErr w:type="spellStart"/>
+      <w:r>
+        <w:t>resutign</w:t>
+      </w:r>
+      <w:proofErr w:type="spellEnd"/>
+      <w:r>
+        <w:t xml:space="preserve"> graph has a higher degree of heterogeneity than </w:t>
+      </w:r>
+      <w:r>
+        <w:t>a</w:t>
+      </w:r>
+      <w:r>
+        <w:t xml:space="preserve"> Watts-</w:t>
+      </w:r>
+      <w:proofErr w:type="spellStart"/>
+      <w:r>
+        <w:t>Strogatz</w:t>
+      </w:r>
+      <w:proofErr w:type="spellEnd"/>
+      <w:r>
+        <w:t xml:space="preserve"> network.  </w:t>
+      </w:r>
+      <w:r>
+        <w:t>They find that this network sustains cooperation better than a Watts-</w:t>
+      </w:r>
+      <w:proofErr w:type="spellStart"/>
+      <w:r>
+        <w:t>Strogatz</w:t>
+      </w:r>
+      <w:proofErr w:type="spellEnd"/>
+      <w:r>
+        <w:t xml:space="preserve"> network with </w:t>
+      </w:r>
+      <w:r>
+        <w:rPr>
+          <w:i/>
+        </w:rPr>
+        <w:t>p</w:t>
+      </w:r>
+      <w:r>
+        <w:t>=1.</w:t>
+      </w:r>
+    </w:p>
+    <w:p>
+      <w:pPr>
+        <w:pStyle w:val="Body"/>
+      </w:pPr>
+      <w:r>
+        <w:t xml:space="preserve">In </w:t>
+      </w:r>
+      <w:r>
+        <w:fldChar w:fldCharType="begin"/>
+      </w:r>
+      <w:r>
+        <w:instrText xml:space="preserve"> REF _Ref323913876 \r \h </w:instrText>
+      </w:r>
+      <w:r>
+        <w:fldChar w:fldCharType="separate"/>
+      </w:r>
+      <w:r>
+        <w:t>[5]</w:t>
+      </w:r>
+      <w:r>
+        <w:fldChar w:fldCharType="end"/>
+      </w:r>
+      <w:r>
+        <w:t xml:space="preserve">, the authors also consider the performance of cooperators on a minimal model </w:t>
+      </w:r>
+      <w:proofErr w:type="gramStart"/>
+      <w:r>
+        <w:t>network</w:t>
+      </w:r>
+      <w:proofErr w:type="gramEnd"/>
+      <w:r>
+        <w:t xml:space="preserve">.  This network maintains the power-law distribution of the A-B network but exhibits a </w:t>
+      </w:r>
+      <w:r>
+        <w:t xml:space="preserve">significantly </w:t>
+      </w:r>
+      <w:r>
+        <w:t>larger clustering coefficient</w:t>
+      </w:r>
+      <w:r>
+        <w:t xml:space="preserve"> (10</w:t>
+      </w:r>
+      <w:r>
+        <w:rPr>
+          <w:vertAlign w:val="superscript"/>
+        </w:rPr>
+        <w:t>-3</w:t>
+      </w:r>
+      <w:r>
+        <w:t xml:space="preserve"> for A-B, 0.7 for minimal model</w:t>
+      </w:r>
+      <w:r>
+        <w:t>, 1 for fully connected graph</w:t>
+      </w:r>
+      <w:proofErr w:type="gramStart"/>
+      <w:r>
+        <w:t xml:space="preserve">) </w:t>
+      </w:r>
+      <w:r>
+        <w:t>.</w:t>
+      </w:r>
+      <w:proofErr w:type="gramEnd"/>
+      <w:r>
+        <w:t xml:space="preserve">  The authors note that this model may more accurately reflect real world social and biological networks.</w:t>
+      </w:r>
+      <w:r>
+        <w:t xml:space="preserve">  This type of network provides an extra boot to cooperation especially for large values of </w:t>
+      </w:r>
+      <w:r>
+        <w:rPr>
+          <w:i/>
+        </w:rPr>
+        <w:t>b</w:t>
+      </w:r>
+      <w:r>
+        <w:t>.</w:t>
+      </w:r>
+    </w:p>
+    <w:p>
+      <w:pPr>
+        <w:pStyle w:val="Body"/>
+      </w:pPr>
+      <w:r>
+        <w:t xml:space="preserve">In </w:t>
+      </w:r>
+      <w:r>
+        <w:fldChar w:fldCharType="begin"/>
+      </w:r>
+      <w:r>
+        <w:instrText xml:space="preserve"> REF _Ref323913876 \r \h </w:instrText>
+      </w:r>
+      <w:r>
+        <w:fldChar w:fldCharType="separate"/>
+      </w:r>
+      <w:r>
+        <w:t>[5]</w:t>
+      </w:r>
+      <w:r>
+        <w:fldChar w:fldCharType="end"/>
+      </w:r>
+      <w:r>
+        <w:t>, the authors consider networks that are generated using a modification of the A-B algorithm that imposes limits on the maximum degree of any node in the network.  This can model the possibility that maintaining connections is expensive and agents may have limits to the number of connections they can maintain.  Cooperators actually perform slightly better on these “cut-off” networks than on standard A-B graphs but perform worse than on the minimal model network.</w:t>
+      </w:r>
+    </w:p>
+    <w:p>
+      <w:pPr>
+        <w:pStyle w:val="Body"/>
+      </w:pPr>
+      <w:r>
+        <w:t xml:space="preserve">The authors </w:t>
+      </w:r>
+      <w:r>
+        <w:t>of</w:t>
+      </w:r>
+      <w:r>
         <w:t xml:space="preserve"> </w:t>
       </w:r>
       <w:r>
-        <w:t xml:space="preserve">algorithm with varying values for </w:t>
-      </w:r>
-      <w:r>
-        <w:rPr>
-          <w:i/>
-        </w:rPr>
-        <w:t>p</w:t>
-      </w:r>
-      <w:r>
-        <w:t xml:space="preserve">, the authors find that the performance of cooperators improves as </w:t>
-      </w:r>
-      <w:r>
-        <w:rPr>
-          <w:i/>
-        </w:rPr>
-        <w:t>p</w:t>
-      </w:r>
-      <w:r>
-        <w:t xml:space="preserve"> increases. </w:t>
-      </w:r>
-      <w:r>
-        <w:t xml:space="preserve">  As with the case of a regular graph, cooperation suffers as </w:t>
-      </w:r>
-      <w:r>
-        <w:t xml:space="preserve">the average connectivity </w:t>
+        <w:fldChar w:fldCharType="begin"/>
+      </w:r>
+      <w:r>
+        <w:instrText xml:space="preserve"> REF _Ref323765446 \r \h </w:instrText>
+      </w:r>
+      <w:r>
+        <w:fldChar w:fldCharType="separate"/>
+      </w:r>
+      <w:r>
+        <w:t>[4]</w:t>
+      </w:r>
+      <w:r>
+        <w:fldChar w:fldCharType="end"/>
+      </w:r>
+      <w:r>
+        <w:t xml:space="preserve"> </w:t>
+      </w:r>
+      <w:r>
+        <w:t xml:space="preserve">and </w:t>
+      </w:r>
+      <w:r>
+        <w:fldChar w:fldCharType="begin"/>
+      </w:r>
+      <w:r>
+        <w:instrText xml:space="preserve"> REF _Ref323923600 \r \h </w:instrText>
+      </w:r>
+      <w:r>
+        <w:fldChar w:fldCharType="separate"/>
+      </w:r>
+      <w:r>
+        <w:t>[6]</w:t>
+      </w:r>
+      <w:r>
+        <w:fldChar w:fldCharType="end"/>
+      </w:r>
+      <w:r>
+        <w:t xml:space="preserve"> </w:t>
+      </w:r>
+      <w:r>
+        <w:t>also evaluate the ability of a sole defector to invade a population of cooperators.  They find that defectors are not able to invade a population of cooperators that occupy a scale-free network eve</w:t>
+      </w:r>
+      <w:r>
+        <w:t xml:space="preserve">n if the defector takes over the most </w:t>
+      </w:r>
+      <w:r>
+        <w:t>advantageous hub node</w:t>
+      </w:r>
+      <w:r>
+        <w:t xml:space="preserve"> with the largest connectivity</w:t>
+      </w:r>
+      <w:r>
+        <w:t>.  In order for the defector to take over, the average connectivity z of the network needs to be increased to a high enough level that the network begins to approximate the well-mixed case</w:t>
+      </w:r>
+      <w:r>
+        <w:t xml:space="preserve"> – a case in which it is well-known that cooperators cannot withstand invasion by a single defector</w:t>
+      </w:r>
+      <w:proofErr w:type="gramStart"/>
+      <w:r>
+        <w:t>.</w:t>
+      </w:r>
+      <w:r>
+        <w:t>.</w:t>
+      </w:r>
+      <w:proofErr w:type="gramEnd"/>
+      <w:r>
+        <w:t xml:space="preserve"> </w:t>
+      </w:r>
+      <w:r>
+        <w:t xml:space="preserve">  In </w:t>
+      </w:r>
+      <w:r>
+        <w:fldChar w:fldCharType="begin"/>
+      </w:r>
+      <w:r>
+        <w:instrText xml:space="preserve"> REF _Ref323913876 \r \h </w:instrText>
+      </w:r>
+      <w:r>
+        <w:fldChar w:fldCharType="separate"/>
+      </w:r>
+      <w:r>
+        <w:t>[5]</w:t>
+      </w:r>
+      <w:r>
+        <w:fldChar w:fldCharType="end"/>
+      </w:r>
+      <w:r>
+        <w:t xml:space="preserve"> and </w:t>
+      </w:r>
+      <w:r>
+        <w:fldChar w:fldCharType="begin"/>
+      </w:r>
+      <w:r>
+        <w:instrText xml:space="preserve"> REF _Ref323923600 \r \h </w:instrText>
+      </w:r>
+      <w:r>
+        <w:fldChar w:fldCharType="separate"/>
+      </w:r>
+      <w:r>
+        <w:t>[6]</w:t>
+      </w:r>
+      <w:r>
+        <w:fldChar w:fldCharType="end"/>
+      </w:r>
+      <w:r>
+        <w:t xml:space="preserve">, the authors show that </w:t>
+      </w:r>
+      <w:r>
+        <w:t>any defectors that remain in the population</w:t>
+      </w:r>
+      <w:r>
+        <w:t xml:space="preserve"> are driven from nodes with high connectivity and relegated to nodes with moderate to low connectivity.</w:t>
+      </w:r>
+    </w:p>
+    <w:p>
+      <w:pPr>
+        <w:pStyle w:val="Heading3"/>
+      </w:pPr>
+      <w:r>
+        <w:lastRenderedPageBreak/>
+        <w:t>Impact of Population Size</w:t>
+      </w:r>
+    </w:p>
+    <w:p>
+      <w:pPr>
+        <w:pStyle w:val="Body"/>
+      </w:pPr>
+      <w:r>
+        <w:fldChar w:fldCharType="begin"/>
+      </w:r>
+      <w:r>
+        <w:instrText xml:space="preserve"> REF _Ref323765446 \r \h </w:instrText>
+      </w:r>
+      <w:r>
+        <w:fldChar w:fldCharType="separate"/>
+      </w:r>
+      <w:r>
+        <w:t>[4]</w:t>
+      </w:r>
+      <w:r>
+        <w:fldChar w:fldCharType="end"/>
+      </w:r>
+      <w:r>
+        <w:fldChar w:fldCharType="begin"/>
+      </w:r>
+      <w:r>
+        <w:instrText xml:space="preserve"> REF _Ref323913876 \r \h </w:instrText>
+      </w:r>
+      <w:r>
+        <w:fldChar w:fldCharType="separate"/>
+      </w:r>
+      <w:r>
+        <w:t>[5]</w:t>
+      </w:r>
+      <w:r>
+        <w:fldChar w:fldCharType="end"/>
+      </w:r>
+      <w:r>
+        <w:t>, down to N=128</w:t>
+      </w:r>
+      <w:r>
+        <w:t>, below this results are unpredictable</w:t>
+      </w:r>
+    </w:p>
+    <w:p>
+      <w:pPr>
+        <w:pStyle w:val="Body"/>
+      </w:pPr>
+      <w:r>
+        <w:t xml:space="preserve">The authors </w:t>
+      </w:r>
+      <w:r>
+        <w:t xml:space="preserve">of </w:t>
+      </w:r>
+      <w:r>
+        <w:fldChar w:fldCharType="begin"/>
+      </w:r>
+      <w:r>
+        <w:instrText xml:space="preserve"> REF _Ref323765446 \r \h </w:instrText>
+      </w:r>
+      <w:r>
+        <w:fldChar w:fldCharType="separate"/>
+      </w:r>
+      <w:r>
+        <w:t>[4]</w:t>
+      </w:r>
+      <w:r>
+        <w:fldChar w:fldCharType="end"/>
+      </w:r>
+      <w:r>
+        <w:t xml:space="preserve"> </w:t>
+      </w:r>
+      <w:r>
+        <w:t>analyze</w:t>
+      </w:r>
+      <w:r>
+        <w:t xml:space="preserve"> the impact of population size </w:t>
+      </w:r>
+      <w:r>
+        <w:t>on the success of cooperators.  They find that</w:t>
+      </w:r>
+      <w:r>
+        <w:t xml:space="preserve">, given a constant average connectivity </w:t>
       </w:r>
       <w:r>
         <w:rPr>
@@ -2376,30 +3891,22 @@
         <w:t>z</w:t>
       </w:r>
       <w:r>
-        <w:t xml:space="preserve"> of the graph increases</w:t>
-      </w:r>
-      <w:r>
-        <w:t xml:space="preserve"> and the population approaches a well-mixed population.</w:t>
-      </w:r>
-      <w:r>
-        <w:t xml:space="preserve">  This leads to the result that cooperation receives the largest boost for a random graph (</w:t>
-      </w:r>
-      <w:r>
-        <w:rPr>
-          <w:i/>
-        </w:rPr>
-        <w:t>p</w:t>
-      </w:r>
-      <w:r>
-        <w:t>=1) with small average connectivity.</w:t>
-      </w:r>
-    </w:p>
-    <w:p>
-      <w:pPr>
-        <w:pStyle w:val="Heading3"/>
-      </w:pPr>
-      <w:r>
-        <w:t>Scale Free Networks</w:t>
+        <w:t>,</w:t>
+      </w:r>
+      <w:r>
+        <w:t xml:space="preserve"> the size of the population has little effect on the performance of cooperators.  Leading to the insight that the structure of the network is more important than the size of the </w:t>
+      </w:r>
+      <w:r>
+        <w:t>population</w:t>
+      </w:r>
+      <w:r>
+        <w:t xml:space="preserve">.  The authors note that for small populations, the graphs constructed using the growth and preferential attachment approach are not scale free.  Leading to the insight that growing the network using preferential attachment is more important than the scale-free </w:t>
+      </w:r>
+      <w:r>
+        <w:t>characteristics</w:t>
+      </w:r>
+      <w:r>
+        <w:t>.</w:t>
       </w:r>
     </w:p>
     <w:p>
@@ -2407,117 +3914,46 @@
         <w:pStyle w:val="Body"/>
       </w:pPr>
       <w:r>
-        <w:t xml:space="preserve">For scale free graphs, </w:t>
-      </w:r>
-      <w:r>
-        <w:t xml:space="preserve">the authors find that cooperation dominates for both games for almost the entire range of values for </w:t>
-      </w:r>
-      <w:r>
-        <w:rPr>
-          <w:i/>
-        </w:rPr>
-        <w:t>b</w:t>
-      </w:r>
-      <w:r>
-        <w:t xml:space="preserve"> and </w:t>
-      </w:r>
-      <w:r>
-        <w:rPr>
-          <w:i/>
-        </w:rPr>
-        <w:t>r</w:t>
-      </w:r>
-      <w:r>
-        <w:t xml:space="preserve">.  In addition, they find that, unlike for other graphs types considered, the performance of cooperators improves as the </w:t>
-      </w:r>
-      <w:r>
-        <w:t xml:space="preserve">average connectivity </w:t>
-      </w:r>
-      <w:r>
-        <w:rPr>
-          <w:i/>
-        </w:rPr>
-        <w:t>z</w:t>
-      </w:r>
-      <w:r>
-        <w:t xml:space="preserve"> of the graph increases</w:t>
-      </w:r>
-      <w:r>
-        <w:t>.</w:t>
+        <w:t>This study applies the same payout structure as (Nowak/May 1992).</w:t>
       </w:r>
     </w:p>
     <w:p>
       <w:pPr>
         <w:pStyle w:val="Body"/>
-      </w:pPr>
-      <w:r>
-        <w:t xml:space="preserve">To evaluate the impact of preferential attachment, the authors consider a graph that is generated using the same process used to generate a scale-free graph except that preferential attachment is replaced with </w:t>
-      </w:r>
-      <w:r>
-        <w:t xml:space="preserve">uniform attachment.  While the uniform attachment network sustains cooperation better than a </w:t>
-      </w:r>
-      <w:r>
-        <w:t>Watts-</w:t>
-      </w:r>
-      <w:proofErr w:type="spellStart"/>
-      <w:r>
-        <w:t>Strogatz</w:t>
-      </w:r>
-      <w:proofErr w:type="spellEnd"/>
-      <w:r>
-        <w:t xml:space="preserve"> network with </w:t>
-      </w:r>
-      <w:r>
-        <w:rPr>
-          <w:i/>
-        </w:rPr>
-        <w:t>p</w:t>
-      </w:r>
-      <w:r>
-        <w:t>=1, a cooperators perform significantly better on a true scale-free network.</w:t>
-      </w:r>
-    </w:p>
-    <w:p>
-      <w:pPr>
-        <w:pStyle w:val="Heading3"/>
-      </w:pPr>
-      <w:r>
-        <w:t>Impact of Population Size</w:t>
-      </w:r>
-      <w:bookmarkStart w:id="0" w:name="_GoBack"/>
-      <w:bookmarkEnd w:id="0"/>
+        <w:rPr>
+          <w:b/>
+        </w:rPr>
+      </w:pPr>
+      <w:r>
+        <w:rPr>
+          <w:b/>
+        </w:rPr>
+        <w:t xml:space="preserve"> </w:t>
+      </w:r>
+      <w:r>
+        <w:rPr>
+          <w:b/>
+        </w:rPr>
+        <w:t xml:space="preserve">(Santos, Rodrigues, Pacheco 2005 </w:t>
+      </w:r>
+      <w:proofErr w:type="gramStart"/>
+      <w:r>
+        <w:rPr>
+          <w:b/>
+        </w:rPr>
+        <w:t>Epidemic</w:t>
+      </w:r>
+      <w:proofErr w:type="gramEnd"/>
+      <w:r>
+        <w:rPr>
+          <w:b/>
+        </w:rPr>
+        <w:t xml:space="preserve"> spreading and cooperation dynamics…)</w:t>
+      </w:r>
     </w:p>
     <w:p>
       <w:pPr>
         <w:pStyle w:val="Body"/>
-      </w:pPr>
-      <w:r>
-        <w:t xml:space="preserve">The authors also analyze the impact of population size (while keeping a constant average connectivity z) on the success of cooperators.  They find that the size of the population has little effect on the performance of cooperators.  Leading to the insight that the structure of the network is more important than the size of the network.  The authors note that for small populations, the graphs constructed using the growth and preferential attachment approach </w:t>
-      </w:r>
-      <w:r>
-        <w:lastRenderedPageBreak/>
-        <w:t xml:space="preserve">are not scale free.  Leading to the insight that growing the network using preferential attachment is more important than the scale-free </w:t>
-      </w:r>
-      <w:proofErr w:type="spellStart"/>
-      <w:r>
-        <w:t>characeristics</w:t>
-      </w:r>
-      <w:proofErr w:type="spellEnd"/>
-      <w:r>
-        <w:t>.</w:t>
-      </w:r>
-    </w:p>
-    <w:p>
-      <w:pPr>
-        <w:pStyle w:val="Body"/>
-      </w:pPr>
-      <w:r>
-        <w:t>This study applies the same payout structure as (Nowak/May 1992).</w:t>
-      </w:r>
-    </w:p>
-    <w:p>
-      <w:pPr>
-        <w:pStyle w:val="Body"/>
         <w:rPr>
           <w:b/>
         </w:rPr>
@@ -2526,336 +3962,8 @@
         <w:rPr>
           <w:b/>
         </w:rPr>
-        <w:t>(</w:t>
-      </w:r>
-      <w:proofErr w:type="spellStart"/>
-      <w:r>
-        <w:rPr>
-          <w:b/>
-        </w:rPr>
-        <w:t>Sanos</w:t>
-      </w:r>
-      <w:proofErr w:type="spellEnd"/>
-      <w:r>
-        <w:rPr>
-          <w:b/>
-        </w:rPr>
-        <w:t>, Pacheco 2005 A new route to the evolution of cooperation)</w:t>
-      </w:r>
-    </w:p>
-    <w:p>
-      <w:pPr>
-        <w:pStyle w:val="Body"/>
-        <w:rPr>
-          <w:b/>
-        </w:rPr>
-      </w:pPr>
-      <w:r>
-        <w:rPr>
-          <w:b/>
-        </w:rPr>
-        <w:t>(Santos, Rodrigues, Pacheco 2005 Graph topology plays a determinant role</w:t>
-      </w:r>
-      <w:r>
-        <w:rPr>
-          <w:b/>
-        </w:rPr>
-        <w:t xml:space="preserve"> in the…</w:t>
-      </w:r>
-      <w:r>
-        <w:rPr>
-          <w:b/>
-        </w:rPr>
-        <w:t>)</w:t>
-      </w:r>
-    </w:p>
-    <w:p>
-      <w:pPr>
-        <w:pStyle w:val="Body"/>
-      </w:pPr>
-      <w:r>
-        <w:t>The previous study considered agents occupying nodes of a hom</w:t>
-      </w:r>
-      <w:r>
-        <w:t>ogeneous regular graph.  In these two studies</w:t>
-      </w:r>
-      <w:r>
-        <w:t>, t</w:t>
-      </w:r>
-      <w:r>
-        <w:t>he author</w:t>
-      </w:r>
-      <w:r>
-        <w:t>s</w:t>
-      </w:r>
-      <w:r>
-        <w:t xml:space="preserve"> consider </w:t>
-      </w:r>
-      <w:r>
-        <w:t xml:space="preserve">the </w:t>
-      </w:r>
-      <w:r>
-        <w:t xml:space="preserve">scenario in which </w:t>
-      </w:r>
-      <w:r>
-        <w:t xml:space="preserve">agents occupy the nodes of a heterogeneous graph with </w:t>
-      </w:r>
-      <w:r>
-        <w:t xml:space="preserve">fixed number of nodes </w:t>
-      </w:r>
-      <w:r>
-        <w:rPr>
-          <w:i/>
-        </w:rPr>
-        <w:t>n</w:t>
-      </w:r>
-      <w:r>
-        <w:t xml:space="preserve"> and fixed average connectivity </w:t>
-      </w:r>
-      <w:r>
-        <w:rPr>
-          <w:i/>
-        </w:rPr>
-        <w:t>z</w:t>
-      </w:r>
-      <w:r>
-        <w:t>.  Two different types of graphs are considered: Watts-</w:t>
-      </w:r>
-      <w:proofErr w:type="spellStart"/>
-      <w:r>
-        <w:t>Strogatz</w:t>
-      </w:r>
-      <w:proofErr w:type="spellEnd"/>
-      <w:r>
-        <w:rPr>
-          <w:rStyle w:val="FootnoteReference"/>
-        </w:rPr>
-        <w:footnoteReference w:id="2"/>
-      </w:r>
-      <w:r>
-        <w:t xml:space="preserve"> and scale-free</w:t>
-      </w:r>
-      <w:r>
-        <w:rPr>
-          <w:rStyle w:val="FootnoteReference"/>
-        </w:rPr>
-        <w:footnoteReference w:id="3"/>
-      </w:r>
-      <w:r>
-        <w:t>.</w:t>
-      </w:r>
-      <w:r>
-        <w:t xml:space="preserve">  In each generation, each agent plays the Prisoner’s Dilemma game with each of its neighbors</w:t>
-      </w:r>
-      <w:r>
-        <w:t xml:space="preserve"> achieving a </w:t>
-      </w:r>
-      <w:r>
-        <w:t xml:space="preserve">fitness </w:t>
-      </w:r>
-      <w:r>
-        <w:t xml:space="preserve">score equal to the sum of the payouts earned form each game.  </w:t>
-      </w:r>
-      <w:r>
-        <w:t xml:space="preserve">Since the graph is heterogeneous, agents play </w:t>
-      </w:r>
-      <w:r>
-        <w:t>different</w:t>
-      </w:r>
-      <w:r>
-        <w:t xml:space="preserve"> numbers of games </w:t>
-      </w:r>
-      <w:r>
-        <w:t xml:space="preserve">resulting in different maximum possible scores for each </w:t>
-      </w:r>
-      <w:r>
-        <w:t>agent.</w:t>
-      </w:r>
-    </w:p>
-    <w:p>
-      <w:pPr>
-        <w:pStyle w:val="Body"/>
-      </w:pPr>
-      <w:r>
-        <w:t>Using the following payouts: R=1, T=b&gt;1, S=P=0 (same as above)</w:t>
-      </w:r>
-      <w:proofErr w:type="gramStart"/>
-      <w:r>
-        <w:t>;</w:t>
-      </w:r>
-      <w:proofErr w:type="gramEnd"/>
-      <w:r>
-        <w:t xml:space="preserve"> the authors run multiple simulations with varying values for </w:t>
-      </w:r>
-      <w:r>
-        <w:rPr>
-          <w:i/>
-        </w:rPr>
-        <w:t>b</w:t>
-      </w:r>
-      <w:r>
-        <w:t xml:space="preserve"> and various starting configurations.  </w:t>
-      </w:r>
-      <w:r>
-        <w:t xml:space="preserve">The authors find that </w:t>
-      </w:r>
-      <w:r>
-        <w:t xml:space="preserve">graph topology has a significant impact on the </w:t>
-      </w:r>
-      <w:r>
-        <w:t xml:space="preserve">performance of cooperators and defectors.  </w:t>
-      </w:r>
-      <w:r>
-        <w:t xml:space="preserve">Heterogeneous </w:t>
-      </w:r>
-      <w:r>
-        <w:t xml:space="preserve">graphs </w:t>
-      </w:r>
-      <w:r>
-        <w:t>have a significant positive impact on the ability of cooperators to survive and dominate a population of agents.</w:t>
-      </w:r>
-      <w:r>
-        <w:t xml:space="preserve">  In particular, </w:t>
-      </w:r>
-      <w:r>
-        <w:t>graphs such as scale-free networks that are generated using the mechanisms of growth and preferential attachment have the largest positive impact on the performance of cooperators.</w:t>
-      </w:r>
-    </w:p>
-    <w:p>
-      <w:pPr>
-        <w:pStyle w:val="Body"/>
-        <w:rPr>
-          <w:b/>
-        </w:rPr>
-      </w:pPr>
-      <w:r>
-        <w:rPr>
-          <w:b/>
-        </w:rPr>
-        <w:t xml:space="preserve">(Santos, Rodrigues, Pacheco 2005 </w:t>
-      </w:r>
-      <w:proofErr w:type="gramStart"/>
-      <w:r>
-        <w:rPr>
-          <w:b/>
-        </w:rPr>
-        <w:t>Epidemic</w:t>
-      </w:r>
-      <w:proofErr w:type="gramEnd"/>
-      <w:r>
-        <w:rPr>
-          <w:b/>
-        </w:rPr>
-        <w:t xml:space="preserve"> spreading and cooperation dynamics…)</w:t>
-      </w:r>
-    </w:p>
-    <w:p>
-      <w:pPr>
-        <w:pStyle w:val="Body"/>
-      </w:pPr>
-      <w:r>
-        <w:t xml:space="preserve">The authors investigate the evolution of cooperation on a special class of graphs that exhibit small-world effects while still being homogeneous.  </w:t>
-      </w:r>
-      <w:r>
-        <w:t>This allows the impact of the small-world effect to be investigated independently of the effect of heterogeneity.  Small-world networks are measured by two parameters: the average distance L between two nodes in the graph and the clustering coefficient C that measures the degree to which nodes cluster together.</w:t>
-      </w:r>
-    </w:p>
-    <w:p>
-      <w:pPr>
-        <w:pStyle w:val="Body"/>
-      </w:pPr>
-      <w:r>
-        <w:t xml:space="preserve">Once again, the following payout structure is used </w:t>
-      </w:r>
-      <w:r>
-        <w:t>for the game: R=1, T=b&gt;1, S=P=0, the a</w:t>
-      </w:r>
-      <w:r>
-        <w:t>uthors run simulations on both the special homogeneous small-world (</w:t>
-      </w:r>
-      <w:proofErr w:type="spellStart"/>
-      <w:r>
-        <w:t>HoSW</w:t>
-      </w:r>
-      <w:proofErr w:type="spellEnd"/>
-      <w:r>
-        <w:t>) networks and the heterogeneous small-world (</w:t>
-      </w:r>
-      <w:proofErr w:type="spellStart"/>
-      <w:r>
-        <w:t>HeSW</w:t>
-      </w:r>
-      <w:proofErr w:type="spellEnd"/>
-      <w:r>
-        <w:t xml:space="preserve">, aka scale-free) </w:t>
-      </w:r>
-      <w:proofErr w:type="spellStart"/>
-      <w:r>
-        <w:t>netwoks</w:t>
-      </w:r>
-      <w:proofErr w:type="spellEnd"/>
-      <w:r>
-        <w:t xml:space="preserve">.  A comparison of the results shows that </w:t>
-      </w:r>
-      <w:r>
-        <w:t xml:space="preserve">for relatively high average distance L and clustering coefficient C, </w:t>
-      </w:r>
-      <w:proofErr w:type="spellStart"/>
-      <w:r>
-        <w:t>HoSW</w:t>
-      </w:r>
-      <w:proofErr w:type="spellEnd"/>
-      <w:r>
-        <w:t xml:space="preserve"> topology has a similar impact on the performance of cooperators to that of </w:t>
-      </w:r>
-      <w:proofErr w:type="spellStart"/>
-      <w:r>
-        <w:t>HeSW</w:t>
-      </w:r>
-      <w:proofErr w:type="spellEnd"/>
-      <w:r>
-        <w:t xml:space="preserve"> topology indicating that in this region small-world effects may be significant.  However, in this region, cooperators still perform better on </w:t>
-      </w:r>
-      <w:proofErr w:type="spellStart"/>
-      <w:r>
-        <w:t>HeSW</w:t>
-      </w:r>
-      <w:proofErr w:type="spellEnd"/>
-      <w:r>
-        <w:t xml:space="preserve"> graphs showing that the effects of heterogeneity are also significant.  As L and C decrease, the </w:t>
-      </w:r>
-      <w:proofErr w:type="spellStart"/>
-      <w:r>
-        <w:t>performace</w:t>
-      </w:r>
-      <w:proofErr w:type="spellEnd"/>
-      <w:r>
-        <w:t xml:space="preserve"> of cooperators on </w:t>
-      </w:r>
-      <w:proofErr w:type="spellStart"/>
-      <w:r>
-        <w:t>HeSW</w:t>
-      </w:r>
-      <w:proofErr w:type="spellEnd"/>
-      <w:r>
-        <w:t xml:space="preserve"> graphs becomes significantly better than on </w:t>
-      </w:r>
-      <w:proofErr w:type="spellStart"/>
-      <w:r>
-        <w:t>HoSW</w:t>
-      </w:r>
-      <w:proofErr w:type="spellEnd"/>
-      <w:r>
-        <w:t xml:space="preserve"> graphs showing that in this region heterogeneity is the driving force behind the enhanced performance of cooperators.</w:t>
-      </w:r>
-    </w:p>
-    <w:p>
-      <w:pPr>
-        <w:pStyle w:val="Body"/>
-        <w:rPr>
-          <w:b/>
-        </w:rPr>
-      </w:pPr>
+        <w:t xml:space="preserve"> </w:t>
+      </w:r>
       <w:r>
         <w:rPr>
           <w:b/>
@@ -2941,7 +4049,6 @@
           <w:rPr>
             <w:rFonts w:ascii="Cambria Math" w:hAnsi="Cambria Math"/>
           </w:rPr>
-          <w:lastRenderedPageBreak/>
           <m:t>z=</m:t>
         </m:r>
         <m:d>
@@ -3260,7 +4367,11 @@
         <w:t>.  The authors find that cooperators can outperform defectors in the Prisoner’s Dilemma when T is slightly larger than R and S is only slightly less than P.  This window is slightly larger that the window provided by the homogeneous structured case.</w:t>
       </w:r>
       <w:r>
-        <w:t xml:space="preserve">  The single scale network has characteristics similar to the random graph in the homogeneous unstructured case that prevents compact clusters of cooperators from forming.  However, the heterogeneity of the network offsets this effect and leads to an overall improvement in the conditions for cooperation.</w:t>
+        <w:t xml:space="preserve">  The single scale network has characteristics </w:t>
+      </w:r>
+      <w:r>
+        <w:lastRenderedPageBreak/>
+        <w:t>similar to the random graph in the homogeneous unstructured case that prevents compact clusters of cooperators from forming.  However, the heterogeneity of the network offsets this effect and leads to an overall improvement in the conditions for cooperation.</w:t>
       </w:r>
     </w:p>
     <w:p>
@@ -3278,7 +4389,7 @@
         <w:rPr>
           <w:rStyle w:val="FootnoteReference"/>
         </w:rPr>
-        <w:footnoteReference w:id="4"/>
+        <w:footnoteReference w:id="2"/>
       </w:r>
       <w:r>
         <w:t>: a graph with strong heterogeneity whose degree distribution follows a power-law.</w:t>
@@ -3324,7 +4435,6 @@
       </w:pPr>
       <w:proofErr w:type="spellStart"/>
       <w:r>
-        <w:lastRenderedPageBreak/>
         <w:t>Barab</w:t>
       </w:r>
       <w:r>
@@ -3563,7 +4673,11 @@
         <w:t xml:space="preserve">  </w:t>
       </w:r>
       <w:r>
-        <w:t>After the simulation reaches a stationary state, the fraction of cooperative agents that exist in the population is computed.</w:t>
+        <w:t xml:space="preserve">After the simulation reaches a </w:t>
+      </w:r>
+      <w:r>
+        <w:lastRenderedPageBreak/>
+        <w:t>stationary state, the fraction of cooperative agents that exist in the population is computed.</w:t>
       </w:r>
       <w:r>
         <w:t xml:space="preserve">  The authors </w:t>
@@ -3942,7 +5056,6 @@
         <w:pStyle w:val="Body"/>
       </w:pPr>
       <w:r>
-        <w:lastRenderedPageBreak/>
         <w:t xml:space="preserve">The evolution of the strategies and network structure occur at different time scales.  Let </w:t>
       </w:r>
       <w:r>
@@ -4999,6 +6112,7 @@
         <w:pStyle w:val="Body"/>
       </w:pPr>
       <w:r>
+        <w:lastRenderedPageBreak/>
         <w:t xml:space="preserve">In the case of a structure update, agent </w:t>
       </w:r>
       <w:r>
@@ -5392,11 +6506,7 @@
         <w:t>.  In the case that the fraction of cooperators does not reach 100%, the average fraction of cooperators over the last 1000 generations is used as the result.</w:t>
       </w:r>
       <w:r>
-        <w:t xml:space="preserve">  The </w:t>
-      </w:r>
-      <w:r>
-        <w:lastRenderedPageBreak/>
-        <w:t>authors run simulations with varying values for T, S and W.  For each set of parameter values, 100 simulations are run, each with a different starting configuration, and the results are averaged to determine the fraction of cooperators that survive evolution.</w:t>
+        <w:t xml:space="preserve">  The authors run simulations with varying values for T, S and W.  For each set of parameter values, 100 simulations are run, each with a different starting configuration, and the results are averaged to determine the fraction of cooperators that survive evolution.</w:t>
       </w:r>
     </w:p>
     <w:p>
@@ -6023,6 +7133,7 @@
             <w:rPr>
               <w:rFonts w:ascii="Cambria Math" w:hAnsi="Cambria Math"/>
             </w:rPr>
+            <w:lastRenderedPageBreak/>
             <m:t>D</m:t>
           </m:r>
           <m:d>
@@ -6673,7 +7784,6 @@
         <w:pStyle w:val="Body"/>
       </w:pPr>
       <w:r>
-        <w:lastRenderedPageBreak/>
         <w:t xml:space="preserve">The structure update procedure is modified to allow reputation to guide the relinking process.  An agent </w:t>
       </w:r>
       <w:r>
@@ -7080,6 +8190,7 @@
         <w:t xml:space="preserve">While </w:t>
       </w:r>
       <w:r>
+        <w:lastRenderedPageBreak/>
         <w:t>(</w:t>
       </w:r>
       <w:r>
@@ -7442,8 +8553,8 @@
         <w:pStyle w:val="Reference"/>
         <w:keepNext/>
       </w:pPr>
-      <w:bookmarkStart w:id="1" w:name="_Ref323132317"/>
-      <w:bookmarkStart w:id="2" w:name="_Ref310874251"/>
+      <w:bookmarkStart w:id="3" w:name="_Ref323132317"/>
+      <w:bookmarkStart w:id="4" w:name="_Ref310874251"/>
       <w:r>
         <w:t xml:space="preserve">Axelrod, R., and W. D. Hamilton, “The evolution of cooperation,” </w:t>
       </w:r>
@@ -7462,14 +8573,14 @@
       <w:r>
         <w:t>.</w:t>
       </w:r>
-      <w:bookmarkEnd w:id="2"/>
+      <w:bookmarkEnd w:id="4"/>
     </w:p>
     <w:p>
       <w:pPr>
         <w:pStyle w:val="Reference"/>
         <w:keepNext/>
       </w:pPr>
-      <w:bookmarkStart w:id="3" w:name="_Ref323745979"/>
+      <w:bookmarkStart w:id="5" w:name="_Ref323745979"/>
       <w:r>
         <w:t>Nowak, M. A.</w:t>
       </w:r>
@@ -7482,7 +8593,7 @@
       <w:r>
         <w:t>,</w:t>
       </w:r>
-      <w:bookmarkEnd w:id="1"/>
+      <w:bookmarkEnd w:id="3"/>
       <w:r>
         <w:t xml:space="preserve"> “Evolutionary games and spatial chaos,” </w:t>
       </w:r>
@@ -7495,15 +8606,15 @@
       <w:r>
         <w:t>, vol. 359, pp. 826-829, 1992.</w:t>
       </w:r>
-      <w:bookmarkEnd w:id="3"/>
+      <w:bookmarkEnd w:id="5"/>
     </w:p>
     <w:p>
       <w:pPr>
         <w:pStyle w:val="Reference"/>
         <w:keepNext/>
       </w:pPr>
-      <w:bookmarkStart w:id="4" w:name="_Ref323764895"/>
-      <w:bookmarkStart w:id="5" w:name="_Ref323760829"/>
+      <w:bookmarkStart w:id="6" w:name="_Ref323764895"/>
+      <w:bookmarkStart w:id="7" w:name="_Ref323760829"/>
       <w:proofErr w:type="spellStart"/>
       <w:r>
         <w:t>Hauert</w:t>
@@ -7529,14 +8640,14 @@
       <w:r>
         <w:t>, vol. 428, pp. 643-646, 2004.</w:t>
       </w:r>
-      <w:bookmarkEnd w:id="5"/>
+      <w:bookmarkEnd w:id="7"/>
     </w:p>
     <w:p>
       <w:pPr>
         <w:pStyle w:val="Reference"/>
         <w:keepNext/>
       </w:pPr>
-      <w:bookmarkStart w:id="6" w:name="_Ref323765446"/>
+      <w:bookmarkStart w:id="8" w:name="_Ref323765446"/>
       <w:r>
         <w:t xml:space="preserve">Pacheco, J. M., and F. C. Santos, “Network dependence of the dilemmas of cooperation,” </w:t>
       </w:r>
@@ -7552,14 +8663,15 @@
       <w:r>
         <w:t>.</w:t>
       </w:r>
-      <w:bookmarkEnd w:id="4"/>
       <w:bookmarkEnd w:id="6"/>
+      <w:bookmarkEnd w:id="8"/>
     </w:p>
     <w:p>
       <w:pPr>
         <w:pStyle w:val="Reference"/>
         <w:keepNext/>
       </w:pPr>
+      <w:bookmarkStart w:id="9" w:name="_Ref323913876"/>
       <w:r>
         <w:t xml:space="preserve">Santos, F. C., J. F. Rodrigues, and J. M. Pacheco, “Graph topology plays a determinant role in the evolution of cooperation,” </w:t>
       </w:r>
@@ -7578,12 +8690,14 @@
       <w:r>
         <w:t>2006.</w:t>
       </w:r>
+      <w:bookmarkEnd w:id="9"/>
     </w:p>
     <w:p>
       <w:pPr>
         <w:pStyle w:val="Reference"/>
         <w:keepNext/>
       </w:pPr>
+      <w:bookmarkStart w:id="10" w:name="_Ref323923600"/>
       <w:r>
         <w:t xml:space="preserve">Santos, F. C., and J. M. Pacheco, “A new route to the evolution of cooperation,” </w:t>
       </w:r>
@@ -7602,12 +8716,14 @@
       <w:r>
         <w:t>2006.</w:t>
       </w:r>
+      <w:bookmarkEnd w:id="10"/>
     </w:p>
     <w:p>
       <w:pPr>
         <w:pStyle w:val="Reference"/>
         <w:keepNext/>
       </w:pPr>
+      <w:bookmarkStart w:id="11" w:name="_Ref323927417"/>
       <w:r>
         <w:t xml:space="preserve">Santos, F. C., J. F. Rodrigues, and J. M. Pacheco, “Epidemic spreading and cooperation dynamics on homogeneous small-world networks,” </w:t>
       </w:r>
@@ -7620,6 +8736,7 @@
       <w:r>
         <w:t>, vol. 72, 056128, Nov 2005.</w:t>
       </w:r>
+      <w:bookmarkEnd w:id="11"/>
     </w:p>
     <w:p>
       <w:pPr>
@@ -7786,7 +8903,7 @@
         <w:pStyle w:val="Reference"/>
         <w:keepNext/>
       </w:pPr>
-      <w:bookmarkStart w:id="7" w:name="_Ref323763946"/>
+      <w:bookmarkStart w:id="12" w:name="_Ref323763946"/>
       <w:r>
         <w:t xml:space="preserve">Watts, D. J., and S. H. </w:t>
       </w:r>
@@ -7807,14 +8924,14 @@
       <w:r>
         <w:t>, vol.393, pp. 440-442, Jun 1998.</w:t>
       </w:r>
-      <w:bookmarkEnd w:id="7"/>
+      <w:bookmarkEnd w:id="12"/>
     </w:p>
     <w:p>
       <w:pPr>
         <w:pStyle w:val="Reference"/>
         <w:keepNext/>
       </w:pPr>
-      <w:bookmarkStart w:id="8" w:name="_Ref323764344"/>
+      <w:bookmarkStart w:id="13" w:name="_Ref323764344"/>
       <w:proofErr w:type="spellStart"/>
       <w:r>
         <w:t>Barab</w:t>
@@ -7841,13 +8958,13 @@
       <w:r>
         <w:t>, vol. 286, pp. 509-512, Oct 1999.</w:t>
       </w:r>
-      <w:bookmarkEnd w:id="8"/>
+      <w:bookmarkEnd w:id="13"/>
     </w:p>
     <w:p>
       <w:pPr>
         <w:pStyle w:val="Reference"/>
       </w:pPr>
-      <w:bookmarkStart w:id="9" w:name="_Ref323762926"/>
+      <w:bookmarkStart w:id="14" w:name="_Ref323762926"/>
       <w:proofErr w:type="spellStart"/>
       <w:r>
         <w:t>Amaral</w:t>
@@ -7902,7 +9019,7 @@
       <w:r>
         <w:t>vol. 97, pp. 11149-11152, Oct 2000.</w:t>
       </w:r>
-      <w:bookmarkEnd w:id="9"/>
+      <w:bookmarkEnd w:id="14"/>
     </w:p>
     <w:sectPr>
       <w:footerReference w:type="default" r:id="rId9"/>
@@ -7968,7 +9085,7 @@
         <w:rStyle w:val="PageNumber"/>
         <w:noProof/>
       </w:rPr>
-      <w:t>4</w:t>
+      <w:t>12</w:t>
     </w:r>
     <w:r>
       <w:rPr>
@@ -8028,44 +9145,6 @@
     </w:p>
   </w:footnote>
   <w:footnote w:id="2">
-    <w:p>
-      <w:pPr>
-        <w:pStyle w:val="FootnoteText"/>
-      </w:pPr>
-      <w:r>
-        <w:rPr>
-          <w:rStyle w:val="FootnoteReference"/>
-        </w:rPr>
-        <w:footnoteRef/>
-      </w:r>
-      <w:r>
-        <w:t xml:space="preserve"> </w:t>
-      </w:r>
-      <w:r>
-        <w:t>https://en.wikipedia.org/wiki/Watts_and_Strogatz_model</w:t>
-      </w:r>
-    </w:p>
-  </w:footnote>
-  <w:footnote w:id="3">
-    <w:p>
-      <w:pPr>
-        <w:pStyle w:val="FootnoteText"/>
-      </w:pPr>
-      <w:r>
-        <w:rPr>
-          <w:rStyle w:val="FootnoteReference"/>
-        </w:rPr>
-        <w:footnoteRef/>
-      </w:r>
-      <w:r>
-        <w:t xml:space="preserve"> </w:t>
-      </w:r>
-      <w:r>
-        <w:t>https://en.wikipedia.org/wiki/Scale-free_network</w:t>
-      </w:r>
-    </w:p>
-  </w:footnote>
-  <w:footnote w:id="4">
     <w:p>
       <w:pPr>
         <w:pStyle w:val="FootnoteText"/>

</xml_diff>

<commit_message>
small edits to small world graphs section
</commit_message>
<xml_diff>
--- a/graph-structure/graph-structure.docx
+++ b/graph-structure/graph-structure.docx
@@ -1168,13 +1168,7 @@
                   <w:rPr>
                     <w:rFonts w:ascii="Cambria Math" w:hAnsi="Cambria Math"/>
                   </w:rPr>
-                  <m:t>T</m:t>
-                </m:r>
-                <m:r>
-                  <w:rPr>
-                    <w:rFonts w:ascii="Cambria Math" w:hAnsi="Cambria Math"/>
-                  </w:rPr>
-                  <m:t>,R</m:t>
+                  <m:t>T,R</m:t>
                 </m:r>
               </m:e>
             </m:d>
@@ -1705,13 +1699,7 @@
           <w:rPr>
             <w:rFonts w:ascii="Cambria Math" w:hAnsi="Cambria Math"/>
           </w:rPr>
-          <m:t>z</m:t>
-        </m:r>
-        <m:r>
-          <w:rPr>
-            <w:rFonts w:ascii="Cambria Math" w:hAnsi="Cambria Math"/>
-          </w:rPr>
-          <m:t>&lt;</m:t>
+          <m:t>z&lt;</m:t>
         </m:r>
         <m:d>
           <m:dPr>
@@ -1776,13 +1764,7 @@
           <w:rPr>
             <w:rFonts w:ascii="Cambria Math" w:hAnsi="Cambria Math"/>
           </w:rPr>
-          <m:t>z</m:t>
-        </m:r>
-        <m:r>
-          <w:rPr>
-            <w:rFonts w:ascii="Cambria Math" w:hAnsi="Cambria Math"/>
-          </w:rPr>
-          <m:t>&lt;</m:t>
+          <m:t>z&lt;</m:t>
         </m:r>
         <m:d>
           <m:dPr>
@@ -2034,10 +2016,7 @@
         <w:t xml:space="preserve">Homogeneous small-world network: </w:t>
       </w:r>
       <w:r>
-        <w:t xml:space="preserve">In this case, the network is generated using a modification of the </w:t>
-      </w:r>
-      <w:r>
-        <w:t>Watts-</w:t>
+        <w:t>In this case, the network is generated using a modification of the Watts-</w:t>
       </w:r>
       <w:proofErr w:type="spellStart"/>
       <w:r>
@@ -2045,10 +2024,7 @@
       </w:r>
       <w:proofErr w:type="spellEnd"/>
       <w:r>
-        <w:t xml:space="preserve"> graph generation algorithm</w:t>
-      </w:r>
-      <w:r>
-        <w:t xml:space="preserve"> that </w:t>
+        <w:t xml:space="preserve"> graph generation algorithm that </w:t>
       </w:r>
       <w:proofErr w:type="gramStart"/>
       <w:r>
@@ -2067,10 +2043,7 @@
       </w:r>
       <w:proofErr w:type="spellEnd"/>
       <w:r>
-        <w:t>.  In</w:t>
-      </w:r>
-      <w:r>
-        <w:t xml:space="preserve"> </w:t>
+        <w:t xml:space="preserve">.  In </w:t>
       </w:r>
       <w:r>
         <w:fldChar w:fldCharType="begin"/>
@@ -2088,10 +2061,7 @@
         <w:fldChar w:fldCharType="end"/>
       </w:r>
       <w:r>
-        <w:t xml:space="preserve">, the authors show that the path length and clustering coefficient of these graphs is very similar to graphs generated using the unmodified </w:t>
-      </w:r>
-      <w:r>
-        <w:t>Watts-</w:t>
+        <w:t>, the authors show that the path length and clustering coefficient of these graphs is very similar to graphs generated using the unmodified Watts-</w:t>
       </w:r>
       <w:proofErr w:type="spellStart"/>
       <w:r>
@@ -3009,961 +2979,875 @@
         <w:pStyle w:val="Body"/>
       </w:pPr>
       <w:r>
-        <w:t xml:space="preserve">To analyze the impact of </w:t>
+        <w:t xml:space="preserve">To analyze the impact of small-world </w:t>
+      </w:r>
+      <w:r>
+        <w:t xml:space="preserve">features </w:t>
+      </w:r>
+      <w:r>
+        <w:t>independently of heterogeneity, t</w:t>
+      </w:r>
+      <w:r>
+        <w:t>he authors</w:t>
+      </w:r>
+      <w:r>
+        <w:t xml:space="preserve"> of </w:t>
+      </w:r>
+      <w:r>
+        <w:fldChar w:fldCharType="begin"/>
+      </w:r>
+      <w:r>
+        <w:instrText xml:space="preserve"> REF _Ref323927417 \r \h </w:instrText>
+      </w:r>
+      <w:r>
+        <w:fldChar w:fldCharType="separate"/>
+      </w:r>
+      <w:r>
+        <w:t>[7]</w:t>
+      </w:r>
+      <w:r>
+        <w:fldChar w:fldCharType="end"/>
+      </w:r>
+      <w:r>
+        <w:t xml:space="preserve"> investigate the evolution of cooperation on </w:t>
+      </w:r>
+      <w:r>
+        <w:t xml:space="preserve">homogeneous small world networks: </w:t>
+      </w:r>
+      <w:r>
+        <w:t xml:space="preserve">a special class of graphs that exhibit small-world effects </w:t>
+      </w:r>
+      <w:r>
+        <w:t>while still being homogeneous.</w:t>
+      </w:r>
+      <w:r>
+        <w:t xml:space="preserve">  </w:t>
+      </w:r>
+      <w:r>
+        <w:t xml:space="preserve">  </w:t>
+      </w:r>
+      <w:r>
+        <w:t xml:space="preserve">The authors find that cooperators perform better on heterogeneous </w:t>
+      </w:r>
+      <w:r>
+        <w:t>Watts-</w:t>
+      </w:r>
+      <w:proofErr w:type="spellStart"/>
+      <w:r>
+        <w:t>Strogatz</w:t>
+      </w:r>
+      <w:proofErr w:type="spellEnd"/>
+      <w:r>
+        <w:t xml:space="preserve"> graphs </w:t>
+      </w:r>
+      <w:r>
+        <w:t xml:space="preserve">than </w:t>
+      </w:r>
+      <w:r>
+        <w:t>on the homogeneous equivalents.  This indicates that heterogeneity plays a more significant role in cooperator success than small-world features.</w:t>
+      </w:r>
+    </w:p>
+    <w:p>
+      <w:pPr>
+        <w:pStyle w:val="Heading3"/>
+      </w:pPr>
+      <w:r>
+        <w:t>Scale Free Networks</w:t>
+      </w:r>
+    </w:p>
+    <w:p>
+      <w:pPr>
+        <w:pStyle w:val="Body"/>
+      </w:pPr>
+      <w:r>
+        <w:t>M</w:t>
+      </w:r>
+      <w:r>
+        <w:rPr>
+          <w:vertAlign w:val="subscript"/>
+        </w:rPr>
+        <w:t>0</w:t>
+      </w:r>
+      <w:r>
+        <w:t xml:space="preserve"> &gt;= 2</w:t>
+      </w:r>
+      <w:r>
+        <w:t>, z&gt;=4</w:t>
+      </w:r>
+      <w:r>
+        <w:t>, N=10</w:t>
+      </w:r>
+      <w:r>
+        <w:rPr>
+          <w:vertAlign w:val="superscript"/>
+        </w:rPr>
+        <w:t>4</w:t>
+      </w:r>
+    </w:p>
+    <w:p>
+      <w:pPr>
+        <w:pStyle w:val="Body"/>
+      </w:pPr>
+      <w:r>
+        <w:fldChar w:fldCharType="begin"/>
+      </w:r>
+      <w:r>
+        <w:instrText xml:space="preserve"> REF _Ref323765446 \r \h </w:instrText>
+      </w:r>
+      <w:r>
+        <w:fldChar w:fldCharType="separate"/>
+      </w:r>
+      <w:r>
+        <w:t>[4]</w:t>
+      </w:r>
+      <w:r>
+        <w:fldChar w:fldCharType="end"/>
+      </w:r>
+      <w:r>
+        <w:fldChar w:fldCharType="begin"/>
+      </w:r>
+      <w:r>
+        <w:instrText xml:space="preserve"> REF _Ref323913876 \r \h </w:instrText>
+      </w:r>
+      <w:r>
+        <w:fldChar w:fldCharType="separate"/>
+      </w:r>
+      <w:r>
+        <w:t>[5]</w:t>
+      </w:r>
+      <w:r>
+        <w:fldChar w:fldCharType="end"/>
+      </w:r>
+      <w:r>
+        <w:fldChar w:fldCharType="begin"/>
+      </w:r>
+      <w:r>
+        <w:instrText xml:space="preserve"> REF _Ref323923600 \r \h </w:instrText>
+      </w:r>
+      <w:r>
+        <w:fldChar w:fldCharType="separate"/>
+      </w:r>
+      <w:r>
+        <w:t>[6]</w:t>
+      </w:r>
+      <w:r>
+        <w:fldChar w:fldCharType="end"/>
+      </w:r>
+      <w:r>
+        <w:t xml:space="preserve"> </w:t>
+      </w:r>
+      <w:r>
+        <w:t xml:space="preserve">For scale free graphs, </w:t>
+      </w:r>
+      <w:r>
+        <w:t xml:space="preserve">the authors find that cooperation dominates for both games for almost the </w:t>
+      </w:r>
+      <w:r>
+        <w:rPr>
+          <w:b/>
+        </w:rPr>
+        <w:t xml:space="preserve">entire range of values for </w:t>
+      </w:r>
+      <w:r>
+        <w:rPr>
+          <w:b/>
+          <w:i/>
+        </w:rPr>
+        <w:t>b</w:t>
+      </w:r>
+      <w:r>
+        <w:rPr>
+          <w:b/>
+        </w:rPr>
+        <w:t xml:space="preserve"> and </w:t>
+      </w:r>
+      <w:r>
+        <w:rPr>
+          <w:b/>
+          <w:i/>
+        </w:rPr>
+        <w:t>r</w:t>
+      </w:r>
+      <w:r>
+        <w:t xml:space="preserve">.  In addition, they find that, unlike for other graphs types considered, the performance of cooperators improves as the average connectivity </w:t>
+      </w:r>
+      <w:r>
+        <w:rPr>
+          <w:i/>
+        </w:rPr>
+        <w:t>z</w:t>
+      </w:r>
+      <w:r>
+        <w:t xml:space="preserve"> of the graph increases</w:t>
+      </w:r>
+      <w:r>
+        <w:t xml:space="preserve"> up to a critical value at which the population approaches the well-mixed </w:t>
+      </w:r>
+      <w:r>
+        <w:t>condition</w:t>
+      </w:r>
+      <w:r>
+        <w:t>.</w:t>
+      </w:r>
+    </w:p>
+    <w:p>
+      <w:pPr>
+        <w:pStyle w:val="Body"/>
+      </w:pPr>
+      <w:r>
+        <w:fldChar w:fldCharType="begin"/>
+      </w:r>
+      <w:r>
+        <w:instrText xml:space="preserve"> REF _Ref323765446 \r \h </w:instrText>
+      </w:r>
+      <w:r>
+        <w:fldChar w:fldCharType="separate"/>
+      </w:r>
+      <w:r>
+        <w:t>[4]</w:t>
+      </w:r>
+      <w:r>
+        <w:fldChar w:fldCharType="end"/>
+      </w:r>
+      <w:r>
+        <w:fldChar w:fldCharType="begin"/>
+      </w:r>
+      <w:r>
+        <w:instrText xml:space="preserve"> REF _Ref323913876 \r \h </w:instrText>
+      </w:r>
+      <w:r>
+        <w:fldChar w:fldCharType="separate"/>
+      </w:r>
+      <w:r>
+        <w:t>[5]</w:t>
+      </w:r>
+      <w:r>
+        <w:fldChar w:fldCharType="end"/>
+      </w:r>
+      <w:r>
+        <w:t xml:space="preserve"> </w:t>
+      </w:r>
+      <w:r>
+        <w:t xml:space="preserve">To evaluate the impact of preferential attachment, the authors consider a graph that is generated using the same process used to generate a scale-free graph except that preferential attachment is replaced with </w:t>
+      </w:r>
+      <w:r>
+        <w:t xml:space="preserve">uniform attachment.  </w:t>
+      </w:r>
+      <w:r>
+        <w:t xml:space="preserve">This leads to a graph with an exponential degree distribution rather than the power-law distribution possessed by scale-free networks.  </w:t>
+      </w:r>
+      <w:r>
+        <w:t xml:space="preserve">This network virtually eliminates the presence of large hubs in the network.  </w:t>
+      </w:r>
+      <w:r>
+        <w:t xml:space="preserve">Correlations still exist but to a much lesser degree than A-B networks.  This provides some opportunity to analyze the impact of vertex correlations produced by the growth process independently of the power-law degree distribution.  </w:t>
+      </w:r>
+      <w:r>
+        <w:t>While the uniform attachment network sustains cooperation better than a Watts-</w:t>
+      </w:r>
+      <w:proofErr w:type="spellStart"/>
+      <w:r>
+        <w:t>Strogatz</w:t>
+      </w:r>
+      <w:proofErr w:type="spellEnd"/>
+      <w:r>
+        <w:t xml:space="preserve"> network with </w:t>
+      </w:r>
+      <w:r>
+        <w:rPr>
+          <w:i/>
+        </w:rPr>
+        <w:t>p</w:t>
+      </w:r>
+      <w:r>
+        <w:t>=1</w:t>
+      </w:r>
+      <w:r>
+        <w:t xml:space="preserve"> (a random graph)</w:t>
+      </w:r>
+      <w:r>
+        <w:t>,</w:t>
+      </w:r>
+      <w:r>
+        <w:t xml:space="preserve"> cooperators pe</w:t>
+      </w:r>
+      <w:r>
+        <w:t>rform significantly better on a</w:t>
+      </w:r>
+      <w:r>
+        <w:t xml:space="preserve"> scale-free network</w:t>
+      </w:r>
+      <w:r>
+        <w:t xml:space="preserve"> generated using preferential at</w:t>
+      </w:r>
+      <w:r>
+        <w:t>t</w:t>
+      </w:r>
+      <w:r>
+        <w:t>achment</w:t>
+      </w:r>
+      <w:r>
+        <w:t>.</w:t>
+      </w:r>
+    </w:p>
+    <w:p>
+      <w:pPr>
+        <w:pStyle w:val="Body"/>
+      </w:pPr>
+      <w:r>
+        <w:lastRenderedPageBreak/>
+        <w:t xml:space="preserve">In </w:t>
+      </w:r>
+      <w:r>
+        <w:fldChar w:fldCharType="begin"/>
+      </w:r>
+      <w:r>
+        <w:instrText xml:space="preserve"> REF _Ref323913876 \r \h </w:instrText>
+      </w:r>
+      <w:r>
+        <w:fldChar w:fldCharType="separate"/>
+      </w:r>
+      <w:r>
+        <w:t>[5]</w:t>
+      </w:r>
+      <w:r>
+        <w:fldChar w:fldCharType="end"/>
+      </w:r>
+      <w:r>
+        <w:t xml:space="preserve"> the authors consider a network generated using the configuration model algorithm with a power law degree distribution.  This produces a random graph with a degree distribution that is the same as</w:t>
+      </w:r>
+      <w:r>
+        <w:t xml:space="preserve"> a scale-free network but is lacking the correlations between vertices that are produced when preferential </w:t>
+      </w:r>
+      <w:r>
+        <w:t>attachment is used to grow the graph.</w:t>
+      </w:r>
+      <w:r>
+        <w:t xml:space="preserve">  This provides an opportunity to analyze the impact of the power-law degree distribution independent of the vertex correlations introduced by the growth and preferential attachment process defined by A-B.</w:t>
+      </w:r>
+      <w:r>
+        <w:t xml:space="preserve">  While the configuration model network sustains cooperation better than a Watts-</w:t>
+      </w:r>
+      <w:proofErr w:type="spellStart"/>
+      <w:r>
+        <w:t>Strogatz</w:t>
+      </w:r>
+      <w:proofErr w:type="spellEnd"/>
+      <w:r>
+        <w:t xml:space="preserve"> network with </w:t>
+      </w:r>
+      <w:r>
+        <w:rPr>
+          <w:i/>
+        </w:rPr>
+        <w:t>p</w:t>
+      </w:r>
+      <w:r>
+        <w:t>=1 (a random graph</w:t>
+      </w:r>
+      <w:r>
+        <w:t xml:space="preserve"> without a power-law degree distribution</w:t>
+      </w:r>
+      <w:r>
+        <w:t>), cooperators perform</w:t>
+      </w:r>
+      <w:r>
+        <w:t xml:space="preserve"> better on the uniform attachment network</w:t>
+      </w:r>
+      <w:r>
+        <w:t xml:space="preserve"> except for b&gt;1.8 and perform</w:t>
+      </w:r>
+      <w:r>
+        <w:t xml:space="preserve"> significantly better for all v</w:t>
+      </w:r>
+      <w:r>
+        <w:t>a</w:t>
+      </w:r>
+      <w:r>
+        <w:t>lu</w:t>
+      </w:r>
+      <w:r>
+        <w:t>e</w:t>
+      </w:r>
+      <w:r>
+        <w:t>s of b on scale-free networks.</w:t>
+      </w:r>
+      <w:r>
+        <w:t xml:space="preserve">  This</w:t>
+      </w:r>
+      <w:r>
+        <w:t>,</w:t>
+      </w:r>
+      <w:r>
+        <w:t xml:space="preserve"> combined with the result for the uniform attachment network</w:t>
+      </w:r>
+      <w:r>
+        <w:t>,</w:t>
+      </w:r>
+      <w:r>
+        <w:t xml:space="preserve"> shows </w:t>
+      </w:r>
+      <w:r>
+        <w:t xml:space="preserve">that </w:t>
+      </w:r>
+      <w:r>
+        <w:t xml:space="preserve">independently of each other, vertex correlations and power-law degree distribution (hubs) can promote cooperation.  </w:t>
       </w:r>
       <w:proofErr w:type="gramStart"/>
       <w:r>
-        <w:t>small-world</w:t>
+        <w:t>However, in combination, they a significantly higher impact.</w:t>
       </w:r>
       <w:proofErr w:type="gramEnd"/>
-      <w:r>
-        <w:t xml:space="preserve"> independently of heterogeneity, t</w:t>
-      </w:r>
-      <w:r>
-        <w:t>he authors</w:t>
-      </w:r>
-      <w:r>
-        <w:t xml:space="preserve"> of </w:t>
+    </w:p>
+    <w:p>
+      <w:pPr>
+        <w:pStyle w:val="Body"/>
+      </w:pPr>
+      <w:r>
+        <w:t xml:space="preserve">In </w:t>
       </w:r>
       <w:r>
         <w:fldChar w:fldCharType="begin"/>
       </w:r>
       <w:r>
-        <w:instrText xml:space="preserve"> REF _Ref323927417 \r \h </w:instrText>
+        <w:instrText xml:space="preserve"> REF _Ref323923600 \r \h </w:instrText>
       </w:r>
       <w:r>
         <w:fldChar w:fldCharType="separate"/>
       </w:r>
       <w:r>
-        <w:t>[7]</w:t>
+        <w:t>[6]</w:t>
       </w:r>
       <w:r>
         <w:fldChar w:fldCharType="end"/>
       </w:r>
       <w:r>
-        <w:t xml:space="preserve"> investigate the evolution of cooperation on </w:t>
-      </w:r>
-      <w:r>
-        <w:t xml:space="preserve">homogeneous small world networks: </w:t>
-      </w:r>
-      <w:r>
-        <w:t xml:space="preserve">a special class of graphs that exhibit small-world effects </w:t>
-      </w:r>
-      <w:r>
-        <w:t>while still being homogeneous.</w:t>
-      </w:r>
-      <w:r>
-        <w:t xml:space="preserve">  A comparison of the performance of cooperators on these graphs with the performance on standard </w:t>
-      </w:r>
-      <w:r>
-        <w:t>Watts-</w:t>
+        <w:t>, the authors consider an A-B graph that has had age correlations removed by randomizing the edges while preserving the power-law degree distribution.</w:t>
+      </w:r>
+      <w:r>
+        <w:t xml:space="preserve">  </w:t>
+      </w:r>
+      <w:r>
+        <w:t>(This may be the same configuration model process described in the previous paragraph).</w:t>
+      </w:r>
+      <w:r>
+        <w:t xml:space="preserve">  </w:t>
+      </w:r>
+      <w:r>
+        <w:t xml:space="preserve">This allows analysis of the scale-free features independent </w:t>
+      </w:r>
+      <w:proofErr w:type="gramStart"/>
+      <w:r>
+        <w:t>of  the</w:t>
+      </w:r>
+      <w:proofErr w:type="gramEnd"/>
+      <w:r>
+        <w:t xml:space="preserve"> age correlation introduced by preferential attachment used in the B-A algorithm.  </w:t>
+      </w:r>
+      <w:r>
+        <w:t xml:space="preserve">The </w:t>
       </w:r>
       <w:proofErr w:type="spellStart"/>
       <w:r>
+        <w:t>resutign</w:t>
+      </w:r>
+      <w:proofErr w:type="spellEnd"/>
+      <w:r>
+        <w:t xml:space="preserve"> graph has a higher degree of heterogeneity than </w:t>
+      </w:r>
+      <w:r>
+        <w:t>a</w:t>
+      </w:r>
+      <w:r>
+        <w:t xml:space="preserve"> Watts-</w:t>
+      </w:r>
+      <w:proofErr w:type="spellStart"/>
+      <w:r>
         <w:t>Strogatz</w:t>
       </w:r>
       <w:proofErr w:type="spellEnd"/>
       <w:r>
-        <w:t xml:space="preserve"> small world networks reveals</w:t>
-      </w:r>
+        <w:t xml:space="preserve"> network.  </w:t>
+      </w:r>
+      <w:r>
+        <w:t>They find that this network sustains cooperation better than a Watts-</w:t>
+      </w:r>
+      <w:proofErr w:type="spellStart"/>
+      <w:r>
+        <w:t>Strogatz</w:t>
+      </w:r>
+      <w:proofErr w:type="spellEnd"/>
+      <w:r>
+        <w:t xml:space="preserve"> network with </w:t>
+      </w:r>
+      <w:r>
+        <w:rPr>
+          <w:i/>
+        </w:rPr>
+        <w:t>p</w:t>
+      </w:r>
+      <w:r>
+        <w:t>=1.</w:t>
+      </w:r>
+    </w:p>
+    <w:p>
+      <w:pPr>
+        <w:pStyle w:val="Body"/>
+      </w:pPr>
+      <w:r>
+        <w:t xml:space="preserve">In </w:t>
+      </w:r>
+      <w:r>
+        <w:fldChar w:fldCharType="begin"/>
+      </w:r>
+      <w:r>
+        <w:instrText xml:space="preserve"> REF _Ref323913876 \r \h </w:instrText>
+      </w:r>
+      <w:r>
+        <w:fldChar w:fldCharType="separate"/>
+      </w:r>
+      <w:r>
+        <w:t>[5]</w:t>
+      </w:r>
+      <w:r>
+        <w:fldChar w:fldCharType="end"/>
+      </w:r>
+      <w:r>
+        <w:t xml:space="preserve">, the authors also consider the performance of cooperators on a minimal model network.  This network maintains the power-law distribution of the A-B network but exhibits a </w:t>
+      </w:r>
+      <w:r>
+        <w:t xml:space="preserve">significantly </w:t>
+      </w:r>
+      <w:r>
+        <w:t>larger clustering coefficient</w:t>
+      </w:r>
+      <w:r>
+        <w:t xml:space="preserve"> (10</w:t>
+      </w:r>
+      <w:r>
+        <w:rPr>
+          <w:vertAlign w:val="superscript"/>
+        </w:rPr>
+        <w:t>-3</w:t>
+      </w:r>
+      <w:r>
+        <w:t xml:space="preserve"> for A-B, 0.7 for minimal model</w:t>
+      </w:r>
+      <w:r>
+        <w:t>, 1 for fully connected graph</w:t>
+      </w:r>
+      <w:proofErr w:type="gramStart"/>
+      <w:r>
+        <w:t xml:space="preserve">) </w:t>
+      </w:r>
+      <w:r>
+        <w:t>.</w:t>
+      </w:r>
+      <w:proofErr w:type="gramEnd"/>
+      <w:r>
+        <w:t xml:space="preserve">  The authors note that this model may more accurately reflect real world social and biological networks.</w:t>
+      </w:r>
+      <w:r>
+        <w:t xml:space="preserve">  This type of network provides an extra boot to cooperation especially for large values of </w:t>
+      </w:r>
+      <w:r>
+        <w:rPr>
+          <w:i/>
+        </w:rPr>
+        <w:t>b</w:t>
+      </w:r>
+      <w:r>
+        <w:t>.</w:t>
+      </w:r>
+    </w:p>
+    <w:p>
+      <w:pPr>
+        <w:pStyle w:val="Body"/>
+      </w:pPr>
+      <w:r>
+        <w:t xml:space="preserve">In </w:t>
+      </w:r>
+      <w:r>
+        <w:fldChar w:fldCharType="begin"/>
+      </w:r>
+      <w:r>
+        <w:instrText xml:space="preserve"> REF _Ref323913876 \r \h </w:instrText>
+      </w:r>
+      <w:r>
+        <w:fldChar w:fldCharType="separate"/>
+      </w:r>
+      <w:r>
+        <w:t>[5]</w:t>
+      </w:r>
+      <w:r>
+        <w:fldChar w:fldCharType="end"/>
+      </w:r>
+      <w:r>
+        <w:t>, the authors consider networks that are generated using a modification of the A-B algorithm that imposes limits on the maximum degree of any node in the network.  This can model the possibility that maintaining connections is expensive and agents may have limits to the number of connections they can maintain.  Cooperators actually perform slightly better on these “cut-off” networks than on standard A-B graphs but perform worse than on the minimal model network.</w:t>
+      </w:r>
+    </w:p>
+    <w:p>
+      <w:pPr>
+        <w:pStyle w:val="Body"/>
+      </w:pPr>
+      <w:r>
+        <w:t xml:space="preserve">The authors </w:t>
+      </w:r>
+      <w:r>
+        <w:t>of</w:t>
+      </w:r>
+      <w:r>
+        <w:t xml:space="preserve"> </w:t>
+      </w:r>
+      <w:r>
+        <w:fldChar w:fldCharType="begin"/>
+      </w:r>
+      <w:r>
+        <w:instrText xml:space="preserve"> REF _Ref323765446 \r \h </w:instrText>
+      </w:r>
+      <w:r>
+        <w:fldChar w:fldCharType="separate"/>
+      </w:r>
+      <w:r>
+        <w:t>[4]</w:t>
+      </w:r>
+      <w:r>
+        <w:fldChar w:fldCharType="end"/>
+      </w:r>
+      <w:r>
+        <w:t xml:space="preserve"> </w:t>
+      </w:r>
+      <w:r>
+        <w:t xml:space="preserve">and </w:t>
+      </w:r>
+      <w:r>
+        <w:fldChar w:fldCharType="begin"/>
+      </w:r>
+      <w:r>
+        <w:instrText xml:space="preserve"> REF _Ref323923600 \r \h </w:instrText>
+      </w:r>
+      <w:r>
+        <w:fldChar w:fldCharType="separate"/>
+      </w:r>
+      <w:r>
+        <w:t>[6]</w:t>
+      </w:r>
+      <w:r>
+        <w:fldChar w:fldCharType="end"/>
+      </w:r>
+      <w:r>
+        <w:t xml:space="preserve"> </w:t>
+      </w:r>
+      <w:r>
+        <w:t>also evaluate the ability of a sole defector to invade a population of cooperators.  They find that defectors are not able to invade a population of cooperators that occupy a scale-free network eve</w:t>
+      </w:r>
+      <w:r>
+        <w:t xml:space="preserve">n if the defector takes over the most </w:t>
+      </w:r>
+      <w:r>
+        <w:t>advantageous hub node</w:t>
+      </w:r>
+      <w:r>
+        <w:t xml:space="preserve"> with the largest connectivity</w:t>
+      </w:r>
+      <w:r>
+        <w:t>.  In order for the defector to take over, the average connectivity z of the network needs to be increased to a high enough level that the network begins to approximate the well-mixed case</w:t>
+      </w:r>
+      <w:r>
+        <w:t xml:space="preserve"> – a case in which it is well-known that cooperators cannot withstand invasion by a single defector</w:t>
+      </w:r>
+      <w:proofErr w:type="gramStart"/>
+      <w:r>
+        <w:t>.</w:t>
+      </w:r>
+      <w:r>
+        <w:t>.</w:t>
+      </w:r>
+      <w:proofErr w:type="gramEnd"/>
+      <w:r>
+        <w:t xml:space="preserve"> </w:t>
+      </w:r>
+      <w:r>
+        <w:t xml:space="preserve">  In </w:t>
+      </w:r>
+      <w:r>
+        <w:fldChar w:fldCharType="begin"/>
+      </w:r>
+      <w:r>
+        <w:instrText xml:space="preserve"> REF _Ref323913876 \r \h </w:instrText>
+      </w:r>
+      <w:r>
+        <w:fldChar w:fldCharType="separate"/>
+      </w:r>
+      <w:r>
+        <w:t>[5]</w:t>
+      </w:r>
+      <w:r>
+        <w:fldChar w:fldCharType="end"/>
+      </w:r>
+      <w:r>
+        <w:t xml:space="preserve"> and </w:t>
+      </w:r>
+      <w:r>
+        <w:fldChar w:fldCharType="begin"/>
+      </w:r>
+      <w:r>
+        <w:instrText xml:space="preserve"> REF _Ref323923600 \r \h </w:instrText>
+      </w:r>
+      <w:r>
+        <w:fldChar w:fldCharType="separate"/>
+      </w:r>
+      <w:r>
+        <w:t>[6]</w:t>
+      </w:r>
+      <w:r>
+        <w:fldChar w:fldCharType="end"/>
+      </w:r>
+      <w:r>
+        <w:t xml:space="preserve">, the authors show that </w:t>
+      </w:r>
+      <w:r>
+        <w:t>any defectors that remain in the population</w:t>
+      </w:r>
+      <w:r>
+        <w:t xml:space="preserve"> are driven from nodes with high connectivity and relegated to nodes with moderate to low connectivity.</w:t>
+      </w:r>
+    </w:p>
+    <w:p>
+      <w:pPr>
+        <w:pStyle w:val="Heading3"/>
+      </w:pPr>
+      <w:r>
+        <w:t>Impact of Population Size</w:t>
+      </w:r>
+    </w:p>
+    <w:p>
+      <w:pPr>
+        <w:pStyle w:val="Body"/>
+      </w:pPr>
+      <w:r>
+        <w:fldChar w:fldCharType="begin"/>
+      </w:r>
+      <w:r>
+        <w:instrText xml:space="preserve"> REF _Ref323765446 \r \h </w:instrText>
+      </w:r>
+      <w:r>
+        <w:fldChar w:fldCharType="separate"/>
+      </w:r>
+      <w:r>
+        <w:t>[4]</w:t>
+      </w:r>
+      <w:r>
+        <w:fldChar w:fldCharType="end"/>
+      </w:r>
+      <w:r>
+        <w:fldChar w:fldCharType="begin"/>
+      </w:r>
+      <w:r>
+        <w:instrText xml:space="preserve"> REF _Ref323913876 \r \h </w:instrText>
+      </w:r>
+      <w:r>
+        <w:fldChar w:fldCharType="separate"/>
+      </w:r>
+      <w:r>
+        <w:t>[5]</w:t>
+      </w:r>
+      <w:r>
+        <w:fldChar w:fldCharType="end"/>
+      </w:r>
+      <w:r>
+        <w:t>, down to N=128</w:t>
+      </w:r>
+      <w:r>
+        <w:t>, below this results are unpredictable</w:t>
+      </w:r>
+    </w:p>
+    <w:p>
+      <w:pPr>
+        <w:pStyle w:val="Body"/>
+      </w:pPr>
+      <w:r>
+        <w:t xml:space="preserve">The authors </w:t>
+      </w:r>
+      <w:r>
+        <w:t xml:space="preserve">of </w:t>
+      </w:r>
+      <w:r>
+        <w:fldChar w:fldCharType="begin"/>
+      </w:r>
+      <w:r>
+        <w:instrText xml:space="preserve"> REF _Ref323765446 \r \h </w:instrText>
+      </w:r>
+      <w:r>
+        <w:fldChar w:fldCharType="separate"/>
+      </w:r>
+      <w:r>
+        <w:t>[4]</w:t>
+      </w:r>
+      <w:r>
+        <w:fldChar w:fldCharType="end"/>
+      </w:r>
+      <w:r>
+        <w:t xml:space="preserve"> </w:t>
+      </w:r>
+      <w:r>
+        <w:t>analyze</w:t>
+      </w:r>
+      <w:r>
+        <w:t xml:space="preserve"> the impact of population size </w:t>
+      </w:r>
+      <w:r>
+        <w:t>on the success of cooperators.  They find that</w:t>
+      </w:r>
+      <w:r>
+        <w:t xml:space="preserve">, given a constant average connectivity </w:t>
+      </w:r>
+      <w:r>
+        <w:rPr>
+          <w:i/>
+        </w:rPr>
+        <w:t>z</w:t>
+      </w:r>
+      <w:r>
+        <w:t>,</w:t>
+      </w:r>
+      <w:r>
+        <w:t xml:space="preserve"> the size of the population has little effect on the performance of cooperators.  Leading to the insight that the structure of the network </w:t>
+      </w:r>
+      <w:r>
+        <w:lastRenderedPageBreak/>
+        <w:t xml:space="preserve">is more important than the size of the </w:t>
+      </w:r>
+      <w:r>
+        <w:t>population</w:t>
+      </w:r>
+      <w:r>
+        <w:t xml:space="preserve">.  The authors note that for small populations, the graphs constructed using the growth and preferential attachment approach are not scale free.  Leading to the insight that growing the network using preferential attachment is more important than the scale-free </w:t>
+      </w:r>
+      <w:r>
+        <w:t>characteristics</w:t>
+      </w:r>
+      <w:r>
+        <w:t>.</w:t>
+      </w:r>
+    </w:p>
+    <w:p>
+      <w:pPr>
+        <w:pStyle w:val="Body"/>
+      </w:pPr>
+      <w:r>
+        <w:t>This study applies the same payout structure as (Nowak/May 1992).</w:t>
+      </w:r>
+    </w:p>
+    <w:p>
+      <w:pPr>
+        <w:pStyle w:val="Body"/>
+        <w:rPr>
+          <w:b/>
+        </w:rPr>
+      </w:pPr>
       <w:bookmarkStart w:id="2" w:name="_GoBack"/>
       <w:bookmarkEnd w:id="2"/>
-      <w:r>
-        <w:t xml:space="preserve"> that for relatively high average distance L and clustering coefficient C, </w:t>
-      </w:r>
-      <w:proofErr w:type="spellStart"/>
-      <w:r>
-        <w:t>HoSW</w:t>
-      </w:r>
-      <w:proofErr w:type="spellEnd"/>
-      <w:r>
-        <w:t xml:space="preserve"> topology has a similar impact on the performance of cooperators to that of </w:t>
-      </w:r>
-      <w:proofErr w:type="spellStart"/>
-      <w:r>
-        <w:t>HeSW</w:t>
-      </w:r>
-      <w:proofErr w:type="spellEnd"/>
-      <w:r>
-        <w:t xml:space="preserve"> topology indicating that in this region small-world effects may be significant.  However, in this region, cooperators still perform better on </w:t>
-      </w:r>
-      <w:proofErr w:type="spellStart"/>
-      <w:r>
-        <w:t>HeSW</w:t>
-      </w:r>
-      <w:proofErr w:type="spellEnd"/>
-      <w:r>
-        <w:t xml:space="preserve"> graphs showing that the effects of heterogeneity are also significant.  As L and C decrease, the </w:t>
-      </w:r>
-      <w:proofErr w:type="spellStart"/>
-      <w:r>
-        <w:t>performace</w:t>
-      </w:r>
-      <w:proofErr w:type="spellEnd"/>
-      <w:r>
-        <w:t xml:space="preserve"> of cooperators on </w:t>
-      </w:r>
-      <w:proofErr w:type="spellStart"/>
-      <w:r>
-        <w:t>HeSW</w:t>
-      </w:r>
-      <w:proofErr w:type="spellEnd"/>
-      <w:r>
-        <w:t xml:space="preserve"> graphs becomes significantly better than on </w:t>
-      </w:r>
-      <w:proofErr w:type="spellStart"/>
-      <w:r>
-        <w:t>HoSW</w:t>
-      </w:r>
-      <w:proofErr w:type="spellEnd"/>
-      <w:r>
-        <w:t xml:space="preserve"> graphs showing that in this region heterogeneity is the driving force behind the enhanced performance of cooperators.</w:t>
-      </w:r>
-    </w:p>
-    <w:p>
-      <w:pPr>
-        <w:pStyle w:val="Heading3"/>
-      </w:pPr>
-      <w:r>
-        <w:t>Scale Free Networks</w:t>
-      </w:r>
-    </w:p>
-    <w:p>
-      <w:pPr>
-        <w:pStyle w:val="Body"/>
-      </w:pPr>
-      <w:r>
-        <w:t>M</w:t>
-      </w:r>
-      <w:r>
-        <w:rPr>
-          <w:vertAlign w:val="subscript"/>
-        </w:rPr>
-        <w:t>0</w:t>
-      </w:r>
-      <w:r>
-        <w:t xml:space="preserve"> &gt;= 2</w:t>
-      </w:r>
-      <w:r>
-        <w:t>, z&gt;=4</w:t>
-      </w:r>
-      <w:r>
-        <w:t>, N=10</w:t>
-      </w:r>
-      <w:r>
-        <w:rPr>
-          <w:vertAlign w:val="superscript"/>
-        </w:rPr>
-        <w:t>4</w:t>
-      </w:r>
-    </w:p>
-    <w:p>
-      <w:pPr>
-        <w:pStyle w:val="Body"/>
-      </w:pPr>
-      <w:r>
-        <w:fldChar w:fldCharType="begin"/>
-      </w:r>
-      <w:r>
-        <w:instrText xml:space="preserve"> REF _Ref323765446 \r \h </w:instrText>
-      </w:r>
-      <w:r>
-        <w:fldChar w:fldCharType="separate"/>
-      </w:r>
-      <w:r>
-        <w:t>[4]</w:t>
-      </w:r>
-      <w:r>
-        <w:fldChar w:fldCharType="end"/>
-      </w:r>
-      <w:r>
-        <w:fldChar w:fldCharType="begin"/>
-      </w:r>
-      <w:r>
-        <w:instrText xml:space="preserve"> REF _Ref323913876 \r \h </w:instrText>
-      </w:r>
-      <w:r>
-        <w:fldChar w:fldCharType="separate"/>
-      </w:r>
-      <w:r>
-        <w:t>[5]</w:t>
-      </w:r>
-      <w:r>
-        <w:fldChar w:fldCharType="end"/>
-      </w:r>
-      <w:r>
-        <w:fldChar w:fldCharType="begin"/>
-      </w:r>
-      <w:r>
-        <w:instrText xml:space="preserve"> REF _Ref323923600 \r \h </w:instrText>
-      </w:r>
-      <w:r>
-        <w:fldChar w:fldCharType="separate"/>
-      </w:r>
-      <w:r>
-        <w:t>[6]</w:t>
-      </w:r>
-      <w:r>
-        <w:fldChar w:fldCharType="end"/>
-      </w:r>
-      <w:r>
-        <w:t xml:space="preserve"> </w:t>
-      </w:r>
-      <w:r>
-        <w:t xml:space="preserve">For scale free graphs, </w:t>
-      </w:r>
-      <w:r>
-        <w:t xml:space="preserve">the authors find that cooperation dominates for both games for almost the </w:t>
-      </w:r>
-      <w:r>
-        <w:rPr>
-          <w:b/>
-        </w:rPr>
-        <w:t xml:space="preserve">entire range of values for </w:t>
-      </w:r>
-      <w:r>
-        <w:rPr>
-          <w:b/>
-          <w:i/>
-        </w:rPr>
-        <w:t>b</w:t>
-      </w:r>
-      <w:r>
-        <w:rPr>
-          <w:b/>
-        </w:rPr>
-        <w:t xml:space="preserve"> and </w:t>
-      </w:r>
-      <w:r>
-        <w:rPr>
-          <w:b/>
-          <w:i/>
-        </w:rPr>
-        <w:t>r</w:t>
-      </w:r>
-      <w:r>
-        <w:t xml:space="preserve">.  In addition, they find that, unlike for other graphs types considered, the performance of cooperators improves as the average connectivity </w:t>
-      </w:r>
-      <w:r>
-        <w:rPr>
-          <w:i/>
-        </w:rPr>
-        <w:t>z</w:t>
-      </w:r>
-      <w:r>
-        <w:t xml:space="preserve"> of the graph increases</w:t>
-      </w:r>
-      <w:r>
-        <w:t xml:space="preserve"> up to a critical value at which the population approaches the well-mixed </w:t>
-      </w:r>
-      <w:r>
-        <w:t>condition</w:t>
-      </w:r>
-      <w:r>
-        <w:t>.</w:t>
-      </w:r>
-    </w:p>
-    <w:p>
-      <w:pPr>
-        <w:pStyle w:val="Body"/>
-      </w:pPr>
-      <w:r>
-        <w:fldChar w:fldCharType="begin"/>
-      </w:r>
-      <w:r>
-        <w:instrText xml:space="preserve"> REF _Ref323765446 \r \h </w:instrText>
-      </w:r>
-      <w:r>
-        <w:fldChar w:fldCharType="separate"/>
-      </w:r>
-      <w:r>
-        <w:t>[4]</w:t>
-      </w:r>
-      <w:r>
-        <w:fldChar w:fldCharType="end"/>
-      </w:r>
-      <w:r>
-        <w:fldChar w:fldCharType="begin"/>
-      </w:r>
-      <w:r>
-        <w:instrText xml:space="preserve"> REF _Ref323913876 \r \h </w:instrText>
-      </w:r>
-      <w:r>
-        <w:fldChar w:fldCharType="separate"/>
-      </w:r>
-      <w:r>
-        <w:t>[5]</w:t>
-      </w:r>
-      <w:r>
-        <w:fldChar w:fldCharType="end"/>
-      </w:r>
-      <w:r>
-        <w:t xml:space="preserve"> </w:t>
-      </w:r>
-      <w:r>
-        <w:t xml:space="preserve">To evaluate the impact of preferential attachment, the authors consider a graph that is generated using the same process used to generate a scale-free graph except that preferential attachment is replaced with </w:t>
-      </w:r>
-      <w:r>
-        <w:t xml:space="preserve">uniform attachment.  </w:t>
-      </w:r>
-      <w:r>
-        <w:t xml:space="preserve">This leads to a graph with an exponential degree distribution rather than the power-law distribution possessed by scale-free networks.  </w:t>
-      </w:r>
-      <w:r>
-        <w:t xml:space="preserve">This network virtually eliminates the presence of large hubs in the network.  </w:t>
-      </w:r>
-      <w:r>
-        <w:lastRenderedPageBreak/>
-        <w:t xml:space="preserve">Correlations still exist but to a much lesser degree than A-B networks.  This provides some opportunity to analyze the impact of vertex correlations produced by the growth process independently of the power-law degree distribution.  </w:t>
-      </w:r>
-      <w:r>
-        <w:t>While the uniform attachment network sustains cooperation better than a Watts-</w:t>
-      </w:r>
-      <w:proofErr w:type="spellStart"/>
-      <w:r>
-        <w:t>Strogatz</w:t>
-      </w:r>
-      <w:proofErr w:type="spellEnd"/>
-      <w:r>
-        <w:t xml:space="preserve"> network with </w:t>
-      </w:r>
-      <w:r>
-        <w:rPr>
-          <w:i/>
-        </w:rPr>
-        <w:t>p</w:t>
-      </w:r>
-      <w:r>
-        <w:t>=1</w:t>
-      </w:r>
-      <w:r>
-        <w:t xml:space="preserve"> (a random graph)</w:t>
-      </w:r>
-      <w:r>
-        <w:t>,</w:t>
-      </w:r>
-      <w:r>
-        <w:t xml:space="preserve"> cooperators pe</w:t>
-      </w:r>
-      <w:r>
-        <w:t>rform significantly better on a</w:t>
-      </w:r>
-      <w:r>
-        <w:t xml:space="preserve"> scale-free network</w:t>
-      </w:r>
-      <w:r>
-        <w:t xml:space="preserve"> generated using preferential at</w:t>
-      </w:r>
-      <w:r>
-        <w:t>t</w:t>
-      </w:r>
-      <w:r>
-        <w:t>achment</w:t>
-      </w:r>
-      <w:r>
-        <w:t>.</w:t>
-      </w:r>
-    </w:p>
-    <w:p>
-      <w:pPr>
-        <w:pStyle w:val="Body"/>
-      </w:pPr>
-      <w:r>
-        <w:t xml:space="preserve">In </w:t>
-      </w:r>
-      <w:r>
-        <w:fldChar w:fldCharType="begin"/>
-      </w:r>
-      <w:r>
-        <w:instrText xml:space="preserve"> REF _Ref323913876 \r \h </w:instrText>
-      </w:r>
-      <w:r>
-        <w:fldChar w:fldCharType="separate"/>
-      </w:r>
-      <w:r>
-        <w:t>[5]</w:t>
-      </w:r>
-      <w:r>
-        <w:fldChar w:fldCharType="end"/>
-      </w:r>
-      <w:r>
-        <w:t xml:space="preserve"> the authors consider a network generated using the configuration model algorithm with a power law degree distribution.  This produces a random graph with a degree distribution that is the same as</w:t>
-      </w:r>
-      <w:r>
-        <w:t xml:space="preserve"> a scale-free network but is lacking the correlations between vertices that are produced when preferential </w:t>
-      </w:r>
-      <w:r>
-        <w:t>attachment is used to grow the graph.</w:t>
-      </w:r>
-      <w:r>
-        <w:t xml:space="preserve">  This provides an opportunity to analyze the impact of the power-law degree distribution independent of the vertex correlations introduced by the growth and preferential attachment process defined by A-B.</w:t>
-      </w:r>
-      <w:r>
-        <w:t xml:space="preserve">  While the configuration model network sustains cooperation better than a Watts-</w:t>
-      </w:r>
-      <w:proofErr w:type="spellStart"/>
-      <w:r>
-        <w:t>Strogatz</w:t>
-      </w:r>
-      <w:proofErr w:type="spellEnd"/>
-      <w:r>
-        <w:t xml:space="preserve"> network with </w:t>
-      </w:r>
-      <w:r>
-        <w:rPr>
-          <w:i/>
-        </w:rPr>
-        <w:t>p</w:t>
-      </w:r>
-      <w:r>
-        <w:t>=1 (a random graph</w:t>
-      </w:r>
-      <w:r>
-        <w:t xml:space="preserve"> without a power-law degree distribution</w:t>
-      </w:r>
-      <w:r>
-        <w:t>), cooperators perform</w:t>
-      </w:r>
-      <w:r>
-        <w:t xml:space="preserve"> better on the uniform attachment network</w:t>
-      </w:r>
-      <w:r>
-        <w:t xml:space="preserve"> except for b&gt;1.8 and perform</w:t>
-      </w:r>
-      <w:r>
-        <w:t xml:space="preserve"> significantly better for all v</w:t>
-      </w:r>
-      <w:r>
-        <w:t>a</w:t>
-      </w:r>
-      <w:r>
-        <w:t>lu</w:t>
-      </w:r>
-      <w:r>
-        <w:t>e</w:t>
-      </w:r>
-      <w:r>
-        <w:t>s of b on scale-free networks.</w:t>
-      </w:r>
-      <w:r>
-        <w:t xml:space="preserve">  This</w:t>
-      </w:r>
-      <w:r>
-        <w:t>,</w:t>
-      </w:r>
-      <w:r>
-        <w:t xml:space="preserve"> combined with the result for the uniform attachment network</w:t>
-      </w:r>
-      <w:r>
-        <w:t>,</w:t>
-      </w:r>
-      <w:r>
-        <w:t xml:space="preserve"> shows </w:t>
-      </w:r>
-      <w:r>
-        <w:t xml:space="preserve">that </w:t>
-      </w:r>
-      <w:r>
-        <w:t xml:space="preserve">independently of each other, vertex correlations and power-law degree distribution (hubs) can promote cooperation.  </w:t>
-      </w:r>
-      <w:proofErr w:type="gramStart"/>
-      <w:r>
-        <w:t>However, in combination, they a significantly higher impact.</w:t>
-      </w:r>
-      <w:proofErr w:type="gramEnd"/>
-    </w:p>
-    <w:p>
-      <w:pPr>
-        <w:pStyle w:val="Body"/>
-      </w:pPr>
-      <w:r>
-        <w:t xml:space="preserve">In </w:t>
-      </w:r>
-      <w:r>
-        <w:fldChar w:fldCharType="begin"/>
-      </w:r>
-      <w:r>
-        <w:instrText xml:space="preserve"> REF _Ref323923600 \r \h </w:instrText>
-      </w:r>
-      <w:r>
-        <w:fldChar w:fldCharType="separate"/>
-      </w:r>
-      <w:r>
-        <w:t>[6]</w:t>
-      </w:r>
-      <w:r>
-        <w:fldChar w:fldCharType="end"/>
-      </w:r>
-      <w:r>
-        <w:t>, the authors consider an A-B graph that has had age correlations removed by randomizing the edges while preserving the power-law degree distribution.</w:t>
-      </w:r>
-      <w:r>
-        <w:t xml:space="preserve">  </w:t>
-      </w:r>
-      <w:r>
-        <w:t>(This may be the same configuration model process described in the previous paragraph).</w:t>
-      </w:r>
-      <w:r>
-        <w:t xml:space="preserve">  </w:t>
-      </w:r>
-      <w:r>
-        <w:t xml:space="preserve">This allows analysis of the scale-free features independent </w:t>
-      </w:r>
-      <w:proofErr w:type="gramStart"/>
-      <w:r>
-        <w:t>of  the</w:t>
-      </w:r>
-      <w:proofErr w:type="gramEnd"/>
-      <w:r>
-        <w:t xml:space="preserve"> age correlation introduced by preferential attachment used in the B-A algorithm.  </w:t>
-      </w:r>
-      <w:r>
-        <w:t xml:space="preserve">The </w:t>
-      </w:r>
-      <w:proofErr w:type="spellStart"/>
-      <w:r>
-        <w:t>resutign</w:t>
-      </w:r>
-      <w:proofErr w:type="spellEnd"/>
-      <w:r>
-        <w:t xml:space="preserve"> graph has a higher degree of heterogeneity than </w:t>
-      </w:r>
-      <w:r>
-        <w:t>a</w:t>
-      </w:r>
-      <w:r>
-        <w:t xml:space="preserve"> Watts-</w:t>
-      </w:r>
-      <w:proofErr w:type="spellStart"/>
-      <w:r>
-        <w:t>Strogatz</w:t>
-      </w:r>
-      <w:proofErr w:type="spellEnd"/>
-      <w:r>
-        <w:t xml:space="preserve"> network.  </w:t>
-      </w:r>
-      <w:r>
-        <w:t>They find that this network sustains cooperation better than a Watts-</w:t>
-      </w:r>
-      <w:proofErr w:type="spellStart"/>
-      <w:r>
-        <w:t>Strogatz</w:t>
-      </w:r>
-      <w:proofErr w:type="spellEnd"/>
-      <w:r>
-        <w:t xml:space="preserve"> network with </w:t>
-      </w:r>
-      <w:r>
-        <w:rPr>
-          <w:i/>
-        </w:rPr>
-        <w:t>p</w:t>
-      </w:r>
-      <w:r>
-        <w:t>=1.</w:t>
-      </w:r>
-    </w:p>
-    <w:p>
-      <w:pPr>
-        <w:pStyle w:val="Body"/>
-      </w:pPr>
-      <w:r>
-        <w:t xml:space="preserve">In </w:t>
-      </w:r>
-      <w:r>
-        <w:fldChar w:fldCharType="begin"/>
-      </w:r>
-      <w:r>
-        <w:instrText xml:space="preserve"> REF _Ref323913876 \r \h </w:instrText>
-      </w:r>
-      <w:r>
-        <w:fldChar w:fldCharType="separate"/>
-      </w:r>
-      <w:r>
-        <w:t>[5]</w:t>
-      </w:r>
-      <w:r>
-        <w:fldChar w:fldCharType="end"/>
-      </w:r>
-      <w:r>
-        <w:t xml:space="preserve">, the authors also consider the performance of cooperators on a minimal model </w:t>
-      </w:r>
-      <w:proofErr w:type="gramStart"/>
-      <w:r>
-        <w:t>network</w:t>
-      </w:r>
-      <w:proofErr w:type="gramEnd"/>
-      <w:r>
-        <w:t xml:space="preserve">.  This network maintains the power-law distribution of the A-B network but exhibits a </w:t>
-      </w:r>
-      <w:r>
-        <w:t xml:space="preserve">significantly </w:t>
-      </w:r>
-      <w:r>
-        <w:t>larger clustering coefficient</w:t>
-      </w:r>
-      <w:r>
-        <w:t xml:space="preserve"> (10</w:t>
-      </w:r>
-      <w:r>
-        <w:rPr>
-          <w:vertAlign w:val="superscript"/>
-        </w:rPr>
-        <w:t>-3</w:t>
-      </w:r>
-      <w:r>
-        <w:t xml:space="preserve"> for A-B, 0.7 for minimal model</w:t>
-      </w:r>
-      <w:r>
-        <w:t>, 1 for fully connected graph</w:t>
-      </w:r>
-      <w:proofErr w:type="gramStart"/>
-      <w:r>
-        <w:t xml:space="preserve">) </w:t>
-      </w:r>
-      <w:r>
-        <w:t>.</w:t>
-      </w:r>
-      <w:proofErr w:type="gramEnd"/>
-      <w:r>
-        <w:t xml:space="preserve">  The authors note that this model may more accurately reflect real world social and biological networks.</w:t>
-      </w:r>
-      <w:r>
-        <w:t xml:space="preserve">  This type of network provides an extra boot to cooperation especially for large values of </w:t>
-      </w:r>
-      <w:r>
-        <w:rPr>
-          <w:i/>
-        </w:rPr>
-        <w:t>b</w:t>
-      </w:r>
-      <w:r>
-        <w:t>.</w:t>
-      </w:r>
-    </w:p>
-    <w:p>
-      <w:pPr>
-        <w:pStyle w:val="Body"/>
-      </w:pPr>
-      <w:r>
-        <w:t xml:space="preserve">In </w:t>
-      </w:r>
-      <w:r>
-        <w:fldChar w:fldCharType="begin"/>
-      </w:r>
-      <w:r>
-        <w:instrText xml:space="preserve"> REF _Ref323913876 \r \h </w:instrText>
-      </w:r>
-      <w:r>
-        <w:fldChar w:fldCharType="separate"/>
-      </w:r>
-      <w:r>
-        <w:t>[5]</w:t>
-      </w:r>
-      <w:r>
-        <w:fldChar w:fldCharType="end"/>
-      </w:r>
-      <w:r>
-        <w:t>, the authors consider networks that are generated using a modification of the A-B algorithm that imposes limits on the maximum degree of any node in the network.  This can model the possibility that maintaining connections is expensive and agents may have limits to the number of connections they can maintain.  Cooperators actually perform slightly better on these “cut-off” networks than on standard A-B graphs but perform worse than on the minimal model network.</w:t>
-      </w:r>
-    </w:p>
-    <w:p>
-      <w:pPr>
-        <w:pStyle w:val="Body"/>
-      </w:pPr>
-      <w:r>
-        <w:t xml:space="preserve">The authors </w:t>
-      </w:r>
-      <w:r>
-        <w:t>of</w:t>
-      </w:r>
-      <w:r>
-        <w:t xml:space="preserve"> </w:t>
-      </w:r>
-      <w:r>
-        <w:fldChar w:fldCharType="begin"/>
-      </w:r>
-      <w:r>
-        <w:instrText xml:space="preserve"> REF _Ref323765446 \r \h </w:instrText>
-      </w:r>
-      <w:r>
-        <w:fldChar w:fldCharType="separate"/>
-      </w:r>
-      <w:r>
-        <w:t>[4]</w:t>
-      </w:r>
-      <w:r>
-        <w:fldChar w:fldCharType="end"/>
-      </w:r>
-      <w:r>
-        <w:t xml:space="preserve"> </w:t>
-      </w:r>
-      <w:r>
-        <w:t xml:space="preserve">and </w:t>
-      </w:r>
-      <w:r>
-        <w:fldChar w:fldCharType="begin"/>
-      </w:r>
-      <w:r>
-        <w:instrText xml:space="preserve"> REF _Ref323923600 \r \h </w:instrText>
-      </w:r>
-      <w:r>
-        <w:fldChar w:fldCharType="separate"/>
-      </w:r>
-      <w:r>
-        <w:t>[6]</w:t>
-      </w:r>
-      <w:r>
-        <w:fldChar w:fldCharType="end"/>
-      </w:r>
-      <w:r>
-        <w:t xml:space="preserve"> </w:t>
-      </w:r>
-      <w:r>
-        <w:t>also evaluate the ability of a sole defector to invade a population of cooperators.  They find that defectors are not able to invade a population of cooperators that occupy a scale-free network eve</w:t>
-      </w:r>
-      <w:r>
-        <w:t xml:space="preserve">n if the defector takes over the most </w:t>
-      </w:r>
-      <w:r>
-        <w:t>advantageous hub node</w:t>
-      </w:r>
-      <w:r>
-        <w:t xml:space="preserve"> with the largest connectivity</w:t>
-      </w:r>
-      <w:r>
-        <w:t>.  In order for the defector to take over, the average connectivity z of the network needs to be increased to a high enough level that the network begins to approximate the well-mixed case</w:t>
-      </w:r>
-      <w:r>
-        <w:t xml:space="preserve"> – a case in which it is well-known that cooperators cannot withstand invasion by a single defector</w:t>
-      </w:r>
-      <w:proofErr w:type="gramStart"/>
-      <w:r>
-        <w:t>.</w:t>
-      </w:r>
-      <w:r>
-        <w:t>.</w:t>
-      </w:r>
-      <w:proofErr w:type="gramEnd"/>
-      <w:r>
-        <w:t xml:space="preserve"> </w:t>
-      </w:r>
-      <w:r>
-        <w:t xml:space="preserve">  In </w:t>
-      </w:r>
-      <w:r>
-        <w:fldChar w:fldCharType="begin"/>
-      </w:r>
-      <w:r>
-        <w:instrText xml:space="preserve"> REF _Ref323913876 \r \h </w:instrText>
-      </w:r>
-      <w:r>
-        <w:fldChar w:fldCharType="separate"/>
-      </w:r>
-      <w:r>
-        <w:t>[5]</w:t>
-      </w:r>
-      <w:r>
-        <w:fldChar w:fldCharType="end"/>
-      </w:r>
-      <w:r>
-        <w:t xml:space="preserve"> and </w:t>
-      </w:r>
-      <w:r>
-        <w:fldChar w:fldCharType="begin"/>
-      </w:r>
-      <w:r>
-        <w:instrText xml:space="preserve"> REF _Ref323923600 \r \h </w:instrText>
-      </w:r>
-      <w:r>
-        <w:fldChar w:fldCharType="separate"/>
-      </w:r>
-      <w:r>
-        <w:t>[6]</w:t>
-      </w:r>
-      <w:r>
-        <w:fldChar w:fldCharType="end"/>
-      </w:r>
-      <w:r>
-        <w:t xml:space="preserve">, the authors show that </w:t>
-      </w:r>
-      <w:r>
-        <w:t>any defectors that remain in the population</w:t>
-      </w:r>
-      <w:r>
-        <w:t xml:space="preserve"> are driven from nodes with high connectivity and relegated to nodes with moderate to low connectivity.</w:t>
-      </w:r>
-    </w:p>
-    <w:p>
-      <w:pPr>
-        <w:pStyle w:val="Heading3"/>
-      </w:pPr>
-      <w:r>
-        <w:lastRenderedPageBreak/>
-        <w:t>Impact of Population Size</w:t>
-      </w:r>
-    </w:p>
-    <w:p>
-      <w:pPr>
-        <w:pStyle w:val="Body"/>
-      </w:pPr>
-      <w:r>
-        <w:fldChar w:fldCharType="begin"/>
-      </w:r>
-      <w:r>
-        <w:instrText xml:space="preserve"> REF _Ref323765446 \r \h </w:instrText>
-      </w:r>
-      <w:r>
-        <w:fldChar w:fldCharType="separate"/>
-      </w:r>
-      <w:r>
-        <w:t>[4]</w:t>
-      </w:r>
-      <w:r>
-        <w:fldChar w:fldCharType="end"/>
-      </w:r>
-      <w:r>
-        <w:fldChar w:fldCharType="begin"/>
-      </w:r>
-      <w:r>
-        <w:instrText xml:space="preserve"> REF _Ref323913876 \r \h </w:instrText>
-      </w:r>
-      <w:r>
-        <w:fldChar w:fldCharType="separate"/>
-      </w:r>
-      <w:r>
-        <w:t>[5]</w:t>
-      </w:r>
-      <w:r>
-        <w:fldChar w:fldCharType="end"/>
-      </w:r>
-      <w:r>
-        <w:t>, down to N=128</w:t>
-      </w:r>
-      <w:r>
-        <w:t>, below this results are unpredictable</w:t>
-      </w:r>
-    </w:p>
-    <w:p>
-      <w:pPr>
-        <w:pStyle w:val="Body"/>
-      </w:pPr>
-      <w:r>
-        <w:t xml:space="preserve">The authors </w:t>
-      </w:r>
-      <w:r>
-        <w:t xml:space="preserve">of </w:t>
-      </w:r>
-      <w:r>
-        <w:fldChar w:fldCharType="begin"/>
-      </w:r>
-      <w:r>
-        <w:instrText xml:space="preserve"> REF _Ref323765446 \r \h </w:instrText>
-      </w:r>
-      <w:r>
-        <w:fldChar w:fldCharType="separate"/>
-      </w:r>
-      <w:r>
-        <w:t>[4]</w:t>
-      </w:r>
-      <w:r>
-        <w:fldChar w:fldCharType="end"/>
-      </w:r>
-      <w:r>
-        <w:t xml:space="preserve"> </w:t>
-      </w:r>
-      <w:r>
-        <w:t>analyze</w:t>
-      </w:r>
-      <w:r>
-        <w:t xml:space="preserve"> the impact of population size </w:t>
-      </w:r>
-      <w:r>
-        <w:t>on the success of cooperators.  They find that</w:t>
-      </w:r>
-      <w:r>
-        <w:t xml:space="preserve">, given a constant average connectivity </w:t>
-      </w:r>
-      <w:r>
-        <w:rPr>
-          <w:i/>
-        </w:rPr>
-        <w:t>z</w:t>
-      </w:r>
-      <w:r>
-        <w:t>,</w:t>
-      </w:r>
-      <w:r>
-        <w:t xml:space="preserve"> the size of the population has little effect on the performance of cooperators.  Leading to the insight that the structure of the network is more important than the size of the </w:t>
-      </w:r>
-      <w:r>
-        <w:t>population</w:t>
-      </w:r>
-      <w:r>
-        <w:t xml:space="preserve">.  The authors note that for small populations, the graphs constructed using the growth and preferential attachment approach are not scale free.  Leading to the insight that growing the network using preferential attachment is more important than the scale-free </w:t>
-      </w:r>
-      <w:r>
-        <w:t>characteristics</w:t>
-      </w:r>
-      <w:r>
-        <w:t>.</w:t>
-      </w:r>
-    </w:p>
-    <w:p>
-      <w:pPr>
-        <w:pStyle w:val="Body"/>
-      </w:pPr>
-      <w:r>
-        <w:t>This study applies the same payout structure as (Nowak/May 1992).</w:t>
-      </w:r>
-    </w:p>
-    <w:p>
-      <w:pPr>
-        <w:pStyle w:val="Body"/>
-        <w:rPr>
-          <w:b/>
-        </w:rPr>
-      </w:pPr>
-      <w:r>
-        <w:rPr>
-          <w:b/>
-        </w:rPr>
-        <w:t xml:space="preserve"> </w:t>
-      </w:r>
-      <w:r>
-        <w:rPr>
-          <w:b/>
-        </w:rPr>
-        <w:t xml:space="preserve">(Santos, Rodrigues, Pacheco 2005 </w:t>
-      </w:r>
-      <w:proofErr w:type="gramStart"/>
-      <w:r>
-        <w:rPr>
-          <w:b/>
-        </w:rPr>
-        <w:t>Epidemic</w:t>
-      </w:r>
-      <w:proofErr w:type="gramEnd"/>
-      <w:r>
-        <w:rPr>
-          <w:b/>
-        </w:rPr>
-        <w:t xml:space="preserve"> spreading and cooperation dynamics…)</w:t>
-      </w:r>
-    </w:p>
-    <w:p>
-      <w:pPr>
-        <w:pStyle w:val="Body"/>
-        <w:rPr>
-          <w:b/>
-        </w:rPr>
-      </w:pPr>
-      <w:r>
-        <w:rPr>
-          <w:b/>
-        </w:rPr>
-        <w:t xml:space="preserve"> </w:t>
-      </w:r>
       <w:r>
         <w:rPr>
           <w:b/>
@@ -4367,11 +4251,7 @@
         <w:t>.  The authors find that cooperators can outperform defectors in the Prisoner’s Dilemma when T is slightly larger than R and S is only slightly less than P.  This window is slightly larger that the window provided by the homogeneous structured case.</w:t>
       </w:r>
       <w:r>
-        <w:t xml:space="preserve">  The single scale network has characteristics </w:t>
-      </w:r>
-      <w:r>
-        <w:lastRenderedPageBreak/>
-        <w:t>similar to the random graph in the homogeneous unstructured case that prevents compact clusters of cooperators from forming.  However, the heterogeneity of the network offsets this effect and leads to an overall improvement in the conditions for cooperation.</w:t>
+        <w:t xml:space="preserve">  The single scale network has characteristics similar to the random graph in the homogeneous unstructured case that prevents compact clusters of cooperators from forming.  However, the heterogeneity of the network offsets this effect and leads to an overall improvement in the conditions for cooperation.</w:t>
       </w:r>
     </w:p>
     <w:p>
@@ -4383,6 +4263,7 @@
         </w:numPr>
       </w:pPr>
       <w:r>
+        <w:lastRenderedPageBreak/>
         <w:t>Scale-free network</w:t>
       </w:r>
       <w:r>
@@ -4673,63 +4554,60 @@
         <w:t xml:space="preserve">  </w:t>
       </w:r>
       <w:r>
-        <w:t xml:space="preserve">After the simulation reaches a </w:t>
-      </w:r>
+        <w:t>After the simulation reaches a stationary state, the fraction of cooperative agents that exist in the population is computed.</w:t>
+      </w:r>
+      <w:r>
+        <w:t xml:space="preserve">  The authors </w:t>
+      </w:r>
+      <w:r>
+        <w:t xml:space="preserve">report simulation results for various </w:t>
+      </w:r>
+      <w:r>
+        <w:t xml:space="preserve">values </w:t>
+      </w:r>
+      <w:r>
+        <w:t>of</w:t>
+      </w:r>
+      <w:r>
+        <w:t xml:space="preserve"> </w:t>
+      </w:r>
+      <w:r>
+        <w:rPr>
+          <w:i/>
+        </w:rPr>
+        <w:t>p</w:t>
+      </w:r>
+      <w:r>
+        <w:t xml:space="preserve"> and </w:t>
+      </w:r>
+      <w:r>
+        <w:rPr>
+          <w:i/>
+        </w:rPr>
+        <w:t>b</w:t>
+      </w:r>
+      <w:r>
+        <w:t xml:space="preserve">.  </w:t>
+      </w:r>
+      <w:r>
+        <w:t>T</w:t>
+      </w:r>
+      <w:r>
+        <w:t xml:space="preserve">he values reported </w:t>
+      </w:r>
+      <w:r>
+        <w:t>are ave</w:t>
+      </w:r>
+      <w:r>
+        <w:t>rages over 100 simulation runs.</w:t>
+      </w:r>
+    </w:p>
+    <w:p>
+      <w:pPr>
+        <w:pStyle w:val="Body"/>
+      </w:pPr>
       <w:r>
         <w:lastRenderedPageBreak/>
-        <w:t>stationary state, the fraction of cooperative agents that exist in the population is computed.</w:t>
-      </w:r>
-      <w:r>
-        <w:t xml:space="preserve">  The authors </w:t>
-      </w:r>
-      <w:r>
-        <w:t xml:space="preserve">report simulation results for various </w:t>
-      </w:r>
-      <w:r>
-        <w:t xml:space="preserve">values </w:t>
-      </w:r>
-      <w:r>
-        <w:t>of</w:t>
-      </w:r>
-      <w:r>
-        <w:t xml:space="preserve"> </w:t>
-      </w:r>
-      <w:r>
-        <w:rPr>
-          <w:i/>
-        </w:rPr>
-        <w:t>p</w:t>
-      </w:r>
-      <w:r>
-        <w:t xml:space="preserve"> and </w:t>
-      </w:r>
-      <w:r>
-        <w:rPr>
-          <w:i/>
-        </w:rPr>
-        <w:t>b</w:t>
-      </w:r>
-      <w:r>
-        <w:t xml:space="preserve">.  </w:t>
-      </w:r>
-      <w:r>
-        <w:t>T</w:t>
-      </w:r>
-      <w:r>
-        <w:t xml:space="preserve">he values reported </w:t>
-      </w:r>
-      <w:r>
-        <w:t>are ave</w:t>
-      </w:r>
-      <w:r>
-        <w:t>rages over 100 simulation runs.</w:t>
-      </w:r>
-    </w:p>
-    <w:p>
-      <w:pPr>
-        <w:pStyle w:val="Body"/>
-      </w:pPr>
-      <w:r>
         <w:t xml:space="preserve">The authors collected results for the following range of values for </w:t>
       </w:r>
       <w:r>
@@ -5289,15 +5167,7 @@
         <w:t xml:space="preserve">  T</w:t>
       </w:r>
       <w:r>
-        <w:t xml:space="preserve">he </w:t>
-      </w:r>
-      <w:proofErr w:type="gramStart"/>
-      <w:r>
-        <w:t>probability</w:t>
-      </w:r>
-      <w:proofErr w:type="gramEnd"/>
-      <w:r>
-        <w:t xml:space="preserve"> </w:t>
+        <w:t xml:space="preserve">he probability </w:t>
       </w:r>
       <w:r>
         <w:rPr>
@@ -6112,44 +5982,47 @@
         <w:pStyle w:val="Body"/>
       </w:pPr>
       <w:r>
+        <w:t xml:space="preserve">In the case of a structure update, agent </w:t>
+      </w:r>
+      <w:r>
+        <w:rPr>
+          <w:i/>
+        </w:rPr>
+        <w:t>x</w:t>
+      </w:r>
+      <w:r>
+        <w:t xml:space="preserve"> attempts to rewire the link between it and agent </w:t>
+      </w:r>
+      <w:r>
+        <w:rPr>
+          <w:i/>
+        </w:rPr>
+        <w:t>y</w:t>
+      </w:r>
+      <w:r>
+        <w:t xml:space="preserve"> if it is dissatisfied with the </w:t>
+      </w:r>
+      <w:r>
+        <w:t xml:space="preserve">current </w:t>
+      </w:r>
+      <w:r>
+        <w:t>link.  An agent is satisfied with a link if the agent on the other end is a cooperator and dissatisfied otherwise.</w:t>
+      </w:r>
+      <w:r>
+        <w:t xml:space="preserve">  In the case that agent </w:t>
+      </w:r>
+      <w:r>
+        <w:rPr>
+          <w:i/>
+        </w:rPr>
+        <w:t>x</w:t>
+      </w:r>
+      <w:r>
+        <w:t xml:space="preserve"> is dissatisfied, </w:t>
+      </w:r>
+      <w:r>
         <w:lastRenderedPageBreak/>
-        <w:t xml:space="preserve">In the case of a structure update, agent </w:t>
-      </w:r>
-      <w:r>
-        <w:rPr>
-          <w:i/>
-        </w:rPr>
-        <w:t>x</w:t>
-      </w:r>
-      <w:r>
-        <w:t xml:space="preserve"> attempts to rewire the link between it and agent </w:t>
-      </w:r>
-      <w:r>
-        <w:rPr>
-          <w:i/>
-        </w:rPr>
-        <w:t>y</w:t>
-      </w:r>
-      <w:r>
-        <w:t xml:space="preserve"> if it is dissatisfied with the </w:t>
-      </w:r>
-      <w:r>
-        <w:t xml:space="preserve">current </w:t>
-      </w:r>
-      <w:r>
-        <w:t>link.  An agent is satisfied with a link if the agent on the other end is a cooperator and dissatisfied otherwise.</w:t>
-      </w:r>
-      <w:r>
-        <w:t xml:space="preserve">  In the case that agent </w:t>
-      </w:r>
-      <w:r>
-        <w:rPr>
-          <w:i/>
-        </w:rPr>
-        <w:t>x</w:t>
-      </w:r>
-      <w:r>
-        <w:t xml:space="preserve"> is dissatisfied, the link is switched to a random neighbor of agent </w:t>
+        <w:t xml:space="preserve">the link is switched to a random neighbor of agent </w:t>
       </w:r>
       <w:r>
         <w:rPr>
@@ -7133,7 +7006,6 @@
             <w:rPr>
               <w:rFonts w:ascii="Cambria Math" w:hAnsi="Cambria Math"/>
             </w:rPr>
-            <w:lastRenderedPageBreak/>
             <m:t>D</m:t>
           </m:r>
           <m:d>
@@ -8190,73 +8062,73 @@
         <w:t xml:space="preserve">While </w:t>
       </w:r>
       <w:r>
+        <w:t>(</w:t>
+      </w:r>
+      <w:r>
+        <w:t xml:space="preserve">Santos, Pacheco, </w:t>
+      </w:r>
+      <w:proofErr w:type="spellStart"/>
+      <w:r>
+        <w:t>Lenaert</w:t>
+      </w:r>
+      <w:proofErr w:type="spellEnd"/>
+      <w:r>
+        <w:t xml:space="preserve"> </w:t>
+      </w:r>
+      <w:proofErr w:type="spellStart"/>
+      <w:r>
+        <w:t>PLoS</w:t>
+      </w:r>
+      <w:proofErr w:type="spellEnd"/>
+      <w:r>
+        <w:t xml:space="preserve"> 2006</w:t>
+      </w:r>
+      <w:r>
+        <w:t xml:space="preserve">) report that for S=0 and T=1.8, </w:t>
+      </w:r>
+      <w:r>
+        <w:rPr>
+          <w:i/>
+        </w:rPr>
+        <w:t>W</w:t>
+      </w:r>
+      <w:r>
+        <w:t xml:space="preserve"> must be equal to approximately 2 before cooperators can dominate, the current study finds that</w:t>
+      </w:r>
+      <w:r>
+        <w:t>,</w:t>
+      </w:r>
+      <w:r>
+        <w:t xml:space="preserve"> </w:t>
+      </w:r>
+      <w:r>
+        <w:t xml:space="preserve">for the same values of S and T, </w:t>
+      </w:r>
+      <w:r>
+        <w:t>cooperators can dominate for val</w:t>
+      </w:r>
+      <w:r>
+        <w:t xml:space="preserve">ues of </w:t>
+      </w:r>
+      <w:r>
+        <w:rPr>
+          <w:i/>
+        </w:rPr>
+        <w:t>W</w:t>
+      </w:r>
+      <w:r>
+        <w:t xml:space="preserve"> as low as approximately 0.3</w:t>
+      </w:r>
+      <w:r>
+        <w:t>.</w:t>
+      </w:r>
+    </w:p>
+    <w:p>
+      <w:pPr>
+        <w:pStyle w:val="Body"/>
+      </w:pPr>
+      <w:r>
         <w:lastRenderedPageBreak/>
-        <w:t>(</w:t>
-      </w:r>
-      <w:r>
-        <w:t xml:space="preserve">Santos, Pacheco, </w:t>
-      </w:r>
-      <w:proofErr w:type="spellStart"/>
-      <w:r>
-        <w:t>Lenaert</w:t>
-      </w:r>
-      <w:proofErr w:type="spellEnd"/>
-      <w:r>
-        <w:t xml:space="preserve"> </w:t>
-      </w:r>
-      <w:proofErr w:type="spellStart"/>
-      <w:r>
-        <w:t>PLoS</w:t>
-      </w:r>
-      <w:proofErr w:type="spellEnd"/>
-      <w:r>
-        <w:t xml:space="preserve"> 2006</w:t>
-      </w:r>
-      <w:r>
-        <w:t xml:space="preserve">) report that for S=0 and T=1.8, </w:t>
-      </w:r>
-      <w:r>
-        <w:rPr>
-          <w:i/>
-        </w:rPr>
-        <w:t>W</w:t>
-      </w:r>
-      <w:r>
-        <w:t xml:space="preserve"> must be equal to approximately 2 before cooperators can dominate, the current study finds that</w:t>
-      </w:r>
-      <w:r>
-        <w:t>,</w:t>
-      </w:r>
-      <w:r>
-        <w:t xml:space="preserve"> </w:t>
-      </w:r>
-      <w:r>
-        <w:t xml:space="preserve">for the same values of S and T, </w:t>
-      </w:r>
-      <w:r>
-        <w:t>cooperators can dominate for val</w:t>
-      </w:r>
-      <w:r>
-        <w:t xml:space="preserve">ues of </w:t>
-      </w:r>
-      <w:r>
-        <w:rPr>
-          <w:i/>
-        </w:rPr>
-        <w:t>W</w:t>
-      </w:r>
-      <w:r>
-        <w:t xml:space="preserve"> as low as approximately 0.3</w:t>
-      </w:r>
-      <w:r>
-        <w:t>.</w:t>
-      </w:r>
-    </w:p>
-    <w:p>
-      <w:pPr>
-        <w:pStyle w:val="Body"/>
-      </w:pPr>
-      <w:r>
         <w:t>The authors also consider a reputation model variation that includes reputation discounting:</w:t>
       </w:r>
     </w:p>
@@ -8463,15 +8335,7 @@
         </m:r>
       </m:oMath>
       <w:r>
-        <w:t xml:space="preserve"> the agent’s last action alone de</w:t>
-      </w:r>
-      <w:proofErr w:type="spellStart"/>
-      <w:r>
-        <w:t>termines</w:t>
-      </w:r>
-      <w:proofErr w:type="spellEnd"/>
-      <w:r>
-        <w:t xml:space="preserve"> it reputation while when </w:t>
+        <w:t xml:space="preserve"> the agent’s last action alone determines it reputation while when </w:t>
       </w:r>
       <m:oMath>
         <m:r>
@@ -8553,8 +8417,8 @@
         <w:pStyle w:val="Reference"/>
         <w:keepNext/>
       </w:pPr>
-      <w:bookmarkStart w:id="3" w:name="_Ref323132317"/>
-      <w:bookmarkStart w:id="4" w:name="_Ref310874251"/>
+      <w:bookmarkStart w:id="3" w:name="_Ref310874251"/>
+      <w:bookmarkStart w:id="4" w:name="_Ref323132317"/>
       <w:r>
         <w:t xml:space="preserve">Axelrod, R., and W. D. Hamilton, “The evolution of cooperation,” </w:t>
       </w:r>
@@ -8573,7 +8437,7 @@
       <w:r>
         <w:t>.</w:t>
       </w:r>
-      <w:bookmarkEnd w:id="4"/>
+      <w:bookmarkEnd w:id="3"/>
     </w:p>
     <w:p>
       <w:pPr>
@@ -8593,7 +8457,7 @@
       <w:r>
         <w:t>,</w:t>
       </w:r>
-      <w:bookmarkEnd w:id="3"/>
+      <w:bookmarkEnd w:id="4"/>
       <w:r>
         <w:t xml:space="preserve"> “Evolutionary games and spatial chaos,” </w:t>
       </w:r>
@@ -8613,8 +8477,8 @@
         <w:pStyle w:val="Reference"/>
         <w:keepNext/>
       </w:pPr>
-      <w:bookmarkStart w:id="6" w:name="_Ref323764895"/>
-      <w:bookmarkStart w:id="7" w:name="_Ref323760829"/>
+      <w:bookmarkStart w:id="6" w:name="_Ref323760829"/>
+      <w:bookmarkStart w:id="7" w:name="_Ref323764895"/>
       <w:proofErr w:type="spellStart"/>
       <w:r>
         <w:t>Hauert</w:t>
@@ -8640,7 +8504,7 @@
       <w:r>
         <w:t>, vol. 428, pp. 643-646, 2004.</w:t>
       </w:r>
-      <w:bookmarkEnd w:id="7"/>
+      <w:bookmarkEnd w:id="6"/>
     </w:p>
     <w:p>
       <w:pPr>
@@ -8663,7 +8527,7 @@
       <w:r>
         <w:t>.</w:t>
       </w:r>
-      <w:bookmarkEnd w:id="6"/>
+      <w:bookmarkEnd w:id="7"/>
       <w:bookmarkEnd w:id="8"/>
     </w:p>
     <w:p>
@@ -9085,7 +8949,7 @@
         <w:rStyle w:val="PageNumber"/>
         <w:noProof/>
       </w:rPr>
-      <w:t>12</w:t>
+      <w:t>7</w:t>
     </w:r>
     <w:r>
       <w:rPr>

</xml_diff>

<commit_message>
partially complete with reference [8]
</commit_message>
<xml_diff>
--- a/graph-structure/graph-structure.docx
+++ b/graph-structure/graph-structure.docx
@@ -172,6 +172,18 @@
     <w:p>
       <w:pPr>
         <w:pStyle w:val="Body"/>
+        <w:numPr>
+          <w:ilvl w:val="0"/>
+          <w:numId w:val="27"/>
+        </w:numPr>
+      </w:pPr>
+      <w:r>
+        <w:t>T &gt; R &gt; P &gt; S</w:t>
+      </w:r>
+    </w:p>
+    <w:p>
+      <w:pPr>
+        <w:pStyle w:val="Body"/>
       </w:pPr>
       <w:proofErr w:type="gramStart"/>
       <w:r>
@@ -185,6 +197,18 @@
     <w:p>
       <w:pPr>
         <w:pStyle w:val="Body"/>
+        <w:numPr>
+          <w:ilvl w:val="0"/>
+          <w:numId w:val="27"/>
+        </w:numPr>
+      </w:pPr>
+      <w:r>
+        <w:t>T &gt; R &gt; S &gt; P</w:t>
+      </w:r>
+    </w:p>
+    <w:p>
+      <w:pPr>
+        <w:pStyle w:val="Body"/>
       </w:pPr>
       <w:proofErr w:type="gramStart"/>
       <w:r>
@@ -192,7 +216,25 @@
       </w:r>
       <w:proofErr w:type="gramEnd"/>
       <w:r>
-        <w:t>-hunt game - SH</w:t>
+        <w:t xml:space="preserve">-hunt game </w:t>
+      </w:r>
+      <w:r>
+        <w:t>–</w:t>
+      </w:r>
+      <w:r>
+        <w:t xml:space="preserve"> SH</w:t>
+      </w:r>
+    </w:p>
+    <w:p>
+      <w:pPr>
+        <w:pStyle w:val="Body"/>
+        <w:numPr>
+          <w:ilvl w:val="0"/>
+          <w:numId w:val="27"/>
+        </w:numPr>
+      </w:pPr>
+      <w:r>
+        <w:t>R &gt; T &gt; P &gt; S</w:t>
       </w:r>
     </w:p>
     <w:p>
@@ -278,14 +320,6 @@
       </w:pPr>
       <w:r>
         <w:t>Insert (Axelrod/Hamilton 1981) summary here.</w:t>
-      </w:r>
-    </w:p>
-    <w:p>
-      <w:pPr>
-        <w:pStyle w:val="Body"/>
-      </w:pPr>
-      <w:r>
-        <w:t>Others…?</w:t>
       </w:r>
     </w:p>
     <w:p>
@@ -729,26 +763,26 @@
         <w:t xml:space="preserve">.  </w:t>
       </w:r>
       <w:r>
-        <w:t xml:space="preserve">After all games for </w:t>
+        <w:t xml:space="preserve">After all games for a generation have been played, </w:t>
+      </w:r>
+      <w:r>
+        <w:t xml:space="preserve">the nodes are updated simultaneously.  </w:t>
+      </w:r>
+      <w:r>
+        <w:t xml:space="preserve">For each agent </w:t>
+      </w:r>
+      <w:r>
+        <w:rPr>
+          <w:i/>
+        </w:rPr>
+        <w:t>x</w:t>
+      </w:r>
+      <w:r>
+        <w:t xml:space="preserve"> </w:t>
       </w:r>
       <w:r>
         <w:lastRenderedPageBreak/>
-        <w:t xml:space="preserve">a generation have been played, </w:t>
-      </w:r>
-      <w:r>
-        <w:t xml:space="preserve">the nodes are updated simultaneously.  </w:t>
-      </w:r>
-      <w:r>
-        <w:t xml:space="preserve">For each agent </w:t>
-      </w:r>
-      <w:r>
-        <w:rPr>
-          <w:i/>
-        </w:rPr>
-        <w:t>x</w:t>
-      </w:r>
-      <w:r>
-        <w:t xml:space="preserve"> with payout </w:t>
+        <w:t xml:space="preserve">with payout </w:t>
       </w:r>
       <w:proofErr w:type="spellStart"/>
       <w:r>
@@ -1742,7 +1776,7 @@
         <w:t xml:space="preserve">: In this case, the network is a random </w:t>
       </w:r>
       <w:r>
-        <w:t xml:space="preserve">regular </w:t>
+        <w:t xml:space="preserve">homogeneous </w:t>
       </w:r>
       <w:r>
         <w:t>graph wher</w:t>
@@ -1790,6 +1824,47 @@
       </w:r>
       <w:r>
         <w:t xml:space="preserve"> </w:t>
+      </w:r>
+      <w:r>
+        <w:t xml:space="preserve">  Starting from a regular graph with average connectivity </w:t>
+      </w:r>
+      <w:r>
+        <w:rPr>
+          <w:i/>
+        </w:rPr>
+        <w:t>z</w:t>
+      </w:r>
+      <w:r>
+        <w:t>,</w:t>
+      </w:r>
+      <w:r>
+        <w:t xml:space="preserve"> the ends </w:t>
+      </w:r>
+      <w:proofErr w:type="gramStart"/>
+      <w:r>
+        <w:t>of  pairs</w:t>
+      </w:r>
+      <w:proofErr w:type="gramEnd"/>
+      <w:r>
+        <w:t xml:space="preserve"> of randomly chosen edges are swapped without introducing duplicate connections.  All pairs of edges are considered </w:t>
+      </w:r>
+      <w:r>
+        <w:fldChar w:fldCharType="begin"/>
+      </w:r>
+      <w:r>
+        <w:instrText xml:space="preserve"> REF _Ref324106006 \r \h </w:instrText>
+      </w:r>
+      <w:r>
+        <w:fldChar w:fldCharType="separate"/>
+      </w:r>
+      <w:r>
+        <w:t>[8]</w:t>
+      </w:r>
+      <w:r>
+        <w:fldChar w:fldCharType="end"/>
+      </w:r>
+      <w:r>
+        <w:t>.</w:t>
       </w:r>
     </w:p>
     <w:p>
@@ -2061,11 +2136,14 @@
         <w:fldChar w:fldCharType="end"/>
       </w:r>
       <w:r>
-        <w:t>, the authors show that the path length and clustering coefficient of these graphs is very similar to graphs generated using the unmodified Watts-</w:t>
+        <w:t xml:space="preserve">, the authors show that the path length and clustering coefficient </w:t>
+      </w:r>
+      <w:r>
+        <w:lastRenderedPageBreak/>
+        <w:t>of these graphs is very similar to graphs generated using the unmodified Watts-</w:t>
       </w:r>
       <w:proofErr w:type="spellStart"/>
       <w:r>
-        <w:lastRenderedPageBreak/>
         <w:t>Strogatz</w:t>
       </w:r>
       <w:proofErr w:type="spellEnd"/>
@@ -2541,7 +2619,13 @@
         </m:box>
       </m:oMath>
       <w:r>
-        <w:t xml:space="preserve"> representing the cost-to-benefit ration of mutual cooperation.</w:t>
+        <w:t xml:space="preserve"> represe</w:t>
+      </w:r>
+      <w:r>
+        <w:t>nting the cost-to-benefit ratio</w:t>
+      </w:r>
+      <w:r>
+        <w:t xml:space="preserve"> of mutual cooperation.</w:t>
       </w:r>
     </w:p>
     <w:p>
@@ -2651,16 +2735,30 @@
     <w:p>
       <w:pPr>
         <w:pStyle w:val="Body"/>
-        <w:keepNext/>
-      </w:pPr>
-      <w:r>
-        <w:t>N=10</w:t>
-      </w:r>
-      <w:r>
-        <w:rPr>
-          <w:vertAlign w:val="superscript"/>
-        </w:rPr>
-        <w:t>4</w:t>
+      </w:pPr>
+      <w:r>
+        <w:t xml:space="preserve">In </w:t>
+      </w:r>
+      <w:r>
+        <w:fldChar w:fldCharType="begin"/>
+      </w:r>
+      <w:r>
+        <w:instrText xml:space="preserve"> REF _Ref324106006 \r \h </w:instrText>
+      </w:r>
+      <w:r>
+        <w:fldChar w:fldCharType="separate"/>
+      </w:r>
+      <w:r>
+        <w:t>[8]</w:t>
+      </w:r>
+      <w:r>
+        <w:fldChar w:fldCharType="end"/>
+      </w:r>
+      <w:r>
+        <w:t xml:space="preserve">, the authors run experiments on well-mixed populations of agents that occupy a complete graph.  </w:t>
+      </w:r>
+      <w:r>
+        <w:t>The authors reconfirm that cooperators are unable to compete with defectors when playing the Prisoner’s Dilemma in a well-mixed population.</w:t>
       </w:r>
     </w:p>
     <w:p>
@@ -2710,12 +2808,12 @@
         <w:fldChar w:fldCharType="end"/>
       </w:r>
       <w:r>
+        <w:t>,</w:t>
+      </w:r>
+      <w:r>
         <w:t xml:space="preserve"> </w:t>
       </w:r>
       <w:r>
-        <w:t xml:space="preserve">and </w:t>
-      </w:r>
-      <w:r>
         <w:fldChar w:fldCharType="begin"/>
       </w:r>
       <w:r>
@@ -2731,38 +2829,227 @@
         <w:fldChar w:fldCharType="end"/>
       </w:r>
       <w:r>
-        <w:t xml:space="preserve"> </w:t>
-      </w:r>
-      <w:r>
-        <w:t xml:space="preserve">find that cooperation is difficult to maintain for both games when played on a regular ring.  </w:t>
-      </w:r>
-      <w:r>
-        <w:t>(</w:t>
-      </w:r>
-      <w:r>
-        <w:rPr>
-          <w:b/>
-        </w:rPr>
-        <w:t xml:space="preserve">But they find that cooperation can be sustained fro small values of </w:t>
-      </w:r>
-      <w:r>
-        <w:rPr>
-          <w:b/>
+        <w:t xml:space="preserve"> and </w:t>
+      </w:r>
+      <w:r>
+        <w:fldChar w:fldCharType="begin"/>
+      </w:r>
+      <w:r>
+        <w:instrText xml:space="preserve"> REF _Ref324106006 \r \h </w:instrText>
+      </w:r>
+      <w:r>
+        <w:fldChar w:fldCharType="separate"/>
+      </w:r>
+      <w:r>
+        <w:t>[8]</w:t>
+      </w:r>
+      <w:r>
+        <w:fldChar w:fldCharType="end"/>
+      </w:r>
+      <w:r>
+        <w:t xml:space="preserve"> find that, when the agents occupy a regular graph</w:t>
+      </w:r>
+      <w:proofErr w:type="gramStart"/>
+      <w:r>
+        <w:t>,  cooperators</w:t>
+      </w:r>
+      <w:proofErr w:type="gramEnd"/>
+      <w:r>
+        <w:t xml:space="preserve"> can outperform defectors in the Prisoner’s Dilemma when T is slightly larger than R and S is only slightly less than P.  This small window of opportunity exists because the correlated spatial structure allows cooperators to form small clusters that resist invasion by defectors.  </w:t>
+      </w:r>
+      <w:r>
+        <w:t xml:space="preserve">As expected, increasing </w:t>
+      </w:r>
+      <w:r>
+        <w:rPr>
           <w:i/>
         </w:rPr>
         <w:t>b</w:t>
       </w:r>
       <w:r>
-        <w:rPr>
-          <w:b/>
-        </w:rPr>
-        <w:t xml:space="preserve"> which is an improvement over the well-mixed case</w:t>
-      </w:r>
-      <w:r>
-        <w:t xml:space="preserve"> – need to update this) </w:t>
-      </w:r>
-      <w:r>
-        <w:t xml:space="preserve">As expected, increasing </w:t>
+        <w:t xml:space="preserve"> and </w:t>
+      </w:r>
+      <w:r>
+        <w:rPr>
+          <w:i/>
+        </w:rPr>
+        <w:t>r</w:t>
+      </w:r>
+      <w:r>
+        <w:t xml:space="preserve"> decreases the performance of cooperators.  In addition, as the average connectivity </w:t>
+      </w:r>
+      <w:r>
+        <w:rPr>
+          <w:i/>
+        </w:rPr>
+        <w:t>z</w:t>
+      </w:r>
+      <w:r>
+        <w:t xml:space="preserve"> of the graph increases</w:t>
+      </w:r>
+      <w:r>
+        <w:t xml:space="preserve"> the population structure begins to mirror a well-mixed population and </w:t>
+      </w:r>
+      <w:r>
+        <w:t>cooperation becomes more difficult.</w:t>
+      </w:r>
+    </w:p>
+    <w:p>
+      <w:pPr>
+        <w:pStyle w:val="Heading3"/>
+      </w:pPr>
+      <w:r>
+        <w:t>Watts-</w:t>
+      </w:r>
+      <w:proofErr w:type="spellStart"/>
+      <w:r>
+        <w:t>Strogatz</w:t>
+      </w:r>
+      <w:proofErr w:type="spellEnd"/>
+      <w:r>
+        <w:t xml:space="preserve"> - Small World and Random Networks</w:t>
+      </w:r>
+    </w:p>
+    <w:p>
+      <w:pPr>
+        <w:pStyle w:val="Body"/>
+      </w:pPr>
+      <w:r>
+        <w:t xml:space="preserve">In </w:t>
+      </w:r>
+      <w:r>
+        <w:fldChar w:fldCharType="begin"/>
+      </w:r>
+      <w:r>
+        <w:instrText xml:space="preserve"> REF _Ref323765446 \r \h </w:instrText>
+      </w:r>
+      <w:r>
+        <w:fldChar w:fldCharType="separate"/>
+      </w:r>
+      <w:r>
+        <w:t>[4]</w:t>
+      </w:r>
+      <w:r>
+        <w:fldChar w:fldCharType="end"/>
+      </w:r>
+      <w:r>
+        <w:t>, the authors consider</w:t>
+      </w:r>
+      <w:r>
+        <w:t xml:space="preserve"> graphs generated using the Watts-</w:t>
+      </w:r>
+      <w:proofErr w:type="spellStart"/>
+      <w:r>
+        <w:t>Strogatz</w:t>
+      </w:r>
+      <w:proofErr w:type="spellEnd"/>
+      <w:r>
+        <w:t xml:space="preserve"> algorithm with varying values for </w:t>
+      </w:r>
+      <w:proofErr w:type="gramStart"/>
+      <w:r>
+        <w:rPr>
+          <w:i/>
+        </w:rPr>
+        <w:t>p</w:t>
+      </w:r>
+      <w:r>
+        <w:t>,</w:t>
+      </w:r>
+      <w:proofErr w:type="gramEnd"/>
+      <w:r>
+        <w:t xml:space="preserve"> the authors find that the performance of cooperators improves as </w:t>
+      </w:r>
+      <w:r>
+        <w:rPr>
+          <w:i/>
+        </w:rPr>
+        <w:t>p</w:t>
+      </w:r>
+      <w:r>
+        <w:t xml:space="preserve"> increases. </w:t>
+      </w:r>
+      <w:r>
+        <w:t xml:space="preserve">  As with the case of a regular graph, cooperation suffers as the average connectivity </w:t>
+      </w:r>
+      <w:r>
+        <w:rPr>
+          <w:i/>
+        </w:rPr>
+        <w:t>z</w:t>
+      </w:r>
+      <w:r>
+        <w:t xml:space="preserve"> of the graph increases and the population approaches a well-mixed population.</w:t>
+      </w:r>
+      <w:r>
+        <w:t xml:space="preserve">  This leads to the result that cooperation receives the largest boost for a random graph (</w:t>
+      </w:r>
+      <w:r>
+        <w:rPr>
+          <w:i/>
+        </w:rPr>
+        <w:t>p</w:t>
+      </w:r>
+      <w:r>
+        <w:t>=1) with small average connectivity.</w:t>
+      </w:r>
+    </w:p>
+    <w:p>
+      <w:pPr>
+        <w:pStyle w:val="Body"/>
+      </w:pPr>
+      <w:r>
+        <w:t xml:space="preserve">In </w:t>
+      </w:r>
+      <w:r>
+        <w:fldChar w:fldCharType="begin"/>
+      </w:r>
+      <w:r>
+        <w:instrText xml:space="preserve"> REF _Ref323913876 \r \h </w:instrText>
+      </w:r>
+      <w:r>
+        <w:fldChar w:fldCharType="separate"/>
+      </w:r>
+      <w:r>
+        <w:t>[5]</w:t>
+      </w:r>
+      <w:r>
+        <w:fldChar w:fldCharType="end"/>
+      </w:r>
+      <w:r>
+        <w:t xml:space="preserve">, the authors consider </w:t>
+      </w:r>
+      <w:r>
+        <w:t xml:space="preserve">random </w:t>
+      </w:r>
+      <w:r>
+        <w:t>graphs generated using the Watts-</w:t>
+      </w:r>
+      <w:proofErr w:type="spellStart"/>
+      <w:r>
+        <w:t>Strogatz</w:t>
+      </w:r>
+      <w:proofErr w:type="spellEnd"/>
+      <w:r>
+        <w:t xml:space="preserve"> algorithm with </w:t>
+      </w:r>
+      <w:r>
+        <w:rPr>
+          <w:i/>
+        </w:rPr>
+        <w:t>p</w:t>
+      </w:r>
+      <w:r>
+        <w:t>=1</w:t>
+      </w:r>
+      <w:r>
+        <w:t xml:space="preserve"> and find that this topology improves the performance of cooperators compared to that of a regular ring.</w:t>
+      </w:r>
+      <w:r>
+        <w:t xml:space="preserve">  </w:t>
+      </w:r>
+      <w:r>
+        <w:t xml:space="preserve">However, cooperators are still not able to out-perform defectors for large values of </w:t>
       </w:r>
       <w:r>
         <w:rPr>
@@ -2771,39 +3058,69 @@
         <w:t>b</w:t>
       </w:r>
       <w:r>
-        <w:t xml:space="preserve"> and </w:t>
-      </w:r>
-      <w:r>
-        <w:rPr>
-          <w:i/>
-        </w:rPr>
-        <w:t>r</w:t>
-      </w:r>
-      <w:r>
-        <w:t xml:space="preserve"> decreases the performance of cooperators.  In addition, as the average connectivity </w:t>
-      </w:r>
-      <w:r>
-        <w:rPr>
-          <w:i/>
-        </w:rPr>
-        <w:t>z</w:t>
-      </w:r>
-      <w:r>
-        <w:t xml:space="preserve"> of the graph increases</w:t>
-      </w:r>
-      <w:r>
-        <w:t xml:space="preserve"> the population structure begins to mirror a well-mixed population and </w:t>
-      </w:r>
-      <w:r>
-        <w:t>cooperation becomes more difficult.</w:t>
-      </w:r>
-    </w:p>
-    <w:p>
-      <w:pPr>
-        <w:pStyle w:val="Heading3"/>
-      </w:pPr>
-      <w:r>
-        <w:t>Watts-</w:t>
+        <w:t xml:space="preserve"> highlighting the fact that it </w:t>
+      </w:r>
+      <w:r>
+        <w:t xml:space="preserve">does not benefit cooperation as much as the </w:t>
+      </w:r>
+      <w:r>
+        <w:t>scale-free</w:t>
+      </w:r>
+      <w:r>
+        <w:t xml:space="preserve"> topologies considered next.</w:t>
+      </w:r>
+    </w:p>
+    <w:p>
+      <w:pPr>
+        <w:pStyle w:val="Body"/>
+      </w:pPr>
+      <w:r>
+        <w:t xml:space="preserve">To analyze the impact of small-world </w:t>
+      </w:r>
+      <w:r>
+        <w:t xml:space="preserve">features </w:t>
+      </w:r>
+      <w:r>
+        <w:t>independently of heterogeneity, t</w:t>
+      </w:r>
+      <w:r>
+        <w:t>he authors</w:t>
+      </w:r>
+      <w:r>
+        <w:t xml:space="preserve"> of </w:t>
+      </w:r>
+      <w:r>
+        <w:fldChar w:fldCharType="begin"/>
+      </w:r>
+      <w:r>
+        <w:instrText xml:space="preserve"> REF _Ref323927417 \r \h </w:instrText>
+      </w:r>
+      <w:r>
+        <w:fldChar w:fldCharType="separate"/>
+      </w:r>
+      <w:r>
+        <w:t>[7]</w:t>
+      </w:r>
+      <w:r>
+        <w:fldChar w:fldCharType="end"/>
+      </w:r>
+      <w:r>
+        <w:t xml:space="preserve"> investigate the evolution of cooperation on </w:t>
+      </w:r>
+      <w:r>
+        <w:t xml:space="preserve">homogeneous small world networks: </w:t>
+      </w:r>
+      <w:r>
+        <w:t xml:space="preserve">a special class of graphs that exhibit small-world effects </w:t>
+      </w:r>
+      <w:r>
+        <w:t>while still being homogeneous.</w:t>
+      </w:r>
+      <w:r>
+        <w:t xml:space="preserve">  </w:t>
+      </w:r>
+      <w:r>
+        <w:t xml:space="preserve">  The authors find that cooperators perform better on heterogeneous Watts-</w:t>
       </w:r>
       <w:proofErr w:type="spellStart"/>
       <w:r>
@@ -2811,7 +3128,13 @@
       </w:r>
       <w:proofErr w:type="spellEnd"/>
       <w:r>
-        <w:t xml:space="preserve"> - Small World and Random Networks</w:t>
+        <w:t xml:space="preserve"> graphs </w:t>
+      </w:r>
+      <w:r>
+        <w:t xml:space="preserve">than </w:t>
+      </w:r>
+      <w:r>
+        <w:t>on the homogeneous equivalents.  This indicates that heterogeneity plays a more significant role in cooperator success than small-world features.</w:t>
       </w:r>
     </w:p>
     <w:p>
@@ -2825,1029 +3148,828 @@
         <w:fldChar w:fldCharType="begin"/>
       </w:r>
       <w:r>
-        <w:instrText xml:space="preserve"> REF _Ref323765446 \r \h </w:instrText>
+        <w:instrText xml:space="preserve"> REF _Ref324106006 \r \h </w:instrText>
       </w:r>
       <w:r>
         <w:fldChar w:fldCharType="separate"/>
       </w:r>
       <w:r>
-        <w:t>[4]</w:t>
+        <w:t>[8]</w:t>
       </w:r>
       <w:r>
         <w:fldChar w:fldCharType="end"/>
       </w:r>
       <w:r>
-        <w:t>, the authors consider</w:t>
-      </w:r>
-      <w:r>
-        <w:t xml:space="preserve"> graphs generated using the Watts-</w:t>
-      </w:r>
-      <w:proofErr w:type="spellStart"/>
-      <w:r>
-        <w:t>Strogatz</w:t>
-      </w:r>
-      <w:proofErr w:type="spellEnd"/>
-      <w:r>
-        <w:t xml:space="preserve"> algorithm with varying values for </w:t>
-      </w:r>
-      <w:proofErr w:type="gramStart"/>
-      <w:r>
-        <w:rPr>
-          <w:i/>
-        </w:rPr>
-        <w:t>p</w:t>
-      </w:r>
-      <w:r>
-        <w:t>,</w:t>
-      </w:r>
-      <w:proofErr w:type="gramEnd"/>
-      <w:r>
-        <w:t xml:space="preserve"> the authors find that the performance of cooperators improves as </w:t>
-      </w:r>
-      <w:r>
-        <w:rPr>
-          <w:i/>
-        </w:rPr>
-        <w:t>p</w:t>
-      </w:r>
-      <w:r>
-        <w:t xml:space="preserve"> increases. </w:t>
-      </w:r>
-      <w:r>
-        <w:t xml:space="preserve">  As with the case of a regular graph, cooperation suffers as the average connectivity </w:t>
-      </w:r>
-      <w:r>
-        <w:rPr>
-          <w:i/>
-        </w:rPr>
-        <w:t>z</w:t>
-      </w:r>
-      <w:r>
-        <w:t xml:space="preserve"> of the graph increases and the population approaches a well-mixed population.</w:t>
-      </w:r>
-      <w:r>
-        <w:t xml:space="preserve">  This leads to the result that cooperation receives the largest boost for a random graph (</w:t>
-      </w:r>
-      <w:r>
-        <w:rPr>
-          <w:i/>
-        </w:rPr>
-        <w:t>p</w:t>
-      </w:r>
-      <w:r>
-        <w:t>=1) with small average connectivity.</w:t>
-      </w:r>
-    </w:p>
-    <w:p>
-      <w:pPr>
-        <w:pStyle w:val="Body"/>
-      </w:pPr>
-      <w:r>
-        <w:t xml:space="preserve">In </w:t>
-      </w:r>
-      <w:r>
-        <w:fldChar w:fldCharType="begin"/>
-      </w:r>
-      <w:r>
-        <w:instrText xml:space="preserve"> REF _Ref323913876 \r \h </w:instrText>
-      </w:r>
-      <w:r>
-        <w:fldChar w:fldCharType="separate"/>
-      </w:r>
-      <w:r>
-        <w:t>[5]</w:t>
-      </w:r>
-      <w:r>
-        <w:fldChar w:fldCharType="end"/>
-      </w:r>
-      <w:r>
-        <w:t xml:space="preserve">, the authors consider </w:t>
-      </w:r>
-      <w:r>
-        <w:t xml:space="preserve">random </w:t>
-      </w:r>
-      <w:r>
-        <w:t>graphs generated using the Watts-</w:t>
-      </w:r>
-      <w:proofErr w:type="spellStart"/>
-      <w:r>
-        <w:t>Strogatz</w:t>
-      </w:r>
-      <w:proofErr w:type="spellEnd"/>
-      <w:r>
-        <w:t xml:space="preserve"> algorithm with </w:t>
-      </w:r>
-      <w:r>
-        <w:rPr>
-          <w:i/>
-        </w:rPr>
-        <w:t>p</w:t>
-      </w:r>
-      <w:r>
-        <w:t>=1</w:t>
-      </w:r>
-      <w:r>
-        <w:t xml:space="preserve"> and find that this topology improves the performance of cooperators compared to that of a regular ring.</w:t>
-      </w:r>
-      <w:r>
-        <w:t xml:space="preserve">  </w:t>
-      </w:r>
-      <w:r>
-        <w:t xml:space="preserve">However, cooperators are still not able to out-perform defectors for large values of </w:t>
-      </w:r>
-      <w:r>
-        <w:rPr>
-          <w:i/>
-        </w:rPr>
-        <w:t>b</w:t>
-      </w:r>
-      <w:r>
-        <w:t xml:space="preserve"> highlighting the fact that it </w:t>
-      </w:r>
-      <w:r>
-        <w:t xml:space="preserve">does not benefit cooperation as much as the </w:t>
-      </w:r>
-      <w:r>
-        <w:t>scale-free</w:t>
-      </w:r>
-      <w:r>
-        <w:t xml:space="preserve"> topologies considered next.</w:t>
-      </w:r>
-    </w:p>
-    <w:p>
-      <w:pPr>
-        <w:pStyle w:val="Body"/>
-      </w:pPr>
-      <w:r>
-        <w:t xml:space="preserve">To analyze the impact of small-world </w:t>
-      </w:r>
-      <w:r>
-        <w:t xml:space="preserve">features </w:t>
-      </w:r>
-      <w:r>
-        <w:t>independently of heterogeneity, t</w:t>
-      </w:r>
-      <w:r>
-        <w:t>he authors</w:t>
-      </w:r>
-      <w:r>
-        <w:t xml:space="preserve"> of </w:t>
-      </w:r>
-      <w:r>
-        <w:fldChar w:fldCharType="begin"/>
-      </w:r>
-      <w:r>
-        <w:instrText xml:space="preserve"> REF _Ref323927417 \r \h </w:instrText>
-      </w:r>
-      <w:r>
-        <w:fldChar w:fldCharType="separate"/>
-      </w:r>
-      <w:r>
-        <w:t>[7]</w:t>
-      </w:r>
-      <w:r>
-        <w:fldChar w:fldCharType="end"/>
-      </w:r>
-      <w:r>
-        <w:t xml:space="preserve"> investigate the evolution of cooperation on </w:t>
-      </w:r>
-      <w:r>
-        <w:t xml:space="preserve">homogeneous small world networks: </w:t>
-      </w:r>
-      <w:r>
-        <w:t xml:space="preserve">a special class of graphs that exhibit small-world effects </w:t>
-      </w:r>
-      <w:r>
-        <w:t>while still being homogeneous.</w:t>
-      </w:r>
-      <w:r>
-        <w:t xml:space="preserve">  </w:t>
-      </w:r>
-      <w:r>
-        <w:t xml:space="preserve">  </w:t>
-      </w:r>
-      <w:r>
-        <w:t xml:space="preserve">The authors find that cooperators perform better on heterogeneous </w:t>
-      </w:r>
-      <w:r>
-        <w:t>Watts-</w:t>
-      </w:r>
-      <w:proofErr w:type="spellStart"/>
-      <w:r>
-        <w:t>Strogatz</w:t>
-      </w:r>
-      <w:proofErr w:type="spellEnd"/>
-      <w:r>
-        <w:t xml:space="preserve"> graphs </w:t>
-      </w:r>
-      <w:r>
-        <w:t xml:space="preserve">than </w:t>
-      </w:r>
-      <w:r>
-        <w:t>on the homogeneous equivalents.  This indicates that heterogeneity plays a more significant role in cooperator success than small-world features.</w:t>
-      </w:r>
-    </w:p>
-    <w:p>
-      <w:pPr>
-        <w:pStyle w:val="Heading3"/>
-      </w:pPr>
-      <w:r>
-        <w:t>Scale Free Networks</w:t>
-      </w:r>
-    </w:p>
-    <w:p>
-      <w:pPr>
-        <w:pStyle w:val="Body"/>
-      </w:pPr>
-      <w:r>
-        <w:t>M</w:t>
-      </w:r>
-      <w:r>
-        <w:rPr>
-          <w:vertAlign w:val="subscript"/>
-        </w:rPr>
-        <w:t>0</w:t>
-      </w:r>
-      <w:r>
-        <w:t xml:space="preserve"> &gt;= 2</w:t>
-      </w:r>
-      <w:r>
-        <w:t>, z&gt;=4</w:t>
-      </w:r>
-      <w:r>
-        <w:t>, N=10</w:t>
-      </w:r>
-      <w:r>
-        <w:rPr>
-          <w:vertAlign w:val="superscript"/>
-        </w:rPr>
-        <w:t>4</w:t>
-      </w:r>
-    </w:p>
-    <w:p>
-      <w:pPr>
-        <w:pStyle w:val="Body"/>
-      </w:pPr>
-      <w:r>
-        <w:fldChar w:fldCharType="begin"/>
-      </w:r>
-      <w:r>
-        <w:instrText xml:space="preserve"> REF _Ref323765446 \r \h </w:instrText>
-      </w:r>
-      <w:r>
-        <w:fldChar w:fldCharType="separate"/>
-      </w:r>
-      <w:r>
-        <w:t>[4]</w:t>
-      </w:r>
-      <w:r>
-        <w:fldChar w:fldCharType="end"/>
-      </w:r>
-      <w:r>
-        <w:fldChar w:fldCharType="begin"/>
-      </w:r>
-      <w:r>
-        <w:instrText xml:space="preserve"> REF _Ref323913876 \r \h </w:instrText>
-      </w:r>
-      <w:r>
-        <w:fldChar w:fldCharType="separate"/>
-      </w:r>
-      <w:r>
-        <w:t>[5]</w:t>
-      </w:r>
-      <w:r>
-        <w:fldChar w:fldCharType="end"/>
-      </w:r>
-      <w:r>
-        <w:fldChar w:fldCharType="begin"/>
-      </w:r>
-      <w:r>
-        <w:instrText xml:space="preserve"> REF _Ref323923600 \r \h </w:instrText>
-      </w:r>
-      <w:r>
-        <w:fldChar w:fldCharType="separate"/>
-      </w:r>
-      <w:r>
-        <w:t>[6]</w:t>
-      </w:r>
-      <w:r>
-        <w:fldChar w:fldCharType="end"/>
-      </w:r>
-      <w:r>
-        <w:t xml:space="preserve"> </w:t>
-      </w:r>
-      <w:r>
-        <w:t xml:space="preserve">For scale free graphs, </w:t>
-      </w:r>
-      <w:r>
-        <w:t xml:space="preserve">the authors find that cooperation dominates for both games for almost the </w:t>
-      </w:r>
-      <w:r>
-        <w:rPr>
-          <w:b/>
-        </w:rPr>
-        <w:t xml:space="preserve">entire range of values for </w:t>
-      </w:r>
-      <w:r>
-        <w:rPr>
-          <w:b/>
-          <w:i/>
-        </w:rPr>
-        <w:t>b</w:t>
-      </w:r>
-      <w:r>
-        <w:rPr>
-          <w:b/>
-        </w:rPr>
-        <w:t xml:space="preserve"> and </w:t>
-      </w:r>
-      <w:r>
-        <w:rPr>
-          <w:b/>
-          <w:i/>
-        </w:rPr>
-        <w:t>r</w:t>
-      </w:r>
-      <w:r>
-        <w:t xml:space="preserve">.  In addition, they find that, unlike for other graphs types considered, the performance of cooperators improves as the average connectivity </w:t>
-      </w:r>
-      <w:r>
-        <w:rPr>
-          <w:i/>
-        </w:rPr>
-        <w:t>z</w:t>
-      </w:r>
-      <w:r>
-        <w:t xml:space="preserve"> of the graph increases</w:t>
-      </w:r>
-      <w:r>
-        <w:t xml:space="preserve"> up to a critical value at which the population approaches the well-mixed </w:t>
-      </w:r>
-      <w:r>
-        <w:t>condition</w:t>
-      </w:r>
-      <w:r>
-        <w:t>.</w:t>
-      </w:r>
-    </w:p>
-    <w:p>
-      <w:pPr>
-        <w:pStyle w:val="Body"/>
-      </w:pPr>
-      <w:r>
-        <w:fldChar w:fldCharType="begin"/>
-      </w:r>
-      <w:r>
-        <w:instrText xml:space="preserve"> REF _Ref323765446 \r \h </w:instrText>
-      </w:r>
-      <w:r>
-        <w:fldChar w:fldCharType="separate"/>
-      </w:r>
-      <w:r>
-        <w:t>[4]</w:t>
-      </w:r>
-      <w:r>
-        <w:fldChar w:fldCharType="end"/>
-      </w:r>
-      <w:r>
-        <w:fldChar w:fldCharType="begin"/>
-      </w:r>
-      <w:r>
-        <w:instrText xml:space="preserve"> REF _Ref323913876 \r \h </w:instrText>
-      </w:r>
-      <w:r>
-        <w:fldChar w:fldCharType="separate"/>
-      </w:r>
-      <w:r>
-        <w:t>[5]</w:t>
-      </w:r>
-      <w:r>
-        <w:fldChar w:fldCharType="end"/>
-      </w:r>
-      <w:r>
-        <w:t xml:space="preserve"> </w:t>
-      </w:r>
-      <w:r>
-        <w:t xml:space="preserve">To evaluate the impact of preferential attachment, the authors consider a graph that is generated using the same process used to generate a scale-free graph except that preferential attachment is replaced with </w:t>
-      </w:r>
-      <w:r>
-        <w:t xml:space="preserve">uniform attachment.  </w:t>
-      </w:r>
-      <w:r>
-        <w:t xml:space="preserve">This leads to a graph with an exponential degree distribution rather than the power-law distribution possessed by scale-free networks.  </w:t>
-      </w:r>
-      <w:r>
-        <w:t xml:space="preserve">This network virtually eliminates the presence of large hubs in the network.  </w:t>
-      </w:r>
-      <w:r>
-        <w:t xml:space="preserve">Correlations still exist but to a much lesser degree than A-B networks.  This provides some opportunity to analyze the impact of vertex correlations produced by the growth process independently of the power-law degree distribution.  </w:t>
-      </w:r>
-      <w:r>
-        <w:t>While the uniform attachment network sustains cooperation better than a Watts-</w:t>
-      </w:r>
-      <w:proofErr w:type="spellStart"/>
-      <w:r>
-        <w:t>Strogatz</w:t>
-      </w:r>
-      <w:proofErr w:type="spellEnd"/>
-      <w:r>
-        <w:t xml:space="preserve"> network with </w:t>
-      </w:r>
-      <w:r>
-        <w:rPr>
-          <w:i/>
-        </w:rPr>
-        <w:t>p</w:t>
-      </w:r>
-      <w:r>
-        <w:t>=1</w:t>
-      </w:r>
-      <w:r>
-        <w:t xml:space="preserve"> (a random graph)</w:t>
-      </w:r>
-      <w:r>
-        <w:t>,</w:t>
-      </w:r>
-      <w:r>
-        <w:t xml:space="preserve"> cooperators pe</w:t>
-      </w:r>
-      <w:r>
-        <w:t>rform significantly better on a</w:t>
-      </w:r>
-      <w:r>
-        <w:t xml:space="preserve"> scale-free network</w:t>
-      </w:r>
-      <w:r>
-        <w:t xml:space="preserve"> generated using preferential at</w:t>
-      </w:r>
-      <w:r>
-        <w:t>t</w:t>
-      </w:r>
-      <w:r>
-        <w:t>achment</w:t>
-      </w:r>
-      <w:r>
-        <w:t>.</w:t>
-      </w:r>
-    </w:p>
-    <w:p>
-      <w:pPr>
-        <w:pStyle w:val="Body"/>
-      </w:pPr>
-      <w:r>
-        <w:lastRenderedPageBreak/>
-        <w:t xml:space="preserve">In </w:t>
-      </w:r>
-      <w:r>
-        <w:fldChar w:fldCharType="begin"/>
-      </w:r>
-      <w:r>
-        <w:instrText xml:space="preserve"> REF _Ref323913876 \r \h </w:instrText>
-      </w:r>
-      <w:r>
-        <w:fldChar w:fldCharType="separate"/>
-      </w:r>
-      <w:r>
-        <w:t>[5]</w:t>
-      </w:r>
-      <w:r>
-        <w:fldChar w:fldCharType="end"/>
-      </w:r>
-      <w:r>
-        <w:t xml:space="preserve"> the authors consider a network generated using the configuration model algorithm with a power law degree distribution.  This produces a random graph with a degree distribution that is the same as</w:t>
-      </w:r>
-      <w:r>
-        <w:t xml:space="preserve"> a scale-free network but is lacking the correlations between vertices that are produced when preferential </w:t>
-      </w:r>
-      <w:r>
-        <w:t>attachment is used to grow the graph.</w:t>
-      </w:r>
-      <w:r>
-        <w:t xml:space="preserve">  This provides an opportunity to analyze the impact of the power-law degree distribution independent of the vertex correlations introduced by the growth and preferential attachment process defined by A-B.</w:t>
-      </w:r>
-      <w:r>
-        <w:t xml:space="preserve">  While the configuration model network sustains cooperation better than a Watts-</w:t>
-      </w:r>
-      <w:proofErr w:type="spellStart"/>
-      <w:r>
-        <w:t>Strogatz</w:t>
-      </w:r>
-      <w:proofErr w:type="spellEnd"/>
-      <w:r>
-        <w:t xml:space="preserve"> network with </w:t>
-      </w:r>
-      <w:r>
-        <w:rPr>
-          <w:i/>
-        </w:rPr>
-        <w:t>p</w:t>
-      </w:r>
-      <w:r>
-        <w:t>=1 (a random graph</w:t>
-      </w:r>
-      <w:r>
-        <w:t xml:space="preserve"> without a power-law degree distribution</w:t>
-      </w:r>
-      <w:r>
-        <w:t>), cooperators perform</w:t>
-      </w:r>
-      <w:r>
-        <w:t xml:space="preserve"> better on the uniform attachment network</w:t>
-      </w:r>
-      <w:r>
-        <w:t xml:space="preserve"> except for b&gt;1.8 and perform</w:t>
-      </w:r>
-      <w:r>
-        <w:t xml:space="preserve"> significantly better for all v</w:t>
-      </w:r>
-      <w:r>
-        <w:t>a</w:t>
-      </w:r>
-      <w:r>
-        <w:t>lu</w:t>
-      </w:r>
-      <w:r>
-        <w:t>e</w:t>
-      </w:r>
-      <w:r>
-        <w:t>s of b on scale-free networks.</w:t>
-      </w:r>
-      <w:r>
-        <w:t xml:space="preserve">  This</w:t>
-      </w:r>
-      <w:r>
-        <w:t>,</w:t>
-      </w:r>
-      <w:r>
-        <w:t xml:space="preserve"> combined with the result for the uniform attachment network</w:t>
-      </w:r>
-      <w:r>
-        <w:t>,</w:t>
-      </w:r>
-      <w:r>
-        <w:t xml:space="preserve"> shows </w:t>
-      </w:r>
-      <w:r>
-        <w:t xml:space="preserve">that </w:t>
-      </w:r>
-      <w:r>
-        <w:t xml:space="preserve">independently of each other, vertex correlations and power-law degree distribution (hubs) can promote cooperation.  </w:t>
-      </w:r>
-      <w:proofErr w:type="gramStart"/>
-      <w:r>
-        <w:t>However, in combination, they a significantly higher impact.</w:t>
-      </w:r>
-      <w:proofErr w:type="gramEnd"/>
-    </w:p>
-    <w:p>
-      <w:pPr>
-        <w:pStyle w:val="Body"/>
-      </w:pPr>
-      <w:r>
-        <w:t xml:space="preserve">In </w:t>
-      </w:r>
-      <w:r>
-        <w:fldChar w:fldCharType="begin"/>
-      </w:r>
-      <w:r>
-        <w:instrText xml:space="preserve"> REF _Ref323923600 \r \h </w:instrText>
-      </w:r>
-      <w:r>
-        <w:fldChar w:fldCharType="separate"/>
-      </w:r>
-      <w:r>
-        <w:t>[6]</w:t>
-      </w:r>
-      <w:r>
-        <w:fldChar w:fldCharType="end"/>
-      </w:r>
-      <w:r>
-        <w:t>, the authors consider an A-B graph that has had age correlations removed by randomizing the edges while preserving the power-law degree distribution.</w:t>
-      </w:r>
-      <w:r>
-        <w:t xml:space="preserve">  </w:t>
-      </w:r>
-      <w:r>
-        <w:t>(This may be the same configuration model process described in the previous paragraph).</w:t>
-      </w:r>
-      <w:r>
-        <w:t xml:space="preserve">  </w:t>
-      </w:r>
-      <w:r>
-        <w:t xml:space="preserve">This allows analysis of the scale-free features independent </w:t>
-      </w:r>
-      <w:proofErr w:type="gramStart"/>
-      <w:r>
-        <w:t>of  the</w:t>
-      </w:r>
-      <w:proofErr w:type="gramEnd"/>
-      <w:r>
-        <w:t xml:space="preserve"> age correlation introduced by preferential attachment used in the B-A algorithm.  </w:t>
-      </w:r>
-      <w:r>
-        <w:t xml:space="preserve">The </w:t>
-      </w:r>
-      <w:proofErr w:type="spellStart"/>
-      <w:r>
-        <w:t>resutign</w:t>
-      </w:r>
-      <w:proofErr w:type="spellEnd"/>
-      <w:r>
-        <w:t xml:space="preserve"> graph has a higher degree of heterogeneity than </w:t>
-      </w:r>
-      <w:r>
-        <w:t>a</w:t>
-      </w:r>
-      <w:r>
-        <w:t xml:space="preserve"> Watts-</w:t>
-      </w:r>
-      <w:proofErr w:type="spellStart"/>
-      <w:r>
-        <w:t>Strogatz</w:t>
-      </w:r>
-      <w:proofErr w:type="spellEnd"/>
-      <w:r>
-        <w:t xml:space="preserve"> network.  </w:t>
-      </w:r>
-      <w:r>
-        <w:t>They find that this network sustains cooperation better than a Watts-</w:t>
-      </w:r>
-      <w:proofErr w:type="spellStart"/>
-      <w:r>
-        <w:t>Strogatz</w:t>
-      </w:r>
-      <w:proofErr w:type="spellEnd"/>
-      <w:r>
-        <w:t xml:space="preserve"> network with </w:t>
-      </w:r>
-      <w:r>
-        <w:rPr>
-          <w:i/>
-        </w:rPr>
-        <w:t>p</w:t>
-      </w:r>
-      <w:r>
-        <w:t>=1.</w:t>
-      </w:r>
-    </w:p>
-    <w:p>
-      <w:pPr>
-        <w:pStyle w:val="Body"/>
-      </w:pPr>
-      <w:r>
-        <w:t xml:space="preserve">In </w:t>
-      </w:r>
-      <w:r>
-        <w:fldChar w:fldCharType="begin"/>
-      </w:r>
-      <w:r>
-        <w:instrText xml:space="preserve"> REF _Ref323913876 \r \h </w:instrText>
-      </w:r>
-      <w:r>
-        <w:fldChar w:fldCharType="separate"/>
-      </w:r>
-      <w:r>
-        <w:t>[5]</w:t>
-      </w:r>
-      <w:r>
-        <w:fldChar w:fldCharType="end"/>
-      </w:r>
-      <w:r>
-        <w:t xml:space="preserve">, the authors also consider the performance of cooperators on a minimal model network.  This network maintains the power-law distribution of the A-B network but exhibits a </w:t>
-      </w:r>
-      <w:r>
-        <w:t xml:space="preserve">significantly </w:t>
-      </w:r>
-      <w:r>
-        <w:t>larger clustering coefficient</w:t>
-      </w:r>
-      <w:r>
-        <w:t xml:space="preserve"> (10</w:t>
-      </w:r>
-      <w:r>
-        <w:rPr>
-          <w:vertAlign w:val="superscript"/>
-        </w:rPr>
-        <w:t>-3</w:t>
-      </w:r>
-      <w:r>
-        <w:t xml:space="preserve"> for A-B, 0.7 for minimal model</w:t>
-      </w:r>
-      <w:r>
-        <w:t>, 1 for fully connected graph</w:t>
-      </w:r>
-      <w:proofErr w:type="gramStart"/>
-      <w:r>
-        <w:t xml:space="preserve">) </w:t>
-      </w:r>
-      <w:r>
-        <w:t>.</w:t>
-      </w:r>
-      <w:proofErr w:type="gramEnd"/>
-      <w:r>
-        <w:t xml:space="preserve">  The authors note that this model may more accurately reflect real world social and biological networks.</w:t>
-      </w:r>
-      <w:r>
-        <w:t xml:space="preserve">  This type of network provides an extra boot to cooperation especially for large values of </w:t>
-      </w:r>
-      <w:r>
-        <w:rPr>
-          <w:i/>
-        </w:rPr>
-        <w:t>b</w:t>
-      </w:r>
-      <w:r>
-        <w:t>.</w:t>
-      </w:r>
-    </w:p>
-    <w:p>
-      <w:pPr>
-        <w:pStyle w:val="Body"/>
-      </w:pPr>
-      <w:r>
-        <w:t xml:space="preserve">In </w:t>
-      </w:r>
-      <w:r>
-        <w:fldChar w:fldCharType="begin"/>
-      </w:r>
-      <w:r>
-        <w:instrText xml:space="preserve"> REF _Ref323913876 \r \h </w:instrText>
-      </w:r>
-      <w:r>
-        <w:fldChar w:fldCharType="separate"/>
-      </w:r>
-      <w:r>
-        <w:t>[5]</w:t>
-      </w:r>
-      <w:r>
-        <w:fldChar w:fldCharType="end"/>
-      </w:r>
-      <w:r>
-        <w:t>, the authors consider networks that are generated using a modification of the A-B algorithm that imposes limits on the maximum degree of any node in the network.  This can model the possibility that maintaining connections is expensive and agents may have limits to the number of connections they can maintain.  Cooperators actually perform slightly better on these “cut-off” networks than on standard A-B graphs but perform worse than on the minimal model network.</w:t>
-      </w:r>
-    </w:p>
-    <w:p>
-      <w:pPr>
-        <w:pStyle w:val="Body"/>
-      </w:pPr>
-      <w:r>
-        <w:t xml:space="preserve">The authors </w:t>
-      </w:r>
-      <w:r>
-        <w:t>of</w:t>
-      </w:r>
-      <w:r>
-        <w:t xml:space="preserve"> </w:t>
-      </w:r>
-      <w:r>
-        <w:fldChar w:fldCharType="begin"/>
-      </w:r>
-      <w:r>
-        <w:instrText xml:space="preserve"> REF _Ref323765446 \r \h </w:instrText>
-      </w:r>
-      <w:r>
-        <w:fldChar w:fldCharType="separate"/>
-      </w:r>
-      <w:r>
-        <w:t>[4]</w:t>
-      </w:r>
-      <w:r>
-        <w:fldChar w:fldCharType="end"/>
-      </w:r>
-      <w:r>
-        <w:t xml:space="preserve"> </w:t>
-      </w:r>
-      <w:r>
-        <w:t xml:space="preserve">and </w:t>
-      </w:r>
-      <w:r>
-        <w:fldChar w:fldCharType="begin"/>
-      </w:r>
-      <w:r>
-        <w:instrText xml:space="preserve"> REF _Ref323923600 \r \h </w:instrText>
-      </w:r>
-      <w:r>
-        <w:fldChar w:fldCharType="separate"/>
-      </w:r>
-      <w:r>
-        <w:t>[6]</w:t>
-      </w:r>
-      <w:r>
-        <w:fldChar w:fldCharType="end"/>
-      </w:r>
-      <w:r>
-        <w:t xml:space="preserve"> </w:t>
-      </w:r>
-      <w:r>
-        <w:t>also evaluate the ability of a sole defector to invade a population of cooperators.  They find that defectors are not able to invade a population of cooperators that occupy a scale-free network eve</w:t>
-      </w:r>
-      <w:r>
-        <w:t xml:space="preserve">n if the defector takes over the most </w:t>
-      </w:r>
-      <w:r>
-        <w:t>advantageous hub node</w:t>
-      </w:r>
-      <w:r>
-        <w:t xml:space="preserve"> with the largest connectivity</w:t>
-      </w:r>
-      <w:r>
-        <w:t>.  In order for the defector to take over, the average connectivity z of the network needs to be increased to a high enough level that the network begins to approximate the well-mixed case</w:t>
-      </w:r>
-      <w:r>
-        <w:t xml:space="preserve"> – a case in which it is well-known that cooperators cannot withstand invasion by a single defector</w:t>
-      </w:r>
-      <w:proofErr w:type="gramStart"/>
-      <w:r>
-        <w:t>.</w:t>
-      </w:r>
-      <w:r>
-        <w:t>.</w:t>
-      </w:r>
-      <w:proofErr w:type="gramEnd"/>
-      <w:r>
-        <w:t xml:space="preserve"> </w:t>
-      </w:r>
-      <w:r>
-        <w:t xml:space="preserve">  In </w:t>
-      </w:r>
-      <w:r>
-        <w:fldChar w:fldCharType="begin"/>
-      </w:r>
-      <w:r>
-        <w:instrText xml:space="preserve"> REF _Ref323913876 \r \h </w:instrText>
-      </w:r>
-      <w:r>
-        <w:fldChar w:fldCharType="separate"/>
-      </w:r>
-      <w:r>
-        <w:t>[5]</w:t>
-      </w:r>
-      <w:r>
-        <w:fldChar w:fldCharType="end"/>
-      </w:r>
-      <w:r>
-        <w:t xml:space="preserve"> and </w:t>
-      </w:r>
-      <w:r>
-        <w:fldChar w:fldCharType="begin"/>
-      </w:r>
-      <w:r>
-        <w:instrText xml:space="preserve"> REF _Ref323923600 \r \h </w:instrText>
-      </w:r>
-      <w:r>
-        <w:fldChar w:fldCharType="separate"/>
-      </w:r>
-      <w:r>
-        <w:t>[6]</w:t>
-      </w:r>
-      <w:r>
-        <w:fldChar w:fldCharType="end"/>
-      </w:r>
-      <w:r>
-        <w:t xml:space="preserve">, the authors show that </w:t>
-      </w:r>
-      <w:r>
-        <w:t>any defectors that remain in the population</w:t>
-      </w:r>
-      <w:r>
-        <w:t xml:space="preserve"> are driven from nodes with high connectivity and relegated to nodes with moderate to low connectivity.</w:t>
-      </w:r>
-    </w:p>
-    <w:p>
-      <w:pPr>
-        <w:pStyle w:val="Heading3"/>
-      </w:pPr>
-      <w:r>
-        <w:t>Impact of Population Size</w:t>
-      </w:r>
-    </w:p>
-    <w:p>
-      <w:pPr>
-        <w:pStyle w:val="Body"/>
-      </w:pPr>
-      <w:r>
-        <w:fldChar w:fldCharType="begin"/>
-      </w:r>
-      <w:r>
-        <w:instrText xml:space="preserve"> REF _Ref323765446 \r \h </w:instrText>
-      </w:r>
-      <w:r>
-        <w:fldChar w:fldCharType="separate"/>
-      </w:r>
-      <w:r>
-        <w:t>[4]</w:t>
-      </w:r>
-      <w:r>
-        <w:fldChar w:fldCharType="end"/>
-      </w:r>
-      <w:r>
-        <w:fldChar w:fldCharType="begin"/>
-      </w:r>
-      <w:r>
-        <w:instrText xml:space="preserve"> REF _Ref323913876 \r \h </w:instrText>
-      </w:r>
-      <w:r>
-        <w:fldChar w:fldCharType="separate"/>
-      </w:r>
-      <w:r>
-        <w:t>[5]</w:t>
-      </w:r>
-      <w:r>
-        <w:fldChar w:fldCharType="end"/>
-      </w:r>
-      <w:r>
-        <w:t>, down to N=128</w:t>
-      </w:r>
-      <w:r>
-        <w:t>, below this results are unpredictable</w:t>
-      </w:r>
-    </w:p>
-    <w:p>
-      <w:pPr>
-        <w:pStyle w:val="Body"/>
-      </w:pPr>
-      <w:r>
-        <w:t xml:space="preserve">The authors </w:t>
-      </w:r>
-      <w:r>
-        <w:t xml:space="preserve">of </w:t>
-      </w:r>
-      <w:r>
-        <w:fldChar w:fldCharType="begin"/>
-      </w:r>
-      <w:r>
-        <w:instrText xml:space="preserve"> REF _Ref323765446 \r \h </w:instrText>
-      </w:r>
-      <w:r>
-        <w:fldChar w:fldCharType="separate"/>
-      </w:r>
-      <w:r>
-        <w:t>[4]</w:t>
-      </w:r>
-      <w:r>
-        <w:fldChar w:fldCharType="end"/>
-      </w:r>
-      <w:r>
-        <w:t xml:space="preserve"> </w:t>
-      </w:r>
-      <w:r>
-        <w:t>analyze</w:t>
-      </w:r>
-      <w:r>
-        <w:t xml:space="preserve"> the impact of population size </w:t>
-      </w:r>
-      <w:r>
-        <w:t>on the success of cooperators.  They find that</w:t>
-      </w:r>
-      <w:r>
-        <w:t xml:space="preserve">, given a constant average connectivity </w:t>
-      </w:r>
-      <w:r>
-        <w:rPr>
-          <w:i/>
-        </w:rPr>
-        <w:t>z</w:t>
-      </w:r>
-      <w:r>
-        <w:t>,</w:t>
-      </w:r>
-      <w:r>
-        <w:t xml:space="preserve"> the size of the population has little effect on the performance of cooperators.  Leading to the insight that the structure of the network </w:t>
-      </w:r>
-      <w:r>
-        <w:lastRenderedPageBreak/>
-        <w:t xml:space="preserve">is more important than the size of the </w:t>
-      </w:r>
-      <w:r>
-        <w:t>population</w:t>
-      </w:r>
-      <w:r>
-        <w:t xml:space="preserve">.  The authors note that for small populations, the graphs constructed using the growth and preferential attachment approach are not scale free.  Leading to the insight that growing the network using preferential attachment is more important than the scale-free </w:t>
-      </w:r>
-      <w:r>
-        <w:t>characteristics</w:t>
-      </w:r>
-      <w:r>
-        <w:t>.</w:t>
-      </w:r>
-    </w:p>
-    <w:p>
-      <w:pPr>
-        <w:pStyle w:val="Body"/>
-      </w:pPr>
-      <w:r>
-        <w:t>This study applies the same payout structure as (Nowak/May 1992).</w:t>
-      </w:r>
-    </w:p>
-    <w:p>
-      <w:pPr>
-        <w:pStyle w:val="Body"/>
-        <w:rPr>
-          <w:b/>
-        </w:rPr>
-      </w:pPr>
+        <w:t xml:space="preserve">, the authors consider the case of agents occupying the nodes of a homogeneous random graph.  The authors find that the ability of cooperators to outperform defectors is reduced in this case compared to the homogeneous regular graph case.  The reduction occurs because the uncorrelated social structure no longer allows cooperators to form tight clusters that resist invasion by defectors.  However, there is still a small window where cooperators can coexist with defectors showing that the reduction in connectedness provides some benefits to cooperation compared to the well-mixed </w:t>
+      </w:r>
+      <w:r>
+        <w:t>fully connected</w:t>
+      </w:r>
+      <w:r>
+        <w:t xml:space="preserve"> case.</w:t>
+      </w:r>
       <w:bookmarkStart w:id="2" w:name="_GoBack"/>
       <w:bookmarkEnd w:id="2"/>
+    </w:p>
+    <w:p>
+      <w:pPr>
+        <w:pStyle w:val="Heading3"/>
+      </w:pPr>
+      <w:r>
+        <w:t>Scale Free Networks</w:t>
+      </w:r>
+    </w:p>
+    <w:p>
+      <w:pPr>
+        <w:pStyle w:val="Body"/>
+      </w:pPr>
+      <w:r>
+        <w:t>M</w:t>
+      </w:r>
+      <w:r>
+        <w:rPr>
+          <w:vertAlign w:val="subscript"/>
+        </w:rPr>
+        <w:t>0</w:t>
+      </w:r>
+      <w:r>
+        <w:t xml:space="preserve"> &gt;= 2</w:t>
+      </w:r>
+      <w:r>
+        <w:t>, z&gt;=4</w:t>
+      </w:r>
+      <w:r>
+        <w:t>, N=10</w:t>
+      </w:r>
+      <w:r>
+        <w:rPr>
+          <w:vertAlign w:val="superscript"/>
+        </w:rPr>
+        <w:t>4</w:t>
+      </w:r>
+    </w:p>
+    <w:p>
+      <w:pPr>
+        <w:pStyle w:val="Body"/>
+      </w:pPr>
+      <w:r>
+        <w:fldChar w:fldCharType="begin"/>
+      </w:r>
+      <w:r>
+        <w:instrText xml:space="preserve"> REF _Ref323765446 \r \h </w:instrText>
+      </w:r>
+      <w:r>
+        <w:fldChar w:fldCharType="separate"/>
+      </w:r>
+      <w:r>
+        <w:t>[4]</w:t>
+      </w:r>
+      <w:r>
+        <w:fldChar w:fldCharType="end"/>
+      </w:r>
+      <w:r>
+        <w:fldChar w:fldCharType="begin"/>
+      </w:r>
+      <w:r>
+        <w:instrText xml:space="preserve"> REF _Ref323913876 \r \h </w:instrText>
+      </w:r>
+      <w:r>
+        <w:fldChar w:fldCharType="separate"/>
+      </w:r>
+      <w:r>
+        <w:t>[5]</w:t>
+      </w:r>
+      <w:r>
+        <w:fldChar w:fldCharType="end"/>
+      </w:r>
+      <w:r>
+        <w:fldChar w:fldCharType="begin"/>
+      </w:r>
+      <w:r>
+        <w:instrText xml:space="preserve"> REF _Ref323923600 \r \h </w:instrText>
+      </w:r>
+      <w:r>
+        <w:fldChar w:fldCharType="separate"/>
+      </w:r>
+      <w:r>
+        <w:t>[6]</w:t>
+      </w:r>
+      <w:r>
+        <w:fldChar w:fldCharType="end"/>
+      </w:r>
+      <w:r>
+        <w:t xml:space="preserve"> </w:t>
+      </w:r>
+      <w:r>
+        <w:t xml:space="preserve">For scale free graphs, </w:t>
+      </w:r>
+      <w:r>
+        <w:t xml:space="preserve">the authors find that cooperation dominates for both games for almost the </w:t>
+      </w:r>
+      <w:r>
+        <w:rPr>
+          <w:b/>
+        </w:rPr>
+        <w:t xml:space="preserve">entire range of values for </w:t>
+      </w:r>
+      <w:r>
+        <w:rPr>
+          <w:b/>
+          <w:i/>
+        </w:rPr>
+        <w:t>b</w:t>
+      </w:r>
+      <w:r>
+        <w:rPr>
+          <w:b/>
+        </w:rPr>
+        <w:t xml:space="preserve"> and </w:t>
+      </w:r>
+      <w:r>
+        <w:rPr>
+          <w:b/>
+          <w:i/>
+        </w:rPr>
+        <w:t>r</w:t>
+      </w:r>
+      <w:r>
+        <w:t xml:space="preserve">.  In addition, they find that, unlike for other graphs types considered, the performance of cooperators improves as the average connectivity </w:t>
+      </w:r>
+      <w:r>
+        <w:rPr>
+          <w:i/>
+        </w:rPr>
+        <w:t>z</w:t>
+      </w:r>
+      <w:r>
+        <w:t xml:space="preserve"> of the graph increases</w:t>
+      </w:r>
+      <w:r>
+        <w:t xml:space="preserve"> up to a critical value at which the population approaches the well-mixed </w:t>
+      </w:r>
+      <w:r>
+        <w:t>condition</w:t>
+      </w:r>
+      <w:r>
+        <w:t>.</w:t>
+      </w:r>
+    </w:p>
+    <w:p>
+      <w:pPr>
+        <w:pStyle w:val="Body"/>
+      </w:pPr>
+      <w:r>
+        <w:lastRenderedPageBreak/>
+        <w:fldChar w:fldCharType="begin"/>
+      </w:r>
+      <w:r>
+        <w:instrText xml:space="preserve"> REF _Ref323765446 \r \h </w:instrText>
+      </w:r>
+      <w:r>
+        <w:fldChar w:fldCharType="separate"/>
+      </w:r>
+      <w:r>
+        <w:t>[4]</w:t>
+      </w:r>
+      <w:r>
+        <w:fldChar w:fldCharType="end"/>
+      </w:r>
+      <w:r>
+        <w:fldChar w:fldCharType="begin"/>
+      </w:r>
+      <w:r>
+        <w:instrText xml:space="preserve"> REF _Ref323913876 \r \h </w:instrText>
+      </w:r>
+      <w:r>
+        <w:fldChar w:fldCharType="separate"/>
+      </w:r>
+      <w:r>
+        <w:t>[5]</w:t>
+      </w:r>
+      <w:r>
+        <w:fldChar w:fldCharType="end"/>
+      </w:r>
+      <w:r>
+        <w:t xml:space="preserve"> </w:t>
+      </w:r>
+      <w:r>
+        <w:t xml:space="preserve">To evaluate the impact of preferential attachment, the authors consider a graph that is generated using the same process used to generate a scale-free graph except that preferential attachment is replaced with </w:t>
+      </w:r>
+      <w:r>
+        <w:t xml:space="preserve">uniform attachment.  </w:t>
+      </w:r>
+      <w:r>
+        <w:t xml:space="preserve">This leads to a graph with an exponential degree distribution rather than the power-law distribution possessed by scale-free networks.  </w:t>
+      </w:r>
+      <w:r>
+        <w:t xml:space="preserve">This network virtually eliminates the presence of large hubs in the network.  </w:t>
+      </w:r>
+      <w:r>
+        <w:t xml:space="preserve">Correlations still exist but to a much lesser degree than A-B networks.  This provides some opportunity to analyze the impact of vertex correlations produced by the growth process independently of the power-law degree distribution.  </w:t>
+      </w:r>
+      <w:r>
+        <w:t>While the uniform attachment network sustains cooperation better than a Watts-</w:t>
+      </w:r>
+      <w:proofErr w:type="spellStart"/>
+      <w:r>
+        <w:t>Strogatz</w:t>
+      </w:r>
+      <w:proofErr w:type="spellEnd"/>
+      <w:r>
+        <w:t xml:space="preserve"> network with </w:t>
+      </w:r>
+      <w:r>
+        <w:rPr>
+          <w:i/>
+        </w:rPr>
+        <w:t>p</w:t>
+      </w:r>
+      <w:r>
+        <w:t>=1</w:t>
+      </w:r>
+      <w:r>
+        <w:t xml:space="preserve"> (a random graph)</w:t>
+      </w:r>
+      <w:r>
+        <w:t>,</w:t>
+      </w:r>
+      <w:r>
+        <w:t xml:space="preserve"> cooperators pe</w:t>
+      </w:r>
+      <w:r>
+        <w:t>rform significantly better on a</w:t>
+      </w:r>
+      <w:r>
+        <w:t xml:space="preserve"> scale-free network</w:t>
+      </w:r>
+      <w:r>
+        <w:t xml:space="preserve"> generated using preferential at</w:t>
+      </w:r>
+      <w:r>
+        <w:t>t</w:t>
+      </w:r>
+      <w:r>
+        <w:t>achment</w:t>
+      </w:r>
+      <w:r>
+        <w:t>.</w:t>
+      </w:r>
+    </w:p>
+    <w:p>
+      <w:pPr>
+        <w:pStyle w:val="Body"/>
+      </w:pPr>
+      <w:r>
+        <w:t xml:space="preserve">In </w:t>
+      </w:r>
+      <w:r>
+        <w:fldChar w:fldCharType="begin"/>
+      </w:r>
+      <w:r>
+        <w:instrText xml:space="preserve"> REF _Ref323913876 \r \h </w:instrText>
+      </w:r>
+      <w:r>
+        <w:fldChar w:fldCharType="separate"/>
+      </w:r>
+      <w:r>
+        <w:t>[5]</w:t>
+      </w:r>
+      <w:r>
+        <w:fldChar w:fldCharType="end"/>
+      </w:r>
+      <w:r>
+        <w:t xml:space="preserve"> the authors consider a network generated using the configuration model algorithm with a power law degree distribution.  This produces a random graph with a degree distribution that is the same as</w:t>
+      </w:r>
+      <w:r>
+        <w:t xml:space="preserve"> a scale-free network but is lacking the correlations between vertices that are produced when preferential </w:t>
+      </w:r>
+      <w:r>
+        <w:t>attachment is used to grow the graph.</w:t>
+      </w:r>
+      <w:r>
+        <w:t xml:space="preserve">  This provides an opportunity to analyze the impact of the power-law degree distribution independent of the vertex correlations introduced by the growth and preferential attachment process defined by A-B.</w:t>
+      </w:r>
+      <w:r>
+        <w:t xml:space="preserve">  While the configuration model network sustains cooperation better than a Watts-</w:t>
+      </w:r>
+      <w:proofErr w:type="spellStart"/>
+      <w:r>
+        <w:t>Strogatz</w:t>
+      </w:r>
+      <w:proofErr w:type="spellEnd"/>
+      <w:r>
+        <w:t xml:space="preserve"> network with </w:t>
+      </w:r>
+      <w:r>
+        <w:rPr>
+          <w:i/>
+        </w:rPr>
+        <w:t>p</w:t>
+      </w:r>
+      <w:r>
+        <w:t>=1 (a random graph</w:t>
+      </w:r>
+      <w:r>
+        <w:t xml:space="preserve"> without a power-law degree distribution</w:t>
+      </w:r>
+      <w:r>
+        <w:t>), cooperators perform</w:t>
+      </w:r>
+      <w:r>
+        <w:t xml:space="preserve"> better on the uniform attachment network</w:t>
+      </w:r>
+      <w:r>
+        <w:t xml:space="preserve"> except for b&gt;1.8 and perform</w:t>
+      </w:r>
+      <w:r>
+        <w:t xml:space="preserve"> significantly better for all v</w:t>
+      </w:r>
+      <w:r>
+        <w:t>a</w:t>
+      </w:r>
+      <w:r>
+        <w:t>lu</w:t>
+      </w:r>
+      <w:r>
+        <w:t>e</w:t>
+      </w:r>
+      <w:r>
+        <w:t>s of b on scale-free networks.</w:t>
+      </w:r>
+      <w:r>
+        <w:t xml:space="preserve">  This</w:t>
+      </w:r>
+      <w:r>
+        <w:t>,</w:t>
+      </w:r>
+      <w:r>
+        <w:t xml:space="preserve"> combined with the result for the uniform attachment network</w:t>
+      </w:r>
+      <w:r>
+        <w:t>,</w:t>
+      </w:r>
+      <w:r>
+        <w:t xml:space="preserve"> shows </w:t>
+      </w:r>
+      <w:r>
+        <w:t xml:space="preserve">that </w:t>
+      </w:r>
+      <w:r>
+        <w:t xml:space="preserve">independently of each other, vertex correlations and power-law degree distribution (hubs) can promote cooperation.  </w:t>
+      </w:r>
+      <w:proofErr w:type="gramStart"/>
+      <w:r>
+        <w:t>However, in combination, they a significantly higher impact.</w:t>
+      </w:r>
+      <w:proofErr w:type="gramEnd"/>
+    </w:p>
+    <w:p>
+      <w:pPr>
+        <w:pStyle w:val="Body"/>
+      </w:pPr>
+      <w:r>
+        <w:t xml:space="preserve">In </w:t>
+      </w:r>
+      <w:r>
+        <w:fldChar w:fldCharType="begin"/>
+      </w:r>
+      <w:r>
+        <w:instrText xml:space="preserve"> REF _Ref323923600 \r \h </w:instrText>
+      </w:r>
+      <w:r>
+        <w:fldChar w:fldCharType="separate"/>
+      </w:r>
+      <w:r>
+        <w:t>[6]</w:t>
+      </w:r>
+      <w:r>
+        <w:fldChar w:fldCharType="end"/>
+      </w:r>
+      <w:r>
+        <w:t>, the authors consider an A-B graph that has had age correlations removed by randomizing the edges while preserving the power-law degree distribution.</w:t>
+      </w:r>
+      <w:r>
+        <w:t xml:space="preserve">  </w:t>
+      </w:r>
+      <w:r>
+        <w:t>(This may be the same configuration model process described in the previous paragraph).</w:t>
+      </w:r>
+      <w:r>
+        <w:t xml:space="preserve">  </w:t>
+      </w:r>
+      <w:r>
+        <w:t xml:space="preserve">This allows analysis of the scale-free features independent </w:t>
+      </w:r>
+      <w:proofErr w:type="gramStart"/>
+      <w:r>
+        <w:t>of  the</w:t>
+      </w:r>
+      <w:proofErr w:type="gramEnd"/>
+      <w:r>
+        <w:t xml:space="preserve"> age correlation introduced by preferential attachment used in the B-A algorithm.  </w:t>
+      </w:r>
+      <w:r>
+        <w:t xml:space="preserve">The </w:t>
+      </w:r>
+      <w:proofErr w:type="spellStart"/>
+      <w:r>
+        <w:t>resutign</w:t>
+      </w:r>
+      <w:proofErr w:type="spellEnd"/>
+      <w:r>
+        <w:t xml:space="preserve"> graph has a higher degree of heterogeneity than </w:t>
+      </w:r>
+      <w:r>
+        <w:t>a</w:t>
+      </w:r>
+      <w:r>
+        <w:t xml:space="preserve"> Watts-</w:t>
+      </w:r>
+      <w:proofErr w:type="spellStart"/>
+      <w:r>
+        <w:t>Strogatz</w:t>
+      </w:r>
+      <w:proofErr w:type="spellEnd"/>
+      <w:r>
+        <w:t xml:space="preserve"> network.  </w:t>
+      </w:r>
+      <w:r>
+        <w:t>They find that this network sustains cooperation better than a Watts-</w:t>
+      </w:r>
+      <w:proofErr w:type="spellStart"/>
+      <w:r>
+        <w:t>Strogatz</w:t>
+      </w:r>
+      <w:proofErr w:type="spellEnd"/>
+      <w:r>
+        <w:t xml:space="preserve"> network with </w:t>
+      </w:r>
+      <w:r>
+        <w:rPr>
+          <w:i/>
+        </w:rPr>
+        <w:t>p</w:t>
+      </w:r>
+      <w:r>
+        <w:t>=1.</w:t>
+      </w:r>
+    </w:p>
+    <w:p>
+      <w:pPr>
+        <w:pStyle w:val="Body"/>
+      </w:pPr>
+      <w:r>
+        <w:t xml:space="preserve">In </w:t>
+      </w:r>
+      <w:r>
+        <w:fldChar w:fldCharType="begin"/>
+      </w:r>
+      <w:r>
+        <w:instrText xml:space="preserve"> REF _Ref323913876 \r \h </w:instrText>
+      </w:r>
+      <w:r>
+        <w:fldChar w:fldCharType="separate"/>
+      </w:r>
+      <w:r>
+        <w:t>[5]</w:t>
+      </w:r>
+      <w:r>
+        <w:fldChar w:fldCharType="end"/>
+      </w:r>
+      <w:r>
+        <w:t xml:space="preserve">, the authors also consider the performance of cooperators on a minimal model network.  This network maintains the power-law distribution of the A-B network but exhibits a </w:t>
+      </w:r>
+      <w:r>
+        <w:t xml:space="preserve">significantly </w:t>
+      </w:r>
+      <w:r>
+        <w:t>larger clustering coefficient</w:t>
+      </w:r>
+      <w:r>
+        <w:t xml:space="preserve"> (10</w:t>
+      </w:r>
+      <w:r>
+        <w:rPr>
+          <w:vertAlign w:val="superscript"/>
+        </w:rPr>
+        <w:t>-3</w:t>
+      </w:r>
+      <w:r>
+        <w:t xml:space="preserve"> for A-B, 0.7 for minimal model</w:t>
+      </w:r>
+      <w:r>
+        <w:t>, 1 for fully connected graph</w:t>
+      </w:r>
+      <w:proofErr w:type="gramStart"/>
+      <w:r>
+        <w:t xml:space="preserve">) </w:t>
+      </w:r>
+      <w:r>
+        <w:t>.</w:t>
+      </w:r>
+      <w:proofErr w:type="gramEnd"/>
+      <w:r>
+        <w:t xml:space="preserve">  The authors note that this model may more accurately reflect real world social and biological networks.</w:t>
+      </w:r>
+      <w:r>
+        <w:t xml:space="preserve">  This type of network provides an extra boot to cooperation especially for large values of </w:t>
+      </w:r>
+      <w:r>
+        <w:rPr>
+          <w:i/>
+        </w:rPr>
+        <w:t>b</w:t>
+      </w:r>
+      <w:r>
+        <w:t>.</w:t>
+      </w:r>
+    </w:p>
+    <w:p>
+      <w:pPr>
+        <w:pStyle w:val="Body"/>
+      </w:pPr>
+      <w:r>
+        <w:t xml:space="preserve">In </w:t>
+      </w:r>
+      <w:r>
+        <w:fldChar w:fldCharType="begin"/>
+      </w:r>
+      <w:r>
+        <w:instrText xml:space="preserve"> REF _Ref323913876 \r \h </w:instrText>
+      </w:r>
+      <w:r>
+        <w:fldChar w:fldCharType="separate"/>
+      </w:r>
+      <w:r>
+        <w:t>[5]</w:t>
+      </w:r>
+      <w:r>
+        <w:fldChar w:fldCharType="end"/>
+      </w:r>
+      <w:r>
+        <w:t>, the authors consider networks that are generated using a modification of the A-B algorithm that imposes limits on the maximum degree of any node in the network.  This can model the possibility that maintaining connections is expensive and agents may have limits to the number of connections they can maintain.  Cooperators actually perform slightly better on these “cut-off” networks than on standard A-B graphs but perform worse than on the minimal model network.</w:t>
+      </w:r>
+    </w:p>
+    <w:p>
+      <w:pPr>
+        <w:pStyle w:val="Body"/>
+      </w:pPr>
+      <w:r>
+        <w:t xml:space="preserve">The authors </w:t>
+      </w:r>
+      <w:r>
+        <w:t>of</w:t>
+      </w:r>
+      <w:r>
+        <w:t xml:space="preserve"> </w:t>
+      </w:r>
+      <w:r>
+        <w:fldChar w:fldCharType="begin"/>
+      </w:r>
+      <w:r>
+        <w:instrText xml:space="preserve"> REF _Ref323765446 \r \h </w:instrText>
+      </w:r>
+      <w:r>
+        <w:fldChar w:fldCharType="separate"/>
+      </w:r>
+      <w:r>
+        <w:t>[4]</w:t>
+      </w:r>
+      <w:r>
+        <w:fldChar w:fldCharType="end"/>
+      </w:r>
+      <w:r>
+        <w:t xml:space="preserve"> </w:t>
+      </w:r>
+      <w:r>
+        <w:t xml:space="preserve">and </w:t>
+      </w:r>
+      <w:r>
+        <w:fldChar w:fldCharType="begin"/>
+      </w:r>
+      <w:r>
+        <w:instrText xml:space="preserve"> REF _Ref323923600 \r \h </w:instrText>
+      </w:r>
+      <w:r>
+        <w:fldChar w:fldCharType="separate"/>
+      </w:r>
+      <w:r>
+        <w:t>[6]</w:t>
+      </w:r>
+      <w:r>
+        <w:fldChar w:fldCharType="end"/>
+      </w:r>
+      <w:r>
+        <w:t xml:space="preserve"> </w:t>
+      </w:r>
+      <w:r>
+        <w:t>also evaluate the ability of a sole defector to invade a population of cooperators.  They find that defectors are not able to invade a population of cooperators that occupy a scale-free network eve</w:t>
+      </w:r>
+      <w:r>
+        <w:t xml:space="preserve">n if the defector takes over the most </w:t>
+      </w:r>
+      <w:r>
+        <w:t>advantageous hub node</w:t>
+      </w:r>
+      <w:r>
+        <w:t xml:space="preserve"> with the largest connectivity</w:t>
+      </w:r>
+      <w:r>
+        <w:t xml:space="preserve">.  In order for the defector to take over, the average </w:t>
+      </w:r>
+      <w:r>
+        <w:lastRenderedPageBreak/>
+        <w:t>connectivity z of the network needs to be increased to a high enough level that the network begins to approximate the well-mixed case</w:t>
+      </w:r>
+      <w:r>
+        <w:t xml:space="preserve"> – a case in which it is well-known that cooperators cannot withstand invasion by a single defector</w:t>
+      </w:r>
+      <w:proofErr w:type="gramStart"/>
+      <w:r>
+        <w:t>.</w:t>
+      </w:r>
+      <w:r>
+        <w:t>.</w:t>
+      </w:r>
+      <w:proofErr w:type="gramEnd"/>
+      <w:r>
+        <w:t xml:space="preserve"> </w:t>
+      </w:r>
+      <w:r>
+        <w:t xml:space="preserve">  In </w:t>
+      </w:r>
+      <w:r>
+        <w:fldChar w:fldCharType="begin"/>
+      </w:r>
+      <w:r>
+        <w:instrText xml:space="preserve"> REF _Ref323913876 \r \h </w:instrText>
+      </w:r>
+      <w:r>
+        <w:fldChar w:fldCharType="separate"/>
+      </w:r>
+      <w:r>
+        <w:t>[5]</w:t>
+      </w:r>
+      <w:r>
+        <w:fldChar w:fldCharType="end"/>
+      </w:r>
+      <w:r>
+        <w:t xml:space="preserve"> and </w:t>
+      </w:r>
+      <w:r>
+        <w:fldChar w:fldCharType="begin"/>
+      </w:r>
+      <w:r>
+        <w:instrText xml:space="preserve"> REF _Ref323923600 \r \h </w:instrText>
+      </w:r>
+      <w:r>
+        <w:fldChar w:fldCharType="separate"/>
+      </w:r>
+      <w:r>
+        <w:t>[6]</w:t>
+      </w:r>
+      <w:r>
+        <w:fldChar w:fldCharType="end"/>
+      </w:r>
+      <w:r>
+        <w:t xml:space="preserve">, the authors show that </w:t>
+      </w:r>
+      <w:r>
+        <w:t>any defectors that remain in the population</w:t>
+      </w:r>
+      <w:r>
+        <w:t xml:space="preserve"> are driven from nodes with high connectivity and relegated to nodes with moderate to low connectivity.</w:t>
+      </w:r>
+    </w:p>
+    <w:p>
+      <w:pPr>
+        <w:pStyle w:val="Heading3"/>
+      </w:pPr>
+      <w:r>
+        <w:t>Impact of Population Size</w:t>
+      </w:r>
+    </w:p>
+    <w:p>
+      <w:pPr>
+        <w:pStyle w:val="Body"/>
+      </w:pPr>
+      <w:r>
+        <w:fldChar w:fldCharType="begin"/>
+      </w:r>
+      <w:r>
+        <w:instrText xml:space="preserve"> REF _Ref323765446 \r \h </w:instrText>
+      </w:r>
+      <w:r>
+        <w:fldChar w:fldCharType="separate"/>
+      </w:r>
+      <w:r>
+        <w:t>[4]</w:t>
+      </w:r>
+      <w:r>
+        <w:fldChar w:fldCharType="end"/>
+      </w:r>
+      <w:r>
+        <w:fldChar w:fldCharType="begin"/>
+      </w:r>
+      <w:r>
+        <w:instrText xml:space="preserve"> REF _Ref323913876 \r \h </w:instrText>
+      </w:r>
+      <w:r>
+        <w:fldChar w:fldCharType="separate"/>
+      </w:r>
+      <w:r>
+        <w:t>[5]</w:t>
+      </w:r>
+      <w:r>
+        <w:fldChar w:fldCharType="end"/>
+      </w:r>
+      <w:r>
+        <w:t>, down to N=128</w:t>
+      </w:r>
+      <w:r>
+        <w:t>, below this results are unpredictable</w:t>
+      </w:r>
+    </w:p>
+    <w:p>
+      <w:pPr>
+        <w:pStyle w:val="Body"/>
+      </w:pPr>
+      <w:r>
+        <w:t xml:space="preserve">The authors </w:t>
+      </w:r>
+      <w:r>
+        <w:t xml:space="preserve">of </w:t>
+      </w:r>
+      <w:r>
+        <w:fldChar w:fldCharType="begin"/>
+      </w:r>
+      <w:r>
+        <w:instrText xml:space="preserve"> REF _Ref323765446 \r \h </w:instrText>
+      </w:r>
+      <w:r>
+        <w:fldChar w:fldCharType="separate"/>
+      </w:r>
+      <w:r>
+        <w:t>[4]</w:t>
+      </w:r>
+      <w:r>
+        <w:fldChar w:fldCharType="end"/>
+      </w:r>
+      <w:r>
+        <w:t xml:space="preserve"> </w:t>
+      </w:r>
+      <w:r>
+        <w:t>analyze</w:t>
+      </w:r>
+      <w:r>
+        <w:t xml:space="preserve"> the impact of population size </w:t>
+      </w:r>
+      <w:r>
+        <w:t>on the success of cooperators.  They find that</w:t>
+      </w:r>
+      <w:r>
+        <w:t xml:space="preserve">, given a constant average connectivity </w:t>
+      </w:r>
+      <w:r>
+        <w:rPr>
+          <w:i/>
+        </w:rPr>
+        <w:t>z</w:t>
+      </w:r>
+      <w:r>
+        <w:t>,</w:t>
+      </w:r>
+      <w:r>
+        <w:t xml:space="preserve"> the size of the population has little effect on the performance of cooperators.  Leading to the insight that the structure of the network is more important than the size of the </w:t>
+      </w:r>
+      <w:r>
+        <w:t>population</w:t>
+      </w:r>
+      <w:r>
+        <w:t xml:space="preserve">.  The authors note that for small populations, the graphs constructed using the growth and preferential attachment approach are not scale free.  Leading to the insight that growing the network using preferential attachment is more important than the scale-free </w:t>
+      </w:r>
+      <w:r>
+        <w:t>characteristics</w:t>
+      </w:r>
+      <w:r>
+        <w:t>.</w:t>
+      </w:r>
+    </w:p>
+    <w:p>
+      <w:pPr>
+        <w:pStyle w:val="Body"/>
+      </w:pPr>
+      <w:r>
+        <w:t>This study applies the same payout structure as (Nowak/May 1992).</w:t>
+      </w:r>
+    </w:p>
+    <w:p>
+      <w:pPr>
+        <w:pStyle w:val="Body"/>
+        <w:rPr>
+          <w:b/>
+        </w:rPr>
+      </w:pPr>
       <w:r>
         <w:rPr>
           <w:b/>
@@ -4245,7 +4367,11 @@
         </w:numPr>
       </w:pPr>
       <w:r>
-        <w:t>Single-scale network: a graph with moderate heterogeneity where the degree of most nodes does not deviate significantly from the graph’s average connectivity</w:t>
+        <w:t xml:space="preserve">Single-scale network: a graph with moderate heterogeneity where the degree of most nodes does not deviate significantly from the graph’s average </w:t>
+      </w:r>
+      <w:r>
+        <w:lastRenderedPageBreak/>
+        <w:t>connectivity</w:t>
       </w:r>
       <w:r>
         <w:t>.  The authors find that cooperators can outperform defectors in the Prisoner’s Dilemma when T is slightly larger than R and S is only slightly less than P.  This window is slightly larger that the window provided by the homogeneous structured case.</w:t>
@@ -4263,7 +4389,6 @@
         </w:numPr>
       </w:pPr>
       <w:r>
-        <w:lastRenderedPageBreak/>
         <w:t>Scale-free network</w:t>
       </w:r>
       <w:r>
@@ -4540,7 +4665,11 @@
         <w:t>p</w:t>
       </w:r>
       <w:r>
-        <w:t>, the link between the agent an the imitated defector is replaced with a link between the agent and an agent selected randomly from among all agents in the network.</w:t>
+        <w:t xml:space="preserve">, the link between the agent an the </w:t>
+      </w:r>
+      <w:r>
+        <w:lastRenderedPageBreak/>
+        <w:t>imitated defector is replaced with a link between the agent and an agent selected randomly from among all agents in the network.</w:t>
       </w:r>
     </w:p>
     <w:p>
@@ -4607,7 +4736,6 @@
         <w:pStyle w:val="Body"/>
       </w:pPr>
       <w:r>
-        <w:lastRenderedPageBreak/>
         <w:t xml:space="preserve">The authors collected results for the following range of values for </w:t>
       </w:r>
       <w:r>
@@ -5830,7 +5958,11 @@
         <w:t xml:space="preserve"> represents the selection strength and determines how </w:t>
       </w:r>
       <w:r>
-        <w:t xml:space="preserve">strongly the fitness score impacts the decision to replace </w:t>
+        <w:t xml:space="preserve">strongly </w:t>
+      </w:r>
+      <w:r>
+        <w:lastRenderedPageBreak/>
+        <w:t xml:space="preserve">the fitness score impacts the decision to replace </w:t>
       </w:r>
       <w:r>
         <w:rPr>
@@ -6018,11 +6150,7 @@
         <w:t>x</w:t>
       </w:r>
       <w:r>
-        <w:t xml:space="preserve"> is dissatisfied, </w:t>
-      </w:r>
-      <w:r>
-        <w:lastRenderedPageBreak/>
-        <w:t xml:space="preserve">the link is switched to a random neighbor of agent </w:t>
+        <w:t xml:space="preserve"> is dissatisfied, the link is switched to a random neighbor of agent </w:t>
       </w:r>
       <w:r>
         <w:rPr>
@@ -6785,6 +6913,7 @@
             <w:rPr>
               <w:rFonts w:ascii="Cambria Math" w:hAnsi="Cambria Math"/>
             </w:rPr>
+            <w:lastRenderedPageBreak/>
             <m:t>h=</m:t>
           </m:r>
           <m:f>
@@ -7951,7 +8080,11 @@
         <w:t xml:space="preserve">  As expect</w:t>
       </w:r>
       <w:r>
-        <w:t>ed, due to introduction of high reputation partner seeking behavior</w:t>
+        <w:t xml:space="preserve">ed, due to introduction of high reputation partner seeking </w:t>
+      </w:r>
+      <w:r>
+        <w:lastRenderedPageBreak/>
+        <w:t>behavior</w:t>
       </w:r>
       <w:r>
         <w:t>, t</w:t>
@@ -8128,7 +8261,6 @@
         <w:pStyle w:val="Body"/>
       </w:pPr>
       <w:r>
-        <w:lastRenderedPageBreak/>
         <w:t>The authors also consider a reputation model variation that includes reputation discounting:</w:t>
       </w:r>
     </w:p>
@@ -8607,6 +8739,7 @@
         <w:pStyle w:val="Reference"/>
         <w:keepNext/>
       </w:pPr>
+      <w:bookmarkStart w:id="12" w:name="_Ref324106006"/>
       <w:r>
         <w:t xml:space="preserve">Santos, F. C., J. M. Pacheco, T. </w:t>
       </w:r>
@@ -8629,6 +8762,7 @@
       <w:r>
         <w:t>2006.</w:t>
       </w:r>
+      <w:bookmarkEnd w:id="12"/>
     </w:p>
     <w:p>
       <w:pPr>
@@ -8767,7 +8901,7 @@
         <w:pStyle w:val="Reference"/>
         <w:keepNext/>
       </w:pPr>
-      <w:bookmarkStart w:id="12" w:name="_Ref323763946"/>
+      <w:bookmarkStart w:id="13" w:name="_Ref323763946"/>
       <w:r>
         <w:t xml:space="preserve">Watts, D. J., and S. H. </w:t>
       </w:r>
@@ -8788,14 +8922,14 @@
       <w:r>
         <w:t>, vol.393, pp. 440-442, Jun 1998.</w:t>
       </w:r>
-      <w:bookmarkEnd w:id="12"/>
+      <w:bookmarkEnd w:id="13"/>
     </w:p>
     <w:p>
       <w:pPr>
         <w:pStyle w:val="Reference"/>
         <w:keepNext/>
       </w:pPr>
-      <w:bookmarkStart w:id="13" w:name="_Ref323764344"/>
+      <w:bookmarkStart w:id="14" w:name="_Ref323764344"/>
       <w:proofErr w:type="spellStart"/>
       <w:r>
         <w:t>Barab</w:t>
@@ -8822,13 +8956,13 @@
       <w:r>
         <w:t>, vol. 286, pp. 509-512, Oct 1999.</w:t>
       </w:r>
-      <w:bookmarkEnd w:id="13"/>
+      <w:bookmarkEnd w:id="14"/>
     </w:p>
     <w:p>
       <w:pPr>
         <w:pStyle w:val="Reference"/>
       </w:pPr>
-      <w:bookmarkStart w:id="14" w:name="_Ref323762926"/>
+      <w:bookmarkStart w:id="15" w:name="_Ref323762926"/>
       <w:proofErr w:type="spellStart"/>
       <w:r>
         <w:t>Amaral</w:t>
@@ -8883,7 +9017,7 @@
       <w:r>
         <w:t>vol. 97, pp. 11149-11152, Oct 2000.</w:t>
       </w:r>
-      <w:bookmarkEnd w:id="14"/>
+      <w:bookmarkEnd w:id="15"/>
     </w:p>
     <w:sectPr>
       <w:footerReference w:type="default" r:id="rId9"/>
@@ -8949,7 +9083,7 @@
         <w:rStyle w:val="PageNumber"/>
         <w:noProof/>
       </w:rPr>
-      <w:t>7</w:t>
+      <w:t>5</w:t>
     </w:r>
     <w:r>
       <w:rPr>
@@ -9799,6 +9933,119 @@
     </w:lvl>
   </w:abstractNum>
   <w:abstractNum w:abstractNumId="7">
+    <w:nsid w:val="18651607"/>
+    <w:multiLevelType w:val="hybridMultilevel"/>
+    <w:tmpl w:val="5BB6AC7A"/>
+    <w:lvl w:ilvl="0" w:tplc="04090001">
+      <w:start w:val="1"/>
+      <w:numFmt w:val="bullet"/>
+      <w:lvlText w:val=""/>
+      <w:lvlJc w:val="left"/>
+      <w:pPr>
+        <w:ind w:left="720" w:hanging="360"/>
+      </w:pPr>
+      <w:rPr>
+        <w:rFonts w:ascii="Symbol" w:hAnsi="Symbol" w:hint="default"/>
+      </w:rPr>
+    </w:lvl>
+    <w:lvl w:ilvl="1" w:tplc="04090003" w:tentative="1">
+      <w:start w:val="1"/>
+      <w:numFmt w:val="bullet"/>
+      <w:lvlText w:val="o"/>
+      <w:lvlJc w:val="left"/>
+      <w:pPr>
+        <w:ind w:left="1440" w:hanging="360"/>
+      </w:pPr>
+      <w:rPr>
+        <w:rFonts w:ascii="Courier New" w:hAnsi="Courier New" w:hint="default"/>
+      </w:rPr>
+    </w:lvl>
+    <w:lvl w:ilvl="2" w:tplc="04090005" w:tentative="1">
+      <w:start w:val="1"/>
+      <w:numFmt w:val="bullet"/>
+      <w:lvlText w:val=""/>
+      <w:lvlJc w:val="left"/>
+      <w:pPr>
+        <w:ind w:left="2160" w:hanging="360"/>
+      </w:pPr>
+      <w:rPr>
+        <w:rFonts w:ascii="Wingdings" w:hAnsi="Wingdings" w:hint="default"/>
+      </w:rPr>
+    </w:lvl>
+    <w:lvl w:ilvl="3" w:tplc="04090001" w:tentative="1">
+      <w:start w:val="1"/>
+      <w:numFmt w:val="bullet"/>
+      <w:lvlText w:val=""/>
+      <w:lvlJc w:val="left"/>
+      <w:pPr>
+        <w:ind w:left="2880" w:hanging="360"/>
+      </w:pPr>
+      <w:rPr>
+        <w:rFonts w:ascii="Symbol" w:hAnsi="Symbol" w:hint="default"/>
+      </w:rPr>
+    </w:lvl>
+    <w:lvl w:ilvl="4" w:tplc="04090003" w:tentative="1">
+      <w:start w:val="1"/>
+      <w:numFmt w:val="bullet"/>
+      <w:lvlText w:val="o"/>
+      <w:lvlJc w:val="left"/>
+      <w:pPr>
+        <w:ind w:left="3600" w:hanging="360"/>
+      </w:pPr>
+      <w:rPr>
+        <w:rFonts w:ascii="Courier New" w:hAnsi="Courier New" w:hint="default"/>
+      </w:rPr>
+    </w:lvl>
+    <w:lvl w:ilvl="5" w:tplc="04090005" w:tentative="1">
+      <w:start w:val="1"/>
+      <w:numFmt w:val="bullet"/>
+      <w:lvlText w:val=""/>
+      <w:lvlJc w:val="left"/>
+      <w:pPr>
+        <w:ind w:left="4320" w:hanging="360"/>
+      </w:pPr>
+      <w:rPr>
+        <w:rFonts w:ascii="Wingdings" w:hAnsi="Wingdings" w:hint="default"/>
+      </w:rPr>
+    </w:lvl>
+    <w:lvl w:ilvl="6" w:tplc="04090001" w:tentative="1">
+      <w:start w:val="1"/>
+      <w:numFmt w:val="bullet"/>
+      <w:lvlText w:val=""/>
+      <w:lvlJc w:val="left"/>
+      <w:pPr>
+        <w:ind w:left="5040" w:hanging="360"/>
+      </w:pPr>
+      <w:rPr>
+        <w:rFonts w:ascii="Symbol" w:hAnsi="Symbol" w:hint="default"/>
+      </w:rPr>
+    </w:lvl>
+    <w:lvl w:ilvl="7" w:tplc="04090003" w:tentative="1">
+      <w:start w:val="1"/>
+      <w:numFmt w:val="bullet"/>
+      <w:lvlText w:val="o"/>
+      <w:lvlJc w:val="left"/>
+      <w:pPr>
+        <w:ind w:left="5760" w:hanging="360"/>
+      </w:pPr>
+      <w:rPr>
+        <w:rFonts w:ascii="Courier New" w:hAnsi="Courier New" w:hint="default"/>
+      </w:rPr>
+    </w:lvl>
+    <w:lvl w:ilvl="8" w:tplc="04090005" w:tentative="1">
+      <w:start w:val="1"/>
+      <w:numFmt w:val="bullet"/>
+      <w:lvlText w:val=""/>
+      <w:lvlJc w:val="left"/>
+      <w:pPr>
+        <w:ind w:left="6480" w:hanging="360"/>
+      </w:pPr>
+      <w:rPr>
+        <w:rFonts w:ascii="Wingdings" w:hAnsi="Wingdings" w:hint="default"/>
+      </w:rPr>
+    </w:lvl>
+  </w:abstractNum>
+  <w:abstractNum w:abstractNumId="8">
     <w:nsid w:val="18A77135"/>
     <w:multiLevelType w:val="hybridMultilevel"/>
     <w:tmpl w:val="BE02E446"/>
@@ -9911,7 +10158,7 @@
       </w:rPr>
     </w:lvl>
   </w:abstractNum>
-  <w:abstractNum w:abstractNumId="8">
+  <w:abstractNum w:abstractNumId="9">
     <w:nsid w:val="1A7D740C"/>
     <w:multiLevelType w:val="multilevel"/>
     <w:tmpl w:val="8978428A"/>
@@ -10024,7 +10271,7 @@
       </w:pPr>
     </w:lvl>
   </w:abstractNum>
-  <w:abstractNum w:abstractNumId="9">
+  <w:abstractNum w:abstractNumId="10">
     <w:nsid w:val="1FB64551"/>
     <w:multiLevelType w:val="hybridMultilevel"/>
     <w:tmpl w:val="DB2CE068"/>
@@ -10137,7 +10384,7 @@
       </w:rPr>
     </w:lvl>
   </w:abstractNum>
-  <w:abstractNum w:abstractNumId="10">
+  <w:abstractNum w:abstractNumId="11">
     <w:nsid w:val="270E783E"/>
     <w:multiLevelType w:val="hybridMultilevel"/>
     <w:tmpl w:val="7C2ABC6E"/>
@@ -10250,7 +10497,7 @@
       </w:rPr>
     </w:lvl>
   </w:abstractNum>
-  <w:abstractNum w:abstractNumId="11">
+  <w:abstractNum w:abstractNumId="12">
     <w:nsid w:val="310077AE"/>
     <w:multiLevelType w:val="hybridMultilevel"/>
     <w:tmpl w:val="4FFA9476"/>
@@ -10363,7 +10610,7 @@
       </w:rPr>
     </w:lvl>
   </w:abstractNum>
-  <w:abstractNum w:abstractNumId="12">
+  <w:abstractNum w:abstractNumId="13">
     <w:nsid w:val="31C504B5"/>
     <w:multiLevelType w:val="hybridMultilevel"/>
     <w:tmpl w:val="95403B48"/>
@@ -10449,7 +10696,7 @@
       </w:pPr>
     </w:lvl>
   </w:abstractNum>
-  <w:abstractNum w:abstractNumId="13">
+  <w:abstractNum w:abstractNumId="14">
     <w:nsid w:val="344D385C"/>
     <w:multiLevelType w:val="hybridMultilevel"/>
     <w:tmpl w:val="E21E2620"/>
@@ -10562,7 +10809,7 @@
       </w:rPr>
     </w:lvl>
   </w:abstractNum>
-  <w:abstractNum w:abstractNumId="14">
+  <w:abstractNum w:abstractNumId="15">
     <w:nsid w:val="3DD9700C"/>
     <w:multiLevelType w:val="hybridMultilevel"/>
     <w:tmpl w:val="81FC1CB0"/>
@@ -10675,7 +10922,7 @@
       </w:rPr>
     </w:lvl>
   </w:abstractNum>
-  <w:abstractNum w:abstractNumId="15">
+  <w:abstractNum w:abstractNumId="16">
     <w:nsid w:val="4EA43015"/>
     <w:multiLevelType w:val="multilevel"/>
     <w:tmpl w:val="8978428A"/>
@@ -10788,7 +11035,7 @@
       </w:pPr>
     </w:lvl>
   </w:abstractNum>
-  <w:abstractNum w:abstractNumId="16">
+  <w:abstractNum w:abstractNumId="17">
     <w:nsid w:val="514A56C4"/>
     <w:multiLevelType w:val="hybridMultilevel"/>
     <w:tmpl w:val="AD4A705A"/>
@@ -10901,7 +11148,7 @@
       </w:rPr>
     </w:lvl>
   </w:abstractNum>
-  <w:abstractNum w:abstractNumId="17">
+  <w:abstractNum w:abstractNumId="18">
     <w:nsid w:val="550D0F1E"/>
     <w:multiLevelType w:val="hybridMultilevel"/>
     <w:tmpl w:val="5A969F4E"/>
@@ -11014,7 +11261,7 @@
       </w:rPr>
     </w:lvl>
   </w:abstractNum>
-  <w:abstractNum w:abstractNumId="18">
+  <w:abstractNum w:abstractNumId="19">
     <w:nsid w:val="56287B3B"/>
     <w:multiLevelType w:val="hybridMultilevel"/>
     <w:tmpl w:val="9760B976"/>
@@ -11127,7 +11374,7 @@
       </w:rPr>
     </w:lvl>
   </w:abstractNum>
-  <w:abstractNum w:abstractNumId="19">
+  <w:abstractNum w:abstractNumId="20">
     <w:nsid w:val="599738EA"/>
     <w:multiLevelType w:val="multilevel"/>
     <w:tmpl w:val="04090025"/>
@@ -11222,7 +11469,7 @@
       </w:pPr>
     </w:lvl>
   </w:abstractNum>
-  <w:abstractNum w:abstractNumId="20">
+  <w:abstractNum w:abstractNumId="21">
     <w:nsid w:val="5AFA6412"/>
     <w:multiLevelType w:val="hybridMultilevel"/>
     <w:tmpl w:val="BDE0CE52"/>
@@ -11335,7 +11582,7 @@
       </w:rPr>
     </w:lvl>
   </w:abstractNum>
-  <w:abstractNum w:abstractNumId="21">
+  <w:abstractNum w:abstractNumId="22">
     <w:nsid w:val="6E6B4EB9"/>
     <w:multiLevelType w:val="hybridMultilevel"/>
     <w:tmpl w:val="8CCE2622"/>
@@ -11448,7 +11695,7 @@
       </w:rPr>
     </w:lvl>
   </w:abstractNum>
-  <w:abstractNum w:abstractNumId="22">
+  <w:abstractNum w:abstractNumId="23">
     <w:nsid w:val="73B00093"/>
     <w:multiLevelType w:val="hybridMultilevel"/>
     <w:tmpl w:val="7DD48F26"/>
@@ -11534,7 +11781,7 @@
       </w:pPr>
     </w:lvl>
   </w:abstractNum>
-  <w:abstractNum w:abstractNumId="23">
+  <w:abstractNum w:abstractNumId="24">
     <w:nsid w:val="75033269"/>
     <w:multiLevelType w:val="hybridMultilevel"/>
     <w:tmpl w:val="7F4AC11C"/>
@@ -11623,7 +11870,7 @@
       </w:pPr>
     </w:lvl>
   </w:abstractNum>
-  <w:abstractNum w:abstractNumId="24">
+  <w:abstractNum w:abstractNumId="25">
     <w:nsid w:val="750F062B"/>
     <w:multiLevelType w:val="hybridMultilevel"/>
     <w:tmpl w:val="3AF08B4A"/>
@@ -11736,7 +11983,7 @@
       </w:rPr>
     </w:lvl>
   </w:abstractNum>
-  <w:abstractNum w:abstractNumId="25">
+  <w:abstractNum w:abstractNumId="26">
     <w:nsid w:val="7C4C4D1C"/>
     <w:multiLevelType w:val="hybridMultilevel"/>
     <w:tmpl w:val="D048F472"/>
@@ -11850,37 +12097,37 @@
     </w:lvl>
   </w:abstractNum>
   <w:num w:numId="1">
-    <w:abstractNumId w:val="18"/>
+    <w:abstractNumId w:val="19"/>
   </w:num>
   <w:num w:numId="2">
-    <w:abstractNumId w:val="15"/>
+    <w:abstractNumId w:val="16"/>
   </w:num>
   <w:num w:numId="3">
     <w:abstractNumId w:val="0"/>
   </w:num>
   <w:num w:numId="4">
-    <w:abstractNumId w:val="8"/>
+    <w:abstractNumId w:val="9"/>
   </w:num>
   <w:num w:numId="5">
-    <w:abstractNumId w:val="9"/>
+    <w:abstractNumId w:val="10"/>
   </w:num>
   <w:num w:numId="6">
     <w:abstractNumId w:val="2"/>
   </w:num>
   <w:num w:numId="7">
-    <w:abstractNumId w:val="23"/>
+    <w:abstractNumId w:val="24"/>
   </w:num>
   <w:num w:numId="8">
     <w:abstractNumId w:val="6"/>
   </w:num>
   <w:num w:numId="9">
-    <w:abstractNumId w:val="20"/>
+    <w:abstractNumId w:val="21"/>
   </w:num>
   <w:num w:numId="10">
     <w:abstractNumId w:val="3"/>
   </w:num>
   <w:num w:numId="11">
-    <w:abstractNumId w:val="11"/>
+    <w:abstractNumId w:val="12"/>
   </w:num>
   <w:num w:numId="12">
     <w:abstractNumId w:val="5"/>
@@ -11889,43 +12136,46 @@
     <w:abstractNumId w:val="1"/>
   </w:num>
   <w:num w:numId="14">
+    <w:abstractNumId w:val="18"/>
+  </w:num>
+  <w:num w:numId="15">
+    <w:abstractNumId w:val="8"/>
+  </w:num>
+  <w:num w:numId="16">
+    <w:abstractNumId w:val="25"/>
+  </w:num>
+  <w:num w:numId="17">
+    <w:abstractNumId w:val="26"/>
+  </w:num>
+  <w:num w:numId="18">
+    <w:abstractNumId w:val="22"/>
+  </w:num>
+  <w:num w:numId="19">
+    <w:abstractNumId w:val="14"/>
+  </w:num>
+  <w:num w:numId="20">
     <w:abstractNumId w:val="17"/>
   </w:num>
-  <w:num w:numId="15">
-    <w:abstractNumId w:val="7"/>
-  </w:num>
-  <w:num w:numId="16">
-    <w:abstractNumId w:val="24"/>
-  </w:num>
-  <w:num w:numId="17">
-    <w:abstractNumId w:val="25"/>
-  </w:num>
-  <w:num w:numId="18">
-    <w:abstractNumId w:val="21"/>
-  </w:num>
-  <w:num w:numId="19">
-    <w:abstractNumId w:val="13"/>
-  </w:num>
-  <w:num w:numId="20">
-    <w:abstractNumId w:val="16"/>
-  </w:num>
   <w:num w:numId="21">
-    <w:abstractNumId w:val="14"/>
+    <w:abstractNumId w:val="15"/>
   </w:num>
   <w:num w:numId="22">
     <w:abstractNumId w:val="4"/>
   </w:num>
   <w:num w:numId="23">
-    <w:abstractNumId w:val="19"/>
+    <w:abstractNumId w:val="20"/>
   </w:num>
   <w:num w:numId="24">
-    <w:abstractNumId w:val="22"/>
+    <w:abstractNumId w:val="23"/>
   </w:num>
   <w:num w:numId="25">
-    <w:abstractNumId w:val="12"/>
+    <w:abstractNumId w:val="13"/>
   </w:num>
   <w:num w:numId="26">
-    <w:abstractNumId w:val="10"/>
+    <w:abstractNumId w:val="11"/>
+  </w:num>
+  <w:num w:numId="27">
+    <w:abstractNumId w:val="7"/>
   </w:num>
 </w:numbering>
 </file>

</xml_diff>

<commit_message>
work on plane back from San Diego business trip
</commit_message>
<xml_diff>
--- a/graph-structure/graph-structure.docx
+++ b/graph-structure/graph-structure.docx
@@ -12,8 +12,10 @@
       </w:r>
       <w:bookmarkStart w:id="0" w:name="_Ref323923585"/>
       <w:bookmarkStart w:id="1" w:name="_Ref323924838"/>
+      <w:bookmarkStart w:id="2" w:name="_Ref324145700"/>
       <w:bookmarkEnd w:id="0"/>
       <w:bookmarkEnd w:id="1"/>
+      <w:bookmarkEnd w:id="2"/>
       <w:r>
         <w:t>mpact of Population Structure on Cooperation</w:t>
       </w:r>
@@ -549,6 +551,77 @@
       <w:r>
         <w:t xml:space="preserve">  In the cases considered here, the network topology remains fixed during the simulation.</w:t>
       </w:r>
+      <w:r>
+        <w:t xml:space="preserve">  Although some of the studies reviewed consider the impact on cooperation in games other than the prisoner’s dilemma, this review focuses on the results reported for PD.</w:t>
+      </w:r>
+      <w:r>
+        <w:t xml:space="preserve">  All studies, expect</w:t>
+      </w:r>
+      <w:r>
+        <w:fldChar w:fldCharType="begin"/>
+      </w:r>
+      <w:r>
+        <w:instrText xml:space="preserve"> REF _Ref324106006 \r \h </w:instrText>
+      </w:r>
+      <w:r>
+        <w:fldChar w:fldCharType="separate"/>
+      </w:r>
+      <w:r>
+        <w:t>[8]</w:t>
+      </w:r>
+      <w:r>
+        <w:fldChar w:fldCharType="end"/>
+      </w:r>
+      <w:proofErr w:type="gramStart"/>
+      <w:r>
+        <w:t>,</w:t>
+      </w:r>
+      <w:proofErr w:type="gramEnd"/>
+      <w:r>
+        <w:t xml:space="preserve"> use the payout structure used in </w:t>
+      </w:r>
+      <w:r>
+        <w:fldChar w:fldCharType="begin"/>
+      </w:r>
+      <w:r>
+        <w:instrText xml:space="preserve"> REF _Ref323745979 \r \h </w:instrText>
+      </w:r>
+      <w:r>
+        <w:fldChar w:fldCharType="separate"/>
+      </w:r>
+      <w:r>
+        <w:t>[2]</w:t>
+      </w:r>
+      <w:r>
+        <w:fldChar w:fldCharType="end"/>
+      </w:r>
+      <w:r>
+        <w:t xml:space="preserve">.  In </w:t>
+      </w:r>
+      <w:r>
+        <w:fldChar w:fldCharType="begin"/>
+      </w:r>
+      <w:r>
+        <w:instrText xml:space="preserve"> REF _Ref324106006 \r \h </w:instrText>
+      </w:r>
+      <w:r>
+        <w:fldChar w:fldCharType="separate"/>
+      </w:r>
+      <w:r>
+        <w:t>[8]</w:t>
+      </w:r>
+      <w:r>
+        <w:fldChar w:fldCharType="end"/>
+      </w:r>
+      <w:r>
+        <w:t>, the authors broaden the range of payouts consid</w:t>
+      </w:r>
+      <w:r>
+        <w:t>ered for the PD game to include</w:t>
+      </w:r>
+      <w:r>
+        <w:t xml:space="preserve"> values for S between zero and -1.</w:t>
+      </w:r>
     </w:p>
     <w:p>
       <w:pPr>
@@ -561,22 +634,99 @@
         <w:t xml:space="preserve"> </w:t>
       </w:r>
       <w:r>
-        <w:t xml:space="preserve">and square lattice cases described above are special cases of agents allocated to a </w:t>
-      </w:r>
-      <w:r>
-        <w:t>considered in the previous section correspond</w:t>
-      </w:r>
-      <w:r>
-        <w:t>s</w:t>
-      </w:r>
-      <w:r>
-        <w:t xml:space="preserve"> to the case when age</w:t>
-      </w:r>
-      <w:r>
-        <w:t xml:space="preserve">nts occupy the nodes of a fully </w:t>
-      </w:r>
-      <w:r>
-        <w:t>connected graph.</w:t>
+        <w:t>and square lattice cases described above are special cases of agents allocated t</w:t>
+      </w:r>
+      <w:r>
+        <w:t>o nodes on a</w:t>
+      </w:r>
+      <w:r>
+        <w:t xml:space="preserve"> graph</w:t>
+      </w:r>
+      <w:r>
+        <w:t>.</w:t>
+      </w:r>
+      <w:r>
+        <w:t xml:space="preserve">  </w:t>
+      </w:r>
+      <w:r>
+        <w:t xml:space="preserve">In this section, the impact of alternative </w:t>
+      </w:r>
+      <w:r>
+        <w:t>graph topologies</w:t>
+      </w:r>
+      <w:r>
+        <w:t xml:space="preserve"> on the evolution of cooperation is considered. </w:t>
+      </w:r>
+      <w:r>
+        <w:t xml:space="preserve">  In each</w:t>
+      </w:r>
+      <w:r>
+        <w:t xml:space="preserve"> case, </w:t>
+      </w:r>
+      <w:r>
+        <w:t xml:space="preserve">agents are allocated to the nodes of a </w:t>
+      </w:r>
+      <w:r>
+        <w:t xml:space="preserve">graph </w:t>
+      </w:r>
+      <w:r>
+        <w:t>with</w:t>
+      </w:r>
+      <w:r>
+        <w:t xml:space="preserve"> a </w:t>
+      </w:r>
+      <w:r>
+        <w:t xml:space="preserve">fixed number of </w:t>
+      </w:r>
+      <w:r>
+        <w:t xml:space="preserve">nodes equal to the number of </w:t>
+      </w:r>
+      <w:proofErr w:type="gramStart"/>
+      <w:r>
+        <w:t>agents</w:t>
+      </w:r>
+      <w:proofErr w:type="gramEnd"/>
+      <w:r>
+        <w:t xml:space="preserve"> </w:t>
+      </w:r>
+      <w:r>
+        <w:rPr>
+          <w:i/>
+        </w:rPr>
+        <w:t>n</w:t>
+      </w:r>
+      <w:r>
+        <w:t xml:space="preserve">.  The graph has a </w:t>
+      </w:r>
+      <w:r>
+        <w:t xml:space="preserve">fixed number of edges giving the graph a fixed average connectivity </w:t>
+      </w:r>
+      <w:r>
+        <w:rPr>
+          <w:i/>
+        </w:rPr>
+        <w:t>z</w:t>
+      </w:r>
+      <w:r>
+        <w:t>.  T</w:t>
+      </w:r>
+      <w:r>
+        <w:t xml:space="preserve">he </w:t>
+      </w:r>
+      <w:r>
+        <w:t>agents follow one of two strategies: unconditional cooperation or unconditional defection.</w:t>
+      </w:r>
+      <w:r>
+        <w:t xml:space="preserve">  The well-mixed case considered previously corresponds to the case of a </w:t>
+      </w:r>
+      <w:r>
+        <w:t>fully connected</w:t>
+      </w:r>
+      <w:r>
+        <w:t xml:space="preserve"> graph while the square lattice case corresponds to a special case where the degree of each node is </w:t>
+      </w:r>
+      <w:r>
+        <w:t>nine except for the nodes around the edges.</w:t>
       </w:r>
     </w:p>
     <w:p>
@@ -584,84 +734,57 @@
         <w:pStyle w:val="Body"/>
       </w:pPr>
       <w:r>
-        <w:t xml:space="preserve">In this section, the impact of alternative </w:t>
-      </w:r>
-      <w:r>
-        <w:t>graph topologies</w:t>
-      </w:r>
-      <w:r>
-        <w:t xml:space="preserve"> on the evolution of cooperation is considered. </w:t>
-      </w:r>
-      <w:r>
-        <w:t xml:space="preserve">  In each</w:t>
-      </w:r>
-      <w:r>
-        <w:t xml:space="preserve"> case, </w:t>
-      </w:r>
-      <w:r>
-        <w:t xml:space="preserve">agents are allocated to the nodes of a </w:t>
-      </w:r>
-      <w:r>
-        <w:t xml:space="preserve">graph </w:t>
-      </w:r>
-      <w:r>
-        <w:t>with</w:t>
-      </w:r>
-      <w:r>
-        <w:t xml:space="preserve"> a </w:t>
-      </w:r>
-      <w:r>
-        <w:t xml:space="preserve">fixed number of </w:t>
-      </w:r>
-      <w:r>
-        <w:t xml:space="preserve">nodes equal to the number of </w:t>
-      </w:r>
-      <w:proofErr w:type="gramStart"/>
-      <w:r>
-        <w:t>agents</w:t>
-      </w:r>
-      <w:proofErr w:type="gramEnd"/>
-      <w:r>
-        <w:t xml:space="preserve"> </w:t>
-      </w:r>
-      <w:r>
-        <w:rPr>
-          <w:i/>
-        </w:rPr>
-        <w:t>n</w:t>
-      </w:r>
-      <w:r>
-        <w:t xml:space="preserve">.  The graph has a </w:t>
-      </w:r>
-      <w:r>
-        <w:t xml:space="preserve">fixed number of edges giving the graph a fixed average connectivity </w:t>
-      </w:r>
-      <w:r>
-        <w:rPr>
-          <w:i/>
-        </w:rPr>
-        <w:t>z</w:t>
-      </w:r>
-      <w:r>
-        <w:t>.  T</w:t>
-      </w:r>
-      <w:r>
-        <w:t xml:space="preserve">he </w:t>
-      </w:r>
-      <w:r>
-        <w:t>agents follow one of two strategies: unconditional cooperation or unconditional defection.</w:t>
-      </w:r>
-      <w:r>
-        <w:t xml:space="preserve">  The well-mixed case considered previously corresponds to the case of a </w:t>
-      </w:r>
-      <w:r>
-        <w:t>fully connected</w:t>
-      </w:r>
-      <w:r>
-        <w:t xml:space="preserve"> graph while the square lattice case corresponds to a special case where the degree of each node is </w:t>
-      </w:r>
-      <w:r>
-        <w:t>nine except for the nodes around the edges.</w:t>
+        <w:t>The graph is updated synchronously.  For</w:t>
+      </w:r>
+      <w:r>
+        <w:t xml:space="preserve"> each generation, each agent plays the </w:t>
+      </w:r>
+      <w:r>
+        <w:t xml:space="preserve">social dilemma </w:t>
+      </w:r>
+      <w:r>
+        <w:t xml:space="preserve">game </w:t>
+      </w:r>
+      <w:r>
+        <w:t xml:space="preserve">being investigated </w:t>
+      </w:r>
+      <w:r>
+        <w:t>with each of its neighbors achieving a fitness score equal to t</w:t>
+      </w:r>
+      <w:r>
+        <w:t>he sum of the payouts earned fro</w:t>
+      </w:r>
+      <w:r>
+        <w:t xml:space="preserve">m each game.  The number of games played by agent </w:t>
+      </w:r>
+      <w:proofErr w:type="spellStart"/>
+      <w:r>
+        <w:rPr>
+          <w:i/>
+        </w:rPr>
+        <w:t>i</w:t>
+      </w:r>
+      <w:proofErr w:type="spellEnd"/>
+      <w:r>
+        <w:t xml:space="preserve"> is equal to the degree </w:t>
+      </w:r>
+      <w:proofErr w:type="spellStart"/>
+      <w:r>
+        <w:rPr>
+          <w:i/>
+        </w:rPr>
+        <w:t>k</w:t>
+      </w:r>
+      <w:r>
+        <w:rPr>
+          <w:i/>
+          <w:vertAlign w:val="subscript"/>
+        </w:rPr>
+        <w:t>i</w:t>
+      </w:r>
+      <w:proofErr w:type="spellEnd"/>
+      <w:r>
+        <w:t xml:space="preserve"> of the node it occupies and the total number of games played by all agents is equal to the number of edges in the graph.  For non-homogeneous network structures, some agents will play more games than other agents.</w:t>
       </w:r>
     </w:p>
     <w:p>
@@ -669,64 +792,6 @@
         <w:pStyle w:val="Body"/>
       </w:pPr>
       <w:r>
-        <w:t>The graph is updated synchronously.  For</w:t>
-      </w:r>
-      <w:r>
-        <w:t xml:space="preserve"> each generation, each agent plays the </w:t>
-      </w:r>
-      <w:r>
-        <w:t xml:space="preserve">social dilemma </w:t>
-      </w:r>
-      <w:r>
-        <w:t xml:space="preserve">game </w:t>
-      </w:r>
-      <w:r>
-        <w:t xml:space="preserve">being investigated </w:t>
-      </w:r>
-      <w:r>
-        <w:t>with each of its neighbors achieving a fitness score equal to t</w:t>
-      </w:r>
-      <w:r>
-        <w:t>he sum of the payouts earned fro</w:t>
-      </w:r>
-      <w:r>
-        <w:t xml:space="preserve">m each game.  The number of games played by agent </w:t>
-      </w:r>
-      <w:proofErr w:type="spellStart"/>
-      <w:r>
-        <w:rPr>
-          <w:i/>
-        </w:rPr>
-        <w:t>i</w:t>
-      </w:r>
-      <w:proofErr w:type="spellEnd"/>
-      <w:r>
-        <w:t xml:space="preserve"> is equal to the degree </w:t>
-      </w:r>
-      <w:proofErr w:type="spellStart"/>
-      <w:r>
-        <w:rPr>
-          <w:i/>
-        </w:rPr>
-        <w:t>k</w:t>
-      </w:r>
-      <w:r>
-        <w:rPr>
-          <w:i/>
-          <w:vertAlign w:val="subscript"/>
-        </w:rPr>
-        <w:t>i</w:t>
-      </w:r>
-      <w:proofErr w:type="spellEnd"/>
-      <w:r>
-        <w:t xml:space="preserve"> of the node it occupies and the total number of games played by all agents is equal to the number of edges in the graph.  For non-homogeneous network structures, some agents will play more games than other agents.</w:t>
-      </w:r>
-    </w:p>
-    <w:p>
-      <w:pPr>
-        <w:pStyle w:val="Body"/>
-      </w:pPr>
-      <w:r>
         <w:t xml:space="preserve">The evolutionary dynamics are </w:t>
       </w:r>
       <w:r>
@@ -763,7 +828,11 @@
         <w:t xml:space="preserve">.  </w:t>
       </w:r>
       <w:r>
-        <w:t xml:space="preserve">After all games for a generation have been played, </w:t>
+        <w:t xml:space="preserve">After all games for </w:t>
+      </w:r>
+      <w:r>
+        <w:lastRenderedPageBreak/>
+        <w:t xml:space="preserve">a generation have been played, </w:t>
       </w:r>
       <w:r>
         <w:t xml:space="preserve">the nodes are updated simultaneously.  </w:t>
@@ -778,11 +847,7 @@
         <w:t>x</w:t>
       </w:r>
       <w:r>
-        <w:t xml:space="preserve"> </w:t>
-      </w:r>
-      <w:r>
-        <w:lastRenderedPageBreak/>
-        <w:t xml:space="preserve">with payout </w:t>
+        <w:t xml:space="preserve"> with payout </w:t>
       </w:r>
       <w:proofErr w:type="spellStart"/>
       <w:r>
@@ -2114,6 +2179,7 @@
       </w:r>
       <w:proofErr w:type="spellStart"/>
       <w:r>
+        <w:lastRenderedPageBreak/>
         <w:t>homogeneus</w:t>
       </w:r>
       <w:proofErr w:type="spellEnd"/>
@@ -2136,11 +2202,7 @@
         <w:fldChar w:fldCharType="end"/>
       </w:r>
       <w:r>
-        <w:t xml:space="preserve">, the authors show that the path length and clustering coefficient </w:t>
-      </w:r>
-      <w:r>
-        <w:lastRenderedPageBreak/>
-        <w:t>of these graphs is very similar to graphs generated using the unmodified Watts-</w:t>
+        <w:t>, the authors show that the path length and clustering coefficient of these graphs is very similar to graphs generated using the unmodified Watts-</w:t>
       </w:r>
       <w:proofErr w:type="spellStart"/>
       <w:r>
@@ -2195,6 +2257,36 @@
       <w:r>
         <w:t>.</w:t>
       </w:r>
+      <w:r>
+        <w:t xml:space="preserve">  A single-scale network can be generated using the configuration model (Molloy &amp; Reed) to produce a </w:t>
+      </w:r>
+      <w:r>
+        <w:t>maximally</w:t>
+      </w:r>
+      <w:r>
+        <w:t xml:space="preserve"> random graph that is compatible with a specified degree distribution</w:t>
+      </w:r>
+      <w:r>
+        <w:t xml:space="preserve"> </w:t>
+      </w:r>
+      <w:r>
+        <w:fldChar w:fldCharType="begin"/>
+      </w:r>
+      <w:r>
+        <w:instrText xml:space="preserve"> REF _Ref324106006 \r \h </w:instrText>
+      </w:r>
+      <w:r>
+        <w:fldChar w:fldCharType="separate"/>
+      </w:r>
+      <w:r>
+        <w:t>[8]</w:t>
+      </w:r>
+      <w:r>
+        <w:fldChar w:fldCharType="end"/>
+      </w:r>
+      <w:r>
+        <w:t>.</w:t>
+      </w:r>
     </w:p>
     <w:p>
       <w:pPr>
@@ -2380,6 +2472,24 @@
       </w:r>
       <w:r>
         <w:t>[6]</w:t>
+      </w:r>
+      <w:r>
+        <w:fldChar w:fldCharType="end"/>
+      </w:r>
+      <w:r>
+        <w:t xml:space="preserve"> </w:t>
+      </w:r>
+      <w:r>
+        <w:fldChar w:fldCharType="begin"/>
+      </w:r>
+      <w:r>
+        <w:instrText xml:space="preserve"> REF _Ref324106006 \r \h </w:instrText>
+      </w:r>
+      <w:r>
+        <w:fldChar w:fldCharType="separate"/>
+      </w:r>
+      <w:r>
+        <w:t>[8]</w:t>
       </w:r>
       <w:r>
         <w:fldChar w:fldCharType="end"/>
@@ -2621,8 +2731,13 @@
       <w:r>
         <w:t xml:space="preserve"> represe</w:t>
       </w:r>
-      <w:r>
-        <w:t>nting the cost-to-benefit ratio</w:t>
+      <w:proofErr w:type="spellStart"/>
+      <w:r>
+        <w:t>nting</w:t>
+      </w:r>
+      <w:proofErr w:type="spellEnd"/>
+      <w:r>
+        <w:t xml:space="preserve"> the cost-to-benefit ratio</w:t>
       </w:r>
       <w:r>
         <w:t xml:space="preserve"> of mutual cooperation.</w:t>
@@ -2847,11 +2962,17 @@
         <w:fldChar w:fldCharType="end"/>
       </w:r>
       <w:r>
-        <w:t xml:space="preserve"> find that, when the agents occupy a regular graph</w:t>
+        <w:t xml:space="preserve"> find that, when the agents occu</w:t>
+      </w:r>
+      <w:r>
+        <w:t>py a regular graph</w:t>
       </w:r>
       <w:proofErr w:type="gramStart"/>
       <w:r>
-        <w:t>,  cooperators</w:t>
+        <w:t xml:space="preserve">,  </w:t>
+      </w:r>
+      <w:r>
+        <w:t>cooperators</w:t>
       </w:r>
       <w:proofErr w:type="gramEnd"/>
       <w:r>
@@ -2915,6 +3036,68 @@
         <w:pStyle w:val="Body"/>
       </w:pPr>
       <w:r>
+        <w:t xml:space="preserve">In general, small-world graphs introduce increased </w:t>
+      </w:r>
+      <w:r>
+        <w:t>long-range</w:t>
+      </w:r>
+      <w:r>
+        <w:t xml:space="preserve"> connectio</w:t>
+      </w:r>
+      <w:r>
+        <w:t>ns (aka, shortcuts</w:t>
+      </w:r>
+      <w:r>
+        <w:t>) that</w:t>
+      </w:r>
+      <w:r>
+        <w:t xml:space="preserve"> serve</w:t>
+      </w:r>
+      <w:r>
+        <w:t xml:space="preserve"> to reduce the ability of cooperators to </w:t>
+      </w:r>
+      <w:r>
+        <w:t>form compact cluster</w:t>
+      </w:r>
+      <w:r>
+        <w:t>s</w:t>
+      </w:r>
+      <w:r>
+        <w:t xml:space="preserve">.  This leaves them vulnerable to invasion by defectors.  However, these graphs also introduce an increase in heterogeneity of the degree distribution.  This heterogeneity creates </w:t>
+      </w:r>
+      <w:r>
+        <w:t>conditions that improve</w:t>
+      </w:r>
+      <w:r>
+        <w:t xml:space="preserve"> the performance of cooperators</w:t>
+      </w:r>
+      <w:r>
+        <w:t xml:space="preserve"> </w:t>
+      </w:r>
+      <w:r>
+        <w:fldChar w:fldCharType="begin"/>
+      </w:r>
+      <w:r>
+        <w:instrText xml:space="preserve"> REF _Ref324106006 \r \h </w:instrText>
+      </w:r>
+      <w:r>
+        <w:fldChar w:fldCharType="separate"/>
+      </w:r>
+      <w:r>
+        <w:t>[8]</w:t>
+      </w:r>
+      <w:r>
+        <w:fldChar w:fldCharType="end"/>
+      </w:r>
+      <w:r>
+        <w:t>.</w:t>
+      </w:r>
+    </w:p>
+    <w:p>
+      <w:pPr>
+        <w:pStyle w:val="Body"/>
+      </w:pPr>
+      <w:r>
         <w:t xml:space="preserve">In </w:t>
       </w:r>
       <w:r>
@@ -2946,19 +3129,942 @@
       <w:r>
         <w:t xml:space="preserve"> algorithm with varying values for </w:t>
       </w:r>
+      <w:r>
+        <w:rPr>
+          <w:i/>
+        </w:rPr>
+        <w:t>p</w:t>
+      </w:r>
+      <w:r>
+        <w:t>, the authors find that the performance of cooperators improves</w:t>
+      </w:r>
+      <w:r>
+        <w:t xml:space="preserve"> for all values of </w:t>
+      </w:r>
+      <w:r>
+        <w:rPr>
+          <w:i/>
+        </w:rPr>
+        <w:t>p</w:t>
+      </w:r>
+      <w:r>
+        <w:t xml:space="preserve"> compared to the regular graph</w:t>
+      </w:r>
+      <w:r>
+        <w:t xml:space="preserve"> case and that this improvement</w:t>
+      </w:r>
+      <w:r>
+        <w:t xml:space="preserve"> increases</w:t>
+      </w:r>
+      <w:r>
+        <w:t xml:space="preserve"> as </w:t>
+      </w:r>
+      <w:r>
+        <w:rPr>
+          <w:i/>
+        </w:rPr>
+        <w:t>p</w:t>
+      </w:r>
+      <w:r>
+        <w:t xml:space="preserve"> increases. </w:t>
+      </w:r>
+      <w:r>
+        <w:t xml:space="preserve">  As with the case of a regular graph, cooperation suffers as the average connectivity </w:t>
+      </w:r>
+      <w:r>
+        <w:rPr>
+          <w:i/>
+        </w:rPr>
+        <w:t>z</w:t>
+      </w:r>
+      <w:r>
+        <w:t xml:space="preserve"> of the graph increases and the population approaches a well-mixed population.</w:t>
+      </w:r>
+      <w:r>
+        <w:t xml:space="preserve">  This leads to the result that cooperation receives the largest boost for a random graph (</w:t>
+      </w:r>
+      <w:r>
+        <w:rPr>
+          <w:i/>
+        </w:rPr>
+        <w:t>p</w:t>
+      </w:r>
+      <w:r>
+        <w:t>=1) with small average connectivity.</w:t>
+      </w:r>
+    </w:p>
+    <w:p>
+      <w:pPr>
+        <w:pStyle w:val="Body"/>
+      </w:pPr>
+      <w:r>
+        <w:t xml:space="preserve">In </w:t>
+      </w:r>
+      <w:r>
+        <w:fldChar w:fldCharType="begin"/>
+      </w:r>
+      <w:r>
+        <w:instrText xml:space="preserve"> REF _Ref323913876 \r \h </w:instrText>
+      </w:r>
+      <w:r>
+        <w:fldChar w:fldCharType="separate"/>
+      </w:r>
+      <w:r>
+        <w:t>[5]</w:t>
+      </w:r>
+      <w:r>
+        <w:fldChar w:fldCharType="end"/>
+      </w:r>
+      <w:r>
+        <w:t xml:space="preserve">, the authors consider </w:t>
+      </w:r>
+      <w:proofErr w:type="spellStart"/>
+      <w:r>
+        <w:t>heterogeneous</w:t>
+      </w:r>
+      <w:r>
+        <w:t>random</w:t>
+      </w:r>
+      <w:proofErr w:type="spellEnd"/>
+      <w:r>
+        <w:t xml:space="preserve"> </w:t>
+      </w:r>
+      <w:r>
+        <w:t>graphs generated using the Watts-</w:t>
+      </w:r>
+      <w:proofErr w:type="spellStart"/>
+      <w:r>
+        <w:t>Strogatz</w:t>
+      </w:r>
+      <w:proofErr w:type="spellEnd"/>
+      <w:r>
+        <w:t xml:space="preserve"> algorithm with </w:t>
+      </w:r>
+      <w:r>
+        <w:rPr>
+          <w:i/>
+        </w:rPr>
+        <w:t>p</w:t>
+      </w:r>
+      <w:r>
+        <w:t>=1</w:t>
+      </w:r>
+      <w:r>
+        <w:t xml:space="preserve"> and find that this topology improves the performance of cooperators compared to that of a regular ring.</w:t>
+      </w:r>
+      <w:r>
+        <w:t xml:space="preserve">  </w:t>
+      </w:r>
+      <w:r>
+        <w:t xml:space="preserve">However, cooperators are still not able to out-perform defectors for large values of </w:t>
+      </w:r>
+      <w:r>
+        <w:rPr>
+          <w:i/>
+        </w:rPr>
+        <w:t>b</w:t>
+      </w:r>
+      <w:r>
+        <w:t xml:space="preserve"> highlighting the fact that it </w:t>
+      </w:r>
+      <w:r>
+        <w:t xml:space="preserve">does not benefit cooperation as much as the </w:t>
+      </w:r>
+      <w:r>
+        <w:t>scale-free</w:t>
+      </w:r>
+      <w:r>
+        <w:t xml:space="preserve"> topologies considered next.</w:t>
+      </w:r>
+    </w:p>
+    <w:p>
+      <w:pPr>
+        <w:pStyle w:val="Body"/>
+      </w:pPr>
+      <w:r>
+        <w:t xml:space="preserve">To analyze the impact of small-world </w:t>
+      </w:r>
+      <w:r>
+        <w:t xml:space="preserve">features </w:t>
+      </w:r>
+      <w:r>
+        <w:t>independently of heterogeneity, t</w:t>
+      </w:r>
+      <w:r>
+        <w:t>he authors</w:t>
+      </w:r>
+      <w:r>
+        <w:t xml:space="preserve"> of </w:t>
+      </w:r>
+      <w:r>
+        <w:fldChar w:fldCharType="begin"/>
+      </w:r>
+      <w:r>
+        <w:instrText xml:space="preserve"> REF _Ref323927417 \r \h </w:instrText>
+      </w:r>
+      <w:r>
+        <w:fldChar w:fldCharType="separate"/>
+      </w:r>
+      <w:r>
+        <w:t>[7]</w:t>
+      </w:r>
+      <w:r>
+        <w:fldChar w:fldCharType="end"/>
+      </w:r>
+      <w:r>
+        <w:t xml:space="preserve"> investigate the evolution of cooperation on </w:t>
+      </w:r>
+      <w:r>
+        <w:t xml:space="preserve">homogeneous small world networks: </w:t>
+      </w:r>
+      <w:r>
+        <w:t xml:space="preserve">a special class of graphs that exhibit small-world effects </w:t>
+      </w:r>
+      <w:r>
+        <w:t>while still being homogeneous.</w:t>
+      </w:r>
+      <w:r>
+        <w:t xml:space="preserve">  The graphs are generated using a process similar to that used for Watts-</w:t>
+      </w:r>
+      <w:proofErr w:type="spellStart"/>
+      <w:r>
+        <w:t>Strogatz</w:t>
+      </w:r>
+      <w:proofErr w:type="spellEnd"/>
+      <w:r>
+        <w:t xml:space="preserve"> graphs except that the degree of each node does not change from the original regular graph.</w:t>
+      </w:r>
+      <w:r>
+        <w:t xml:space="preserve">  </w:t>
+      </w:r>
+      <w:r>
+        <w:t xml:space="preserve">The authors </w:t>
+      </w:r>
+      <w:r>
+        <w:t xml:space="preserve">consider graphs that have had different proportions of their edges rewired and </w:t>
+      </w:r>
+      <w:r>
+        <w:t>find that cooperators perform better on heterogeneous Watts-</w:t>
+      </w:r>
+      <w:proofErr w:type="spellStart"/>
+      <w:r>
+        <w:t>Strogatz</w:t>
+      </w:r>
+      <w:proofErr w:type="spellEnd"/>
+      <w:r>
+        <w:t xml:space="preserve"> graphs </w:t>
+      </w:r>
+      <w:r>
+        <w:t xml:space="preserve">than </w:t>
+      </w:r>
+      <w:r>
+        <w:t>on the homogeneous equivalents.  This indicates that heterogeneity plays a more significant role in cooperator success than small-world features.</w:t>
+      </w:r>
+    </w:p>
+    <w:p>
+      <w:pPr>
+        <w:pStyle w:val="Body"/>
+      </w:pPr>
+      <w:r>
+        <w:t xml:space="preserve">In </w:t>
+      </w:r>
+      <w:r>
+        <w:fldChar w:fldCharType="begin"/>
+      </w:r>
+      <w:r>
+        <w:instrText xml:space="preserve"> REF _Ref324106006 \r \h </w:instrText>
+      </w:r>
+      <w:r>
+        <w:fldChar w:fldCharType="separate"/>
+      </w:r>
+      <w:r>
+        <w:t>[8]</w:t>
+      </w:r>
+      <w:r>
+        <w:fldChar w:fldCharType="end"/>
+      </w:r>
+      <w:r>
+        <w:t xml:space="preserve">, the authors consider the case of agents occupying the nodes of a homogeneous random graph.  The authors find that the ability of cooperators to outperform defectors is reduced in this case compared to the homogeneous regular graph case.  The reduction occurs because the uncorrelated social structure no longer allows cooperators to form tight clusters that resist invasion by defectors.  However, there is still a small window where cooperators can coexist with defectors showing that the reduction in connectedness provides some benefits to cooperation compared to the well-mixed </w:t>
+      </w:r>
+      <w:r>
+        <w:t>fully connected</w:t>
+      </w:r>
+      <w:r>
+        <w:t xml:space="preserve"> case.</w:t>
+      </w:r>
+    </w:p>
+    <w:p>
+      <w:pPr>
+        <w:pStyle w:val="Body"/>
+      </w:pPr>
+      <w:r>
+        <w:lastRenderedPageBreak/>
+        <w:t xml:space="preserve">The authors of </w:t>
+      </w:r>
+      <w:r>
+        <w:fldChar w:fldCharType="begin"/>
+      </w:r>
+      <w:r>
+        <w:instrText xml:space="preserve"> REF _Ref324106006 \r \h </w:instrText>
+      </w:r>
+      <w:r>
+        <w:fldChar w:fldCharType="separate"/>
+      </w:r>
+      <w:r>
+        <w:t>[8]</w:t>
+      </w:r>
+      <w:r>
+        <w:fldChar w:fldCharType="end"/>
+      </w:r>
+      <w:r>
+        <w:t xml:space="preserve"> also consider</w:t>
+      </w:r>
+      <w:r>
+        <w:t xml:space="preserve"> the case</w:t>
+      </w:r>
+      <w:r>
+        <w:t>`</w:t>
+      </w:r>
+      <w:r>
+        <w:t xml:space="preserve"> of agents that occupy the nodes of a single-scale</w:t>
+      </w:r>
+      <w:r>
+        <w:t xml:space="preserve"> network that is produced by following the configuration model.</w:t>
+      </w:r>
+      <w:r>
+        <w:t xml:space="preserve">  The authors find that cooperators can outperform defectors in the Prisoner’s Dilemma when T is slightly larger than R and S is only slightly less than P.  This window is slightly larger that the window provided by the homogeneous </w:t>
+      </w:r>
+      <w:r>
+        <w:t>regular graph</w:t>
+      </w:r>
+      <w:r>
+        <w:t xml:space="preserve"> case.  The single scale network has characteristics similar to the random graph in the homogeneous </w:t>
+      </w:r>
+      <w:r>
+        <w:t>random graph</w:t>
+      </w:r>
+      <w:r>
+        <w:t xml:space="preserve"> case</w:t>
+      </w:r>
+      <w:r>
+        <w:t xml:space="preserve"> reviewed in the previous paragraph</w:t>
+      </w:r>
+      <w:r>
+        <w:t xml:space="preserve"> that prevents compact clusters of cooperators from forming.  However, the heterogeneity of the network offsets this effect and leads to </w:t>
+      </w:r>
       <w:proofErr w:type="gramStart"/>
       <w:r>
+        <w:t>an</w:t>
+      </w:r>
+      <w:proofErr w:type="gramEnd"/>
+      <w:r>
+        <w:t xml:space="preserve"> </w:t>
+      </w:r>
+      <w:r>
+        <w:t>slight</w:t>
+      </w:r>
+      <w:r>
+        <w:t xml:space="preserve"> improvement in the conditions for cooperation</w:t>
+      </w:r>
+      <w:r>
+        <w:t xml:space="preserve"> compared to the</w:t>
+      </w:r>
+      <w:r>
+        <w:t xml:space="preserve"> homogeneous regular graph case</w:t>
+      </w:r>
+      <w:r>
+        <w:t>.</w:t>
+      </w:r>
+    </w:p>
+    <w:p>
+      <w:pPr>
+        <w:pStyle w:val="Heading3"/>
+      </w:pPr>
+      <w:r>
+        <w:t>Scale Free Networks</w:t>
+      </w:r>
+    </w:p>
+    <w:p>
+      <w:pPr>
+        <w:pStyle w:val="Body"/>
+        <w:rPr>
+          <w:vertAlign w:val="superscript"/>
+        </w:rPr>
+      </w:pPr>
+      <w:r>
+        <w:t>M</w:t>
+      </w:r>
+      <w:r>
+        <w:rPr>
+          <w:vertAlign w:val="subscript"/>
+        </w:rPr>
+        <w:t>0</w:t>
+      </w:r>
+      <w:r>
+        <w:t xml:space="preserve"> &gt;= 2</w:t>
+      </w:r>
+      <w:r>
+        <w:t>, z&gt;=4</w:t>
+      </w:r>
+      <w:r>
+        <w:t>, N=10</w:t>
+      </w:r>
+      <w:r>
+        <w:rPr>
+          <w:vertAlign w:val="superscript"/>
+        </w:rPr>
+        <w:t>4</w:t>
+      </w:r>
+    </w:p>
+    <w:p>
+      <w:pPr>
+        <w:pStyle w:val="Body"/>
+      </w:pPr>
+      <w:proofErr w:type="gramStart"/>
+      <w:r>
+        <w:t xml:space="preserve">Note that in </w:t>
+      </w:r>
+      <w:r>
+        <w:fldChar w:fldCharType="begin"/>
+      </w:r>
+      <w:r>
+        <w:instrText xml:space="preserve"> REF _Ref324106006 \r \h </w:instrText>
+      </w:r>
+      <w:r>
+        <w:fldChar w:fldCharType="separate"/>
+      </w:r>
+      <w:r>
+        <w:t>[8]</w:t>
+      </w:r>
+      <w:r>
+        <w:fldChar w:fldCharType="end"/>
+      </w:r>
+      <w:r>
+        <w:t xml:space="preserve"> the authors consider a broader range of </w:t>
+      </w:r>
+      <w:r>
+        <w:t xml:space="preserve">values for S with </w:t>
+      </w:r>
+      <w:r>
+        <w:t>0&gt;S&gt;-1</w:t>
+      </w:r>
+      <w:r>
+        <w:t>.</w:t>
+      </w:r>
+      <w:proofErr w:type="gramEnd"/>
+    </w:p>
+    <w:p>
+      <w:pPr>
+        <w:pStyle w:val="Body"/>
+      </w:pPr>
+      <w:r>
+        <w:t xml:space="preserve">In </w:t>
+      </w:r>
+      <w:r>
+        <w:fldChar w:fldCharType="begin"/>
+      </w:r>
+      <w:r>
+        <w:instrText xml:space="preserve"> REF _Ref323765446 \r \h </w:instrText>
+      </w:r>
+      <w:r>
+        <w:fldChar w:fldCharType="separate"/>
+      </w:r>
+      <w:r>
+        <w:t>[4]</w:t>
+      </w:r>
+      <w:r>
+        <w:fldChar w:fldCharType="end"/>
+      </w:r>
+      <w:r>
+        <w:fldChar w:fldCharType="begin"/>
+      </w:r>
+      <w:r>
+        <w:instrText xml:space="preserve"> REF _Ref323913876 \r \h </w:instrText>
+      </w:r>
+      <w:r>
+        <w:fldChar w:fldCharType="separate"/>
+      </w:r>
+      <w:r>
+        <w:t>[5]</w:t>
+      </w:r>
+      <w:r>
+        <w:fldChar w:fldCharType="end"/>
+      </w:r>
+      <w:r>
+        <w:fldChar w:fldCharType="begin"/>
+      </w:r>
+      <w:r>
+        <w:instrText xml:space="preserve"> REF _Ref323923600 \r \h </w:instrText>
+      </w:r>
+      <w:r>
+        <w:fldChar w:fldCharType="separate"/>
+      </w:r>
+      <w:r>
+        <w:t>[6]</w:t>
+      </w:r>
+      <w:r>
+        <w:fldChar w:fldCharType="end"/>
+      </w:r>
+      <w:r>
+        <w:t xml:space="preserve"> </w:t>
+      </w:r>
+      <w:r>
+        <w:t xml:space="preserve">and </w:t>
+      </w:r>
+      <w:r>
+        <w:fldChar w:fldCharType="begin"/>
+      </w:r>
+      <w:r>
+        <w:instrText xml:space="preserve"> REF _Ref324106006 \r \h </w:instrText>
+      </w:r>
+      <w:r>
+        <w:fldChar w:fldCharType="separate"/>
+      </w:r>
+      <w:r>
+        <w:t>[8]</w:t>
+      </w:r>
+      <w:r>
+        <w:fldChar w:fldCharType="end"/>
+      </w:r>
+      <w:r>
+        <w:t xml:space="preserve">, the authors consider the case of a scale-free A-B graph that is </w:t>
+      </w:r>
+      <w:r>
+        <w:rPr>
+          <w:rFonts w:ascii="Cambria" w:hAnsi="Cambria"/>
+        </w:rPr>
+        <w:t xml:space="preserve">generated using a process that involves preferential attachment.  The process introduces “age correlation” in which older vertices have higher degree and are interconnected with each other.  </w:t>
+      </w:r>
+      <w:r>
+        <w:t xml:space="preserve">For scale free graphs, </w:t>
+      </w:r>
+      <w:r>
+        <w:t xml:space="preserve">the authors find that cooperation dominates </w:t>
+      </w:r>
+      <w:r>
+        <w:t xml:space="preserve">for all values of </w:t>
+      </w:r>
+      <w:r>
+        <w:rPr>
+          <w:i/>
+        </w:rPr>
+        <w:t>b</w:t>
+      </w:r>
+      <w:r>
+        <w:t xml:space="preserve"> when </w:t>
+      </w:r>
+      <m:oMath>
+        <m:d>
+          <m:dPr>
+            <m:begChr m:val="|"/>
+            <m:endChr m:val="|"/>
+            <m:ctrlPr>
+              <w:rPr>
+                <w:rFonts w:ascii="Cambria Math" w:hAnsi="Cambria Math"/>
+                <w:i/>
+              </w:rPr>
+            </m:ctrlPr>
+          </m:dPr>
+          <m:e>
+            <m:r>
+              <w:rPr>
+                <w:rFonts w:ascii="Cambria Math" w:hAnsi="Cambria Math"/>
+              </w:rPr>
+              <m:t>S</m:t>
+            </m:r>
+          </m:e>
+        </m:d>
+      </m:oMath>
+      <w:r>
+        <w:t xml:space="preserve"> </w:t>
+      </w:r>
+      <w:r>
+        <w:t>remains small</w:t>
+      </w:r>
+      <w:r>
+        <w:t xml:space="preserve">.  In addition, they find that, unlike for other graphs types considered, the performance of cooperators improves as the average connectivity </w:t>
+      </w:r>
+      <w:r>
+        <w:rPr>
+          <w:i/>
+        </w:rPr>
+        <w:t>z</w:t>
+      </w:r>
+      <w:r>
+        <w:t xml:space="preserve"> of the graph increases</w:t>
+      </w:r>
+      <w:r>
+        <w:t xml:space="preserve"> up to a critical value at which the population approaches the well-mixed </w:t>
+      </w:r>
+      <w:r>
+        <w:t>condition</w:t>
+      </w:r>
+      <w:r>
+        <w:t>.</w:t>
+      </w:r>
+    </w:p>
+    <w:p>
+      <w:pPr>
+        <w:pStyle w:val="Body"/>
+      </w:pPr>
+      <w:r>
+        <w:rPr>
+          <w:rFonts w:ascii="Cambria" w:hAnsi="Cambria"/>
+        </w:rPr>
+        <w:t xml:space="preserve">This scale-free network is grown using a process that involves preferential attachment.  The process introduces “age correlation” in which older vertices have higher degree and are interconnected with each other.  The authors find that the introduction of age correlation has a significant positive impact on the ability of cooperators to dominate defectors.  The introduction of age correlation </w:t>
+      </w:r>
+      <w:r>
+        <w:rPr>
+          <w:rFonts w:ascii="Cambria" w:hAnsi="Cambria"/>
+        </w:rPr>
+        <w:t>increases the ability of cooperators to form compact clusters especially around the nodes with high connectivity.  This increased ability to form compact clusters of cooperators increases the performance of cooperators.</w:t>
+      </w:r>
+    </w:p>
+    <w:p>
+      <w:pPr>
+        <w:pStyle w:val="Body"/>
+      </w:pPr>
+      <w:r>
+        <w:fldChar w:fldCharType="begin"/>
+      </w:r>
+      <w:r>
+        <w:instrText xml:space="preserve"> REF _Ref323765446 \r \h </w:instrText>
+      </w:r>
+      <w:r>
+        <w:fldChar w:fldCharType="separate"/>
+      </w:r>
+      <w:r>
+        <w:t>[4]</w:t>
+      </w:r>
+      <w:r>
+        <w:fldChar w:fldCharType="end"/>
+      </w:r>
+      <w:r>
+        <w:fldChar w:fldCharType="begin"/>
+      </w:r>
+      <w:r>
+        <w:instrText xml:space="preserve"> REF _Ref323913876 \r \h </w:instrText>
+      </w:r>
+      <w:r>
+        <w:fldChar w:fldCharType="separate"/>
+      </w:r>
+      <w:r>
+        <w:t>[5]</w:t>
+      </w:r>
+      <w:r>
+        <w:fldChar w:fldCharType="end"/>
+      </w:r>
+      <w:r>
+        <w:t xml:space="preserve"> </w:t>
+      </w:r>
+      <w:r>
+        <w:t xml:space="preserve">To evaluate the impact of preferential attachment, the authors consider a graph that is generated using the same process used to generate a scale-free graph except that preferential attachment is replaced with </w:t>
+      </w:r>
+      <w:r>
+        <w:t xml:space="preserve">uniform attachment.  </w:t>
+      </w:r>
+      <w:r>
+        <w:t xml:space="preserve">This leads to a graph with an exponential degree distribution rather than the power-law distribution possessed by scale-free networks.  </w:t>
+      </w:r>
+      <w:r>
+        <w:t xml:space="preserve">This network virtually eliminates the presence of large hubs in the network.  </w:t>
+      </w:r>
+      <w:r>
+        <w:t xml:space="preserve">Correlations still exist but to a much lesser degree than A-B networks.  This provides some opportunity to analyze the impact of vertex correlations produced by the growth process independently of the power-law degree distribution.  </w:t>
+      </w:r>
+      <w:r>
+        <w:t>While the uniform attachment network sustains cooperation better than a Watts-</w:t>
+      </w:r>
+      <w:proofErr w:type="spellStart"/>
+      <w:r>
+        <w:t>Strogatz</w:t>
+      </w:r>
+      <w:proofErr w:type="spellEnd"/>
+      <w:r>
+        <w:t xml:space="preserve"> network with </w:t>
+      </w:r>
+      <w:r>
         <w:rPr>
           <w:i/>
         </w:rPr>
         <w:t>p</w:t>
       </w:r>
       <w:r>
+        <w:t>=1</w:t>
+      </w:r>
+      <w:r>
+        <w:t xml:space="preserve"> (a random graph)</w:t>
+      </w:r>
+      <w:r>
         <w:t>,</w:t>
       </w:r>
+      <w:r>
+        <w:t xml:space="preserve"> cooperators pe</w:t>
+      </w:r>
+      <w:r>
+        <w:t>rform significantly better on a</w:t>
+      </w:r>
+      <w:r>
+        <w:t xml:space="preserve"> scale-free network</w:t>
+      </w:r>
+      <w:r>
+        <w:t xml:space="preserve"> generated using preferential at</w:t>
+      </w:r>
+      <w:r>
+        <w:t>t</w:t>
+      </w:r>
+      <w:r>
+        <w:t>achment</w:t>
+      </w:r>
+      <w:r>
+        <w:t>.</w:t>
+      </w:r>
+    </w:p>
+    <w:p>
+      <w:pPr>
+        <w:pStyle w:val="Body"/>
+      </w:pPr>
+      <w:r>
+        <w:t xml:space="preserve">In </w:t>
+      </w:r>
+      <w:r>
+        <w:fldChar w:fldCharType="begin"/>
+      </w:r>
+      <w:r>
+        <w:instrText xml:space="preserve"> REF _Ref323913876 \r \h </w:instrText>
+      </w:r>
+      <w:r>
+        <w:fldChar w:fldCharType="separate"/>
+      </w:r>
+      <w:r>
+        <w:t>[5]</w:t>
+      </w:r>
+      <w:r>
+        <w:fldChar w:fldCharType="end"/>
+      </w:r>
+      <w:r>
+        <w:t xml:space="preserve"> the authors consider a network generated using the configuration model algorithm with a power law degree distribution.  This produces a random graph with a degree distribution that is the same as</w:t>
+      </w:r>
+      <w:r>
+        <w:t xml:space="preserve"> a scale-free network but is lacking the correlations between vertices that are produced when preferential </w:t>
+      </w:r>
+      <w:r>
+        <w:t>attachment is used to grow the graph.</w:t>
+      </w:r>
+      <w:r>
+        <w:t xml:space="preserve">  This provides an opportunity to analyze the impact of the power-law degree distribution independent of the vertex correlations introduced by the growth and preferential attachment process defined by A-B.</w:t>
+      </w:r>
+      <w:r>
+        <w:t xml:space="preserve">  While the configuration model network sustains </w:t>
+      </w:r>
+      <w:r>
+        <w:lastRenderedPageBreak/>
+        <w:t>cooperation better than a Watts-</w:t>
+      </w:r>
+      <w:proofErr w:type="spellStart"/>
+      <w:r>
+        <w:t>Strogatz</w:t>
+      </w:r>
+      <w:proofErr w:type="spellEnd"/>
+      <w:r>
+        <w:t xml:space="preserve"> network with </w:t>
+      </w:r>
+      <w:r>
+        <w:rPr>
+          <w:i/>
+        </w:rPr>
+        <w:t>p</w:t>
+      </w:r>
+      <w:r>
+        <w:t>=1 (a random graph</w:t>
+      </w:r>
+      <w:r>
+        <w:t xml:space="preserve"> without a power-law degree distribution</w:t>
+      </w:r>
+      <w:r>
+        <w:t>), cooperators perform</w:t>
+      </w:r>
+      <w:r>
+        <w:t xml:space="preserve"> better on the uniform attachment network</w:t>
+      </w:r>
+      <w:r>
+        <w:t xml:space="preserve"> except for b&gt;1.8 and perform</w:t>
+      </w:r>
+      <w:r>
+        <w:t xml:space="preserve"> significantly better for all v</w:t>
+      </w:r>
+      <w:r>
+        <w:t>a</w:t>
+      </w:r>
+      <w:r>
+        <w:t>lu</w:t>
+      </w:r>
+      <w:r>
+        <w:t>e</w:t>
+      </w:r>
+      <w:r>
+        <w:t>s of b on scale-free networks.</w:t>
+      </w:r>
+      <w:r>
+        <w:t xml:space="preserve">  This</w:t>
+      </w:r>
+      <w:r>
+        <w:t>,</w:t>
+      </w:r>
+      <w:r>
+        <w:t xml:space="preserve"> combined with the result for the uniform attachment network</w:t>
+      </w:r>
+      <w:r>
+        <w:t>,</w:t>
+      </w:r>
+      <w:r>
+        <w:t xml:space="preserve"> shows </w:t>
+      </w:r>
+      <w:r>
+        <w:t xml:space="preserve">that </w:t>
+      </w:r>
+      <w:r>
+        <w:t xml:space="preserve">independently of each other, vertex correlations and power-law degree distribution (hubs) can promote cooperation.  </w:t>
+      </w:r>
+      <w:proofErr w:type="gramStart"/>
+      <w:r>
+        <w:t>However, in combination, they a significantly higher impact.</w:t>
+      </w:r>
       <w:proofErr w:type="gramEnd"/>
-      <w:r>
-        <w:t xml:space="preserve"> the authors find that the performance of cooperators improves as </w:t>
+    </w:p>
+    <w:p>
+      <w:pPr>
+        <w:pStyle w:val="Body"/>
+      </w:pPr>
+      <w:r>
+        <w:t xml:space="preserve">In </w:t>
+      </w:r>
+      <w:r>
+        <w:fldChar w:fldCharType="begin"/>
+      </w:r>
+      <w:r>
+        <w:instrText xml:space="preserve"> REF _Ref323923600 \r \h </w:instrText>
+      </w:r>
+      <w:r>
+        <w:fldChar w:fldCharType="separate"/>
+      </w:r>
+      <w:r>
+        <w:t>[6]</w:t>
+      </w:r>
+      <w:r>
+        <w:fldChar w:fldCharType="end"/>
+      </w:r>
+      <w:r>
+        <w:t xml:space="preserve"> and </w:t>
+      </w:r>
+      <w:r>
+        <w:fldChar w:fldCharType="begin"/>
+      </w:r>
+      <w:r>
+        <w:instrText xml:space="preserve"> REF _Ref324106006 \r \h </w:instrText>
+      </w:r>
+      <w:r>
+        <w:fldChar w:fldCharType="separate"/>
+      </w:r>
+      <w:r>
+        <w:t>[8]</w:t>
+      </w:r>
+      <w:r>
+        <w:fldChar w:fldCharType="end"/>
+      </w:r>
+      <w:r>
+        <w:t>, the authors consider an A-B graph that has had age correlations removed by randomizing the edges while preserving the power-law degree distribution.</w:t>
+      </w:r>
+      <w:r>
+        <w:t xml:space="preserve">  </w:t>
+      </w:r>
+      <w:r>
+        <w:t>(This may be the same configuration model process described in the previous paragraph</w:t>
+      </w:r>
+      <w:r>
+        <w:t>?</w:t>
+      </w:r>
+      <w:r>
+        <w:t>).</w:t>
+      </w:r>
+      <w:r>
+        <w:t xml:space="preserve">  </w:t>
+      </w:r>
+      <w:r>
+        <w:t>This allows analysis of the scal</w:t>
+      </w:r>
+      <w:r>
+        <w:t xml:space="preserve">e-free features independent of </w:t>
+      </w:r>
+      <w:r>
+        <w:t>the age correlation introduced by prefer</w:t>
+      </w:r>
+      <w:r>
+        <w:t xml:space="preserve">ential attachment used in the </w:t>
+      </w:r>
+      <w:r>
+        <w:t>A</w:t>
+      </w:r>
+      <w:r>
+        <w:t>-B</w:t>
+      </w:r>
+      <w:r>
+        <w:t xml:space="preserve"> algorithm.  </w:t>
+      </w:r>
+      <w:r>
+        <w:t xml:space="preserve">The </w:t>
+      </w:r>
+      <w:r>
+        <w:t>resulting</w:t>
+      </w:r>
+      <w:r>
+        <w:t xml:space="preserve"> graph has a higher degree of heterogeneity </w:t>
+      </w:r>
+      <w:r>
+        <w:t>both</w:t>
+      </w:r>
+      <w:r>
+        <w:t xml:space="preserve"> Watts-</w:t>
+      </w:r>
+      <w:proofErr w:type="spellStart"/>
+      <w:r>
+        <w:t>Strogatz</w:t>
+      </w:r>
+      <w:proofErr w:type="spellEnd"/>
+      <w:r>
+        <w:t xml:space="preserve"> network</w:t>
+      </w:r>
+      <w:r>
+        <w:t>s and single-scale networks</w:t>
+      </w:r>
+      <w:r>
+        <w:t>.  They</w:t>
+      </w:r>
+      <w:r>
+        <w:t xml:space="preserve"> find that the introduction of scale-free characteristics into the network significantly improves the chances that cooperators can coexist with defectors in the Prisoner’s Dilemma game</w:t>
+      </w:r>
+      <w:r>
+        <w:t xml:space="preserve"> especially for small absolute values of S</w:t>
+      </w:r>
+      <w:r>
+        <w:t>.  Comparing this to the result</w:t>
+      </w:r>
+      <w:r>
+        <w:t>s</w:t>
+      </w:r>
+      <w:r>
+        <w:t xml:space="preserve"> obtained for </w:t>
+      </w:r>
+      <w:r>
+        <w:t>both Watts-</w:t>
+      </w:r>
+      <w:proofErr w:type="spellStart"/>
+      <w:r>
+        <w:t>Strogatz</w:t>
+      </w:r>
+      <w:proofErr w:type="spellEnd"/>
+      <w:r>
+        <w:t xml:space="preserve"> networks with </w:t>
       </w:r>
       <w:r>
         <w:rPr>
@@ -2967,10 +4073,367 @@
         <w:t>p</w:t>
       </w:r>
       <w:r>
-        <w:t xml:space="preserve"> increases. </w:t>
-      </w:r>
-      <w:r>
-        <w:t xml:space="preserve">  As with the case of a regular graph, cooperation suffers as the average connectivity </w:t>
+        <w:t xml:space="preserve">=1 and </w:t>
+      </w:r>
+      <w:r>
+        <w:t xml:space="preserve">single-scale networks shows that </w:t>
+      </w:r>
+      <w:r>
+        <w:t xml:space="preserve">the </w:t>
+      </w:r>
+      <w:r>
+        <w:t xml:space="preserve">increasing heterogeneity appears to have a positive impact on cooperation.  However, </w:t>
+      </w:r>
+      <w:r>
+        <w:t xml:space="preserve">comparing </w:t>
+      </w:r>
+      <w:r>
+        <w:t>the results to</w:t>
+      </w:r>
+      <w:r>
+        <w:t xml:space="preserve"> those </w:t>
+      </w:r>
+      <w:r>
+        <w:t>of standard scale-free A-B graphs</w:t>
+      </w:r>
+      <w:r>
+        <w:t xml:space="preserve"> shows that </w:t>
+      </w:r>
+      <w:r>
+        <w:t>the randomness of the connections decreases the ability of cooperators to form tight clusters that resist invasion thus reducing the effectiveness of heterogeneity.</w:t>
+      </w:r>
+    </w:p>
+    <w:p>
+      <w:pPr>
+        <w:pStyle w:val="Body"/>
+      </w:pPr>
+      <w:r>
+        <w:t xml:space="preserve">In </w:t>
+      </w:r>
+      <w:r>
+        <w:fldChar w:fldCharType="begin"/>
+      </w:r>
+      <w:r>
+        <w:instrText xml:space="preserve"> REF _Ref323913876 \r \h </w:instrText>
+      </w:r>
+      <w:r>
+        <w:fldChar w:fldCharType="separate"/>
+      </w:r>
+      <w:r>
+        <w:t>[5]</w:t>
+      </w:r>
+      <w:r>
+        <w:fldChar w:fldCharType="end"/>
+      </w:r>
+      <w:r>
+        <w:t xml:space="preserve">, the authors also consider the performance of cooperators on a minimal model network.  This network maintains the power-law distribution of the A-B network but exhibits a </w:t>
+      </w:r>
+      <w:r>
+        <w:t xml:space="preserve">significantly </w:t>
+      </w:r>
+      <w:r>
+        <w:t>larger clustering coefficient</w:t>
+      </w:r>
+      <w:r>
+        <w:t xml:space="preserve"> (10</w:t>
+      </w:r>
+      <w:r>
+        <w:rPr>
+          <w:vertAlign w:val="superscript"/>
+        </w:rPr>
+        <w:t>-3</w:t>
+      </w:r>
+      <w:r>
+        <w:t xml:space="preserve"> for A-B, 0.7 for minimal model</w:t>
+      </w:r>
+      <w:r>
+        <w:t>, 1 for fully connected graph</w:t>
+      </w:r>
+      <w:proofErr w:type="gramStart"/>
+      <w:r>
+        <w:t xml:space="preserve">) </w:t>
+      </w:r>
+      <w:r>
+        <w:t>.</w:t>
+      </w:r>
+      <w:proofErr w:type="gramEnd"/>
+      <w:r>
+        <w:t xml:space="preserve">  The authors note that this model may more accurately reflect real world social and biological networks.</w:t>
+      </w:r>
+      <w:r>
+        <w:t xml:space="preserve">  This type of network provides an extra boot to cooperation especially for large values of </w:t>
+      </w:r>
+      <w:r>
+        <w:rPr>
+          <w:i/>
+        </w:rPr>
+        <w:t>b</w:t>
+      </w:r>
+      <w:r>
+        <w:t>.</w:t>
+      </w:r>
+    </w:p>
+    <w:p>
+      <w:pPr>
+        <w:pStyle w:val="Body"/>
+      </w:pPr>
+      <w:r>
+        <w:t xml:space="preserve">In </w:t>
+      </w:r>
+      <w:r>
+        <w:fldChar w:fldCharType="begin"/>
+      </w:r>
+      <w:r>
+        <w:instrText xml:space="preserve"> REF _Ref323913876 \r \h </w:instrText>
+      </w:r>
+      <w:r>
+        <w:fldChar w:fldCharType="separate"/>
+      </w:r>
+      <w:r>
+        <w:t>[5]</w:t>
+      </w:r>
+      <w:r>
+        <w:fldChar w:fldCharType="end"/>
+      </w:r>
+      <w:r>
+        <w:t>, the authors consider networks that are generated using a modification of the A-B algorithm that imposes limits on the maximum degree of any node in the network.  This can model the possibility that maintaining connections is expensive and agents may have limits to the number of connections they can maintain.  Cooperators actually perform slightly better on these “cut-off” networks than on standard A-B graphs but perform worse than on the minimal model network.</w:t>
+      </w:r>
+    </w:p>
+    <w:p>
+      <w:pPr>
+        <w:pStyle w:val="Body"/>
+      </w:pPr>
+      <w:r>
+        <w:t xml:space="preserve">The authors </w:t>
+      </w:r>
+      <w:r>
+        <w:t>of</w:t>
+      </w:r>
+      <w:r>
+        <w:t xml:space="preserve"> </w:t>
+      </w:r>
+      <w:r>
+        <w:fldChar w:fldCharType="begin"/>
+      </w:r>
+      <w:r>
+        <w:instrText xml:space="preserve"> REF _Ref323765446 \r \h </w:instrText>
+      </w:r>
+      <w:r>
+        <w:fldChar w:fldCharType="separate"/>
+      </w:r>
+      <w:r>
+        <w:t>[4]</w:t>
+      </w:r>
+      <w:r>
+        <w:fldChar w:fldCharType="end"/>
+      </w:r>
+      <w:r>
+        <w:t xml:space="preserve"> </w:t>
+      </w:r>
+      <w:r>
+        <w:t xml:space="preserve">and </w:t>
+      </w:r>
+      <w:r>
+        <w:fldChar w:fldCharType="begin"/>
+      </w:r>
+      <w:r>
+        <w:instrText xml:space="preserve"> REF _Ref323923600 \r \h </w:instrText>
+      </w:r>
+      <w:r>
+        <w:fldChar w:fldCharType="separate"/>
+      </w:r>
+      <w:r>
+        <w:t>[6]</w:t>
+      </w:r>
+      <w:r>
+        <w:fldChar w:fldCharType="end"/>
+      </w:r>
+      <w:r>
+        <w:t xml:space="preserve"> </w:t>
+      </w:r>
+      <w:r>
+        <w:t>also evaluate the ability of a sole defector to invade a population of cooperators.  They find that defectors are not able to invade a population of cooperators that occupy a scale-free network eve</w:t>
+      </w:r>
+      <w:r>
+        <w:t xml:space="preserve">n if the defector takes over the most </w:t>
+      </w:r>
+      <w:r>
+        <w:t>advantageous hub node</w:t>
+      </w:r>
+      <w:r>
+        <w:t xml:space="preserve"> with the largest connectivity</w:t>
+      </w:r>
+      <w:r>
+        <w:t>.  In order for the defector to take over, the average connectivity z of the network needs to be increased to a high enough level that the network begins to approximate the well-mixed case</w:t>
+      </w:r>
+      <w:r>
+        <w:t xml:space="preserve"> – a case in which it is well-known that cooperators cannot withstand invasion by a single defector</w:t>
+      </w:r>
+      <w:proofErr w:type="gramStart"/>
+      <w:r>
+        <w:t>.</w:t>
+      </w:r>
+      <w:r>
+        <w:t>.</w:t>
+      </w:r>
+      <w:proofErr w:type="gramEnd"/>
+      <w:r>
+        <w:t xml:space="preserve"> </w:t>
+      </w:r>
+      <w:r>
+        <w:t xml:space="preserve">  In </w:t>
+      </w:r>
+      <w:r>
+        <w:fldChar w:fldCharType="begin"/>
+      </w:r>
+      <w:r>
+        <w:instrText xml:space="preserve"> REF _Ref323913876 \r \h </w:instrText>
+      </w:r>
+      <w:r>
+        <w:fldChar w:fldCharType="separate"/>
+      </w:r>
+      <w:r>
+        <w:t>[5]</w:t>
+      </w:r>
+      <w:r>
+        <w:fldChar w:fldCharType="end"/>
+      </w:r>
+      <w:r>
+        <w:t xml:space="preserve"> and </w:t>
+      </w:r>
+      <w:r>
+        <w:fldChar w:fldCharType="begin"/>
+      </w:r>
+      <w:r>
+        <w:instrText xml:space="preserve"> REF _Ref323923600 \r \h </w:instrText>
+      </w:r>
+      <w:r>
+        <w:fldChar w:fldCharType="separate"/>
+      </w:r>
+      <w:r>
+        <w:t>[6]</w:t>
+      </w:r>
+      <w:r>
+        <w:fldChar w:fldCharType="end"/>
+      </w:r>
+      <w:r>
+        <w:t xml:space="preserve">, the authors show that </w:t>
+      </w:r>
+      <w:r>
+        <w:t>any defectors that remain in the population</w:t>
+      </w:r>
+      <w:r>
+        <w:t xml:space="preserve"> are driven from nodes with high connectivity and relegated to nodes with moderate to low connectivity.</w:t>
+      </w:r>
+    </w:p>
+    <w:p>
+      <w:pPr>
+        <w:pStyle w:val="Heading3"/>
+      </w:pPr>
+      <w:r>
+        <w:t>Impact of Population Size</w:t>
+      </w:r>
+    </w:p>
+    <w:p>
+      <w:pPr>
+        <w:pStyle w:val="Body"/>
+      </w:pPr>
+      <w:r>
+        <w:fldChar w:fldCharType="begin"/>
+      </w:r>
+      <w:r>
+        <w:instrText xml:space="preserve"> REF _Ref323765446 \r \h </w:instrText>
+      </w:r>
+      <w:r>
+        <w:fldChar w:fldCharType="separate"/>
+      </w:r>
+      <w:r>
+        <w:t>[4]</w:t>
+      </w:r>
+      <w:r>
+        <w:fldChar w:fldCharType="end"/>
+      </w:r>
+      <w:r>
+        <w:fldChar w:fldCharType="begin"/>
+      </w:r>
+      <w:r>
+        <w:instrText xml:space="preserve"> REF _Ref323913876 \r \h </w:instrText>
+      </w:r>
+      <w:r>
+        <w:fldChar w:fldCharType="separate"/>
+      </w:r>
+      <w:r>
+        <w:t>[5]</w:t>
+      </w:r>
+      <w:r>
+        <w:fldChar w:fldCharType="end"/>
+      </w:r>
+      <w:r>
+        <w:t xml:space="preserve"> </w:t>
+      </w:r>
+      <w:r>
+        <w:fldChar w:fldCharType="begin"/>
+      </w:r>
+      <w:r>
+        <w:instrText xml:space="preserve"> REF _Ref324201393 \r \h </w:instrText>
+      </w:r>
+      <w:r>
+        <w:fldChar w:fldCharType="separate"/>
+      </w:r>
+      <w:r>
+        <w:t>[9]</w:t>
+      </w:r>
+      <w:r>
+        <w:fldChar w:fldCharType="end"/>
+      </w:r>
+      <w:bookmarkStart w:id="3" w:name="_GoBack"/>
+      <w:bookmarkEnd w:id="3"/>
+      <w:r>
+        <w:t>, down to N=128</w:t>
+      </w:r>
+      <w:r>
+        <w:t>, below this results are unpredictable</w:t>
+      </w:r>
+    </w:p>
+    <w:p>
+      <w:pPr>
+        <w:pStyle w:val="Body"/>
+      </w:pPr>
+      <w:r>
+        <w:t xml:space="preserve">The authors </w:t>
+      </w:r>
+      <w:r>
+        <w:t xml:space="preserve">of </w:t>
+      </w:r>
+      <w:r>
+        <w:fldChar w:fldCharType="begin"/>
+      </w:r>
+      <w:r>
+        <w:instrText xml:space="preserve"> REF _Ref323765446 \r \h </w:instrText>
+      </w:r>
+      <w:r>
+        <w:fldChar w:fldCharType="separate"/>
+      </w:r>
+      <w:r>
+        <w:t>[4]</w:t>
+      </w:r>
+      <w:r>
+        <w:fldChar w:fldCharType="end"/>
+      </w:r>
+      <w:r>
+        <w:t xml:space="preserve"> </w:t>
+      </w:r>
+      <w:r>
+        <w:t>analyze</w:t>
+      </w:r>
+      <w:r>
+        <w:t xml:space="preserve"> the impact of population size </w:t>
+      </w:r>
+      <w:r>
+        <w:t>on the success of cooperators.  They find that</w:t>
+      </w:r>
+      <w:r>
+        <w:t xml:space="preserve">, given a constant average connectivity </w:t>
       </w:r>
       <w:r>
         <w:rPr>
@@ -2979,968 +4442,14 @@
         <w:t>z</w:t>
       </w:r>
       <w:r>
-        <w:t xml:space="preserve"> of the graph increases and the population approaches a well-mixed population.</w:t>
-      </w:r>
-      <w:r>
-        <w:t xml:space="preserve">  This leads to the result that cooperation receives the largest boost for a random graph (</w:t>
-      </w:r>
-      <w:r>
-        <w:rPr>
-          <w:i/>
-        </w:rPr>
-        <w:t>p</w:t>
-      </w:r>
-      <w:r>
-        <w:t>=1) with small average connectivity.</w:t>
-      </w:r>
-    </w:p>
-    <w:p>
-      <w:pPr>
-        <w:pStyle w:val="Body"/>
-      </w:pPr>
-      <w:r>
-        <w:t xml:space="preserve">In </w:t>
-      </w:r>
-      <w:r>
-        <w:fldChar w:fldCharType="begin"/>
-      </w:r>
-      <w:r>
-        <w:instrText xml:space="preserve"> REF _Ref323913876 \r \h </w:instrText>
-      </w:r>
-      <w:r>
-        <w:fldChar w:fldCharType="separate"/>
-      </w:r>
-      <w:r>
-        <w:t>[5]</w:t>
-      </w:r>
-      <w:r>
-        <w:fldChar w:fldCharType="end"/>
-      </w:r>
-      <w:r>
-        <w:t xml:space="preserve">, the authors consider </w:t>
-      </w:r>
-      <w:r>
-        <w:t xml:space="preserve">random </w:t>
-      </w:r>
-      <w:r>
-        <w:t>graphs generated using the Watts-</w:t>
-      </w:r>
-      <w:proofErr w:type="spellStart"/>
-      <w:r>
-        <w:t>Strogatz</w:t>
-      </w:r>
-      <w:proofErr w:type="spellEnd"/>
-      <w:r>
-        <w:t xml:space="preserve"> algorithm with </w:t>
-      </w:r>
-      <w:r>
-        <w:rPr>
-          <w:i/>
-        </w:rPr>
-        <w:t>p</w:t>
-      </w:r>
-      <w:r>
-        <w:t>=1</w:t>
-      </w:r>
-      <w:r>
-        <w:t xml:space="preserve"> and find that this topology improves the performance of cooperators compared to that of a regular ring.</w:t>
-      </w:r>
-      <w:r>
-        <w:t xml:space="preserve">  </w:t>
-      </w:r>
-      <w:r>
-        <w:t xml:space="preserve">However, cooperators are still not able to out-perform defectors for large values of </w:t>
-      </w:r>
-      <w:r>
-        <w:rPr>
-          <w:i/>
-        </w:rPr>
-        <w:t>b</w:t>
-      </w:r>
-      <w:r>
-        <w:t xml:space="preserve"> highlighting the fact that it </w:t>
-      </w:r>
-      <w:r>
-        <w:t xml:space="preserve">does not benefit cooperation as much as the </w:t>
-      </w:r>
-      <w:r>
-        <w:t>scale-free</w:t>
-      </w:r>
-      <w:r>
-        <w:t xml:space="preserve"> topologies considered next.</w:t>
-      </w:r>
-    </w:p>
-    <w:p>
-      <w:pPr>
-        <w:pStyle w:val="Body"/>
-      </w:pPr>
-      <w:r>
-        <w:t xml:space="preserve">To analyze the impact of small-world </w:t>
-      </w:r>
-      <w:r>
-        <w:t xml:space="preserve">features </w:t>
-      </w:r>
-      <w:r>
-        <w:t>independently of heterogeneity, t</w:t>
-      </w:r>
-      <w:r>
-        <w:t>he authors</w:t>
-      </w:r>
-      <w:r>
-        <w:t xml:space="preserve"> of </w:t>
-      </w:r>
-      <w:r>
-        <w:fldChar w:fldCharType="begin"/>
-      </w:r>
-      <w:r>
-        <w:instrText xml:space="preserve"> REF _Ref323927417 \r \h </w:instrText>
-      </w:r>
-      <w:r>
-        <w:fldChar w:fldCharType="separate"/>
-      </w:r>
-      <w:r>
-        <w:t>[7]</w:t>
-      </w:r>
-      <w:r>
-        <w:fldChar w:fldCharType="end"/>
-      </w:r>
-      <w:r>
-        <w:t xml:space="preserve"> investigate the evolution of cooperation on </w:t>
-      </w:r>
-      <w:r>
-        <w:t xml:space="preserve">homogeneous small world networks: </w:t>
-      </w:r>
-      <w:r>
-        <w:t xml:space="preserve">a special class of graphs that exhibit small-world effects </w:t>
-      </w:r>
-      <w:r>
-        <w:t>while still being homogeneous.</w:t>
-      </w:r>
-      <w:r>
-        <w:t xml:space="preserve">  </w:t>
-      </w:r>
-      <w:r>
-        <w:t xml:space="preserve">  The authors find that cooperators perform better on heterogeneous Watts-</w:t>
-      </w:r>
-      <w:proofErr w:type="spellStart"/>
-      <w:r>
-        <w:t>Strogatz</w:t>
-      </w:r>
-      <w:proofErr w:type="spellEnd"/>
-      <w:r>
-        <w:t xml:space="preserve"> graphs </w:t>
-      </w:r>
-      <w:r>
-        <w:t xml:space="preserve">than </w:t>
-      </w:r>
-      <w:r>
-        <w:t>on the homogeneous equivalents.  This indicates that heterogeneity plays a more significant role in cooperator success than small-world features.</w:t>
-      </w:r>
-    </w:p>
-    <w:p>
-      <w:pPr>
-        <w:pStyle w:val="Body"/>
-      </w:pPr>
-      <w:r>
-        <w:t xml:space="preserve">In </w:t>
-      </w:r>
-      <w:r>
-        <w:fldChar w:fldCharType="begin"/>
-      </w:r>
-      <w:r>
-        <w:instrText xml:space="preserve"> REF _Ref324106006 \r \h </w:instrText>
-      </w:r>
-      <w:r>
-        <w:fldChar w:fldCharType="separate"/>
-      </w:r>
-      <w:r>
-        <w:t>[8]</w:t>
-      </w:r>
-      <w:r>
-        <w:fldChar w:fldCharType="end"/>
-      </w:r>
-      <w:r>
-        <w:t xml:space="preserve">, the authors consider the case of agents occupying the nodes of a homogeneous random graph.  The authors find that the ability of cooperators to outperform defectors is reduced in this case compared to the homogeneous regular graph case.  The reduction occurs because the uncorrelated social structure no longer allows cooperators to form tight clusters that resist invasion by defectors.  However, there is still a small window where cooperators can coexist with defectors showing that the reduction in connectedness provides some benefits to cooperation compared to the well-mixed </w:t>
-      </w:r>
-      <w:r>
-        <w:t>fully connected</w:t>
-      </w:r>
-      <w:r>
-        <w:t xml:space="preserve"> case.</w:t>
-      </w:r>
-      <w:bookmarkStart w:id="2" w:name="_GoBack"/>
-      <w:bookmarkEnd w:id="2"/>
-    </w:p>
-    <w:p>
-      <w:pPr>
-        <w:pStyle w:val="Heading3"/>
-      </w:pPr>
-      <w:r>
-        <w:t>Scale Free Networks</w:t>
-      </w:r>
-    </w:p>
-    <w:p>
-      <w:pPr>
-        <w:pStyle w:val="Body"/>
-      </w:pPr>
-      <w:r>
-        <w:t>M</w:t>
-      </w:r>
-      <w:r>
-        <w:rPr>
-          <w:vertAlign w:val="subscript"/>
-        </w:rPr>
-        <w:t>0</w:t>
-      </w:r>
-      <w:r>
-        <w:t xml:space="preserve"> &gt;= 2</w:t>
-      </w:r>
-      <w:r>
-        <w:t>, z&gt;=4</w:t>
-      </w:r>
-      <w:r>
-        <w:t>, N=10</w:t>
-      </w:r>
-      <w:r>
-        <w:rPr>
-          <w:vertAlign w:val="superscript"/>
-        </w:rPr>
-        <w:t>4</w:t>
-      </w:r>
-    </w:p>
-    <w:p>
-      <w:pPr>
-        <w:pStyle w:val="Body"/>
-      </w:pPr>
-      <w:r>
-        <w:fldChar w:fldCharType="begin"/>
-      </w:r>
-      <w:r>
-        <w:instrText xml:space="preserve"> REF _Ref323765446 \r \h </w:instrText>
-      </w:r>
-      <w:r>
-        <w:fldChar w:fldCharType="separate"/>
-      </w:r>
-      <w:r>
-        <w:t>[4]</w:t>
-      </w:r>
-      <w:r>
-        <w:fldChar w:fldCharType="end"/>
-      </w:r>
-      <w:r>
-        <w:fldChar w:fldCharType="begin"/>
-      </w:r>
-      <w:r>
-        <w:instrText xml:space="preserve"> REF _Ref323913876 \r \h </w:instrText>
-      </w:r>
-      <w:r>
-        <w:fldChar w:fldCharType="separate"/>
-      </w:r>
-      <w:r>
-        <w:t>[5]</w:t>
-      </w:r>
-      <w:r>
-        <w:fldChar w:fldCharType="end"/>
-      </w:r>
-      <w:r>
-        <w:fldChar w:fldCharType="begin"/>
-      </w:r>
-      <w:r>
-        <w:instrText xml:space="preserve"> REF _Ref323923600 \r \h </w:instrText>
-      </w:r>
-      <w:r>
-        <w:fldChar w:fldCharType="separate"/>
-      </w:r>
-      <w:r>
-        <w:t>[6]</w:t>
-      </w:r>
-      <w:r>
-        <w:fldChar w:fldCharType="end"/>
-      </w:r>
-      <w:r>
-        <w:t xml:space="preserve"> </w:t>
-      </w:r>
-      <w:r>
-        <w:t xml:space="preserve">For scale free graphs, </w:t>
-      </w:r>
-      <w:r>
-        <w:t xml:space="preserve">the authors find that cooperation dominates for both games for almost the </w:t>
-      </w:r>
-      <w:r>
-        <w:rPr>
-          <w:b/>
-        </w:rPr>
-        <w:t xml:space="preserve">entire range of values for </w:t>
-      </w:r>
-      <w:r>
-        <w:rPr>
-          <w:b/>
-          <w:i/>
-        </w:rPr>
-        <w:t>b</w:t>
-      </w:r>
-      <w:r>
-        <w:rPr>
-          <w:b/>
-        </w:rPr>
-        <w:t xml:space="preserve"> and </w:t>
-      </w:r>
-      <w:r>
-        <w:rPr>
-          <w:b/>
-          <w:i/>
-        </w:rPr>
-        <w:t>r</w:t>
-      </w:r>
-      <w:r>
-        <w:t xml:space="preserve">.  In addition, they find that, unlike for other graphs types considered, the performance of cooperators improves as the average connectivity </w:t>
-      </w:r>
-      <w:r>
-        <w:rPr>
-          <w:i/>
-        </w:rPr>
-        <w:t>z</w:t>
-      </w:r>
-      <w:r>
-        <w:t xml:space="preserve"> of the graph increases</w:t>
-      </w:r>
-      <w:r>
-        <w:t xml:space="preserve"> up to a critical value at which the population approaches the well-mixed </w:t>
-      </w:r>
-      <w:r>
-        <w:t>condition</w:t>
-      </w:r>
-      <w:r>
-        <w:t>.</w:t>
-      </w:r>
-    </w:p>
-    <w:p>
-      <w:pPr>
-        <w:pStyle w:val="Body"/>
-      </w:pPr>
+        <w:t>,</w:t>
+      </w:r>
+      <w:r>
+        <w:t xml:space="preserve"> the size of the population has little effect on the performance of cooperators.  Leading to the insight that the structure of the network </w:t>
+      </w:r>
       <w:r>
         <w:lastRenderedPageBreak/>
-        <w:fldChar w:fldCharType="begin"/>
-      </w:r>
-      <w:r>
-        <w:instrText xml:space="preserve"> REF _Ref323765446 \r \h </w:instrText>
-      </w:r>
-      <w:r>
-        <w:fldChar w:fldCharType="separate"/>
-      </w:r>
-      <w:r>
-        <w:t>[4]</w:t>
-      </w:r>
-      <w:r>
-        <w:fldChar w:fldCharType="end"/>
-      </w:r>
-      <w:r>
-        <w:fldChar w:fldCharType="begin"/>
-      </w:r>
-      <w:r>
-        <w:instrText xml:space="preserve"> REF _Ref323913876 \r \h </w:instrText>
-      </w:r>
-      <w:r>
-        <w:fldChar w:fldCharType="separate"/>
-      </w:r>
-      <w:r>
-        <w:t>[5]</w:t>
-      </w:r>
-      <w:r>
-        <w:fldChar w:fldCharType="end"/>
-      </w:r>
-      <w:r>
-        <w:t xml:space="preserve"> </w:t>
-      </w:r>
-      <w:r>
-        <w:t xml:space="preserve">To evaluate the impact of preferential attachment, the authors consider a graph that is generated using the same process used to generate a scale-free graph except that preferential attachment is replaced with </w:t>
-      </w:r>
-      <w:r>
-        <w:t xml:space="preserve">uniform attachment.  </w:t>
-      </w:r>
-      <w:r>
-        <w:t xml:space="preserve">This leads to a graph with an exponential degree distribution rather than the power-law distribution possessed by scale-free networks.  </w:t>
-      </w:r>
-      <w:r>
-        <w:t xml:space="preserve">This network virtually eliminates the presence of large hubs in the network.  </w:t>
-      </w:r>
-      <w:r>
-        <w:t xml:space="preserve">Correlations still exist but to a much lesser degree than A-B networks.  This provides some opportunity to analyze the impact of vertex correlations produced by the growth process independently of the power-law degree distribution.  </w:t>
-      </w:r>
-      <w:r>
-        <w:t>While the uniform attachment network sustains cooperation better than a Watts-</w:t>
-      </w:r>
-      <w:proofErr w:type="spellStart"/>
-      <w:r>
-        <w:t>Strogatz</w:t>
-      </w:r>
-      <w:proofErr w:type="spellEnd"/>
-      <w:r>
-        <w:t xml:space="preserve"> network with </w:t>
-      </w:r>
-      <w:r>
-        <w:rPr>
-          <w:i/>
-        </w:rPr>
-        <w:t>p</w:t>
-      </w:r>
-      <w:r>
-        <w:t>=1</w:t>
-      </w:r>
-      <w:r>
-        <w:t xml:space="preserve"> (a random graph)</w:t>
-      </w:r>
-      <w:r>
-        <w:t>,</w:t>
-      </w:r>
-      <w:r>
-        <w:t xml:space="preserve"> cooperators pe</w:t>
-      </w:r>
-      <w:r>
-        <w:t>rform significantly better on a</w:t>
-      </w:r>
-      <w:r>
-        <w:t xml:space="preserve"> scale-free network</w:t>
-      </w:r>
-      <w:r>
-        <w:t xml:space="preserve"> generated using preferential at</w:t>
-      </w:r>
-      <w:r>
-        <w:t>t</w:t>
-      </w:r>
-      <w:r>
-        <w:t>achment</w:t>
-      </w:r>
-      <w:r>
-        <w:t>.</w:t>
-      </w:r>
-    </w:p>
-    <w:p>
-      <w:pPr>
-        <w:pStyle w:val="Body"/>
-      </w:pPr>
-      <w:r>
-        <w:t xml:space="preserve">In </w:t>
-      </w:r>
-      <w:r>
-        <w:fldChar w:fldCharType="begin"/>
-      </w:r>
-      <w:r>
-        <w:instrText xml:space="preserve"> REF _Ref323913876 \r \h </w:instrText>
-      </w:r>
-      <w:r>
-        <w:fldChar w:fldCharType="separate"/>
-      </w:r>
-      <w:r>
-        <w:t>[5]</w:t>
-      </w:r>
-      <w:r>
-        <w:fldChar w:fldCharType="end"/>
-      </w:r>
-      <w:r>
-        <w:t xml:space="preserve"> the authors consider a network generated using the configuration model algorithm with a power law degree distribution.  This produces a random graph with a degree distribution that is the same as</w:t>
-      </w:r>
-      <w:r>
-        <w:t xml:space="preserve"> a scale-free network but is lacking the correlations between vertices that are produced when preferential </w:t>
-      </w:r>
-      <w:r>
-        <w:t>attachment is used to grow the graph.</w:t>
-      </w:r>
-      <w:r>
-        <w:t xml:space="preserve">  This provides an opportunity to analyze the impact of the power-law degree distribution independent of the vertex correlations introduced by the growth and preferential attachment process defined by A-B.</w:t>
-      </w:r>
-      <w:r>
-        <w:t xml:space="preserve">  While the configuration model network sustains cooperation better than a Watts-</w:t>
-      </w:r>
-      <w:proofErr w:type="spellStart"/>
-      <w:r>
-        <w:t>Strogatz</w:t>
-      </w:r>
-      <w:proofErr w:type="spellEnd"/>
-      <w:r>
-        <w:t xml:space="preserve"> network with </w:t>
-      </w:r>
-      <w:r>
-        <w:rPr>
-          <w:i/>
-        </w:rPr>
-        <w:t>p</w:t>
-      </w:r>
-      <w:r>
-        <w:t>=1 (a random graph</w:t>
-      </w:r>
-      <w:r>
-        <w:t xml:space="preserve"> without a power-law degree distribution</w:t>
-      </w:r>
-      <w:r>
-        <w:t>), cooperators perform</w:t>
-      </w:r>
-      <w:r>
-        <w:t xml:space="preserve"> better on the uniform attachment network</w:t>
-      </w:r>
-      <w:r>
-        <w:t xml:space="preserve"> except for b&gt;1.8 and perform</w:t>
-      </w:r>
-      <w:r>
-        <w:t xml:space="preserve"> significantly better for all v</w:t>
-      </w:r>
-      <w:r>
-        <w:t>a</w:t>
-      </w:r>
-      <w:r>
-        <w:t>lu</w:t>
-      </w:r>
-      <w:r>
-        <w:t>e</w:t>
-      </w:r>
-      <w:r>
-        <w:t>s of b on scale-free networks.</w:t>
-      </w:r>
-      <w:r>
-        <w:t xml:space="preserve">  This</w:t>
-      </w:r>
-      <w:r>
-        <w:t>,</w:t>
-      </w:r>
-      <w:r>
-        <w:t xml:space="preserve"> combined with the result for the uniform attachment network</w:t>
-      </w:r>
-      <w:r>
-        <w:t>,</w:t>
-      </w:r>
-      <w:r>
-        <w:t xml:space="preserve"> shows </w:t>
-      </w:r>
-      <w:r>
-        <w:t xml:space="preserve">that </w:t>
-      </w:r>
-      <w:r>
-        <w:t xml:space="preserve">independently of each other, vertex correlations and power-law degree distribution (hubs) can promote cooperation.  </w:t>
-      </w:r>
-      <w:proofErr w:type="gramStart"/>
-      <w:r>
-        <w:t>However, in combination, they a significantly higher impact.</w:t>
-      </w:r>
-      <w:proofErr w:type="gramEnd"/>
-    </w:p>
-    <w:p>
-      <w:pPr>
-        <w:pStyle w:val="Body"/>
-      </w:pPr>
-      <w:r>
-        <w:t xml:space="preserve">In </w:t>
-      </w:r>
-      <w:r>
-        <w:fldChar w:fldCharType="begin"/>
-      </w:r>
-      <w:r>
-        <w:instrText xml:space="preserve"> REF _Ref323923600 \r \h </w:instrText>
-      </w:r>
-      <w:r>
-        <w:fldChar w:fldCharType="separate"/>
-      </w:r>
-      <w:r>
-        <w:t>[6]</w:t>
-      </w:r>
-      <w:r>
-        <w:fldChar w:fldCharType="end"/>
-      </w:r>
-      <w:r>
-        <w:t>, the authors consider an A-B graph that has had age correlations removed by randomizing the edges while preserving the power-law degree distribution.</w:t>
-      </w:r>
-      <w:r>
-        <w:t xml:space="preserve">  </w:t>
-      </w:r>
-      <w:r>
-        <w:t>(This may be the same configuration model process described in the previous paragraph).</w:t>
-      </w:r>
-      <w:r>
-        <w:t xml:space="preserve">  </w:t>
-      </w:r>
-      <w:r>
-        <w:t xml:space="preserve">This allows analysis of the scale-free features independent </w:t>
-      </w:r>
-      <w:proofErr w:type="gramStart"/>
-      <w:r>
-        <w:t>of  the</w:t>
-      </w:r>
-      <w:proofErr w:type="gramEnd"/>
-      <w:r>
-        <w:t xml:space="preserve"> age correlation introduced by preferential attachment used in the B-A algorithm.  </w:t>
-      </w:r>
-      <w:r>
-        <w:t xml:space="preserve">The </w:t>
-      </w:r>
-      <w:proofErr w:type="spellStart"/>
-      <w:r>
-        <w:t>resutign</w:t>
-      </w:r>
-      <w:proofErr w:type="spellEnd"/>
-      <w:r>
-        <w:t xml:space="preserve"> graph has a higher degree of heterogeneity than </w:t>
-      </w:r>
-      <w:r>
-        <w:t>a</w:t>
-      </w:r>
-      <w:r>
-        <w:t xml:space="preserve"> Watts-</w:t>
-      </w:r>
-      <w:proofErr w:type="spellStart"/>
-      <w:r>
-        <w:t>Strogatz</w:t>
-      </w:r>
-      <w:proofErr w:type="spellEnd"/>
-      <w:r>
-        <w:t xml:space="preserve"> network.  </w:t>
-      </w:r>
-      <w:r>
-        <w:t>They find that this network sustains cooperation better than a Watts-</w:t>
-      </w:r>
-      <w:proofErr w:type="spellStart"/>
-      <w:r>
-        <w:t>Strogatz</w:t>
-      </w:r>
-      <w:proofErr w:type="spellEnd"/>
-      <w:r>
-        <w:t xml:space="preserve"> network with </w:t>
-      </w:r>
-      <w:r>
-        <w:rPr>
-          <w:i/>
-        </w:rPr>
-        <w:t>p</w:t>
-      </w:r>
-      <w:r>
-        <w:t>=1.</w:t>
-      </w:r>
-    </w:p>
-    <w:p>
-      <w:pPr>
-        <w:pStyle w:val="Body"/>
-      </w:pPr>
-      <w:r>
-        <w:t xml:space="preserve">In </w:t>
-      </w:r>
-      <w:r>
-        <w:fldChar w:fldCharType="begin"/>
-      </w:r>
-      <w:r>
-        <w:instrText xml:space="preserve"> REF _Ref323913876 \r \h </w:instrText>
-      </w:r>
-      <w:r>
-        <w:fldChar w:fldCharType="separate"/>
-      </w:r>
-      <w:r>
-        <w:t>[5]</w:t>
-      </w:r>
-      <w:r>
-        <w:fldChar w:fldCharType="end"/>
-      </w:r>
-      <w:r>
-        <w:t xml:space="preserve">, the authors also consider the performance of cooperators on a minimal model network.  This network maintains the power-law distribution of the A-B network but exhibits a </w:t>
-      </w:r>
-      <w:r>
-        <w:t xml:space="preserve">significantly </w:t>
-      </w:r>
-      <w:r>
-        <w:t>larger clustering coefficient</w:t>
-      </w:r>
-      <w:r>
-        <w:t xml:space="preserve"> (10</w:t>
-      </w:r>
-      <w:r>
-        <w:rPr>
-          <w:vertAlign w:val="superscript"/>
-        </w:rPr>
-        <w:t>-3</w:t>
-      </w:r>
-      <w:r>
-        <w:t xml:space="preserve"> for A-B, 0.7 for minimal model</w:t>
-      </w:r>
-      <w:r>
-        <w:t>, 1 for fully connected graph</w:t>
-      </w:r>
-      <w:proofErr w:type="gramStart"/>
-      <w:r>
-        <w:t xml:space="preserve">) </w:t>
-      </w:r>
-      <w:r>
-        <w:t>.</w:t>
-      </w:r>
-      <w:proofErr w:type="gramEnd"/>
-      <w:r>
-        <w:t xml:space="preserve">  The authors note that this model may more accurately reflect real world social and biological networks.</w:t>
-      </w:r>
-      <w:r>
-        <w:t xml:space="preserve">  This type of network provides an extra boot to cooperation especially for large values of </w:t>
-      </w:r>
-      <w:r>
-        <w:rPr>
-          <w:i/>
-        </w:rPr>
-        <w:t>b</w:t>
-      </w:r>
-      <w:r>
-        <w:t>.</w:t>
-      </w:r>
-    </w:p>
-    <w:p>
-      <w:pPr>
-        <w:pStyle w:val="Body"/>
-      </w:pPr>
-      <w:r>
-        <w:t xml:space="preserve">In </w:t>
-      </w:r>
-      <w:r>
-        <w:fldChar w:fldCharType="begin"/>
-      </w:r>
-      <w:r>
-        <w:instrText xml:space="preserve"> REF _Ref323913876 \r \h </w:instrText>
-      </w:r>
-      <w:r>
-        <w:fldChar w:fldCharType="separate"/>
-      </w:r>
-      <w:r>
-        <w:t>[5]</w:t>
-      </w:r>
-      <w:r>
-        <w:fldChar w:fldCharType="end"/>
-      </w:r>
-      <w:r>
-        <w:t>, the authors consider networks that are generated using a modification of the A-B algorithm that imposes limits on the maximum degree of any node in the network.  This can model the possibility that maintaining connections is expensive and agents may have limits to the number of connections they can maintain.  Cooperators actually perform slightly better on these “cut-off” networks than on standard A-B graphs but perform worse than on the minimal model network.</w:t>
-      </w:r>
-    </w:p>
-    <w:p>
-      <w:pPr>
-        <w:pStyle w:val="Body"/>
-      </w:pPr>
-      <w:r>
-        <w:t xml:space="preserve">The authors </w:t>
-      </w:r>
-      <w:r>
-        <w:t>of</w:t>
-      </w:r>
-      <w:r>
-        <w:t xml:space="preserve"> </w:t>
-      </w:r>
-      <w:r>
-        <w:fldChar w:fldCharType="begin"/>
-      </w:r>
-      <w:r>
-        <w:instrText xml:space="preserve"> REF _Ref323765446 \r \h </w:instrText>
-      </w:r>
-      <w:r>
-        <w:fldChar w:fldCharType="separate"/>
-      </w:r>
-      <w:r>
-        <w:t>[4]</w:t>
-      </w:r>
-      <w:r>
-        <w:fldChar w:fldCharType="end"/>
-      </w:r>
-      <w:r>
-        <w:t xml:space="preserve"> </w:t>
-      </w:r>
-      <w:r>
-        <w:t xml:space="preserve">and </w:t>
-      </w:r>
-      <w:r>
-        <w:fldChar w:fldCharType="begin"/>
-      </w:r>
-      <w:r>
-        <w:instrText xml:space="preserve"> REF _Ref323923600 \r \h </w:instrText>
-      </w:r>
-      <w:r>
-        <w:fldChar w:fldCharType="separate"/>
-      </w:r>
-      <w:r>
-        <w:t>[6]</w:t>
-      </w:r>
-      <w:r>
-        <w:fldChar w:fldCharType="end"/>
-      </w:r>
-      <w:r>
-        <w:t xml:space="preserve"> </w:t>
-      </w:r>
-      <w:r>
-        <w:t>also evaluate the ability of a sole defector to invade a population of cooperators.  They find that defectors are not able to invade a population of cooperators that occupy a scale-free network eve</w:t>
-      </w:r>
-      <w:r>
-        <w:t xml:space="preserve">n if the defector takes over the most </w:t>
-      </w:r>
-      <w:r>
-        <w:t>advantageous hub node</w:t>
-      </w:r>
-      <w:r>
-        <w:t xml:space="preserve"> with the largest connectivity</w:t>
-      </w:r>
-      <w:r>
-        <w:t xml:space="preserve">.  In order for the defector to take over, the average </w:t>
-      </w:r>
-      <w:r>
-        <w:lastRenderedPageBreak/>
-        <w:t>connectivity z of the network needs to be increased to a high enough level that the network begins to approximate the well-mixed case</w:t>
-      </w:r>
-      <w:r>
-        <w:t xml:space="preserve"> – a case in which it is well-known that cooperators cannot withstand invasion by a single defector</w:t>
-      </w:r>
-      <w:proofErr w:type="gramStart"/>
-      <w:r>
-        <w:t>.</w:t>
-      </w:r>
-      <w:r>
-        <w:t>.</w:t>
-      </w:r>
-      <w:proofErr w:type="gramEnd"/>
-      <w:r>
-        <w:t xml:space="preserve"> </w:t>
-      </w:r>
-      <w:r>
-        <w:t xml:space="preserve">  In </w:t>
-      </w:r>
-      <w:r>
-        <w:fldChar w:fldCharType="begin"/>
-      </w:r>
-      <w:r>
-        <w:instrText xml:space="preserve"> REF _Ref323913876 \r \h </w:instrText>
-      </w:r>
-      <w:r>
-        <w:fldChar w:fldCharType="separate"/>
-      </w:r>
-      <w:r>
-        <w:t>[5]</w:t>
-      </w:r>
-      <w:r>
-        <w:fldChar w:fldCharType="end"/>
-      </w:r>
-      <w:r>
-        <w:t xml:space="preserve"> and </w:t>
-      </w:r>
-      <w:r>
-        <w:fldChar w:fldCharType="begin"/>
-      </w:r>
-      <w:r>
-        <w:instrText xml:space="preserve"> REF _Ref323923600 \r \h </w:instrText>
-      </w:r>
-      <w:r>
-        <w:fldChar w:fldCharType="separate"/>
-      </w:r>
-      <w:r>
-        <w:t>[6]</w:t>
-      </w:r>
-      <w:r>
-        <w:fldChar w:fldCharType="end"/>
-      </w:r>
-      <w:r>
-        <w:t xml:space="preserve">, the authors show that </w:t>
-      </w:r>
-      <w:r>
-        <w:t>any defectors that remain in the population</w:t>
-      </w:r>
-      <w:r>
-        <w:t xml:space="preserve"> are driven from nodes with high connectivity and relegated to nodes with moderate to low connectivity.</w:t>
-      </w:r>
-    </w:p>
-    <w:p>
-      <w:pPr>
-        <w:pStyle w:val="Heading3"/>
-      </w:pPr>
-      <w:r>
-        <w:t>Impact of Population Size</w:t>
-      </w:r>
-    </w:p>
-    <w:p>
-      <w:pPr>
-        <w:pStyle w:val="Body"/>
-      </w:pPr>
-      <w:r>
-        <w:fldChar w:fldCharType="begin"/>
-      </w:r>
-      <w:r>
-        <w:instrText xml:space="preserve"> REF _Ref323765446 \r \h </w:instrText>
-      </w:r>
-      <w:r>
-        <w:fldChar w:fldCharType="separate"/>
-      </w:r>
-      <w:r>
-        <w:t>[4]</w:t>
-      </w:r>
-      <w:r>
-        <w:fldChar w:fldCharType="end"/>
-      </w:r>
-      <w:r>
-        <w:fldChar w:fldCharType="begin"/>
-      </w:r>
-      <w:r>
-        <w:instrText xml:space="preserve"> REF _Ref323913876 \r \h </w:instrText>
-      </w:r>
-      <w:r>
-        <w:fldChar w:fldCharType="separate"/>
-      </w:r>
-      <w:r>
-        <w:t>[5]</w:t>
-      </w:r>
-      <w:r>
-        <w:fldChar w:fldCharType="end"/>
-      </w:r>
-      <w:r>
-        <w:t>, down to N=128</w:t>
-      </w:r>
-      <w:r>
-        <w:t>, below this results are unpredictable</w:t>
-      </w:r>
-    </w:p>
-    <w:p>
-      <w:pPr>
-        <w:pStyle w:val="Body"/>
-      </w:pPr>
-      <w:r>
-        <w:t xml:space="preserve">The authors </w:t>
-      </w:r>
-      <w:r>
-        <w:t xml:space="preserve">of </w:t>
-      </w:r>
-      <w:r>
-        <w:fldChar w:fldCharType="begin"/>
-      </w:r>
-      <w:r>
-        <w:instrText xml:space="preserve"> REF _Ref323765446 \r \h </w:instrText>
-      </w:r>
-      <w:r>
-        <w:fldChar w:fldCharType="separate"/>
-      </w:r>
-      <w:r>
-        <w:t>[4]</w:t>
-      </w:r>
-      <w:r>
-        <w:fldChar w:fldCharType="end"/>
-      </w:r>
-      <w:r>
-        <w:t xml:space="preserve"> </w:t>
-      </w:r>
-      <w:r>
-        <w:t>analyze</w:t>
-      </w:r>
-      <w:r>
-        <w:t xml:space="preserve"> the impact of population size </w:t>
-      </w:r>
-      <w:r>
-        <w:t>on the success of cooperators.  They find that</w:t>
-      </w:r>
-      <w:r>
-        <w:t xml:space="preserve">, given a constant average connectivity </w:t>
-      </w:r>
-      <w:r>
-        <w:rPr>
-          <w:i/>
-        </w:rPr>
-        <w:t>z</w:t>
-      </w:r>
-      <w:r>
-        <w:t>,</w:t>
-      </w:r>
-      <w:r>
-        <w:t xml:space="preserve"> the size of the population has little effect on the performance of cooperators.  Leading to the insight that the structure of the network is more important than the size of the </w:t>
+        <w:t xml:space="preserve">is more important than the size of the </w:t>
       </w:r>
       <w:r>
         <w:t>population</w:t>
@@ -4367,11 +4876,7 @@
         </w:numPr>
       </w:pPr>
       <w:r>
-        <w:t xml:space="preserve">Single-scale network: a graph with moderate heterogeneity where the degree of most nodes does not deviate significantly from the graph’s average </w:t>
-      </w:r>
-      <w:r>
-        <w:lastRenderedPageBreak/>
-        <w:t>connectivity</w:t>
+        <w:t>Single-scale network: a graph with moderate heterogeneity where the degree of most nodes does not deviate significantly from the graph’s average connectivity</w:t>
       </w:r>
       <w:r>
         <w:t>.  The authors find that cooperators can outperform defectors in the Prisoner’s Dilemma when T is slightly larger than R and S is only slightly less than P.  This window is slightly larger that the window provided by the homogeneous structured case.</w:t>
@@ -4389,6 +4894,7 @@
         </w:numPr>
       </w:pPr>
       <w:r>
+        <w:lastRenderedPageBreak/>
         <w:t>Scale-free network</w:t>
       </w:r>
       <w:r>
@@ -4665,77 +5171,74 @@
         <w:t>p</w:t>
       </w:r>
       <w:r>
-        <w:t xml:space="preserve">, the link between the agent an the </w:t>
-      </w:r>
+        <w:t>, the link between the agent an the imitated defector is replaced with a link between the agent and an agent selected randomly from among all agents in the network.</w:t>
+      </w:r>
+    </w:p>
+    <w:p>
+      <w:pPr>
+        <w:pStyle w:val="Body"/>
+      </w:pPr>
+      <w:r>
+        <w:t>Initially, the graph is populated with 60% cooperators randomly allocated to nodes in the graph.  The remaining nodes are populated with defectors.</w:t>
+      </w:r>
+      <w:r>
+        <w:t xml:space="preserve">  </w:t>
+      </w:r>
+      <w:r>
+        <w:t>After the simulation reaches a stationary state, the fraction of cooperative agents that exist in the population is computed.</w:t>
+      </w:r>
+      <w:r>
+        <w:t xml:space="preserve">  The authors </w:t>
+      </w:r>
+      <w:r>
+        <w:t xml:space="preserve">report simulation results for various </w:t>
+      </w:r>
+      <w:r>
+        <w:t xml:space="preserve">values </w:t>
+      </w:r>
+      <w:r>
+        <w:t>of</w:t>
+      </w:r>
+      <w:r>
+        <w:t xml:space="preserve"> </w:t>
+      </w:r>
+      <w:r>
+        <w:rPr>
+          <w:i/>
+        </w:rPr>
+        <w:t>p</w:t>
+      </w:r>
+      <w:r>
+        <w:t xml:space="preserve"> and </w:t>
+      </w:r>
+      <w:r>
+        <w:rPr>
+          <w:i/>
+        </w:rPr>
+        <w:t>b</w:t>
+      </w:r>
+      <w:r>
+        <w:t xml:space="preserve">.  </w:t>
+      </w:r>
+      <w:r>
+        <w:t>T</w:t>
+      </w:r>
+      <w:r>
+        <w:t xml:space="preserve">he values reported </w:t>
+      </w:r>
+      <w:r>
+        <w:t>are ave</w:t>
+      </w:r>
+      <w:r>
+        <w:t>rages over 100 simulation runs.</w:t>
+      </w:r>
+    </w:p>
+    <w:p>
+      <w:pPr>
+        <w:pStyle w:val="Body"/>
+      </w:pPr>
       <w:r>
         <w:lastRenderedPageBreak/>
-        <w:t>imitated defector is replaced with a link between the agent and an agent selected randomly from among all agents in the network.</w:t>
-      </w:r>
-    </w:p>
-    <w:p>
-      <w:pPr>
-        <w:pStyle w:val="Body"/>
-      </w:pPr>
-      <w:r>
-        <w:t>Initially, the graph is populated with 60% cooperators randomly allocated to nodes in the graph.  The remaining nodes are populated with defectors.</w:t>
-      </w:r>
-      <w:r>
-        <w:t xml:space="preserve">  </w:t>
-      </w:r>
-      <w:r>
-        <w:t>After the simulation reaches a stationary state, the fraction of cooperative agents that exist in the population is computed.</w:t>
-      </w:r>
-      <w:r>
-        <w:t xml:space="preserve">  The authors </w:t>
-      </w:r>
-      <w:r>
-        <w:t xml:space="preserve">report simulation results for various </w:t>
-      </w:r>
-      <w:r>
-        <w:t xml:space="preserve">values </w:t>
-      </w:r>
-      <w:r>
-        <w:t>of</w:t>
-      </w:r>
-      <w:r>
-        <w:t xml:space="preserve"> </w:t>
-      </w:r>
-      <w:r>
-        <w:rPr>
-          <w:i/>
-        </w:rPr>
-        <w:t>p</w:t>
-      </w:r>
-      <w:r>
-        <w:t xml:space="preserve"> and </w:t>
-      </w:r>
-      <w:r>
-        <w:rPr>
-          <w:i/>
-        </w:rPr>
-        <w:t>b</w:t>
-      </w:r>
-      <w:r>
-        <w:t xml:space="preserve">.  </w:t>
-      </w:r>
-      <w:r>
-        <w:t>T</w:t>
-      </w:r>
-      <w:r>
-        <w:t xml:space="preserve">he values reported </w:t>
-      </w:r>
-      <w:r>
-        <w:t>are ave</w:t>
-      </w:r>
-      <w:r>
-        <w:t>rages over 100 simulation runs.</w:t>
-      </w:r>
-    </w:p>
-    <w:p>
-      <w:pPr>
-        <w:pStyle w:val="Body"/>
-      </w:pPr>
-      <w:r>
         <w:t xml:space="preserve">The authors collected results for the following range of values for </w:t>
       </w:r>
       <w:r>
@@ -5023,7 +5526,15 @@
         </m:f>
       </m:oMath>
       <w:r>
-        <w:t xml:space="preserve"> other nodes.  Each agent follows one of two fixed strategies, unconditional cooperation or unconditional defection, and earns a fitness score that is equal to the sum of the payouts earned when playing social dilem</w:t>
+        <w:t xml:space="preserve"> other nodes.  Each agent follows one of two fixed strategies, unconditional coopera</w:t>
+      </w:r>
+      <w:proofErr w:type="spellStart"/>
+      <w:r>
+        <w:t>tion</w:t>
+      </w:r>
+      <w:proofErr w:type="spellEnd"/>
+      <w:r>
+        <w:t xml:space="preserve"> or unconditional defection, and earns a fitness score that is equal to the sum of the payouts earned when playing social dilem</w:t>
       </w:r>
       <w:r>
         <w:t xml:space="preserve">ma games against other agents.  The payout matrix used for the games fixes R =1 and P = 0 and allows T and S to vary with </w:t>
@@ -5958,11 +6469,7 @@
         <w:t xml:space="preserve"> represents the selection strength and determines how </w:t>
       </w:r>
       <w:r>
-        <w:t xml:space="preserve">strongly </w:t>
-      </w:r>
-      <w:r>
-        <w:lastRenderedPageBreak/>
-        <w:t xml:space="preserve">the fitness score impacts the decision to replace </w:t>
+        <w:t xml:space="preserve">strongly the fitness score impacts the decision to replace </w:t>
       </w:r>
       <w:r>
         <w:rPr>
@@ -6150,7 +6657,11 @@
         <w:t>x</w:t>
       </w:r>
       <w:r>
-        <w:t xml:space="preserve"> is dissatisfied, the link is switched to a random neighbor of agent </w:t>
+        <w:t xml:space="preserve"> is dissatisfied, </w:t>
+      </w:r>
+      <w:r>
+        <w:lastRenderedPageBreak/>
+        <w:t xml:space="preserve">the link is switched to a random neighbor of agent </w:t>
       </w:r>
       <w:r>
         <w:rPr>
@@ -6913,7 +7424,6 @@
             <w:rPr>
               <w:rFonts w:ascii="Cambria Math" w:hAnsi="Cambria Math"/>
             </w:rPr>
-            <w:lastRenderedPageBreak/>
             <m:t>h=</m:t>
           </m:r>
           <m:f>
@@ -8080,187 +8590,184 @@
         <w:t xml:space="preserve">  As expect</w:t>
       </w:r>
       <w:r>
-        <w:t xml:space="preserve">ed, due to introduction of high reputation partner seeking </w:t>
-      </w:r>
+        <w:t>ed, due to introduction of high reputation partner seeking behavior</w:t>
+      </w:r>
+      <w:r>
+        <w:t>, t</w:t>
+      </w:r>
+      <w:r>
+        <w:t xml:space="preserve">he authors find </w:t>
+      </w:r>
+      <w:r>
+        <w:t>a</w:t>
+      </w:r>
+      <w:r>
+        <w:t xml:space="preserve"> positive </w:t>
+      </w:r>
+      <w:r>
+        <w:t>correlation between the reputation score of an agent and the degree of the node occupied by that agent.</w:t>
+      </w:r>
+    </w:p>
+    <w:p>
+      <w:pPr>
+        <w:pStyle w:val="Body"/>
+      </w:pPr>
+      <w:r>
+        <w:t>Consistent with (</w:t>
+      </w:r>
+      <w:r>
+        <w:t xml:space="preserve">Santos, Pacheco, </w:t>
+      </w:r>
+      <w:proofErr w:type="spellStart"/>
+      <w:r>
+        <w:t>Lenaert</w:t>
+      </w:r>
+      <w:proofErr w:type="spellEnd"/>
+      <w:r>
+        <w:t xml:space="preserve"> </w:t>
+      </w:r>
+      <w:proofErr w:type="spellStart"/>
+      <w:r>
+        <w:t>PLoS</w:t>
+      </w:r>
+      <w:proofErr w:type="spellEnd"/>
+      <w:r>
+        <w:t xml:space="preserve"> 2006</w:t>
+      </w:r>
+      <w:r>
+        <w:t xml:space="preserve">), the authors observe a existence of a critical value </w:t>
+      </w:r>
+      <w:proofErr w:type="spellStart"/>
+      <w:r>
+        <w:rPr>
+          <w:i/>
+        </w:rPr>
+        <w:t>W</w:t>
+      </w:r>
+      <w:r>
+        <w:rPr>
+          <w:i/>
+          <w:vertAlign w:val="subscript"/>
+        </w:rPr>
+        <w:t>c</w:t>
+      </w:r>
+      <w:proofErr w:type="spellEnd"/>
+      <w:r>
+        <w:t xml:space="preserve"> for </w:t>
+      </w:r>
+      <w:r>
+        <w:rPr>
+          <w:i/>
+        </w:rPr>
+        <w:t>W</w:t>
+      </w:r>
+      <w:r>
+        <w:t xml:space="preserve"> above which cooperators eliminate defectors from the population and that </w:t>
+      </w:r>
+      <w:proofErr w:type="spellStart"/>
+      <w:r>
+        <w:rPr>
+          <w:i/>
+        </w:rPr>
+        <w:t>W</w:t>
+      </w:r>
+      <w:r>
+        <w:rPr>
+          <w:i/>
+          <w:vertAlign w:val="subscript"/>
+        </w:rPr>
+        <w:t>c</w:t>
+      </w:r>
+      <w:proofErr w:type="spellEnd"/>
+      <w:r>
+        <w:t xml:space="preserve"> increases with increasing </w:t>
+      </w:r>
+      <w:r>
+        <w:rPr>
+          <w:i/>
+        </w:rPr>
+        <w:t>b</w:t>
+      </w:r>
+      <w:r>
+        <w:t xml:space="preserve"> (T).</w:t>
+      </w:r>
+      <w:r>
+        <w:t xml:space="preserve">  However, the introduction of reputation-based partner switching lowers critical point at which cooperators are able to dominate.</w:t>
+      </w:r>
+      <w:r>
+        <w:t xml:space="preserve"> </w:t>
+      </w:r>
+      <w:r>
+        <w:t xml:space="preserve">While </w:t>
+      </w:r>
+      <w:r>
+        <w:t>(</w:t>
+      </w:r>
+      <w:r>
+        <w:t xml:space="preserve">Santos, Pacheco, </w:t>
+      </w:r>
+      <w:proofErr w:type="spellStart"/>
+      <w:r>
+        <w:t>Lenaert</w:t>
+      </w:r>
+      <w:proofErr w:type="spellEnd"/>
+      <w:r>
+        <w:t xml:space="preserve"> </w:t>
+      </w:r>
+      <w:proofErr w:type="spellStart"/>
+      <w:r>
+        <w:t>PLoS</w:t>
+      </w:r>
+      <w:proofErr w:type="spellEnd"/>
+      <w:r>
+        <w:t xml:space="preserve"> 2006</w:t>
+      </w:r>
+      <w:r>
+        <w:t xml:space="preserve">) report that for S=0 and T=1.8, </w:t>
+      </w:r>
+      <w:r>
+        <w:rPr>
+          <w:i/>
+        </w:rPr>
+        <w:t>W</w:t>
+      </w:r>
+      <w:r>
+        <w:t xml:space="preserve"> must be equal to approximately 2 before cooperators can dominate, the current study finds that</w:t>
+      </w:r>
+      <w:r>
+        <w:t>,</w:t>
+      </w:r>
+      <w:r>
+        <w:t xml:space="preserve"> </w:t>
+      </w:r>
+      <w:r>
+        <w:t xml:space="preserve">for the same values of S and T, </w:t>
+      </w:r>
+      <w:r>
+        <w:t>cooperators can dominate for val</w:t>
+      </w:r>
+      <w:r>
+        <w:t xml:space="preserve">ues of </w:t>
+      </w:r>
+      <w:r>
+        <w:rPr>
+          <w:i/>
+        </w:rPr>
+        <w:t>W</w:t>
+      </w:r>
+      <w:r>
+        <w:t xml:space="preserve"> as low as approximately 0.3</w:t>
+      </w:r>
+      <w:r>
+        <w:t>.</w:t>
+      </w:r>
+    </w:p>
+    <w:p>
+      <w:pPr>
+        <w:pStyle w:val="Body"/>
+      </w:pPr>
       <w:r>
         <w:lastRenderedPageBreak/>
-        <w:t>behavior</w:t>
-      </w:r>
-      <w:r>
-        <w:t>, t</w:t>
-      </w:r>
-      <w:r>
-        <w:t xml:space="preserve">he authors find </w:t>
-      </w:r>
-      <w:r>
-        <w:t>a</w:t>
-      </w:r>
-      <w:r>
-        <w:t xml:space="preserve"> positive </w:t>
-      </w:r>
-      <w:r>
-        <w:t>correlation between the reputation score of an agent and the degree of the node occupied by that agent.</w:t>
-      </w:r>
-    </w:p>
-    <w:p>
-      <w:pPr>
-        <w:pStyle w:val="Body"/>
-      </w:pPr>
-      <w:r>
-        <w:t>Consistent with (</w:t>
-      </w:r>
-      <w:r>
-        <w:t xml:space="preserve">Santos, Pacheco, </w:t>
-      </w:r>
-      <w:proofErr w:type="spellStart"/>
-      <w:r>
-        <w:t>Lenaert</w:t>
-      </w:r>
-      <w:proofErr w:type="spellEnd"/>
-      <w:r>
-        <w:t xml:space="preserve"> </w:t>
-      </w:r>
-      <w:proofErr w:type="spellStart"/>
-      <w:r>
-        <w:t>PLoS</w:t>
-      </w:r>
-      <w:proofErr w:type="spellEnd"/>
-      <w:r>
-        <w:t xml:space="preserve"> 2006</w:t>
-      </w:r>
-      <w:r>
-        <w:t xml:space="preserve">), the authors observe a existence of a critical value </w:t>
-      </w:r>
-      <w:proofErr w:type="spellStart"/>
-      <w:r>
-        <w:rPr>
-          <w:i/>
-        </w:rPr>
-        <w:t>W</w:t>
-      </w:r>
-      <w:r>
-        <w:rPr>
-          <w:i/>
-          <w:vertAlign w:val="subscript"/>
-        </w:rPr>
-        <w:t>c</w:t>
-      </w:r>
-      <w:proofErr w:type="spellEnd"/>
-      <w:r>
-        <w:t xml:space="preserve"> for </w:t>
-      </w:r>
-      <w:r>
-        <w:rPr>
-          <w:i/>
-        </w:rPr>
-        <w:t>W</w:t>
-      </w:r>
-      <w:r>
-        <w:t xml:space="preserve"> above which cooperators eliminate defectors from the population and that </w:t>
-      </w:r>
-      <w:proofErr w:type="spellStart"/>
-      <w:r>
-        <w:rPr>
-          <w:i/>
-        </w:rPr>
-        <w:t>W</w:t>
-      </w:r>
-      <w:r>
-        <w:rPr>
-          <w:i/>
-          <w:vertAlign w:val="subscript"/>
-        </w:rPr>
-        <w:t>c</w:t>
-      </w:r>
-      <w:proofErr w:type="spellEnd"/>
-      <w:r>
-        <w:t xml:space="preserve"> increases with increasing </w:t>
-      </w:r>
-      <w:r>
-        <w:rPr>
-          <w:i/>
-        </w:rPr>
-        <w:t>b</w:t>
-      </w:r>
-      <w:r>
-        <w:t xml:space="preserve"> (T).</w:t>
-      </w:r>
-      <w:r>
-        <w:t xml:space="preserve">  However, the introduction of reputation-based partner switching lowers critical point at which cooperators are able to dominate.</w:t>
-      </w:r>
-      <w:r>
-        <w:t xml:space="preserve"> </w:t>
-      </w:r>
-      <w:r>
-        <w:t xml:space="preserve">While </w:t>
-      </w:r>
-      <w:r>
-        <w:t>(</w:t>
-      </w:r>
-      <w:r>
-        <w:t xml:space="preserve">Santos, Pacheco, </w:t>
-      </w:r>
-      <w:proofErr w:type="spellStart"/>
-      <w:r>
-        <w:t>Lenaert</w:t>
-      </w:r>
-      <w:proofErr w:type="spellEnd"/>
-      <w:r>
-        <w:t xml:space="preserve"> </w:t>
-      </w:r>
-      <w:proofErr w:type="spellStart"/>
-      <w:r>
-        <w:t>PLoS</w:t>
-      </w:r>
-      <w:proofErr w:type="spellEnd"/>
-      <w:r>
-        <w:t xml:space="preserve"> 2006</w:t>
-      </w:r>
-      <w:r>
-        <w:t xml:space="preserve">) report that for S=0 and T=1.8, </w:t>
-      </w:r>
-      <w:r>
-        <w:rPr>
-          <w:i/>
-        </w:rPr>
-        <w:t>W</w:t>
-      </w:r>
-      <w:r>
-        <w:t xml:space="preserve"> must be equal to approximately 2 before cooperators can dominate, the current study finds that</w:t>
-      </w:r>
-      <w:r>
-        <w:t>,</w:t>
-      </w:r>
-      <w:r>
-        <w:t xml:space="preserve"> </w:t>
-      </w:r>
-      <w:r>
-        <w:t xml:space="preserve">for the same values of S and T, </w:t>
-      </w:r>
-      <w:r>
-        <w:t>cooperators can dominate for val</w:t>
-      </w:r>
-      <w:r>
-        <w:t xml:space="preserve">ues of </w:t>
-      </w:r>
-      <w:r>
-        <w:rPr>
-          <w:i/>
-        </w:rPr>
-        <w:t>W</w:t>
-      </w:r>
-      <w:r>
-        <w:t xml:space="preserve"> as low as approximately 0.3</w:t>
-      </w:r>
-      <w:r>
-        <w:t>.</w:t>
-      </w:r>
-    </w:p>
-    <w:p>
-      <w:pPr>
-        <w:pStyle w:val="Body"/>
-      </w:pPr>
-      <w:r>
         <w:t>The authors also consider a reputation model variation that includes reputation discounting:</w:t>
       </w:r>
     </w:p>
@@ -8549,8 +9056,8 @@
         <w:pStyle w:val="Reference"/>
         <w:keepNext/>
       </w:pPr>
-      <w:bookmarkStart w:id="3" w:name="_Ref310874251"/>
-      <w:bookmarkStart w:id="4" w:name="_Ref323132317"/>
+      <w:bookmarkStart w:id="4" w:name="_Ref310874251"/>
+      <w:bookmarkStart w:id="5" w:name="_Ref323132317"/>
       <w:r>
         <w:t xml:space="preserve">Axelrod, R., and W. D. Hamilton, “The evolution of cooperation,” </w:t>
       </w:r>
@@ -8569,14 +9076,14 @@
       <w:r>
         <w:t>.</w:t>
       </w:r>
-      <w:bookmarkEnd w:id="3"/>
+      <w:bookmarkEnd w:id="4"/>
     </w:p>
     <w:p>
       <w:pPr>
         <w:pStyle w:val="Reference"/>
         <w:keepNext/>
       </w:pPr>
-      <w:bookmarkStart w:id="5" w:name="_Ref323745979"/>
+      <w:bookmarkStart w:id="6" w:name="_Ref323745979"/>
       <w:r>
         <w:t>Nowak, M. A.</w:t>
       </w:r>
@@ -8589,7 +9096,7 @@
       <w:r>
         <w:t>,</w:t>
       </w:r>
-      <w:bookmarkEnd w:id="4"/>
+      <w:bookmarkEnd w:id="5"/>
       <w:r>
         <w:t xml:space="preserve"> “Evolutionary games and spatial chaos,” </w:t>
       </w:r>
@@ -8602,15 +9109,15 @@
       <w:r>
         <w:t>, vol. 359, pp. 826-829, 1992.</w:t>
       </w:r>
-      <w:bookmarkEnd w:id="5"/>
+      <w:bookmarkEnd w:id="6"/>
     </w:p>
     <w:p>
       <w:pPr>
         <w:pStyle w:val="Reference"/>
         <w:keepNext/>
       </w:pPr>
-      <w:bookmarkStart w:id="6" w:name="_Ref323760829"/>
-      <w:bookmarkStart w:id="7" w:name="_Ref323764895"/>
+      <w:bookmarkStart w:id="7" w:name="_Ref323760829"/>
+      <w:bookmarkStart w:id="8" w:name="_Ref323764895"/>
       <w:proofErr w:type="spellStart"/>
       <w:r>
         <w:t>Hauert</w:t>
@@ -8636,14 +9143,14 @@
       <w:r>
         <w:t>, vol. 428, pp. 643-646, 2004.</w:t>
       </w:r>
-      <w:bookmarkEnd w:id="6"/>
+      <w:bookmarkEnd w:id="7"/>
     </w:p>
     <w:p>
       <w:pPr>
         <w:pStyle w:val="Reference"/>
         <w:keepNext/>
       </w:pPr>
-      <w:bookmarkStart w:id="8" w:name="_Ref323765446"/>
+      <w:bookmarkStart w:id="9" w:name="_Ref323765446"/>
       <w:r>
         <w:t xml:space="preserve">Pacheco, J. M., and F. C. Santos, “Network dependence of the dilemmas of cooperation,” </w:t>
       </w:r>
@@ -8659,15 +9166,15 @@
       <w:r>
         <w:t>.</w:t>
       </w:r>
-      <w:bookmarkEnd w:id="7"/>
       <w:bookmarkEnd w:id="8"/>
+      <w:bookmarkEnd w:id="9"/>
     </w:p>
     <w:p>
       <w:pPr>
         <w:pStyle w:val="Reference"/>
         <w:keepNext/>
       </w:pPr>
-      <w:bookmarkStart w:id="9" w:name="_Ref323913876"/>
+      <w:bookmarkStart w:id="10" w:name="_Ref323913876"/>
       <w:r>
         <w:t xml:space="preserve">Santos, F. C., J. F. Rodrigues, and J. M. Pacheco, “Graph topology plays a determinant role in the evolution of cooperation,” </w:t>
       </w:r>
@@ -8686,14 +9193,14 @@
       <w:r>
         <w:t>2006.</w:t>
       </w:r>
-      <w:bookmarkEnd w:id="9"/>
+      <w:bookmarkEnd w:id="10"/>
     </w:p>
     <w:p>
       <w:pPr>
         <w:pStyle w:val="Reference"/>
         <w:keepNext/>
       </w:pPr>
-      <w:bookmarkStart w:id="10" w:name="_Ref323923600"/>
+      <w:bookmarkStart w:id="11" w:name="_Ref323923600"/>
       <w:r>
         <w:t xml:space="preserve">Santos, F. C., and J. M. Pacheco, “A new route to the evolution of cooperation,” </w:t>
       </w:r>
@@ -8712,14 +9219,14 @@
       <w:r>
         <w:t>2006.</w:t>
       </w:r>
-      <w:bookmarkEnd w:id="10"/>
+      <w:bookmarkEnd w:id="11"/>
     </w:p>
     <w:p>
       <w:pPr>
         <w:pStyle w:val="Reference"/>
         <w:keepNext/>
       </w:pPr>
-      <w:bookmarkStart w:id="11" w:name="_Ref323927417"/>
+      <w:bookmarkStart w:id="12" w:name="_Ref323927417"/>
       <w:r>
         <w:t xml:space="preserve">Santos, F. C., J. F. Rodrigues, and J. M. Pacheco, “Epidemic spreading and cooperation dynamics on homogeneous small-world networks,” </w:t>
       </w:r>
@@ -8732,14 +9239,14 @@
       <w:r>
         <w:t>, vol. 72, 056128, Nov 2005.</w:t>
       </w:r>
-      <w:bookmarkEnd w:id="11"/>
+      <w:bookmarkEnd w:id="12"/>
     </w:p>
     <w:p>
       <w:pPr>
         <w:pStyle w:val="Reference"/>
         <w:keepNext/>
       </w:pPr>
-      <w:bookmarkStart w:id="12" w:name="_Ref324106006"/>
+      <w:bookmarkStart w:id="13" w:name="_Ref324106006"/>
       <w:r>
         <w:t xml:space="preserve">Santos, F. C., J. M. Pacheco, T. </w:t>
       </w:r>
@@ -8762,89 +9269,87 @@
       <w:r>
         <w:t>2006.</w:t>
       </w:r>
-      <w:bookmarkEnd w:id="12"/>
+      <w:bookmarkEnd w:id="13"/>
     </w:p>
     <w:p>
       <w:pPr>
         <w:pStyle w:val="Reference"/>
         <w:keepNext/>
       </w:pPr>
-      <w:proofErr w:type="spellStart"/>
-      <w:r>
-        <w:t>Egu</w:t>
-      </w:r>
-      <w:r>
-        <w:rPr>
-          <w:rFonts w:ascii="Cambria" w:hAnsi="Cambria"/>
-        </w:rPr>
-        <w:t>í</w:t>
-      </w:r>
-      <w:r>
-        <w:t>luz</w:t>
-      </w:r>
-      <w:proofErr w:type="spellEnd"/>
-      <w:r>
-        <w:t xml:space="preserve">, V. M., </w:t>
-      </w:r>
-      <w:r>
-        <w:t xml:space="preserve">M. G. Zimmermann, C. J. </w:t>
-      </w:r>
-      <w:proofErr w:type="spellStart"/>
-      <w:r>
-        <w:t>Cela-Conde</w:t>
-      </w:r>
-      <w:proofErr w:type="spellEnd"/>
-      <w:r>
-        <w:t xml:space="preserve">, </w:t>
-      </w:r>
-      <w:r>
-        <w:t>and M. S. Miguel, “Cooperation and emergence of role di</w:t>
-      </w:r>
-      <w:r>
-        <w:t xml:space="preserve">fferentiation in the dynamics of social networks,” </w:t>
-      </w:r>
-      <w:r>
-        <w:rPr>
-          <w:i/>
-        </w:rPr>
-        <w:t>American Journal of Sociology</w:t>
-      </w:r>
-      <w:r>
-        <w:t>, vol. 110, pp. 977-1008, Jan 2005.</w:t>
-      </w:r>
+      <w:bookmarkStart w:id="14" w:name="_Ref324201393"/>
+      <w:r>
+        <w:t>Santos, F. C., and J. M. Pacheco, “Scale-free networks provide a unifying framework for the emergence of cooperation,”</w:t>
+      </w:r>
+      <w:r>
+        <w:t xml:space="preserve"> </w:t>
+      </w:r>
+      <w:r>
+        <w:rPr>
+          <w:i/>
+        </w:rPr>
+        <w:t xml:space="preserve">Physical Review </w:t>
+      </w:r>
+      <w:r>
+        <w:rPr>
+          <w:i/>
+        </w:rPr>
+        <w:t>Letters</w:t>
+      </w:r>
+      <w:r>
+        <w:t>, vol.</w:t>
+      </w:r>
+      <w:r>
+        <w:t xml:space="preserve"> 95, 098104, Aug 2005.</w:t>
+      </w:r>
+      <w:bookmarkEnd w:id="14"/>
     </w:p>
     <w:p>
       <w:pPr>
         <w:pStyle w:val="Reference"/>
         <w:keepNext/>
       </w:pPr>
-      <w:r>
-        <w:t xml:space="preserve">Santos, F. C., J. M. Pacheco, T. </w:t>
-      </w:r>
       <w:proofErr w:type="spellStart"/>
       <w:r>
-        <w:t>Lenaerts</w:t>
+        <w:t>Egu</w:t>
+      </w:r>
+      <w:r>
+        <w:rPr>
+          <w:rFonts w:ascii="Cambria" w:hAnsi="Cambria"/>
+        </w:rPr>
+        <w:t>í</w:t>
+      </w:r>
+      <w:r>
+        <w:t>luz</w:t>
       </w:r>
       <w:proofErr w:type="spellEnd"/>
       <w:r>
-        <w:t xml:space="preserve">, “Cooperation prevails when individuals adjust their social ties,” </w:t>
+        <w:t xml:space="preserve">, V. M., </w:t>
+      </w:r>
+      <w:r>
+        <w:t xml:space="preserve">M. G. Zimmermann, C. J. </w:t>
       </w:r>
       <w:proofErr w:type="spellStart"/>
       <w:r>
-        <w:rPr>
-          <w:i/>
-        </w:rPr>
-        <w:t>PLoS</w:t>
+        <w:t>Cela-Conde</w:t>
       </w:r>
       <w:proofErr w:type="spellEnd"/>
       <w:r>
-        <w:rPr>
-          <w:i/>
-        </w:rPr>
-        <w:t xml:space="preserve"> Computational Biology</w:t>
-      </w:r>
-      <w:r>
-        <w:t>, vol. 2, pp. 1284-1291, Oct 2006.</w:t>
+        <w:t xml:space="preserve">, </w:t>
+      </w:r>
+      <w:r>
+        <w:t>and M. S. Miguel, “Cooperation and emergence of role di</w:t>
+      </w:r>
+      <w:r>
+        <w:t xml:space="preserve">fferentiation in the dynamics of social networks,” </w:t>
+      </w:r>
+      <w:r>
+        <w:rPr>
+          <w:i/>
+        </w:rPr>
+        <w:t>American Journal of Sociology</w:t>
+      </w:r>
+      <w:r>
+        <w:t>, vol. 110, pp. 977-1008, Jan 2005.</w:t>
       </w:r>
     </w:p>
     <w:p>
@@ -8853,24 +9358,32 @@
         <w:keepNext/>
       </w:pPr>
       <w:r>
-        <w:t xml:space="preserve">Fu, F., C. </w:t>
+        <w:t xml:space="preserve">Santos, F. C., J. M. Pacheco, T. </w:t>
       </w:r>
       <w:proofErr w:type="spellStart"/>
       <w:r>
-        <w:t>Hauert</w:t>
+        <w:t>Lenaerts</w:t>
       </w:r>
       <w:proofErr w:type="spellEnd"/>
       <w:r>
-        <w:t xml:space="preserve">, M. A. Nowak, and L. Wong, “Reputation-based partner choice promotes cooperation in social networks,” </w:t>
-      </w:r>
-      <w:r>
-        <w:rPr>
-          <w:i/>
-        </w:rPr>
-        <w:t>Physical Review E</w:t>
-      </w:r>
-      <w:r>
-        <w:t>, vol. 78, 026117, Aug 2008.</w:t>
+        <w:t xml:space="preserve">, “Cooperation prevails when individuals adjust their social ties,” </w:t>
+      </w:r>
+      <w:proofErr w:type="spellStart"/>
+      <w:r>
+        <w:rPr>
+          <w:i/>
+        </w:rPr>
+        <w:t>PLoS</w:t>
+      </w:r>
+      <w:proofErr w:type="spellEnd"/>
+      <w:r>
+        <w:rPr>
+          <w:i/>
+        </w:rPr>
+        <w:t xml:space="preserve"> Computational Biology</w:t>
+      </w:r>
+      <w:r>
+        <w:t>, vol. 2, pp. 1284-1291, Oct 2006.</w:t>
       </w:r>
     </w:p>
     <w:p>
@@ -8878,13 +9391,16 @@
         <w:pStyle w:val="Reference"/>
         <w:keepNext/>
       </w:pPr>
+      <w:r>
+        <w:t xml:space="preserve">Fu, F., C. </w:t>
+      </w:r>
       <w:proofErr w:type="spellStart"/>
       <w:r>
-        <w:t>Traulsen</w:t>
+        <w:t>Hauert</w:t>
       </w:r>
       <w:proofErr w:type="spellEnd"/>
       <w:r>
-        <w:t xml:space="preserve">, A., M. A. Nowak, and J. M. Pacheco, “Stochastic dynamics of invasion and fixation,” </w:t>
+        <w:t xml:space="preserve">, M. A. Nowak, and L. Wong, “Reputation-based partner choice promotes cooperation in social networks,” </w:t>
       </w:r>
       <w:r>
         <w:rPr>
@@ -8893,7 +9409,7 @@
         <w:t>Physical Review E</w:t>
       </w:r>
       <w:r>
-        <w:t>, vol. 74, 011909, Jul 2006.</w:t>
+        <w:t>, vol. 78, 026117, Aug 2008.</w:t>
       </w:r>
     </w:p>
     <w:p>
@@ -8901,37 +9417,60 @@
         <w:pStyle w:val="Reference"/>
         <w:keepNext/>
       </w:pPr>
-      <w:bookmarkStart w:id="13" w:name="_Ref323763946"/>
-      <w:r>
-        <w:t xml:space="preserve">Watts, D. J., and S. H. </w:t>
-      </w:r>
       <w:proofErr w:type="spellStart"/>
       <w:r>
-        <w:t>Strogatz</w:t>
+        <w:t>Traulsen</w:t>
       </w:r>
       <w:proofErr w:type="spellEnd"/>
       <w:r>
-        <w:t xml:space="preserve">, “Collective dynamics for ‘small-world’ networks,” </w:t>
-      </w:r>
-      <w:r>
-        <w:rPr>
-          <w:i/>
-        </w:rPr>
-        <w:t>Nature</w:t>
-      </w:r>
-      <w:r>
-        <w:t>, vol.393, pp. 440-442, Jun 1998.</w:t>
-      </w:r>
-      <w:bookmarkEnd w:id="13"/>
+        <w:t xml:space="preserve">, A., M. A. Nowak, and J. M. Pacheco, “Stochastic dynamics of invasion and fixation,” </w:t>
+      </w:r>
+      <w:r>
+        <w:rPr>
+          <w:i/>
+        </w:rPr>
+        <w:t>Physical Review E</w:t>
+      </w:r>
+      <w:r>
+        <w:t>, vol. 74, 011909, Jul 2006.</w:t>
+      </w:r>
     </w:p>
     <w:p>
       <w:pPr>
         <w:pStyle w:val="Reference"/>
         <w:keepNext/>
       </w:pPr>
-      <w:bookmarkStart w:id="14" w:name="_Ref323764344"/>
+      <w:bookmarkStart w:id="15" w:name="_Ref323763946"/>
+      <w:r>
+        <w:t xml:space="preserve">Watts, D. J., and S. H. </w:t>
+      </w:r>
       <w:proofErr w:type="spellStart"/>
       <w:r>
+        <w:t>Strogatz</w:t>
+      </w:r>
+      <w:proofErr w:type="spellEnd"/>
+      <w:r>
+        <w:t xml:space="preserve">, “Collective dynamics for ‘small-world’ networks,” </w:t>
+      </w:r>
+      <w:r>
+        <w:rPr>
+          <w:i/>
+        </w:rPr>
+        <w:t>Nature</w:t>
+      </w:r>
+      <w:r>
+        <w:t>, vol.393, pp. 440-442, Jun 1998.</w:t>
+      </w:r>
+      <w:bookmarkEnd w:id="15"/>
+    </w:p>
+    <w:p>
+      <w:pPr>
+        <w:pStyle w:val="Reference"/>
+        <w:keepNext/>
+      </w:pPr>
+      <w:bookmarkStart w:id="16" w:name="_Ref323764344"/>
+      <w:proofErr w:type="spellStart"/>
+      <w:r>
         <w:t>Barab</w:t>
       </w:r>
       <w:r>
@@ -8956,13 +9495,13 @@
       <w:r>
         <w:t>, vol. 286, pp. 509-512, Oct 1999.</w:t>
       </w:r>
-      <w:bookmarkEnd w:id="14"/>
+      <w:bookmarkEnd w:id="16"/>
     </w:p>
     <w:p>
       <w:pPr>
         <w:pStyle w:val="Reference"/>
       </w:pPr>
-      <w:bookmarkStart w:id="15" w:name="_Ref323762926"/>
+      <w:bookmarkStart w:id="17" w:name="_Ref323762926"/>
       <w:proofErr w:type="spellStart"/>
       <w:r>
         <w:t>Amaral</w:t>
@@ -9017,7 +9556,7 @@
       <w:r>
         <w:t>vol. 97, pp. 11149-11152, Oct 2000.</w:t>
       </w:r>
-      <w:bookmarkEnd w:id="15"/>
+      <w:bookmarkEnd w:id="17"/>
     </w:p>
     <w:sectPr>
       <w:footerReference w:type="default" r:id="rId9"/>
@@ -9083,7 +9622,7 @@
         <w:rStyle w:val="PageNumber"/>
         <w:noProof/>
       </w:rPr>
-      <w:t>5</w:t>
+      <w:t>8</w:t>
     </w:r>
     <w:r>
       <w:rPr>

</xml_diff>

<commit_message>
added decription of methodoogy for experiments
</commit_message>
<xml_diff>
--- a/graph-structure/graph-structure.docx
+++ b/graph-structure/graph-structure.docx
@@ -424,8 +424,6 @@
       <w:r>
         <w:t>next</w:t>
       </w:r>
-      <w:bookmarkStart w:id="4" w:name="_GoBack"/>
-      <w:bookmarkEnd w:id="4"/>
       <w:r>
         <w:t xml:space="preserve"> section considers the case when the network topology is fixed while the final section considers the case in which agents can modify the network topology.</w:t>
       </w:r>
@@ -481,6 +479,7 @@
         <w:pStyle w:val="Body"/>
       </w:pPr>
       <w:r>
+        <w:lastRenderedPageBreak/>
         <w:t>All studies, expect</w:t>
       </w:r>
       <w:r>
@@ -977,7 +976,6 @@
             <w:rPr>
               <w:rFonts w:ascii="Cambria Math" w:hAnsi="Cambria Math"/>
             </w:rPr>
-            <w:lastRenderedPageBreak/>
             <m:t>p=</m:t>
           </m:r>
           <m:f>
@@ -1500,6 +1498,7 @@
         <w:pStyle w:val="Heading3"/>
       </w:pPr>
       <w:r>
+        <w:lastRenderedPageBreak/>
         <w:t>Homogeneous</w:t>
       </w:r>
       <w:r>
@@ -1819,11 +1818,7 @@
         <w:t xml:space="preserve"> vertex correlations</w:t>
       </w:r>
       <w:r>
-        <w:t xml:space="preserve"> and introduces </w:t>
-      </w:r>
-      <w:r>
-        <w:lastRenderedPageBreak/>
-        <w:t xml:space="preserve">“short cuts” </w:t>
+        <w:t xml:space="preserve"> and introduces “short cuts” </w:t>
       </w:r>
       <w:r>
         <w:t>which reduces both the</w:t>
@@ -2034,7 +2029,11 @@
         <w:t>s is moderately heterogeneous.</w:t>
       </w:r>
       <w:r>
-        <w:t xml:space="preserve">  The Watts-Strogatz algorithm </w:t>
+        <w:t xml:space="preserve">  The Watts-</w:t>
+      </w:r>
+      <w:r>
+        <w:lastRenderedPageBreak/>
+        <w:t xml:space="preserve">Strogatz algorithm </w:t>
       </w:r>
       <w:r>
         <w:fldChar w:fldCharType="begin"/>
@@ -2555,6 +2554,7 @@
         <w:pStyle w:val="Body"/>
       </w:pPr>
       <w:r>
+        <w:lastRenderedPageBreak/>
         <w:t>The authors find that cooperators perform significantly better on single scale networks than on regular graphs</w:t>
       </w:r>
       <w:r>
@@ -3142,7 +3142,14 @@
         <w:rPr>
           <w:rFonts w:ascii="Cambria" w:hAnsi="Cambria"/>
         </w:rPr>
-        <w:t xml:space="preserve">introduction of age correlation has a significant positive impact on the ability of cooperators to dominate defectors.  The introduction of age correlation </w:t>
+        <w:t xml:space="preserve">introduction of age correlation has a significant positive impact on the ability of cooperators to dominate defectors.  The introduction of age </w:t>
+      </w:r>
+      <w:r>
+        <w:rPr>
+          <w:rFonts w:ascii="Cambria" w:hAnsi="Cambria"/>
+        </w:rPr>
+        <w:lastRenderedPageBreak/>
+        <w:t xml:space="preserve">correlation </w:t>
       </w:r>
       <w:r>
         <w:rPr>
@@ -4125,6 +4132,7 @@
         <w:rPr>
           <w:rFonts w:ascii="Cambria" w:hAnsi="Cambria"/>
         </w:rPr>
+        <w:lastRenderedPageBreak/>
         <w:t xml:space="preserve">The authors of </w:t>
       </w:r>
       <w:r>
@@ -4737,6 +4745,7 @@
         <w:pStyle w:val="Body"/>
       </w:pPr>
       <w:r>
+        <w:lastRenderedPageBreak/>
         <w:t>Initially, the graph is populated with 60% cooperators randomly allocated to nodes in the graph.  The remaining nodes are populated with defectors.</w:t>
       </w:r>
       <w:r>
@@ -5548,7 +5557,6 @@
         <w:pStyle w:val="Body"/>
       </w:pPr>
       <w:r>
-        <w:lastRenderedPageBreak/>
         <w:t xml:space="preserve">For both types of updates, an agent </w:t>
       </w:r>
       <w:r>
@@ -6099,7 +6107,11 @@
         <w:t>x</w:t>
       </w:r>
       <w:r>
-        <w:t xml:space="preserve"> is dissatisfied, the link is switched to a random neighbor of agent </w:t>
+        <w:t xml:space="preserve"> is dissatisfied, </w:t>
+      </w:r>
+      <w:r>
+        <w:lastRenderedPageBreak/>
+        <w:t xml:space="preserve">the link is switched to a random neighbor of agent </w:t>
       </w:r>
       <w:r>
         <w:rPr>
@@ -6698,7 +6710,6 @@
         <w:pStyle w:val="Body"/>
       </w:pPr>
       <w:r>
-        <w:lastRenderedPageBreak/>
         <w:t xml:space="preserve">Finally, the authors find that the value of </w:t>
       </w:r>
       <w:r>
@@ -7313,6 +7324,7 @@
         <w:pStyle w:val="Body"/>
       </w:pPr>
       <w:r>
+        <w:lastRenderedPageBreak/>
         <w:t xml:space="preserve">The structure update procedure is modified to allow reputation to guide the relinking process.  An agent </w:t>
       </w:r>
       <w:r>
@@ -7526,7 +7538,6 @@
         <w:pStyle w:val="Body"/>
       </w:pPr>
       <w:r>
-        <w:lastRenderedPageBreak/>
         <w:t>Fo</w:t>
       </w:r>
       <w:r>
@@ -8091,7 +8102,2492 @@
         <w:pStyle w:val="Heading1"/>
       </w:pPr>
       <w:r>
-        <w:lastRenderedPageBreak/>
+        <w:t>Impact of Network Topology on Public Goods Games</w:t>
+      </w:r>
+    </w:p>
+    <w:p>
+      <w:pPr>
+        <w:pStyle w:val="Body"/>
+        <w:keepNext/>
+      </w:pPr>
+      <w:r>
+        <w:t>The previous sections considered the impact of network topology on the evolution of cooperation among agents playing the p</w:t>
+      </w:r>
+      <w:r>
+        <w:t>risoner’s dilemma game.  In this section</w:t>
+      </w:r>
+      <w:r>
+        <w:t xml:space="preserve"> focus is s</w:t>
+      </w:r>
+      <w:r>
+        <w:t>hifted to the public goods game by extending the models and methodologies presented in the previous sections to the public goods game.</w:t>
+      </w:r>
+    </w:p>
+    <w:p>
+      <w:pPr>
+        <w:pStyle w:val="Heading2"/>
+      </w:pPr>
+      <w:r>
+        <w:t>N-Person Prisoner’s Dilemma</w:t>
+      </w:r>
+    </w:p>
+    <w:p>
+      <w:pPr>
+        <w:pStyle w:val="Body"/>
+      </w:pPr>
+      <w:r>
+        <w:t xml:space="preserve">The evolution of cooperation in public goods games is often analyzed using the framework of an </w:t>
+      </w:r>
+      <w:r>
+        <w:rPr>
+          <w:i/>
+        </w:rPr>
+        <w:t>n-person prisoner’s dilemma game</w:t>
+      </w:r>
+      <w:r>
+        <w:t xml:space="preserve">.  In this game, </w:t>
+      </w:r>
+      <w:r>
+        <w:rPr>
+          <w:i/>
+        </w:rPr>
+        <w:t>n</w:t>
+      </w:r>
+      <w:r>
+        <w:t xml:space="preserve"> players are grouped together and given the opportunity to contribute to a common pool whose contents will be multiplied by a factor </w:t>
+      </w:r>
+      <w:r>
+        <w:rPr>
+          <w:i/>
+        </w:rPr>
+        <w:t>r</w:t>
+      </w:r>
+      <w:r>
+        <w:t xml:space="preserve"> and distributed evenly among all </w:t>
+      </w:r>
+      <w:r>
+        <w:rPr>
+          <w:i/>
+        </w:rPr>
+        <w:t>n</w:t>
+      </w:r>
+      <w:r>
+        <w:t xml:space="preserve"> players.  Each player can choose to cooperate by contributing </w:t>
+      </w:r>
+      <w:r>
+        <w:rPr>
+          <w:i/>
+        </w:rPr>
+        <w:t>c</w:t>
+      </w:r>
+      <w:r>
+        <w:t xml:space="preserve"> to the common pool or to defect and incur zero cost.  The payouts paid to the participants depends on the number of cooperators.  Given </w:t>
+      </w:r>
+      <w:r>
+        <w:rPr>
+          <w:i/>
+        </w:rPr>
+        <w:t>n</w:t>
+      </w:r>
+      <w:r>
+        <w:rPr>
+          <w:i/>
+          <w:vertAlign w:val="subscript"/>
+        </w:rPr>
+        <w:t>c</w:t>
+      </w:r>
+      <w:r>
+        <w:t xml:space="preserve"> cooperators, the payouts are the following: </w:t>
+      </w:r>
+    </w:p>
+    <w:p>
+      <w:pPr>
+        <w:rPr>
+          <w:sz w:val="22"/>
+          <w:szCs w:val="22"/>
+        </w:rPr>
+      </w:pPr>
+      <m:oMathPara>
+        <m:oMath>
+          <m:sSub>
+            <m:sSubPr>
+              <m:ctrlPr>
+                <w:rPr>
+                  <w:rFonts w:ascii="Cambria Math" w:hAnsi="Cambria Math"/>
+                  <w:i/>
+                  <w:sz w:val="22"/>
+                  <w:szCs w:val="22"/>
+                </w:rPr>
+              </m:ctrlPr>
+            </m:sSubPr>
+            <m:e>
+              <m:r>
+                <w:rPr>
+                  <w:rFonts w:ascii="Cambria Math" w:hAnsi="Cambria Math"/>
+                  <w:sz w:val="22"/>
+                  <w:szCs w:val="22"/>
+                </w:rPr>
+                <m:t>P</m:t>
+              </m:r>
+            </m:e>
+            <m:sub>
+              <m:r>
+                <w:rPr>
+                  <w:rFonts w:ascii="Cambria Math" w:hAnsi="Cambria Math"/>
+                  <w:sz w:val="22"/>
+                  <w:szCs w:val="22"/>
+                </w:rPr>
+                <m:t>d</m:t>
+              </m:r>
+            </m:sub>
+          </m:sSub>
+          <m:r>
+            <w:rPr>
+              <w:rFonts w:ascii="Cambria Math" w:hAnsi="Cambria Math"/>
+              <w:sz w:val="22"/>
+              <w:szCs w:val="22"/>
+            </w:rPr>
+            <m:t>=</m:t>
+          </m:r>
+          <m:f>
+            <m:fPr>
+              <m:ctrlPr>
+                <w:rPr>
+                  <w:rFonts w:ascii="Cambria Math" w:hAnsi="Cambria Math"/>
+                  <w:i/>
+                  <w:sz w:val="22"/>
+                  <w:szCs w:val="22"/>
+                </w:rPr>
+              </m:ctrlPr>
+            </m:fPr>
+            <m:num>
+              <m:r>
+                <w:rPr>
+                  <w:rFonts w:ascii="Cambria Math" w:hAnsi="Cambria Math"/>
+                  <w:sz w:val="22"/>
+                  <w:szCs w:val="22"/>
+                </w:rPr>
+                <m:t>r∙c∙</m:t>
+              </m:r>
+              <m:sSub>
+                <m:sSubPr>
+                  <m:ctrlPr>
+                    <w:rPr>
+                      <w:rFonts w:ascii="Cambria Math" w:hAnsi="Cambria Math"/>
+                      <w:i/>
+                      <w:sz w:val="22"/>
+                      <w:szCs w:val="22"/>
+                    </w:rPr>
+                  </m:ctrlPr>
+                </m:sSubPr>
+                <m:e>
+                  <m:r>
+                    <w:rPr>
+                      <w:rFonts w:ascii="Cambria Math" w:hAnsi="Cambria Math"/>
+                      <w:sz w:val="22"/>
+                      <w:szCs w:val="22"/>
+                    </w:rPr>
+                    <m:t>n</m:t>
+                  </m:r>
+                </m:e>
+                <m:sub>
+                  <m:r>
+                    <w:rPr>
+                      <w:rFonts w:ascii="Cambria Math" w:hAnsi="Cambria Math"/>
+                      <w:sz w:val="22"/>
+                      <w:szCs w:val="22"/>
+                    </w:rPr>
+                    <m:t>c</m:t>
+                  </m:r>
+                </m:sub>
+              </m:sSub>
+            </m:num>
+            <m:den>
+              <m:r>
+                <w:rPr>
+                  <w:rFonts w:ascii="Cambria Math" w:hAnsi="Cambria Math"/>
+                  <w:sz w:val="22"/>
+                  <w:szCs w:val="22"/>
+                </w:rPr>
+                <m:t>n</m:t>
+              </m:r>
+            </m:den>
+          </m:f>
+        </m:oMath>
+      </m:oMathPara>
+    </w:p>
+    <w:p/>
+    <w:p>
+      <w:pPr>
+        <w:pStyle w:val="Body"/>
+      </w:pPr>
+      <m:oMathPara>
+        <m:oMath>
+          <m:sSub>
+            <m:sSubPr>
+              <m:ctrlPr>
+                <w:rPr>
+                  <w:rFonts w:ascii="Cambria Math" w:hAnsi="Cambria Math"/>
+                  <w:i/>
+                  <w:sz w:val="24"/>
+                </w:rPr>
+              </m:ctrlPr>
+            </m:sSubPr>
+            <m:e>
+              <m:r>
+                <w:rPr>
+                  <w:rFonts w:ascii="Cambria Math" w:hAnsi="Cambria Math"/>
+                </w:rPr>
+                <m:t>P</m:t>
+              </m:r>
+            </m:e>
+            <m:sub>
+              <m:r>
+                <w:rPr>
+                  <w:rFonts w:ascii="Cambria Math" w:hAnsi="Cambria Math"/>
+                </w:rPr>
+                <m:t>c</m:t>
+              </m:r>
+            </m:sub>
+          </m:sSub>
+          <m:r>
+            <w:rPr>
+              <w:rFonts w:ascii="Cambria Math" w:hAnsi="Cambria Math"/>
+            </w:rPr>
+            <m:t>=</m:t>
+          </m:r>
+          <m:f>
+            <m:fPr>
+              <m:ctrlPr>
+                <w:rPr>
+                  <w:rFonts w:ascii="Cambria Math" w:hAnsi="Cambria Math"/>
+                  <w:i/>
+                </w:rPr>
+              </m:ctrlPr>
+            </m:fPr>
+            <m:num>
+              <m:r>
+                <w:rPr>
+                  <w:rFonts w:ascii="Cambria Math" w:hAnsi="Cambria Math"/>
+                </w:rPr>
+                <m:t>r∙c∙</m:t>
+              </m:r>
+              <m:sSub>
+                <m:sSubPr>
+                  <m:ctrlPr>
+                    <w:rPr>
+                      <w:rFonts w:ascii="Cambria Math" w:hAnsi="Cambria Math"/>
+                      <w:i/>
+                    </w:rPr>
+                  </m:ctrlPr>
+                </m:sSubPr>
+                <m:e>
+                  <m:r>
+                    <w:rPr>
+                      <w:rFonts w:ascii="Cambria Math" w:hAnsi="Cambria Math"/>
+                    </w:rPr>
+                    <m:t>n</m:t>
+                  </m:r>
+                </m:e>
+                <m:sub>
+                  <m:r>
+                    <w:rPr>
+                      <w:rFonts w:ascii="Cambria Math" w:hAnsi="Cambria Math"/>
+                    </w:rPr>
+                    <m:t>c</m:t>
+                  </m:r>
+                </m:sub>
+              </m:sSub>
+            </m:num>
+            <m:den>
+              <m:r>
+                <w:rPr>
+                  <w:rFonts w:ascii="Cambria Math" w:hAnsi="Cambria Math"/>
+                </w:rPr>
+                <m:t>n</m:t>
+              </m:r>
+            </m:den>
+          </m:f>
+          <m:r>
+            <w:rPr>
+              <w:rFonts w:ascii="Cambria Math" w:hAnsi="Cambria Math"/>
+            </w:rPr>
+            <m:t>-c</m:t>
+          </m:r>
+        </m:oMath>
+      </m:oMathPara>
+    </w:p>
+    <w:p>
+      <w:pPr>
+        <w:pStyle w:val="Body"/>
+      </w:pPr>
+      <w:r>
+        <w:t xml:space="preserve">Where </w:t>
+      </w:r>
+      <w:r>
+        <w:rPr>
+          <w:i/>
+        </w:rPr>
+        <w:t>P</w:t>
+      </w:r>
+      <w:r>
+        <w:rPr>
+          <w:i/>
+          <w:vertAlign w:val="subscript"/>
+        </w:rPr>
+        <w:t>D</w:t>
+      </w:r>
+      <w:r>
+        <w:t xml:space="preserve"> is the payout earned by defectors and</w:t>
+      </w:r>
+      <w:r>
+        <w:rPr>
+          <w:i/>
+        </w:rPr>
+        <w:t xml:space="preserve"> P</w:t>
+      </w:r>
+      <w:r>
+        <w:rPr>
+          <w:i/>
+          <w:vertAlign w:val="subscript"/>
+        </w:rPr>
+        <w:t>C</w:t>
+      </w:r>
+      <w:r>
+        <w:t xml:space="preserve"> is the payout earned by cooperators.</w:t>
+      </w:r>
+    </w:p>
+    <w:p>
+      <w:pPr>
+        <w:pStyle w:val="Body"/>
+      </w:pPr>
+      <w:r>
+        <w:t>When played as a single-shot game, the rational choice is to defect.  However, when played as a repeated game, it is possible for cooperative strategies to achieve higher average payouts than unconditional defection</w:t>
+      </w:r>
+      <w:r>
+        <w:t xml:space="preserve"> </w:t>
+      </w:r>
+      <w:r>
+        <w:fldChar w:fldCharType="begin"/>
+      </w:r>
+      <w:r>
+        <w:instrText xml:space="preserve"> REF _Ref310874697 \r \h </w:instrText>
+      </w:r>
+      <w:r>
+        <w:fldChar w:fldCharType="separate"/>
+      </w:r>
+      <w:r>
+        <w:t>[22]</w:t>
+      </w:r>
+      <w:r>
+        <w:fldChar w:fldCharType="end"/>
+      </w:r>
+      <w:r>
+        <w:fldChar w:fldCharType="begin"/>
+      </w:r>
+      <w:r>
+        <w:instrText xml:space="preserve"> REF _Ref310874797 \r \h </w:instrText>
+      </w:r>
+      <w:r>
+        <w:fldChar w:fldCharType="separate"/>
+      </w:r>
+      <w:r>
+        <w:t>[23]</w:t>
+      </w:r>
+      <w:r>
+        <w:fldChar w:fldCharType="end"/>
+      </w:r>
+      <w:r>
+        <w:fldChar w:fldCharType="begin"/>
+      </w:r>
+      <w:r>
+        <w:instrText xml:space="preserve"> REF _Ref311835466 \r \h </w:instrText>
+      </w:r>
+      <w:r>
+        <w:fldChar w:fldCharType="separate"/>
+      </w:r>
+      <w:r>
+        <w:t>[24]</w:t>
+      </w:r>
+      <w:r>
+        <w:fldChar w:fldCharType="end"/>
+      </w:r>
+      <w:r>
+        <w:fldChar w:fldCharType="begin"/>
+      </w:r>
+      <w:r>
+        <w:instrText xml:space="preserve"> REF _Ref310875047 \r \h </w:instrText>
+      </w:r>
+      <w:r>
+        <w:fldChar w:fldCharType="separate"/>
+      </w:r>
+      <w:r>
+        <w:t>[25]</w:t>
+      </w:r>
+      <w:r>
+        <w:fldChar w:fldCharType="end"/>
+      </w:r>
+      <w:r>
+        <w:t>.</w:t>
+      </w:r>
+    </w:p>
+    <w:p>
+      <w:pPr>
+        <w:pStyle w:val="Body"/>
+      </w:pPr>
+      <w:r>
+        <w:t xml:space="preserve">Given a large well-mixed population of agents, in the </w:t>
+      </w:r>
+      <w:r>
+        <w:rPr>
+          <w:i/>
+        </w:rPr>
+        <w:t>repeated n-person prisoner’s dilemma game</w:t>
+      </w:r>
+      <w:r>
+        <w:t xml:space="preserve">, </w:t>
+      </w:r>
+      <w:r>
+        <w:rPr>
+          <w:i/>
+        </w:rPr>
+        <w:t>n</w:t>
+      </w:r>
+      <w:r>
+        <w:t xml:space="preserve"> agents are selected randomly from the population and given the opportunity to play a one-shot n-person prisoner’s dilemma game.  This process is repeated until the specified stopping criteria are satisfied.</w:t>
+      </w:r>
+    </w:p>
+    <w:p>
+      <w:pPr>
+        <w:pStyle w:val="Body"/>
+        <w:keepNext/>
+      </w:pPr>
+      <w:r>
+        <w:t>Some variants of the n-person prisoner’s dilemma game include a post-payout step in which each agent is allowed to punish defectors</w:t>
+      </w:r>
+      <w:r>
+        <w:t xml:space="preserve"> </w:t>
+      </w:r>
+      <w:r>
+        <w:fldChar w:fldCharType="begin"/>
+      </w:r>
+      <w:r>
+        <w:instrText xml:space="preserve"> REF _Ref310874797 \r \h </w:instrText>
+      </w:r>
+      <w:r>
+        <w:fldChar w:fldCharType="separate"/>
+      </w:r>
+      <w:r>
+        <w:t>[23]</w:t>
+      </w:r>
+      <w:r>
+        <w:fldChar w:fldCharType="end"/>
+      </w:r>
+      <w:r>
+        <w:fldChar w:fldCharType="begin"/>
+      </w:r>
+      <w:r>
+        <w:instrText xml:space="preserve"> REF _Ref310875047 \r \h </w:instrText>
+      </w:r>
+      <w:r>
+        <w:fldChar w:fldCharType="separate"/>
+      </w:r>
+      <w:r>
+        <w:t>[25]</w:t>
+      </w:r>
+      <w:r>
+        <w:fldChar w:fldCharType="end"/>
+      </w:r>
+      <w:r>
+        <w:fldChar w:fldCharType="begin"/>
+      </w:r>
+      <w:r>
+        <w:instrText xml:space="preserve"> REF _Ref311836119 \r \h </w:instrText>
+      </w:r>
+      <w:r>
+        <w:fldChar w:fldCharType="separate"/>
+      </w:r>
+      <w:r>
+        <w:t>[26]</w:t>
+      </w:r>
+      <w:r>
+        <w:fldChar w:fldCharType="end"/>
+      </w:r>
+      <w:r>
+        <w:fldChar w:fldCharType="begin"/>
+      </w:r>
+      <w:r>
+        <w:instrText xml:space="preserve"> REF _Ref311836152 \r \h </w:instrText>
+      </w:r>
+      <w:r>
+        <w:fldChar w:fldCharType="separate"/>
+      </w:r>
+      <w:r>
+        <w:t>[27]</w:t>
+      </w:r>
+      <w:r>
+        <w:fldChar w:fldCharType="end"/>
+      </w:r>
+      <w:r>
+        <w:t>.  Some variants also provide players with the option to abstain from participating</w:t>
+      </w:r>
+      <w:r>
+        <w:t xml:space="preserve"> </w:t>
+      </w:r>
+      <w:r>
+        <w:fldChar w:fldCharType="begin"/>
+      </w:r>
+      <w:r>
+        <w:instrText xml:space="preserve"> REF _Ref311835466 \r \h </w:instrText>
+      </w:r>
+      <w:r>
+        <w:fldChar w:fldCharType="separate"/>
+      </w:r>
+      <w:r>
+        <w:t>[24]</w:t>
+      </w:r>
+      <w:r>
+        <w:fldChar w:fldCharType="end"/>
+      </w:r>
+      <w:r>
+        <w:fldChar w:fldCharType="begin"/>
+      </w:r>
+      <w:r>
+        <w:instrText xml:space="preserve"> REF _Ref310875047 \r \h </w:instrText>
+      </w:r>
+      <w:r>
+        <w:fldChar w:fldCharType="separate"/>
+      </w:r>
+      <w:r>
+        <w:t>[25]</w:t>
+      </w:r>
+      <w:r>
+        <w:fldChar w:fldCharType="end"/>
+      </w:r>
+      <w:r>
+        <w:t>.  These non-participants neither contribute to the common pool nor receive a distribution after the pool is multiplied.</w:t>
+      </w:r>
+    </w:p>
+    <w:p>
+      <w:pPr>
+        <w:pStyle w:val="Body"/>
+        <w:keepNext/>
+      </w:pPr>
+      <w:r>
+        <w:t xml:space="preserve">In variants that provide the option to punish, the payout received by a player that chooses to punish is reduced by an amount </w:t>
+      </w:r>
+      <w:r>
+        <w:rPr>
+          <w:i/>
+        </w:rPr>
+        <w:sym w:font="Symbol" w:char="F067"/>
+      </w:r>
+      <w:r>
+        <w:t xml:space="preserve"> for each player that chooses to defect while the payout received by each player that chooses to defect is reduced by an amount </w:t>
+      </w:r>
+      <w:r>
+        <w:rPr>
+          <w:i/>
+        </w:rPr>
+        <w:sym w:font="Symbol" w:char="F062"/>
+      </w:r>
+      <w:r>
+        <w:t xml:space="preserve"> for each player that chooses to punish.  In variants that provide the option to abstain, the non-participants are provided with a constant payout </w:t>
+      </w:r>
+      <w:r>
+        <w:sym w:font="Symbol" w:char="F073"/>
+      </w:r>
+      <w:r>
+        <w:t>.  Therefore, the payouts are the following:</w:t>
+      </w:r>
+    </w:p>
+    <w:p>
+      <w:pPr>
+        <w:pStyle w:val="Body"/>
+      </w:pPr>
+      <m:oMathPara>
+        <m:oMath>
+          <m:sSub>
+            <m:sSubPr>
+              <m:ctrlPr>
+                <w:rPr>
+                  <w:rFonts w:ascii="Cambria Math" w:hAnsi="Cambria Math"/>
+                  <w:i/>
+                </w:rPr>
+              </m:ctrlPr>
+            </m:sSubPr>
+            <m:e>
+              <m:r>
+                <w:rPr>
+                  <w:rFonts w:ascii="Cambria Math" w:hAnsi="Cambria Math"/>
+                </w:rPr>
+                <m:t>P</m:t>
+              </m:r>
+            </m:e>
+            <m:sub>
+              <m:r>
+                <w:rPr>
+                  <w:rFonts w:ascii="Cambria Math" w:hAnsi="Cambria Math"/>
+                </w:rPr>
+                <m:t>C</m:t>
+              </m:r>
+            </m:sub>
+          </m:sSub>
+          <m:r>
+            <w:rPr>
+              <w:rFonts w:ascii="Cambria Math" w:hAnsi="Cambria Math"/>
+            </w:rPr>
+            <m:t>=</m:t>
+          </m:r>
+          <m:f>
+            <m:fPr>
+              <m:ctrlPr>
+                <w:rPr>
+                  <w:rFonts w:ascii="Cambria Math" w:hAnsi="Cambria Math"/>
+                  <w:i/>
+                </w:rPr>
+              </m:ctrlPr>
+            </m:fPr>
+            <m:num>
+              <m:r>
+                <w:rPr>
+                  <w:rFonts w:ascii="Cambria Math" w:hAnsi="Cambria Math"/>
+                </w:rPr>
+                <m:t>r∙c∙</m:t>
+              </m:r>
+              <m:d>
+                <m:dPr>
+                  <m:ctrlPr>
+                    <w:rPr>
+                      <w:rFonts w:ascii="Cambria Math" w:hAnsi="Cambria Math"/>
+                      <w:i/>
+                    </w:rPr>
+                  </m:ctrlPr>
+                </m:dPr>
+                <m:e>
+                  <m:sSub>
+                    <m:sSubPr>
+                      <m:ctrlPr>
+                        <w:rPr>
+                          <w:rFonts w:ascii="Cambria Math" w:hAnsi="Cambria Math"/>
+                          <w:i/>
+                        </w:rPr>
+                      </m:ctrlPr>
+                    </m:sSubPr>
+                    <m:e>
+                      <m:r>
+                        <w:rPr>
+                          <w:rFonts w:ascii="Cambria Math" w:hAnsi="Cambria Math"/>
+                        </w:rPr>
+                        <m:t>n</m:t>
+                      </m:r>
+                    </m:e>
+                    <m:sub>
+                      <m:r>
+                        <w:rPr>
+                          <w:rFonts w:ascii="Cambria Math" w:hAnsi="Cambria Math"/>
+                        </w:rPr>
+                        <m:t>C</m:t>
+                      </m:r>
+                    </m:sub>
+                  </m:sSub>
+                  <m:r>
+                    <w:rPr>
+                      <w:rFonts w:ascii="Cambria Math" w:hAnsi="Cambria Math"/>
+                    </w:rPr>
+                    <m:t>+</m:t>
+                  </m:r>
+                  <m:sSub>
+                    <m:sSubPr>
+                      <m:ctrlPr>
+                        <w:rPr>
+                          <w:rFonts w:ascii="Cambria Math" w:hAnsi="Cambria Math"/>
+                          <w:i/>
+                        </w:rPr>
+                      </m:ctrlPr>
+                    </m:sSubPr>
+                    <m:e>
+                      <m:r>
+                        <w:rPr>
+                          <w:rFonts w:ascii="Cambria Math" w:hAnsi="Cambria Math"/>
+                        </w:rPr>
+                        <m:t>n</m:t>
+                      </m:r>
+                    </m:e>
+                    <m:sub>
+                      <m:r>
+                        <w:rPr>
+                          <w:rFonts w:ascii="Cambria Math" w:hAnsi="Cambria Math"/>
+                        </w:rPr>
+                        <m:t>P</m:t>
+                      </m:r>
+                    </m:sub>
+                  </m:sSub>
+                </m:e>
+              </m:d>
+            </m:num>
+            <m:den>
+              <m:d>
+                <m:dPr>
+                  <m:ctrlPr>
+                    <w:rPr>
+                      <w:rFonts w:ascii="Cambria Math" w:hAnsi="Cambria Math"/>
+                      <w:i/>
+                    </w:rPr>
+                  </m:ctrlPr>
+                </m:dPr>
+                <m:e>
+                  <m:sSub>
+                    <m:sSubPr>
+                      <m:ctrlPr>
+                        <w:rPr>
+                          <w:rFonts w:ascii="Cambria Math" w:hAnsi="Cambria Math"/>
+                          <w:i/>
+                        </w:rPr>
+                      </m:ctrlPr>
+                    </m:sSubPr>
+                    <m:e>
+                      <m:r>
+                        <w:rPr>
+                          <w:rFonts w:ascii="Cambria Math" w:hAnsi="Cambria Math"/>
+                        </w:rPr>
+                        <m:t>n</m:t>
+                      </m:r>
+                    </m:e>
+                    <m:sub>
+                      <m:r>
+                        <w:rPr>
+                          <w:rFonts w:ascii="Cambria Math" w:hAnsi="Cambria Math"/>
+                        </w:rPr>
+                        <m:t>C</m:t>
+                      </m:r>
+                    </m:sub>
+                  </m:sSub>
+                  <m:r>
+                    <w:rPr>
+                      <w:rFonts w:ascii="Cambria Math" w:hAnsi="Cambria Math"/>
+                    </w:rPr>
+                    <m:t>+</m:t>
+                  </m:r>
+                  <m:sSub>
+                    <m:sSubPr>
+                      <m:ctrlPr>
+                        <w:rPr>
+                          <w:rFonts w:ascii="Cambria Math" w:hAnsi="Cambria Math"/>
+                          <w:i/>
+                        </w:rPr>
+                      </m:ctrlPr>
+                    </m:sSubPr>
+                    <m:e>
+                      <m:r>
+                        <w:rPr>
+                          <w:rFonts w:ascii="Cambria Math" w:hAnsi="Cambria Math"/>
+                        </w:rPr>
+                        <m:t>n</m:t>
+                      </m:r>
+                    </m:e>
+                    <m:sub>
+                      <m:r>
+                        <w:rPr>
+                          <w:rFonts w:ascii="Cambria Math" w:hAnsi="Cambria Math"/>
+                        </w:rPr>
+                        <m:t>P</m:t>
+                      </m:r>
+                    </m:sub>
+                  </m:sSub>
+                  <m:r>
+                    <w:rPr>
+                      <w:rFonts w:ascii="Cambria Math" w:hAnsi="Cambria Math"/>
+                    </w:rPr>
+                    <m:t>+</m:t>
+                  </m:r>
+                  <m:sSub>
+                    <m:sSubPr>
+                      <m:ctrlPr>
+                        <w:rPr>
+                          <w:rFonts w:ascii="Cambria Math" w:hAnsi="Cambria Math"/>
+                          <w:i/>
+                        </w:rPr>
+                      </m:ctrlPr>
+                    </m:sSubPr>
+                    <m:e>
+                      <m:r>
+                        <w:rPr>
+                          <w:rFonts w:ascii="Cambria Math" w:hAnsi="Cambria Math"/>
+                        </w:rPr>
+                        <m:t>n</m:t>
+                      </m:r>
+                    </m:e>
+                    <m:sub>
+                      <m:r>
+                        <w:rPr>
+                          <w:rFonts w:ascii="Cambria Math" w:hAnsi="Cambria Math"/>
+                        </w:rPr>
+                        <m:t>D</m:t>
+                      </m:r>
+                    </m:sub>
+                  </m:sSub>
+                </m:e>
+              </m:d>
+            </m:den>
+          </m:f>
+          <m:r>
+            <w:rPr>
+              <w:rFonts w:ascii="Cambria Math" w:hAnsi="Cambria Math"/>
+            </w:rPr>
+            <m:t>-c</m:t>
+          </m:r>
+        </m:oMath>
+      </m:oMathPara>
+    </w:p>
+    <w:p>
+      <w:pPr>
+        <w:pStyle w:val="Body"/>
+      </w:pPr>
+      <m:oMathPara>
+        <m:oMath>
+          <m:sSub>
+            <m:sSubPr>
+              <m:ctrlPr>
+                <w:rPr>
+                  <w:rFonts w:ascii="Cambria Math" w:hAnsi="Cambria Math"/>
+                  <w:i/>
+                </w:rPr>
+              </m:ctrlPr>
+            </m:sSubPr>
+            <m:e>
+              <m:r>
+                <w:rPr>
+                  <w:rFonts w:ascii="Cambria Math" w:hAnsi="Cambria Math"/>
+                </w:rPr>
+                <m:t>P</m:t>
+              </m:r>
+            </m:e>
+            <m:sub>
+              <m:r>
+                <w:rPr>
+                  <w:rFonts w:ascii="Cambria Math" w:hAnsi="Cambria Math"/>
+                </w:rPr>
+                <m:t>D</m:t>
+              </m:r>
+            </m:sub>
+          </m:sSub>
+          <m:r>
+            <w:rPr>
+              <w:rFonts w:ascii="Cambria Math" w:hAnsi="Cambria Math"/>
+            </w:rPr>
+            <m:t>=</m:t>
+          </m:r>
+          <m:f>
+            <m:fPr>
+              <m:ctrlPr>
+                <w:rPr>
+                  <w:rFonts w:ascii="Cambria Math" w:hAnsi="Cambria Math"/>
+                  <w:i/>
+                </w:rPr>
+              </m:ctrlPr>
+            </m:fPr>
+            <m:num>
+              <m:r>
+                <w:rPr>
+                  <w:rFonts w:ascii="Cambria Math" w:hAnsi="Cambria Math"/>
+                </w:rPr>
+                <m:t>r∙c∙</m:t>
+              </m:r>
+              <m:d>
+                <m:dPr>
+                  <m:ctrlPr>
+                    <w:rPr>
+                      <w:rFonts w:ascii="Cambria Math" w:hAnsi="Cambria Math"/>
+                      <w:i/>
+                    </w:rPr>
+                  </m:ctrlPr>
+                </m:dPr>
+                <m:e>
+                  <m:sSub>
+                    <m:sSubPr>
+                      <m:ctrlPr>
+                        <w:rPr>
+                          <w:rFonts w:ascii="Cambria Math" w:hAnsi="Cambria Math"/>
+                          <w:i/>
+                        </w:rPr>
+                      </m:ctrlPr>
+                    </m:sSubPr>
+                    <m:e>
+                      <m:r>
+                        <w:rPr>
+                          <w:rFonts w:ascii="Cambria Math" w:hAnsi="Cambria Math"/>
+                        </w:rPr>
+                        <m:t>n</m:t>
+                      </m:r>
+                    </m:e>
+                    <m:sub>
+                      <m:r>
+                        <w:rPr>
+                          <w:rFonts w:ascii="Cambria Math" w:hAnsi="Cambria Math"/>
+                        </w:rPr>
+                        <m:t>C</m:t>
+                      </m:r>
+                    </m:sub>
+                  </m:sSub>
+                  <m:r>
+                    <w:rPr>
+                      <w:rFonts w:ascii="Cambria Math" w:hAnsi="Cambria Math"/>
+                    </w:rPr>
+                    <m:t>+</m:t>
+                  </m:r>
+                  <m:sSub>
+                    <m:sSubPr>
+                      <m:ctrlPr>
+                        <w:rPr>
+                          <w:rFonts w:ascii="Cambria Math" w:hAnsi="Cambria Math"/>
+                          <w:i/>
+                        </w:rPr>
+                      </m:ctrlPr>
+                    </m:sSubPr>
+                    <m:e>
+                      <m:r>
+                        <w:rPr>
+                          <w:rFonts w:ascii="Cambria Math" w:hAnsi="Cambria Math"/>
+                        </w:rPr>
+                        <m:t>n</m:t>
+                      </m:r>
+                    </m:e>
+                    <m:sub>
+                      <m:r>
+                        <w:rPr>
+                          <w:rFonts w:ascii="Cambria Math" w:hAnsi="Cambria Math"/>
+                        </w:rPr>
+                        <m:t>P</m:t>
+                      </m:r>
+                    </m:sub>
+                  </m:sSub>
+                </m:e>
+              </m:d>
+            </m:num>
+            <m:den>
+              <m:d>
+                <m:dPr>
+                  <m:ctrlPr>
+                    <w:rPr>
+                      <w:rFonts w:ascii="Cambria Math" w:hAnsi="Cambria Math"/>
+                      <w:i/>
+                    </w:rPr>
+                  </m:ctrlPr>
+                </m:dPr>
+                <m:e>
+                  <m:sSub>
+                    <m:sSubPr>
+                      <m:ctrlPr>
+                        <w:rPr>
+                          <w:rFonts w:ascii="Cambria Math" w:hAnsi="Cambria Math"/>
+                          <w:i/>
+                        </w:rPr>
+                      </m:ctrlPr>
+                    </m:sSubPr>
+                    <m:e>
+                      <m:r>
+                        <w:rPr>
+                          <w:rFonts w:ascii="Cambria Math" w:hAnsi="Cambria Math"/>
+                        </w:rPr>
+                        <m:t>n</m:t>
+                      </m:r>
+                    </m:e>
+                    <m:sub>
+                      <m:r>
+                        <w:rPr>
+                          <w:rFonts w:ascii="Cambria Math" w:hAnsi="Cambria Math"/>
+                        </w:rPr>
+                        <m:t>C</m:t>
+                      </m:r>
+                    </m:sub>
+                  </m:sSub>
+                  <m:r>
+                    <w:rPr>
+                      <w:rFonts w:ascii="Cambria Math" w:hAnsi="Cambria Math"/>
+                    </w:rPr>
+                    <m:t>+</m:t>
+                  </m:r>
+                  <m:sSub>
+                    <m:sSubPr>
+                      <m:ctrlPr>
+                        <w:rPr>
+                          <w:rFonts w:ascii="Cambria Math" w:hAnsi="Cambria Math"/>
+                          <w:i/>
+                        </w:rPr>
+                      </m:ctrlPr>
+                    </m:sSubPr>
+                    <m:e>
+                      <m:r>
+                        <w:rPr>
+                          <w:rFonts w:ascii="Cambria Math" w:hAnsi="Cambria Math"/>
+                        </w:rPr>
+                        <m:t>n</m:t>
+                      </m:r>
+                    </m:e>
+                    <m:sub>
+                      <m:r>
+                        <w:rPr>
+                          <w:rFonts w:ascii="Cambria Math" w:hAnsi="Cambria Math"/>
+                        </w:rPr>
+                        <m:t>P</m:t>
+                      </m:r>
+                    </m:sub>
+                  </m:sSub>
+                  <m:r>
+                    <w:rPr>
+                      <w:rFonts w:ascii="Cambria Math" w:hAnsi="Cambria Math"/>
+                    </w:rPr>
+                    <m:t>+</m:t>
+                  </m:r>
+                  <m:sSub>
+                    <m:sSubPr>
+                      <m:ctrlPr>
+                        <w:rPr>
+                          <w:rFonts w:ascii="Cambria Math" w:hAnsi="Cambria Math"/>
+                          <w:i/>
+                        </w:rPr>
+                      </m:ctrlPr>
+                    </m:sSubPr>
+                    <m:e>
+                      <m:r>
+                        <w:rPr>
+                          <w:rFonts w:ascii="Cambria Math" w:hAnsi="Cambria Math"/>
+                        </w:rPr>
+                        <m:t>n</m:t>
+                      </m:r>
+                    </m:e>
+                    <m:sub>
+                      <m:r>
+                        <w:rPr>
+                          <w:rFonts w:ascii="Cambria Math" w:hAnsi="Cambria Math"/>
+                        </w:rPr>
+                        <m:t>D</m:t>
+                      </m:r>
+                    </m:sub>
+                  </m:sSub>
+                </m:e>
+              </m:d>
+            </m:den>
+          </m:f>
+          <m:r>
+            <w:rPr>
+              <w:rFonts w:ascii="Cambria Math" w:hAnsi="Cambria Math"/>
+            </w:rPr>
+            <m:t>-β</m:t>
+          </m:r>
+          <m:sSub>
+            <m:sSubPr>
+              <m:ctrlPr>
+                <w:rPr>
+                  <w:rFonts w:ascii="Cambria Math" w:hAnsi="Cambria Math"/>
+                  <w:i/>
+                </w:rPr>
+              </m:ctrlPr>
+            </m:sSubPr>
+            <m:e>
+              <m:r>
+                <w:rPr>
+                  <w:rFonts w:ascii="Cambria Math" w:hAnsi="Cambria Math"/>
+                </w:rPr>
+                <m:t>n</m:t>
+              </m:r>
+            </m:e>
+            <m:sub>
+              <m:r>
+                <w:rPr>
+                  <w:rFonts w:ascii="Cambria Math" w:hAnsi="Cambria Math"/>
+                </w:rPr>
+                <m:t>P</m:t>
+              </m:r>
+            </m:sub>
+          </m:sSub>
+        </m:oMath>
+      </m:oMathPara>
+    </w:p>
+    <w:p>
+      <w:pPr>
+        <w:pStyle w:val="Body"/>
+      </w:pPr>
+      <m:oMathPara>
+        <m:oMath>
+          <m:sSub>
+            <m:sSubPr>
+              <m:ctrlPr>
+                <w:rPr>
+                  <w:rFonts w:ascii="Cambria Math" w:hAnsi="Cambria Math"/>
+                  <w:i/>
+                </w:rPr>
+              </m:ctrlPr>
+            </m:sSubPr>
+            <m:e>
+              <m:r>
+                <w:rPr>
+                  <w:rFonts w:ascii="Cambria Math" w:hAnsi="Cambria Math"/>
+                </w:rPr>
+                <m:t>P</m:t>
+              </m:r>
+            </m:e>
+            <m:sub>
+              <m:r>
+                <w:rPr>
+                  <w:rFonts w:ascii="Cambria Math" w:hAnsi="Cambria Math"/>
+                </w:rPr>
+                <m:t>A</m:t>
+              </m:r>
+            </m:sub>
+          </m:sSub>
+          <m:r>
+            <w:rPr>
+              <w:rFonts w:ascii="Cambria Math" w:hAnsi="Cambria Math"/>
+            </w:rPr>
+            <m:t>=σ</m:t>
+          </m:r>
+        </m:oMath>
+      </m:oMathPara>
+    </w:p>
+    <w:p>
+      <w:pPr>
+        <w:pStyle w:val="Body"/>
+      </w:pPr>
+      <m:oMathPara>
+        <m:oMath>
+          <m:sSub>
+            <m:sSubPr>
+              <m:ctrlPr>
+                <w:rPr>
+                  <w:rFonts w:ascii="Cambria Math" w:hAnsi="Cambria Math"/>
+                  <w:i/>
+                </w:rPr>
+              </m:ctrlPr>
+            </m:sSubPr>
+            <m:e>
+              <m:r>
+                <w:rPr>
+                  <w:rFonts w:ascii="Cambria Math" w:hAnsi="Cambria Math"/>
+                </w:rPr>
+                <m:t>P</m:t>
+              </m:r>
+            </m:e>
+            <m:sub>
+              <m:r>
+                <w:rPr>
+                  <w:rFonts w:ascii="Cambria Math" w:hAnsi="Cambria Math"/>
+                </w:rPr>
+                <m:t>P</m:t>
+              </m:r>
+            </m:sub>
+          </m:sSub>
+          <m:r>
+            <w:rPr>
+              <w:rFonts w:ascii="Cambria Math" w:hAnsi="Cambria Math"/>
+            </w:rPr>
+            <m:t>=</m:t>
+          </m:r>
+          <m:f>
+            <m:fPr>
+              <m:ctrlPr>
+                <w:rPr>
+                  <w:rFonts w:ascii="Cambria Math" w:hAnsi="Cambria Math"/>
+                  <w:i/>
+                </w:rPr>
+              </m:ctrlPr>
+            </m:fPr>
+            <m:num>
+              <m:r>
+                <w:rPr>
+                  <w:rFonts w:ascii="Cambria Math" w:hAnsi="Cambria Math"/>
+                </w:rPr>
+                <m:t>r∙c∙</m:t>
+              </m:r>
+              <m:d>
+                <m:dPr>
+                  <m:ctrlPr>
+                    <w:rPr>
+                      <w:rFonts w:ascii="Cambria Math" w:hAnsi="Cambria Math"/>
+                      <w:i/>
+                    </w:rPr>
+                  </m:ctrlPr>
+                </m:dPr>
+                <m:e>
+                  <m:sSub>
+                    <m:sSubPr>
+                      <m:ctrlPr>
+                        <w:rPr>
+                          <w:rFonts w:ascii="Cambria Math" w:hAnsi="Cambria Math"/>
+                          <w:i/>
+                        </w:rPr>
+                      </m:ctrlPr>
+                    </m:sSubPr>
+                    <m:e>
+                      <m:r>
+                        <w:rPr>
+                          <w:rFonts w:ascii="Cambria Math" w:hAnsi="Cambria Math"/>
+                        </w:rPr>
+                        <m:t>n</m:t>
+                      </m:r>
+                    </m:e>
+                    <m:sub>
+                      <m:r>
+                        <w:rPr>
+                          <w:rFonts w:ascii="Cambria Math" w:hAnsi="Cambria Math"/>
+                        </w:rPr>
+                        <m:t>C</m:t>
+                      </m:r>
+                    </m:sub>
+                  </m:sSub>
+                  <m:r>
+                    <w:rPr>
+                      <w:rFonts w:ascii="Cambria Math" w:hAnsi="Cambria Math"/>
+                    </w:rPr>
+                    <m:t>+</m:t>
+                  </m:r>
+                  <m:sSub>
+                    <m:sSubPr>
+                      <m:ctrlPr>
+                        <w:rPr>
+                          <w:rFonts w:ascii="Cambria Math" w:hAnsi="Cambria Math"/>
+                          <w:i/>
+                        </w:rPr>
+                      </m:ctrlPr>
+                    </m:sSubPr>
+                    <m:e>
+                      <m:r>
+                        <w:rPr>
+                          <w:rFonts w:ascii="Cambria Math" w:hAnsi="Cambria Math"/>
+                        </w:rPr>
+                        <m:t>n</m:t>
+                      </m:r>
+                    </m:e>
+                    <m:sub>
+                      <m:r>
+                        <w:rPr>
+                          <w:rFonts w:ascii="Cambria Math" w:hAnsi="Cambria Math"/>
+                        </w:rPr>
+                        <m:t>P</m:t>
+                      </m:r>
+                    </m:sub>
+                  </m:sSub>
+                </m:e>
+              </m:d>
+            </m:num>
+            <m:den>
+              <m:d>
+                <m:dPr>
+                  <m:ctrlPr>
+                    <w:rPr>
+                      <w:rFonts w:ascii="Cambria Math" w:hAnsi="Cambria Math"/>
+                      <w:i/>
+                    </w:rPr>
+                  </m:ctrlPr>
+                </m:dPr>
+                <m:e>
+                  <m:sSub>
+                    <m:sSubPr>
+                      <m:ctrlPr>
+                        <w:rPr>
+                          <w:rFonts w:ascii="Cambria Math" w:hAnsi="Cambria Math"/>
+                          <w:i/>
+                        </w:rPr>
+                      </m:ctrlPr>
+                    </m:sSubPr>
+                    <m:e>
+                      <m:r>
+                        <w:rPr>
+                          <w:rFonts w:ascii="Cambria Math" w:hAnsi="Cambria Math"/>
+                        </w:rPr>
+                        <m:t>n</m:t>
+                      </m:r>
+                    </m:e>
+                    <m:sub>
+                      <m:r>
+                        <w:rPr>
+                          <w:rFonts w:ascii="Cambria Math" w:hAnsi="Cambria Math"/>
+                        </w:rPr>
+                        <m:t>C</m:t>
+                      </m:r>
+                    </m:sub>
+                  </m:sSub>
+                  <m:r>
+                    <w:rPr>
+                      <w:rFonts w:ascii="Cambria Math" w:hAnsi="Cambria Math"/>
+                    </w:rPr>
+                    <m:t>+</m:t>
+                  </m:r>
+                  <m:sSub>
+                    <m:sSubPr>
+                      <m:ctrlPr>
+                        <w:rPr>
+                          <w:rFonts w:ascii="Cambria Math" w:hAnsi="Cambria Math"/>
+                          <w:i/>
+                        </w:rPr>
+                      </m:ctrlPr>
+                    </m:sSubPr>
+                    <m:e>
+                      <m:r>
+                        <w:rPr>
+                          <w:rFonts w:ascii="Cambria Math" w:hAnsi="Cambria Math"/>
+                        </w:rPr>
+                        <m:t>n</m:t>
+                      </m:r>
+                    </m:e>
+                    <m:sub>
+                      <m:r>
+                        <w:rPr>
+                          <w:rFonts w:ascii="Cambria Math" w:hAnsi="Cambria Math"/>
+                        </w:rPr>
+                        <m:t>P</m:t>
+                      </m:r>
+                    </m:sub>
+                  </m:sSub>
+                  <m:r>
+                    <w:rPr>
+                      <w:rFonts w:ascii="Cambria Math" w:hAnsi="Cambria Math"/>
+                    </w:rPr>
+                    <m:t>+</m:t>
+                  </m:r>
+                  <m:sSub>
+                    <m:sSubPr>
+                      <m:ctrlPr>
+                        <w:rPr>
+                          <w:rFonts w:ascii="Cambria Math" w:hAnsi="Cambria Math"/>
+                          <w:i/>
+                        </w:rPr>
+                      </m:ctrlPr>
+                    </m:sSubPr>
+                    <m:e>
+                      <m:r>
+                        <w:rPr>
+                          <w:rFonts w:ascii="Cambria Math" w:hAnsi="Cambria Math"/>
+                        </w:rPr>
+                        <m:t>n</m:t>
+                      </m:r>
+                    </m:e>
+                    <m:sub>
+                      <m:r>
+                        <w:rPr>
+                          <w:rFonts w:ascii="Cambria Math" w:hAnsi="Cambria Math"/>
+                        </w:rPr>
+                        <m:t>D</m:t>
+                      </m:r>
+                    </m:sub>
+                  </m:sSub>
+                </m:e>
+              </m:d>
+            </m:den>
+          </m:f>
+          <m:r>
+            <w:rPr>
+              <w:rFonts w:ascii="Cambria Math" w:hAnsi="Cambria Math"/>
+            </w:rPr>
+            <m:t>-c-γ</m:t>
+          </m:r>
+          <m:sSub>
+            <m:sSubPr>
+              <m:ctrlPr>
+                <w:rPr>
+                  <w:rFonts w:ascii="Cambria Math" w:hAnsi="Cambria Math"/>
+                  <w:i/>
+                </w:rPr>
+              </m:ctrlPr>
+            </m:sSubPr>
+            <m:e>
+              <m:r>
+                <w:rPr>
+                  <w:rFonts w:ascii="Cambria Math" w:hAnsi="Cambria Math"/>
+                </w:rPr>
+                <m:t>n</m:t>
+              </m:r>
+            </m:e>
+            <m:sub>
+              <m:r>
+                <w:rPr>
+                  <w:rFonts w:ascii="Cambria Math" w:hAnsi="Cambria Math"/>
+                </w:rPr>
+                <m:t>D</m:t>
+              </m:r>
+            </m:sub>
+          </m:sSub>
+        </m:oMath>
+      </m:oMathPara>
+    </w:p>
+    <w:p>
+      <w:pPr>
+        <w:pStyle w:val="Body"/>
+      </w:pPr>
+      <w:r>
+        <w:t xml:space="preserve">Where </w:t>
+      </w:r>
+      <w:r>
+        <w:rPr>
+          <w:i/>
+        </w:rPr>
+        <w:t>P</w:t>
+      </w:r>
+      <w:r>
+        <w:rPr>
+          <w:i/>
+          <w:vertAlign w:val="subscript"/>
+        </w:rPr>
+        <w:t>A</w:t>
+      </w:r>
+      <w:r>
+        <w:t xml:space="preserve"> is the payout earned by non-participants and </w:t>
+      </w:r>
+      <w:r>
+        <w:rPr>
+          <w:i/>
+        </w:rPr>
+        <w:t>P</w:t>
+      </w:r>
+      <w:r>
+        <w:rPr>
+          <w:i/>
+          <w:vertAlign w:val="subscript"/>
+        </w:rPr>
+        <w:t>P</w:t>
+      </w:r>
+      <w:r>
+        <w:t xml:space="preserve"> is the payout earned by punishers.</w:t>
+      </w:r>
+    </w:p>
+    <w:p>
+      <w:pPr>
+        <w:pStyle w:val="Heading2"/>
+      </w:pPr>
+      <w:r>
+        <w:t>Public Goods Game Played on Networks</w:t>
+      </w:r>
+    </w:p>
+    <w:p>
+      <w:pPr>
+        <w:pStyle w:val="Body"/>
+      </w:pPr>
+      <w:r>
+        <w:t>In this section, the methodology used to evaluate the impact of network topology on the evolution of cooperation in the iterated two-person prisoner’s dilemma is extended to the pubic goods game</w:t>
+      </w:r>
+      <w:r>
+        <w:t>.</w:t>
+      </w:r>
+    </w:p>
+    <w:p>
+      <w:pPr>
+        <w:pStyle w:val="Body"/>
+      </w:pPr>
+      <w:r>
+        <w:t xml:space="preserve">Agents are allocated to the nodes of a graph with a fixed number of nodes equal to the number of agents </w:t>
+      </w:r>
+      <w:r>
+        <w:rPr>
+          <w:i/>
+        </w:rPr>
+        <w:t>n</w:t>
+      </w:r>
+      <w:r>
+        <w:t xml:space="preserve">.  The graph has a fixed number of edges giving the graph a fixed average connectivity </w:t>
+      </w:r>
+      <w:r>
+        <w:rPr>
+          <w:i/>
+        </w:rPr>
+        <w:t>z</w:t>
+      </w:r>
+      <w:r>
+        <w:t>.  The agents follow one of two strategies: unconditional cooperation or unconditional defection.</w:t>
+      </w:r>
+    </w:p>
+    <w:p>
+      <w:pPr>
+        <w:pStyle w:val="Body"/>
+      </w:pPr>
+      <w:r>
+        <w:t xml:space="preserve">Following </w:t>
+      </w:r>
+      <w:r>
+        <w:fldChar w:fldCharType="begin"/>
+      </w:r>
+      <w:r>
+        <w:instrText xml:space="preserve"> REF _Ref324284433 \r \h </w:instrText>
+      </w:r>
+      <w:r>
+        <w:fldChar w:fldCharType="separate"/>
+      </w:r>
+      <w:r>
+        <w:t>[11]</w:t>
+      </w:r>
+      <w:r>
+        <w:fldChar w:fldCharType="end"/>
+      </w:r>
+      <w:r>
+        <w:t xml:space="preserve"> and </w:t>
+      </w:r>
+      <w:r>
+        <w:fldChar w:fldCharType="begin"/>
+      </w:r>
+      <w:r>
+        <w:instrText xml:space="preserve"> REF _Ref324285094 \r \h </w:instrText>
+      </w:r>
+      <w:r>
+        <w:fldChar w:fldCharType="separate"/>
+      </w:r>
+      <w:r>
+        <w:t>[12]</w:t>
+      </w:r>
+      <w:r>
+        <w:fldChar w:fldCharType="end"/>
+      </w:r>
+      <w:r>
+        <w:t>, the evolutionary dynamics defined here support upd</w:t>
+      </w:r>
+      <w:r>
+        <w:t>a</w:t>
+      </w:r>
+      <w:r>
+        <w:t xml:space="preserve">tes to both agent strategies and </w:t>
+      </w:r>
+      <w:r>
+        <w:t xml:space="preserve">the </w:t>
+      </w:r>
+      <w:r>
+        <w:t xml:space="preserve">network topology.  </w:t>
+      </w:r>
+      <w:r>
+        <w:t xml:space="preserve">As defined in those two studies, </w:t>
+      </w:r>
+      <w:r>
+        <w:t xml:space="preserve">the </w:t>
+      </w:r>
+      <w:r>
+        <w:t>two parameters</w:t>
+      </w:r>
+      <w:r>
+        <w:t xml:space="preserve"> </w:t>
+      </w:r>
+      <w:r>
+        <w:rPr>
+          <w:i/>
+        </w:rPr>
+        <w:sym w:font="Symbol" w:char="F074"/>
+      </w:r>
+      <w:r>
+        <w:rPr>
+          <w:i/>
+          <w:vertAlign w:val="subscript"/>
+        </w:rPr>
+        <w:t>e</w:t>
+      </w:r>
+      <w:r>
+        <w:t xml:space="preserve"> and </w:t>
+      </w:r>
+      <w:r>
+        <w:rPr>
+          <w:i/>
+        </w:rPr>
+        <w:sym w:font="Symbol" w:char="F074"/>
+      </w:r>
+      <w:r>
+        <w:rPr>
+          <w:i/>
+          <w:vertAlign w:val="subscript"/>
+        </w:rPr>
+        <w:t>a</w:t>
+      </w:r>
+      <w:r>
+        <w:t xml:space="preserve"> </w:t>
+      </w:r>
+      <w:r>
+        <w:t xml:space="preserve">define the time scales at which strategy updates and network updates occur and the </w:t>
+      </w:r>
+      <w:r>
+        <w:t xml:space="preserve">the ratio </w:t>
+      </w:r>
+      <m:oMath>
+        <m:r>
+          <w:rPr>
+            <w:rFonts w:ascii="Cambria Math" w:hAnsi="Cambria Math"/>
+          </w:rPr>
+          <m:t>W=</m:t>
+        </m:r>
+        <m:f>
+          <m:fPr>
+            <m:type m:val="skw"/>
+            <m:ctrlPr>
+              <w:rPr>
+                <w:rFonts w:ascii="Cambria Math" w:hAnsi="Cambria Math"/>
+                <w:i/>
+              </w:rPr>
+            </m:ctrlPr>
+          </m:fPr>
+          <m:num>
+            <m:sSub>
+              <m:sSubPr>
+                <m:ctrlPr>
+                  <w:rPr>
+                    <w:rFonts w:ascii="Cambria Math" w:hAnsi="Cambria Math"/>
+                    <w:i/>
+                  </w:rPr>
+                </m:ctrlPr>
+              </m:sSubPr>
+              <m:e>
+                <m:r>
+                  <w:rPr>
+                    <w:rFonts w:ascii="Cambria Math" w:hAnsi="Cambria Math"/>
+                  </w:rPr>
+                  <m:t>τ</m:t>
+                </m:r>
+              </m:e>
+              <m:sub>
+                <m:r>
+                  <w:rPr>
+                    <w:rFonts w:ascii="Cambria Math" w:hAnsi="Cambria Math"/>
+                  </w:rPr>
+                  <m:t>e</m:t>
+                </m:r>
+              </m:sub>
+            </m:sSub>
+          </m:num>
+          <m:den>
+            <m:sSub>
+              <m:sSubPr>
+                <m:ctrlPr>
+                  <w:rPr>
+                    <w:rFonts w:ascii="Cambria Math" w:hAnsi="Cambria Math"/>
+                    <w:i/>
+                  </w:rPr>
+                </m:ctrlPr>
+              </m:sSubPr>
+              <m:e>
+                <m:r>
+                  <w:rPr>
+                    <w:rFonts w:ascii="Cambria Math" w:hAnsi="Cambria Math"/>
+                  </w:rPr>
+                  <m:t>τ</m:t>
+                </m:r>
+              </m:e>
+              <m:sub>
+                <m:r>
+                  <w:rPr>
+                    <w:rFonts w:ascii="Cambria Math" w:hAnsi="Cambria Math"/>
+                  </w:rPr>
+                  <m:t>a</m:t>
+                </m:r>
+              </m:sub>
+            </m:sSub>
+          </m:den>
+        </m:f>
+      </m:oMath>
+      <w:r>
+        <w:t xml:space="preserve"> specifies how frequently structure updates occur relative to strategy updates.</w:t>
+      </w:r>
+      <w:r>
+        <w:t xml:space="preserve">  </w:t>
+      </w:r>
+      <w:r>
+        <w:t xml:space="preserve">The probability </w:t>
+      </w:r>
+      <w:r>
+        <w:rPr>
+          <w:i/>
+        </w:rPr>
+        <w:t>p</w:t>
+      </w:r>
+      <w:r>
+        <w:t xml:space="preserve"> that a strategy update occurs during any time step is given by the following formula:</w:t>
+      </w:r>
+    </w:p>
+    <w:p>
+      <w:pPr>
+        <w:pStyle w:val="Body"/>
+      </w:pPr>
+      <m:oMathPara>
+        <m:oMath>
+          <m:r>
+            <w:rPr>
+              <w:rFonts w:ascii="Cambria Math" w:hAnsi="Cambria Math"/>
+            </w:rPr>
+            <m:t>p=</m:t>
+          </m:r>
+          <m:f>
+            <m:fPr>
+              <m:ctrlPr>
+                <w:rPr>
+                  <w:rFonts w:ascii="Cambria Math" w:hAnsi="Cambria Math"/>
+                  <w:i/>
+                </w:rPr>
+              </m:ctrlPr>
+            </m:fPr>
+            <m:num>
+              <m:r>
+                <w:rPr>
+                  <w:rFonts w:ascii="Cambria Math" w:hAnsi="Cambria Math"/>
+                </w:rPr>
+                <m:t>1</m:t>
+              </m:r>
+            </m:num>
+            <m:den>
+              <m:r>
+                <w:rPr>
+                  <w:rFonts w:ascii="Cambria Math" w:hAnsi="Cambria Math"/>
+                </w:rPr>
+                <m:t>1+W</m:t>
+              </m:r>
+            </m:den>
+          </m:f>
+          <m:r>
+            <w:rPr>
+              <w:rFonts w:ascii="Cambria Math" w:hAnsi="Cambria Math"/>
+            </w:rPr>
+            <m:t>=</m:t>
+          </m:r>
+          <m:f>
+            <m:fPr>
+              <m:ctrlPr>
+                <w:rPr>
+                  <w:rFonts w:ascii="Cambria Math" w:hAnsi="Cambria Math"/>
+                  <w:i/>
+                </w:rPr>
+              </m:ctrlPr>
+            </m:fPr>
+            <m:num>
+              <m:sSub>
+                <m:sSubPr>
+                  <m:ctrlPr>
+                    <w:rPr>
+                      <w:rFonts w:ascii="Cambria Math" w:hAnsi="Cambria Math"/>
+                      <w:i/>
+                    </w:rPr>
+                  </m:ctrlPr>
+                </m:sSubPr>
+                <m:e>
+                  <m:r>
+                    <w:rPr>
+                      <w:rFonts w:ascii="Cambria Math" w:hAnsi="Cambria Math"/>
+                    </w:rPr>
+                    <m:t>τ</m:t>
+                  </m:r>
+                </m:e>
+                <m:sub>
+                  <m:r>
+                    <w:rPr>
+                      <w:rFonts w:ascii="Cambria Math" w:hAnsi="Cambria Math"/>
+                    </w:rPr>
+                    <m:t>a</m:t>
+                  </m:r>
+                </m:sub>
+              </m:sSub>
+            </m:num>
+            <m:den>
+              <m:sSub>
+                <m:sSubPr>
+                  <m:ctrlPr>
+                    <w:rPr>
+                      <w:rFonts w:ascii="Cambria Math" w:hAnsi="Cambria Math"/>
+                      <w:i/>
+                    </w:rPr>
+                  </m:ctrlPr>
+                </m:sSubPr>
+                <m:e>
+                  <m:r>
+                    <w:rPr>
+                      <w:rFonts w:ascii="Cambria Math" w:hAnsi="Cambria Math"/>
+                    </w:rPr>
+                    <m:t>τ</m:t>
+                  </m:r>
+                </m:e>
+                <m:sub>
+                  <m:r>
+                    <w:rPr>
+                      <w:rFonts w:ascii="Cambria Math" w:hAnsi="Cambria Math"/>
+                    </w:rPr>
+                    <m:t>a</m:t>
+                  </m:r>
+                </m:sub>
+              </m:sSub>
+              <m:r>
+                <w:rPr>
+                  <w:rFonts w:ascii="Cambria Math" w:hAnsi="Cambria Math"/>
+                </w:rPr>
+                <m:t>+</m:t>
+              </m:r>
+              <m:sSub>
+                <m:sSubPr>
+                  <m:ctrlPr>
+                    <w:rPr>
+                      <w:rFonts w:ascii="Cambria Math" w:hAnsi="Cambria Math"/>
+                      <w:i/>
+                    </w:rPr>
+                  </m:ctrlPr>
+                </m:sSubPr>
+                <m:e>
+                  <m:r>
+                    <w:rPr>
+                      <w:rFonts w:ascii="Cambria Math" w:hAnsi="Cambria Math"/>
+                    </w:rPr>
+                    <m:t>τ</m:t>
+                  </m:r>
+                </m:e>
+                <m:sub>
+                  <m:r>
+                    <w:rPr>
+                      <w:rFonts w:ascii="Cambria Math" w:hAnsi="Cambria Math"/>
+                    </w:rPr>
+                    <m:t>e</m:t>
+                  </m:r>
+                </m:sub>
+              </m:sSub>
+            </m:den>
+          </m:f>
+        </m:oMath>
+      </m:oMathPara>
+    </w:p>
+    <w:p>
+      <w:pPr>
+        <w:pStyle w:val="Body"/>
+      </w:pPr>
+      <w:r>
+        <w:t xml:space="preserve">Given this, a structure update occurs with probability </w:t>
+      </w:r>
+      <m:oMath>
+        <m:d>
+          <m:dPr>
+            <m:ctrlPr>
+              <w:rPr>
+                <w:rFonts w:ascii="Cambria Math" w:hAnsi="Cambria Math"/>
+                <w:i/>
+              </w:rPr>
+            </m:ctrlPr>
+          </m:dPr>
+          <m:e>
+            <m:r>
+              <w:rPr>
+                <w:rFonts w:ascii="Cambria Math" w:hAnsi="Cambria Math"/>
+              </w:rPr>
+              <m:t>1-p</m:t>
+            </m:r>
+          </m:e>
+        </m:d>
+      </m:oMath>
+      <w:r>
+        <w:t xml:space="preserve">.  If the experiment being conducted does not include network structure updates then </w:t>
+      </w:r>
+      <m:oMath>
+        <m:sSub>
+          <m:sSubPr>
+            <m:ctrlPr>
+              <w:rPr>
+                <w:rFonts w:ascii="Cambria Math" w:hAnsi="Cambria Math"/>
+                <w:i/>
+              </w:rPr>
+            </m:ctrlPr>
+          </m:sSubPr>
+          <m:e>
+            <m:r>
+              <w:rPr>
+                <w:rFonts w:ascii="Cambria Math" w:hAnsi="Cambria Math"/>
+              </w:rPr>
+              <m:t>τ</m:t>
+            </m:r>
+          </m:e>
+          <m:sub>
+            <m:r>
+              <w:rPr>
+                <w:rFonts w:ascii="Cambria Math" w:hAnsi="Cambria Math"/>
+              </w:rPr>
+              <m:t>a</m:t>
+            </m:r>
+          </m:sub>
+        </m:sSub>
+        <m:r>
+          <w:rPr>
+            <w:rFonts w:ascii="Cambria Math" w:hAnsi="Cambria Math"/>
+          </w:rPr>
+          <m:t>=0</m:t>
+        </m:r>
+      </m:oMath>
+      <w:r>
+        <w:t xml:space="preserve"> and </w:t>
+      </w:r>
+      <w:r>
+        <w:rPr>
+          <w:i/>
+        </w:rPr>
+        <w:t>W</w:t>
+      </w:r>
+      <w:r>
+        <w:t xml:space="preserve"> is undefined.</w:t>
+      </w:r>
+      <w:r>
+        <w:t xml:space="preserve">  In this case, the probability </w:t>
+      </w:r>
+      <w:r>
+        <w:rPr>
+          <w:i/>
+        </w:rPr>
+        <w:t>p</w:t>
+      </w:r>
+      <w:r>
+        <w:t xml:space="preserve"> that a strategy update occurs is one.</w:t>
+      </w:r>
+    </w:p>
+    <w:p>
+      <w:pPr>
+        <w:pStyle w:val="Body"/>
+      </w:pPr>
+      <w:r>
+        <w:t xml:space="preserve">The </w:t>
+      </w:r>
+      <w:r>
+        <w:t>fitness scores earned by the agents are used to update both the agent strategies and the network structure.</w:t>
+      </w:r>
+      <w:r>
+        <w:t xml:space="preserve">  Each agent’s fitness score depends on the payouts it earns from public goods games in which it participates.  </w:t>
+      </w:r>
+      <w:r>
+        <w:t xml:space="preserve">Following </w:t>
+      </w:r>
+      <w:r>
+        <w:fldChar w:fldCharType="begin"/>
+      </w:r>
+      <w:r>
+        <w:instrText xml:space="preserve"> REF _Ref324346086 \r \h </w:instrText>
+      </w:r>
+      <w:r>
+        <w:fldChar w:fldCharType="separate"/>
+      </w:r>
+      <w:r>
+        <w:t>[28]</w:t>
+      </w:r>
+      <w:r>
+        <w:fldChar w:fldCharType="end"/>
+      </w:r>
+      <w:r>
+        <w:t xml:space="preserve">, each agent can sponsor a public goods game in which its linked neighbors participate.  Therefore, the number of public goods games that agent </w:t>
+      </w:r>
+      <w:r>
+        <w:rPr>
+          <w:i/>
+        </w:rPr>
+        <w:t>x</w:t>
+      </w:r>
+      <w:r>
+        <w:t xml:space="preserve"> participates in is equal to </w:t>
+      </w:r>
+      <m:oMath>
+        <m:d>
+          <m:dPr>
+            <m:ctrlPr>
+              <w:rPr>
+                <w:rFonts w:ascii="Cambria Math" w:hAnsi="Cambria Math"/>
+                <w:i/>
+              </w:rPr>
+            </m:ctrlPr>
+          </m:dPr>
+          <m:e>
+            <m:sSub>
+              <m:sSubPr>
+                <m:ctrlPr>
+                  <w:rPr>
+                    <w:rFonts w:ascii="Cambria Math" w:hAnsi="Cambria Math"/>
+                    <w:i/>
+                  </w:rPr>
+                </m:ctrlPr>
+              </m:sSubPr>
+              <m:e>
+                <m:r>
+                  <w:rPr>
+                    <w:rFonts w:ascii="Cambria Math" w:hAnsi="Cambria Math"/>
+                  </w:rPr>
+                  <m:t>k</m:t>
+                </m:r>
+              </m:e>
+              <m:sub>
+                <m:r>
+                  <w:rPr>
+                    <w:rFonts w:ascii="Cambria Math" w:hAnsi="Cambria Math"/>
+                  </w:rPr>
+                  <m:t>x</m:t>
+                </m:r>
+              </m:sub>
+            </m:sSub>
+            <m:r>
+              <w:rPr>
+                <w:rFonts w:ascii="Cambria Math" w:hAnsi="Cambria Math"/>
+              </w:rPr>
+              <m:t>+1</m:t>
+            </m:r>
+          </m:e>
+        </m:d>
+      </m:oMath>
+      <w:r>
+        <w:t xml:space="preserve"> where </w:t>
+      </w:r>
+      <w:r>
+        <w:rPr>
+          <w:i/>
+        </w:rPr>
+        <w:t>k</w:t>
+      </w:r>
+      <w:r>
+        <w:rPr>
+          <w:i/>
+          <w:vertAlign w:val="subscript"/>
+        </w:rPr>
+        <w:t>x</w:t>
+      </w:r>
+      <w:r>
+        <w:t xml:space="preserve"> is the degree of the node that it occupies.  The payout earned by each agent is the sum of the payouts earned from each public goods game in which it participates.  Let </w:t>
+      </w:r>
+      <m:oMath>
+        <m:sSub>
+          <m:sSubPr>
+            <m:ctrlPr>
+              <w:rPr>
+                <w:rFonts w:ascii="Cambria Math" w:hAnsi="Cambria Math"/>
+                <w:i/>
+              </w:rPr>
+            </m:ctrlPr>
+          </m:sSubPr>
+          <m:e>
+            <m:r>
+              <w:rPr>
+                <w:rFonts w:ascii="Cambria Math" w:hAnsi="Cambria Math"/>
+              </w:rPr>
+              <m:t>p</m:t>
+            </m:r>
+          </m:e>
+          <m:sub>
+            <m:r>
+              <w:rPr>
+                <w:rFonts w:ascii="Cambria Math" w:hAnsi="Cambria Math"/>
+              </w:rPr>
+              <m:t>x</m:t>
+            </m:r>
+          </m:sub>
+        </m:sSub>
+        <m:d>
+          <m:dPr>
+            <m:ctrlPr>
+              <w:rPr>
+                <w:rFonts w:ascii="Cambria Math" w:hAnsi="Cambria Math"/>
+                <w:i/>
+              </w:rPr>
+            </m:ctrlPr>
+          </m:dPr>
+          <m:e>
+            <m:r>
+              <w:rPr>
+                <w:rFonts w:ascii="Cambria Math" w:hAnsi="Cambria Math"/>
+              </w:rPr>
+              <m:t>y</m:t>
+            </m:r>
+          </m:e>
+        </m:d>
+      </m:oMath>
+      <w:r>
+        <w:t xml:space="preserve"> be the payout earned by agent </w:t>
+      </w:r>
+      <w:r>
+        <w:rPr>
+          <w:i/>
+        </w:rPr>
+        <w:t>x</w:t>
+      </w:r>
+      <w:r>
+        <w:t xml:space="preserve"> in a game sponsored by agent </w:t>
+      </w:r>
+      <w:r>
+        <w:rPr>
+          <w:i/>
+        </w:rPr>
+        <w:t>y</w:t>
+      </w:r>
+      <w:r>
+        <w:t xml:space="preserve"> and let </w:t>
+      </w:r>
+      <m:oMath>
+        <m:sSub>
+          <m:sSubPr>
+            <m:ctrlPr>
+              <w:rPr>
+                <w:rFonts w:ascii="Cambria Math" w:hAnsi="Cambria Math"/>
+                <w:i/>
+              </w:rPr>
+            </m:ctrlPr>
+          </m:sSubPr>
+          <m:e>
+            <m:r>
+              <m:rPr>
+                <m:scr m:val="script"/>
+              </m:rPr>
+              <w:rPr>
+                <w:rFonts w:ascii="Cambria Math" w:hAnsi="Cambria Math"/>
+              </w:rPr>
+              <m:t>N</m:t>
+            </m:r>
+          </m:e>
+          <m:sub>
+            <m:r>
+              <w:rPr>
+                <w:rFonts w:ascii="Cambria Math" w:hAnsi="Cambria Math"/>
+              </w:rPr>
+              <m:t>x</m:t>
+            </m:r>
+          </m:sub>
+        </m:sSub>
+      </m:oMath>
+      <w:r>
+        <w:t xml:space="preserve"> be the neighbors of agent </w:t>
+      </w:r>
+      <w:r>
+        <w:rPr>
+          <w:i/>
+        </w:rPr>
+        <w:t>x</w:t>
+      </w:r>
+      <w:r>
+        <w:t xml:space="preserve"> then the payout </w:t>
+      </w:r>
+      <w:r>
+        <w:rPr>
+          <w:i/>
+        </w:rPr>
+        <w:t>P</w:t>
+      </w:r>
+      <w:r>
+        <w:rPr>
+          <w:i/>
+          <w:vertAlign w:val="subscript"/>
+        </w:rPr>
+        <w:t>x</w:t>
+      </w:r>
+      <w:r>
+        <w:t xml:space="preserve"> earned by agent </w:t>
+      </w:r>
+      <w:r>
+        <w:rPr>
+          <w:i/>
+        </w:rPr>
+        <w:t>x</w:t>
+      </w:r>
+      <w:r>
+        <w:t xml:space="preserve"> during a single </w:t>
+      </w:r>
+      <w:r>
+        <w:t>simulation step</w:t>
+      </w:r>
+      <w:r>
+        <w:t xml:space="preserve"> is given by the following equation:</w:t>
+      </w:r>
+    </w:p>
+    <w:p>
+      <w:pPr>
+        <w:pStyle w:val="Body"/>
+      </w:pPr>
+      <m:oMathPara>
+        <m:oMath>
+          <m:sSub>
+            <m:sSubPr>
+              <m:ctrlPr>
+                <w:rPr>
+                  <w:rFonts w:ascii="Cambria Math" w:hAnsi="Cambria Math"/>
+                  <w:i/>
+                </w:rPr>
+              </m:ctrlPr>
+            </m:sSubPr>
+            <m:e>
+              <m:r>
+                <w:rPr>
+                  <w:rFonts w:ascii="Cambria Math" w:hAnsi="Cambria Math"/>
+                </w:rPr>
+                <m:t>P</m:t>
+              </m:r>
+            </m:e>
+            <m:sub>
+              <m:r>
+                <w:rPr>
+                  <w:rFonts w:ascii="Cambria Math" w:hAnsi="Cambria Math"/>
+                </w:rPr>
+                <m:t>x</m:t>
+              </m:r>
+            </m:sub>
+          </m:sSub>
+          <m:r>
+            <w:rPr>
+              <w:rFonts w:ascii="Cambria Math" w:hAnsi="Cambria Math"/>
+            </w:rPr>
+            <m:t>=</m:t>
+          </m:r>
+          <m:sSub>
+            <m:sSubPr>
+              <m:ctrlPr>
+                <w:rPr>
+                  <w:rFonts w:ascii="Cambria Math" w:hAnsi="Cambria Math"/>
+                  <w:i/>
+                </w:rPr>
+              </m:ctrlPr>
+            </m:sSubPr>
+            <m:e>
+              <m:r>
+                <w:rPr>
+                  <w:rFonts w:ascii="Cambria Math" w:hAnsi="Cambria Math"/>
+                </w:rPr>
+                <m:t>p</m:t>
+              </m:r>
+            </m:e>
+            <m:sub>
+              <m:r>
+                <w:rPr>
+                  <w:rFonts w:ascii="Cambria Math" w:hAnsi="Cambria Math"/>
+                </w:rPr>
+                <m:t>x</m:t>
+              </m:r>
+            </m:sub>
+          </m:sSub>
+          <m:d>
+            <m:dPr>
+              <m:ctrlPr>
+                <w:rPr>
+                  <w:rFonts w:ascii="Cambria Math" w:hAnsi="Cambria Math"/>
+                  <w:i/>
+                </w:rPr>
+              </m:ctrlPr>
+            </m:dPr>
+            <m:e>
+              <m:r>
+                <w:rPr>
+                  <w:rFonts w:ascii="Cambria Math" w:hAnsi="Cambria Math"/>
+                </w:rPr>
+                <m:t>x</m:t>
+              </m:r>
+            </m:e>
+          </m:d>
+          <m:r>
+            <w:rPr>
+              <w:rFonts w:ascii="Cambria Math" w:hAnsi="Cambria Math"/>
+            </w:rPr>
+            <m:t>+</m:t>
+          </m:r>
+          <m:nary>
+            <m:naryPr>
+              <m:chr m:val="∑"/>
+              <m:limLoc m:val="undOvr"/>
+              <m:supHide m:val="1"/>
+              <m:ctrlPr>
+                <w:rPr>
+                  <w:rFonts w:ascii="Cambria Math" w:hAnsi="Cambria Math"/>
+                  <w:i/>
+                </w:rPr>
+              </m:ctrlPr>
+            </m:naryPr>
+            <m:sub>
+              <m:r>
+                <w:rPr>
+                  <w:rFonts w:ascii="Cambria Math" w:hAnsi="Cambria Math"/>
+                </w:rPr>
+                <m:t>y∈</m:t>
+              </m:r>
+              <m:sSub>
+                <m:sSubPr>
+                  <m:ctrlPr>
+                    <w:rPr>
+                      <w:rFonts w:ascii="Cambria Math" w:hAnsi="Cambria Math"/>
+                      <w:i/>
+                    </w:rPr>
+                  </m:ctrlPr>
+                </m:sSubPr>
+                <m:e>
+                  <m:r>
+                    <m:rPr>
+                      <m:scr m:val="script"/>
+                    </m:rPr>
+                    <w:rPr>
+                      <w:rFonts w:ascii="Cambria Math" w:hAnsi="Cambria Math"/>
+                    </w:rPr>
+                    <m:t>N</m:t>
+                  </m:r>
+                </m:e>
+                <m:sub>
+                  <m:r>
+                    <w:rPr>
+                      <w:rFonts w:ascii="Cambria Math" w:hAnsi="Cambria Math"/>
+                    </w:rPr>
+                    <m:t>x</m:t>
+                  </m:r>
+                </m:sub>
+              </m:sSub>
+            </m:sub>
+            <m:sup/>
+            <m:e>
+              <m:sSub>
+                <m:sSubPr>
+                  <m:ctrlPr>
+                    <w:rPr>
+                      <w:rFonts w:ascii="Cambria Math" w:hAnsi="Cambria Math"/>
+                      <w:i/>
+                    </w:rPr>
+                  </m:ctrlPr>
+                </m:sSubPr>
+                <m:e>
+                  <m:r>
+                    <w:rPr>
+                      <w:rFonts w:ascii="Cambria Math" w:hAnsi="Cambria Math"/>
+                    </w:rPr>
+                    <m:t>p</m:t>
+                  </m:r>
+                </m:e>
+                <m:sub>
+                  <m:r>
+                    <w:rPr>
+                      <w:rFonts w:ascii="Cambria Math" w:hAnsi="Cambria Math"/>
+                    </w:rPr>
+                    <m:t>x</m:t>
+                  </m:r>
+                </m:sub>
+              </m:sSub>
+              <m:d>
+                <m:dPr>
+                  <m:ctrlPr>
+                    <w:rPr>
+                      <w:rFonts w:ascii="Cambria Math" w:hAnsi="Cambria Math"/>
+                      <w:i/>
+                    </w:rPr>
+                  </m:ctrlPr>
+                </m:dPr>
+                <m:e>
+                  <m:r>
+                    <w:rPr>
+                      <w:rFonts w:ascii="Cambria Math" w:hAnsi="Cambria Math"/>
+                    </w:rPr>
+                    <m:t>y</m:t>
+                  </m:r>
+                </m:e>
+              </m:d>
+            </m:e>
+          </m:nary>
+        </m:oMath>
+      </m:oMathPara>
+    </w:p>
+    <w:p>
+      <w:pPr>
+        <w:pStyle w:val="Body"/>
+      </w:pPr>
+      <w:r>
+        <w:t xml:space="preserve">For both types of updates, an agent </w:t>
+      </w:r>
+      <w:r>
+        <w:rPr>
+          <w:i/>
+        </w:rPr>
+        <w:t>x</w:t>
+      </w:r>
+      <w:r>
+        <w:t xml:space="preserve"> is chosen at random and another agent </w:t>
+      </w:r>
+      <w:r>
+        <w:rPr>
+          <w:i/>
+        </w:rPr>
+        <w:t>y</w:t>
+      </w:r>
+      <w:r>
+        <w:t xml:space="preserve"> is chosen at random from agent </w:t>
+      </w:r>
+      <w:r>
+        <w:rPr>
+          <w:i/>
+        </w:rPr>
+        <w:t>x</w:t>
+      </w:r>
+      <w:r>
+        <w:t xml:space="preserve">’s neighbors.  </w:t>
+      </w:r>
+      <w:r>
+        <w:t xml:space="preserve">The two agents participate in public goods games sponsored by themselves and their immediate neighbors and earn fitness scores </w:t>
+      </w:r>
+      <w:r>
+        <w:rPr>
+          <w:i/>
+        </w:rPr>
+        <w:t>P</w:t>
+      </w:r>
+      <w:r>
+        <w:rPr>
+          <w:i/>
+          <w:vertAlign w:val="subscript"/>
+        </w:rPr>
+        <w:t>x</w:t>
+      </w:r>
+      <w:r>
+        <w:t xml:space="preserve"> and </w:t>
+      </w:r>
+      <w:r>
+        <w:rPr>
+          <w:i/>
+        </w:rPr>
+        <w:t>P</w:t>
+      </w:r>
+      <w:r>
+        <w:rPr>
+          <w:i/>
+          <w:vertAlign w:val="subscript"/>
+        </w:rPr>
+        <w:t>y</w:t>
+      </w:r>
+      <w:r>
+        <w:t xml:space="preserve"> respectively.</w:t>
+      </w:r>
+    </w:p>
+    <w:p>
+      <w:pPr>
+        <w:pStyle w:val="Body"/>
+      </w:pPr>
+      <w:r>
+        <w:t xml:space="preserve">Given the definition of the payouts earned by the selected agents, the detailed procedure for conducting strategy and networks updates is identical to that defined in </w:t>
+      </w:r>
+      <w:r>
+        <w:fldChar w:fldCharType="begin"/>
+      </w:r>
+      <w:r>
+        <w:instrText xml:space="preserve"> REF _Ref324284433 \r \h </w:instrText>
+      </w:r>
+      <w:r>
+        <w:fldChar w:fldCharType="separate"/>
+      </w:r>
+      <w:r>
+        <w:t>[11]</w:t>
+      </w:r>
+      <w:r>
+        <w:fldChar w:fldCharType="end"/>
+      </w:r>
+      <w:r>
+        <w:t xml:space="preserve"> and </w:t>
+      </w:r>
+      <w:r>
+        <w:fldChar w:fldCharType="begin"/>
+      </w:r>
+      <w:r>
+        <w:instrText xml:space="preserve"> REF _Ref324285094 \r \h </w:instrText>
+      </w:r>
+      <w:r>
+        <w:fldChar w:fldCharType="separate"/>
+      </w:r>
+      <w:r>
+        <w:t>[12]</w:t>
+      </w:r>
+      <w:r>
+        <w:fldChar w:fldCharType="end"/>
+      </w:r>
+      <w:r>
+        <w:t>.</w:t>
+      </w:r>
+      <w:bookmarkStart w:id="4" w:name="_GoBack"/>
+      <w:bookmarkEnd w:id="4"/>
+    </w:p>
+    <w:p>
+      <w:pPr>
+        <w:pStyle w:val="Heading1"/>
+      </w:pPr>
+      <w:r>
         <w:t>References</w:t>
       </w:r>
     </w:p>
@@ -8511,6 +11007,7 @@
       </w:pPr>
       <w:bookmarkStart w:id="23" w:name="_Ref324259239"/>
       <w:r>
+        <w:lastRenderedPageBreak/>
         <w:t xml:space="preserve">Molloy, M., and B. Reed, “A critical point for random graphs with a given degree sequence,” </w:t>
       </w:r>
       <w:r>
@@ -8620,6 +11117,160 @@
         <w:t>vol. 393, pp. 573-577, Jun 1998.</w:t>
       </w:r>
       <w:bookmarkEnd w:id="27"/>
+    </w:p>
+    <w:p>
+      <w:pPr>
+        <w:pStyle w:val="Reference"/>
+      </w:pPr>
+      <w:bookmarkStart w:id="28" w:name="_Ref310874697"/>
+      <w:r>
+        <w:t xml:space="preserve">Boyd, R., and P. J. Richardson, “The evolution of reciprocity in sizable groups,” </w:t>
+      </w:r>
+      <w:r>
+        <w:rPr>
+          <w:i/>
+        </w:rPr>
+        <w:t>Journal of Theoretical Biology</w:t>
+      </w:r>
+      <w:r>
+        <w:t>, vol. 132, pp. 337-356</w:t>
+      </w:r>
+      <w:r>
+        <w:t>, 1988</w:t>
+      </w:r>
+      <w:r>
+        <w:t>.</w:t>
+      </w:r>
+      <w:bookmarkEnd w:id="28"/>
+    </w:p>
+    <w:p>
+      <w:pPr>
+        <w:pStyle w:val="Reference"/>
+      </w:pPr>
+      <w:bookmarkStart w:id="29" w:name="_Ref310874797"/>
+      <w:r>
+        <w:t xml:space="preserve">Boyd, R., and P. J. Richardson, “Punishment allows the evolution of cooperation (or anything else) in sizable groups,” </w:t>
+      </w:r>
+      <w:r>
+        <w:rPr>
+          <w:i/>
+        </w:rPr>
+        <w:t>Ethology and Sociobiology</w:t>
+      </w:r>
+      <w:r>
+        <w:t>, vol. 13, pp. 171-195</w:t>
+      </w:r>
+      <w:r>
+        <w:t>, 1992</w:t>
+      </w:r>
+      <w:r>
+        <w:t>.</w:t>
+      </w:r>
+      <w:bookmarkEnd w:id="29"/>
+    </w:p>
+    <w:p>
+      <w:pPr>
+        <w:pStyle w:val="Reference"/>
+      </w:pPr>
+      <w:bookmarkStart w:id="30" w:name="_Ref311835466"/>
+      <w:r>
+        <w:t xml:space="preserve">Hauert, C., S. De Monte, J. Hofbauer, and K. Sigmund, “Replicator dynamics for optional public good games,” </w:t>
+      </w:r>
+      <w:r>
+        <w:rPr>
+          <w:i/>
+        </w:rPr>
+        <w:t>Journal of Theoretical Biology</w:t>
+      </w:r>
+      <w:r>
+        <w:t>, vol. 218, pp. 187-194, 2002.</w:t>
+      </w:r>
+      <w:bookmarkEnd w:id="30"/>
+    </w:p>
+    <w:p>
+      <w:pPr>
+        <w:pStyle w:val="Reference"/>
+      </w:pPr>
+      <w:bookmarkStart w:id="31" w:name="_Ref310875047"/>
+      <w:r>
+        <w:t xml:space="preserve">Hauert, C., A. Traulsen, H. Brandt, M. A. Nowak, and K. Sigmund, “Via freedom to coercion: the emergence of costly punishment,” </w:t>
+      </w:r>
+      <w:r>
+        <w:rPr>
+          <w:i/>
+        </w:rPr>
+        <w:t>Science</w:t>
+      </w:r>
+      <w:r>
+        <w:t>, vol. 316, pp. 1905-1907</w:t>
+      </w:r>
+      <w:r>
+        <w:t>, 2007</w:t>
+      </w:r>
+      <w:r>
+        <w:t>.</w:t>
+      </w:r>
+      <w:bookmarkEnd w:id="31"/>
+    </w:p>
+    <w:p>
+      <w:pPr>
+        <w:pStyle w:val="Reference"/>
+      </w:pPr>
+      <w:bookmarkStart w:id="32" w:name="_Ref311836119"/>
+      <w:r>
+        <w:t xml:space="preserve">Brandt, H., C. Hauert, and K. Sigmund, “Punishing and abstaining for public goods,” </w:t>
+      </w:r>
+      <w:r>
+        <w:rPr>
+          <w:i/>
+        </w:rPr>
+        <w:t>Proceedings of the National Academy of Science</w:t>
+      </w:r>
+      <w:r>
+        <w:t>, vol. 103, no. 2, pp. 495-497, 2006.</w:t>
+      </w:r>
+      <w:bookmarkEnd w:id="32"/>
+    </w:p>
+    <w:p>
+      <w:pPr>
+        <w:pStyle w:val="Reference"/>
+      </w:pPr>
+      <w:bookmarkStart w:id="33" w:name="_Ref311836152"/>
+      <w:r>
+        <w:t xml:space="preserve">Fowler, J. H., “Altruistic punishment and the origin of cooperation,” </w:t>
+      </w:r>
+      <w:r>
+        <w:rPr>
+          <w:i/>
+        </w:rPr>
+        <w:t>Proceedings of the National Academy of Science</w:t>
+      </w:r>
+      <w:r>
+        <w:t>, vol. 102, no. 19, pp. 7047-7049, 2005.</w:t>
+      </w:r>
+      <w:bookmarkEnd w:id="33"/>
+    </w:p>
+    <w:p>
+      <w:pPr>
+        <w:pStyle w:val="Reference"/>
+      </w:pPr>
+      <w:bookmarkStart w:id="34" w:name="_Ref324346086"/>
+      <w:r>
+        <w:t xml:space="preserve">Li, Y., “The evolution of reputation-based partner-switching behaviors with a cost,” </w:t>
+      </w:r>
+      <w:r>
+        <w:rPr>
+          <w:i/>
+        </w:rPr>
+        <w:t>Scientific Reports</w:t>
+      </w:r>
+      <w:r>
+        <w:t>, vol. 4, 5957, Aug 2014.</w:t>
+      </w:r>
+      <w:bookmarkEnd w:id="34"/>
+      <w:r>
+        <w:t xml:space="preserve"> </w:t>
+      </w:r>
     </w:p>
     <w:sectPr>
       <w:footerReference w:type="default" r:id="rId9"/>
@@ -8685,7 +11336,7 @@
         <w:rStyle w:val="PageNumber"/>
         <w:noProof/>
       </w:rPr>
-      <w:t>1</w:t>
+      <w:t>12</w:t>
     </w:r>
     <w:r>
       <w:rPr>

</xml_diff>

<commit_message>
highlighted error - need to go back and fix
</commit_message>
<xml_diff>
--- a/graph-structure/graph-structure.docx
+++ b/graph-structure/graph-structure.docx
@@ -465,7 +465,15 @@
         <w:t xml:space="preserve">  In the cases considered here, the network topology remains fixed during the simulation.</w:t>
       </w:r>
       <w:r>
-        <w:t xml:space="preserve">  Although some of the studies reviewed consider the impact on cooperation in games other than the prisoner’s dilemma, this review focuse</w:t>
+        <w:t xml:space="preserve">  Although some of the studies reviewed </w:t>
+      </w:r>
+      <w:proofErr w:type="gramStart"/>
+      <w:r>
+        <w:t>consider</w:t>
+      </w:r>
+      <w:proofErr w:type="gramEnd"/>
+      <w:r>
+        <w:t xml:space="preserve"> the impact on cooperation in games other than the prisoner’s dilemma, this review focuse</w:t>
       </w:r>
       <w:r>
         <w:t>s on the results reported for the prisoner’s dilemma</w:t>
@@ -675,8 +683,13 @@
       <w:r>
         <w:t xml:space="preserve">nodes equal to the number of </w:t>
       </w:r>
-      <w:r>
-        <w:t xml:space="preserve">agents </w:t>
+      <w:proofErr w:type="gramStart"/>
+      <w:r>
+        <w:t>agents</w:t>
+      </w:r>
+      <w:proofErr w:type="gramEnd"/>
+      <w:r>
+        <w:t xml:space="preserve"> </w:t>
       </w:r>
       <w:r>
         <w:rPr>
@@ -734,15 +747,18 @@
       <w:r>
         <w:t xml:space="preserve">m each game.  The number of games played by agent </w:t>
       </w:r>
+      <w:proofErr w:type="spellStart"/>
       <w:r>
         <w:rPr>
           <w:i/>
         </w:rPr>
         <w:t>i</w:t>
       </w:r>
+      <w:proofErr w:type="spellEnd"/>
       <w:r>
         <w:t xml:space="preserve"> is equal to the degree </w:t>
       </w:r>
+      <w:proofErr w:type="spellStart"/>
       <w:r>
         <w:rPr>
           <w:i/>
@@ -756,6 +772,7 @@
         </w:rPr>
         <w:t>i</w:t>
       </w:r>
+      <w:proofErr w:type="spellEnd"/>
       <w:r>
         <w:t xml:space="preserve"> of the node it occupies and the total number of games played by all agents is equal to the number of edges in the graph.  For non-homogeneous network structures, some agents will play more games than other agents.</w:t>
       </w:r>
@@ -825,6 +842,7 @@
       <w:r>
         <w:t xml:space="preserve"> with payout </w:t>
       </w:r>
+      <w:proofErr w:type="spellStart"/>
       <w:r>
         <w:rPr>
           <w:i/>
@@ -838,6 +856,7 @@
         </w:rPr>
         <w:t>x</w:t>
       </w:r>
+      <w:proofErr w:type="spellEnd"/>
       <w:r>
         <w:t xml:space="preserve">, one of its neighbors </w:t>
       </w:r>
@@ -850,6 +869,7 @@
       <w:r>
         <w:t xml:space="preserve"> with payout </w:t>
       </w:r>
+      <w:proofErr w:type="spellStart"/>
       <w:r>
         <w:rPr>
           <w:i/>
@@ -863,6 +883,7 @@
         </w:rPr>
         <w:t>y</w:t>
       </w:r>
+      <w:proofErr w:type="spellEnd"/>
       <w:r>
         <w:t xml:space="preserve"> is selected at random.  If </w:t>
       </w:r>
@@ -1179,8 +1200,13 @@
           <w:color w:val="FF0000"/>
         </w:rPr>
       </w:pPr>
-      <w:r>
-        <w:t xml:space="preserve">where </w:t>
+      <w:proofErr w:type="gramStart"/>
+      <w:r>
+        <w:t>where</w:t>
+      </w:r>
+      <w:proofErr w:type="gramEnd"/>
+      <w:r>
+        <w:t xml:space="preserve"> </w:t>
       </w:r>
       <m:oMath>
         <m:r>
@@ -1307,6 +1333,7 @@
       <w:r>
         <w:t xml:space="preserve"> and </w:t>
       </w:r>
+      <w:proofErr w:type="spellStart"/>
       <w:r>
         <w:rPr>
           <w:i/>
@@ -1320,15 +1347,18 @@
         </w:rPr>
         <w:t>i</w:t>
       </w:r>
+      <w:proofErr w:type="spellEnd"/>
       <w:r>
         <w:t xml:space="preserve"> is the degree of node </w:t>
       </w:r>
+      <w:proofErr w:type="spellStart"/>
       <w:r>
         <w:rPr>
           <w:i/>
         </w:rPr>
         <w:t>i</w:t>
       </w:r>
+      <w:proofErr w:type="spellEnd"/>
       <w:r>
         <w:t>.</w:t>
       </w:r>
@@ -1544,8 +1574,13 @@
       <w:r>
         <w:t>.   Homogeneous r</w:t>
       </w:r>
-      <w:r>
-        <w:t xml:space="preserve">egular graphs with lower average degree, have greater average </w:t>
+      <w:proofErr w:type="spellStart"/>
+      <w:r>
+        <w:t>egular</w:t>
+      </w:r>
+      <w:proofErr w:type="spellEnd"/>
+      <w:r>
+        <w:t xml:space="preserve"> graphs with lower average degree, have greater average </w:t>
       </w:r>
       <w:r>
         <w:t xml:space="preserve">path lengths </w:t>
@@ -2031,9 +2066,14 @@
       <w:r>
         <w:t xml:space="preserve">  The Watts-</w:t>
       </w:r>
+      <w:proofErr w:type="spellStart"/>
       <w:r>
         <w:lastRenderedPageBreak/>
-        <w:t xml:space="preserve">Strogatz algorithm </w:t>
+        <w:t>Strogatz</w:t>
+      </w:r>
+      <w:proofErr w:type="spellEnd"/>
+      <w:r>
+        <w:t xml:space="preserve"> algorithm </w:t>
       </w:r>
       <w:r>
         <w:fldChar w:fldCharType="begin"/>
@@ -2383,7 +2423,15 @@
         <w:t>, the authors introduce a homogeneous small-world graph in order to better understand the impact of heterogeneity on the evolution of cooperation.</w:t>
       </w:r>
       <w:r>
-        <w:t xml:space="preserve">  To construct a homogeneous small-world graph, the authors modify the Watts-Strogatz algo</w:t>
+        <w:t xml:space="preserve">  To construct a homogeneous small-world graph, the authors modify the Watts-</w:t>
+      </w:r>
+      <w:proofErr w:type="spellStart"/>
+      <w:r>
+        <w:t>Strogatz</w:t>
+      </w:r>
+      <w:proofErr w:type="spellEnd"/>
+      <w:r>
+        <w:t xml:space="preserve"> algo</w:t>
       </w:r>
       <w:r>
         <w:t xml:space="preserve">rithm so that </w:t>
@@ -2555,7 +2603,15 @@
       </w:pPr>
       <w:r>
         <w:lastRenderedPageBreak/>
-        <w:t>The authors find that cooperators perform significantly better on single scale networks than on regular graphs</w:t>
+        <w:t xml:space="preserve">The </w:t>
+      </w:r>
+      <w:proofErr w:type="gramStart"/>
+      <w:r>
+        <w:t>authors</w:t>
+      </w:r>
+      <w:proofErr w:type="gramEnd"/>
+      <w:r>
+        <w:t xml:space="preserve"> find that cooperators perform significantly better on single scale networks than on regular graphs</w:t>
       </w:r>
       <w:r>
         <w:t>.  Comparison of the</w:t>
@@ -2639,7 +2695,15 @@
         <w:t>as</w:t>
       </w:r>
       <w:r>
-        <w:t xml:space="preserve"> on Watts-Strogatz </w:t>
+        <w:t xml:space="preserve"> on Watts-</w:t>
+      </w:r>
+      <w:proofErr w:type="spellStart"/>
+      <w:r>
+        <w:t>Strogatz</w:t>
+      </w:r>
+      <w:proofErr w:type="spellEnd"/>
+      <w:r>
+        <w:t xml:space="preserve"> </w:t>
       </w:r>
       <w:r>
         <w:t>graphs</w:t>
@@ -2825,13 +2889,24 @@
         <w:t>A scale-free network is a graph in which the degree distribution follows a power-law distribution.</w:t>
       </w:r>
       <w:r>
-        <w:t xml:space="preserve">  The Barab</w:t>
-      </w:r>
-      <w:r>
-        <w:rPr>
-          <w:rFonts w:ascii="Cambria" w:hAnsi="Cambria"/>
-        </w:rPr>
-        <w:t xml:space="preserve">ási-Albert algorithm can be used to </w:t>
+        <w:t xml:space="preserve">  The </w:t>
+      </w:r>
+      <w:proofErr w:type="spellStart"/>
+      <w:r>
+        <w:t>Barab</w:t>
+      </w:r>
+      <w:r>
+        <w:rPr>
+          <w:rFonts w:ascii="Cambria" w:hAnsi="Cambria"/>
+        </w:rPr>
+        <w:t>ási</w:t>
+      </w:r>
+      <w:proofErr w:type="spellEnd"/>
+      <w:r>
+        <w:rPr>
+          <w:rFonts w:ascii="Cambria" w:hAnsi="Cambria"/>
+        </w:rPr>
+        <w:t xml:space="preserve">-Albert algorithm can be used to </w:t>
       </w:r>
       <w:r>
         <w:rPr>
@@ -3256,13 +3331,24 @@
         <w:t>.</w:t>
       </w:r>
       <w:r>
-        <w:t xml:space="preserve">  To construct such as graph, the authors modify the Barab</w:t>
-      </w:r>
-      <w:r>
-        <w:rPr>
-          <w:rFonts w:ascii="Cambria" w:hAnsi="Cambria"/>
-        </w:rPr>
-        <w:t>ási-Albert algorithm so tha</w:t>
+        <w:t xml:space="preserve">  To construct such as graph, the authors modify the </w:t>
+      </w:r>
+      <w:proofErr w:type="spellStart"/>
+      <w:r>
+        <w:t>Barab</w:t>
+      </w:r>
+      <w:r>
+        <w:rPr>
+          <w:rFonts w:ascii="Cambria" w:hAnsi="Cambria"/>
+        </w:rPr>
+        <w:t>ási</w:t>
+      </w:r>
+      <w:proofErr w:type="spellEnd"/>
+      <w:r>
+        <w:rPr>
+          <w:rFonts w:ascii="Cambria" w:hAnsi="Cambria"/>
+        </w:rPr>
+        <w:t>-Albert algorithm so tha</w:t>
       </w:r>
       <w:r>
         <w:rPr>
@@ -3354,6 +3440,7 @@
         </w:rPr>
         <w:t xml:space="preserve">compared to graphs generated using the </w:t>
       </w:r>
+      <w:proofErr w:type="spellStart"/>
       <w:r>
         <w:t>Barab</w:t>
       </w:r>
@@ -3361,7 +3448,14 @@
         <w:rPr>
           <w:rFonts w:ascii="Cambria" w:hAnsi="Cambria"/>
         </w:rPr>
-        <w:t>ási-Albert algorithm</w:t>
+        <w:t>ási</w:t>
+      </w:r>
+      <w:proofErr w:type="spellEnd"/>
+      <w:r>
+        <w:rPr>
+          <w:rFonts w:ascii="Cambria" w:hAnsi="Cambria"/>
+        </w:rPr>
+        <w:t>-Albert algorithm</w:t>
       </w:r>
       <w:r>
         <w:rPr>
@@ -3520,13 +3614,24 @@
         <w:t>s</w:t>
       </w:r>
       <w:r>
-        <w:t xml:space="preserve"> in order to analyze the impact of increased heterogeneity provided by the power-law degree distribution independent of the age correlations introduced by Barab</w:t>
-      </w:r>
-      <w:r>
-        <w:rPr>
-          <w:rFonts w:ascii="Cambria" w:hAnsi="Cambria"/>
-        </w:rPr>
-        <w:t xml:space="preserve">ási-Albert algorithm.  </w:t>
+        <w:t xml:space="preserve"> in order to analyze the impact of increased heterogeneity provided by the power-law degree distribution independent of the age correlations introduced by </w:t>
+      </w:r>
+      <w:proofErr w:type="spellStart"/>
+      <w:r>
+        <w:t>Barab</w:t>
+      </w:r>
+      <w:r>
+        <w:rPr>
+          <w:rFonts w:ascii="Cambria" w:hAnsi="Cambria"/>
+        </w:rPr>
+        <w:t>ási</w:t>
+      </w:r>
+      <w:proofErr w:type="spellEnd"/>
+      <w:r>
+        <w:rPr>
+          <w:rFonts w:ascii="Cambria" w:hAnsi="Cambria"/>
+        </w:rPr>
+        <w:t xml:space="preserve">-Albert algorithm.  </w:t>
       </w:r>
       <w:r>
         <w:rPr>
@@ -3769,7 +3874,15 @@
         <w:t xml:space="preserve">random </w:t>
       </w:r>
       <w:r>
-        <w:t xml:space="preserve">Watts-Strogatz </w:t>
+        <w:t>Watts-</w:t>
+      </w:r>
+      <w:proofErr w:type="spellStart"/>
+      <w:r>
+        <w:t>Strogatz</w:t>
+      </w:r>
+      <w:proofErr w:type="spellEnd"/>
+      <w:r>
+        <w:t xml:space="preserve"> </w:t>
       </w:r>
       <w:r>
         <w:t>and single scale networks</w:t>
@@ -3825,13 +3938,24 @@
         </w:rPr>
       </w:pPr>
       <w:r>
-        <w:t>The Barab</w:t>
-      </w:r>
-      <w:r>
-        <w:rPr>
-          <w:rFonts w:ascii="Cambria" w:hAnsi="Cambria"/>
-        </w:rPr>
-        <w:t xml:space="preserve">ási-Albert model can produce scale-free networks whose maximum degree is above 200 </w:t>
+        <w:t xml:space="preserve">The </w:t>
+      </w:r>
+      <w:proofErr w:type="spellStart"/>
+      <w:r>
+        <w:t>Barab</w:t>
+      </w:r>
+      <w:r>
+        <w:rPr>
+          <w:rFonts w:ascii="Cambria" w:hAnsi="Cambria"/>
+        </w:rPr>
+        <w:t>ási</w:t>
+      </w:r>
+      <w:proofErr w:type="spellEnd"/>
+      <w:r>
+        <w:rPr>
+          <w:rFonts w:ascii="Cambria" w:hAnsi="Cambria"/>
+        </w:rPr>
+        <w:t xml:space="preserve">-Albert model can produce scale-free networks whose maximum degree is above 200 </w:t>
       </w:r>
       <w:r>
         <w:rPr>
@@ -4057,6 +4181,7 @@
         </w:rPr>
         <w:t xml:space="preserve">the </w:t>
       </w:r>
+      <w:proofErr w:type="spellStart"/>
       <w:r>
         <w:t>Barab</w:t>
       </w:r>
@@ -4064,7 +4189,14 @@
         <w:rPr>
           <w:rFonts w:ascii="Cambria" w:hAnsi="Cambria"/>
         </w:rPr>
-        <w:t xml:space="preserve">ási-Albert algorithm is modified to classify </w:t>
+        <w:t>ási</w:t>
+      </w:r>
+      <w:proofErr w:type="spellEnd"/>
+      <w:r>
+        <w:rPr>
+          <w:rFonts w:ascii="Cambria" w:hAnsi="Cambria"/>
+        </w:rPr>
+        <w:t xml:space="preserve">-Albert algorithm is modified to classify </w:t>
       </w:r>
       <w:r>
         <w:rPr>
@@ -4176,6 +4308,7 @@
         </w:rPr>
         <w:t xml:space="preserve"> find that the broad-scale networks provide modest gains to cooperation beyond those provided by networks generated according to the standard </w:t>
       </w:r>
+      <w:proofErr w:type="spellStart"/>
       <w:r>
         <w:t>Barab</w:t>
       </w:r>
@@ -4183,7 +4316,14 @@
         <w:rPr>
           <w:rFonts w:ascii="Cambria" w:hAnsi="Cambria"/>
         </w:rPr>
-        <w:t>ási-Albert model</w:t>
+        <w:t>ási</w:t>
+      </w:r>
+      <w:proofErr w:type="spellEnd"/>
+      <w:r>
+        <w:rPr>
+          <w:rFonts w:ascii="Cambria" w:hAnsi="Cambria"/>
+        </w:rPr>
+        <w:t>-Albert model</w:t>
       </w:r>
       <w:r>
         <w:rPr>
@@ -4212,13 +4352,24 @@
         </w:rPr>
       </w:pPr>
       <w:r>
-        <w:t>While the Barab</w:t>
-      </w:r>
-      <w:r>
-        <w:rPr>
-          <w:rFonts w:ascii="Cambria" w:hAnsi="Cambria"/>
-        </w:rPr>
-        <w:t>ási-Albert algorithm produces age correlations between vertices, empirical evidence suggests that some real world networks have higher clustering coefficient</w:t>
+        <w:t xml:space="preserve">While the </w:t>
+      </w:r>
+      <w:proofErr w:type="spellStart"/>
+      <w:r>
+        <w:t>Barab</w:t>
+      </w:r>
+      <w:r>
+        <w:rPr>
+          <w:rFonts w:ascii="Cambria" w:hAnsi="Cambria"/>
+        </w:rPr>
+        <w:t>ási</w:t>
+      </w:r>
+      <w:proofErr w:type="spellEnd"/>
+      <w:r>
+        <w:rPr>
+          <w:rFonts w:ascii="Cambria" w:hAnsi="Cambria"/>
+        </w:rPr>
+        <w:t>-Albert algorithm produces age correlations between vertices, empirical evidence suggests that some real world networks have higher clustering coefficient</w:t>
       </w:r>
       <w:r>
         <w:rPr>
@@ -4385,13 +4536,24 @@
         <w:t xml:space="preserve">a power-law degree distribution and </w:t>
       </w:r>
       <w:r>
-        <w:t>a clustering coefficient that is significantly larger than the clustering coefficient of networks generated using the Barab</w:t>
-      </w:r>
-      <w:r>
-        <w:rPr>
-          <w:rFonts w:ascii="Cambria" w:hAnsi="Cambria"/>
-        </w:rPr>
-        <w:t>ási-Albert algorithm.</w:t>
+        <w:t xml:space="preserve">a clustering coefficient that is significantly larger than the clustering coefficient of networks generated using the </w:t>
+      </w:r>
+      <w:proofErr w:type="spellStart"/>
+      <w:r>
+        <w:t>Barab</w:t>
+      </w:r>
+      <w:r>
+        <w:rPr>
+          <w:rFonts w:ascii="Cambria" w:hAnsi="Cambria"/>
+        </w:rPr>
+        <w:t>ási</w:t>
+      </w:r>
+      <w:proofErr w:type="spellEnd"/>
+      <w:r>
+        <w:rPr>
+          <w:rFonts w:ascii="Cambria" w:hAnsi="Cambria"/>
+        </w:rPr>
+        <w:t>-Albert algorithm.</w:t>
       </w:r>
     </w:p>
     <w:p>
@@ -4478,6 +4640,7 @@
         </w:rPr>
         <w:t xml:space="preserve">standard </w:t>
       </w:r>
+      <w:proofErr w:type="spellStart"/>
       <w:r>
         <w:t>Barab</w:t>
       </w:r>
@@ -4485,7 +4648,14 @@
         <w:rPr>
           <w:rFonts w:ascii="Cambria" w:hAnsi="Cambria"/>
         </w:rPr>
-        <w:t>ási-Albert model</w:t>
+        <w:t>ási</w:t>
+      </w:r>
+      <w:proofErr w:type="spellEnd"/>
+      <w:r>
+        <w:rPr>
+          <w:rFonts w:ascii="Cambria" w:hAnsi="Cambria"/>
+        </w:rPr>
+        <w:t>-Albert model</w:t>
       </w:r>
       <w:r>
         <w:rPr>
@@ -4968,8 +5138,13 @@
       <w:r>
         <w:t xml:space="preserve"> other nodes.  Each agent foll</w:t>
       </w:r>
-      <w:r>
-        <w:t>ows one of two fixed strategies:</w:t>
+      <w:proofErr w:type="spellStart"/>
+      <w:r>
+        <w:t>ows</w:t>
+      </w:r>
+      <w:proofErr w:type="spellEnd"/>
+      <w:r>
+        <w:t xml:space="preserve"> one of two fixed strategies:</w:t>
       </w:r>
       <w:r>
         <w:t xml:space="preserve"> unconditional cooperation or unconditional defection, and earns a fitness score that is equal to the sum of the payouts earned when playing </w:t>
@@ -5050,6 +5225,7 @@
         </w:rPr>
         <w:sym w:font="Symbol" w:char="F074"/>
       </w:r>
+      <w:proofErr w:type="gramStart"/>
       <w:r>
         <w:rPr>
           <w:i/>
@@ -5058,7 +5234,11 @@
         <w:t>a</w:t>
       </w:r>
       <w:r>
-        <w:t xml:space="preserve"> be the time scale for network structure updates.</w:t>
+        <w:t xml:space="preserve"> be</w:t>
+      </w:r>
+      <w:proofErr w:type="gramEnd"/>
+      <w:r>
+        <w:t xml:space="preserve"> the time scale for network structure updates.</w:t>
       </w:r>
       <w:r>
         <w:t xml:space="preserve">  In this case, the ratio </w:t>
@@ -5598,6 +5778,7 @@
       <w:r>
         <w:t xml:space="preserve">game with each of its neighbors and earn fitness scores </w:t>
       </w:r>
+      <w:proofErr w:type="spellStart"/>
       <w:r>
         <w:rPr>
           <w:i/>
@@ -5611,9 +5792,11 @@
         </w:rPr>
         <w:t>x</w:t>
       </w:r>
+      <w:proofErr w:type="spellEnd"/>
       <w:r>
         <w:t xml:space="preserve"> and </w:t>
       </w:r>
+      <w:proofErr w:type="spellStart"/>
       <w:r>
         <w:rPr>
           <w:i/>
@@ -5627,6 +5810,7 @@
         </w:rPr>
         <w:t>y</w:t>
       </w:r>
+      <w:proofErr w:type="spellEnd"/>
       <w:r>
         <w:t xml:space="preserve"> respectively.</w:t>
       </w:r>
@@ -5659,6 +5843,7 @@
       <w:r>
         <w:t xml:space="preserve"> with probability </w:t>
       </w:r>
+      <w:proofErr w:type="spellStart"/>
       <w:r>
         <w:rPr>
           <w:i/>
@@ -5672,6 +5857,7 @@
         </w:rPr>
         <w:t>e</w:t>
       </w:r>
+      <w:proofErr w:type="spellEnd"/>
       <w:r>
         <w:t xml:space="preserve"> given by the following equation:</w:t>
       </w:r>
@@ -6335,6 +6521,7 @@
       <w:r>
         <w:t xml:space="preserve">This equation is almost identical to the equation for </w:t>
       </w:r>
+      <w:proofErr w:type="spellStart"/>
       <w:r>
         <w:rPr>
           <w:i/>
@@ -6348,9 +6535,11 @@
         </w:rPr>
         <w:t>e</w:t>
       </w:r>
+      <w:proofErr w:type="spellEnd"/>
       <w:r>
         <w:t xml:space="preserve"> except that the roles of </w:t>
       </w:r>
+      <w:proofErr w:type="spellStart"/>
       <w:r>
         <w:rPr>
           <w:i/>
@@ -6364,9 +6553,11 @@
         </w:rPr>
         <w:t>x</w:t>
       </w:r>
+      <w:proofErr w:type="spellEnd"/>
       <w:r>
         <w:t xml:space="preserve"> and </w:t>
       </w:r>
+      <w:proofErr w:type="spellStart"/>
       <w:r>
         <w:rPr>
           <w:i/>
@@ -6380,6 +6571,7 @@
         </w:rPr>
         <w:t>y</w:t>
       </w:r>
+      <w:proofErr w:type="spellEnd"/>
       <w:r>
         <w:t xml:space="preserve"> are switched and selection strength is controlled by the parameter </w:t>
       </w:r>
@@ -6462,13 +6654,27 @@
         <w:t>.  In the case that the fraction of cooperators does not reach 100%, the average fraction of cooperators over the last 1000 generations is used as the result.</w:t>
       </w:r>
       <w:r>
-        <w:t xml:space="preserve">  The authors run simulations with varying values for T, S and W.  For each set of parameter values, 100 simulations are run, each with a different starting configuration, and the results are averaged to determine the fraction of cooperators that survive evolution.</w:t>
+        <w:t xml:space="preserve">  The authors run simulations with varying values for T, S and W.  For each set of parameter values, 100 simulations are run, each wi</w:t>
+      </w:r>
+      <w:bookmarkStart w:id="4" w:name="_GoBack"/>
+      <w:bookmarkEnd w:id="4"/>
+      <w:r>
+        <w:t>th a different starting configuration, and the results are averaged to determine the fraction of cooperators that survive evolution.</w:t>
       </w:r>
     </w:p>
     <w:p>
       <w:pPr>
         <w:pStyle w:val="Body"/>
       </w:pPr>
+      <w:r>
+        <w:rPr>
+          <w:color w:val="FF0000"/>
+        </w:rPr>
+        <w:t>[These parameters must be wrong]</w:t>
+      </w:r>
+      <w:r>
+        <w:t xml:space="preserve"> </w:t>
+      </w:r>
       <w:r>
         <w:t xml:space="preserve">The authors find that for </w:t>
       </w:r>
@@ -6586,6 +6792,7 @@
       <w:r>
         <w:t>value (</w:t>
       </w:r>
+      <w:proofErr w:type="spellStart"/>
       <w:r>
         <w:rPr>
           <w:i/>
@@ -6599,6 +6806,7 @@
         </w:rPr>
         <w:t>c</w:t>
       </w:r>
+      <w:proofErr w:type="spellEnd"/>
       <w:r>
         <w:t>)</w:t>
       </w:r>
@@ -6620,6 +6828,7 @@
       <w:r>
         <w:t xml:space="preserve">  The value of </w:t>
       </w:r>
+      <w:proofErr w:type="spellStart"/>
       <w:r>
         <w:rPr>
           <w:i/>
@@ -6633,6 +6842,7 @@
         </w:rPr>
         <w:t>c</w:t>
       </w:r>
+      <w:proofErr w:type="spellEnd"/>
       <w:r>
         <w:t xml:space="preserve"> increases as </w:t>
       </w:r>
@@ -6651,9 +6861,11 @@
       <w:r>
         <w:t xml:space="preserve"> </w:t>
       </w:r>
+      <w:proofErr w:type="gramStart"/>
       <w:r>
         <w:t>dominate</w:t>
       </w:r>
+      <w:proofErr w:type="gramEnd"/>
       <w:r>
         <w:t>.</w:t>
       </w:r>
@@ -6712,6 +6924,7 @@
       <w:r>
         <w:t xml:space="preserve">Finally, the authors find that the value of </w:t>
       </w:r>
+      <w:proofErr w:type="spellStart"/>
       <w:r>
         <w:rPr>
           <w:i/>
@@ -6725,6 +6938,7 @@
         </w:rPr>
         <w:t>c</w:t>
       </w:r>
+      <w:proofErr w:type="spellEnd"/>
       <w:r>
         <w:t xml:space="preserve"> decreases as either of the selection strength parameters</w:t>
       </w:r>
@@ -7108,8 +7322,13 @@
       <w:pPr>
         <w:pStyle w:val="Body"/>
       </w:pPr>
-      <w:r>
-        <w:t xml:space="preserve">where </w:t>
+      <w:proofErr w:type="gramStart"/>
+      <w:r>
+        <w:t>where</w:t>
+      </w:r>
+      <w:proofErr w:type="gramEnd"/>
+      <w:r>
+        <w:t xml:space="preserve"> </w:t>
       </w:r>
       <m:oMath>
         <m:sSub>
@@ -7309,12 +7528,14 @@
       <w:r>
         <w:t xml:space="preserve"> for any agent </w:t>
       </w:r>
+      <w:proofErr w:type="spellStart"/>
       <w:r>
         <w:rPr>
           <w:i/>
         </w:rPr>
         <w:t>i</w:t>
       </w:r>
+      <w:proofErr w:type="spellEnd"/>
       <w:r>
         <w:t>.</w:t>
       </w:r>
@@ -7689,6 +7910,7 @@
       <w:r>
         <w:t xml:space="preserve"> existence of a critical value </w:t>
       </w:r>
+      <w:proofErr w:type="spellStart"/>
       <w:r>
         <w:rPr>
           <w:i/>
@@ -7702,6 +7924,7 @@
         </w:rPr>
         <w:t>c</w:t>
       </w:r>
+      <w:proofErr w:type="spellEnd"/>
       <w:r>
         <w:t xml:space="preserve"> for </w:t>
       </w:r>
@@ -7714,6 +7937,7 @@
       <w:r>
         <w:t xml:space="preserve"> above which cooperators eliminate defectors from the population and that </w:t>
       </w:r>
+      <w:proofErr w:type="spellStart"/>
       <w:r>
         <w:rPr>
           <w:i/>
@@ -7727,6 +7951,7 @@
         </w:rPr>
         <w:t>c</w:t>
       </w:r>
+      <w:proofErr w:type="spellEnd"/>
       <w:r>
         <w:t xml:space="preserve"> increases with increasing </w:t>
       </w:r>
@@ -8062,7 +8287,15 @@
         </m:r>
       </m:oMath>
       <w:r>
-        <w:t xml:space="preserve"> the original model is restored.  The authors find that </w:t>
+        <w:t xml:space="preserve"> the original model is restored.  The a</w:t>
+      </w:r>
+      <w:proofErr w:type="spellStart"/>
+      <w:r>
+        <w:t>uthors</w:t>
+      </w:r>
+      <w:proofErr w:type="spellEnd"/>
+      <w:r>
+        <w:t xml:space="preserve"> find that </w:t>
       </w:r>
       <w:r>
         <w:t xml:space="preserve">if the frequency of partner switching is high enough (approximately </w:t>
@@ -8181,8 +8414,18 @@
         <w:t>c</w:t>
       </w:r>
       <w:r>
-        <w:t xml:space="preserve"> to the common pool or to defect and incur zero cost.  The payouts paid to the participants depends on the number of cooperators.  Given </w:t>
-      </w:r>
+        <w:t xml:space="preserve"> to the common pool or to defect and incur zero cost.  The </w:t>
+      </w:r>
+      <w:proofErr w:type="gramStart"/>
+      <w:r>
+        <w:t>payouts paid to the participants depends</w:t>
+      </w:r>
+      <w:proofErr w:type="gramEnd"/>
+      <w:r>
+        <w:t xml:space="preserve"> on the number of cooperators.  Given </w:t>
+      </w:r>
+      <w:proofErr w:type="spellStart"/>
+      <w:proofErr w:type="gramStart"/>
       <w:r>
         <w:rPr>
           <w:i/>
@@ -8196,6 +8439,8 @@
         </w:rPr>
         <w:t>c</w:t>
       </w:r>
+      <w:proofErr w:type="spellEnd"/>
+      <w:proofErr w:type="gramEnd"/>
       <w:r>
         <w:t xml:space="preserve"> cooperators, the payouts are the following: </w:t>
       </w:r>
@@ -9575,7 +9820,15 @@
         <w:pStyle w:val="Body"/>
       </w:pPr>
       <w:r>
-        <w:t xml:space="preserve">Agents are allocated to the nodes of a graph with a fixed number of nodes equal to the number of agents </w:t>
+        <w:t xml:space="preserve">Agents are allocated to the nodes of a graph with a fixed number of nodes equal to the number of </w:t>
+      </w:r>
+      <w:proofErr w:type="gramStart"/>
+      <w:r>
+        <w:t>agents</w:t>
+      </w:r>
+      <w:proofErr w:type="gramEnd"/>
+      <w:r>
+        <w:t xml:space="preserve"> </w:t>
       </w:r>
       <w:r>
         <w:rPr>
@@ -9696,10 +9949,20 @@
         <w:t xml:space="preserve"> </w:t>
       </w:r>
       <w:r>
-        <w:t xml:space="preserve">define the time scales at which strategy updates and network updates occur and the </w:t>
-      </w:r>
-      <w:r>
-        <w:t xml:space="preserve">the ratio </w:t>
+        <w:t xml:space="preserve">define the time scales at which strategy updates and network updates occur and </w:t>
+      </w:r>
+      <w:proofErr w:type="gramStart"/>
+      <w:r>
+        <w:t xml:space="preserve">the </w:t>
+      </w:r>
+      <w:proofErr w:type="spellStart"/>
+      <w:r>
+        <w:t>the</w:t>
+      </w:r>
+      <w:proofErr w:type="spellEnd"/>
+      <w:proofErr w:type="gramEnd"/>
+      <w:r>
+        <w:t xml:space="preserve"> ratio </w:t>
       </w:r>
       <m:oMath>
         <m:r>
@@ -10121,6 +10384,7 @@
       <w:r>
         <w:t xml:space="preserve"> where </w:t>
       </w:r>
+      <w:proofErr w:type="spellStart"/>
       <w:r>
         <w:rPr>
           <w:i/>
@@ -10134,6 +10398,7 @@
         </w:rPr>
         <w:t>x</w:t>
       </w:r>
+      <w:proofErr w:type="spellEnd"/>
       <w:r>
         <w:t xml:space="preserve"> is the degree of the node that it occupies.  The payout earned by each agent is the sum of the payouts earned from each public goods game in which it participates.  Let </w:t>
       </w:r>
@@ -10247,6 +10512,7 @@
       <w:r>
         <w:t xml:space="preserve"> then the payout </w:t>
       </w:r>
+      <w:proofErr w:type="spellStart"/>
       <w:r>
         <w:rPr>
           <w:i/>
@@ -10260,6 +10526,7 @@
         </w:rPr>
         <w:t>x</w:t>
       </w:r>
+      <w:proofErr w:type="spellEnd"/>
       <w:r>
         <w:t xml:space="preserve"> earned by agent </w:t>
       </w:r>
@@ -10504,6 +10771,7 @@
       <w:r>
         <w:t xml:space="preserve">The two agents participate in public goods games sponsored by themselves and their immediate neighbors and earn fitness scores </w:t>
       </w:r>
+      <w:proofErr w:type="spellStart"/>
       <w:r>
         <w:rPr>
           <w:i/>
@@ -10517,9 +10785,11 @@
         </w:rPr>
         <w:t>x</w:t>
       </w:r>
+      <w:proofErr w:type="spellEnd"/>
       <w:r>
         <w:t xml:space="preserve"> and </w:t>
       </w:r>
+      <w:proofErr w:type="spellStart"/>
       <w:r>
         <w:rPr>
           <w:i/>
@@ -10533,6 +10803,7 @@
         </w:rPr>
         <w:t>y</w:t>
       </w:r>
+      <w:proofErr w:type="spellEnd"/>
       <w:r>
         <w:t xml:space="preserve"> respectively.</w:t>
       </w:r>
@@ -10580,8 +10851,6 @@
       <w:r>
         <w:t>.</w:t>
       </w:r>
-      <w:bookmarkStart w:id="4" w:name="_GoBack"/>
-      <w:bookmarkEnd w:id="4"/>
     </w:p>
     <w:p>
       <w:pPr>
@@ -10658,8 +10927,21 @@
       </w:pPr>
       <w:bookmarkStart w:id="8" w:name="_Ref323760829"/>
       <w:bookmarkStart w:id="9" w:name="_Ref323764895"/>
-      <w:r>
-        <w:t xml:space="preserve">Hauert, C., and M. Doebeli, “Spatial structure often inhibits evolution of cooperation in the snowdrift game,” </w:t>
+      <w:proofErr w:type="spellStart"/>
+      <w:r>
+        <w:t>Hauert</w:t>
+      </w:r>
+      <w:proofErr w:type="spellEnd"/>
+      <w:r>
+        <w:t xml:space="preserve">, C., and M. </w:t>
+      </w:r>
+      <w:proofErr w:type="spellStart"/>
+      <w:r>
+        <w:t>Doebeli</w:t>
+      </w:r>
+      <w:proofErr w:type="spellEnd"/>
+      <w:r>
+        <w:t xml:space="preserve">, “Spatial structure often inhibits evolution of cooperation in the snowdrift game,” </w:t>
       </w:r>
       <w:r>
         <w:rPr>
@@ -10775,10 +11057,23 @@
       </w:pPr>
       <w:bookmarkStart w:id="14" w:name="_Ref324106006"/>
       <w:r>
-        <w:t xml:space="preserve">Santos, F. C., J. M. Pacheco, T. Lenaerts, “Evolutionary dynamics of social dilemmas in structured heterogeneous populations,” Proceedings of the National Academy of Sciences, vol. 103, </w:t>
-      </w:r>
-      <w:r>
-        <w:t xml:space="preserve">pp, 3490-3494, </w:t>
+        <w:t xml:space="preserve">Santos, F. C., J. M. Pacheco, T. </w:t>
+      </w:r>
+      <w:proofErr w:type="spellStart"/>
+      <w:r>
+        <w:t>Lenaerts</w:t>
+      </w:r>
+      <w:proofErr w:type="spellEnd"/>
+      <w:r>
+        <w:t xml:space="preserve">, “Evolutionary dynamics of social dilemmas in structured heterogeneous populations,” Proceedings of the National Academy of Sciences, vol. 103, </w:t>
+      </w:r>
+      <w:proofErr w:type="spellStart"/>
+      <w:r>
+        <w:t>pp</w:t>
+      </w:r>
+      <w:proofErr w:type="spellEnd"/>
+      <w:r>
+        <w:t xml:space="preserve">, 3490-3494, </w:t>
       </w:r>
       <w:r>
         <w:t>2006.</w:t>
@@ -10820,6 +11115,7 @@
         <w:keepNext/>
       </w:pPr>
       <w:bookmarkStart w:id="16" w:name="_Ref324283576"/>
+      <w:proofErr w:type="spellStart"/>
       <w:r>
         <w:t>Egu</w:t>
       </w:r>
@@ -10830,10 +11126,22 @@
         <w:t>í</w:t>
       </w:r>
       <w:r>
-        <w:t xml:space="preserve">luz, V. M., </w:t>
-      </w:r>
-      <w:r>
-        <w:t xml:space="preserve">M. G. Zimmermann, C. J. Cela-Conde, </w:t>
+        <w:t>luz</w:t>
+      </w:r>
+      <w:proofErr w:type="spellEnd"/>
+      <w:r>
+        <w:t xml:space="preserve">, V. M., </w:t>
+      </w:r>
+      <w:r>
+        <w:t xml:space="preserve">M. G. Zimmermann, C. J. </w:t>
+      </w:r>
+      <w:proofErr w:type="spellStart"/>
+      <w:r>
+        <w:t>Cela-Conde</w:t>
+      </w:r>
+      <w:proofErr w:type="spellEnd"/>
+      <w:r>
+        <w:t xml:space="preserve">, </w:t>
       </w:r>
       <w:r>
         <w:t>and M. S. Miguel, “Cooperation and emergence of role di</w:t>
@@ -10859,13 +11167,29 @@
       </w:pPr>
       <w:bookmarkStart w:id="17" w:name="_Ref324284433"/>
       <w:r>
-        <w:t xml:space="preserve">Santos, F. C., J. M. Pacheco, T. Lenaerts, “Cooperation prevails when individuals adjust their social ties,” </w:t>
-      </w:r>
-      <w:r>
-        <w:rPr>
-          <w:i/>
-        </w:rPr>
-        <w:t>PLoS Computational Biology</w:t>
+        <w:t xml:space="preserve">Santos, F. C., J. M. Pacheco, T. </w:t>
+      </w:r>
+      <w:proofErr w:type="spellStart"/>
+      <w:r>
+        <w:t>Lenaerts</w:t>
+      </w:r>
+      <w:proofErr w:type="spellEnd"/>
+      <w:r>
+        <w:t xml:space="preserve">, “Cooperation prevails when individuals adjust their social ties,” </w:t>
+      </w:r>
+      <w:proofErr w:type="spellStart"/>
+      <w:r>
+        <w:rPr>
+          <w:i/>
+        </w:rPr>
+        <w:t>PLoS</w:t>
+      </w:r>
+      <w:proofErr w:type="spellEnd"/>
+      <w:r>
+        <w:rPr>
+          <w:i/>
+        </w:rPr>
+        <w:t xml:space="preserve"> Computational Biology</w:t>
       </w:r>
       <w:r>
         <w:t>, vol. 2, pp. 1284-1291, Oct 2006.</w:t>
@@ -10879,7 +11203,15 @@
       </w:pPr>
       <w:bookmarkStart w:id="18" w:name="_Ref324285094"/>
       <w:r>
-        <w:t xml:space="preserve">Fu, F., C. Hauert, M. A. Nowak, and L. Wong, “Reputation-based partner choice promotes cooperation in social networks,” </w:t>
+        <w:t xml:space="preserve">Fu, F., C. </w:t>
+      </w:r>
+      <w:proofErr w:type="spellStart"/>
+      <w:r>
+        <w:t>Hauert</w:t>
+      </w:r>
+      <w:proofErr w:type="spellEnd"/>
+      <w:r>
+        <w:t xml:space="preserve">, M. A. Nowak, and L. Wong, “Reputation-based partner choice promotes cooperation in social networks,” </w:t>
       </w:r>
       <w:r>
         <w:rPr>
@@ -10898,8 +11230,13 @@
         <w:keepNext/>
       </w:pPr>
       <w:bookmarkStart w:id="19" w:name="_Ref324284740"/>
-      <w:r>
-        <w:t xml:space="preserve">Traulsen, A., M. A. Nowak, and J. M. Pacheco, “Stochastic dynamics of invasion and fixation,” </w:t>
+      <w:proofErr w:type="spellStart"/>
+      <w:r>
+        <w:t>Traulsen</w:t>
+      </w:r>
+      <w:proofErr w:type="spellEnd"/>
+      <w:r>
+        <w:t xml:space="preserve">, A., M. A. Nowak, and J. M. Pacheco, “Stochastic dynamics of invasion and fixation,” </w:t>
       </w:r>
       <w:r>
         <w:rPr>
@@ -10919,7 +11256,15 @@
       </w:pPr>
       <w:bookmarkStart w:id="20" w:name="_Ref323763946"/>
       <w:r>
-        <w:t xml:space="preserve">Watts, D. J., and S. H. Strogatz, “Collective dynamics for ‘small-world’ networks,” </w:t>
+        <w:t xml:space="preserve">Watts, D. J., and S. H. </w:t>
+      </w:r>
+      <w:proofErr w:type="spellStart"/>
+      <w:r>
+        <w:t>Strogatz</w:t>
+      </w:r>
+      <w:proofErr w:type="spellEnd"/>
+      <w:r>
+        <w:t xml:space="preserve">, “Collective dynamics for ‘small-world’ networks,” </w:t>
       </w:r>
       <w:r>
         <w:rPr>
@@ -10938,6 +11283,7 @@
         <w:keepNext/>
       </w:pPr>
       <w:bookmarkStart w:id="21" w:name="_Ref323764344"/>
+      <w:proofErr w:type="spellStart"/>
       <w:r>
         <w:t>Barab</w:t>
       </w:r>
@@ -10948,7 +11294,11 @@
         <w:t>á</w:t>
       </w:r>
       <w:r>
-        <w:t xml:space="preserve">si, A-L, and R. Albert, “Emergence of scaling in random networks,” </w:t>
+        <w:t>si</w:t>
+      </w:r>
+      <w:proofErr w:type="spellEnd"/>
+      <w:r>
+        <w:t xml:space="preserve">, A-L, and R. Albert, “Emergence of scaling in random networks,” </w:t>
       </w:r>
       <w:r>
         <w:rPr>
@@ -10966,8 +11316,25 @@
         <w:pStyle w:val="Reference"/>
       </w:pPr>
       <w:bookmarkStart w:id="22" w:name="_Ref323762926"/>
-      <w:r>
-        <w:t>Amaral, L. A. N., A. Scala, M. Barth</w:t>
+      <w:proofErr w:type="spellStart"/>
+      <w:r>
+        <w:t>Amaral</w:t>
+      </w:r>
+      <w:proofErr w:type="spellEnd"/>
+      <w:r>
+        <w:t xml:space="preserve">, L. A. N., A. </w:t>
+      </w:r>
+      <w:proofErr w:type="spellStart"/>
+      <w:r>
+        <w:t>Scala</w:t>
+      </w:r>
+      <w:proofErr w:type="spellEnd"/>
+      <w:r>
+        <w:t xml:space="preserve">, M. </w:t>
+      </w:r>
+      <w:proofErr w:type="spellStart"/>
+      <w:r>
+        <w:t>Barth</w:t>
       </w:r>
       <w:r>
         <w:rPr>
@@ -10985,7 +11352,11 @@
         <w:t>é</w:t>
       </w:r>
       <w:r>
-        <w:t xml:space="preserve">my, and H. E. Stanley, “Classes of small-world networks,” </w:t>
+        <w:t>my</w:t>
+      </w:r>
+      <w:proofErr w:type="spellEnd"/>
+      <w:r>
+        <w:t xml:space="preserve">, and H. E. Stanley, “Classes of small-world networks,” </w:t>
       </w:r>
       <w:r>
         <w:rPr>
@@ -11026,8 +11397,21 @@
         <w:pStyle w:val="Reference"/>
       </w:pPr>
       <w:bookmarkStart w:id="24" w:name="_Ref324271516"/>
-      <w:r>
-        <w:t xml:space="preserve">Maslov, S., and K. Sneppen, “Specificity and stability in topology of protein networks,” </w:t>
+      <w:proofErr w:type="spellStart"/>
+      <w:r>
+        <w:t>Maslov</w:t>
+      </w:r>
+      <w:proofErr w:type="spellEnd"/>
+      <w:r>
+        <w:t xml:space="preserve">, S., and K. </w:t>
+      </w:r>
+      <w:proofErr w:type="spellStart"/>
+      <w:r>
+        <w:t>Sneppen</w:t>
+      </w:r>
+      <w:proofErr w:type="spellEnd"/>
+      <w:r>
+        <w:t xml:space="preserve">, “Specificity and stability in topology of protein networks,” </w:t>
       </w:r>
       <w:r>
         <w:rPr>
@@ -11045,6 +11429,7 @@
         <w:pStyle w:val="Reference"/>
       </w:pPr>
       <w:bookmarkStart w:id="25" w:name="_Ref324272345"/>
+      <w:proofErr w:type="spellStart"/>
       <w:r>
         <w:t>Dorogo</w:t>
       </w:r>
@@ -11052,7 +11437,11 @@
         <w:t>v</w:t>
       </w:r>
       <w:r>
-        <w:t xml:space="preserve">tsev, S. N., and J. F. </w:t>
+        <w:t>tsev</w:t>
+      </w:r>
+      <w:proofErr w:type="spellEnd"/>
+      <w:r>
+        <w:t xml:space="preserve">, S. N., and J. F. </w:t>
       </w:r>
       <w:r>
         <w:t xml:space="preserve">F. </w:t>
@@ -11076,8 +11465,13 @@
         <w:pStyle w:val="Reference"/>
       </w:pPr>
       <w:bookmarkStart w:id="26" w:name="_Ref324277443"/>
-      <w:r>
-        <w:t>Dorogovtsev, S. N.</w:t>
+      <w:proofErr w:type="spellStart"/>
+      <w:r>
+        <w:t>Dorogovtsev</w:t>
+      </w:r>
+      <w:proofErr w:type="spellEnd"/>
+      <w:r>
+        <w:t>, S. N.</w:t>
       </w:r>
       <w:r>
         <w:t xml:space="preserve"> and J. F. F. Mendes,</w:t>
@@ -11173,8 +11567,21 @@
         <w:pStyle w:val="Reference"/>
       </w:pPr>
       <w:bookmarkStart w:id="30" w:name="_Ref311835466"/>
-      <w:r>
-        <w:t xml:space="preserve">Hauert, C., S. De Monte, J. Hofbauer, and K. Sigmund, “Replicator dynamics for optional public good games,” </w:t>
+      <w:proofErr w:type="spellStart"/>
+      <w:r>
+        <w:t>Hauert</w:t>
+      </w:r>
+      <w:proofErr w:type="spellEnd"/>
+      <w:r>
+        <w:t xml:space="preserve">, C., S. De Monte, J. </w:t>
+      </w:r>
+      <w:proofErr w:type="spellStart"/>
+      <w:r>
+        <w:t>Hofbauer</w:t>
+      </w:r>
+      <w:proofErr w:type="spellEnd"/>
+      <w:r>
+        <w:t xml:space="preserve">, and K. Sigmund, “Replicator dynamics for optional public good games,” </w:t>
       </w:r>
       <w:r>
         <w:rPr>
@@ -11192,8 +11599,21 @@
         <w:pStyle w:val="Reference"/>
       </w:pPr>
       <w:bookmarkStart w:id="31" w:name="_Ref310875047"/>
-      <w:r>
-        <w:t xml:space="preserve">Hauert, C., A. Traulsen, H. Brandt, M. A. Nowak, and K. Sigmund, “Via freedom to coercion: the emergence of costly punishment,” </w:t>
+      <w:proofErr w:type="spellStart"/>
+      <w:r>
+        <w:t>Hauert</w:t>
+      </w:r>
+      <w:proofErr w:type="spellEnd"/>
+      <w:r>
+        <w:t xml:space="preserve">, C., A. </w:t>
+      </w:r>
+      <w:proofErr w:type="spellStart"/>
+      <w:r>
+        <w:t>Traulsen</w:t>
+      </w:r>
+      <w:proofErr w:type="spellEnd"/>
+      <w:r>
+        <w:t xml:space="preserve">, H. Brandt, M. A. Nowak, and K. Sigmund, “Via freedom to coercion: the emergence of costly punishment,” </w:t>
       </w:r>
       <w:r>
         <w:rPr>
@@ -11218,7 +11638,15 @@
       </w:pPr>
       <w:bookmarkStart w:id="32" w:name="_Ref311836119"/>
       <w:r>
-        <w:t xml:space="preserve">Brandt, H., C. Hauert, and K. Sigmund, “Punishing and abstaining for public goods,” </w:t>
+        <w:t xml:space="preserve">Brandt, H., C. </w:t>
+      </w:r>
+      <w:proofErr w:type="spellStart"/>
+      <w:r>
+        <w:t>Hauert</w:t>
+      </w:r>
+      <w:proofErr w:type="spellEnd"/>
+      <w:r>
+        <w:t xml:space="preserve">, and K. Sigmund, “Punishing and abstaining for public goods,” </w:t>
       </w:r>
       <w:r>
         <w:rPr>
@@ -11336,7 +11764,7 @@
         <w:rStyle w:val="PageNumber"/>
         <w:noProof/>
       </w:rPr>
-      <w:t>12</w:t>
+      <w:t>9</w:t>
     </w:r>
     <w:r>
       <w:rPr>

</xml_diff>

<commit_message>
latest rough draft of fixed topology section with figures
</commit_message>
<xml_diff>
--- a/graph-structure/graph-structure.docx
+++ b/graph-structure/graph-structure.docx
@@ -26,6 +26,9 @@
       </w:r>
       <w:r>
         <w:t xml:space="preserve"> on Cooperation</w:t>
+      </w:r>
+      <w:r>
+        <w:t xml:space="preserve"> in Public Goods Games</w:t>
       </w:r>
     </w:p>
     <w:p>
@@ -10882,10 +10885,10 @@
         <w:t>.</w:t>
       </w:r>
       <w:r>
-        <w:t xml:space="preserve">  </w:t>
-      </w:r>
-      <w:r>
-        <w:t xml:space="preserve">Strong selection was used with </w:t>
+        <w:t xml:space="preserve">  S</w:t>
+      </w:r>
+      <w:r>
+        <w:t xml:space="preserve">trong selection was used with </w:t>
       </w:r>
       <m:oMath>
         <m:sSub>
@@ -10980,10 +10983,10 @@
           <w:noProof/>
         </w:rPr>
         <w:drawing>
-          <wp:inline distT="0" distB="0" distL="0" distR="0" wp14:anchorId="2FB900C9" wp14:editId="677EE5BB">
+          <wp:inline distT="0" distB="0" distL="0" distR="0" wp14:anchorId="7A89675C" wp14:editId="28E5386A">
             <wp:extent cx="2688336" cy="2825496"/>
             <wp:effectExtent l="0" t="0" r="4445" b="0"/>
-            <wp:docPr id="26" name="Picture 26"/>
+            <wp:docPr id="55" name="Picture 55"/>
             <wp:cNvGraphicFramePr>
               <a:graphicFrameLocks xmlns:a="http://schemas.openxmlformats.org/drawingml/2006/main" noChangeAspect="1"/>
             </wp:cNvGraphicFramePr>
@@ -11152,22 +11155,6 @@
     </w:p>
     <w:p>
       <w:pPr>
-        <w:pStyle w:val="Body"/>
-      </w:pPr>
-      <w:r>
-        <w:t>&lt;</w:t>
-      </w:r>
-      <w:proofErr w:type="gramStart"/>
-      <w:r>
-        <w:t>talk</w:t>
-      </w:r>
-      <w:proofErr w:type="gramEnd"/>
-      <w:r>
-        <w:t xml:space="preserve"> about why cooperators might not benefit from tight clusters in the public goods game&gt;</w:t>
-      </w:r>
-    </w:p>
-    <w:p>
-      <w:pPr>
         <w:pStyle w:val="Heading3"/>
       </w:pPr>
       <w:r>
@@ -11222,10 +11209,10 @@
           <w:noProof/>
         </w:rPr>
         <w:drawing>
-          <wp:inline distT="0" distB="0" distL="0" distR="0" wp14:anchorId="4467DF5C" wp14:editId="2CFC3777">
+          <wp:inline distT="0" distB="0" distL="0" distR="0" wp14:anchorId="53ECFAF2" wp14:editId="71F69523">
             <wp:extent cx="2688336" cy="2825496"/>
             <wp:effectExtent l="0" t="0" r="4445" b="0"/>
-            <wp:docPr id="28" name="Picture 28"/>
+            <wp:docPr id="57" name="Picture 57"/>
             <wp:cNvGraphicFramePr>
               <a:graphicFrameLocks xmlns:a="http://schemas.openxmlformats.org/drawingml/2006/main" noChangeAspect="1"/>
             </wp:cNvGraphicFramePr>
@@ -11268,10 +11255,10 @@
           <w:noProof/>
         </w:rPr>
         <w:drawing>
-          <wp:inline distT="0" distB="0" distL="0" distR="0" wp14:anchorId="47398205" wp14:editId="55CAA4B9">
+          <wp:inline distT="0" distB="0" distL="0" distR="0" wp14:anchorId="5E62C20C" wp14:editId="1DAAF3B2">
             <wp:extent cx="2688336" cy="2825496"/>
             <wp:effectExtent l="0" t="0" r="4445" b="0"/>
-            <wp:docPr id="29" name="Picture 29"/>
+            <wp:docPr id="58" name="Picture 58"/>
             <wp:cNvGraphicFramePr>
               <a:graphicFrameLocks xmlns:a="http://schemas.openxmlformats.org/drawingml/2006/main" noChangeAspect="1"/>
             </wp:cNvGraphicFramePr>
@@ -11319,10 +11306,10 @@
           <w:noProof/>
         </w:rPr>
         <w:drawing>
-          <wp:inline distT="0" distB="0" distL="0" distR="0" wp14:anchorId="7319E864" wp14:editId="3056498E">
+          <wp:inline distT="0" distB="0" distL="0" distR="0" wp14:anchorId="68208D92" wp14:editId="38C95662">
             <wp:extent cx="2688336" cy="2825496"/>
             <wp:effectExtent l="0" t="0" r="4445" b="0"/>
-            <wp:docPr id="36" name="Picture 36"/>
+            <wp:docPr id="59" name="Picture 59"/>
             <wp:cNvGraphicFramePr>
               <a:graphicFrameLocks xmlns:a="http://schemas.openxmlformats.org/drawingml/2006/main" noChangeAspect="1"/>
             </wp:cNvGraphicFramePr>
@@ -11365,10 +11352,10 @@
           <w:noProof/>
         </w:rPr>
         <w:drawing>
-          <wp:inline distT="0" distB="0" distL="0" distR="0" wp14:anchorId="4E927909" wp14:editId="2951E71E">
+          <wp:inline distT="0" distB="0" distL="0" distR="0" wp14:anchorId="0D6638FA" wp14:editId="73387A07">
             <wp:extent cx="2688336" cy="2825496"/>
             <wp:effectExtent l="0" t="0" r="4445" b="0"/>
-            <wp:docPr id="37" name="Picture 37"/>
+            <wp:docPr id="60" name="Picture 60"/>
             <wp:cNvGraphicFramePr>
               <a:graphicFrameLocks xmlns:a="http://schemas.openxmlformats.org/drawingml/2006/main" noChangeAspect="1"/>
             </wp:cNvGraphicFramePr>
@@ -11552,10 +11539,10 @@
         </w:rPr>
         <w:lastRenderedPageBreak/>
         <w:drawing>
-          <wp:inline distT="0" distB="0" distL="0" distR="0" wp14:anchorId="2175194A" wp14:editId="5DB874B5">
+          <wp:inline distT="0" distB="0" distL="0" distR="0" wp14:anchorId="269C9F4E" wp14:editId="7C9BC24B">
             <wp:extent cx="2688336" cy="2825496"/>
             <wp:effectExtent l="0" t="0" r="4445" b="0"/>
-            <wp:docPr id="32" name="Picture 32"/>
+            <wp:docPr id="61" name="Picture 61"/>
             <wp:cNvGraphicFramePr>
               <a:graphicFrameLocks xmlns:a="http://schemas.openxmlformats.org/drawingml/2006/main" noChangeAspect="1"/>
             </wp:cNvGraphicFramePr>
@@ -11598,10 +11585,10 @@
           <w:noProof/>
         </w:rPr>
         <w:drawing>
-          <wp:inline distT="0" distB="0" distL="0" distR="0" wp14:anchorId="297CE2E3" wp14:editId="529EC9A8">
+          <wp:inline distT="0" distB="0" distL="0" distR="0" wp14:anchorId="2F5849DD" wp14:editId="34E1FDA7">
             <wp:extent cx="2688336" cy="2825496"/>
             <wp:effectExtent l="0" t="0" r="4445" b="0"/>
-            <wp:docPr id="33" name="Picture 33"/>
+            <wp:docPr id="62" name="Picture 62"/>
             <wp:cNvGraphicFramePr>
               <a:graphicFrameLocks xmlns:a="http://schemas.openxmlformats.org/drawingml/2006/main" noChangeAspect="1"/>
             </wp:cNvGraphicFramePr>
@@ -11702,10 +11689,10 @@
           <w:noProof/>
         </w:rPr>
         <w:drawing>
-          <wp:inline distT="0" distB="0" distL="0" distR="0" wp14:anchorId="7FE238B0" wp14:editId="02098C1C">
+          <wp:inline distT="0" distB="0" distL="0" distR="0" wp14:anchorId="4972ABAC" wp14:editId="59FDCF7C">
             <wp:extent cx="2688336" cy="2825496"/>
             <wp:effectExtent l="0" t="0" r="4445" b="0"/>
-            <wp:docPr id="38" name="Picture 38"/>
+            <wp:docPr id="63" name="Picture 63"/>
             <wp:cNvGraphicFramePr>
               <a:graphicFrameLocks xmlns:a="http://schemas.openxmlformats.org/drawingml/2006/main" noChangeAspect="1"/>
             </wp:cNvGraphicFramePr>
@@ -11804,10 +11791,10 @@
           <w:noProof/>
         </w:rPr>
         <w:drawing>
-          <wp:inline distT="0" distB="0" distL="0" distR="0" wp14:anchorId="391A65E9" wp14:editId="44C46CDE">
+          <wp:inline distT="0" distB="0" distL="0" distR="0" wp14:anchorId="0BE796D6" wp14:editId="06323D54">
             <wp:extent cx="2688336" cy="2825496"/>
             <wp:effectExtent l="0" t="0" r="4445" b="0"/>
-            <wp:docPr id="4" name="Picture 4"/>
+            <wp:docPr id="64" name="Picture 64"/>
             <wp:cNvGraphicFramePr>
               <a:graphicFrameLocks xmlns:a="http://schemas.openxmlformats.org/drawingml/2006/main" noChangeAspect="1"/>
             </wp:cNvGraphicFramePr>
@@ -11850,10 +11837,10 @@
           <w:noProof/>
         </w:rPr>
         <w:drawing>
-          <wp:inline distT="0" distB="0" distL="0" distR="0" wp14:anchorId="3E915697" wp14:editId="68B3C5CE">
+          <wp:inline distT="0" distB="0" distL="0" distR="0" wp14:anchorId="691C09DE" wp14:editId="07779823">
             <wp:extent cx="2688336" cy="2825496"/>
             <wp:effectExtent l="0" t="0" r="4445" b="0"/>
-            <wp:docPr id="3" name="Picture 3"/>
+            <wp:docPr id="65" name="Picture 65"/>
             <wp:cNvGraphicFramePr>
               <a:graphicFrameLocks xmlns:a="http://schemas.openxmlformats.org/drawingml/2006/main" noChangeAspect="1"/>
             </wp:cNvGraphicFramePr>
@@ -11898,10 +11885,10 @@
           <w:noProof/>
         </w:rPr>
         <w:drawing>
-          <wp:inline distT="0" distB="0" distL="0" distR="0" wp14:anchorId="53B85FB4" wp14:editId="633C5D7F">
+          <wp:inline distT="0" distB="0" distL="0" distR="0" wp14:anchorId="5FCF1CFD" wp14:editId="39EA175E">
             <wp:extent cx="2688336" cy="2825496"/>
             <wp:effectExtent l="0" t="0" r="4445" b="0"/>
-            <wp:docPr id="5" name="Picture 5"/>
+            <wp:docPr id="66" name="Picture 66"/>
             <wp:cNvGraphicFramePr>
               <a:graphicFrameLocks xmlns:a="http://schemas.openxmlformats.org/drawingml/2006/main" noChangeAspect="1"/>
             </wp:cNvGraphicFramePr>
@@ -11939,15 +11926,16 @@
           </wp:inline>
         </w:drawing>
       </w:r>
+      <w:bookmarkStart w:id="9" w:name="_GoBack"/>
       <w:r>
         <w:rPr>
           <w:noProof/>
         </w:rPr>
         <w:drawing>
-          <wp:inline distT="0" distB="0" distL="0" distR="0" wp14:anchorId="1DDBBA90" wp14:editId="1190EF98">
+          <wp:inline distT="0" distB="0" distL="0" distR="0" wp14:anchorId="1AEED5AE" wp14:editId="723DE73E">
             <wp:extent cx="2688336" cy="2825496"/>
             <wp:effectExtent l="0" t="0" r="4445" b="0"/>
-            <wp:docPr id="6" name="Picture 6"/>
+            <wp:docPr id="67" name="Picture 67"/>
             <wp:cNvGraphicFramePr>
               <a:graphicFrameLocks xmlns:a="http://schemas.openxmlformats.org/drawingml/2006/main" noChangeAspect="1"/>
             </wp:cNvGraphicFramePr>
@@ -11985,6 +11973,7 @@
           </wp:inline>
         </w:drawing>
       </w:r>
+      <w:bookmarkEnd w:id="9"/>
     </w:p>
     <w:p>
       <w:r>
@@ -12521,7 +12510,154 @@
         <w:t>.</w:t>
       </w:r>
       <w:r>
-        <w:t xml:space="preserve">  The following reviews the results.</w:t>
+        <w:t xml:space="preserve">  In these experiments, strong selection is used with </w:t>
+      </w:r>
+      <m:oMath>
+        <m:sSub>
+          <m:sSubPr>
+            <m:ctrlPr>
+              <w:rPr>
+                <w:rFonts w:ascii="Cambria Math" w:hAnsi="Cambria Math"/>
+                <w:i/>
+              </w:rPr>
+            </m:ctrlPr>
+          </m:sSubPr>
+          <m:e>
+            <m:r>
+              <w:rPr>
+                <w:rFonts w:ascii="Cambria Math" w:hAnsi="Cambria Math"/>
+              </w:rPr>
+              <m:t>β</m:t>
+            </m:r>
+          </m:e>
+          <m:sub>
+            <m:r>
+              <w:rPr>
+                <w:rFonts w:ascii="Cambria Math" w:hAnsi="Cambria Math"/>
+              </w:rPr>
+              <m:t>e</m:t>
+            </m:r>
+          </m:sub>
+        </m:sSub>
+        <m:r>
+          <w:rPr>
+            <w:rFonts w:ascii="Cambria Math" w:hAnsi="Cambria Math"/>
+          </w:rPr>
+          <m:t>=</m:t>
+        </m:r>
+        <m:sSub>
+          <m:sSubPr>
+            <m:ctrlPr>
+              <w:rPr>
+                <w:rFonts w:ascii="Cambria Math" w:hAnsi="Cambria Math"/>
+                <w:i/>
+              </w:rPr>
+            </m:ctrlPr>
+          </m:sSubPr>
+          <m:e>
+            <m:r>
+              <w:rPr>
+                <w:rFonts w:ascii="Cambria Math" w:hAnsi="Cambria Math"/>
+              </w:rPr>
+              <m:t>β</m:t>
+            </m:r>
+          </m:e>
+          <m:sub>
+            <m:r>
+              <w:rPr>
+                <w:rFonts w:ascii="Cambria Math" w:hAnsi="Cambria Math"/>
+              </w:rPr>
+              <m:t>a</m:t>
+            </m:r>
+          </m:sub>
+        </m:sSub>
+        <m:r>
+          <w:rPr>
+            <w:rFonts w:ascii="Cambria Math" w:hAnsi="Cambria Math"/>
+          </w:rPr>
+          <m:t>=10</m:t>
+        </m:r>
+      </m:oMath>
+      <w:r>
+        <w:t xml:space="preserve"> while the studies cited earlier use weak selection with </w:t>
+      </w:r>
+      <m:oMath>
+        <m:sSub>
+          <m:sSubPr>
+            <m:ctrlPr>
+              <w:rPr>
+                <w:rFonts w:ascii="Cambria Math" w:hAnsi="Cambria Math"/>
+                <w:i/>
+              </w:rPr>
+            </m:ctrlPr>
+          </m:sSubPr>
+          <m:e>
+            <m:r>
+              <w:rPr>
+                <w:rFonts w:ascii="Cambria Math" w:hAnsi="Cambria Math"/>
+              </w:rPr>
+              <m:t>β</m:t>
+            </m:r>
+          </m:e>
+          <m:sub>
+            <m:r>
+              <w:rPr>
+                <w:rFonts w:ascii="Cambria Math" w:hAnsi="Cambria Math"/>
+              </w:rPr>
+              <m:t>e</m:t>
+            </m:r>
+          </m:sub>
+        </m:sSub>
+        <m:r>
+          <w:rPr>
+            <w:rFonts w:ascii="Cambria Math" w:hAnsi="Cambria Math"/>
+          </w:rPr>
+          <m:t>=</m:t>
+        </m:r>
+        <m:sSub>
+          <m:sSubPr>
+            <m:ctrlPr>
+              <w:rPr>
+                <w:rFonts w:ascii="Cambria Math" w:hAnsi="Cambria Math"/>
+                <w:i/>
+              </w:rPr>
+            </m:ctrlPr>
+          </m:sSubPr>
+          <m:e>
+            <m:r>
+              <w:rPr>
+                <w:rFonts w:ascii="Cambria Math" w:hAnsi="Cambria Math"/>
+              </w:rPr>
+              <m:t>β</m:t>
+            </m:r>
+          </m:e>
+          <m:sub>
+            <m:r>
+              <w:rPr>
+                <w:rFonts w:ascii="Cambria Math" w:hAnsi="Cambria Math"/>
+              </w:rPr>
+              <m:t>a</m:t>
+            </m:r>
+          </m:sub>
+        </m:sSub>
+        <m:r>
+          <w:rPr>
+            <w:rFonts w:ascii="Cambria Math" w:hAnsi="Cambria Math"/>
+          </w:rPr>
+          <m:t>=0.005</m:t>
+        </m:r>
+      </m:oMath>
+      <w:r>
+        <w:t xml:space="preserve">.  </w:t>
+      </w:r>
+      <w:r>
+        <w:t xml:space="preserve">The following </w:t>
+      </w:r>
+      <w:r>
+        <w:t xml:space="preserve">section </w:t>
+      </w:r>
+      <w:r>
+        <w:t>reviews the results.</w:t>
       </w:r>
     </w:p>
     <w:p>
@@ -12775,7 +12911,16 @@
         <w:t>z</w:t>
       </w:r>
       <w:r>
-        <w:t>=6, setting W=1 produces results that are better than expected.</w:t>
+        <w:t xml:space="preserve">=6, setting </w:t>
+      </w:r>
+      <w:r>
+        <w:rPr>
+          <w:i/>
+        </w:rPr>
+        <w:t>W</w:t>
+      </w:r>
+      <w:r>
+        <w:t>=1 produces results that are better than expected.</w:t>
       </w:r>
     </w:p>
     <w:p>
@@ -13065,13 +13210,7 @@
         <w:pStyle w:val="Body"/>
       </w:pPr>
       <w:r>
-        <w:t>When z=4</w:t>
-      </w:r>
-      <w:r>
-        <w:t>, the homogeneous random network is able to provide better res</w:t>
-      </w:r>
-      <w:r>
-        <w:t xml:space="preserve">ults than the dynamic network for </w:t>
+        <w:t xml:space="preserve">When z=4, the homogeneous random network is able to provide better results than the dynamic network for </w:t>
       </w:r>
       <w:r>
         <w:rPr>
@@ -13082,8 +13221,6 @@
       <w:r>
         <w:t>=9.  This is surprising since the links in the random network were created randomly while the links in the dynamic network were created following a heuristic that should result in a network that promotes cooperation.</w:t>
       </w:r>
-      <w:bookmarkStart w:id="9" w:name="_GoBack"/>
-      <w:bookmarkEnd w:id="9"/>
     </w:p>
     <w:p>
       <w:pPr>
@@ -13101,45 +13238,304 @@
         <w:pStyle w:val="Body"/>
       </w:pPr>
       <w:r>
-        <w:t>While there are some similarities between the impact of network topology on the emergence of cooperation in the prisoner’s dilemma and public goods games, there are some differences that warrant further investigation.</w:t>
+        <w:t xml:space="preserve">While there are some similarities between the impact of network topology on the emergence of cooperation in the prisoner’s dilemma and public goods games, there are </w:t>
+      </w:r>
+      <w:r>
+        <w:t>several</w:t>
+      </w:r>
+      <w:r>
+        <w:t xml:space="preserve"> differences that warrant further investigation.</w:t>
       </w:r>
     </w:p>
     <w:p>
       <w:pPr>
         <w:pStyle w:val="Body"/>
-      </w:pPr>
-      <w:r>
-        <w:t>See how reputation impact dy</w:t>
-      </w:r>
-      <w:r>
-        <w:t>nam</w:t>
-      </w:r>
-      <w:r>
-        <w:t>ic linking in public goods games. Investigate whether the social norms approach provides better results for both PD and PGG.</w:t>
+        <w:numPr>
+          <w:ilvl w:val="0"/>
+          <w:numId w:val="29"/>
+        </w:numPr>
+      </w:pPr>
+      <w:r>
+        <w:t xml:space="preserve">In the prisoner’s dilemma, the level of cooperation is reduced as the temptation to defect </w:t>
+      </w:r>
+      <w:r>
+        <w:rPr>
+          <w:i/>
+        </w:rPr>
+        <w:t>b</w:t>
+      </w:r>
+      <w:r>
+        <w:t xml:space="preserve"> increases while in the public goods game cooperation improves as the multiplier </w:t>
+      </w:r>
+      <w:r>
+        <w:rPr>
+          <w:i/>
+        </w:rPr>
+        <w:t>r</w:t>
+      </w:r>
+      <w:r>
+        <w:t xml:space="preserve"> increases.</w:t>
+      </w:r>
+      <w:r>
+        <w:t xml:space="preserve">  </w:t>
       </w:r>
     </w:p>
     <w:p>
       <w:pPr>
         <w:pStyle w:val="Body"/>
-      </w:pPr>
-      <w:r>
-        <w:t>Evaluate a reinforcement learning approach for public goods games.  Macy</w:t>
+        <w:numPr>
+          <w:ilvl w:val="0"/>
+          <w:numId w:val="29"/>
+        </w:numPr>
+      </w:pPr>
+      <w:r>
+        <w:t xml:space="preserve">In the prisoner’s dilemma, cooperator fare worse on a homogeneous random graph than on a regular graph.  The reason given for this observation is that random graphs reduce the ability of cooperators to form tight clusters that can resist invasion by defectors.  </w:t>
+      </w:r>
+      <w:r>
+        <w:t xml:space="preserve">In the public goods game, cooperators are able to perform significantly better on a homogeneous random graphs than on a </w:t>
+      </w:r>
+      <w:r>
+        <w:t>regular graph.  This begs the question how cooperators can fare so well in an environment that doesn’t appear to promote the formation of tight clusters.</w:t>
       </w:r>
     </w:p>
     <w:p>
       <w:pPr>
         <w:pStyle w:val="Body"/>
-      </w:pPr>
-      <w:r>
-        <w:t>Re run the simulations with more appropriate values for Beta.</w:t>
+        <w:numPr>
+          <w:ilvl w:val="0"/>
+          <w:numId w:val="29"/>
+        </w:numPr>
+      </w:pPr>
+      <w:r>
+        <w:t xml:space="preserve">In the prisoner’s dilemma, when the game is played on a scale free network, </w:t>
+      </w:r>
+      <w:r>
+        <w:t>the level of cooperation increases as the average degree increases.</w:t>
+      </w:r>
+      <w:r>
+        <w:t xml:space="preserve">  This sets scale free networks apart from other network types where increasing </w:t>
+      </w:r>
+      <w:r>
+        <w:rPr>
+          <w:i/>
+        </w:rPr>
+        <w:t>z</w:t>
+      </w:r>
+      <w:r>
+        <w:t xml:space="preserve"> make it harder for cooperation to emerge.</w:t>
+      </w:r>
+      <w:r>
+        <w:t xml:space="preserve">  </w:t>
+      </w:r>
+      <w:r>
+        <w:t xml:space="preserve">In the </w:t>
+      </w:r>
+      <w:r>
+        <w:t xml:space="preserve">public goods game, </w:t>
+      </w:r>
+      <w:r>
+        <w:t>scale free networks provide</w:t>
+      </w:r>
+      <w:r>
+        <w:t xml:space="preserve"> no</w:t>
+      </w:r>
+      <w:r>
+        <w:t xml:space="preserve"> such immunity f</w:t>
+      </w:r>
+      <w:r>
+        <w:t>rom increasing average degree.</w:t>
       </w:r>
     </w:p>
     <w:p>
       <w:pPr>
         <w:pStyle w:val="Body"/>
-      </w:pPr>
-      <w:r>
-        <w:t>The dynamic linking approach was developed for the two-person game.  In this case, only the agent’s neighbors impact its performance.  However, in the PGG, the agent’s neighbor’s neighbors impacts its performance.</w:t>
+        <w:numPr>
+          <w:ilvl w:val="0"/>
+          <w:numId w:val="29"/>
+        </w:numPr>
+      </w:pPr>
+      <w:r>
+        <w:t>In the prisoner’s dilemma, the introduction of age correlation due to preferential attachment provided a significant boost to cooperation.  In the public goods game, the impact of age correlations is mixed.</w:t>
+      </w:r>
+    </w:p>
+    <w:p>
+      <w:pPr>
+        <w:pStyle w:val="Body"/>
+      </w:pPr>
+      <w:r>
+        <w:t xml:space="preserve">The items listed above </w:t>
+      </w:r>
+      <w:r>
+        <w:t xml:space="preserve">suggest that the promotion of cooperation in public goods games </w:t>
+      </w:r>
+      <w:r>
+        <w:t>may require different features in social networks than those required by the prisoner’s dilemma.  This is not surprising given the differences between the two games:</w:t>
+      </w:r>
+    </w:p>
+    <w:p>
+      <w:pPr>
+        <w:pStyle w:val="Body"/>
+        <w:numPr>
+          <w:ilvl w:val="0"/>
+          <w:numId w:val="30"/>
+        </w:numPr>
+      </w:pPr>
+      <w:r>
+        <w:t xml:space="preserve">In the prisoner’s dilemma game, any increase in </w:t>
+      </w:r>
+      <w:r>
+        <w:rPr>
+          <w:i/>
+        </w:rPr>
+        <w:t>b</w:t>
+      </w:r>
+      <w:r>
+        <w:t xml:space="preserve"> goes directly to defectors.  Cooperators do not benefit at all from an increase in </w:t>
+      </w:r>
+      <w:r>
+        <w:rPr>
+          <w:i/>
+        </w:rPr>
+        <w:t>b</w:t>
+      </w:r>
+      <w:r>
+        <w:t xml:space="preserve">.  In the public goods game, both cooperators and defectors benefit from an increase in r.  Defectors receive more benefit because they do not pay a cost to </w:t>
+      </w:r>
+      <w:r>
+        <w:t>participate</w:t>
+      </w:r>
+      <w:r>
+        <w:t xml:space="preserve">.  However, since the cost is fixed, the percentage difference between the payouts for the two types of agents decreases </w:t>
+      </w:r>
+      <w:r>
+        <w:t xml:space="preserve">as </w:t>
+      </w:r>
+      <w:r>
+        <w:rPr>
+          <w:i/>
+        </w:rPr>
+        <w:t>r</w:t>
+      </w:r>
+      <w:r>
+        <w:t xml:space="preserve"> increases </w:t>
+      </w:r>
+      <w:r>
+        <w:t xml:space="preserve">thus reducing the </w:t>
+      </w:r>
+      <w:r>
+        <w:t xml:space="preserve">fitness </w:t>
+      </w:r>
+      <w:r>
+        <w:t>advantage defectors have over cooperators.</w:t>
+      </w:r>
+    </w:p>
+    <w:p>
+      <w:pPr>
+        <w:pStyle w:val="Body"/>
+        <w:numPr>
+          <w:ilvl w:val="0"/>
+          <w:numId w:val="30"/>
+        </w:numPr>
+      </w:pPr>
+      <w:r>
+        <w:t>The prisoner’s dilemma is played between two agents.  Therefore, an agent’s performance only depends on the strategies followed by its direct neighbors.  In the public goods game, an agent’s performance depends on not only its neighbor’s strategy but also on its neighbor’s neighbors</w:t>
+      </w:r>
+      <w:r>
+        <w:t>’</w:t>
+      </w:r>
+      <w:r>
+        <w:t xml:space="preserve"> strategies.</w:t>
+      </w:r>
+      <w:r>
+        <w:t xml:space="preserve">  Therefore, even if </w:t>
+      </w:r>
+      <w:r>
+        <w:t>a cluster of friendly cooperators surrounds an agent</w:t>
+      </w:r>
+      <w:r>
+        <w:t>, it can still be negatively impa</w:t>
+      </w:r>
+      <w:r>
+        <w:t>cted if its neighbors are not s</w:t>
+      </w:r>
+      <w:r>
+        <w:t>o lucky.</w:t>
+      </w:r>
+    </w:p>
+    <w:p>
+      <w:pPr>
+        <w:pStyle w:val="Body"/>
+      </w:pPr>
+      <w:r>
+        <w:t xml:space="preserve">A potential fruitful avenue for future research is </w:t>
+      </w:r>
+      <w:r>
+        <w:t>gaining a better understanding of the features of networks that provide benefits to cooperators in the public goods game.</w:t>
+      </w:r>
+    </w:p>
+    <w:p>
+      <w:pPr>
+        <w:pStyle w:val="Body"/>
+      </w:pPr>
+      <w:r>
+        <w:t>In this study, only a preliminary investigation into the impact of dynamic networks on public goods game was performed.</w:t>
+      </w:r>
+      <w:r>
+        <w:t xml:space="preserve">  Future work should include conducting the experiments using weak selection with smaller values for </w:t>
+      </w:r>
+      <w:r>
+        <w:rPr>
+          <w:i/>
+        </w:rPr>
+        <w:sym w:font="Symbol" w:char="F062"/>
+      </w:r>
+      <w:r>
+        <w:t xml:space="preserve">.  In addition, the use of reputation to drive the linking process should be incorporated in order to evaluate the benefits of using reputation as a guide to selecting partners.  A </w:t>
+      </w:r>
+      <w:r>
+        <w:t xml:space="preserve">social norm driven </w:t>
+      </w:r>
+      <w:r>
+        <w:t xml:space="preserve">reputation mechanism like the one used in </w:t>
+      </w:r>
+      <w:r>
+        <w:fldChar w:fldCharType="begin"/>
+      </w:r>
+      <w:r>
+        <w:instrText xml:space="preserve"> REF _Ref324788222 \r \h </w:instrText>
+      </w:r>
+      <w:r>
+        <w:fldChar w:fldCharType="separate"/>
+      </w:r>
+      <w:r>
+        <w:t>[27]</w:t>
+      </w:r>
+      <w:r>
+        <w:fldChar w:fldCharType="end"/>
+      </w:r>
+      <w:r>
+        <w:t xml:space="preserve"> could be used to evaluate the reputations of potential partners.</w:t>
+      </w:r>
+      <w:r>
+        <w:t xml:space="preserve">  Finally, a reinforcement learning approach like the one used in </w:t>
+      </w:r>
+      <w:r>
+        <w:fldChar w:fldCharType="begin"/>
+      </w:r>
+      <w:r>
+        <w:instrText xml:space="preserve"> REF _Ref324799953 \r \h </w:instrText>
+      </w:r>
+      <w:r>
+        <w:fldChar w:fldCharType="separate"/>
+      </w:r>
+      <w:r>
+        <w:t>[29]</w:t>
+      </w:r>
+      <w:r>
+        <w:fldChar w:fldCharType="end"/>
+      </w:r>
+      <w:r>
+        <w:t xml:space="preserve"> should be investigate to see if it can explain the emergence of cooperation in public goods games. </w:t>
       </w:r>
     </w:p>
     <w:p>
@@ -13997,6 +14393,49 @@
         <w:t>, vol. 239, pp. 435-444, 2006.</w:t>
       </w:r>
       <w:bookmarkEnd w:id="40"/>
+    </w:p>
+    <w:p>
+      <w:pPr>
+        <w:pStyle w:val="Reference"/>
+      </w:pPr>
+      <w:bookmarkStart w:id="41" w:name="_Ref324799953"/>
+      <w:r>
+        <w:t>Macy, M. W.</w:t>
+      </w:r>
+      <w:r>
+        <w:t>, “</w:t>
+      </w:r>
+      <w:r>
+        <w:t>Learning to Cooperate: Stochastic and Tacit Collusion in Social Exchange</w:t>
+      </w:r>
+      <w:r>
+        <w:t xml:space="preserve">,” </w:t>
+      </w:r>
+      <w:r>
+        <w:rPr>
+          <w:i/>
+        </w:rPr>
+        <w:t>American Journal of Sociology</w:t>
+      </w:r>
+      <w:r>
+        <w:t xml:space="preserve">, vol. </w:t>
+      </w:r>
+      <w:r>
+        <w:t>97</w:t>
+      </w:r>
+      <w:r>
+        <w:t xml:space="preserve">, </w:t>
+      </w:r>
+      <w:r>
+        <w:t xml:space="preserve">no. 3, </w:t>
+      </w:r>
+      <w:r>
+        <w:t xml:space="preserve">pp. </w:t>
+      </w:r>
+      <w:r>
+        <w:t>808-843, 1991.</w:t>
+      </w:r>
+      <w:bookmarkEnd w:id="41"/>
     </w:p>
     <w:sectPr>
       <w:footerReference w:type="default" r:id="rId30"/>
@@ -14062,7 +14501,7 @@
         <w:rStyle w:val="PageNumber"/>
         <w:noProof/>
       </w:rPr>
-      <w:t>20</w:t>
+      <w:t>17</w:t>
     </w:r>
     <w:r>
       <w:rPr>
@@ -14333,6 +14772,119 @@
     </w:lvl>
   </w:abstractNum>
   <w:abstractNum w:abstractNumId="2">
+    <w:nsid w:val="0339412F"/>
+    <w:multiLevelType w:val="hybridMultilevel"/>
+    <w:tmpl w:val="C5CEFCA6"/>
+    <w:lvl w:ilvl="0" w:tplc="04090001">
+      <w:start w:val="1"/>
+      <w:numFmt w:val="bullet"/>
+      <w:lvlText w:val=""/>
+      <w:lvlJc w:val="left"/>
+      <w:pPr>
+        <w:ind w:left="720" w:hanging="360"/>
+      </w:pPr>
+      <w:rPr>
+        <w:rFonts w:ascii="Symbol" w:hAnsi="Symbol" w:hint="default"/>
+      </w:rPr>
+    </w:lvl>
+    <w:lvl w:ilvl="1" w:tplc="04090003" w:tentative="1">
+      <w:start w:val="1"/>
+      <w:numFmt w:val="bullet"/>
+      <w:lvlText w:val="o"/>
+      <w:lvlJc w:val="left"/>
+      <w:pPr>
+        <w:ind w:left="1440" w:hanging="360"/>
+      </w:pPr>
+      <w:rPr>
+        <w:rFonts w:ascii="Courier New" w:hAnsi="Courier New" w:hint="default"/>
+      </w:rPr>
+    </w:lvl>
+    <w:lvl w:ilvl="2" w:tplc="04090005" w:tentative="1">
+      <w:start w:val="1"/>
+      <w:numFmt w:val="bullet"/>
+      <w:lvlText w:val=""/>
+      <w:lvlJc w:val="left"/>
+      <w:pPr>
+        <w:ind w:left="2160" w:hanging="360"/>
+      </w:pPr>
+      <w:rPr>
+        <w:rFonts w:ascii="Wingdings" w:hAnsi="Wingdings" w:hint="default"/>
+      </w:rPr>
+    </w:lvl>
+    <w:lvl w:ilvl="3" w:tplc="04090001" w:tentative="1">
+      <w:start w:val="1"/>
+      <w:numFmt w:val="bullet"/>
+      <w:lvlText w:val=""/>
+      <w:lvlJc w:val="left"/>
+      <w:pPr>
+        <w:ind w:left="2880" w:hanging="360"/>
+      </w:pPr>
+      <w:rPr>
+        <w:rFonts w:ascii="Symbol" w:hAnsi="Symbol" w:hint="default"/>
+      </w:rPr>
+    </w:lvl>
+    <w:lvl w:ilvl="4" w:tplc="04090003" w:tentative="1">
+      <w:start w:val="1"/>
+      <w:numFmt w:val="bullet"/>
+      <w:lvlText w:val="o"/>
+      <w:lvlJc w:val="left"/>
+      <w:pPr>
+        <w:ind w:left="3600" w:hanging="360"/>
+      </w:pPr>
+      <w:rPr>
+        <w:rFonts w:ascii="Courier New" w:hAnsi="Courier New" w:hint="default"/>
+      </w:rPr>
+    </w:lvl>
+    <w:lvl w:ilvl="5" w:tplc="04090005" w:tentative="1">
+      <w:start w:val="1"/>
+      <w:numFmt w:val="bullet"/>
+      <w:lvlText w:val=""/>
+      <w:lvlJc w:val="left"/>
+      <w:pPr>
+        <w:ind w:left="4320" w:hanging="360"/>
+      </w:pPr>
+      <w:rPr>
+        <w:rFonts w:ascii="Wingdings" w:hAnsi="Wingdings" w:hint="default"/>
+      </w:rPr>
+    </w:lvl>
+    <w:lvl w:ilvl="6" w:tplc="04090001" w:tentative="1">
+      <w:start w:val="1"/>
+      <w:numFmt w:val="bullet"/>
+      <w:lvlText w:val=""/>
+      <w:lvlJc w:val="left"/>
+      <w:pPr>
+        <w:ind w:left="5040" w:hanging="360"/>
+      </w:pPr>
+      <w:rPr>
+        <w:rFonts w:ascii="Symbol" w:hAnsi="Symbol" w:hint="default"/>
+      </w:rPr>
+    </w:lvl>
+    <w:lvl w:ilvl="7" w:tplc="04090003" w:tentative="1">
+      <w:start w:val="1"/>
+      <w:numFmt w:val="bullet"/>
+      <w:lvlText w:val="o"/>
+      <w:lvlJc w:val="left"/>
+      <w:pPr>
+        <w:ind w:left="5760" w:hanging="360"/>
+      </w:pPr>
+      <w:rPr>
+        <w:rFonts w:ascii="Courier New" w:hAnsi="Courier New" w:hint="default"/>
+      </w:rPr>
+    </w:lvl>
+    <w:lvl w:ilvl="8" w:tplc="04090005" w:tentative="1">
+      <w:start w:val="1"/>
+      <w:numFmt w:val="bullet"/>
+      <w:lvlText w:val=""/>
+      <w:lvlJc w:val="left"/>
+      <w:pPr>
+        <w:ind w:left="6480" w:hanging="360"/>
+      </w:pPr>
+      <w:rPr>
+        <w:rFonts w:ascii="Wingdings" w:hAnsi="Wingdings" w:hint="default"/>
+      </w:rPr>
+    </w:lvl>
+  </w:abstractNum>
+  <w:abstractNum w:abstractNumId="3">
     <w:nsid w:val="0CCA519E"/>
     <w:multiLevelType w:val="hybridMultilevel"/>
     <w:tmpl w:val="CDE69E92"/>
@@ -14422,7 +14974,7 @@
       </w:pPr>
     </w:lvl>
   </w:abstractNum>
-  <w:abstractNum w:abstractNumId="3">
+  <w:abstractNum w:abstractNumId="4">
     <w:nsid w:val="0E6B4010"/>
     <w:multiLevelType w:val="hybridMultilevel"/>
     <w:tmpl w:val="C8E8E544"/>
@@ -14535,7 +15087,7 @@
       </w:rPr>
     </w:lvl>
   </w:abstractNum>
-  <w:abstractNum w:abstractNumId="4">
+  <w:abstractNum w:abstractNumId="5">
     <w:nsid w:val="14966BA6"/>
     <w:multiLevelType w:val="hybridMultilevel"/>
     <w:tmpl w:val="2418124E"/>
@@ -14648,7 +15200,7 @@
       </w:rPr>
     </w:lvl>
   </w:abstractNum>
-  <w:abstractNum w:abstractNumId="5">
+  <w:abstractNum w:abstractNumId="6">
     <w:nsid w:val="14AC5035"/>
     <w:multiLevelType w:val="hybridMultilevel"/>
     <w:tmpl w:val="9860206A"/>
@@ -14760,7 +15312,7 @@
       </w:rPr>
     </w:lvl>
   </w:abstractNum>
-  <w:abstractNum w:abstractNumId="6">
+  <w:abstractNum w:abstractNumId="7">
     <w:nsid w:val="15DF4E97"/>
     <w:multiLevelType w:val="hybridMultilevel"/>
     <w:tmpl w:val="504A9F30"/>
@@ -14873,7 +15425,120 @@
       </w:rPr>
     </w:lvl>
   </w:abstractNum>
-  <w:abstractNum w:abstractNumId="7">
+  <w:abstractNum w:abstractNumId="8">
+    <w:nsid w:val="166A0783"/>
+    <w:multiLevelType w:val="hybridMultilevel"/>
+    <w:tmpl w:val="EB081A5C"/>
+    <w:lvl w:ilvl="0" w:tplc="04090001">
+      <w:start w:val="1"/>
+      <w:numFmt w:val="bullet"/>
+      <w:lvlText w:val=""/>
+      <w:lvlJc w:val="left"/>
+      <w:pPr>
+        <w:ind w:left="720" w:hanging="360"/>
+      </w:pPr>
+      <w:rPr>
+        <w:rFonts w:ascii="Symbol" w:hAnsi="Symbol" w:hint="default"/>
+      </w:rPr>
+    </w:lvl>
+    <w:lvl w:ilvl="1" w:tplc="04090003" w:tentative="1">
+      <w:start w:val="1"/>
+      <w:numFmt w:val="bullet"/>
+      <w:lvlText w:val="o"/>
+      <w:lvlJc w:val="left"/>
+      <w:pPr>
+        <w:ind w:left="1440" w:hanging="360"/>
+      </w:pPr>
+      <w:rPr>
+        <w:rFonts w:ascii="Courier New" w:hAnsi="Courier New" w:hint="default"/>
+      </w:rPr>
+    </w:lvl>
+    <w:lvl w:ilvl="2" w:tplc="04090005" w:tentative="1">
+      <w:start w:val="1"/>
+      <w:numFmt w:val="bullet"/>
+      <w:lvlText w:val=""/>
+      <w:lvlJc w:val="left"/>
+      <w:pPr>
+        <w:ind w:left="2160" w:hanging="360"/>
+      </w:pPr>
+      <w:rPr>
+        <w:rFonts w:ascii="Wingdings" w:hAnsi="Wingdings" w:hint="default"/>
+      </w:rPr>
+    </w:lvl>
+    <w:lvl w:ilvl="3" w:tplc="04090001" w:tentative="1">
+      <w:start w:val="1"/>
+      <w:numFmt w:val="bullet"/>
+      <w:lvlText w:val=""/>
+      <w:lvlJc w:val="left"/>
+      <w:pPr>
+        <w:ind w:left="2880" w:hanging="360"/>
+      </w:pPr>
+      <w:rPr>
+        <w:rFonts w:ascii="Symbol" w:hAnsi="Symbol" w:hint="default"/>
+      </w:rPr>
+    </w:lvl>
+    <w:lvl w:ilvl="4" w:tplc="04090003" w:tentative="1">
+      <w:start w:val="1"/>
+      <w:numFmt w:val="bullet"/>
+      <w:lvlText w:val="o"/>
+      <w:lvlJc w:val="left"/>
+      <w:pPr>
+        <w:ind w:left="3600" w:hanging="360"/>
+      </w:pPr>
+      <w:rPr>
+        <w:rFonts w:ascii="Courier New" w:hAnsi="Courier New" w:hint="default"/>
+      </w:rPr>
+    </w:lvl>
+    <w:lvl w:ilvl="5" w:tplc="04090005" w:tentative="1">
+      <w:start w:val="1"/>
+      <w:numFmt w:val="bullet"/>
+      <w:lvlText w:val=""/>
+      <w:lvlJc w:val="left"/>
+      <w:pPr>
+        <w:ind w:left="4320" w:hanging="360"/>
+      </w:pPr>
+      <w:rPr>
+        <w:rFonts w:ascii="Wingdings" w:hAnsi="Wingdings" w:hint="default"/>
+      </w:rPr>
+    </w:lvl>
+    <w:lvl w:ilvl="6" w:tplc="04090001" w:tentative="1">
+      <w:start w:val="1"/>
+      <w:numFmt w:val="bullet"/>
+      <w:lvlText w:val=""/>
+      <w:lvlJc w:val="left"/>
+      <w:pPr>
+        <w:ind w:left="5040" w:hanging="360"/>
+      </w:pPr>
+      <w:rPr>
+        <w:rFonts w:ascii="Symbol" w:hAnsi="Symbol" w:hint="default"/>
+      </w:rPr>
+    </w:lvl>
+    <w:lvl w:ilvl="7" w:tplc="04090003" w:tentative="1">
+      <w:start w:val="1"/>
+      <w:numFmt w:val="bullet"/>
+      <w:lvlText w:val="o"/>
+      <w:lvlJc w:val="left"/>
+      <w:pPr>
+        <w:ind w:left="5760" w:hanging="360"/>
+      </w:pPr>
+      <w:rPr>
+        <w:rFonts w:ascii="Courier New" w:hAnsi="Courier New" w:hint="default"/>
+      </w:rPr>
+    </w:lvl>
+    <w:lvl w:ilvl="8" w:tplc="04090005" w:tentative="1">
+      <w:start w:val="1"/>
+      <w:numFmt w:val="bullet"/>
+      <w:lvlText w:val=""/>
+      <w:lvlJc w:val="left"/>
+      <w:pPr>
+        <w:ind w:left="6480" w:hanging="360"/>
+      </w:pPr>
+      <w:rPr>
+        <w:rFonts w:ascii="Wingdings" w:hAnsi="Wingdings" w:hint="default"/>
+      </w:rPr>
+    </w:lvl>
+  </w:abstractNum>
+  <w:abstractNum w:abstractNumId="9">
     <w:nsid w:val="18651607"/>
     <w:multiLevelType w:val="hybridMultilevel"/>
     <w:tmpl w:val="5BB6AC7A"/>
@@ -14986,7 +15651,7 @@
       </w:rPr>
     </w:lvl>
   </w:abstractNum>
-  <w:abstractNum w:abstractNumId="8">
+  <w:abstractNum w:abstractNumId="10">
     <w:nsid w:val="18A77135"/>
     <w:multiLevelType w:val="hybridMultilevel"/>
     <w:tmpl w:val="BE02E446"/>
@@ -15099,7 +15764,7 @@
       </w:rPr>
     </w:lvl>
   </w:abstractNum>
-  <w:abstractNum w:abstractNumId="9">
+  <w:abstractNum w:abstractNumId="11">
     <w:nsid w:val="1A7D740C"/>
     <w:multiLevelType w:val="multilevel"/>
     <w:tmpl w:val="8978428A"/>
@@ -15212,7 +15877,7 @@
       </w:pPr>
     </w:lvl>
   </w:abstractNum>
-  <w:abstractNum w:abstractNumId="10">
+  <w:abstractNum w:abstractNumId="12">
     <w:nsid w:val="1FB64551"/>
     <w:multiLevelType w:val="hybridMultilevel"/>
     <w:tmpl w:val="DB2CE068"/>
@@ -15325,7 +15990,7 @@
       </w:rPr>
     </w:lvl>
   </w:abstractNum>
-  <w:abstractNum w:abstractNumId="11">
+  <w:abstractNum w:abstractNumId="13">
     <w:nsid w:val="270E783E"/>
     <w:multiLevelType w:val="hybridMultilevel"/>
     <w:tmpl w:val="7C2ABC6E"/>
@@ -15438,7 +16103,7 @@
       </w:rPr>
     </w:lvl>
   </w:abstractNum>
-  <w:abstractNum w:abstractNumId="12">
+  <w:abstractNum w:abstractNumId="14">
     <w:nsid w:val="310077AE"/>
     <w:multiLevelType w:val="hybridMultilevel"/>
     <w:tmpl w:val="4FFA9476"/>
@@ -15551,7 +16216,7 @@
       </w:rPr>
     </w:lvl>
   </w:abstractNum>
-  <w:abstractNum w:abstractNumId="13">
+  <w:abstractNum w:abstractNumId="15">
     <w:nsid w:val="31C504B5"/>
     <w:multiLevelType w:val="hybridMultilevel"/>
     <w:tmpl w:val="95403B48"/>
@@ -15637,7 +16302,7 @@
       </w:pPr>
     </w:lvl>
   </w:abstractNum>
-  <w:abstractNum w:abstractNumId="14">
+  <w:abstractNum w:abstractNumId="16">
     <w:nsid w:val="344D385C"/>
     <w:multiLevelType w:val="hybridMultilevel"/>
     <w:tmpl w:val="E21E2620"/>
@@ -15750,7 +16415,7 @@
       </w:rPr>
     </w:lvl>
   </w:abstractNum>
-  <w:abstractNum w:abstractNumId="15">
+  <w:abstractNum w:abstractNumId="17">
     <w:nsid w:val="3DD9700C"/>
     <w:multiLevelType w:val="hybridMultilevel"/>
     <w:tmpl w:val="81FC1CB0"/>
@@ -15863,7 +16528,7 @@
       </w:rPr>
     </w:lvl>
   </w:abstractNum>
-  <w:abstractNum w:abstractNumId="16">
+  <w:abstractNum w:abstractNumId="18">
     <w:nsid w:val="4EA43015"/>
     <w:multiLevelType w:val="multilevel"/>
     <w:tmpl w:val="8978428A"/>
@@ -15976,7 +16641,7 @@
       </w:pPr>
     </w:lvl>
   </w:abstractNum>
-  <w:abstractNum w:abstractNumId="17">
+  <w:abstractNum w:abstractNumId="19">
     <w:nsid w:val="514A56C4"/>
     <w:multiLevelType w:val="hybridMultilevel"/>
     <w:tmpl w:val="AD4A705A"/>
@@ -16089,7 +16754,7 @@
       </w:rPr>
     </w:lvl>
   </w:abstractNum>
-  <w:abstractNum w:abstractNumId="18">
+  <w:abstractNum w:abstractNumId="20">
     <w:nsid w:val="550D0F1E"/>
     <w:multiLevelType w:val="hybridMultilevel"/>
     <w:tmpl w:val="5A969F4E"/>
@@ -16202,7 +16867,7 @@
       </w:rPr>
     </w:lvl>
   </w:abstractNum>
-  <w:abstractNum w:abstractNumId="19">
+  <w:abstractNum w:abstractNumId="21">
     <w:nsid w:val="56287B3B"/>
     <w:multiLevelType w:val="hybridMultilevel"/>
     <w:tmpl w:val="9760B976"/>
@@ -16315,7 +16980,7 @@
       </w:rPr>
     </w:lvl>
   </w:abstractNum>
-  <w:abstractNum w:abstractNumId="20">
+  <w:abstractNum w:abstractNumId="22">
     <w:nsid w:val="599738EA"/>
     <w:multiLevelType w:val="multilevel"/>
     <w:tmpl w:val="04090025"/>
@@ -16410,7 +17075,7 @@
       </w:pPr>
     </w:lvl>
   </w:abstractNum>
-  <w:abstractNum w:abstractNumId="21">
+  <w:abstractNum w:abstractNumId="23">
     <w:nsid w:val="5AFA6412"/>
     <w:multiLevelType w:val="hybridMultilevel"/>
     <w:tmpl w:val="BDE0CE52"/>
@@ -16523,7 +17188,7 @@
       </w:rPr>
     </w:lvl>
   </w:abstractNum>
-  <w:abstractNum w:abstractNumId="22">
+  <w:abstractNum w:abstractNumId="24">
     <w:nsid w:val="6208120A"/>
     <w:multiLevelType w:val="hybridMultilevel"/>
     <w:tmpl w:val="977E292C"/>
@@ -16636,7 +17301,7 @@
       </w:rPr>
     </w:lvl>
   </w:abstractNum>
-  <w:abstractNum w:abstractNumId="23">
+  <w:abstractNum w:abstractNumId="25">
     <w:nsid w:val="6E6B4EB9"/>
     <w:multiLevelType w:val="hybridMultilevel"/>
     <w:tmpl w:val="8CCE2622"/>
@@ -16749,7 +17414,7 @@
       </w:rPr>
     </w:lvl>
   </w:abstractNum>
-  <w:abstractNum w:abstractNumId="24">
+  <w:abstractNum w:abstractNumId="26">
     <w:nsid w:val="73B00093"/>
     <w:multiLevelType w:val="hybridMultilevel"/>
     <w:tmpl w:val="7DD48F26"/>
@@ -16835,7 +17500,7 @@
       </w:pPr>
     </w:lvl>
   </w:abstractNum>
-  <w:abstractNum w:abstractNumId="25">
+  <w:abstractNum w:abstractNumId="27">
     <w:nsid w:val="75033269"/>
     <w:multiLevelType w:val="hybridMultilevel"/>
     <w:tmpl w:val="7F4AC11C"/>
@@ -16924,7 +17589,7 @@
       </w:pPr>
     </w:lvl>
   </w:abstractNum>
-  <w:abstractNum w:abstractNumId="26">
+  <w:abstractNum w:abstractNumId="28">
     <w:nsid w:val="750F062B"/>
     <w:multiLevelType w:val="hybridMultilevel"/>
     <w:tmpl w:val="3AF08B4A"/>
@@ -17037,7 +17702,7 @@
       </w:rPr>
     </w:lvl>
   </w:abstractNum>
-  <w:abstractNum w:abstractNumId="27">
+  <w:abstractNum w:abstractNumId="29">
     <w:nsid w:val="7C4C4D1C"/>
     <w:multiLevelType w:val="hybridMultilevel"/>
     <w:tmpl w:val="D048F472"/>
@@ -17151,88 +17816,94 @@
     </w:lvl>
   </w:abstractNum>
   <w:num w:numId="1">
-    <w:abstractNumId w:val="19"/>
+    <w:abstractNumId w:val="21"/>
   </w:num>
   <w:num w:numId="2">
-    <w:abstractNumId w:val="16"/>
+    <w:abstractNumId w:val="18"/>
   </w:num>
   <w:num w:numId="3">
     <w:abstractNumId w:val="0"/>
   </w:num>
   <w:num w:numId="4">
-    <w:abstractNumId w:val="9"/>
+    <w:abstractNumId w:val="11"/>
   </w:num>
   <w:num w:numId="5">
-    <w:abstractNumId w:val="10"/>
+    <w:abstractNumId w:val="12"/>
   </w:num>
   <w:num w:numId="6">
-    <w:abstractNumId w:val="2"/>
+    <w:abstractNumId w:val="3"/>
   </w:num>
   <w:num w:numId="7">
-    <w:abstractNumId w:val="25"/>
+    <w:abstractNumId w:val="27"/>
   </w:num>
   <w:num w:numId="8">
-    <w:abstractNumId w:val="6"/>
+    <w:abstractNumId w:val="7"/>
   </w:num>
   <w:num w:numId="9">
-    <w:abstractNumId w:val="21"/>
+    <w:abstractNumId w:val="23"/>
   </w:num>
   <w:num w:numId="10">
-    <w:abstractNumId w:val="3"/>
+    <w:abstractNumId w:val="4"/>
   </w:num>
   <w:num w:numId="11">
-    <w:abstractNumId w:val="12"/>
+    <w:abstractNumId w:val="14"/>
   </w:num>
   <w:num w:numId="12">
-    <w:abstractNumId w:val="5"/>
+    <w:abstractNumId w:val="6"/>
   </w:num>
   <w:num w:numId="13">
     <w:abstractNumId w:val="1"/>
   </w:num>
   <w:num w:numId="14">
-    <w:abstractNumId w:val="18"/>
+    <w:abstractNumId w:val="20"/>
   </w:num>
   <w:num w:numId="15">
+    <w:abstractNumId w:val="10"/>
+  </w:num>
+  <w:num w:numId="16">
+    <w:abstractNumId w:val="28"/>
+  </w:num>
+  <w:num w:numId="17">
+    <w:abstractNumId w:val="29"/>
+  </w:num>
+  <w:num w:numId="18">
+    <w:abstractNumId w:val="25"/>
+  </w:num>
+  <w:num w:numId="19">
+    <w:abstractNumId w:val="16"/>
+  </w:num>
+  <w:num w:numId="20">
+    <w:abstractNumId w:val="19"/>
+  </w:num>
+  <w:num w:numId="21">
+    <w:abstractNumId w:val="17"/>
+  </w:num>
+  <w:num w:numId="22">
+    <w:abstractNumId w:val="5"/>
+  </w:num>
+  <w:num w:numId="23">
+    <w:abstractNumId w:val="22"/>
+  </w:num>
+  <w:num w:numId="24">
+    <w:abstractNumId w:val="26"/>
+  </w:num>
+  <w:num w:numId="25">
+    <w:abstractNumId w:val="15"/>
+  </w:num>
+  <w:num w:numId="26">
+    <w:abstractNumId w:val="13"/>
+  </w:num>
+  <w:num w:numId="27">
+    <w:abstractNumId w:val="9"/>
+  </w:num>
+  <w:num w:numId="28">
+    <w:abstractNumId w:val="24"/>
+  </w:num>
+  <w:num w:numId="29">
     <w:abstractNumId w:val="8"/>
   </w:num>
-  <w:num w:numId="16">
-    <w:abstractNumId w:val="26"/>
-  </w:num>
-  <w:num w:numId="17">
-    <w:abstractNumId w:val="27"/>
-  </w:num>
-  <w:num w:numId="18">
-    <w:abstractNumId w:val="23"/>
-  </w:num>
-  <w:num w:numId="19">
-    <w:abstractNumId w:val="14"/>
-  </w:num>
-  <w:num w:numId="20">
-    <w:abstractNumId w:val="17"/>
-  </w:num>
-  <w:num w:numId="21">
-    <w:abstractNumId w:val="15"/>
-  </w:num>
-  <w:num w:numId="22">
-    <w:abstractNumId w:val="4"/>
-  </w:num>
-  <w:num w:numId="23">
-    <w:abstractNumId w:val="20"/>
-  </w:num>
-  <w:num w:numId="24">
-    <w:abstractNumId w:val="24"/>
-  </w:num>
-  <w:num w:numId="25">
-    <w:abstractNumId w:val="13"/>
-  </w:num>
-  <w:num w:numId="26">
-    <w:abstractNumId w:val="11"/>
-  </w:num>
-  <w:num w:numId="27">
-    <w:abstractNumId w:val="7"/>
-  </w:num>
-  <w:num w:numId="28">
-    <w:abstractNumId w:val="22"/>
+  <w:num w:numId="30">
+    <w:abstractNumId w:val="2"/>
   </w:num>
 </w:numbering>
 </file>

</xml_diff>

<commit_message>
another draft with new figures
</commit_message>
<xml_diff>
--- a/graph-structure/graph-structure.docx
+++ b/graph-structure/graph-structure.docx
@@ -10983,10 +10983,10 @@
           <w:noProof/>
         </w:rPr>
         <w:drawing>
-          <wp:inline distT="0" distB="0" distL="0" distR="0" wp14:anchorId="7A89675C" wp14:editId="28E5386A">
+          <wp:inline distT="0" distB="0" distL="0" distR="0" wp14:anchorId="1CE7700B" wp14:editId="27C649D0">
             <wp:extent cx="2688336" cy="2825496"/>
             <wp:effectExtent l="0" t="0" r="4445" b="0"/>
-            <wp:docPr id="55" name="Picture 55"/>
+            <wp:docPr id="68" name="Picture 68"/>
             <wp:cNvGraphicFramePr>
               <a:graphicFrameLocks xmlns:a="http://schemas.openxmlformats.org/drawingml/2006/main" noChangeAspect="1"/>
             </wp:cNvGraphicFramePr>
@@ -11029,10 +11029,10 @@
           <w:noProof/>
         </w:rPr>
         <w:drawing>
-          <wp:inline distT="0" distB="0" distL="0" distR="0" wp14:anchorId="7834127F" wp14:editId="761910EF">
+          <wp:inline distT="0" distB="0" distL="0" distR="0" wp14:anchorId="059839AE" wp14:editId="4787BCF8">
             <wp:extent cx="2688336" cy="2825496"/>
             <wp:effectExtent l="0" t="0" r="4445" b="0"/>
-            <wp:docPr id="27" name="Picture 27"/>
+            <wp:docPr id="69" name="Picture 69"/>
             <wp:cNvGraphicFramePr>
               <a:graphicFrameLocks xmlns:a="http://schemas.openxmlformats.org/drawingml/2006/main" noChangeAspect="1"/>
             </wp:cNvGraphicFramePr>
@@ -11209,10 +11209,10 @@
           <w:noProof/>
         </w:rPr>
         <w:drawing>
-          <wp:inline distT="0" distB="0" distL="0" distR="0" wp14:anchorId="53ECFAF2" wp14:editId="71F69523">
+          <wp:inline distT="0" distB="0" distL="0" distR="0" wp14:anchorId="0B5E9DFB" wp14:editId="3BB6365E">
             <wp:extent cx="2688336" cy="2825496"/>
             <wp:effectExtent l="0" t="0" r="4445" b="0"/>
-            <wp:docPr id="57" name="Picture 57"/>
+            <wp:docPr id="70" name="Picture 70"/>
             <wp:cNvGraphicFramePr>
               <a:graphicFrameLocks xmlns:a="http://schemas.openxmlformats.org/drawingml/2006/main" noChangeAspect="1"/>
             </wp:cNvGraphicFramePr>
@@ -11255,10 +11255,10 @@
           <w:noProof/>
         </w:rPr>
         <w:drawing>
-          <wp:inline distT="0" distB="0" distL="0" distR="0" wp14:anchorId="5E62C20C" wp14:editId="1DAAF3B2">
+          <wp:inline distT="0" distB="0" distL="0" distR="0" wp14:anchorId="3E8D6F38" wp14:editId="15C47A48">
             <wp:extent cx="2688336" cy="2825496"/>
             <wp:effectExtent l="0" t="0" r="4445" b="0"/>
-            <wp:docPr id="58" name="Picture 58"/>
+            <wp:docPr id="71" name="Picture 71"/>
             <wp:cNvGraphicFramePr>
               <a:graphicFrameLocks xmlns:a="http://schemas.openxmlformats.org/drawingml/2006/main" noChangeAspect="1"/>
             </wp:cNvGraphicFramePr>
@@ -11306,10 +11306,10 @@
           <w:noProof/>
         </w:rPr>
         <w:drawing>
-          <wp:inline distT="0" distB="0" distL="0" distR="0" wp14:anchorId="68208D92" wp14:editId="38C95662">
+          <wp:inline distT="0" distB="0" distL="0" distR="0" wp14:anchorId="0296BAFC" wp14:editId="119C8713">
             <wp:extent cx="2688336" cy="2825496"/>
             <wp:effectExtent l="0" t="0" r="4445" b="0"/>
-            <wp:docPr id="59" name="Picture 59"/>
+            <wp:docPr id="72" name="Picture 72"/>
             <wp:cNvGraphicFramePr>
               <a:graphicFrameLocks xmlns:a="http://schemas.openxmlformats.org/drawingml/2006/main" noChangeAspect="1"/>
             </wp:cNvGraphicFramePr>
@@ -11352,10 +11352,10 @@
           <w:noProof/>
         </w:rPr>
         <w:drawing>
-          <wp:inline distT="0" distB="0" distL="0" distR="0" wp14:anchorId="0D6638FA" wp14:editId="73387A07">
+          <wp:inline distT="0" distB="0" distL="0" distR="0" wp14:anchorId="57416DF8" wp14:editId="677BE4E3">
             <wp:extent cx="2688336" cy="2825496"/>
             <wp:effectExtent l="0" t="0" r="4445" b="0"/>
-            <wp:docPr id="60" name="Picture 60"/>
+            <wp:docPr id="73" name="Picture 73"/>
             <wp:cNvGraphicFramePr>
               <a:graphicFrameLocks xmlns:a="http://schemas.openxmlformats.org/drawingml/2006/main" noChangeAspect="1"/>
             </wp:cNvGraphicFramePr>
@@ -11539,10 +11539,10 @@
         </w:rPr>
         <w:lastRenderedPageBreak/>
         <w:drawing>
-          <wp:inline distT="0" distB="0" distL="0" distR="0" wp14:anchorId="269C9F4E" wp14:editId="7C9BC24B">
+          <wp:inline distT="0" distB="0" distL="0" distR="0" wp14:anchorId="705EFD6C" wp14:editId="74343881">
             <wp:extent cx="2688336" cy="2825496"/>
             <wp:effectExtent l="0" t="0" r="4445" b="0"/>
-            <wp:docPr id="61" name="Picture 61"/>
+            <wp:docPr id="74" name="Picture 74"/>
             <wp:cNvGraphicFramePr>
               <a:graphicFrameLocks xmlns:a="http://schemas.openxmlformats.org/drawingml/2006/main" noChangeAspect="1"/>
             </wp:cNvGraphicFramePr>
@@ -11585,10 +11585,10 @@
           <w:noProof/>
         </w:rPr>
         <w:drawing>
-          <wp:inline distT="0" distB="0" distL="0" distR="0" wp14:anchorId="2F5849DD" wp14:editId="34E1FDA7">
+          <wp:inline distT="0" distB="0" distL="0" distR="0" wp14:anchorId="677F70C6" wp14:editId="2417528D">
             <wp:extent cx="2688336" cy="2825496"/>
             <wp:effectExtent l="0" t="0" r="4445" b="0"/>
-            <wp:docPr id="62" name="Picture 62"/>
+            <wp:docPr id="75" name="Picture 75"/>
             <wp:cNvGraphicFramePr>
               <a:graphicFrameLocks xmlns:a="http://schemas.openxmlformats.org/drawingml/2006/main" noChangeAspect="1"/>
             </wp:cNvGraphicFramePr>
@@ -11689,10 +11689,10 @@
           <w:noProof/>
         </w:rPr>
         <w:drawing>
-          <wp:inline distT="0" distB="0" distL="0" distR="0" wp14:anchorId="4972ABAC" wp14:editId="59FDCF7C">
+          <wp:inline distT="0" distB="0" distL="0" distR="0" wp14:anchorId="776CD267" wp14:editId="1315F405">
             <wp:extent cx="2688336" cy="2825496"/>
             <wp:effectExtent l="0" t="0" r="4445" b="0"/>
-            <wp:docPr id="63" name="Picture 63"/>
+            <wp:docPr id="76" name="Picture 76"/>
             <wp:cNvGraphicFramePr>
               <a:graphicFrameLocks xmlns:a="http://schemas.openxmlformats.org/drawingml/2006/main" noChangeAspect="1"/>
             </wp:cNvGraphicFramePr>
@@ -11791,10 +11791,10 @@
           <w:noProof/>
         </w:rPr>
         <w:drawing>
-          <wp:inline distT="0" distB="0" distL="0" distR="0" wp14:anchorId="0BE796D6" wp14:editId="06323D54">
+          <wp:inline distT="0" distB="0" distL="0" distR="0" wp14:anchorId="56ED27B2" wp14:editId="3F8556AA">
             <wp:extent cx="2688336" cy="2825496"/>
             <wp:effectExtent l="0" t="0" r="4445" b="0"/>
-            <wp:docPr id="64" name="Picture 64"/>
+            <wp:docPr id="77" name="Picture 77"/>
             <wp:cNvGraphicFramePr>
               <a:graphicFrameLocks xmlns:a="http://schemas.openxmlformats.org/drawingml/2006/main" noChangeAspect="1"/>
             </wp:cNvGraphicFramePr>
@@ -11837,10 +11837,10 @@
           <w:noProof/>
         </w:rPr>
         <w:drawing>
-          <wp:inline distT="0" distB="0" distL="0" distR="0" wp14:anchorId="691C09DE" wp14:editId="07779823">
+          <wp:inline distT="0" distB="0" distL="0" distR="0" wp14:anchorId="5A75266D" wp14:editId="24DD3C1A">
             <wp:extent cx="2688336" cy="2825496"/>
             <wp:effectExtent l="0" t="0" r="4445" b="0"/>
-            <wp:docPr id="65" name="Picture 65"/>
+            <wp:docPr id="78" name="Picture 78"/>
             <wp:cNvGraphicFramePr>
               <a:graphicFrameLocks xmlns:a="http://schemas.openxmlformats.org/drawingml/2006/main" noChangeAspect="1"/>
             </wp:cNvGraphicFramePr>
@@ -11885,10 +11885,10 @@
           <w:noProof/>
         </w:rPr>
         <w:drawing>
-          <wp:inline distT="0" distB="0" distL="0" distR="0" wp14:anchorId="5FCF1CFD" wp14:editId="39EA175E">
+          <wp:inline distT="0" distB="0" distL="0" distR="0" wp14:anchorId="62DF6134" wp14:editId="5B8EF961">
             <wp:extent cx="2688336" cy="2825496"/>
             <wp:effectExtent l="0" t="0" r="4445" b="0"/>
-            <wp:docPr id="66" name="Picture 66"/>
+            <wp:docPr id="79" name="Picture 79"/>
             <wp:cNvGraphicFramePr>
               <a:graphicFrameLocks xmlns:a="http://schemas.openxmlformats.org/drawingml/2006/main" noChangeAspect="1"/>
             </wp:cNvGraphicFramePr>
@@ -11926,16 +11926,15 @@
           </wp:inline>
         </w:drawing>
       </w:r>
-      <w:bookmarkStart w:id="9" w:name="_GoBack"/>
       <w:r>
         <w:rPr>
           <w:noProof/>
         </w:rPr>
         <w:drawing>
-          <wp:inline distT="0" distB="0" distL="0" distR="0" wp14:anchorId="1AEED5AE" wp14:editId="723DE73E">
+          <wp:inline distT="0" distB="0" distL="0" distR="0" wp14:anchorId="41166B83" wp14:editId="625C741D">
             <wp:extent cx="2688336" cy="2825496"/>
             <wp:effectExtent l="0" t="0" r="4445" b="0"/>
-            <wp:docPr id="67" name="Picture 67"/>
+            <wp:docPr id="80" name="Picture 80"/>
             <wp:cNvGraphicFramePr>
               <a:graphicFrameLocks xmlns:a="http://schemas.openxmlformats.org/drawingml/2006/main" noChangeAspect="1"/>
             </wp:cNvGraphicFramePr>
@@ -11973,7 +11972,6 @@
           </wp:inline>
         </w:drawing>
       </w:r>
-      <w:bookmarkEnd w:id="9"/>
     </w:p>
     <w:p>
       <w:r>
@@ -12679,10 +12677,10 @@
           <w:noProof/>
         </w:rPr>
         <w:drawing>
-          <wp:inline distT="0" distB="0" distL="0" distR="0" wp14:anchorId="48BF28B7" wp14:editId="0B9A1BFF">
+          <wp:inline distT="0" distB="0" distL="0" distR="0" wp14:anchorId="155303E8" wp14:editId="4016790D">
             <wp:extent cx="2688336" cy="2825496"/>
             <wp:effectExtent l="0" t="0" r="4445" b="0"/>
-            <wp:docPr id="42" name="Picture 42"/>
+            <wp:docPr id="81" name="Picture 81"/>
             <wp:cNvGraphicFramePr>
               <a:graphicFrameLocks xmlns:a="http://schemas.openxmlformats.org/drawingml/2006/main" noChangeAspect="1"/>
             </wp:cNvGraphicFramePr>
@@ -12725,10 +12723,10 @@
           <w:noProof/>
         </w:rPr>
         <w:drawing>
-          <wp:inline distT="0" distB="0" distL="0" distR="0" wp14:anchorId="7DA9A790" wp14:editId="1C04FE41">
+          <wp:inline distT="0" distB="0" distL="0" distR="0" wp14:anchorId="6C1E4699" wp14:editId="4D94CCEA">
             <wp:extent cx="2688336" cy="2825496"/>
             <wp:effectExtent l="0" t="0" r="4445" b="0"/>
-            <wp:docPr id="44" name="Picture 44"/>
+            <wp:docPr id="82" name="Picture 82"/>
             <wp:cNvGraphicFramePr>
               <a:graphicFrameLocks xmlns:a="http://schemas.openxmlformats.org/drawingml/2006/main" noChangeAspect="1"/>
             </wp:cNvGraphicFramePr>
@@ -12776,10 +12774,10 @@
           <w:noProof/>
         </w:rPr>
         <w:drawing>
-          <wp:inline distT="0" distB="0" distL="0" distR="0" wp14:anchorId="5C8BB6FA" wp14:editId="0E3D50FB">
+          <wp:inline distT="0" distB="0" distL="0" distR="0" wp14:anchorId="49850E5B" wp14:editId="2E110239">
             <wp:extent cx="2688336" cy="2825496"/>
             <wp:effectExtent l="0" t="0" r="4445" b="0"/>
-            <wp:docPr id="45" name="Picture 45"/>
+            <wp:docPr id="83" name="Picture 83"/>
             <wp:cNvGraphicFramePr>
               <a:graphicFrameLocks xmlns:a="http://schemas.openxmlformats.org/drawingml/2006/main" noChangeAspect="1"/>
             </wp:cNvGraphicFramePr>
@@ -12822,10 +12820,10 @@
           <w:noProof/>
         </w:rPr>
         <w:drawing>
-          <wp:inline distT="0" distB="0" distL="0" distR="0" wp14:anchorId="547D4474" wp14:editId="7E05B2CB">
+          <wp:inline distT="0" distB="0" distL="0" distR="0" wp14:anchorId="1D02EB61" wp14:editId="4487F880">
             <wp:extent cx="2688336" cy="2825496"/>
             <wp:effectExtent l="0" t="0" r="4445" b="0"/>
-            <wp:docPr id="46" name="Picture 46"/>
+            <wp:docPr id="84" name="Picture 84"/>
             <wp:cNvGraphicFramePr>
               <a:graphicFrameLocks xmlns:a="http://schemas.openxmlformats.org/drawingml/2006/main" noChangeAspect="1"/>
             </wp:cNvGraphicFramePr>
@@ -12969,10 +12967,10 @@
           <w:noProof/>
         </w:rPr>
         <w:drawing>
-          <wp:inline distT="0" distB="0" distL="0" distR="0" wp14:anchorId="3AF7E847" wp14:editId="31783A98">
+          <wp:inline distT="0" distB="0" distL="0" distR="0" wp14:anchorId="5F10D278" wp14:editId="21A081C8">
             <wp:extent cx="2688336" cy="2825496"/>
             <wp:effectExtent l="0" t="0" r="4445" b="0"/>
-            <wp:docPr id="51" name="Picture 51"/>
+            <wp:docPr id="85" name="Picture 85"/>
             <wp:cNvGraphicFramePr>
               <a:graphicFrameLocks xmlns:a="http://schemas.openxmlformats.org/drawingml/2006/main" noChangeAspect="1"/>
             </wp:cNvGraphicFramePr>
@@ -13015,10 +13013,10 @@
           <w:noProof/>
         </w:rPr>
         <w:drawing>
-          <wp:inline distT="0" distB="0" distL="0" distR="0" wp14:anchorId="5BFCCF2B" wp14:editId="79A5011E">
+          <wp:inline distT="0" distB="0" distL="0" distR="0" wp14:anchorId="0C2E5B8A" wp14:editId="0CE9AB88">
             <wp:extent cx="2688336" cy="2825496"/>
             <wp:effectExtent l="0" t="0" r="4445" b="0"/>
-            <wp:docPr id="52" name="Picture 52"/>
+            <wp:docPr id="86" name="Picture 86"/>
             <wp:cNvGraphicFramePr>
               <a:graphicFrameLocks xmlns:a="http://schemas.openxmlformats.org/drawingml/2006/main" noChangeAspect="1"/>
             </wp:cNvGraphicFramePr>
@@ -13067,10 +13065,10 @@
           <w:noProof/>
         </w:rPr>
         <w:drawing>
-          <wp:inline distT="0" distB="0" distL="0" distR="0" wp14:anchorId="44A6ACB8" wp14:editId="26AE796B">
+          <wp:inline distT="0" distB="0" distL="0" distR="0" wp14:anchorId="0ECEB8DC" wp14:editId="6FE0575F">
             <wp:extent cx="2688336" cy="2825496"/>
             <wp:effectExtent l="0" t="0" r="4445" b="0"/>
-            <wp:docPr id="53" name="Picture 53"/>
+            <wp:docPr id="87" name="Picture 87"/>
             <wp:cNvGraphicFramePr>
               <a:graphicFrameLocks xmlns:a="http://schemas.openxmlformats.org/drawingml/2006/main" noChangeAspect="1"/>
             </wp:cNvGraphicFramePr>
@@ -13108,15 +13106,16 @@
           </wp:inline>
         </w:drawing>
       </w:r>
+      <w:bookmarkStart w:id="9" w:name="_GoBack"/>
       <w:r>
         <w:rPr>
           <w:noProof/>
         </w:rPr>
         <w:drawing>
-          <wp:inline distT="0" distB="0" distL="0" distR="0" wp14:anchorId="531FB3F6" wp14:editId="76616E35">
+          <wp:inline distT="0" distB="0" distL="0" distR="0" wp14:anchorId="5C9B2B3E" wp14:editId="1D455C1E">
             <wp:extent cx="2688336" cy="2825496"/>
             <wp:effectExtent l="0" t="0" r="4445" b="0"/>
-            <wp:docPr id="54" name="Picture 54"/>
+            <wp:docPr id="88" name="Picture 88"/>
             <wp:cNvGraphicFramePr>
               <a:graphicFrameLocks xmlns:a="http://schemas.openxmlformats.org/drawingml/2006/main" noChangeAspect="1"/>
             </wp:cNvGraphicFramePr>
@@ -13154,6 +13153,7 @@
           </wp:inline>
         </w:drawing>
       </w:r>
+      <w:bookmarkEnd w:id="9"/>
     </w:p>
     <w:p>
       <w:pPr>
@@ -14501,7 +14501,7 @@
         <w:rStyle w:val="PageNumber"/>
         <w:noProof/>
       </w:rPr>
-      <w:t>17</w:t>
+      <w:t>21</w:t>
     </w:r>
     <w:r>
       <w:rPr>

</xml_diff>